<commit_message>
added "TEST" string to file to see if it works
</commit_message>
<xml_diff>
--- a/Continuous Integration Thesis.docx
+++ b/Continuous Integration Thesis.docx
@@ -518,13 +518,13 @@
           <w:numId w:val="0"/>
         </w:numPr>
       </w:pPr>
-      <w:bookmarkStart w:id="0" w:name="_Ref491742389"/>
-      <w:bookmarkStart w:id="1" w:name="_Toc507412951"/>
+      <w:bookmarkStart w:id="0" w:name="_Toc507412951"/>
+      <w:bookmarkStart w:id="1" w:name="_Ref491742389"/>
       <w:r>
         <w:lastRenderedPageBreak/>
         <w:t>Ehrenwörtliche Erklärung</w:t>
       </w:r>
-      <w:bookmarkEnd w:id="1"/>
+      <w:bookmarkEnd w:id="0"/>
     </w:p>
     <w:p>
       <w:r>
@@ -566,7 +566,7 @@
         <w:lastRenderedPageBreak/>
         <w:t>Kurzfassung</w:t>
       </w:r>
-      <w:bookmarkEnd w:id="0"/>
+      <w:bookmarkEnd w:id="1"/>
       <w:bookmarkEnd w:id="2"/>
     </w:p>
     <w:p>
@@ -2221,26 +2221,13 @@
     <w:p/>
     <w:p>
       <w:r>
-        <w:t xml:space="preserve">Hier werde ich die ganze Toolkette von Daimler beschreiben. Wie Läuft Sie ab welche Tools werden benutzt wie genau wird hier gearbeitet – vor allem natürlich in Hinblick auf </w:t>
-      </w:r>
-      <w:proofErr w:type="gramStart"/>
-      <w:r>
-        <w:t>CI .</w:t>
-      </w:r>
-      <w:proofErr w:type="gramEnd"/>
+        <w:t>Hier werde ich die ganze Toolkette von Daimler beschreiben. Wie Läuft Sie ab welche Tools werden benutzt wie genau wird hier gearbeitet – vor allem natürlich in Hinblick auf CI .</w:t>
+      </w:r>
     </w:p>
     <w:p/>
     <w:p>
       <w:r>
-        <w:t xml:space="preserve">Die Toolkette werde ich vermutlich in 3.1, </w:t>
-      </w:r>
-      <w:proofErr w:type="gramStart"/>
-      <w:r>
-        <w:t>3.2 ,</w:t>
-      </w:r>
-      <w:proofErr w:type="gramEnd"/>
-      <w:r>
-        <w:t xml:space="preserve"> 3.3 usw. unterteilen</w:t>
+        <w:t>Die Toolkette werde ich vermutlich in 3.1, 3.2 , 3.3 usw. unterteilen</w:t>
       </w:r>
     </w:p>
     <w:p/>
@@ -2900,11 +2887,15 @@
       <w:r>
         <w:t>Schnelle Build-Zyklen</w:t>
       </w:r>
+      <w:bookmarkEnd w:id="24"/>
+    </w:p>
+    <w:p>
+      <w:r>
+        <w:t>TEST</w:t>
+      </w:r>
       <w:bookmarkStart w:id="25" w:name="_GoBack"/>
-      <w:bookmarkEnd w:id="24"/>
       <w:bookmarkEnd w:id="25"/>
     </w:p>
-    <w:p/>
     <w:p>
       <w:pPr>
         <w:pStyle w:val="berschrift3"/>
@@ -2989,7 +2980,6 @@
       <w:r>
         <w:t xml:space="preserve"> Heidelberg: </w:t>
       </w:r>
-      <w:proofErr w:type="gramStart"/>
       <w:r>
         <w:t>d</w:t>
       </w:r>
@@ -2999,7 +2989,6 @@
       <w:r>
         <w:t>.Verlag</w:t>
       </w:r>
-      <w:proofErr w:type="gramEnd"/>
     </w:p>
     <w:p>
       <w:pPr>
@@ -3103,17 +3092,7 @@
           <w:szCs w:val="21"/>
           <w:shd w:val="clear" w:color="auto" w:fill="F7F7F7"/>
         </w:rPr>
-        <w:t>21. Juni 2017</w:t>
-      </w:r>
-      <w:r>
-        <w:rPr>
-          <w:rFonts w:ascii="Arial" w:hAnsi="Arial" w:cs="Arial"/>
-          <w:color w:val="222222"/>
-          <w:sz w:val="21"/>
-          <w:szCs w:val="21"/>
-          <w:shd w:val="clear" w:color="auto" w:fill="F7F7F7"/>
-        </w:rPr>
-        <w:t xml:space="preserve">): </w:t>
+        <w:t xml:space="preserve">21. Juni 2017): </w:t>
       </w:r>
       <w:r>
         <w:rPr>
@@ -3423,22 +3402,13 @@
         <w:t> einer Änderung beschreibt</w:t>
       </w:r>
       <w:r>
-        <w:t xml:space="preserve"> </w:t>
-      </w:r>
-      <w:r>
-        <w:t xml:space="preserve">(Wikipedia </w:t>
+        <w:t xml:space="preserve"> (Wikipedia </w:t>
       </w:r>
       <w:r>
         <w:t>18. August 2015</w:t>
       </w:r>
       <w:r>
-        <w:t>, Seite „</w:t>
-      </w:r>
-      <w:r>
-        <w:t>Commit</w:t>
-      </w:r>
-      <w:r>
-        <w:t>“)</w:t>
+        <w:t>, Seite „Commit“)</w:t>
       </w:r>
     </w:p>
   </w:footnote>
@@ -7050,7 +7020,7 @@
 </file>
 
 <file path=customXml/itemProps1.xml><?xml version="1.0" encoding="utf-8"?>
-<ds:datastoreItem xmlns:ds="http://schemas.openxmlformats.org/officeDocument/2006/customXml" ds:itemID="{5BF3DFFA-EA12-40FA-90AE-C8AFE5B1A0C5}">
+<ds:datastoreItem xmlns:ds="http://schemas.openxmlformats.org/officeDocument/2006/customXml" ds:itemID="{73A0E5D4-FBA0-444D-A25E-0142FB522FA9}">
   <ds:schemaRefs>
     <ds:schemaRef ds:uri="http://schemas.openxmlformats.org/officeDocument/2006/bibliography"/>
   </ds:schemaRefs>

</xml_diff>

<commit_message>
removed the "TEST" string
</commit_message>
<xml_diff>
--- a/Continuous Integration Thesis.docx
+++ b/Continuous Integration Thesis.docx
@@ -2890,21 +2890,16 @@
       <w:bookmarkEnd w:id="24"/>
     </w:p>
     <w:p>
-      <w:r>
-        <w:t>TEST</w:t>
-      </w:r>
-      <w:bookmarkStart w:id="25" w:name="_GoBack"/>
+      <w:pPr>
+        <w:pStyle w:val="berschrift3"/>
+      </w:pPr>
+      <w:bookmarkStart w:id="25" w:name="_Toc507412970"/>
+      <w:bookmarkStart w:id="26" w:name="_GoBack"/>
+      <w:bookmarkEnd w:id="26"/>
+      <w:r>
+        <w:t>Tests in gespiegelter Produktionsumgebung</w:t>
+      </w:r>
       <w:bookmarkEnd w:id="25"/>
-    </w:p>
-    <w:p>
-      <w:pPr>
-        <w:pStyle w:val="berschrift3"/>
-      </w:pPr>
-      <w:bookmarkStart w:id="26" w:name="_Toc507412970"/>
-      <w:r>
-        <w:t>Tests in gespiegelter Produktionsumgebung</w:t>
-      </w:r>
-      <w:bookmarkEnd w:id="26"/>
     </w:p>
     <w:p>
       <w:pPr>
@@ -7020,7 +7015,7 @@
 </file>
 
 <file path=customXml/itemProps1.xml><?xml version="1.0" encoding="utf-8"?>
-<ds:datastoreItem xmlns:ds="http://schemas.openxmlformats.org/officeDocument/2006/customXml" ds:itemID="{73A0E5D4-FBA0-444D-A25E-0142FB522FA9}">
+<ds:datastoreItem xmlns:ds="http://schemas.openxmlformats.org/officeDocument/2006/customXml" ds:itemID="{DABD2D08-AA9A-4466-B02A-227D951346D5}">
   <ds:schemaRefs>
     <ds:schemaRef ds:uri="http://schemas.openxmlformats.org/officeDocument/2006/bibliography"/>
   </ds:schemaRefs>

</xml_diff>

<commit_message>
Added "Continuous Integration" by Fowler & "Continuous Integration mit Hudson" by Wiest
</commit_message>
<xml_diff>
--- a/Continuous Integration Thesis.docx
+++ b/Continuous Integration Thesis.docx
@@ -16,18 +16,18 @@
         <mc:AlternateContent>
           <mc:Choice Requires="wps">
             <w:drawing>
-              <wp:anchor distT="0" distB="0" distL="114300" distR="114300" simplePos="0" relativeHeight="251658240" behindDoc="0" locked="0" layoutInCell="1" allowOverlap="1" wp14:anchorId="6A8AD3C8" wp14:editId="6AEB8E8C">
+              <wp:anchor distT="0" distB="0" distL="114300" distR="114300" simplePos="0" relativeHeight="251659776" behindDoc="0" locked="0" layoutInCell="1" allowOverlap="1" wp14:anchorId="3F81E7CF" wp14:editId="75A6B5E1">
                 <wp:simplePos x="0" y="0"/>
                 <wp:positionH relativeFrom="column">
-                  <wp:align>center</wp:align>
+                  <wp:posOffset>46355</wp:posOffset>
                 </wp:positionH>
                 <wp:positionV relativeFrom="margin">
-                  <wp:posOffset>0</wp:posOffset>
+                  <wp:posOffset>8091805</wp:posOffset>
                 </wp:positionV>
-                <wp:extent cx="5392420" cy="4676140"/>
-                <wp:effectExtent l="0" t="0" r="17780" b="10160"/>
+                <wp:extent cx="5400000" cy="775246"/>
+                <wp:effectExtent l="0" t="0" r="10795" b="6350"/>
                 <wp:wrapNone/>
-                <wp:docPr id="1" name="Textfeld 1"/>
+                <wp:docPr id="10" name="Textfeld 10"/>
                 <wp:cNvGraphicFramePr>
                   <a:graphicFrameLocks xmlns:a="http://schemas.openxmlformats.org/drawingml/2006/main"/>
                 </wp:cNvGraphicFramePr>
@@ -40,7 +40,7 @@
                       <wps:spPr bwMode="auto">
                         <a:xfrm>
                           <a:off x="0" y="0"/>
-                          <a:ext cx="5392800" cy="4676172"/>
+                          <a:ext cx="5400000" cy="775246"/>
                         </a:xfrm>
                         <a:prstGeom prst="rect">
                           <a:avLst/>
@@ -73,15 +73,32 @@
                         <w:txbxContent>
                           <w:p>
                             <w:pPr>
-                              <w:pStyle w:val="Titel"/>
+                              <w:pStyle w:val="Untertitel"/>
+                              <w:tabs>
+                                <w:tab w:val="left" w:pos="2835"/>
+                              </w:tabs>
+                              <w:spacing w:before="0"/>
+                              <w:jc w:val="left"/>
                             </w:pPr>
                             <w:r>
-                              <w:t>Continuous Integration der Diagnosetoolkette der Daimler AG</w:t>
+                              <w:t xml:space="preserve">Erstprüfer/in: </w:t>
+                            </w:r>
+                            <w:r>
+                              <w:tab/>
+                              <w:t>Prof. Dr. Ansgar Gerlicher</w:t>
+                            </w:r>
+                            <w:r>
+                              <w:br/>
+                              <w:t xml:space="preserve">Zweitprüfer/in: </w:t>
+                            </w:r>
+                            <w:r>
+                              <w:tab/>
+                              <w:t>Sebastian Gerber</w:t>
                             </w:r>
                           </w:p>
                         </w:txbxContent>
                       </wps:txbx>
-                      <wps:bodyPr rot="0" vert="horz" wrap="square" lIns="0" tIns="0" rIns="0" bIns="0" anchor="ctr" anchorCtr="0" upright="1">
+                      <wps:bodyPr rot="0" vert="horz" wrap="square" lIns="360000" tIns="0" rIns="0" bIns="0" anchor="b" anchorCtr="0" upright="1">
                         <a:noAutofit/>
                       </wps:bodyPr>
                     </wps:wsp>
@@ -98,19 +115,36 @@
           </mc:Choice>
           <mc:Fallback>
             <w:pict>
-              <v:shapetype w14:anchorId="6A8AD3C8" id="_x0000_t202" coordsize="21600,21600" o:spt="202" path="m,l,21600r21600,l21600,xe">
+              <v:shapetype w14:anchorId="3F81E7CF" id="_x0000_t202" coordsize="21600,21600" o:spt="202" path="m,l,21600r21600,l21600,xe">
                 <v:stroke joinstyle="miter"/>
                 <v:path gradientshapeok="t" o:connecttype="rect"/>
               </v:shapetype>
-              <v:shape id="Textfeld 1" o:spid="_x0000_s1026" type="#_x0000_t202" style="position:absolute;left:0;text-align:left;margin-left:0;margin-top:0;width:424.6pt;height:368.2pt;z-index:251658240;visibility:visible;mso-wrap-style:square;mso-width-percent:0;mso-height-percent:0;mso-wrap-distance-left:9pt;mso-wrap-distance-top:0;mso-wrap-distance-right:9pt;mso-wrap-distance-bottom:0;mso-position-horizontal:center;mso-position-horizontal-relative:text;mso-position-vertical:absolute;mso-position-vertical-relative:margin;mso-width-percent:0;mso-height-percent:0;mso-width-relative:margin;mso-height-relative:margin;v-text-anchor:middle" o:gfxdata="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" filled="f" stroked="f">
-                <v:textbox inset="0,0,0,0">
+              <v:shape id="Textfeld 10" o:spid="_x0000_s1026" type="#_x0000_t202" style="position:absolute;left:0;text-align:left;margin-left:3.65pt;margin-top:637.15pt;width:425.2pt;height:61.05pt;z-index:251659776;visibility:visible;mso-wrap-style:square;mso-width-percent:0;mso-height-percent:0;mso-wrap-distance-left:9pt;mso-wrap-distance-top:0;mso-wrap-distance-right:9pt;mso-wrap-distance-bottom:0;mso-position-horizontal:absolute;mso-position-horizontal-relative:text;mso-position-vertical:absolute;mso-position-vertical-relative:margin;mso-width-percent:0;mso-height-percent:0;mso-width-relative:margin;mso-height-relative:margin;v-text-anchor:bottom" o:gfxdata="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" filled="f" stroked="f">
+                <v:textbox inset="10mm,0,0,0">
                   <w:txbxContent>
                     <w:p>
                       <w:pPr>
-                        <w:pStyle w:val="Titel"/>
+                        <w:pStyle w:val="Untertitel"/>
+                        <w:tabs>
+                          <w:tab w:val="left" w:pos="2835"/>
+                        </w:tabs>
+                        <w:spacing w:before="0"/>
+                        <w:jc w:val="left"/>
                       </w:pPr>
                       <w:r>
-                        <w:t>Continuous Integration der Diagnosetoolkette der Daimler AG</w:t>
+                        <w:t xml:space="preserve">Erstprüfer/in: </w:t>
+                      </w:r>
+                      <w:r>
+                        <w:tab/>
+                        <w:t>Prof. Dr. Ansgar Gerlicher</w:t>
+                      </w:r>
+                      <w:r>
+                        <w:br/>
+                        <w:t xml:space="preserve">Zweitprüfer/in: </w:t>
+                      </w:r>
+                      <w:r>
+                        <w:tab/>
+                        <w:t>Sebastian Gerber</w:t>
                       </w:r>
                     </w:p>
                   </w:txbxContent>
@@ -128,13 +162,13 @@
         <mc:AlternateContent>
           <mc:Choice Requires="wps">
             <w:drawing>
-              <wp:anchor distT="0" distB="0" distL="114300" distR="114300" simplePos="0" relativeHeight="251662336" behindDoc="0" locked="0" layoutInCell="1" allowOverlap="1" wp14:anchorId="68A25106" wp14:editId="360B4CB7">
+              <wp:anchor distT="0" distB="0" distL="114300" distR="114300" simplePos="0" relativeHeight="251658752" behindDoc="0" locked="0" layoutInCell="1" allowOverlap="1" wp14:anchorId="7E34D5B2" wp14:editId="4BF71429">
                 <wp:simplePos x="0" y="0"/>
                 <wp:positionH relativeFrom="column">
-                  <wp:align>center</wp:align>
+                  <wp:posOffset>46355</wp:posOffset>
                 </wp:positionH>
                 <wp:positionV relativeFrom="margin">
-                  <wp:posOffset>4680585</wp:posOffset>
+                  <wp:posOffset>4404360</wp:posOffset>
                 </wp:positionV>
                 <wp:extent cx="5400000" cy="3576578"/>
                 <wp:effectExtent l="0" t="0" r="10795" b="5080"/>
@@ -279,7 +313,7 @@
           </mc:Choice>
           <mc:Fallback>
             <w:pict>
-              <v:shape w14:anchorId="68A25106" id="Textfeld 9" o:spid="_x0000_s1027" type="#_x0000_t202" style="position:absolute;left:0;text-align:left;margin-left:0;margin-top:368.55pt;width:425.2pt;height:281.6pt;z-index:251662336;visibility:visible;mso-wrap-style:square;mso-width-percent:0;mso-height-percent:0;mso-wrap-distance-left:9pt;mso-wrap-distance-top:0;mso-wrap-distance-right:9pt;mso-wrap-distance-bottom:0;mso-position-horizontal:center;mso-position-horizontal-relative:text;mso-position-vertical:absolute;mso-position-vertical-relative:margin;mso-width-percent:0;mso-height-percent:0;mso-width-relative:margin;mso-height-relative:margin;v-text-anchor:bottom" o:gfxdata="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" filled="f" stroked="f">
+              <v:shape w14:anchorId="7E34D5B2" id="Textfeld 9" o:spid="_x0000_s1027" type="#_x0000_t202" style="position:absolute;left:0;text-align:left;margin-left:3.65pt;margin-top:346.8pt;width:425.2pt;height:281.6pt;z-index:251658752;visibility:visible;mso-wrap-style:square;mso-width-percent:0;mso-height-percent:0;mso-wrap-distance-left:9pt;mso-wrap-distance-top:0;mso-wrap-distance-right:9pt;mso-wrap-distance-bottom:0;mso-position-horizontal:absolute;mso-position-horizontal-relative:text;mso-position-vertical:absolute;mso-position-vertical-relative:margin;mso-width-percent:0;mso-height-percent:0;mso-width-relative:margin;mso-height-relative:margin;v-text-anchor:bottom" o:gfxdata="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" filled="f" stroked="f">
                 <v:textbox inset="0,0,0,0">
                   <w:txbxContent>
                     <w:p>
@@ -374,18 +408,18 @@
         <mc:AlternateContent>
           <mc:Choice Requires="wps">
             <w:drawing>
-              <wp:anchor distT="0" distB="0" distL="114300" distR="114300" simplePos="0" relativeHeight="251664384" behindDoc="0" locked="0" layoutInCell="1" allowOverlap="1" wp14:anchorId="5BDA6D4F" wp14:editId="65A04D65">
+              <wp:anchor distT="0" distB="0" distL="114300" distR="114300" simplePos="0" relativeHeight="251656704" behindDoc="0" locked="0" layoutInCell="1" allowOverlap="1" wp14:anchorId="60CD4488" wp14:editId="3DCAF4DE">
                 <wp:simplePos x="0" y="0"/>
                 <wp:positionH relativeFrom="column">
                   <wp:align>center</wp:align>
                 </wp:positionH>
                 <wp:positionV relativeFrom="margin">
-                  <wp:align>bottom</wp:align>
+                  <wp:posOffset>0</wp:posOffset>
                 </wp:positionV>
-                <wp:extent cx="5400000" cy="775246"/>
-                <wp:effectExtent l="0" t="0" r="10795" b="6350"/>
+                <wp:extent cx="5392420" cy="4676140"/>
+                <wp:effectExtent l="0" t="0" r="17780" b="10160"/>
                 <wp:wrapNone/>
-                <wp:docPr id="10" name="Textfeld 10"/>
+                <wp:docPr id="1" name="Textfeld 1"/>
                 <wp:cNvGraphicFramePr>
                   <a:graphicFrameLocks xmlns:a="http://schemas.openxmlformats.org/drawingml/2006/main"/>
                 </wp:cNvGraphicFramePr>
@@ -398,7 +432,7 @@
                       <wps:spPr bwMode="auto">
                         <a:xfrm>
                           <a:off x="0" y="0"/>
-                          <a:ext cx="5399405" cy="775246"/>
+                          <a:ext cx="5392800" cy="4676172"/>
                         </a:xfrm>
                         <a:prstGeom prst="rect">
                           <a:avLst/>
@@ -431,32 +465,15 @@
                         <w:txbxContent>
                           <w:p>
                             <w:pPr>
-                              <w:pStyle w:val="Untertitel"/>
-                              <w:tabs>
-                                <w:tab w:val="left" w:pos="2835"/>
-                              </w:tabs>
-                              <w:spacing w:before="0"/>
-                              <w:jc w:val="left"/>
+                              <w:pStyle w:val="Titel"/>
                             </w:pPr>
                             <w:r>
-                              <w:t xml:space="preserve">Erstprüfer/in: </w:t>
-                            </w:r>
-                            <w:r>
-                              <w:tab/>
-                              <w:t>Prof. Dr. Ansgar Gerlicher</w:t>
-                            </w:r>
-                            <w:r>
-                              <w:br/>
-                              <w:t xml:space="preserve">Zweitprüfer/in: </w:t>
-                            </w:r>
-                            <w:r>
-                              <w:tab/>
-                              <w:t>Sebastian Gerber</w:t>
+                              <w:t>Continuous Integration der Diagnosetoolkette der Daimler AG</w:t>
                             </w:r>
                           </w:p>
                         </w:txbxContent>
                       </wps:txbx>
-                      <wps:bodyPr rot="0" vert="horz" wrap="square" lIns="360000" tIns="0" rIns="0" bIns="0" anchor="b" anchorCtr="0" upright="1">
+                      <wps:bodyPr rot="0" vert="horz" wrap="square" lIns="0" tIns="0" rIns="0" bIns="0" anchor="ctr" anchorCtr="0" upright="1">
                         <a:noAutofit/>
                       </wps:bodyPr>
                     </wps:wsp>
@@ -473,32 +490,15 @@
           </mc:Choice>
           <mc:Fallback>
             <w:pict>
-              <v:shape w14:anchorId="5BDA6D4F" id="Textfeld 10" o:spid="_x0000_s1028" type="#_x0000_t202" style="position:absolute;left:0;text-align:left;margin-left:0;margin-top:0;width:425.2pt;height:61.05pt;z-index:251664384;visibility:visible;mso-wrap-style:square;mso-width-percent:0;mso-height-percent:0;mso-wrap-distance-left:9pt;mso-wrap-distance-top:0;mso-wrap-distance-right:9pt;mso-wrap-distance-bottom:0;mso-position-horizontal:center;mso-position-horizontal-relative:text;mso-position-vertical:bottom;mso-position-vertical-relative:margin;mso-width-percent:0;mso-height-percent:0;mso-width-relative:margin;mso-height-relative:margin;v-text-anchor:bottom" o:gfxdata="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" filled="f" stroked="f">
-                <v:textbox inset="10mm,0,0,0">
+              <v:shape w14:anchorId="60CD4488" id="Textfeld 1" o:spid="_x0000_s1028" type="#_x0000_t202" style="position:absolute;left:0;text-align:left;margin-left:0;margin-top:0;width:424.6pt;height:368.2pt;z-index:251656704;visibility:visible;mso-wrap-style:square;mso-width-percent:0;mso-height-percent:0;mso-wrap-distance-left:9pt;mso-wrap-distance-top:0;mso-wrap-distance-right:9pt;mso-wrap-distance-bottom:0;mso-position-horizontal:center;mso-position-horizontal-relative:text;mso-position-vertical:absolute;mso-position-vertical-relative:margin;mso-width-percent:0;mso-height-percent:0;mso-width-relative:margin;mso-height-relative:margin;v-text-anchor:middle" o:gfxdata="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" filled="f" stroked="f">
+                <v:textbox inset="0,0,0,0">
                   <w:txbxContent>
                     <w:p>
                       <w:pPr>
-                        <w:pStyle w:val="Untertitel"/>
-                        <w:tabs>
-                          <w:tab w:val="left" w:pos="2835"/>
-                        </w:tabs>
-                        <w:spacing w:before="0"/>
-                        <w:jc w:val="left"/>
+                        <w:pStyle w:val="Titel"/>
                       </w:pPr>
                       <w:r>
-                        <w:t xml:space="preserve">Erstprüfer/in: </w:t>
-                      </w:r>
-                      <w:r>
-                        <w:tab/>
-                        <w:t>Prof. Dr. Ansgar Gerlicher</w:t>
-                      </w:r>
-                      <w:r>
-                        <w:br/>
-                        <w:t xml:space="preserve">Zweitprüfer/in: </w:t>
-                      </w:r>
-                      <w:r>
-                        <w:tab/>
-                        <w:t>Sebastian Gerber</w:t>
+                        <w:t>Continuous Integration der Diagnosetoolkette der Daimler AG</w:t>
                       </w:r>
                     </w:p>
                   </w:txbxContent>
@@ -2220,13 +2220,26 @@
     <w:p/>
     <w:p>
       <w:r>
-        <w:t>Hier werde ich die ganze Toolkette von Daimler beschreiben. Wie Läuft Sie ab welche Tools werden benutzt wie genau wird hier gearbeitet – vor allem natürlich in Hinblick auf CI .</w:t>
-      </w:r>
+        <w:t xml:space="preserve">Hier werde ich die ganze Toolkette von Daimler beschreiben. Wie Läuft Sie ab welche Tools werden benutzt wie genau wird hier gearbeitet – vor allem natürlich in Hinblick auf </w:t>
+      </w:r>
+      <w:proofErr w:type="gramStart"/>
+      <w:r>
+        <w:t>CI .</w:t>
+      </w:r>
+      <w:proofErr w:type="gramEnd"/>
     </w:p>
     <w:p/>
     <w:p>
       <w:r>
-        <w:t>Die Toolkette werde ich vermutlich in 3.1, 3.2 , 3.3 usw. unterteilen</w:t>
+        <w:t xml:space="preserve">Die Toolkette werde ich vermutlich in 3.1, </w:t>
+      </w:r>
+      <w:proofErr w:type="gramStart"/>
+      <w:r>
+        <w:t>3.2 ,</w:t>
+      </w:r>
+      <w:proofErr w:type="gramEnd"/>
+      <w:r>
+        <w:t xml:space="preserve"> 3.3 usw. unterteilen</w:t>
       </w:r>
     </w:p>
     <w:p/>
@@ -2336,7 +2349,13 @@
     </w:p>
     <w:p>
       <w:r>
-        <w:t>In eben diesem Artikel beschreibt Fowler (2006, Erster Abschnitt) das Grundkonzept der CI folgendermaßen:</w:t>
+        <w:t xml:space="preserve">In eben diesem Artikel beschreibt </w:t>
+      </w:r>
+      <w:r>
+        <w:t>Fowler (2006</w:t>
+      </w:r>
+      <w:r>
+        <w:t>) das Grundkonzept der CI folgendermaßen:</w:t>
       </w:r>
     </w:p>
     <w:p/>
@@ -2503,7 +2522,16 @@
         <w:ind w:left="0"/>
       </w:pPr>
       <w:r>
-        <w:t xml:space="preserve">Das Projekt muss stets aus der Summe seiner Teile vollautomatisch und von Grund auf neu gebaut werden können. Fowler (2006) beschreibt hier zusätzlich, dass es Sinn macht Build-Werkzeuge zu nutzen, welche auf allen nötigen Plattformen zur Verfügung stehen, da Build-Werkzeuge von Entwicklungsumgebungen oftmals proprietäre Dateien beinhalten und damit nicht zwingend auf jedem System funktionieren werden. </w:t>
+        <w:t>Das Projekt muss stets aus der Summe seiner Teile vollautomatisch und von Grund auf neu gebaut werden können.</w:t>
+      </w:r>
+      <w:r>
+        <w:t xml:space="preserve"> Damit ist gemeint, dass zu keiner Zeit Fehlerhafter Quellcode vorliegen darf, welcher verhindern würde, einen Build zu erstellen.</w:t>
+      </w:r>
+      <w:r>
+        <w:t xml:space="preserve"> Fowler (2006) beschreibt hier zusätzlich, dass es Sinn macht Build-Werkzeuge zu nutzen, welche auf allen nötigen Plattformen zur Verfügung stehen, da Build-Werkzeuge von Entwicklungsumgebungen oftmals proprietäre Dateien beinhalten und damit nicht zwingend auf jed</w:t>
+      </w:r>
+      <w:r>
+        <w:t xml:space="preserve">em System funktionieren werden. </w:t>
       </w:r>
     </w:p>
     <w:p>
@@ -2514,7 +2542,9 @@
       <w:r>
         <w:t>Selbsttestender Build</w:t>
       </w:r>
+      <w:bookmarkStart w:id="22" w:name="_GoBack"/>
       <w:bookmarkEnd w:id="21"/>
+      <w:bookmarkEnd w:id="22"/>
     </w:p>
     <w:p>
       <w:pPr>
@@ -2634,12 +2664,11 @@
       <w:pPr>
         <w:pStyle w:val="berschrift3"/>
       </w:pPr>
-      <w:bookmarkStart w:id="22" w:name="_Toc507412967"/>
-      <w:r>
-        <w:lastRenderedPageBreak/>
+      <w:bookmarkStart w:id="23" w:name="_Toc507412967"/>
+      <w:r>
         <w:t>Häufige Integration</w:t>
       </w:r>
-      <w:bookmarkEnd w:id="22"/>
+      <w:bookmarkEnd w:id="23"/>
     </w:p>
     <w:p>
       <w:pPr>
@@ -2763,14 +2792,14 @@
       <w:pPr>
         <w:pStyle w:val="berschrift3"/>
       </w:pPr>
-      <w:bookmarkStart w:id="23" w:name="_Toc507412968"/>
+      <w:bookmarkStart w:id="24" w:name="_Toc507412968"/>
       <w:r>
         <w:t xml:space="preserve">Builds und Tests nach jeder </w:t>
       </w:r>
       <w:r>
         <w:t>Änderung</w:t>
       </w:r>
-      <w:bookmarkEnd w:id="23"/>
+      <w:bookmarkEnd w:id="24"/>
     </w:p>
     <w:p>
       <w:pPr>
@@ -2933,7 +2962,7 @@
             <v:path o:extrusionok="f" gradientshapeok="t" o:connecttype="rect"/>
             <o:lock v:ext="edit" aspectratio="t"/>
           </v:shapetype>
-          <v:shape id="_x0000_i1037" type="#_x0000_t75" style="width:329.25pt;height:342.75pt" o:bordertopcolor="this" o:borderleftcolor="this" o:borderbottomcolor="this" o:borderrightcolor="this">
+          <v:shape id="_x0000_i1025" type="#_x0000_t75" style="width:329.25pt;height:342.75pt" o:bordertopcolor="this" o:borderleftcolor="this" o:borderbottomcolor="this" o:borderrightcolor="this">
             <v:imagedata r:id="rId8" o:title="AcroRd32_2018-02-26_14-47-59"/>
             <w10:bordertop type="single" width="4"/>
             <w10:borderleft type="single" width="4"/>
@@ -2942,8 +2971,6 @@
           </v:shape>
         </w:pict>
       </w:r>
-      <w:bookmarkStart w:id="24" w:name="_GoBack"/>
-      <w:bookmarkEnd w:id="24"/>
     </w:p>
     <w:p>
       <w:pPr>
@@ -2981,10 +3008,7 @@
         <w:t xml:space="preserve">Abb. 1 veranschaulicht diesen Vorgang noch einmal bildlich. Auch wenn nicht zwingend ein CI-Server benötigt wird bietet es sich </w:t>
       </w:r>
       <w:r>
-        <w:t xml:space="preserve">aus genannten Gründen an einen zu benutzen. </w:t>
-      </w:r>
-      <w:r>
-        <w:t>Ein CI Server setzt allerdings wiederum schnelle Build-Zyklen voraus.</w:t>
+        <w:t>aus genannten Gründen an einen zu benutzen. Ein CI Server setzt allerdings wiederum schnelle Build-Zyklen voraus.</w:t>
       </w:r>
     </w:p>
     <w:p>
@@ -3096,6 +3120,7 @@
       <w:r>
         <w:t xml:space="preserve"> Heidelberg: </w:t>
       </w:r>
+      <w:proofErr w:type="gramStart"/>
       <w:r>
         <w:t>d</w:t>
       </w:r>
@@ -3105,6 +3130,7 @@
       <w:r>
         <w:t>.Verlag</w:t>
       </w:r>
+      <w:proofErr w:type="gramEnd"/>
     </w:p>
     <w:p>
       <w:pPr>
@@ -5859,6 +5885,7 @@
   <w:style w:type="character" w:default="1" w:styleId="Absatz-Standardschriftart">
     <w:name w:val="Default Paragraph Font"/>
     <w:uiPriority w:val="1"/>
+    <w:semiHidden/>
     <w:unhideWhenUsed/>
   </w:style>
   <w:style w:type="table" w:default="1" w:styleId="NormaleTabelle">
@@ -7136,7 +7163,7 @@
 </file>
 
 <file path=customXml/itemProps1.xml><?xml version="1.0" encoding="utf-8"?>
-<ds:datastoreItem xmlns:ds="http://schemas.openxmlformats.org/officeDocument/2006/customXml" ds:itemID="{FD32E7C7-B71D-4801-B7AE-BCC480B236F4}">
+<ds:datastoreItem xmlns:ds="http://schemas.openxmlformats.org/officeDocument/2006/customXml" ds:itemID="{FCF28BFD-2AE7-4666-8C03-14E822620EF0}">
   <ds:schemaRefs>
     <ds:schemaRef ds:uri="http://schemas.openxmlformats.org/officeDocument/2006/bibliography"/>
   </ds:schemaRefs>

</xml_diff>

<commit_message>
4.2 "Nachteile der CI" hinzugefügt
</commit_message>
<xml_diff>
--- a/Continuous Integration Thesis.docx
+++ b/Continuous Integration Thesis.docx
@@ -1,6 +1,6 @@
 
 <file path=word/document.xml><?xml version="1.0" encoding="utf-8"?>
-<w:document xmlns:wpc="http://schemas.microsoft.com/office/word/2010/wordprocessingCanvas" xmlns:mc="http://schemas.openxmlformats.org/markup-compatibility/2006" xmlns:o="urn:schemas-microsoft-com:office:office" xmlns:r="http://schemas.openxmlformats.org/officeDocument/2006/relationships" xmlns:m="http://schemas.openxmlformats.org/officeDocument/2006/math" xmlns:v="urn:schemas-microsoft-com:vml" xmlns:wp14="http://schemas.microsoft.com/office/word/2010/wordprocessingDrawing" xmlns:wp="http://schemas.openxmlformats.org/drawingml/2006/wordprocessingDrawing" xmlns:w10="urn:schemas-microsoft-com:office:word" xmlns:w="http://schemas.openxmlformats.org/wordprocessingml/2006/main" xmlns:w14="http://schemas.microsoft.com/office/word/2010/wordml" xmlns:w15="http://schemas.microsoft.com/office/word/2012/wordml" xmlns:wpg="http://schemas.microsoft.com/office/word/2010/wordprocessingGroup" xmlns:wpi="http://schemas.microsoft.com/office/word/2010/wordprocessingInk" xmlns:wne="http://schemas.microsoft.com/office/word/2006/wordml" xmlns:wps="http://schemas.microsoft.com/office/word/2010/wordprocessingShape" mc:Ignorable="w14 w15 wp14">
+<w:document xmlns:wpc="http://schemas.microsoft.com/office/word/2010/wordprocessingCanvas" xmlns:cx="http://schemas.microsoft.com/office/drawing/2014/chartex" xmlns:cx1="http://schemas.microsoft.com/office/drawing/2015/9/8/chartex" xmlns:cx2="http://schemas.microsoft.com/office/drawing/2015/10/21/chartex" xmlns:cx3="http://schemas.microsoft.com/office/drawing/2016/5/9/chartex" xmlns:cx4="http://schemas.microsoft.com/office/drawing/2016/5/10/chartex" xmlns:cx5="http://schemas.microsoft.com/office/drawing/2016/5/11/chartex" xmlns:cx6="http://schemas.microsoft.com/office/drawing/2016/5/12/chartex" xmlns:cx7="http://schemas.microsoft.com/office/drawing/2016/5/13/chartex" xmlns:cx8="http://schemas.microsoft.com/office/drawing/2016/5/14/chartex" xmlns:mc="http://schemas.openxmlformats.org/markup-compatibility/2006" xmlns:aink="http://schemas.microsoft.com/office/drawing/2016/ink" xmlns:am3d="http://schemas.microsoft.com/office/drawing/2017/model3d" xmlns:o="urn:schemas-microsoft-com:office:office" xmlns:r="http://schemas.openxmlformats.org/officeDocument/2006/relationships" xmlns:m="http://schemas.openxmlformats.org/officeDocument/2006/math" xmlns:v="urn:schemas-microsoft-com:vml" xmlns:wp14="http://schemas.microsoft.com/office/word/2010/wordprocessingDrawing" xmlns:wp="http://schemas.openxmlformats.org/drawingml/2006/wordprocessingDrawing" xmlns:w10="urn:schemas-microsoft-com:office:word" xmlns:w="http://schemas.openxmlformats.org/wordprocessingml/2006/main" xmlns:w14="http://schemas.microsoft.com/office/word/2010/wordml" xmlns:w15="http://schemas.microsoft.com/office/word/2012/wordml" xmlns:w16cid="http://schemas.microsoft.com/office/word/2016/wordml/cid" xmlns:w16se="http://schemas.microsoft.com/office/word/2015/wordml/symex" xmlns:wpg="http://schemas.microsoft.com/office/word/2010/wordprocessingGroup" xmlns:wpi="http://schemas.microsoft.com/office/word/2010/wordprocessingInk" xmlns:wne="http://schemas.microsoft.com/office/word/2006/wordml" xmlns:wps="http://schemas.microsoft.com/office/word/2010/wordprocessingShape" mc:Ignorable="w14 w15 w16se w16cid wp14">
   <w:body>
     <w:p>
       <w:pPr>
@@ -271,16 +271,8 @@
                               <w:rPr>
                                 <w:b/>
                               </w:rPr>
-                              <w:t xml:space="preserve">Malte Leon </w:t>
+                              <w:t>Malte Leon Lohrer</w:t>
                             </w:r>
-                            <w:proofErr w:type="spellStart"/>
-                            <w:r>
-                              <w:rPr>
-                                <w:b/>
-                              </w:rPr>
-                              <w:t>Lohrer</w:t>
-                            </w:r>
-                            <w:proofErr w:type="spellEnd"/>
                             <w:r>
                               <w:rPr>
                                 <w:b/>
@@ -383,16 +375,8 @@
                         <w:rPr>
                           <w:b/>
                         </w:rPr>
-                        <w:t xml:space="preserve">Malte Leon </w:t>
+                        <w:t>Malte Leon Lohrer</w:t>
                       </w:r>
-                      <w:proofErr w:type="spellStart"/>
-                      <w:r>
-                        <w:rPr>
-                          <w:b/>
-                        </w:rPr>
-                        <w:t>Lohrer</w:t>
-                      </w:r>
-                      <w:proofErr w:type="spellEnd"/>
                       <w:r>
                         <w:rPr>
                           <w:b/>
@@ -564,13 +548,13 @@
           <w:numId w:val="0"/>
         </w:numPr>
       </w:pPr>
-      <w:bookmarkStart w:id="0" w:name="_Ref491742389"/>
-      <w:bookmarkStart w:id="1" w:name="_Toc507503125"/>
+      <w:bookmarkStart w:id="0" w:name="_Toc507503125"/>
+      <w:bookmarkStart w:id="1" w:name="_Ref491742389"/>
       <w:r>
         <w:lastRenderedPageBreak/>
         <w:t>Ehrenwörtliche Erklärung</w:t>
       </w:r>
-      <w:bookmarkEnd w:id="1"/>
+      <w:bookmarkEnd w:id="0"/>
     </w:p>
     <w:p>
       <w:r>
@@ -582,11 +566,9 @@
       <w:r>
         <w:t xml:space="preserve">Leon </w:t>
       </w:r>
-      <w:proofErr w:type="spellStart"/>
       <w:r>
         <w:t>Lohrer</w:t>
       </w:r>
-      <w:proofErr w:type="spellEnd"/>
       <w:r>
         <w:t xml:space="preserve"> ehrenwörtlich, dass ich die vorliegende Bachelorarbeit (bzw. Masterarbeit) mit dem Titel: </w:t>
       </w:r>
@@ -636,7 +618,7 @@
         <w:lastRenderedPageBreak/>
         <w:t>Kurzfassung</w:t>
       </w:r>
-      <w:bookmarkEnd w:id="0"/>
+      <w:bookmarkEnd w:id="1"/>
       <w:bookmarkEnd w:id="2"/>
     </w:p>
     <w:p>
@@ -1631,6 +1613,7 @@
       </w:r>
       <w:bookmarkEnd w:id="6"/>
     </w:p>
+    <w:p/>
     <w:p>
       <w:pPr>
         <w:pStyle w:val="berschrift1"/>
@@ -1712,6 +1695,36 @@
           <w:tab w:val="left" w:pos="1440"/>
         </w:tabs>
       </w:pPr>
+      <w:r>
+        <w:t>VCS</w:t>
+      </w:r>
+      <w:r>
+        <w:tab/>
+        <w:t xml:space="preserve">Version </w:t>
+      </w:r>
+      <w:proofErr w:type="spellStart"/>
+      <w:r>
+        <w:t>control</w:t>
+      </w:r>
+      <w:proofErr w:type="spellEnd"/>
+      <w:r>
+        <w:t xml:space="preserve"> </w:t>
+      </w:r>
+      <w:proofErr w:type="spellStart"/>
+      <w:r>
+        <w:t>system</w:t>
+      </w:r>
+      <w:proofErr w:type="spellEnd"/>
+      <w:r>
+        <w:t xml:space="preserve"> (Deutsch: Versionskontrollsystem)</w:t>
+      </w:r>
+    </w:p>
+    <w:p>
+      <w:pPr>
+        <w:tabs>
+          <w:tab w:val="left" w:pos="1440"/>
+        </w:tabs>
+      </w:pPr>
       <w:proofErr w:type="spellStart"/>
       <w:r>
         <w:t>HdM</w:t>
@@ -2386,6 +2399,9 @@
         <w:t xml:space="preserve"> Integration</w:t>
       </w:r>
       <w:bookmarkEnd w:id="18"/>
+      <w:r>
+        <w:t xml:space="preserve"> und deren Vorteile</w:t>
+      </w:r>
     </w:p>
     <w:p>
       <w:r>
@@ -2558,12 +2574,7 @@
     </w:p>
     <w:p>
       <w:r>
-        <w:t>Grundsätzlich geht es bei CI nach Fowler darum, dass die Softwareentwickler die Änderungen welche sie am Code vornehmen so oft wie möglich integrieren, um die Deltas zwischen der bisherigen und der neuen Version möglichst gering zu halten. Der neue Softwarestand wird dann umgehend gebaut, wodurch Fehler, durch die kleinere Menge an Änderungen im Vergleich zum letzte</w:t>
-      </w:r>
-      <w:bookmarkStart w:id="19" w:name="_GoBack"/>
-      <w:bookmarkEnd w:id="19"/>
-      <w:r>
-        <w:t xml:space="preserve">n Softwarestand, viel schneller gefunden werden können. Dadurch soll der Integrationsvorgang selbst zu einem </w:t>
+        <w:t xml:space="preserve">Grundsätzlich geht es bei CI nach Fowler darum, dass die Softwareentwickler die Änderungen welche sie am Code vornehmen so oft wie möglich integrieren, um die Deltas zwischen der bisherigen und der neuen Version möglichst gering zu halten. Der neue Softwarestand wird dann umgehend gebaut, wodurch Fehler, durch die kleinere Menge an Änderungen im Vergleich zum letzten Softwarestand, viel schneller gefunden werden können. Dadurch soll der Integrationsvorgang selbst zu einem </w:t>
       </w:r>
       <w:r>
         <w:rPr>
@@ -2613,11 +2624,11 @@
       <w:pPr>
         <w:pStyle w:val="berschrift3"/>
       </w:pPr>
-      <w:bookmarkStart w:id="20" w:name="_Toc507503138"/>
+      <w:bookmarkStart w:id="19" w:name="_Toc507503138"/>
       <w:r>
         <w:t>Gemeinsame Codebasis</w:t>
       </w:r>
-      <w:bookmarkEnd w:id="20"/>
+      <w:bookmarkEnd w:id="19"/>
     </w:p>
     <w:p>
       <w:pPr>
@@ -2669,6 +2680,12 @@
       </w:r>
       <w:proofErr w:type="spellEnd"/>
       <w:r>
+        <w:rPr>
+          <w:rStyle w:val="Funotenzeichen"/>
+        </w:rPr>
+        <w:footnoteReference w:id="1"/>
+      </w:r>
+      <w:r>
         <w:t xml:space="preserve"> nötig sind, abgelegt werden.</w:t>
       </w:r>
     </w:p>
@@ -2676,7 +2693,7 @@
       <w:pPr>
         <w:pStyle w:val="berschrift3"/>
       </w:pPr>
-      <w:bookmarkStart w:id="21" w:name="_Toc507503139"/>
+      <w:bookmarkStart w:id="20" w:name="_Toc507503139"/>
       <w:r>
         <w:t xml:space="preserve">Automatisierter </w:t>
       </w:r>
@@ -2684,7 +2701,7 @@
       <w:r>
         <w:t>Build</w:t>
       </w:r>
-      <w:bookmarkEnd w:id="21"/>
+      <w:bookmarkEnd w:id="20"/>
       <w:proofErr w:type="spellEnd"/>
     </w:p>
     <w:p>
@@ -2733,7 +2750,7 @@
       <w:pPr>
         <w:pStyle w:val="berschrift3"/>
       </w:pPr>
-      <w:bookmarkStart w:id="22" w:name="_Toc507503140"/>
+      <w:bookmarkStart w:id="21" w:name="_Toc507503140"/>
       <w:r>
         <w:t xml:space="preserve">Selbsttestender </w:t>
       </w:r>
@@ -2741,7 +2758,7 @@
       <w:r>
         <w:t>Build</w:t>
       </w:r>
-      <w:bookmarkEnd w:id="22"/>
+      <w:bookmarkEnd w:id="21"/>
       <w:proofErr w:type="spellEnd"/>
     </w:p>
     <w:p>
@@ -2870,11 +2887,11 @@
       <w:pPr>
         <w:pStyle w:val="berschrift3"/>
       </w:pPr>
-      <w:bookmarkStart w:id="23" w:name="_Toc507503141"/>
+      <w:bookmarkStart w:id="22" w:name="_Toc507503141"/>
       <w:r>
         <w:t>Häufige Integration</w:t>
       </w:r>
-      <w:bookmarkEnd w:id="23"/>
+      <w:bookmarkEnd w:id="22"/>
     </w:p>
     <w:p>
       <w:pPr>
@@ -3012,7 +3029,7 @@
       <w:pPr>
         <w:pStyle w:val="berschrift3"/>
       </w:pPr>
-      <w:bookmarkStart w:id="24" w:name="_Toc507503142"/>
+      <w:bookmarkStart w:id="23" w:name="_Toc507503142"/>
       <w:proofErr w:type="spellStart"/>
       <w:r>
         <w:t>Builds</w:t>
@@ -3024,7 +3041,7 @@
       <w:r>
         <w:t>Änderung</w:t>
       </w:r>
-      <w:bookmarkEnd w:id="24"/>
+      <w:bookmarkEnd w:id="23"/>
     </w:p>
     <w:p>
       <w:pPr>
@@ -3056,7 +3073,10 @@
         <w:t xml:space="preserve"> kann nach Wiest (2010</w:t>
       </w:r>
       <w:r>
-        <w:t xml:space="preserve">, S. 38) </w:t>
+        <w:t xml:space="preserve">: </w:t>
+      </w:r>
+      <w:r>
+        <w:t xml:space="preserve">38) </w:t>
       </w:r>
       <w:r>
         <w:t xml:space="preserve">aber </w:t>
@@ -3094,6 +3114,7 @@
         <w:ind w:left="0"/>
       </w:pPr>
       <w:r>
+        <w:lastRenderedPageBreak/>
         <w:t>Martin Fowler (2006) beschreibt, dass es Sinnvoll ist einen CI Ser</w:t>
       </w:r>
       <w:r>
@@ -3103,11 +3124,7 @@
         <w:t>das Versionskontrollsystem</w:t>
       </w:r>
       <w:r>
-        <w:t xml:space="preserve"> überwacht. Wenn ein Projektmitglied einen neuen Stand </w:t>
-      </w:r>
-      <w:r>
-        <w:lastRenderedPageBreak/>
-        <w:t>zu dem verwalteten Reposi</w:t>
+        <w:t xml:space="preserve"> überwacht. Wenn ein Projektmitglied einen neuen Stand zu dem verwalteten Reposi</w:t>
       </w:r>
       <w:r>
         <w:t>tory</w:t>
@@ -3116,7 +3133,7 @@
         <w:rPr>
           <w:rStyle w:val="Funotenzeichen"/>
         </w:rPr>
-        <w:footnoteReference w:id="1"/>
+        <w:footnoteReference w:id="2"/>
       </w:r>
       <w:r>
         <w:t xml:space="preserve"> hinzufügt, bzw. einen sogenannten </w:t>
@@ -3133,7 +3150,7 @@
         <w:rPr>
           <w:rStyle w:val="Funotenzeichen"/>
         </w:rPr>
-        <w:footnoteReference w:id="2"/>
+        <w:footnoteReference w:id="3"/>
       </w:r>
       <w:r>
         <w:rPr>
@@ -3201,75 +3218,102 @@
         <w:pStyle w:val="Abbildung"/>
       </w:pPr>
       <w:r>
-        <w:pict>
-          <v:shapetype id="_x0000_t75" coordsize="21600,21600" o:spt="75" o:preferrelative="t" path="m@4@5l@4@11@9@11@9@5xe" filled="f" stroked="f">
-            <v:stroke joinstyle="miter"/>
-            <v:formulas>
-              <v:f eqn="if lineDrawn pixelLineWidth 0"/>
-              <v:f eqn="sum @0 1 0"/>
-              <v:f eqn="sum 0 0 @1"/>
-              <v:f eqn="prod @2 1 2"/>
-              <v:f eqn="prod @3 21600 pixelWidth"/>
-              <v:f eqn="prod @3 21600 pixelHeight"/>
-              <v:f eqn="sum @0 0 1"/>
-              <v:f eqn="prod @6 1 2"/>
-              <v:f eqn="prod @7 21600 pixelWidth"/>
-              <v:f eqn="sum @8 21600 0"/>
-              <v:f eqn="prod @7 21600 pixelHeight"/>
-              <v:f eqn="sum @10 21600 0"/>
-            </v:formulas>
-            <v:path o:extrusionok="f" gradientshapeok="t" o:connecttype="rect"/>
-            <o:lock v:ext="edit" aspectratio="t"/>
-          </v:shapetype>
-          <v:shape id="_x0000_i1025" type="#_x0000_t75" style="width:329.25pt;height:342.75pt" o:bordertopcolor="this" o:borderleftcolor="this" o:borderbottomcolor="this" o:borderrightcolor="this">
-            <v:imagedata r:id="rId8" o:title="AcroRd32_2018-02-26_14-47-59"/>
-            <w10:bordertop type="single" width="4"/>
-            <w10:borderleft type="single" width="4"/>
-            <w10:borderbottom type="single" width="4"/>
-            <w10:borderright type="single" width="4"/>
-          </v:shape>
-        </w:pict>
+        <w:rPr>
+          <w:noProof/>
+        </w:rPr>
+        <w:drawing>
+          <wp:anchor distT="0" distB="0" distL="114300" distR="114300" simplePos="0" relativeHeight="251660800" behindDoc="0" locked="0" layoutInCell="1" allowOverlap="1">
+            <wp:simplePos x="0" y="0"/>
+            <wp:positionH relativeFrom="column">
+              <wp:posOffset>658091</wp:posOffset>
+            </wp:positionH>
+            <wp:positionV relativeFrom="paragraph">
+              <wp:posOffset>322465</wp:posOffset>
+            </wp:positionV>
+            <wp:extent cx="4184015" cy="4350385"/>
+            <wp:effectExtent l="19050" t="19050" r="26035" b="12065"/>
+            <wp:wrapTopAndBottom/>
+            <wp:docPr id="2" name="Grafik 2" descr="AcroRd32_2018-02-26_14-47-59"/>
+            <wp:cNvGraphicFramePr>
+              <a:graphicFrameLocks xmlns:a="http://schemas.openxmlformats.org/drawingml/2006/main" noChangeAspect="1"/>
+            </wp:cNvGraphicFramePr>
+            <a:graphic xmlns:a="http://schemas.openxmlformats.org/drawingml/2006/main">
+              <a:graphicData uri="http://schemas.openxmlformats.org/drawingml/2006/picture">
+                <pic:pic xmlns:pic="http://schemas.openxmlformats.org/drawingml/2006/picture">
+                  <pic:nvPicPr>
+                    <pic:cNvPr id="0" name="Picture 5" descr="AcroRd32_2018-02-26_14-47-59"/>
+                    <pic:cNvPicPr>
+                      <a:picLocks noChangeAspect="1" noChangeArrowheads="1"/>
+                    </pic:cNvPicPr>
+                  </pic:nvPicPr>
+                  <pic:blipFill>
+                    <a:blip r:embed="rId8">
+                      <a:extLst>
+                        <a:ext uri="{28A0092B-C50C-407E-A947-70E740481C1C}">
+                          <a14:useLocalDpi xmlns:a14="http://schemas.microsoft.com/office/drawing/2010/main" val="0"/>
+                        </a:ext>
+                      </a:extLst>
+                    </a:blip>
+                    <a:srcRect/>
+                    <a:stretch>
+                      <a:fillRect/>
+                    </a:stretch>
+                  </pic:blipFill>
+                  <pic:spPr bwMode="auto">
+                    <a:xfrm>
+                      <a:off x="0" y="0"/>
+                      <a:ext cx="4184015" cy="4350385"/>
+                    </a:xfrm>
+                    <a:prstGeom prst="rect">
+                      <a:avLst/>
+                    </a:prstGeom>
+                    <a:noFill/>
+                    <a:ln w="6350" cmpd="sng">
+                      <a:solidFill>
+                        <a:srgbClr val="000000"/>
+                      </a:solidFill>
+                      <a:miter lim="800000"/>
+                      <a:headEnd/>
+                      <a:tailEnd/>
+                    </a:ln>
+                    <a:effectLst/>
+                  </pic:spPr>
+                </pic:pic>
+              </a:graphicData>
+            </a:graphic>
+          </wp:anchor>
+        </w:drawing>
+      </w:r>
+      <w:r>
+        <w:t xml:space="preserve">Abbildung </w:t>
+      </w:r>
+      <w:fldSimple w:instr=" SEQ Abbildung \* ARABIC ">
+        <w:r>
+          <w:rPr>
+            <w:noProof/>
+          </w:rPr>
+          <w:t>1</w:t>
+        </w:r>
+      </w:fldSimple>
+      <w:r>
+        <w:t xml:space="preserve">: </w:t>
+      </w:r>
+      <w:r>
+        <w:t>Ablauf der Kontinuierlichen Integration (CI), Quelle: Dr. Simon Wiest "</w:t>
+      </w:r>
+      <w:proofErr w:type="spellStart"/>
+      <w:r>
+        <w:t>Continous</w:t>
+      </w:r>
+      <w:proofErr w:type="spellEnd"/>
+      <w:r>
+        <w:t xml:space="preserve"> Integration mit Hudson" (2010: 14)</w:t>
       </w:r>
     </w:p>
     <w:p>
       <w:pPr>
         <w:pStyle w:val="Beschriftung"/>
       </w:pPr>
-      <w:r>
-        <w:t xml:space="preserve">Abbildung </w:t>
-      </w:r>
-      <w:r>
-        <w:fldChar w:fldCharType="begin"/>
-      </w:r>
-      <w:r>
-        <w:instrText xml:space="preserve"> SEQ Abbildung \* ARABIC </w:instrText>
-      </w:r>
-      <w:r>
-        <w:fldChar w:fldCharType="separate"/>
-      </w:r>
-      <w:r>
-        <w:t>1</w:t>
-      </w:r>
-      <w:r>
-        <w:fldChar w:fldCharType="end"/>
-      </w:r>
-      <w:r>
-        <w:t>: Ablauf der Kontinuier</w:t>
-      </w:r>
-      <w:r>
-        <w:t>lichen Integration (CI), Quelle</w:t>
-      </w:r>
-      <w:r>
-        <w:t>: Dr. Simon Wiest „</w:t>
-      </w:r>
-      <w:proofErr w:type="spellStart"/>
-      <w:r>
-        <w:t>Continuous</w:t>
-      </w:r>
-      <w:proofErr w:type="spellEnd"/>
-      <w:r>
-        <w:t xml:space="preserve"> Integration mit Hudson“ (2010, S.14)</w:t>
-      </w:r>
     </w:p>
     <w:p>
       <w:pPr>
@@ -3280,7 +3324,11 @@
         <w:t xml:space="preserve">Abb. 1 veranschaulicht diesen Vorgang noch einmal bildlich. Auch wenn nicht zwingend ein CI-Server benötigt wird bietet es sich </w:t>
       </w:r>
       <w:r>
-        <w:t xml:space="preserve">aus genannten Gründen an einen zu benutzen. Ein CI Server setzt allerdings wiederum schnelle </w:t>
+        <w:t xml:space="preserve">aus genannten Gründen an einen zu benutzen. </w:t>
+      </w:r>
+      <w:r>
+        <w:lastRenderedPageBreak/>
+        <w:t xml:space="preserve">Ein CI Server setzt allerdings wiederum schnelle </w:t>
       </w:r>
       <w:proofErr w:type="spellStart"/>
       <w:r>
@@ -3301,9 +3349,8 @@
       <w:pPr>
         <w:pStyle w:val="berschrift3"/>
       </w:pPr>
-      <w:bookmarkStart w:id="25" w:name="_Toc507503143"/>
-      <w:r>
-        <w:lastRenderedPageBreak/>
+      <w:bookmarkStart w:id="24" w:name="_Toc507503143"/>
+      <w:r>
         <w:t xml:space="preserve">Schnelle </w:t>
       </w:r>
       <w:proofErr w:type="spellStart"/>
@@ -3314,7 +3361,7 @@
       <w:r>
         <w:t>-Zyklen</w:t>
       </w:r>
-      <w:bookmarkEnd w:id="25"/>
+      <w:bookmarkEnd w:id="24"/>
     </w:p>
     <w:p>
       <w:r>
@@ -3648,22 +3695,19 @@
       <w:pPr>
         <w:pStyle w:val="berschrift3"/>
       </w:pPr>
-      <w:bookmarkStart w:id="26" w:name="_Toc507503144"/>
-      <w:r>
+      <w:bookmarkStart w:id="25" w:name="_Toc507503144"/>
+      <w:r>
+        <w:lastRenderedPageBreak/>
         <w:t>Tests in gespiegelter Produktionsumgebung</w:t>
       </w:r>
-      <w:bookmarkEnd w:id="26"/>
+      <w:bookmarkEnd w:id="25"/>
     </w:p>
     <w:p>
       <w:r>
         <w:t xml:space="preserve">Auch wenn es der Idealfall wäre, ein Softwareprodukt stets in der Umgebung  zu testen, in der es später tatsächlich eingesetzt wird, ist dies meist aus diversen Gründen nicht möglich. Zum einen spielen hier kosten eine Rolle, weil es schlicht unwirtschaftlich </w:t>
       </w:r>
       <w:r>
-        <w:t xml:space="preserve">sein </w:t>
-      </w:r>
-      <w:r>
-        <w:lastRenderedPageBreak/>
-        <w:t xml:space="preserve">kann, </w:t>
+        <w:t xml:space="preserve">sein kann, </w:t>
       </w:r>
       <w:r>
         <w:t>extrem große Datenmengen zu transferieren oder aber extra dafür neue oder spezielle Hardware kaufen zu müssen. Zum anderen kommt ein Softwareprodukt in seinem Einsatzbereich nicht selten in Kontakt mit personenbezogenen Daten, welche aus juristischen Gründen nicht an Dritte weitergereicht werden dürfen. Das schließt auch Entwickler dieser Software mit ein, welche die Software nur im Auftrag e</w:t>
@@ -3779,10 +3823,7 @@
     </w:p>
     <w:p>
       <w:r>
-        <w:t xml:space="preserve">Simon Wiest (2006:  40) empfiehlt </w:t>
-      </w:r>
-      <w:r>
-        <w:t xml:space="preserve">an dieser Stelle </w:t>
+        <w:t xml:space="preserve">Simon Wiest (2006:  40) empfiehlt an dieser Stelle </w:t>
       </w:r>
       <w:r>
         <w:t xml:space="preserve">als etwas komfortableren Lösungsansatz </w:t>
@@ -3797,13 +3838,17 @@
         <w:rPr>
           <w:rStyle w:val="Funotenzeichen"/>
         </w:rPr>
-        <w:footnoteReference w:id="3"/>
+        <w:footnoteReference w:id="4"/>
       </w:r>
       <w:r>
         <w:t xml:space="preserve">. </w:t>
       </w:r>
       <w:r>
-        <w:t xml:space="preserve">Hierbei werden gewünschte Hardwarekonfigurationen über das Internet bereitgestellt und müssen somit nicht neu gekauft werden. Wenn man ganze Systeme bzw. Umgebungen über diesen Service bereitgestellt bekommen spricht man auch von </w:t>
+        <w:t>Hierbei werden gewünschte Hardwarekonfigurationen über das Internet bereitgestellt und müssen somit nicht neu gekauft werden. Wenn man ganze Sys</w:t>
+      </w:r>
+      <w:r>
+        <w:lastRenderedPageBreak/>
+        <w:t xml:space="preserve">teme bzw. Umgebungen über diesen Service bereitgestellt bekommen spricht man auch von </w:t>
       </w:r>
       <w:proofErr w:type="spellStart"/>
       <w:r>
@@ -3840,39 +3885,186 @@
         <w:t>Service</w:t>
       </w:r>
       <w:r>
-        <w:t xml:space="preserve"> (</w:t>
+        <w:t xml:space="preserve"> (PaaS). Für die Dauer der Nutzung des Service</w:t>
+      </w:r>
+      <w:r>
+        <w:t>s</w:t>
+      </w:r>
+      <w:r>
+        <w:t xml:space="preserve"> fallen selbstverständlich auch Kosten an. Da man diesen Service allerdings nur für einen absehbaren Zeitraum in Anspruch nimmt, liegen diese Kosten sehr wahrscheinlich unter den Kosten, welche andernfalls für die Neuanschaffung einer Nachbildung der gesamten Produktionsumgebung anfallen würden.</w:t>
+      </w:r>
+    </w:p>
+    <w:p>
+      <w:r>
+        <w:t xml:space="preserve">Letztendlich muss hier individuell entschieden werden, da es sich nicht pauschal beantworten lässt, welche der beiden Varianten die wirtschaftlichere ist. </w:t>
+      </w:r>
+    </w:p>
+    <w:p>
+      <w:pPr>
+        <w:pStyle w:val="berschrift3"/>
+      </w:pPr>
+      <w:bookmarkStart w:id="26" w:name="_Toc507503145"/>
+      <w:r>
+        <w:t xml:space="preserve">Einfacher Zugriff auf </w:t>
       </w:r>
       <w:proofErr w:type="spellStart"/>
       <w:r>
-        <w:t>PaaS</w:t>
+        <w:t>Build</w:t>
       </w:r>
       <w:proofErr w:type="spellEnd"/>
       <w:r>
-        <w:t>). Für die Dauer der Nutzung des Service</w:t>
-      </w:r>
-      <w:r>
-        <w:t>s</w:t>
-      </w:r>
-      <w:r>
-        <w:t xml:space="preserve"> fallen selbstverständlich auch Kosten an. Da man diesen Service allerdings nur für einen absehbaren Zeitraum in Anspruch nimmt, liegen diese Kosten sehr wahrscheinlich unter den Kosten, </w:t>
+        <w:t>-Ergebnisse</w:t>
+      </w:r>
+      <w:bookmarkEnd w:id="26"/>
+    </w:p>
+    <w:p>
+      <w:r>
+        <w:t xml:space="preserve">Gerade die Verwendung einer Versionsverwaltung erleichtert den Zugriff auf sämtliche Softwarestände ungemein. Beteiligte an einem Projekt, seien es Entwickler, Teamleiter, Tester oder Kunden, </w:t>
+      </w:r>
+      <w:r>
+        <w:t>bekommen</w:t>
+      </w:r>
+      <w:r>
+        <w:t xml:space="preserve"> mit Einführung eines CI-Systems (welches eine Versionsverwaltung einschließt) stets sämtliche </w:t>
+      </w:r>
+      <w:proofErr w:type="spellStart"/>
+      <w:r>
+        <w:t>Builds</w:t>
+      </w:r>
+      <w:proofErr w:type="spellEnd"/>
+      <w:r>
+        <w:t xml:space="preserve"> an einem zentralen Ort </w:t>
+      </w:r>
+      <w:r>
+        <w:t>bereitgestellt. Dadurch wird laut Simon Wiest (2010: 40) die Wahrscheinlichkeit erhöht, das neue Softwarestände schneller zu Beteiligten gelangt, welche wiederum schneller Rückmeldung über die Qualität der jeweiligen Stände geben können.</w:t>
+      </w:r>
+    </w:p>
+    <w:p>
+      <w:pPr>
+        <w:pStyle w:val="berschrift3"/>
+      </w:pPr>
+      <w:bookmarkStart w:id="27" w:name="_Toc507503146"/>
+      <w:r>
+        <w:t>Automatisierte Berichte</w:t>
+      </w:r>
+      <w:bookmarkEnd w:id="27"/>
+    </w:p>
+    <w:p>
+      <w:r>
+        <w:t xml:space="preserve">Da ein CI-System stets den Überblick bzw. die Kontrolle über sämtliche </w:t>
+      </w:r>
+      <w:proofErr w:type="spellStart"/>
+      <w:r>
+        <w:t>Build</w:t>
+      </w:r>
+      <w:proofErr w:type="spellEnd"/>
+      <w:r>
+        <w:t xml:space="preserve">-Prozesse hat lassen sich auf diese Weise sehr genau alle Schritte und Ergebnisse nachvollziehen. Diese Ergebnisse können gezielt an betroffene Entwickler gesendet werden. </w:t>
+      </w:r>
+      <w:r>
+        <w:t xml:space="preserve">Dieser </w:t>
+      </w:r>
+      <w:r>
+        <w:t xml:space="preserve">Ansatz </w:t>
+      </w:r>
+      <w:r>
+        <w:t xml:space="preserve">wird auch </w:t>
+      </w:r>
+      <w:r>
+        <w:rPr>
+          <w:i/>
+        </w:rPr>
+        <w:t>Aktive Benachrichtigung</w:t>
+      </w:r>
+      <w:r>
+        <w:rPr>
+          <w:i/>
+        </w:rPr>
+        <w:t xml:space="preserve"> </w:t>
+      </w:r>
+      <w:r>
+        <w:t>genannt</w:t>
+      </w:r>
+      <w:r>
+        <w:t>, da in diesem Fall das CI-System aktiv Nachrichten versendet und die Betroffenen Personen nicht selbst nach diesen Informationen suchen müssen. Diese Aktiven Benachrichtigungen sollten</w:t>
+      </w:r>
+      <w:r>
+        <w:t xml:space="preserve"> sehr detaillierte Informationen enthalten, welche z.B. die Auslöser eines Fehlers eingrenzen. Außerdem sollten Entwickler und andere Beteiligte nur bei wichtigen Ergebnissen benachrichtigt werden, um ein Stören dieser Funktion zu vermeiden (vgl. Wiest 2010: 41).</w:t>
+      </w:r>
+    </w:p>
+    <w:p>
+      <w:pPr>
+        <w:pStyle w:val="berschrift3"/>
+      </w:pPr>
+      <w:bookmarkStart w:id="28" w:name="_Toc507503147"/>
+      <w:r>
+        <w:t xml:space="preserve"> </w:t>
+      </w:r>
+      <w:r>
+        <w:t>Automatisierte Verteilung</w:t>
+      </w:r>
+      <w:bookmarkEnd w:id="28"/>
+    </w:p>
+    <w:p>
+      <w:r>
+        <w:t xml:space="preserve">Im letzten Schritt kann sich ein CI-System selbst noch um das verteilen eines Produktes kümmern. Man spricht hierbei von </w:t>
+      </w:r>
+      <w:proofErr w:type="spellStart"/>
+      <w:r>
+        <w:rPr>
+          <w:i/>
+        </w:rPr>
+        <w:t>continuous</w:t>
+      </w:r>
+      <w:proofErr w:type="spellEnd"/>
+      <w:r>
+        <w:rPr>
+          <w:i/>
+        </w:rPr>
+        <w:t xml:space="preserve"> </w:t>
+      </w:r>
+      <w:proofErr w:type="spellStart"/>
+      <w:r>
+        <w:rPr>
+          <w:i/>
+        </w:rPr>
+        <w:t>deployment</w:t>
+      </w:r>
+      <w:proofErr w:type="spellEnd"/>
+      <w:r>
+        <w:t>.</w:t>
+      </w:r>
+      <w:r>
+        <w:t xml:space="preserve"> Heutzutage gibt es Unternehmen, welche neue Softwarestände teils </w:t>
+      </w:r>
+      <w:r>
+        <w:rPr>
+          <w:i/>
+        </w:rPr>
+        <w:t>mehrmals täglich</w:t>
+      </w:r>
+      <w:r>
+        <w:t xml:space="preserve"> ausbringen. Paul M. Duvall (2011: 190) bezeichnet eBay, Amazon &amp; Google als Vorzeigebeispiele in dieser Hinsicht. </w:t>
+      </w:r>
+    </w:p>
+    <w:p>
+      <w:r>
+        <w:t xml:space="preserve">Durch die bisherigen Schritte einer gut durchgeführten CI ist es möglich jederzeit funktionierende Software zu </w:t>
+      </w:r>
+      <w:proofErr w:type="gramStart"/>
+      <w:r>
+        <w:t>verteilen</w:t>
+      </w:r>
+      <w:proofErr w:type="gramEnd"/>
+      <w:r>
+        <w:t xml:space="preserve"> weil diese, wie es der Name verrät, kontinuierlich</w:t>
+      </w:r>
+      <w:r>
+        <w:t xml:space="preserve"> Inte</w:t>
       </w:r>
       <w:r>
         <w:lastRenderedPageBreak/>
-        <w:t>welche andernfalls für die Neuanschaffung einer Nachbildung der gesamten Produktionsumgebung anfallen würden.</w:t>
-      </w:r>
-    </w:p>
-    <w:p>
-      <w:r>
-        <w:t xml:space="preserve">Letztendlich muss hier individuell entschieden werden, da es sich nicht pauschal beantworten lässt, welche der beiden Varianten die wirtschaftlichere ist. </w:t>
-      </w:r>
-    </w:p>
-    <w:p>
-      <w:pPr>
-        <w:pStyle w:val="berschrift3"/>
-      </w:pPr>
-      <w:bookmarkStart w:id="27" w:name="_Toc507503145"/>
-      <w:r>
-        <w:t xml:space="preserve">Einfacher Zugriff auf </w:t>
+        <w:t xml:space="preserve">griert und bei jedem neuen </w:t>
       </w:r>
       <w:proofErr w:type="spellStart"/>
       <w:r>
@@ -3880,175 +4072,45 @@
       </w:r>
       <w:proofErr w:type="spellEnd"/>
       <w:r>
-        <w:t>-Ergebnisse</w:t>
-      </w:r>
-      <w:bookmarkEnd w:id="27"/>
-    </w:p>
-    <w:p>
-      <w:r>
-        <w:t xml:space="preserve">Gerade die Verwendung einer Versionsverwaltung erleichtert den Zugriff auf sämtliche Softwarestände ungemein. Beteiligte an einem Projekt, seien es Entwickler, Teamleiter, Tester oder Kunden, </w:t>
-      </w:r>
-      <w:r>
-        <w:t>bekommen</w:t>
-      </w:r>
-      <w:r>
-        <w:t xml:space="preserve"> mit Einführung eines CI-Systems (welches eine Versionsverwaltung einschließt) stets sämtliche </w:t>
-      </w:r>
-      <w:proofErr w:type="spellStart"/>
-      <w:r>
-        <w:t>Builds</w:t>
-      </w:r>
-      <w:proofErr w:type="spellEnd"/>
-      <w:r>
-        <w:t xml:space="preserve"> an einem zentralen Ort </w:t>
-      </w:r>
-      <w:r>
-        <w:t>bereitgestellt. Dadurch wird laut Simon Wiest (2010: 40) die Wahrscheinlichkeit erhöht, das neue Softwarestände schneller zu Beteiligten gelangt, welche wiederum schneller Rückmeldung über die Qualität der jeweiligen Stände geben können.</w:t>
-      </w:r>
-    </w:p>
-    <w:p>
-      <w:pPr>
-        <w:pStyle w:val="berschrift3"/>
-      </w:pPr>
-      <w:bookmarkStart w:id="28" w:name="_Toc507503146"/>
-      <w:r>
-        <w:t>Automatisierte Berichte</w:t>
-      </w:r>
-      <w:bookmarkEnd w:id="28"/>
-    </w:p>
-    <w:p>
-      <w:r>
-        <w:t xml:space="preserve">Da ein CI-System stets den Überblick bzw. die Kontrolle über sämtliche </w:t>
-      </w:r>
-      <w:proofErr w:type="spellStart"/>
-      <w:r>
-        <w:t>Build</w:t>
-      </w:r>
-      <w:proofErr w:type="spellEnd"/>
-      <w:r>
-        <w:t xml:space="preserve">-Prozesse hat lassen sich auf diese Weise sehr genau alle Schritte und Ergebnisse nachvollziehen. Diese Ergebnisse können gezielt an betroffene Entwickler gesendet werden. </w:t>
-      </w:r>
-      <w:r>
-        <w:t xml:space="preserve">Dieser </w:t>
-      </w:r>
-      <w:r>
-        <w:t xml:space="preserve">Ansatz </w:t>
-      </w:r>
-      <w:r>
-        <w:t xml:space="preserve">wird auch </w:t>
+        <w:t xml:space="preserve"> getestet, </w:t>
+      </w:r>
+      <w:r>
+        <w:t xml:space="preserve">und nur dann freigegeben wird, wenn sie </w:t>
+      </w:r>
+      <w:r>
+        <w:t xml:space="preserve">sich </w:t>
+      </w:r>
+      <w:r>
+        <w:t xml:space="preserve">Fehlerfrei </w:t>
+      </w:r>
+      <w:r>
+        <w:t>bauen lässt</w:t>
+      </w:r>
+      <w:r>
+        <w:t xml:space="preserve">. </w:t>
+      </w:r>
+    </w:p>
+    <w:p>
+      <w:r>
+        <w:t xml:space="preserve">Als besonders komfortabel ist an dieser Stelle </w:t>
+      </w:r>
+      <w:proofErr w:type="gramStart"/>
+      <w:r>
+        <w:t xml:space="preserve">die </w:t>
       </w:r>
       <w:r>
         <w:rPr>
           <w:i/>
         </w:rPr>
-        <w:t>Aktive Benachrichtigung</w:t>
-      </w:r>
-      <w:r>
-        <w:rPr>
-          <w:i/>
-        </w:rPr>
-        <w:t xml:space="preserve"> </w:t>
-      </w:r>
-      <w:r>
-        <w:t>genannt</w:t>
-      </w:r>
-      <w:r>
-        <w:t>, da in diesem Fall das CI-System aktiv Nachrichten versendet und die Betroffenen Personen nicht selbst nach diesen Informationen suchen müssen. Diese Aktiven Benachrichtigungen sollten</w:t>
-      </w:r>
-      <w:r>
-        <w:t xml:space="preserve"> sehr detaillierte Informationen enthalten, welche z.B. die Auslöser eines Fehlers eingrenzen. Außerdem sollten Entwickler und andere Beteiligte nur bei wichtigen Ergebnissen benachrichtigt werden, um ein Stören dieser Funktion zu vermeiden (vgl. Wiest 2010: 41).</w:t>
-      </w:r>
-    </w:p>
-    <w:p>
-      <w:pPr>
-        <w:pStyle w:val="berschrift3"/>
-      </w:pPr>
-      <w:bookmarkStart w:id="29" w:name="_Toc507503147"/>
-      <w:r>
-        <w:t xml:space="preserve"> </w:t>
-      </w:r>
-      <w:r>
-        <w:t>Automatisierte Verteilung</w:t>
-      </w:r>
-      <w:bookmarkEnd w:id="29"/>
-    </w:p>
-    <w:p>
-      <w:r>
-        <w:t xml:space="preserve">Im letzten Schritt kann sich ein CI-System selbst noch um das verteilen eines Produktes kümmern. Man spricht hierbei von </w:t>
-      </w:r>
-      <w:proofErr w:type="spellStart"/>
-      <w:r>
-        <w:rPr>
-          <w:i/>
-        </w:rPr>
-        <w:t>continuous</w:t>
-      </w:r>
-      <w:proofErr w:type="spellEnd"/>
-      <w:r>
-        <w:rPr>
-          <w:i/>
-        </w:rPr>
-        <w:t xml:space="preserve"> </w:t>
-      </w:r>
-      <w:proofErr w:type="spellStart"/>
-      <w:r>
-        <w:rPr>
-          <w:i/>
-        </w:rPr>
-        <w:t>deployment</w:t>
-      </w:r>
-      <w:proofErr w:type="spellEnd"/>
-      <w:r>
-        <w:t>.</w:t>
-      </w:r>
-      <w:r>
-        <w:t xml:space="preserve"> Heutzutage gibt es Unternehmen, welche neue Softwarestände teils </w:t>
-      </w:r>
-      <w:r>
-        <w:rPr>
-          <w:i/>
-        </w:rPr>
-        <w:t>mehrmals täglich</w:t>
-      </w:r>
-      <w:r>
-        <w:t xml:space="preserve"> ausbringen. Paul M. Duvall (2011: 190) bezeichnet eBay, Amazon &amp; Google als Vorzeigebeispiele in dieser Hinsicht. </w:t>
-      </w:r>
-    </w:p>
-    <w:p>
-      <w:r>
-        <w:t xml:space="preserve">Durch die bisherigen Schritte einer gut durchgeführten CI ist es möglich jederzeit funktionierende Software zu verteilen weil diese, wie es der Name verrät, kontinuierlich bei jedem neuen </w:t>
-      </w:r>
-      <w:proofErr w:type="spellStart"/>
-      <w:r>
-        <w:t>Build</w:t>
-      </w:r>
-      <w:proofErr w:type="spellEnd"/>
-      <w:r>
-        <w:t xml:space="preserve"> getestet wurde </w:t>
-      </w:r>
-      <w:r>
-        <w:t xml:space="preserve">und nur dann freigegeben wird, wenn sie Fehlerfrei läuft. </w:t>
-      </w:r>
-    </w:p>
-    <w:p>
-      <w:r>
-        <w:lastRenderedPageBreak/>
-        <w:t xml:space="preserve">Als besonders komfortabel ist an dieser Stelle die </w:t>
-      </w:r>
-      <w:proofErr w:type="spellStart"/>
-      <w:r>
-        <w:rPr>
-          <w:i/>
-        </w:rPr>
-        <w:t>roll-back</w:t>
-      </w:r>
-      <w:proofErr w:type="spellEnd"/>
+        <w:t>Roll-back</w:t>
+      </w:r>
+      <w:proofErr w:type="gramEnd"/>
       <w:r>
         <w:rPr>
           <w:rStyle w:val="Funotenzeichen"/>
           <w:i/>
         </w:rPr>
-        <w:footnoteReference w:id="4"/>
+        <w:footnoteReference w:id="5"/>
       </w:r>
       <w:r>
         <w:rPr>
@@ -4057,22 +4119,236 @@
         <w:t xml:space="preserve"> </w:t>
       </w:r>
       <w:r>
-        <w:t xml:space="preserve">Funktion hervorzuheben. Da ältere Softwarestände, wie schon mehrfach erwähnt, selbstverständlich archiviert werden, ist man durch ein CI-System stets in der Lage die Ausbringung einer Neuen Software Version rückgängig zu machen, indem man einfach einen </w:t>
+        <w:t xml:space="preserve">Funktion hervorzuheben. Da ältere Softwarestände, wie schon mehrfach erwähnt, selbstverständlich archiviert werden, ist man durch ein CI-System stets in der Lage die Ausbringung einer Neuen Software Version rückgängig zu machen, indem man einfach </w:t>
+      </w:r>
+      <w:proofErr w:type="gramStart"/>
+      <w:r>
+        <w:t xml:space="preserve">einen </w:t>
+      </w:r>
+      <w:r>
+        <w:rPr>
+          <w:i/>
+        </w:rPr>
+        <w:t>Roll-back</w:t>
+      </w:r>
+      <w:proofErr w:type="gramEnd"/>
+      <w:r>
+        <w:t xml:space="preserve"> auf einen älteren Stand vollzieht. </w:t>
+      </w:r>
+      <w:r>
+        <w:t xml:space="preserve">Von diesem älteren Stand ist bereits bekannt, dass er fehlerfrei läuft, da er logischerweise bereits im Einsatz war. Das führt wiederum dazu, dass Entwicklern mutiger agieren können, weil das CI System ihnen jederzeit </w:t>
+      </w:r>
+      <w:proofErr w:type="gramStart"/>
+      <w:r>
+        <w:t>ein virtuelles Fallnetz</w:t>
+      </w:r>
+      <w:proofErr w:type="gramEnd"/>
+      <w:r>
+        <w:t xml:space="preserve"> bietet.</w:t>
+      </w:r>
+    </w:p>
+    <w:p/>
+    <w:p>
+      <w:pPr>
+        <w:pStyle w:val="berschrift2"/>
+      </w:pPr>
+      <w:r>
+        <w:t>Nachteile</w:t>
+      </w:r>
+      <w:r>
+        <w:t xml:space="preserve"> der CI</w:t>
+      </w:r>
+    </w:p>
+    <w:p>
+      <w:r>
+        <w:t>Nachdem viele Vorteile einer gut durchgeführten CI im vorangegangenen Kapitel beleuchtet wurden soll an dieser Stelle auch auf die Nachteile, welche die Einführung einer CI mit sich bringen kann, eingegangen werden.</w:t>
+      </w:r>
+    </w:p>
+    <w:p>
+      <w:pPr>
+        <w:pStyle w:val="Listenabsatz"/>
+        <w:numPr>
+          <w:ilvl w:val="0"/>
+          <w:numId w:val="42"/>
+        </w:numPr>
+      </w:pPr>
+      <w:r>
+        <w:t xml:space="preserve">Einige der beschriebenen Vorteile, wenn nicht sogar die meisten, werden nur dann zu bemerken sein, wenn die CI kompromisslos durchgeführt wird. Das hat zur Folge, dass </w:t>
+      </w:r>
+      <w:r>
+        <w:rPr>
+          <w:i/>
+        </w:rPr>
+        <w:t>alle</w:t>
+      </w:r>
+      <w:r>
+        <w:t xml:space="preserve"> Beteiligten Personen stets alle Praktiken bzw. Prinzipien, wel</w:t>
+      </w:r>
+      <w:r>
+        <w:t>che die CI fordert, einhalten. Diese Art zu E</w:t>
+      </w:r>
+      <w:r>
+        <w:t xml:space="preserve">ntwickeln wird für viele dieser Personen vermutlich eine Umstellung ihrer </w:t>
+      </w:r>
+      <w:r>
+        <w:t xml:space="preserve">Arbeitsweise </w:t>
+      </w:r>
+      <w:r>
+        <w:t>erfordern und wird sich nicht über Nacht einstellen.</w:t>
+      </w:r>
+      <w:r>
+        <w:t xml:space="preserve"> Diese Umstellung kann also relativ viel Zeit in Anspruch nehmen.</w:t>
+      </w:r>
+    </w:p>
+    <w:p>
+      <w:pPr>
+        <w:pStyle w:val="Listenabsatz"/>
+        <w:numPr>
+          <w:ilvl w:val="0"/>
+          <w:numId w:val="42"/>
+        </w:numPr>
+      </w:pPr>
+      <w:r>
+        <w:t xml:space="preserve">Eine gemeinsame Codebasis bildet einen unverzichtbaren Teil der CI und setzt voraus, dass die Entwickler absolut gewissenhaft mit ihrem Code umgehen. Es sollte wie schon beschrieben nur Code in das VCS eingecheckt werden, welcher getestet wurde und stabil läuft. Es besteht die Gefahr, dass fehlerbehafteter Code durch unzureichende Testabdeckung nicht als solcher erkannt und in das VCS gelangt. Dadurch kann es im späteren Verlauf eines Projektes zu Fehlern kommen, welche sich nicht mehr so einfach finden lassen, da diese sich </w:t>
+      </w:r>
+      <w:r>
+        <w:rPr>
+          <w:i/>
+        </w:rPr>
+        <w:t xml:space="preserve">nicht mehr </w:t>
+      </w:r>
+      <w:r>
+        <w:t xml:space="preserve">nur in dem kleinen Delta zwischen der vorangegangenen und der aktuellsten Version befinden können, sondern gegebenenfalls in Teilen von deutlich älteren Softwareständen verstecken. </w:t>
+      </w:r>
+    </w:p>
+    <w:p>
+      <w:pPr>
+        <w:pStyle w:val="Listenabsatz"/>
+      </w:pPr>
+    </w:p>
+    <w:p>
+      <w:pPr>
+        <w:pStyle w:val="Listenabsatz"/>
+        <w:numPr>
+          <w:ilvl w:val="0"/>
+          <w:numId w:val="42"/>
+        </w:numPr>
+      </w:pPr>
+      <w:r>
+        <w:lastRenderedPageBreak/>
+        <w:t xml:space="preserve">Ein CI-System wird nur so gut sein wie die Tests es zulassen. Da das CI-System nicht selbst den Sourcecode testet, sondern lediglich die Tests anstößt, welche die Entwickler zur Verfügung gestellt haben, liegt es letztendlich an diesen Tests und damit an den Entwicklern, wie gut eine CI funktioniert oder auch nicht. Diese Tests sollten, wie bereits in 4.1.3 erwähnt, so viel Sourcecode wie möglich abdecken. </w:t>
+      </w:r>
+      <w:r>
+        <w:t>Aber wie beschrieben, sollte nicht nur der Sourcecode an sich, bzw. dessen Funktionen getestet werden, sondern ebenso sollte auf höheren Ebenen durch Komponenten- bzw. Systemtests ein Zusammenspiel dieser Fehler geprüft werden können. Diese Tests zu erstellen Bedarf wiederum viel Zeit.</w:t>
+      </w:r>
+    </w:p>
+    <w:p>
+      <w:pPr>
+        <w:pStyle w:val="Listenabsatz"/>
+        <w:numPr>
+          <w:ilvl w:val="0"/>
+          <w:numId w:val="42"/>
+        </w:numPr>
+      </w:pPr>
+      <w:r>
+        <w:t xml:space="preserve">Da ein CI-System in den meisten Fällen zusätzliche Hardware in Form eines CI-Servers, eines </w:t>
       </w:r>
       <w:proofErr w:type="spellStart"/>
       <w:r>
-        <w:rPr>
-          <w:i/>
-        </w:rPr>
-        <w:t>roll-back</w:t>
+        <w:t>Build</w:t>
       </w:r>
       <w:proofErr w:type="spellEnd"/>
       <w:r>
-        <w:t xml:space="preserve"> auf einen älteren Stand vollzieht. </w:t>
+        <w:t>-Servers und eventuell auch einem eigenen Server auf den ein Versionskontrollsystem läuft besteht, entstehen hier Initialkosten welche je nach Projektumfang variieren. Große Projekt</w:t>
+      </w:r>
+      <w:r>
+        <w:t>e, welche deutlich mehr Zeit</w:t>
+      </w:r>
+      <w:r>
+        <w:t xml:space="preserve"> benötigen um gebaut zu werden, </w:t>
+      </w:r>
+      <w:r>
+        <w:t xml:space="preserve">setzen wahrscheinlich potentere Hardware bzw. sogar mehr Hardware (im Falle einer Parallelisierung des </w:t>
+      </w:r>
+      <w:proofErr w:type="spellStart"/>
+      <w:r>
+        <w:t>Build</w:t>
+      </w:r>
+      <w:proofErr w:type="spellEnd"/>
+      <w:r>
+        <w:t xml:space="preserve"> Prozesses) voraus als es kleinere würden. </w:t>
+      </w:r>
+    </w:p>
+    <w:p>
+      <w:pPr>
+        <w:pStyle w:val="Listenabsatz"/>
+        <w:numPr>
+          <w:ilvl w:val="0"/>
+          <w:numId w:val="42"/>
+        </w:numPr>
+      </w:pPr>
+      <w:r>
+        <w:t xml:space="preserve">Da häufig Integriert wird, wird ebenso häufig gebaut, was Zeit in Anspruch nimmt. Auch wenn die Zeit, die ein </w:t>
+      </w:r>
+      <w:proofErr w:type="spellStart"/>
+      <w:r>
+        <w:t>Build</w:t>
+      </w:r>
+      <w:proofErr w:type="spellEnd"/>
+      <w:r>
+        <w:t xml:space="preserve"> benötigt um erstellt zu werden, wie in 4.1.6 erläutert, verkürzt werden kann, so kann es sehr Aufwendig sein diese Optimierungen vorzunehmen und letztendlich sind diese keine Garantie für die gewünschten Ergebnisse. Wenn die </w:t>
+      </w:r>
+      <w:proofErr w:type="spellStart"/>
+      <w:r>
+        <w:t>Build</w:t>
+      </w:r>
+      <w:proofErr w:type="spellEnd"/>
+      <w:r>
+        <w:t xml:space="preserve"> Zeiten aus welchen Gründen auch immer nicht kurz genug gehalten werden können, kann es wegen eines Rückstaus an </w:t>
+      </w:r>
+      <w:proofErr w:type="spellStart"/>
+      <w:r>
+        <w:t>Builds</w:t>
+      </w:r>
+      <w:proofErr w:type="spellEnd"/>
+      <w:r>
+        <w:t xml:space="preserve"> (vgl. Wiest 2010: 38) zu einer Verzögerung des gesamten Projektzeitplans kommen, weil Entwickler auf die Ergebnisse der </w:t>
+      </w:r>
+      <w:proofErr w:type="spellStart"/>
+      <w:r>
+        <w:t>Builds</w:t>
+      </w:r>
+      <w:proofErr w:type="spellEnd"/>
+      <w:r>
+        <w:t xml:space="preserve"> warten müssen.</w:t>
       </w:r>
     </w:p>
     <w:p/>
+    <w:p>
+      <w:r>
+        <w:t xml:space="preserve">Die überwiegende Mehrheit der Nachteile, welche die </w:t>
+      </w:r>
+      <w:proofErr w:type="spellStart"/>
+      <w:r>
+        <w:t>Continuous</w:t>
+      </w:r>
+      <w:proofErr w:type="spellEnd"/>
+      <w:r>
+        <w:t xml:space="preserve"> Integration verursachen kann, werden nur durch den Umgang mit selbiger ausgelöst – Also durch die Entwickler. Es gibt wie beschrieben auch solche, die nicht von den Entwicklern, bzw. den Beteiligten abhängen, wie zum Beispiel Initialkosten durch Neuanschaffung von Hardware, dennoch lässt sich sagen, dass die meisten Nachteile bei gewissenhafter und korrekter Durchführung nicht auftreten sollten. Diese korrekte Durchführung muss natürlich erst einmal zur Routine werden, was Zeit und Erfahrung bedarf. Trotzdem überwiegen die Vorteile der CI klar deren Nachteilen, vor allem dann, wenn die Nachteile durch eine korrekt angewendete CI erst gar nicht auftreten.</w:t>
+      </w:r>
+      <w:bookmarkStart w:id="29" w:name="_GoBack"/>
+      <w:bookmarkEnd w:id="29"/>
+    </w:p>
     <w:p/>
+    <w:p>
+      <w:pPr>
+        <w:pStyle w:val="berschrift1"/>
+      </w:pPr>
+      <w:r>
+        <w:lastRenderedPageBreak/>
+        <w:t>Eingeschlagener Realisierungsweg</w:t>
+      </w:r>
+    </w:p>
     <w:p>
       <w:pPr>
         <w:pStyle w:val="berschrift1"/>
@@ -4258,15 +4534,7 @@
       </w:r>
       <w:proofErr w:type="spellEnd"/>
       <w:r>
-        <w:t xml:space="preserve"> </w:t>
-      </w:r>
-      <w:proofErr w:type="spellStart"/>
-      <w:r>
-        <w:t>and</w:t>
-      </w:r>
-      <w:proofErr w:type="spellEnd"/>
-      <w:r>
-        <w:t xml:space="preserve"> </w:t>
+        <w:t xml:space="preserve"> and </w:t>
       </w:r>
       <w:proofErr w:type="spellStart"/>
       <w:r>
@@ -4345,7 +4613,7 @@
 </file>
 
 <file path=word/endnotes.xml><?xml version="1.0" encoding="utf-8"?>
-<w:endnotes xmlns:wpc="http://schemas.microsoft.com/office/word/2010/wordprocessingCanvas" xmlns:mc="http://schemas.openxmlformats.org/markup-compatibility/2006" xmlns:o="urn:schemas-microsoft-com:office:office" xmlns:r="http://schemas.openxmlformats.org/officeDocument/2006/relationships" xmlns:m="http://schemas.openxmlformats.org/officeDocument/2006/math" xmlns:v="urn:schemas-microsoft-com:vml" xmlns:wp14="http://schemas.microsoft.com/office/word/2010/wordprocessingDrawing" xmlns:wp="http://schemas.openxmlformats.org/drawingml/2006/wordprocessingDrawing" xmlns:w10="urn:schemas-microsoft-com:office:word" xmlns:w="http://schemas.openxmlformats.org/wordprocessingml/2006/main" xmlns:w14="http://schemas.microsoft.com/office/word/2010/wordml" xmlns:w15="http://schemas.microsoft.com/office/word/2012/wordml" xmlns:wpg="http://schemas.microsoft.com/office/word/2010/wordprocessingGroup" xmlns:wpi="http://schemas.microsoft.com/office/word/2010/wordprocessingInk" xmlns:wne="http://schemas.microsoft.com/office/word/2006/wordml" xmlns:wps="http://schemas.microsoft.com/office/word/2010/wordprocessingShape" mc:Ignorable="w14 w15 wp14">
+<w:endnotes xmlns:wpc="http://schemas.microsoft.com/office/word/2010/wordprocessingCanvas" xmlns:cx="http://schemas.microsoft.com/office/drawing/2014/chartex" xmlns:cx1="http://schemas.microsoft.com/office/drawing/2015/9/8/chartex" xmlns:cx2="http://schemas.microsoft.com/office/drawing/2015/10/21/chartex" xmlns:cx3="http://schemas.microsoft.com/office/drawing/2016/5/9/chartex" xmlns:cx4="http://schemas.microsoft.com/office/drawing/2016/5/10/chartex" xmlns:cx5="http://schemas.microsoft.com/office/drawing/2016/5/11/chartex" xmlns:cx6="http://schemas.microsoft.com/office/drawing/2016/5/12/chartex" xmlns:cx7="http://schemas.microsoft.com/office/drawing/2016/5/13/chartex" xmlns:cx8="http://schemas.microsoft.com/office/drawing/2016/5/14/chartex" xmlns:mc="http://schemas.openxmlformats.org/markup-compatibility/2006" xmlns:aink="http://schemas.microsoft.com/office/drawing/2016/ink" xmlns:am3d="http://schemas.microsoft.com/office/drawing/2017/model3d" xmlns:o="urn:schemas-microsoft-com:office:office" xmlns:r="http://schemas.openxmlformats.org/officeDocument/2006/relationships" xmlns:m="http://schemas.openxmlformats.org/officeDocument/2006/math" xmlns:v="urn:schemas-microsoft-com:vml" xmlns:wp14="http://schemas.microsoft.com/office/word/2010/wordprocessingDrawing" xmlns:wp="http://schemas.openxmlformats.org/drawingml/2006/wordprocessingDrawing" xmlns:w10="urn:schemas-microsoft-com:office:word" xmlns:w="http://schemas.openxmlformats.org/wordprocessingml/2006/main" xmlns:w14="http://schemas.microsoft.com/office/word/2010/wordml" xmlns:w15="http://schemas.microsoft.com/office/word/2012/wordml" xmlns:w16cid="http://schemas.microsoft.com/office/word/2016/wordml/cid" xmlns:w16se="http://schemas.microsoft.com/office/word/2015/wordml/symex" xmlns:wpg="http://schemas.microsoft.com/office/word/2010/wordprocessingGroup" xmlns:wpi="http://schemas.microsoft.com/office/word/2010/wordprocessingInk" xmlns:wne="http://schemas.microsoft.com/office/word/2006/wordml" xmlns:wps="http://schemas.microsoft.com/office/word/2010/wordprocessingShape" mc:Ignorable="w14 w15 w16se w16cid wp14">
   <w:endnote w:type="separator" w:id="-1">
     <w:p>
       <w:pPr>
@@ -4370,7 +4638,7 @@
 </file>
 
 <file path=word/footnotes.xml><?xml version="1.0" encoding="utf-8"?>
-<w:footnotes xmlns:wpc="http://schemas.microsoft.com/office/word/2010/wordprocessingCanvas" xmlns:mc="http://schemas.openxmlformats.org/markup-compatibility/2006" xmlns:o="urn:schemas-microsoft-com:office:office" xmlns:r="http://schemas.openxmlformats.org/officeDocument/2006/relationships" xmlns:m="http://schemas.openxmlformats.org/officeDocument/2006/math" xmlns:v="urn:schemas-microsoft-com:vml" xmlns:wp14="http://schemas.microsoft.com/office/word/2010/wordprocessingDrawing" xmlns:wp="http://schemas.openxmlformats.org/drawingml/2006/wordprocessingDrawing" xmlns:w10="urn:schemas-microsoft-com:office:word" xmlns:w="http://schemas.openxmlformats.org/wordprocessingml/2006/main" xmlns:w14="http://schemas.microsoft.com/office/word/2010/wordml" xmlns:w15="http://schemas.microsoft.com/office/word/2012/wordml" xmlns:wpg="http://schemas.microsoft.com/office/word/2010/wordprocessingGroup" xmlns:wpi="http://schemas.microsoft.com/office/word/2010/wordprocessingInk" xmlns:wne="http://schemas.microsoft.com/office/word/2006/wordml" xmlns:wps="http://schemas.microsoft.com/office/word/2010/wordprocessingShape" mc:Ignorable="w14 w15 wp14">
+<w:footnotes xmlns:wpc="http://schemas.microsoft.com/office/word/2010/wordprocessingCanvas" xmlns:cx="http://schemas.microsoft.com/office/drawing/2014/chartex" xmlns:cx1="http://schemas.microsoft.com/office/drawing/2015/9/8/chartex" xmlns:cx2="http://schemas.microsoft.com/office/drawing/2015/10/21/chartex" xmlns:cx3="http://schemas.microsoft.com/office/drawing/2016/5/9/chartex" xmlns:cx4="http://schemas.microsoft.com/office/drawing/2016/5/10/chartex" xmlns:cx5="http://schemas.microsoft.com/office/drawing/2016/5/11/chartex" xmlns:cx6="http://schemas.microsoft.com/office/drawing/2016/5/12/chartex" xmlns:cx7="http://schemas.microsoft.com/office/drawing/2016/5/13/chartex" xmlns:cx8="http://schemas.microsoft.com/office/drawing/2016/5/14/chartex" xmlns:mc="http://schemas.openxmlformats.org/markup-compatibility/2006" xmlns:aink="http://schemas.microsoft.com/office/drawing/2016/ink" xmlns:am3d="http://schemas.microsoft.com/office/drawing/2017/model3d" xmlns:o="urn:schemas-microsoft-com:office:office" xmlns:r="http://schemas.openxmlformats.org/officeDocument/2006/relationships" xmlns:m="http://schemas.openxmlformats.org/officeDocument/2006/math" xmlns:v="urn:schemas-microsoft-com:vml" xmlns:wp14="http://schemas.microsoft.com/office/word/2010/wordprocessingDrawing" xmlns:wp="http://schemas.openxmlformats.org/drawingml/2006/wordprocessingDrawing" xmlns:w10="urn:schemas-microsoft-com:office:word" xmlns:w="http://schemas.openxmlformats.org/wordprocessingml/2006/main" xmlns:w14="http://schemas.microsoft.com/office/word/2010/wordml" xmlns:w15="http://schemas.microsoft.com/office/word/2012/wordml" xmlns:w16cid="http://schemas.microsoft.com/office/word/2016/wordml/cid" xmlns:w16se="http://schemas.microsoft.com/office/word/2015/wordml/symex" xmlns:wpg="http://schemas.microsoft.com/office/word/2010/wordprocessingGroup" xmlns:wpi="http://schemas.microsoft.com/office/word/2010/wordprocessingInk" xmlns:wne="http://schemas.microsoft.com/office/word/2006/wordml" xmlns:wps="http://schemas.microsoft.com/office/word/2010/wordprocessingShape" mc:Ignorable="w14 w15 w16se w16cid wp14">
   <w:footnote w:type="separator" w:id="-1">
     <w:p>
       <w:pPr>
@@ -4403,26 +4671,59 @@
         <w:footnoteRef/>
       </w:r>
       <w:r>
-        <w:t xml:space="preserve"> Ein Repository ist ein verwaltetes Verzeichnis zur Speicherung und Beschreibung von digitalen Objekten für ein digitales Archiv (Wikipedia</w:t>
-      </w:r>
-      <w:r>
+        <w:t xml:space="preserve"> Als ein </w:t>
+      </w:r>
+      <w:proofErr w:type="spellStart"/>
+      <w:r>
+        <w:rPr>
+          <w:i/>
+        </w:rPr>
+        <w:t>Build</w:t>
+      </w:r>
+      <w:proofErr w:type="spellEnd"/>
+      <w:r>
+        <w:rPr>
+          <w:i/>
+        </w:rPr>
         <w:t xml:space="preserve"> </w:t>
       </w:r>
       <w:r>
-        <w:t xml:space="preserve">21. Juni </w:t>
-      </w:r>
-      <w:r>
-        <w:t>2017</w:t>
-      </w:r>
-      <w:r>
-        <w:t>, Seite „Repository“)</w:t>
-      </w:r>
-      <w:r>
-        <w:t xml:space="preserve"> </w:t>
+        <w:t xml:space="preserve">bezeichnet man einen fertig gebauten Stand einer Software. Das heißt, dass zumindest der Sourcecode dieser Software kompiliert und anschließend getestet sein muss. </w:t>
       </w:r>
     </w:p>
   </w:footnote>
   <w:footnote w:id="2">
+    <w:p>
+      <w:pPr>
+        <w:pStyle w:val="Funotentext"/>
+      </w:pPr>
+      <w:r>
+        <w:rPr>
+          <w:rStyle w:val="Funotenzeichen"/>
+        </w:rPr>
+        <w:footnoteRef/>
+      </w:r>
+      <w:r>
+        <w:t xml:space="preserve"> Ein Repository ist ein verwaltetes Verzeichnis zur Speicherung und Beschreibung von digitalen Objekten für ein digitales Archiv (Wikipedia</w:t>
+      </w:r>
+      <w:r>
+        <w:t xml:space="preserve"> </w:t>
+      </w:r>
+      <w:r>
+        <w:t xml:space="preserve">21. Juni </w:t>
+      </w:r>
+      <w:r>
+        <w:t>2017</w:t>
+      </w:r>
+      <w:r>
+        <w:t>, Seite „Repository“)</w:t>
+      </w:r>
+      <w:r>
+        <w:t xml:space="preserve"> </w:t>
+      </w:r>
+    </w:p>
+  </w:footnote>
+  <w:footnote w:id="3">
     <w:p>
       <w:pPr>
         <w:pStyle w:val="Funotentext"/>
@@ -4466,7 +4767,7 @@
       </w:r>
     </w:p>
   </w:footnote>
-  <w:footnote w:id="3">
+  <w:footnote w:id="4">
     <w:p>
       <w:pPr>
         <w:pStyle w:val="Funotentext"/>
@@ -4484,10 +4785,7 @@
         <w:t>…</w:t>
       </w:r>
       <w:r>
-        <w:t>] über das Internet“ (</w:t>
-      </w:r>
-      <w:r>
-        <w:t xml:space="preserve">Wikipedia </w:t>
+        <w:t xml:space="preserve">] über das Internet“ (Wikipedia </w:t>
       </w:r>
       <w:r>
         <w:t>01. Februar</w:t>
@@ -4509,7 +4807,7 @@
       </w:r>
     </w:p>
   </w:footnote>
-  <w:footnote w:id="4">
+  <w:footnote w:id="5">
     <w:p>
       <w:pPr>
         <w:pStyle w:val="Funotentext"/>
@@ -4540,7 +4838,7 @@
 </file>
 
 <file path=word/header1.xml><?xml version="1.0" encoding="utf-8"?>
-<w:hdr xmlns:wpc="http://schemas.microsoft.com/office/word/2010/wordprocessingCanvas" xmlns:mc="http://schemas.openxmlformats.org/markup-compatibility/2006" xmlns:o="urn:schemas-microsoft-com:office:office" xmlns:r="http://schemas.openxmlformats.org/officeDocument/2006/relationships" xmlns:m="http://schemas.openxmlformats.org/officeDocument/2006/math" xmlns:v="urn:schemas-microsoft-com:vml" xmlns:wp14="http://schemas.microsoft.com/office/word/2010/wordprocessingDrawing" xmlns:wp="http://schemas.openxmlformats.org/drawingml/2006/wordprocessingDrawing" xmlns:w10="urn:schemas-microsoft-com:office:word" xmlns:w="http://schemas.openxmlformats.org/wordprocessingml/2006/main" xmlns:w14="http://schemas.microsoft.com/office/word/2010/wordml" xmlns:w15="http://schemas.microsoft.com/office/word/2012/wordml" xmlns:wpg="http://schemas.microsoft.com/office/word/2010/wordprocessingGroup" xmlns:wpi="http://schemas.microsoft.com/office/word/2010/wordprocessingInk" xmlns:wne="http://schemas.microsoft.com/office/word/2006/wordml" xmlns:wps="http://schemas.microsoft.com/office/word/2010/wordprocessingShape" mc:Ignorable="w14 w15 wp14">
+<w:hdr xmlns:wpc="http://schemas.microsoft.com/office/word/2010/wordprocessingCanvas" xmlns:cx="http://schemas.microsoft.com/office/drawing/2014/chartex" xmlns:cx1="http://schemas.microsoft.com/office/drawing/2015/9/8/chartex" xmlns:cx2="http://schemas.microsoft.com/office/drawing/2015/10/21/chartex" xmlns:cx3="http://schemas.microsoft.com/office/drawing/2016/5/9/chartex" xmlns:cx4="http://schemas.microsoft.com/office/drawing/2016/5/10/chartex" xmlns:cx5="http://schemas.microsoft.com/office/drawing/2016/5/11/chartex" xmlns:cx6="http://schemas.microsoft.com/office/drawing/2016/5/12/chartex" xmlns:cx7="http://schemas.microsoft.com/office/drawing/2016/5/13/chartex" xmlns:cx8="http://schemas.microsoft.com/office/drawing/2016/5/14/chartex" xmlns:mc="http://schemas.openxmlformats.org/markup-compatibility/2006" xmlns:aink="http://schemas.microsoft.com/office/drawing/2016/ink" xmlns:am3d="http://schemas.microsoft.com/office/drawing/2017/model3d" xmlns:o="urn:schemas-microsoft-com:office:office" xmlns:r="http://schemas.openxmlformats.org/officeDocument/2006/relationships" xmlns:m="http://schemas.openxmlformats.org/officeDocument/2006/math" xmlns:v="urn:schemas-microsoft-com:vml" xmlns:wp14="http://schemas.microsoft.com/office/word/2010/wordprocessingDrawing" xmlns:wp="http://schemas.openxmlformats.org/drawingml/2006/wordprocessingDrawing" xmlns:w10="urn:schemas-microsoft-com:office:word" xmlns:w="http://schemas.openxmlformats.org/wordprocessingml/2006/main" xmlns:w14="http://schemas.microsoft.com/office/word/2010/wordml" xmlns:w15="http://schemas.microsoft.com/office/word/2012/wordml" xmlns:w16cid="http://schemas.microsoft.com/office/word/2016/wordml/cid" xmlns:w16se="http://schemas.microsoft.com/office/word/2015/wordml/symex" xmlns:wpg="http://schemas.microsoft.com/office/word/2010/wordprocessingGroup" xmlns:wpi="http://schemas.microsoft.com/office/word/2010/wordprocessingInk" xmlns:wne="http://schemas.microsoft.com/office/word/2006/wordml" xmlns:wps="http://schemas.microsoft.com/office/word/2010/wordprocessingShape" mc:Ignorable="w14 w15 w16se w16cid wp14">
   <w:p>
     <w:pPr>
       <w:pStyle w:val="Kopfzeile"/>
@@ -4550,7 +4848,7 @@
 </file>
 
 <file path=word/numbering.xml><?xml version="1.0" encoding="utf-8"?>
-<w:numbering xmlns:wpc="http://schemas.microsoft.com/office/word/2010/wordprocessingCanvas" xmlns:mc="http://schemas.openxmlformats.org/markup-compatibility/2006" xmlns:o="urn:schemas-microsoft-com:office:office" xmlns:r="http://schemas.openxmlformats.org/officeDocument/2006/relationships" xmlns:m="http://schemas.openxmlformats.org/officeDocument/2006/math" xmlns:v="urn:schemas-microsoft-com:vml" xmlns:wp14="http://schemas.microsoft.com/office/word/2010/wordprocessingDrawing" xmlns:wp="http://schemas.openxmlformats.org/drawingml/2006/wordprocessingDrawing" xmlns:w10="urn:schemas-microsoft-com:office:word" xmlns:w="http://schemas.openxmlformats.org/wordprocessingml/2006/main" xmlns:w14="http://schemas.microsoft.com/office/word/2010/wordml" xmlns:w15="http://schemas.microsoft.com/office/word/2012/wordml" xmlns:wpg="http://schemas.microsoft.com/office/word/2010/wordprocessingGroup" xmlns:wpi="http://schemas.microsoft.com/office/word/2010/wordprocessingInk" xmlns:wne="http://schemas.microsoft.com/office/word/2006/wordml" xmlns:wps="http://schemas.microsoft.com/office/word/2010/wordprocessingShape" mc:Ignorable="w14 w15 wp14">
+<w:numbering xmlns:wpc="http://schemas.microsoft.com/office/word/2010/wordprocessingCanvas" xmlns:cx="http://schemas.microsoft.com/office/drawing/2014/chartex" xmlns:cx1="http://schemas.microsoft.com/office/drawing/2015/9/8/chartex" xmlns:cx2="http://schemas.microsoft.com/office/drawing/2015/10/21/chartex" xmlns:cx3="http://schemas.microsoft.com/office/drawing/2016/5/9/chartex" xmlns:cx4="http://schemas.microsoft.com/office/drawing/2016/5/10/chartex" xmlns:cx5="http://schemas.microsoft.com/office/drawing/2016/5/11/chartex" xmlns:cx6="http://schemas.microsoft.com/office/drawing/2016/5/12/chartex" xmlns:cx7="http://schemas.microsoft.com/office/drawing/2016/5/13/chartex" xmlns:cx8="http://schemas.microsoft.com/office/drawing/2016/5/14/chartex" xmlns:mc="http://schemas.openxmlformats.org/markup-compatibility/2006" xmlns:aink="http://schemas.microsoft.com/office/drawing/2016/ink" xmlns:am3d="http://schemas.microsoft.com/office/drawing/2017/model3d" xmlns:o="urn:schemas-microsoft-com:office:office" xmlns:r="http://schemas.openxmlformats.org/officeDocument/2006/relationships" xmlns:m="http://schemas.openxmlformats.org/officeDocument/2006/math" xmlns:v="urn:schemas-microsoft-com:vml" xmlns:wp14="http://schemas.microsoft.com/office/word/2010/wordprocessingDrawing" xmlns:wp="http://schemas.openxmlformats.org/drawingml/2006/wordprocessingDrawing" xmlns:w10="urn:schemas-microsoft-com:office:word" xmlns:w="http://schemas.openxmlformats.org/wordprocessingml/2006/main" xmlns:w14="http://schemas.microsoft.com/office/word/2010/wordml" xmlns:w15="http://schemas.microsoft.com/office/word/2012/wordml" xmlns:w16cid="http://schemas.microsoft.com/office/word/2016/wordml/cid" xmlns:w16se="http://schemas.microsoft.com/office/word/2015/wordml/symex" xmlns:wpg="http://schemas.microsoft.com/office/word/2010/wordprocessingGroup" xmlns:wpi="http://schemas.microsoft.com/office/word/2010/wordprocessingInk" xmlns:wne="http://schemas.microsoft.com/office/word/2006/wordml" xmlns:wps="http://schemas.microsoft.com/office/word/2010/wordprocessingShape" mc:Ignorable="w14 w15 w16se w16cid wp14">
   <w:abstractNum w:abstractNumId="0" w15:restartNumberingAfterBreak="0">
     <w:nsid w:val="FFFFFF7C"/>
     <w:multiLevelType w:val="singleLevel"/>
@@ -5910,6 +6208,119 @@
     </w:lvl>
   </w:abstractNum>
   <w:abstractNum w:abstractNumId="32" w15:restartNumberingAfterBreak="0">
+    <w:nsid w:val="5FEA57DD"/>
+    <w:multiLevelType w:val="hybridMultilevel"/>
+    <w:tmpl w:val="FB2A2CF2"/>
+    <w:lvl w:ilvl="0" w:tplc="04070001">
+      <w:start w:val="1"/>
+      <w:numFmt w:val="bullet"/>
+      <w:lvlText w:val=""/>
+      <w:lvlJc w:val="left"/>
+      <w:pPr>
+        <w:ind w:left="720" w:hanging="360"/>
+      </w:pPr>
+      <w:rPr>
+        <w:rFonts w:ascii="Symbol" w:hAnsi="Symbol" w:hint="default"/>
+      </w:rPr>
+    </w:lvl>
+    <w:lvl w:ilvl="1" w:tplc="04070003" w:tentative="1">
+      <w:start w:val="1"/>
+      <w:numFmt w:val="bullet"/>
+      <w:lvlText w:val="o"/>
+      <w:lvlJc w:val="left"/>
+      <w:pPr>
+        <w:ind w:left="1440" w:hanging="360"/>
+      </w:pPr>
+      <w:rPr>
+        <w:rFonts w:ascii="Courier New" w:hAnsi="Courier New" w:cs="Courier New" w:hint="default"/>
+      </w:rPr>
+    </w:lvl>
+    <w:lvl w:ilvl="2" w:tplc="04070005" w:tentative="1">
+      <w:start w:val="1"/>
+      <w:numFmt w:val="bullet"/>
+      <w:lvlText w:val=""/>
+      <w:lvlJc w:val="left"/>
+      <w:pPr>
+        <w:ind w:left="2160" w:hanging="360"/>
+      </w:pPr>
+      <w:rPr>
+        <w:rFonts w:ascii="Wingdings" w:hAnsi="Wingdings" w:hint="default"/>
+      </w:rPr>
+    </w:lvl>
+    <w:lvl w:ilvl="3" w:tplc="04070001" w:tentative="1">
+      <w:start w:val="1"/>
+      <w:numFmt w:val="bullet"/>
+      <w:lvlText w:val=""/>
+      <w:lvlJc w:val="left"/>
+      <w:pPr>
+        <w:ind w:left="2880" w:hanging="360"/>
+      </w:pPr>
+      <w:rPr>
+        <w:rFonts w:ascii="Symbol" w:hAnsi="Symbol" w:hint="default"/>
+      </w:rPr>
+    </w:lvl>
+    <w:lvl w:ilvl="4" w:tplc="04070003" w:tentative="1">
+      <w:start w:val="1"/>
+      <w:numFmt w:val="bullet"/>
+      <w:lvlText w:val="o"/>
+      <w:lvlJc w:val="left"/>
+      <w:pPr>
+        <w:ind w:left="3600" w:hanging="360"/>
+      </w:pPr>
+      <w:rPr>
+        <w:rFonts w:ascii="Courier New" w:hAnsi="Courier New" w:cs="Courier New" w:hint="default"/>
+      </w:rPr>
+    </w:lvl>
+    <w:lvl w:ilvl="5" w:tplc="04070005" w:tentative="1">
+      <w:start w:val="1"/>
+      <w:numFmt w:val="bullet"/>
+      <w:lvlText w:val=""/>
+      <w:lvlJc w:val="left"/>
+      <w:pPr>
+        <w:ind w:left="4320" w:hanging="360"/>
+      </w:pPr>
+      <w:rPr>
+        <w:rFonts w:ascii="Wingdings" w:hAnsi="Wingdings" w:hint="default"/>
+      </w:rPr>
+    </w:lvl>
+    <w:lvl w:ilvl="6" w:tplc="04070001" w:tentative="1">
+      <w:start w:val="1"/>
+      <w:numFmt w:val="bullet"/>
+      <w:lvlText w:val=""/>
+      <w:lvlJc w:val="left"/>
+      <w:pPr>
+        <w:ind w:left="5040" w:hanging="360"/>
+      </w:pPr>
+      <w:rPr>
+        <w:rFonts w:ascii="Symbol" w:hAnsi="Symbol" w:hint="default"/>
+      </w:rPr>
+    </w:lvl>
+    <w:lvl w:ilvl="7" w:tplc="04070003" w:tentative="1">
+      <w:start w:val="1"/>
+      <w:numFmt w:val="bullet"/>
+      <w:lvlText w:val="o"/>
+      <w:lvlJc w:val="left"/>
+      <w:pPr>
+        <w:ind w:left="5760" w:hanging="360"/>
+      </w:pPr>
+      <w:rPr>
+        <w:rFonts w:ascii="Courier New" w:hAnsi="Courier New" w:cs="Courier New" w:hint="default"/>
+      </w:rPr>
+    </w:lvl>
+    <w:lvl w:ilvl="8" w:tplc="04070005" w:tentative="1">
+      <w:start w:val="1"/>
+      <w:numFmt w:val="bullet"/>
+      <w:lvlText w:val=""/>
+      <w:lvlJc w:val="left"/>
+      <w:pPr>
+        <w:ind w:left="6480" w:hanging="360"/>
+      </w:pPr>
+      <w:rPr>
+        <w:rFonts w:ascii="Wingdings" w:hAnsi="Wingdings" w:hint="default"/>
+      </w:rPr>
+    </w:lvl>
+  </w:abstractNum>
+  <w:abstractNum w:abstractNumId="33" w15:restartNumberingAfterBreak="0">
     <w:nsid w:val="602A6434"/>
     <w:multiLevelType w:val="multilevel"/>
     <w:tmpl w:val="0407001F"/>
@@ -5995,7 +6406,7 @@
       </w:pPr>
     </w:lvl>
   </w:abstractNum>
-  <w:abstractNum w:abstractNumId="33" w15:restartNumberingAfterBreak="0">
+  <w:abstractNum w:abstractNumId="34" w15:restartNumberingAfterBreak="0">
     <w:nsid w:val="62AE773C"/>
     <w:multiLevelType w:val="multilevel"/>
     <w:tmpl w:val="0407001D"/>
@@ -6108,7 +6519,7 @@
       </w:pPr>
     </w:lvl>
   </w:abstractNum>
-  <w:abstractNum w:abstractNumId="34" w15:restartNumberingAfterBreak="0">
+  <w:abstractNum w:abstractNumId="35" w15:restartNumberingAfterBreak="0">
     <w:nsid w:val="6AA57A17"/>
     <w:multiLevelType w:val="singleLevel"/>
     <w:tmpl w:val="1AB4F454"/>
@@ -6130,7 +6541,7 @@
       </w:rPr>
     </w:lvl>
   </w:abstractNum>
-  <w:abstractNum w:abstractNumId="35" w15:restartNumberingAfterBreak="0">
+  <w:abstractNum w:abstractNumId="36" w15:restartNumberingAfterBreak="0">
     <w:nsid w:val="6C362613"/>
     <w:multiLevelType w:val="singleLevel"/>
     <w:tmpl w:val="0407000F"/>
@@ -6147,7 +6558,7 @@
       </w:pPr>
     </w:lvl>
   </w:abstractNum>
-  <w:abstractNum w:abstractNumId="36" w15:restartNumberingAfterBreak="0">
+  <w:abstractNum w:abstractNumId="37" w15:restartNumberingAfterBreak="0">
     <w:nsid w:val="70180DE8"/>
     <w:multiLevelType w:val="hybridMultilevel"/>
     <w:tmpl w:val="3B5CC268"/>
@@ -6236,7 +6647,7 @@
       </w:pPr>
     </w:lvl>
   </w:abstractNum>
-  <w:abstractNum w:abstractNumId="37" w15:restartNumberingAfterBreak="0">
+  <w:abstractNum w:abstractNumId="38" w15:restartNumberingAfterBreak="0">
     <w:nsid w:val="70DF772D"/>
     <w:multiLevelType w:val="singleLevel"/>
     <w:tmpl w:val="0407000F"/>
@@ -6253,7 +6664,7 @@
       </w:pPr>
     </w:lvl>
   </w:abstractNum>
-  <w:abstractNum w:abstractNumId="38" w15:restartNumberingAfterBreak="0">
+  <w:abstractNum w:abstractNumId="39" w15:restartNumberingAfterBreak="0">
     <w:nsid w:val="75411D43"/>
     <w:multiLevelType w:val="singleLevel"/>
     <w:tmpl w:val="1AB4F454"/>
@@ -6275,7 +6686,7 @@
       </w:rPr>
     </w:lvl>
   </w:abstractNum>
-  <w:abstractNum w:abstractNumId="39" w15:restartNumberingAfterBreak="0">
+  <w:abstractNum w:abstractNumId="40" w15:restartNumberingAfterBreak="0">
     <w:nsid w:val="78B33B6C"/>
     <w:multiLevelType w:val="singleLevel"/>
     <w:tmpl w:val="1AB4F454"/>
@@ -6297,7 +6708,7 @@
       </w:rPr>
     </w:lvl>
   </w:abstractNum>
-  <w:abstractNum w:abstractNumId="40" w15:restartNumberingAfterBreak="0">
+  <w:abstractNum w:abstractNumId="41" w15:restartNumberingAfterBreak="0">
     <w:nsid w:val="7D8A6FE6"/>
     <w:multiLevelType w:val="multilevel"/>
     <w:tmpl w:val="F5123CA6"/>
@@ -6420,7 +6831,7 @@
     </w:lvl>
   </w:abstractNum>
   <w:num w:numId="1">
-    <w:abstractNumId w:val="40"/>
+    <w:abstractNumId w:val="41"/>
   </w:num>
   <w:num w:numId="2">
     <w:abstractNumId w:val="6"/>
@@ -6453,10 +6864,10 @@
     <w:abstractNumId w:val="0"/>
   </w:num>
   <w:num w:numId="12">
-    <w:abstractNumId w:val="39"/>
+    <w:abstractNumId w:val="40"/>
   </w:num>
   <w:num w:numId="13">
-    <w:abstractNumId w:val="38"/>
+    <w:abstractNumId w:val="39"/>
   </w:num>
   <w:num w:numId="14">
     <w:abstractNumId w:val="26"/>
@@ -6471,10 +6882,10 @@
     <w:abstractNumId w:val="14"/>
   </w:num>
   <w:num w:numId="18">
-    <w:abstractNumId w:val="34"/>
+    <w:abstractNumId w:val="35"/>
   </w:num>
   <w:num w:numId="19">
-    <w:abstractNumId w:val="33"/>
+    <w:abstractNumId w:val="34"/>
   </w:num>
   <w:num w:numId="20">
     <w:abstractNumId w:val="15"/>
@@ -6486,10 +6897,10 @@
     <w:abstractNumId w:val="30"/>
   </w:num>
   <w:num w:numId="23">
-    <w:abstractNumId w:val="37"/>
+    <w:abstractNumId w:val="38"/>
   </w:num>
   <w:num w:numId="24">
-    <w:abstractNumId w:val="35"/>
+    <w:abstractNumId w:val="36"/>
   </w:num>
   <w:num w:numId="25">
     <w:abstractNumId w:val="20"/>
@@ -6516,7 +6927,7 @@
     <w:abstractNumId w:val="11"/>
   </w:num>
   <w:num w:numId="33">
-    <w:abstractNumId w:val="32"/>
+    <w:abstractNumId w:val="33"/>
   </w:num>
   <w:num w:numId="34">
     <w:abstractNumId w:val="25"/>
@@ -6537,17 +6948,20 @@
     <w:abstractNumId w:val="19"/>
   </w:num>
   <w:num w:numId="40">
-    <w:abstractNumId w:val="36"/>
+    <w:abstractNumId w:val="37"/>
   </w:num>
   <w:num w:numId="41">
     <w:abstractNumId w:val="17"/>
+  </w:num>
+  <w:num w:numId="42">
+    <w:abstractNumId w:val="32"/>
   </w:num>
   <w:numIdMacAtCleanup w:val="30"/>
 </w:numbering>
 </file>
 
 <file path=word/styles.xml><?xml version="1.0" encoding="utf-8"?>
-<w:styles xmlns:mc="http://schemas.openxmlformats.org/markup-compatibility/2006" xmlns:r="http://schemas.openxmlformats.org/officeDocument/2006/relationships" xmlns:w="http://schemas.openxmlformats.org/wordprocessingml/2006/main" xmlns:w14="http://schemas.microsoft.com/office/word/2010/wordml" xmlns:w15="http://schemas.microsoft.com/office/word/2012/wordml" mc:Ignorable="w14 w15">
+<w:styles xmlns:mc="http://schemas.openxmlformats.org/markup-compatibility/2006" xmlns:r="http://schemas.openxmlformats.org/officeDocument/2006/relationships" xmlns:w="http://schemas.openxmlformats.org/wordprocessingml/2006/main" xmlns:w14="http://schemas.microsoft.com/office/word/2010/wordml" xmlns:w15="http://schemas.microsoft.com/office/word/2012/wordml" xmlns:w16cid="http://schemas.microsoft.com/office/word/2016/wordml/cid" xmlns:w16se="http://schemas.microsoft.com/office/word/2015/wordml/symex" mc:Ignorable="w14 w15 w16se w16cid">
   <w:docDefaults>
     <w:rPrDefault>
       <w:rPr>
@@ -6557,7 +6971,7 @@
     </w:rPrDefault>
     <w:pPrDefault/>
   </w:docDefaults>
-  <w:latentStyles w:defLockedState="0" w:defUIPriority="99" w:defSemiHidden="0" w:defUnhideWhenUsed="0" w:defQFormat="0" w:count="371">
+  <w:latentStyles w:defLockedState="0" w:defUIPriority="99" w:defSemiHidden="0" w:defUnhideWhenUsed="0" w:defQFormat="0" w:count="375">
     <w:lsdException w:name="Normal" w:uiPriority="0" w:qFormat="1"/>
     <w:lsdException w:name="heading 1" w:uiPriority="9" w:qFormat="1"/>
     <w:lsdException w:name="heading 2" w:uiPriority="9" w:qFormat="1"/>
@@ -6663,7 +7077,6 @@
     <w:lsdException w:name="HTML Sample" w:semiHidden="1" w:unhideWhenUsed="1"/>
     <w:lsdException w:name="HTML Typewriter" w:semiHidden="1" w:unhideWhenUsed="1"/>
     <w:lsdException w:name="HTML Variable" w:semiHidden="1" w:unhideWhenUsed="1"/>
-    <w:lsdException w:name="Normal Table" w:semiHidden="1" w:unhideWhenUsed="1"/>
     <w:lsdException w:name="annotation subject" w:semiHidden="1" w:unhideWhenUsed="1"/>
     <w:lsdException w:name="No List" w:semiHidden="1" w:unhideWhenUsed="1"/>
     <w:lsdException w:name="Outline List 1" w:semiHidden="1" w:unhideWhenUsed="1"/>
@@ -6707,10 +7120,8 @@
     <w:lsdException w:name="Table Elegant" w:semiHidden="1" w:unhideWhenUsed="1"/>
     <w:lsdException w:name="Table Professional" w:semiHidden="1" w:unhideWhenUsed="1"/>
     <w:lsdException w:name="Table Subtle 1" w:semiHidden="1" w:unhideWhenUsed="1"/>
-    <w:lsdException w:name="Table Subtle 2" w:semiHidden="1" w:unhideWhenUsed="1"/>
     <w:lsdException w:name="Table Web 1" w:semiHidden="1" w:unhideWhenUsed="1"/>
     <w:lsdException w:name="Table Web 2" w:semiHidden="1" w:unhideWhenUsed="1"/>
-    <w:lsdException w:name="Table Web 3" w:semiHidden="1" w:unhideWhenUsed="1"/>
     <w:lsdException w:name="Balloon Text" w:semiHidden="1" w:unhideWhenUsed="1"/>
     <w:lsdException w:name="Table Grid" w:uiPriority="59"/>
     <w:lsdException w:name="Table Theme" w:semiHidden="1" w:unhideWhenUsed="1"/>
@@ -6929,6 +7340,10 @@
     <w:lsdException w:name="List Table 5 Dark Accent 6" w:uiPriority="50"/>
     <w:lsdException w:name="List Table 6 Colorful Accent 6" w:uiPriority="51"/>
     <w:lsdException w:name="List Table 7 Colorful Accent 6" w:uiPriority="52"/>
+    <w:lsdException w:name="Mention" w:semiHidden="1" w:unhideWhenUsed="1"/>
+    <w:lsdException w:name="Smart Hyperlink" w:semiHidden="1" w:unhideWhenUsed="1"/>
+    <w:lsdException w:name="Hashtag" w:semiHidden="1" w:unhideWhenUsed="1"/>
+    <w:lsdException w:name="Unresolved Mention" w:semiHidden="1" w:unhideWhenUsed="1"/>
   </w:latentStyles>
   <w:style w:type="paragraph" w:default="1" w:styleId="Standard">
     <w:name w:val="Normal"/>
@@ -8352,7 +8767,7 @@
 </file>
 
 <file path=customXml/itemProps1.xml><?xml version="1.0" encoding="utf-8"?>
-<ds:datastoreItem xmlns:ds="http://schemas.openxmlformats.org/officeDocument/2006/customXml" ds:itemID="{7D80F3A7-64F4-46C4-920B-E86169B3F531}">
+<ds:datastoreItem xmlns:ds="http://schemas.openxmlformats.org/officeDocument/2006/customXml" ds:itemID="{DE0AF3A3-7961-4CF5-A7A5-074D255E0A04}">
   <ds:schemaRefs>
     <ds:schemaRef ds:uri="http://schemas.openxmlformats.org/officeDocument/2006/bibliography"/>
   </ds:schemaRefs>

</xml_diff>

<commit_message>
4.1.1 "Gemeinsame Codebasis" erweitert
</commit_message>
<xml_diff>
--- a/Continuous Integration Thesis.docx
+++ b/Continuous Integration Thesis.docx
@@ -1,6 +1,6 @@
 
 <file path=word/document.xml><?xml version="1.0" encoding="utf-8"?>
-<w:document xmlns:wpc="http://schemas.microsoft.com/office/word/2010/wordprocessingCanvas" xmlns:cx="http://schemas.microsoft.com/office/drawing/2014/chartex" xmlns:cx1="http://schemas.microsoft.com/office/drawing/2015/9/8/chartex" xmlns:cx2="http://schemas.microsoft.com/office/drawing/2015/10/21/chartex" xmlns:cx3="http://schemas.microsoft.com/office/drawing/2016/5/9/chartex" xmlns:cx4="http://schemas.microsoft.com/office/drawing/2016/5/10/chartex" xmlns:cx5="http://schemas.microsoft.com/office/drawing/2016/5/11/chartex" xmlns:cx6="http://schemas.microsoft.com/office/drawing/2016/5/12/chartex" xmlns:cx7="http://schemas.microsoft.com/office/drawing/2016/5/13/chartex" xmlns:cx8="http://schemas.microsoft.com/office/drawing/2016/5/14/chartex" xmlns:mc="http://schemas.openxmlformats.org/markup-compatibility/2006" xmlns:aink="http://schemas.microsoft.com/office/drawing/2016/ink" xmlns:am3d="http://schemas.microsoft.com/office/drawing/2017/model3d" xmlns:o="urn:schemas-microsoft-com:office:office" xmlns:r="http://schemas.openxmlformats.org/officeDocument/2006/relationships" xmlns:m="http://schemas.openxmlformats.org/officeDocument/2006/math" xmlns:v="urn:schemas-microsoft-com:vml" xmlns:wp14="http://schemas.microsoft.com/office/word/2010/wordprocessingDrawing" xmlns:wp="http://schemas.openxmlformats.org/drawingml/2006/wordprocessingDrawing" xmlns:w10="urn:schemas-microsoft-com:office:word" xmlns:w="http://schemas.openxmlformats.org/wordprocessingml/2006/main" xmlns:w14="http://schemas.microsoft.com/office/word/2010/wordml" xmlns:w15="http://schemas.microsoft.com/office/word/2012/wordml" xmlns:w16cid="http://schemas.microsoft.com/office/word/2016/wordml/cid" xmlns:w16se="http://schemas.microsoft.com/office/word/2015/wordml/symex" xmlns:wpg="http://schemas.microsoft.com/office/word/2010/wordprocessingGroup" xmlns:wpi="http://schemas.microsoft.com/office/word/2010/wordprocessingInk" xmlns:wne="http://schemas.microsoft.com/office/word/2006/wordml" xmlns:wps="http://schemas.microsoft.com/office/word/2010/wordprocessingShape" mc:Ignorable="w14 w15 w16se w16cid wp14">
+<w:document xmlns:wpc="http://schemas.microsoft.com/office/word/2010/wordprocessingCanvas" xmlns:cx="http://schemas.microsoft.com/office/drawing/2014/chartex" xmlns:mc="http://schemas.openxmlformats.org/markup-compatibility/2006" xmlns:o="urn:schemas-microsoft-com:office:office" xmlns:r="http://schemas.openxmlformats.org/officeDocument/2006/relationships" xmlns:m="http://schemas.openxmlformats.org/officeDocument/2006/math" xmlns:v="urn:schemas-microsoft-com:vml" xmlns:wp14="http://schemas.microsoft.com/office/word/2010/wordprocessingDrawing" xmlns:wp="http://schemas.openxmlformats.org/drawingml/2006/wordprocessingDrawing" xmlns:w10="urn:schemas-microsoft-com:office:word" xmlns:w="http://schemas.openxmlformats.org/wordprocessingml/2006/main" xmlns:w14="http://schemas.microsoft.com/office/word/2010/wordml" xmlns:w15="http://schemas.microsoft.com/office/word/2012/wordml" xmlns:w16se="http://schemas.microsoft.com/office/word/2015/wordml/symex" xmlns:wpg="http://schemas.microsoft.com/office/word/2010/wordprocessingGroup" xmlns:wpi="http://schemas.microsoft.com/office/word/2010/wordprocessingInk" xmlns:wne="http://schemas.microsoft.com/office/word/2006/wordml" xmlns:wps="http://schemas.microsoft.com/office/word/2010/wordprocessingShape" mc:Ignorable="w14 w15 w16se wp14">
   <w:body>
     <w:p>
       <w:pPr>
@@ -2636,7 +2636,89 @@
         <w:ind w:left="0"/>
       </w:pPr>
       <w:r>
-        <w:t>Sämtliche Daten, welche zu einem Softwareprojekt gehören, müssen in einem für alle an dem Projekt beteiligten Akteure offen und jederzeit zugänglich sein. Meist ist hier die Rede von einem Versionskontrollsystem.</w:t>
+        <w:t>Sämtliche Daten, welche zu einem Softwareprojekt gehören, müssen in einem für alle an dem Projekt beteiligten Akteure offen und jederzeit zugänglich sein. Meist ist hier die Rede von einem Versionskontrollsystem</w:t>
+      </w:r>
+      <w:r>
+        <w:t xml:space="preserve"> (VCS, engl.: </w:t>
+      </w:r>
+      <w:proofErr w:type="spellStart"/>
+      <w:r>
+        <w:rPr>
+          <w:i/>
+        </w:rPr>
+        <w:t>version</w:t>
+      </w:r>
+      <w:proofErr w:type="spellEnd"/>
+      <w:r>
+        <w:rPr>
+          <w:i/>
+        </w:rPr>
+        <w:t xml:space="preserve"> </w:t>
+      </w:r>
+      <w:proofErr w:type="spellStart"/>
+      <w:r>
+        <w:rPr>
+          <w:i/>
+        </w:rPr>
+        <w:t>control</w:t>
+      </w:r>
+      <w:proofErr w:type="spellEnd"/>
+      <w:r>
+        <w:rPr>
+          <w:i/>
+        </w:rPr>
+        <w:t xml:space="preserve"> </w:t>
+      </w:r>
+      <w:proofErr w:type="spellStart"/>
+      <w:r>
+        <w:rPr>
+          <w:i/>
+        </w:rPr>
+        <w:t>system</w:t>
+      </w:r>
+      <w:proofErr w:type="spellEnd"/>
+      <w:r>
+        <w:t>)</w:t>
+      </w:r>
+      <w:r>
+        <w:t>.</w:t>
+      </w:r>
+      <w:r>
+        <w:t xml:space="preserve"> Versionskontrollsysteme gibt es heutzutage zu genüge. Einige der bekanntesten Vertreter sind </w:t>
+      </w:r>
+      <w:r>
+        <w:t xml:space="preserve">u.a. </w:t>
+      </w:r>
+      <w:proofErr w:type="spellStart"/>
+      <w:r>
+        <w:rPr>
+          <w:i/>
+        </w:rPr>
+        <w:t>Git</w:t>
+      </w:r>
+      <w:proofErr w:type="spellEnd"/>
+      <w:r>
+        <w:t xml:space="preserve">, </w:t>
+      </w:r>
+      <w:r>
+        <w:rPr>
+          <w:i/>
+        </w:rPr>
+        <w:t>Subversion(SVN)</w:t>
+      </w:r>
+      <w:r>
+        <w:t xml:space="preserve"> oder auch </w:t>
+      </w:r>
+      <w:proofErr w:type="spellStart"/>
+      <w:r>
+        <w:rPr>
+          <w:i/>
+        </w:rPr>
+        <w:t>Mercurial</w:t>
+      </w:r>
+      <w:proofErr w:type="spellEnd"/>
+      <w:r>
+        <w:t xml:space="preserve">. </w:t>
       </w:r>
     </w:p>
     <w:p>
@@ -2644,6 +2726,326 @@
         <w:pStyle w:val="Listenabsatz"/>
         <w:ind w:left="0"/>
       </w:pPr>
+      <w:r>
+        <w:t>Es sei an dieser Stelle angemerkt, dass man zwischen drei verschiedenen Arten der Versionskontrollverwaltung unterscheidet: Lokale Versionskontrollsysteme, Zentralisierte Versionskontrollsysteme und Verteilte Versionskontrollsysteme</w:t>
+      </w:r>
+      <w:r>
+        <w:t xml:space="preserve"> </w:t>
+      </w:r>
+      <w:r>
+        <w:t>(</w:t>
+      </w:r>
+      <w:r>
+        <w:t xml:space="preserve">vgl. </w:t>
+      </w:r>
+      <w:proofErr w:type="spellStart"/>
+      <w:r>
+        <w:t>Git</w:t>
+      </w:r>
+      <w:proofErr w:type="spellEnd"/>
+      <w:r>
+        <w:t xml:space="preserve"> </w:t>
+      </w:r>
+      <w:r>
+        <w:t xml:space="preserve">19. Oktober </w:t>
+      </w:r>
+      <w:r>
+        <w:t>2017, Seite „</w:t>
+      </w:r>
+      <w:proofErr w:type="spellStart"/>
+      <w:r>
+        <w:t>Getting</w:t>
+      </w:r>
+      <w:proofErr w:type="spellEnd"/>
+      <w:r>
+        <w:t xml:space="preserve"> </w:t>
+      </w:r>
+      <w:proofErr w:type="spellStart"/>
+      <w:r>
+        <w:t>started</w:t>
+      </w:r>
+      <w:proofErr w:type="spellEnd"/>
+      <w:r>
+        <w:t xml:space="preserve"> - </w:t>
+      </w:r>
+      <w:proofErr w:type="spellStart"/>
+      <w:r>
+        <w:t>About</w:t>
+      </w:r>
+      <w:proofErr w:type="spellEnd"/>
+      <w:r>
+        <w:t xml:space="preserve"> </w:t>
+      </w:r>
+      <w:proofErr w:type="spellStart"/>
+      <w:r>
+        <w:t>version</w:t>
+      </w:r>
+      <w:proofErr w:type="spellEnd"/>
+      <w:r>
+        <w:t xml:space="preserve"> </w:t>
+      </w:r>
+      <w:proofErr w:type="spellStart"/>
+      <w:r>
+        <w:t>control</w:t>
+      </w:r>
+      <w:proofErr w:type="spellEnd"/>
+      <w:r>
+        <w:t>“)</w:t>
+      </w:r>
+      <w:r>
+        <w:t>. Hier und im Folgenden, sind stets verteilte Versionskontrollsysteme</w:t>
+      </w:r>
+      <w:r>
+        <w:t xml:space="preserve"> (DVCS, engl</w:t>
+      </w:r>
+      <w:r>
+        <w:t xml:space="preserve">.: </w:t>
+      </w:r>
+      <w:proofErr w:type="spellStart"/>
+      <w:r>
+        <w:rPr>
+          <w:i/>
+        </w:rPr>
+        <w:t>distributed</w:t>
+      </w:r>
+      <w:proofErr w:type="spellEnd"/>
+      <w:r>
+        <w:rPr>
+          <w:i/>
+        </w:rPr>
+        <w:t xml:space="preserve"> </w:t>
+      </w:r>
+      <w:proofErr w:type="spellStart"/>
+      <w:r>
+        <w:rPr>
+          <w:i/>
+        </w:rPr>
+        <w:t>version</w:t>
+      </w:r>
+      <w:proofErr w:type="spellEnd"/>
+      <w:r>
+        <w:rPr>
+          <w:i/>
+        </w:rPr>
+        <w:t xml:space="preserve"> </w:t>
+      </w:r>
+      <w:proofErr w:type="spellStart"/>
+      <w:r>
+        <w:rPr>
+          <w:i/>
+        </w:rPr>
+        <w:t>control</w:t>
+      </w:r>
+      <w:proofErr w:type="spellEnd"/>
+      <w:r>
+        <w:rPr>
+          <w:i/>
+        </w:rPr>
+        <w:t xml:space="preserve"> </w:t>
+      </w:r>
+      <w:proofErr w:type="spellStart"/>
+      <w:r>
+        <w:rPr>
+          <w:i/>
+        </w:rPr>
+        <w:t>system</w:t>
+      </w:r>
+      <w:proofErr w:type="spellEnd"/>
+      <w:r>
+        <w:t>) gemeint, wenn von einem Versionskontrollsystem (VCS) die Rede ist.</w:t>
+      </w:r>
+    </w:p>
+    <w:p>
+      <w:r>
+        <w:t>Die Hauptaufgabe eines VCS besteht darin, jede Änderung an einer Datei genau zu dokumentieren und nachvollziehbar zu machen. Diese Änderungen sind im Nachhinein auf einen genauen Zeitpunkt und auch auf die Person, welche die Änderung vorgenommen hat, zurückzuführen. Dadurch wird paralleles Arbeiten innerhalb desselben Projekts, bzw. sogar innerhalb identischer Dateien, ermöglicht. Entwickler arbeiten</w:t>
+      </w:r>
+      <w:r>
+        <w:t>, wenn ein VCS benutzt wird,</w:t>
+      </w:r>
+      <w:r>
+        <w:t xml:space="preserve"> normalerweise </w:t>
+      </w:r>
+      <w:r>
+        <w:t xml:space="preserve">auf ihrem eigenen </w:t>
+      </w:r>
+      <w:proofErr w:type="spellStart"/>
+      <w:r>
+        <w:rPr>
+          <w:i/>
+        </w:rPr>
+        <w:t>Branc</w:t>
+      </w:r>
+      <w:r>
+        <w:rPr>
+          <w:i/>
+        </w:rPr>
+        <w:t>h</w:t>
+      </w:r>
+      <w:proofErr w:type="spellEnd"/>
+      <w:r>
+        <w:rPr>
+          <w:rStyle w:val="Funotenzeichen"/>
+        </w:rPr>
+        <w:footnoteReference w:id="1"/>
+      </w:r>
+      <w:r>
+        <w:rPr>
+          <w:i/>
+        </w:rPr>
+        <w:t xml:space="preserve"> </w:t>
+      </w:r>
+      <w:r>
+        <w:t xml:space="preserve">und </w:t>
+      </w:r>
+      <w:r>
+        <w:t xml:space="preserve">führen einen </w:t>
+      </w:r>
+      <w:proofErr w:type="spellStart"/>
+      <w:r>
+        <w:rPr>
+          <w:i/>
+        </w:rPr>
+        <w:t>commit</w:t>
+      </w:r>
+      <w:proofErr w:type="spellEnd"/>
+      <w:r>
+        <w:rPr>
+          <w:rStyle w:val="Funotenzeichen"/>
+        </w:rPr>
+        <w:footnoteReference w:id="2"/>
+      </w:r>
+      <w:r>
+        <w:rPr>
+          <w:i/>
+        </w:rPr>
+        <w:t xml:space="preserve"> </w:t>
+      </w:r>
+      <w:r>
+        <w:t xml:space="preserve">aus, sobald sie eine Teilaufgabe abgeschlossen haben und bereit sind, diesen neuen Softwarestand </w:t>
+      </w:r>
+      <w:r>
+        <w:t xml:space="preserve">in das VCS zu übertragen. Auf diese Weise können mehrere Entwickler parallel auf ihren jeweiligen </w:t>
+      </w:r>
+      <w:proofErr w:type="spellStart"/>
+      <w:r>
+        <w:rPr>
+          <w:i/>
+        </w:rPr>
+        <w:t>Branches</w:t>
+      </w:r>
+      <w:proofErr w:type="spellEnd"/>
+      <w:r>
+        <w:t xml:space="preserve"> arbeiten. Zu einem beliebigen späteren Zeitpunkt lassen sich diese </w:t>
+      </w:r>
+      <w:proofErr w:type="spellStart"/>
+      <w:r>
+        <w:t>Branches</w:t>
+      </w:r>
+      <w:proofErr w:type="spellEnd"/>
+      <w:r>
+        <w:t xml:space="preserve"> zusammenführen. Dies ist eine weitere Aufgabe, die ein VCS übernimmt. Man spricht dann von einem </w:t>
+      </w:r>
+      <w:proofErr w:type="spellStart"/>
+      <w:r>
+        <w:rPr>
+          <w:i/>
+        </w:rPr>
+        <w:t>Merge</w:t>
+      </w:r>
+      <w:proofErr w:type="spellEnd"/>
+      <w:r>
+        <w:t xml:space="preserve">, also zu Deutsch einer „Verschmelzung“ von zwei oder mehreren </w:t>
+      </w:r>
+      <w:proofErr w:type="spellStart"/>
+      <w:r>
+        <w:t>Branches</w:t>
+      </w:r>
+      <w:proofErr w:type="spellEnd"/>
+      <w:r>
+        <w:t xml:space="preserve">. Es kann dabei zu Konflikten kommen, wenn während des parallelen Entwickelns identische Zeilen des </w:t>
+      </w:r>
+      <w:proofErr w:type="spellStart"/>
+      <w:r>
+        <w:t>Sourcecodes</w:t>
+      </w:r>
+      <w:proofErr w:type="spellEnd"/>
+      <w:r>
+        <w:t xml:space="preserve"> von mehreren Entwicklern modifiziert wurden. Das VCS benachrichtigt in diesem Moment den Benutzer, welcher den </w:t>
+      </w:r>
+      <w:proofErr w:type="spellStart"/>
+      <w:r>
+        <w:rPr>
+          <w:i/>
+        </w:rPr>
+        <w:t>Merge</w:t>
+      </w:r>
+      <w:proofErr w:type="spellEnd"/>
+      <w:r>
+        <w:t xml:space="preserve"> durchführen will und bieten die Chance diese Konflikte zu lösen.</w:t>
+      </w:r>
+      <w:bookmarkStart w:id="20" w:name="_Toc507503139"/>
+      <w:r>
+        <w:t xml:space="preserve"> Es können beliebig viele </w:t>
+      </w:r>
+      <w:proofErr w:type="spellStart"/>
+      <w:r>
+        <w:t>Branches</w:t>
+      </w:r>
+      <w:proofErr w:type="spellEnd"/>
+      <w:r>
+        <w:t xml:space="preserve"> erstellt werden, welche schlussendlich aber immer mit dem sogenannten Master-</w:t>
+      </w:r>
+      <w:proofErr w:type="spellStart"/>
+      <w:r>
+        <w:t>Branch</w:t>
+      </w:r>
+      <w:proofErr w:type="spellEnd"/>
+      <w:r>
+        <w:t xml:space="preserve"> zusammengeführt werden. </w:t>
+      </w:r>
+      <w:r>
+        <w:t>Der Master-</w:t>
+      </w:r>
+      <w:proofErr w:type="spellStart"/>
+      <w:r>
+        <w:t>Branch</w:t>
+      </w:r>
+      <w:proofErr w:type="spellEnd"/>
+      <w:r>
+        <w:t xml:space="preserve"> </w:t>
+      </w:r>
+      <w:r>
+        <w:t>sollte stets eine funkti</w:t>
+      </w:r>
+      <w:r>
+        <w:lastRenderedPageBreak/>
+        <w:t>onierende Version des Softwareproduktes enthalten, weshalb niemals auf dem Master-</w:t>
+      </w:r>
+      <w:proofErr w:type="spellStart"/>
+      <w:r>
+        <w:t>Branch</w:t>
+      </w:r>
+      <w:proofErr w:type="spellEnd"/>
+      <w:r>
+        <w:t xml:space="preserve"> selbst entwickelt und getestet wird.</w:t>
+      </w:r>
+    </w:p>
+    <w:p>
+      <w:pPr>
+        <w:pStyle w:val="berschrift3"/>
+      </w:pPr>
+      <w:r>
+        <w:t xml:space="preserve"> </w:t>
+      </w:r>
+      <w:r>
+        <w:t xml:space="preserve">Automatisierter </w:t>
+      </w:r>
+      <w:proofErr w:type="spellStart"/>
+      <w:r>
+        <w:t>Build</w:t>
+      </w:r>
+      <w:bookmarkEnd w:id="20"/>
+      <w:proofErr w:type="spellEnd"/>
     </w:p>
     <w:p>
       <w:pPr>
@@ -2651,114 +3053,60 @@
         <w:ind w:left="0"/>
       </w:pPr>
       <w:r>
-        <w:t>Wichtig hierbei ist, dass</w:t>
-      </w:r>
-      <w:r>
-        <w:t xml:space="preserve"> dort</w:t>
-      </w:r>
-      <w:r>
-        <w:t xml:space="preserve"> tatsächlich </w:t>
-      </w:r>
-      <w:r>
-        <w:rPr>
-          <w:i/>
-        </w:rPr>
-        <w:t>alle</w:t>
-      </w:r>
-      <w:r>
-        <w:rPr>
-          <w:i/>
-        </w:rPr>
-        <w:t xml:space="preserve"> Daten</w:t>
-      </w:r>
-      <w:r>
-        <w:t xml:space="preserve"> abgelegt werden, die zum Bauen eines </w:t>
-      </w:r>
-      <w:proofErr w:type="spellStart"/>
-      <w:r>
-        <w:t>Builds</w:t>
-      </w:r>
-      <w:proofErr w:type="spellEnd"/>
-      <w:r>
-        <w:rPr>
-          <w:rStyle w:val="Funotenzeichen"/>
-        </w:rPr>
-        <w:footnoteReference w:id="1"/>
-      </w:r>
-      <w:r>
-        <w:t xml:space="preserve"> nötig sind, abgelegt werden.</w:t>
+        <w:t>Das Projekt muss stets aus der Summe seiner Teile vollautomatisch und von Grund auf neu gebaut werden können.</w:t>
+      </w:r>
+      <w:r>
+        <w:t xml:space="preserve"> Damit ist gemeint, dass zu keiner Zeit Fehlerhafter Quellcode vorliegen darf, welcher verhindern würde, einen </w:t>
+      </w:r>
+      <w:proofErr w:type="spellStart"/>
+      <w:r>
+        <w:t>Build</w:t>
+      </w:r>
+      <w:proofErr w:type="spellEnd"/>
+      <w:r>
+        <w:t xml:space="preserve"> zu erstellen.</w:t>
+      </w:r>
+      <w:r>
+        <w:t xml:space="preserve"> Fowler (2006) beschreibt hier zusätzlich, dass es Sinn macht </w:t>
+      </w:r>
+      <w:proofErr w:type="spellStart"/>
+      <w:r>
+        <w:t>Build</w:t>
+      </w:r>
+      <w:proofErr w:type="spellEnd"/>
+      <w:r>
+        <w:t xml:space="preserve">-Werkzeuge zu nutzen, welche auf allen nötigen Plattformen zur Verfügung stehen, da </w:t>
+      </w:r>
+      <w:proofErr w:type="spellStart"/>
+      <w:r>
+        <w:t>Build</w:t>
+      </w:r>
+      <w:proofErr w:type="spellEnd"/>
+      <w:r>
+        <w:t>-Werk</w:t>
+      </w:r>
+      <w:bookmarkStart w:id="21" w:name="_GoBack"/>
+      <w:bookmarkEnd w:id="21"/>
+      <w:r>
+        <w:t>zeuge von Entwicklungsumgebungen oftmals proprietäre Dateien beinhalten und damit nicht zwingend auf jed</w:t>
+      </w:r>
+      <w:r>
+        <w:t xml:space="preserve">em System funktionieren werden. </w:t>
       </w:r>
     </w:p>
     <w:p>
       <w:pPr>
         <w:pStyle w:val="berschrift3"/>
       </w:pPr>
-      <w:bookmarkStart w:id="20" w:name="_Toc507503139"/>
-      <w:r>
-        <w:t xml:space="preserve">Automatisierter </w:t>
+      <w:bookmarkStart w:id="22" w:name="_Toc507503140"/>
+      <w:r>
+        <w:t xml:space="preserve">Selbsttestender </w:t>
       </w:r>
       <w:proofErr w:type="spellStart"/>
       <w:r>
         <w:t>Build</w:t>
       </w:r>
-      <w:bookmarkEnd w:id="20"/>
-      <w:proofErr w:type="spellEnd"/>
-    </w:p>
-    <w:p>
-      <w:pPr>
-        <w:pStyle w:val="Listenabsatz"/>
-        <w:ind w:left="0"/>
-      </w:pPr>
-      <w:r>
-        <w:t>Das Projekt muss stets aus der Summe seiner Teile vollautomatisch und von Grund auf neu gebaut werden können.</w:t>
-      </w:r>
-      <w:r>
-        <w:t xml:space="preserve"> Damit ist gemeint, dass zu keiner Zeit Fehlerhafter Quellcode vorliegen darf, welcher verhindern würde, einen </w:t>
-      </w:r>
-      <w:proofErr w:type="spellStart"/>
-      <w:r>
-        <w:t>Build</w:t>
-      </w:r>
-      <w:proofErr w:type="spellEnd"/>
-      <w:r>
-        <w:t xml:space="preserve"> zu erstellen.</w:t>
-      </w:r>
-      <w:r>
-        <w:t xml:space="preserve"> Fowler (2006) beschreibt hier zusätzlich, dass es Sinn macht </w:t>
-      </w:r>
-      <w:proofErr w:type="spellStart"/>
-      <w:r>
-        <w:t>Build</w:t>
-      </w:r>
-      <w:proofErr w:type="spellEnd"/>
-      <w:r>
-        <w:t xml:space="preserve">-Werkzeuge zu nutzen, welche auf allen nötigen Plattformen zur Verfügung stehen, da </w:t>
-      </w:r>
-      <w:proofErr w:type="spellStart"/>
-      <w:r>
-        <w:t>Build</w:t>
-      </w:r>
-      <w:proofErr w:type="spellEnd"/>
-      <w:r>
-        <w:t>-Werkzeuge von Entwicklungsumgebungen oftmals proprietäre Dateien beinhalten und damit nicht zwingend auf jed</w:t>
-      </w:r>
-      <w:r>
-        <w:t xml:space="preserve">em System funktionieren werden. </w:t>
-      </w:r>
-    </w:p>
-    <w:p>
-      <w:pPr>
-        <w:pStyle w:val="berschrift3"/>
-      </w:pPr>
-      <w:bookmarkStart w:id="21" w:name="_Toc507503140"/>
-      <w:r>
-        <w:t xml:space="preserve">Selbsttestender </w:t>
-      </w:r>
-      <w:proofErr w:type="spellStart"/>
-      <w:r>
-        <w:t>Build</w:t>
-      </w:r>
-      <w:bookmarkEnd w:id="21"/>
+      <w:bookmarkEnd w:id="22"/>
       <w:proofErr w:type="spellEnd"/>
     </w:p>
     <w:p>
@@ -2887,11 +3235,11 @@
       <w:pPr>
         <w:pStyle w:val="berschrift3"/>
       </w:pPr>
-      <w:bookmarkStart w:id="22" w:name="_Toc507503141"/>
+      <w:bookmarkStart w:id="23" w:name="_Toc507503141"/>
       <w:r>
         <w:t>Häufige Integration</w:t>
       </w:r>
-      <w:bookmarkEnd w:id="22"/>
+      <w:bookmarkEnd w:id="23"/>
     </w:p>
     <w:p>
       <w:pPr>
@@ -2923,7 +3271,11 @@
         <w:t xml:space="preserve">34) spricht hier von einer kulturellen Veränderung, weil das häufige Einchecken des Quellcodes etwas ist, dass sich viele Entwickler erst angewöhnen müssen, bis es selbstverständlich wird. </w:t>
       </w:r>
       <w:r>
-        <w:t xml:space="preserve">Bevor eingecheckt werden darf, muss natürlich die Version vorab lokal erfolgreich gebaut werden können um auf diese Weise zu vermeiden, dass Fehlerhafter Quellcode eingecheckt wird. </w:t>
+        <w:t xml:space="preserve">Bevor eingecheckt werden darf, muss natürlich die Version vorab lokal erfolgreich gebaut werden können um auf diese Weise zu vermeiden, dass </w:t>
+      </w:r>
+      <w:r>
+        <w:lastRenderedPageBreak/>
+        <w:t xml:space="preserve">Fehlerhafter Quellcode eingecheckt wird. </w:t>
       </w:r>
       <w:r>
         <w:t>Die Vorteile der häufigen Integration liegen auf der Hand:</w:t>
@@ -3029,7 +3381,7 @@
       <w:pPr>
         <w:pStyle w:val="berschrift3"/>
       </w:pPr>
-      <w:bookmarkStart w:id="23" w:name="_Toc507503142"/>
+      <w:bookmarkStart w:id="24" w:name="_Toc507503142"/>
       <w:proofErr w:type="spellStart"/>
       <w:r>
         <w:t>Builds</w:t>
@@ -3041,7 +3393,7 @@
       <w:r>
         <w:t>Änderung</w:t>
       </w:r>
-      <w:bookmarkEnd w:id="23"/>
+      <w:bookmarkEnd w:id="24"/>
     </w:p>
     <w:p>
       <w:pPr>
@@ -3114,113 +3466,110 @@
         <w:ind w:left="0"/>
       </w:pPr>
       <w:r>
+        <w:t>Martin Fowler (2006) beschreibt, dass es Sinnvoll ist einen CI Ser</w:t>
+      </w:r>
+      <w:r>
+        <w:t xml:space="preserve">ver zu verwenden, welcher </w:t>
+      </w:r>
+      <w:r>
+        <w:t>das Versionskontrollsystem</w:t>
+      </w:r>
+      <w:r>
+        <w:t xml:space="preserve"> überwacht. Wenn ein Projektmitglied einen neuen Stand zu dem verwalteten Reposi</w:t>
+      </w:r>
+      <w:r>
+        <w:t>tory</w:t>
+      </w:r>
+      <w:r>
+        <w:rPr>
+          <w:rStyle w:val="Funotenzeichen"/>
+        </w:rPr>
+        <w:footnoteReference w:id="3"/>
+      </w:r>
+      <w:r>
+        <w:t xml:space="preserve"> hinzufügt, bzw. einen sogenannten </w:t>
+      </w:r>
+      <w:proofErr w:type="spellStart"/>
+      <w:r>
+        <w:rPr>
+          <w:i/>
+        </w:rPr>
+        <w:t>commi</w:t>
+      </w:r>
+      <w:r>
+        <w:t>t</w:t>
+      </w:r>
+      <w:proofErr w:type="spellEnd"/>
+      <w:r>
+        <w:rPr>
+          <w:i/>
+        </w:rPr>
+        <w:t xml:space="preserve"> </w:t>
+      </w:r>
+      <w:r>
+        <w:t xml:space="preserve">ausführt, dann </w:t>
+      </w:r>
+      <w:r>
+        <w:t xml:space="preserve">meldet das Verwaltungssystem dem </w:t>
+      </w:r>
+      <w:r>
+        <w:t xml:space="preserve">CI Server </w:t>
+      </w:r>
+      <w:r>
+        <w:t xml:space="preserve">das und dieses wiederum stößt </w:t>
+      </w:r>
+      <w:r>
+        <w:t xml:space="preserve">den </w:t>
+      </w:r>
+      <w:proofErr w:type="spellStart"/>
+      <w:r>
+        <w:t>Build</w:t>
+      </w:r>
+      <w:proofErr w:type="spellEnd"/>
+      <w:r>
+        <w:t xml:space="preserve">-Vorgang </w:t>
+      </w:r>
+      <w:r>
+        <w:t xml:space="preserve">z.B. auf einem separaten </w:t>
+      </w:r>
+      <w:proofErr w:type="spellStart"/>
+      <w:r>
+        <w:t>Build</w:t>
+      </w:r>
+      <w:proofErr w:type="spellEnd"/>
+      <w:r>
+        <w:t xml:space="preserve">-Server </w:t>
+      </w:r>
+      <w:r>
+        <w:t xml:space="preserve">an und benachrichtigt das Mitglied über das Ergebnis. Durch die Verwendung eines CI Servers wird sichergestellt, dass nach </w:t>
+      </w:r>
+      <w:r>
+        <w:rPr>
+          <w:i/>
+        </w:rPr>
+        <w:t>jedem</w:t>
+      </w:r>
+      <w:r>
+        <w:t xml:space="preserve"> Commit ein </w:t>
+      </w:r>
+      <w:proofErr w:type="spellStart"/>
+      <w:r>
+        <w:t>Build</w:t>
+      </w:r>
+      <w:proofErr w:type="spellEnd"/>
+      <w:r>
+        <w:t xml:space="preserve"> erzeugt wird und die Entwickler zeitnah die Ergebnisse erhalten. </w:t>
+      </w:r>
+    </w:p>
+    <w:p>
+      <w:pPr>
+        <w:pStyle w:val="Abbildung"/>
+      </w:pPr>
+      <w:r>
+        <w:rPr>
+          <w:noProof/>
+        </w:rPr>
         <w:lastRenderedPageBreak/>
-        <w:t>Martin Fowler (2006) beschreibt, dass es Sinnvoll ist einen CI Ser</w:t>
-      </w:r>
-      <w:r>
-        <w:t xml:space="preserve">ver zu verwenden, welcher </w:t>
-      </w:r>
-      <w:r>
-        <w:t>das Versionskontrollsystem</w:t>
-      </w:r>
-      <w:r>
-        <w:t xml:space="preserve"> überwacht. Wenn ein Projektmitglied einen neuen Stand zu dem verwalteten Reposi</w:t>
-      </w:r>
-      <w:r>
-        <w:t>tory</w:t>
-      </w:r>
-      <w:r>
-        <w:rPr>
-          <w:rStyle w:val="Funotenzeichen"/>
-        </w:rPr>
-        <w:footnoteReference w:id="2"/>
-      </w:r>
-      <w:r>
-        <w:t xml:space="preserve"> hinzufügt, bzw. einen sogenannten </w:t>
-      </w:r>
-      <w:proofErr w:type="spellStart"/>
-      <w:r>
-        <w:rPr>
-          <w:i/>
-        </w:rPr>
-        <w:t>commit</w:t>
-      </w:r>
-      <w:proofErr w:type="spellEnd"/>
-      <w:r>
-        <w:rPr>
-          <w:rStyle w:val="Funotenzeichen"/>
-        </w:rPr>
-        <w:footnoteReference w:id="3"/>
-      </w:r>
-      <w:r>
-        <w:rPr>
-          <w:i/>
-        </w:rPr>
-        <w:t xml:space="preserve"> </w:t>
-      </w:r>
-      <w:r>
-        <w:t xml:space="preserve">ausführt, dann </w:t>
-      </w:r>
-      <w:r>
-        <w:t xml:space="preserve">meldet das Verwaltungssystem dem </w:t>
-      </w:r>
-      <w:r>
-        <w:t xml:space="preserve">CI Server </w:t>
-      </w:r>
-      <w:r>
-        <w:t xml:space="preserve">das und dieses wiederum stößt </w:t>
-      </w:r>
-      <w:r>
-        <w:t xml:space="preserve">den </w:t>
-      </w:r>
-      <w:proofErr w:type="spellStart"/>
-      <w:r>
-        <w:t>Build</w:t>
-      </w:r>
-      <w:proofErr w:type="spellEnd"/>
-      <w:r>
-        <w:t xml:space="preserve">-Vorgang </w:t>
-      </w:r>
-      <w:r>
-        <w:t xml:space="preserve">z.B. auf einem separaten </w:t>
-      </w:r>
-      <w:proofErr w:type="spellStart"/>
-      <w:r>
-        <w:t>Build</w:t>
-      </w:r>
-      <w:proofErr w:type="spellEnd"/>
-      <w:r>
-        <w:t xml:space="preserve">-Server </w:t>
-      </w:r>
-      <w:r>
-        <w:t xml:space="preserve">an und benachrichtigt das Mitglied über das Ergebnis. Durch die Verwendung eines CI Servers wird sichergestellt, dass nach </w:t>
-      </w:r>
-      <w:r>
-        <w:rPr>
-          <w:i/>
-        </w:rPr>
-        <w:t>jedem</w:t>
-      </w:r>
-      <w:r>
-        <w:t xml:space="preserve"> Commit ein </w:t>
-      </w:r>
-      <w:proofErr w:type="spellStart"/>
-      <w:r>
-        <w:t>Build</w:t>
-      </w:r>
-      <w:proofErr w:type="spellEnd"/>
-      <w:r>
-        <w:t xml:space="preserve"> erzeugt wird und die Entwickler zeitnah die Ergebnisse erhalten. </w:t>
-      </w:r>
-    </w:p>
-    <w:p>
-      <w:pPr>
-        <w:pStyle w:val="Abbildung"/>
-      </w:pPr>
-      <w:r>
-        <w:rPr>
-          <w:noProof/>
-        </w:rPr>
         <w:drawing>
           <wp:anchor distT="0" distB="0" distL="114300" distR="114300" simplePos="0" relativeHeight="251660800" behindDoc="0" locked="0" layoutInCell="1" allowOverlap="1">
             <wp:simplePos x="0" y="0"/>
@@ -3287,14 +3636,27 @@
       <w:r>
         <w:t xml:space="preserve">Abbildung </w:t>
       </w:r>
-      <w:fldSimple w:instr=" SEQ Abbildung \* ARABIC ">
-        <w:r>
-          <w:rPr>
-            <w:noProof/>
-          </w:rPr>
-          <w:t>1</w:t>
-        </w:r>
-      </w:fldSimple>
+      <w:r>
+        <w:fldChar w:fldCharType="begin"/>
+      </w:r>
+      <w:r>
+        <w:instrText xml:space="preserve"> SEQ Abbildung \* ARABIC </w:instrText>
+      </w:r>
+      <w:r>
+        <w:fldChar w:fldCharType="separate"/>
+      </w:r>
+      <w:r>
+        <w:rPr>
+          <w:noProof/>
+        </w:rPr>
+        <w:t>1</w:t>
+      </w:r>
+      <w:r>
+        <w:rPr>
+          <w:noProof/>
+        </w:rPr>
+        <w:fldChar w:fldCharType="end"/>
+      </w:r>
       <w:r>
         <w:t xml:space="preserve">: </w:t>
       </w:r>
@@ -3324,79 +3686,79 @@
         <w:t xml:space="preserve">Abb. 1 veranschaulicht diesen Vorgang noch einmal bildlich. Auch wenn nicht zwingend ein CI-Server benötigt wird bietet es sich </w:t>
       </w:r>
       <w:r>
-        <w:t xml:space="preserve">aus genannten Gründen an einen zu benutzen. </w:t>
+        <w:t xml:space="preserve">aus genannten Gründen an einen zu benutzen. Ein CI Server setzt allerdings wiederum schnelle </w:t>
+      </w:r>
+      <w:proofErr w:type="spellStart"/>
+      <w:r>
+        <w:t>Build</w:t>
+      </w:r>
+      <w:proofErr w:type="spellEnd"/>
+      <w:r>
+        <w:t>-Zyklen voraus.</w:t>
+      </w:r>
+      <w:r>
+        <w:t xml:space="preserve"> Auch wenn ein CI Server von Grund </w:t>
+      </w:r>
+      <w:r>
+        <w:t>auf neu entwickelt werden kann, gibt es bereits für alle erdenklichen Ansprüche ausgereifte Tools, welche in den allermeisten Fällen mehr als ausreichend sind (Paul M. Duvall et al, 2011: 85).</w:t>
+      </w:r>
+    </w:p>
+    <w:p>
+      <w:pPr>
+        <w:pStyle w:val="berschrift3"/>
+      </w:pPr>
+      <w:bookmarkStart w:id="25" w:name="_Toc507503143"/>
+      <w:r>
+        <w:t xml:space="preserve">Schnelle </w:t>
+      </w:r>
+      <w:proofErr w:type="spellStart"/>
+      <w:r>
+        <w:t>Build</w:t>
+      </w:r>
+      <w:proofErr w:type="spellEnd"/>
+      <w:r>
+        <w:t>-Zyklen</w:t>
+      </w:r>
+      <w:bookmarkEnd w:id="25"/>
+    </w:p>
+    <w:p>
+      <w:r>
+        <w:t xml:space="preserve">Um die Vorteile einer CI </w:t>
+      </w:r>
+      <w:r>
+        <w:t xml:space="preserve">voll auszuschöpfen ist, wie in 4.1.5 beschrieben, </w:t>
+      </w:r>
+      <w:r>
+        <w:t xml:space="preserve">häufiges </w:t>
+      </w:r>
+      <w:r>
+        <w:t xml:space="preserve">bauen essenziell. Es zeigt sich, dass es wichtig ist, die </w:t>
+      </w:r>
+      <w:proofErr w:type="spellStart"/>
+      <w:r>
+        <w:t>Build</w:t>
+      </w:r>
+      <w:proofErr w:type="spellEnd"/>
+      <w:r>
+        <w:t xml:space="preserve">-Zyklen so kurz wie möglich zu halten um dadurch die Häufigkeit dieser erst möglich zu machen. </w:t>
+      </w:r>
+      <w:r>
+        <w:t xml:space="preserve">Kent Beck (XXX) gibt einen Zeitaufwand von 10 Minuten für einen </w:t>
+      </w:r>
+      <w:proofErr w:type="spellStart"/>
+      <w:r>
+        <w:t>build</w:t>
+      </w:r>
+      <w:proofErr w:type="spellEnd"/>
+      <w:r>
+        <w:t xml:space="preserve"> als guten Richtwert an. In der Realität ist eine solche Zeit aber nicht immer ohne weiteres erreichbar und bedarf Anpassungen.</w:t>
+      </w:r>
+      <w:r>
+        <w:t xml:space="preserve"> </w:t>
       </w:r>
       <w:r>
         <w:lastRenderedPageBreak/>
-        <w:t xml:space="preserve">Ein CI Server setzt allerdings wiederum schnelle </w:t>
-      </w:r>
-      <w:proofErr w:type="spellStart"/>
-      <w:r>
-        <w:t>Build</w:t>
-      </w:r>
-      <w:proofErr w:type="spellEnd"/>
-      <w:r>
-        <w:t>-Zyklen voraus.</w:t>
-      </w:r>
-      <w:r>
-        <w:t xml:space="preserve"> Auch wenn ein CI Server von Grund </w:t>
-      </w:r>
-      <w:r>
-        <w:t>auf neu entwickelt werden kann, gibt es bereits für alle erdenklichen Ansprüche ausgereifte Tools, welche in den allermeisten Fällen mehr als ausreichend sind (Paul M. Duvall et al, 2011: 85).</w:t>
-      </w:r>
-    </w:p>
-    <w:p>
-      <w:pPr>
-        <w:pStyle w:val="berschrift3"/>
-      </w:pPr>
-      <w:bookmarkStart w:id="24" w:name="_Toc507503143"/>
-      <w:r>
-        <w:t xml:space="preserve">Schnelle </w:t>
-      </w:r>
-      <w:proofErr w:type="spellStart"/>
-      <w:r>
-        <w:t>Build</w:t>
-      </w:r>
-      <w:proofErr w:type="spellEnd"/>
-      <w:r>
-        <w:t>-Zyklen</w:t>
-      </w:r>
-      <w:bookmarkEnd w:id="24"/>
-    </w:p>
-    <w:p>
-      <w:r>
-        <w:t xml:space="preserve">Um die Vorteile einer CI </w:t>
-      </w:r>
-      <w:r>
-        <w:t xml:space="preserve">voll auszuschöpfen ist, wie in 4.1.5 beschrieben, </w:t>
-      </w:r>
-      <w:r>
-        <w:t xml:space="preserve">häufiges </w:t>
-      </w:r>
-      <w:r>
-        <w:t xml:space="preserve">bauen essenziell. Es zeigt sich, dass es wichtig ist, die </w:t>
-      </w:r>
-      <w:proofErr w:type="spellStart"/>
-      <w:r>
-        <w:t>Build</w:t>
-      </w:r>
-      <w:proofErr w:type="spellEnd"/>
-      <w:r>
-        <w:t xml:space="preserve">-Zyklen so kurz wie möglich zu halten um dadurch die Häufigkeit dieser erst möglich zu machen. </w:t>
-      </w:r>
-      <w:r>
-        <w:t xml:space="preserve">Kent Beck (XXX) gibt einen Zeitaufwand von 10 Minuten für einen </w:t>
-      </w:r>
-      <w:proofErr w:type="spellStart"/>
-      <w:r>
-        <w:t>build</w:t>
-      </w:r>
-      <w:proofErr w:type="spellEnd"/>
-      <w:r>
-        <w:t xml:space="preserve"> als guten Richtwert an. In der Realität ist eine solche Zeit aber nicht immer ohne weiteres erreichbar und bedarf Anpassungen.</w:t>
-      </w:r>
-      <w:r>
-        <w:t xml:space="preserve"> Abgesehen von Aufrüstungen in Form von leistungsfähigeren </w:t>
+        <w:t xml:space="preserve">Abgesehen von Aufrüstungen in Form von leistungsfähigeren </w:t>
       </w:r>
       <w:proofErr w:type="spellStart"/>
       <w:r>
@@ -3695,41 +4057,41 @@
       <w:pPr>
         <w:pStyle w:val="berschrift3"/>
       </w:pPr>
-      <w:bookmarkStart w:id="25" w:name="_Toc507503144"/>
+      <w:bookmarkStart w:id="26" w:name="_Toc507503144"/>
+      <w:r>
+        <w:t>Tests in gespiegelter Produktionsumgebung</w:t>
+      </w:r>
+      <w:bookmarkEnd w:id="26"/>
+    </w:p>
+    <w:p>
+      <w:r>
+        <w:t xml:space="preserve">Auch wenn es der Idealfall wäre, ein Softwareprodukt stets in der Umgebung  zu testen, in der es später tatsächlich eingesetzt wird, ist dies meist aus diversen Gründen nicht möglich. Zum einen spielen hier kosten eine Rolle, weil es schlicht unwirtschaftlich </w:t>
+      </w:r>
+      <w:r>
+        <w:t xml:space="preserve">sein kann, </w:t>
+      </w:r>
+      <w:r>
+        <w:t>extrem große Datenmengen zu transferieren oder aber extra dafür neue oder spezielle Hardware kaufen zu müssen. Zum anderen kommt ein Softwareprodukt in seinem Einsatzbereich nicht selten in Kontakt mit personenbezogenen Daten, welche aus juristischen Gründen nicht an Dritte weitergereicht werden dürfen. Das schließt auch Entwickler dieser Software mit ein, welche die Software nur im Auftrag e</w:t>
+      </w:r>
+      <w:r>
+        <w:t>ntwick</w:t>
+      </w:r>
+      <w:r>
+        <w:t>e</w:t>
+      </w:r>
+      <w:r>
+        <w:t>l</w:t>
+      </w:r>
+      <w:r>
+        <w:t>n.</w:t>
+      </w:r>
+      <w:r>
+        <w:t xml:space="preserve"> Ein weiterer Grund kann sein, dass die Produktionsumgebung noch nicht existiert, weil sie sich selbst noch in Entwicklung befindet (Wiest, 2006: 40). </w:t>
+      </w:r>
+    </w:p>
+    <w:p>
       <w:r>
         <w:lastRenderedPageBreak/>
-        <w:t>Tests in gespiegelter Produktionsumgebung</w:t>
-      </w:r>
-      <w:bookmarkEnd w:id="25"/>
-    </w:p>
-    <w:p>
-      <w:r>
-        <w:t xml:space="preserve">Auch wenn es der Idealfall wäre, ein Softwareprodukt stets in der Umgebung  zu testen, in der es später tatsächlich eingesetzt wird, ist dies meist aus diversen Gründen nicht möglich. Zum einen spielen hier kosten eine Rolle, weil es schlicht unwirtschaftlich </w:t>
-      </w:r>
-      <w:r>
-        <w:t xml:space="preserve">sein kann, </w:t>
-      </w:r>
-      <w:r>
-        <w:t>extrem große Datenmengen zu transferieren oder aber extra dafür neue oder spezielle Hardware kaufen zu müssen. Zum anderen kommt ein Softwareprodukt in seinem Einsatzbereich nicht selten in Kontakt mit personenbezogenen Daten, welche aus juristischen Gründen nicht an Dritte weitergereicht werden dürfen. Das schließt auch Entwickler dieser Software mit ein, welche die Software nur im Auftrag e</w:t>
-      </w:r>
-      <w:r>
-        <w:t>ntwick</w:t>
-      </w:r>
-      <w:r>
-        <w:t>e</w:t>
-      </w:r>
-      <w:r>
-        <w:t>l</w:t>
-      </w:r>
-      <w:r>
-        <w:t>n.</w:t>
-      </w:r>
-      <w:r>
-        <w:t xml:space="preserve"> Ein weiterer Grund kann sein, dass die Produktionsumgebung noch nicht existiert, weil sie sich selbst noch in Entwicklung befindet (Wiest, 2006: 40). </w:t>
-      </w:r>
-    </w:p>
-    <w:p>
-      <w:r>
         <w:t>Auch wenn es durch diese und weitere Gründe nicht immer möglich sein wird, die Produktionsumgebung exakt abzubilden, sollte trotzdem versucht werden, eine Umgebung zu schaffen, welche der Originalen so nah wie möglich kommt. Dadurch können Fehler frühzeiti</w:t>
       </w:r>
       <w:r>
@@ -3844,68 +4206,220 @@
         <w:t xml:space="preserve">. </w:t>
       </w:r>
       <w:r>
-        <w:t>Hierbei werden gewünschte Hardwarekonfigurationen über das Internet bereitgestellt und müssen somit nicht neu gekauft werden. Wenn man ganze Sys</w:t>
-      </w:r>
+        <w:t xml:space="preserve">Hierbei werden gewünschte Hardwarekonfigurationen über das Internet bereitgestellt und müssen somit nicht neu gekauft werden. Wenn man ganze Systeme bzw. Umgebungen über diesen Service bereitgestellt bekommen spricht man auch von </w:t>
+      </w:r>
+      <w:proofErr w:type="spellStart"/>
+      <w:r>
+        <w:rPr>
+          <w:i/>
+        </w:rPr>
+        <w:t>Platform</w:t>
+      </w:r>
+      <w:proofErr w:type="spellEnd"/>
+      <w:r>
+        <w:rPr>
+          <w:i/>
+        </w:rPr>
+        <w:t xml:space="preserve"> </w:t>
+      </w:r>
+      <w:proofErr w:type="spellStart"/>
+      <w:r>
+        <w:rPr>
+          <w:i/>
+        </w:rPr>
+        <w:t>as</w:t>
+      </w:r>
+      <w:proofErr w:type="spellEnd"/>
+      <w:r>
+        <w:rPr>
+          <w:i/>
+        </w:rPr>
+        <w:t xml:space="preserve"> a </w:t>
+      </w:r>
+      <w:r>
+        <w:rPr>
+          <w:i/>
+        </w:rPr>
+        <w:t>Service</w:t>
+      </w:r>
+      <w:r>
+        <w:t xml:space="preserve"> (PaaS). Für die Dauer der Nutzung des Service</w:t>
+      </w:r>
+      <w:r>
+        <w:t>s</w:t>
+      </w:r>
+      <w:r>
+        <w:t xml:space="preserve"> fallen selbstverständlich auch Kosten an. Da man diesen Service allerdings nur für einen absehbaren Zeitraum in Anspruch nimmt, liegen diese Kosten sehr wahrscheinlich unter den Kosten, welche andernfalls für die Neuanschaffung einer Nachbildung der gesamten Produktionsumgebung anfallen würden.</w:t>
+      </w:r>
+    </w:p>
+    <w:p>
+      <w:r>
+        <w:t xml:space="preserve">Letztendlich muss hier individuell entschieden werden, da es sich nicht pauschal beantworten lässt, welche der beiden Varianten die wirtschaftlichere ist. </w:t>
+      </w:r>
+    </w:p>
+    <w:p>
+      <w:pPr>
+        <w:pStyle w:val="berschrift3"/>
+      </w:pPr>
+      <w:bookmarkStart w:id="27" w:name="_Toc507503145"/>
       <w:r>
         <w:lastRenderedPageBreak/>
-        <w:t xml:space="preserve">teme bzw. Umgebungen über diesen Service bereitgestellt bekommen spricht man auch von </w:t>
-      </w:r>
-      <w:proofErr w:type="spellStart"/>
+        <w:t xml:space="preserve">Einfacher Zugriff auf </w:t>
+      </w:r>
+      <w:proofErr w:type="spellStart"/>
+      <w:r>
+        <w:t>Build</w:t>
+      </w:r>
+      <w:proofErr w:type="spellEnd"/>
+      <w:r>
+        <w:t>-Ergebnisse</w:t>
+      </w:r>
+      <w:bookmarkEnd w:id="27"/>
+    </w:p>
+    <w:p>
+      <w:r>
+        <w:t xml:space="preserve">Gerade die Verwendung einer Versionsverwaltung erleichtert den Zugriff auf sämtliche Softwarestände ungemein. Beteiligte an einem Projekt, seien es Entwickler, Teamleiter, Tester oder Kunden, </w:t>
+      </w:r>
+      <w:r>
+        <w:t>bekommen</w:t>
+      </w:r>
+      <w:r>
+        <w:t xml:space="preserve"> mit Einführung eines CI-Systems (welches eine Versionsverwaltung einschließt) stets sämtliche </w:t>
+      </w:r>
+      <w:proofErr w:type="spellStart"/>
+      <w:r>
+        <w:t>Builds</w:t>
+      </w:r>
+      <w:proofErr w:type="spellEnd"/>
+      <w:r>
+        <w:t xml:space="preserve"> an einem zentralen Ort </w:t>
+      </w:r>
+      <w:r>
+        <w:t>bereitgestellt. Dadurch wird laut Simon Wiest (2010: 40) die Wahrscheinlichkeit erhöht, das neue Softwarestände schneller zu Beteiligten gelangt, welche wiederum schneller Rückmeldung über die Qualität der jeweiligen Stände geben können.</w:t>
+      </w:r>
+    </w:p>
+    <w:p>
+      <w:pPr>
+        <w:pStyle w:val="berschrift3"/>
+      </w:pPr>
+      <w:bookmarkStart w:id="28" w:name="_Toc507503146"/>
+      <w:r>
+        <w:t>Automatisierte Berichte</w:t>
+      </w:r>
+      <w:bookmarkEnd w:id="28"/>
+    </w:p>
+    <w:p>
+      <w:r>
+        <w:t xml:space="preserve">Da ein CI-System stets den Überblick bzw. die Kontrolle über sämtliche </w:t>
+      </w:r>
+      <w:proofErr w:type="spellStart"/>
+      <w:r>
+        <w:t>Build</w:t>
+      </w:r>
+      <w:proofErr w:type="spellEnd"/>
+      <w:r>
+        <w:t xml:space="preserve">-Prozesse hat lassen sich auf diese Weise sehr genau alle Schritte und Ergebnisse nachvollziehen. Diese Ergebnisse können gezielt an betroffene Entwickler gesendet werden. </w:t>
+      </w:r>
+      <w:r>
+        <w:t xml:space="preserve">Dieser </w:t>
+      </w:r>
+      <w:r>
+        <w:t xml:space="preserve">Ansatz </w:t>
+      </w:r>
+      <w:r>
+        <w:t xml:space="preserve">wird auch </w:t>
+      </w:r>
       <w:r>
         <w:rPr>
           <w:i/>
         </w:rPr>
-        <w:t>Platform</w:t>
-      </w:r>
-      <w:proofErr w:type="spellEnd"/>
+        <w:t>Aktive Benachrichtigung</w:t>
+      </w:r>
       <w:r>
         <w:rPr>
           <w:i/>
         </w:rPr>
         <w:t xml:space="preserve"> </w:t>
       </w:r>
+      <w:r>
+        <w:t>genannt</w:t>
+      </w:r>
+      <w:r>
+        <w:t>, da in diesem Fall das CI-System aktiv Nachrichten versendet und die Betroffenen Personen nicht selbst nach diesen Informationen suchen müssen. Diese Aktiven Benachrichtigungen sollten</w:t>
+      </w:r>
+      <w:r>
+        <w:t xml:space="preserve"> sehr detaillierte Informationen enthalten, welche z.B. die Auslöser eines Fehlers eingrenzen. Außerdem sollten Entwickler und andere Beteiligte nur bei wichtigen Ergebnissen benachrichtigt werden, um ein Stören dieser Funktion zu vermeiden (vgl. Wiest 2010: 41).</w:t>
+      </w:r>
+    </w:p>
+    <w:p>
+      <w:pPr>
+        <w:pStyle w:val="berschrift3"/>
+      </w:pPr>
+      <w:bookmarkStart w:id="29" w:name="_Toc507503147"/>
+      <w:r>
+        <w:t xml:space="preserve"> </w:t>
+      </w:r>
+      <w:r>
+        <w:t>Automatisierte Verteilung</w:t>
+      </w:r>
+      <w:bookmarkEnd w:id="29"/>
+    </w:p>
+    <w:p>
+      <w:r>
+        <w:t xml:space="preserve">Im letzten Schritt kann sich ein CI-System selbst noch um das verteilen eines Produktes kümmern. Man spricht hierbei von </w:t>
+      </w:r>
       <w:proofErr w:type="spellStart"/>
       <w:r>
         <w:rPr>
           <w:i/>
         </w:rPr>
-        <w:t>as</w:t>
+        <w:t>continuous</w:t>
       </w:r>
       <w:proofErr w:type="spellEnd"/>
       <w:r>
         <w:rPr>
           <w:i/>
         </w:rPr>
-        <w:t xml:space="preserve"> a </w:t>
-      </w:r>
+        <w:t xml:space="preserve"> </w:t>
+      </w:r>
+      <w:proofErr w:type="spellStart"/>
       <w:r>
         <w:rPr>
           <w:i/>
         </w:rPr>
-        <w:t>Service</w:t>
-      </w:r>
-      <w:r>
-        <w:t xml:space="preserve"> (PaaS). Für die Dauer der Nutzung des Service</w:t>
-      </w:r>
-      <w:r>
-        <w:t>s</w:t>
-      </w:r>
-      <w:r>
-        <w:t xml:space="preserve"> fallen selbstverständlich auch Kosten an. Da man diesen Service allerdings nur für einen absehbaren Zeitraum in Anspruch nimmt, liegen diese Kosten sehr wahrscheinlich unter den Kosten, welche andernfalls für die Neuanschaffung einer Nachbildung der gesamten Produktionsumgebung anfallen würden.</w:t>
-      </w:r>
-    </w:p>
-    <w:p>
-      <w:r>
-        <w:t xml:space="preserve">Letztendlich muss hier individuell entschieden werden, da es sich nicht pauschal beantworten lässt, welche der beiden Varianten die wirtschaftlichere ist. </w:t>
-      </w:r>
-    </w:p>
-    <w:p>
-      <w:pPr>
-        <w:pStyle w:val="berschrift3"/>
-      </w:pPr>
-      <w:bookmarkStart w:id="26" w:name="_Toc507503145"/>
-      <w:r>
-        <w:t xml:space="preserve">Einfacher Zugriff auf </w:t>
+        <w:t>deployment</w:t>
+      </w:r>
+      <w:proofErr w:type="spellEnd"/>
+      <w:r>
+        <w:t>.</w:t>
+      </w:r>
+      <w:r>
+        <w:t xml:space="preserve"> Heutzutage gibt es Unternehmen, welche neue Softwarestände teils </w:t>
+      </w:r>
+      <w:r>
+        <w:rPr>
+          <w:i/>
+        </w:rPr>
+        <w:t>mehrmals täglich</w:t>
+      </w:r>
+      <w:r>
+        <w:t xml:space="preserve"> ausbringen. Paul M. Duvall (2011: 190) bezeichnet eBay, Amazon &amp; Google als Vorzeigebeispiele in dieser Hinsicht. </w:t>
+      </w:r>
+    </w:p>
+    <w:p>
+      <w:r>
+        <w:t xml:space="preserve">Durch die bisherigen Schritte einer gut durchgeführten CI ist es möglich jederzeit funktionierende Software zu </w:t>
+      </w:r>
+      <w:proofErr w:type="gramStart"/>
+      <w:r>
+        <w:t>verteilen</w:t>
+      </w:r>
+      <w:proofErr w:type="gramEnd"/>
+      <w:r>
+        <w:t xml:space="preserve"> weil diese, wie es der Name verrät, kontinuierlich</w:t>
+      </w:r>
+      <w:r>
+        <w:t xml:space="preserve"> Integriert und bei jedem neuen </w:t>
       </w:r>
       <w:proofErr w:type="spellStart"/>
       <w:r>
@@ -3913,198 +4427,34 @@
       </w:r>
       <w:proofErr w:type="spellEnd"/>
       <w:r>
-        <w:t>-Ergebnisse</w:t>
-      </w:r>
-      <w:bookmarkEnd w:id="26"/>
-    </w:p>
-    <w:p>
-      <w:r>
-        <w:t xml:space="preserve">Gerade die Verwendung einer Versionsverwaltung erleichtert den Zugriff auf sämtliche Softwarestände ungemein. Beteiligte an einem Projekt, seien es Entwickler, Teamleiter, Tester oder Kunden, </w:t>
-      </w:r>
-      <w:r>
-        <w:t>bekommen</w:t>
-      </w:r>
-      <w:r>
-        <w:t xml:space="preserve"> mit Einführung eines CI-Systems (welches eine Versionsverwaltung einschließt) stets sämtliche </w:t>
-      </w:r>
-      <w:proofErr w:type="spellStart"/>
-      <w:r>
-        <w:t>Builds</w:t>
-      </w:r>
-      <w:proofErr w:type="spellEnd"/>
-      <w:r>
-        <w:t xml:space="preserve"> an einem zentralen Ort </w:t>
-      </w:r>
-      <w:r>
-        <w:t>bereitgestellt. Dadurch wird laut Simon Wiest (2010: 40) die Wahrscheinlichkeit erhöht, das neue Softwarestände schneller zu Beteiligten gelangt, welche wiederum schneller Rückmeldung über die Qualität der jeweiligen Stände geben können.</w:t>
-      </w:r>
-    </w:p>
-    <w:p>
-      <w:pPr>
-        <w:pStyle w:val="berschrift3"/>
-      </w:pPr>
-      <w:bookmarkStart w:id="27" w:name="_Toc507503146"/>
-      <w:r>
-        <w:t>Automatisierte Berichte</w:t>
-      </w:r>
-      <w:bookmarkEnd w:id="27"/>
-    </w:p>
-    <w:p>
-      <w:r>
-        <w:t xml:space="preserve">Da ein CI-System stets den Überblick bzw. die Kontrolle über sämtliche </w:t>
-      </w:r>
-      <w:proofErr w:type="spellStart"/>
-      <w:r>
-        <w:t>Build</w:t>
-      </w:r>
-      <w:proofErr w:type="spellEnd"/>
-      <w:r>
-        <w:t xml:space="preserve">-Prozesse hat lassen sich auf diese Weise sehr genau alle Schritte und Ergebnisse nachvollziehen. Diese Ergebnisse können gezielt an betroffene Entwickler gesendet werden. </w:t>
-      </w:r>
-      <w:r>
-        <w:t xml:space="preserve">Dieser </w:t>
-      </w:r>
-      <w:r>
-        <w:t xml:space="preserve">Ansatz </w:t>
-      </w:r>
-      <w:r>
-        <w:t xml:space="preserve">wird auch </w:t>
+        <w:t xml:space="preserve"> getestet, </w:t>
+      </w:r>
+      <w:r>
+        <w:t xml:space="preserve">und nur dann freigegeben wird, wenn sie </w:t>
+      </w:r>
+      <w:r>
+        <w:t xml:space="preserve">sich </w:t>
+      </w:r>
+      <w:r>
+        <w:t xml:space="preserve">Fehlerfrei </w:t>
+      </w:r>
+      <w:r>
+        <w:t>bauen lässt</w:t>
+      </w:r>
+      <w:r>
+        <w:t xml:space="preserve">. </w:t>
+      </w:r>
+    </w:p>
+    <w:p>
+      <w:r>
+        <w:t xml:space="preserve">Als besonders komfortabel ist an dieser Stelle die </w:t>
       </w:r>
       <w:r>
         <w:rPr>
           <w:i/>
         </w:rPr>
-        <w:t>Aktive Benachrichtigung</w:t>
-      </w:r>
-      <w:r>
-        <w:rPr>
-          <w:i/>
-        </w:rPr>
-        <w:t xml:space="preserve"> </w:t>
-      </w:r>
-      <w:r>
-        <w:t>genannt</w:t>
-      </w:r>
-      <w:r>
-        <w:t>, da in diesem Fall das CI-System aktiv Nachrichten versendet und die Betroffenen Personen nicht selbst nach diesen Informationen suchen müssen. Diese Aktiven Benachrichtigungen sollten</w:t>
-      </w:r>
-      <w:r>
-        <w:t xml:space="preserve"> sehr detaillierte Informationen enthalten, welche z.B. die Auslöser eines Fehlers eingrenzen. Außerdem sollten Entwickler und andere Beteiligte nur bei wichtigen Ergebnissen benachrichtigt werden, um ein Stören dieser Funktion zu vermeiden (vgl. Wiest 2010: 41).</w:t>
-      </w:r>
-    </w:p>
-    <w:p>
-      <w:pPr>
-        <w:pStyle w:val="berschrift3"/>
-      </w:pPr>
-      <w:bookmarkStart w:id="28" w:name="_Toc507503147"/>
-      <w:r>
-        <w:t xml:space="preserve"> </w:t>
-      </w:r>
-      <w:r>
-        <w:t>Automatisierte Verteilung</w:t>
-      </w:r>
-      <w:bookmarkEnd w:id="28"/>
-    </w:p>
-    <w:p>
-      <w:r>
-        <w:t xml:space="preserve">Im letzten Schritt kann sich ein CI-System selbst noch um das verteilen eines Produktes kümmern. Man spricht hierbei von </w:t>
-      </w:r>
-      <w:proofErr w:type="spellStart"/>
-      <w:r>
-        <w:rPr>
-          <w:i/>
-        </w:rPr>
-        <w:t>continuous</w:t>
-      </w:r>
-      <w:proofErr w:type="spellEnd"/>
-      <w:r>
-        <w:rPr>
-          <w:i/>
-        </w:rPr>
-        <w:t xml:space="preserve"> </w:t>
-      </w:r>
-      <w:proofErr w:type="spellStart"/>
-      <w:r>
-        <w:rPr>
-          <w:i/>
-        </w:rPr>
-        <w:t>deployment</w:t>
-      </w:r>
-      <w:proofErr w:type="spellEnd"/>
-      <w:r>
-        <w:t>.</w:t>
-      </w:r>
-      <w:r>
-        <w:t xml:space="preserve"> Heutzutage gibt es Unternehmen, welche neue Softwarestände teils </w:t>
-      </w:r>
-      <w:r>
-        <w:rPr>
-          <w:i/>
-        </w:rPr>
-        <w:t>mehrmals täglich</w:t>
-      </w:r>
-      <w:r>
-        <w:t xml:space="preserve"> ausbringen. Paul M. Duvall (2011: 190) bezeichnet eBay, Amazon &amp; Google als Vorzeigebeispiele in dieser Hinsicht. </w:t>
-      </w:r>
-    </w:p>
-    <w:p>
-      <w:r>
-        <w:t xml:space="preserve">Durch die bisherigen Schritte einer gut durchgeführten CI ist es möglich jederzeit funktionierende Software zu </w:t>
-      </w:r>
-      <w:proofErr w:type="gramStart"/>
-      <w:r>
-        <w:t>verteilen</w:t>
-      </w:r>
-      <w:proofErr w:type="gramEnd"/>
-      <w:r>
-        <w:t xml:space="preserve"> weil diese, wie es der Name verrät, kontinuierlich</w:t>
-      </w:r>
-      <w:r>
-        <w:t xml:space="preserve"> Inte</w:t>
-      </w:r>
-      <w:r>
-        <w:lastRenderedPageBreak/>
-        <w:t xml:space="preserve">griert und bei jedem neuen </w:t>
-      </w:r>
-      <w:proofErr w:type="spellStart"/>
-      <w:r>
-        <w:t>Build</w:t>
-      </w:r>
-      <w:proofErr w:type="spellEnd"/>
-      <w:r>
-        <w:t xml:space="preserve"> getestet, </w:t>
-      </w:r>
-      <w:r>
-        <w:t xml:space="preserve">und nur dann freigegeben wird, wenn sie </w:t>
-      </w:r>
-      <w:r>
-        <w:t xml:space="preserve">sich </w:t>
-      </w:r>
-      <w:r>
-        <w:t xml:space="preserve">Fehlerfrei </w:t>
-      </w:r>
-      <w:r>
-        <w:t>bauen lässt</w:t>
-      </w:r>
-      <w:r>
-        <w:t xml:space="preserve">. </w:t>
-      </w:r>
-    </w:p>
-    <w:p>
-      <w:r>
-        <w:t xml:space="preserve">Als besonders komfortabel ist an dieser Stelle </w:t>
-      </w:r>
-      <w:proofErr w:type="gramStart"/>
-      <w:r>
-        <w:t xml:space="preserve">die </w:t>
-      </w:r>
-      <w:r>
-        <w:rPr>
-          <w:i/>
-        </w:rPr>
         <w:t>Roll-back</w:t>
       </w:r>
-      <w:proofErr w:type="gramEnd"/>
       <w:r>
         <w:rPr>
           <w:rStyle w:val="Funotenzeichen"/>
@@ -4119,11 +4469,7 @@
         <w:t xml:space="preserve"> </w:t>
       </w:r>
       <w:r>
-        <w:t xml:space="preserve">Funktion hervorzuheben. Da ältere Softwarestände, wie schon mehrfach erwähnt, selbstverständlich archiviert werden, ist man durch ein CI-System stets in der Lage die Ausbringung einer Neuen Software Version rückgängig zu machen, indem man einfach </w:t>
-      </w:r>
-      <w:proofErr w:type="gramStart"/>
-      <w:r>
-        <w:t xml:space="preserve">einen </w:t>
+        <w:t xml:space="preserve">Funktion hervorzuheben. Da ältere Softwarestände, wie schon mehrfach erwähnt, selbstverständlich archiviert werden, ist man durch ein CI-System stets in der Lage die Ausbringung einer Neuen Software Version rückgängig zu machen, indem man einfach einen </w:t>
       </w:r>
       <w:r>
         <w:rPr>
@@ -4131,12 +4477,15 @@
         </w:rPr>
         <w:t>Roll-back</w:t>
       </w:r>
-      <w:proofErr w:type="gramEnd"/>
       <w:r>
         <w:t xml:space="preserve"> auf einen älteren Stand vollzieht. </w:t>
       </w:r>
       <w:r>
-        <w:t xml:space="preserve">Von diesem älteren Stand ist bereits bekannt, dass er fehlerfrei läuft, da er logischerweise bereits im Einsatz war. Das führt wiederum dazu, dass Entwicklern mutiger agieren können, weil das CI System ihnen jederzeit </w:t>
+        <w:t xml:space="preserve">Von diesem älteren Stand ist bereits bekannt, dass er fehlerfrei läuft, da </w:t>
+      </w:r>
+      <w:r>
+        <w:lastRenderedPageBreak/>
+        <w:t xml:space="preserve">er logischerweise bereits im Einsatz war. Das führt wiederum dazu, dass Entwicklern mutiger agieren können, weil das CI System ihnen jederzeit </w:t>
       </w:r>
       <w:proofErr w:type="gramStart"/>
       <w:r>
@@ -4235,7 +4584,6 @@
         </w:numPr>
       </w:pPr>
       <w:r>
-        <w:lastRenderedPageBreak/>
         <w:t xml:space="preserve">Ein CI-System wird nur so gut sein wie die Tests es zulassen. Da das CI-System nicht selbst den Sourcecode testet, sondern lediglich die Tests anstößt, welche die Entwickler zur Verfügung gestellt haben, liegt es letztendlich an diesen Tests und damit an den Entwicklern, wie gut eine CI funktioniert oder auch nicht. Diese Tests sollten, wie bereits in 4.1.3 erwähnt, so viel Sourcecode wie möglich abdecken. </w:t>
       </w:r>
       <w:r>
@@ -4259,7 +4607,11 @@
       </w:r>
       <w:proofErr w:type="spellEnd"/>
       <w:r>
-        <w:t>-Servers und eventuell auch einem eigenen Server auf den ein Versionskontrollsystem läuft besteht, entstehen hier Initialkosten welche je nach Projektumfang variieren. Große Projekt</w:t>
+        <w:t xml:space="preserve">-Servers und eventuell auch einem eigenen Server auf den ein </w:t>
+      </w:r>
+      <w:r>
+        <w:lastRenderedPageBreak/>
+        <w:t>Versionskontrollsystem läuft besteht, entstehen hier Initialkosten welche je nach Projektumfang variieren. Große Projekt</w:t>
       </w:r>
       <w:r>
         <w:t>e, welche deutlich mehr Zeit</w:t>
@@ -4336,8 +4688,6 @@
       <w:r>
         <w:t xml:space="preserve"> Integration verursachen kann, werden nur durch den Umgang mit selbiger ausgelöst – Also durch die Entwickler. Es gibt wie beschrieben auch solche, die nicht von den Entwicklern, bzw. den Beteiligten abhängen, wie zum Beispiel Initialkosten durch Neuanschaffung von Hardware, dennoch lässt sich sagen, dass die meisten Nachteile bei gewissenhafter und korrekter Durchführung nicht auftreten sollten. Diese korrekte Durchführung muss natürlich erst einmal zur Routine werden, was Zeit und Erfahrung bedarf. Trotzdem überwiegen die Vorteile der CI klar deren Nachteilen, vor allem dann, wenn die Nachteile durch eine korrekt angewendete CI erst gar nicht auftreten.</w:t>
       </w:r>
-      <w:bookmarkStart w:id="29" w:name="_GoBack"/>
-      <w:bookmarkEnd w:id="29"/>
     </w:p>
     <w:p/>
     <w:p>
@@ -4349,6 +4699,86 @@
         <w:t>Eingeschlagener Realisierungsweg</w:t>
       </w:r>
     </w:p>
+    <w:p>
+      <w:r>
+        <w:t xml:space="preserve">Dieses Kapitel beschäftigt sich mit dem praktischen Teil der Bachelor Arbeit. Das übergeordnete Ziel war das Tool </w:t>
+      </w:r>
+      <w:r>
+        <w:rPr>
+          <w:i/>
+        </w:rPr>
+        <w:t>Monaco</w:t>
+      </w:r>
+      <w:r>
+        <w:t>, welches innerhalb der Diagnosetoolkette zum Einsatz kommt, automatisiert zu testen und dem Anwender die Testergebnisse, in visuell und strukturell aufbereiteter Form, zur Verfügung zu stellen. Die feiner definierten Ziele sind in Kapitel 2 „Ziele“ zu nachzulesen.</w:t>
+      </w:r>
+    </w:p>
+    <w:p>
+      <w:pPr>
+        <w:pStyle w:val="berschrift2"/>
+      </w:pPr>
+      <w:r>
+        <w:t>Verwendete Tools &amp; Softwaretechnologien</w:t>
+      </w:r>
+    </w:p>
+    <w:p>
+      <w:r>
+        <w:t>In den folgenden Unterkapiteln wird genauer auf die Tools &amp; Softwaretechnologien eingegangen, welche zur Erstellung des Programms benutzt wurden.</w:t>
+      </w:r>
+    </w:p>
+    <w:p>
+      <w:pPr>
+        <w:pStyle w:val="berschrift3"/>
+      </w:pPr>
+      <w:r>
+        <w:t>DTS Monaco</w:t>
+      </w:r>
+    </w:p>
+    <w:p>
+      <w:pPr>
+        <w:pStyle w:val="berschrift3"/>
+      </w:pPr>
+      <w:r>
+        <w:t>Python</w:t>
+      </w:r>
+    </w:p>
+    <w:p>
+      <w:pPr>
+        <w:pStyle w:val="berschrift3"/>
+      </w:pPr>
+      <w:proofErr w:type="spellStart"/>
+      <w:r>
+        <w:t>PyCharm</w:t>
+      </w:r>
+      <w:proofErr w:type="spellEnd"/>
+    </w:p>
+    <w:p>
+      <w:pPr>
+        <w:pStyle w:val="berschrift3"/>
+      </w:pPr>
+      <w:proofErr w:type="spellStart"/>
+      <w:r>
+        <w:t>GitLab</w:t>
+      </w:r>
+      <w:proofErr w:type="spellEnd"/>
+    </w:p>
+    <w:p>
+      <w:pPr>
+        <w:pStyle w:val="berschrift3"/>
+      </w:pPr>
+      <w:r>
+        <w:t>Unit Tests</w:t>
+      </w:r>
+    </w:p>
+    <w:p>
+      <w:pPr>
+        <w:pStyle w:val="berschrift3"/>
+      </w:pPr>
+      <w:r>
+        <w:t>Luigi</w:t>
+      </w:r>
+    </w:p>
+    <w:p/>
     <w:p>
       <w:pPr>
         <w:pStyle w:val="berschrift1"/>
@@ -4534,7 +4964,15 @@
       </w:r>
       <w:proofErr w:type="spellEnd"/>
       <w:r>
-        <w:t xml:space="preserve"> and </w:t>
+        <w:t xml:space="preserve"> </w:t>
+      </w:r>
+      <w:proofErr w:type="spellStart"/>
+      <w:r>
+        <w:t>and</w:t>
+      </w:r>
+      <w:proofErr w:type="spellEnd"/>
+      <w:r>
+        <w:t xml:space="preserve"> </w:t>
       </w:r>
       <w:proofErr w:type="spellStart"/>
       <w:r>
@@ -4591,6 +5029,78 @@
     <w:p>
       <w:pPr>
         <w:pStyle w:val="Literaturverzeichnis"/>
+      </w:pPr>
+      <w:proofErr w:type="spellStart"/>
+      <w:r>
+        <w:rPr>
+          <w:b/>
+        </w:rPr>
+        <w:t>Git</w:t>
+      </w:r>
+      <w:proofErr w:type="spellEnd"/>
+      <w:r>
+        <w:t xml:space="preserve"> (19. Oktober 2017): Seite „</w:t>
+      </w:r>
+      <w:r>
+        <w:t xml:space="preserve">1.1 </w:t>
+      </w:r>
+      <w:proofErr w:type="spellStart"/>
+      <w:r>
+        <w:t>Getting</w:t>
+      </w:r>
+      <w:proofErr w:type="spellEnd"/>
+      <w:r>
+        <w:t xml:space="preserve"> </w:t>
+      </w:r>
+      <w:proofErr w:type="spellStart"/>
+      <w:r>
+        <w:t>Started</w:t>
+      </w:r>
+      <w:proofErr w:type="spellEnd"/>
+      <w:r>
+        <w:t xml:space="preserve"> - </w:t>
+      </w:r>
+      <w:proofErr w:type="spellStart"/>
+      <w:r>
+        <w:t>About</w:t>
+      </w:r>
+      <w:proofErr w:type="spellEnd"/>
+      <w:r>
+        <w:t xml:space="preserve"> Version Control</w:t>
+      </w:r>
+      <w:r>
+        <w:t xml:space="preserve">“. </w:t>
+      </w:r>
+      <w:hyperlink r:id="rId12" w:history="1">
+        <w:r>
+          <w:rPr>
+            <w:rStyle w:val="Hyperlink"/>
+            <w:color w:val="auto"/>
+            <w:u w:val="none"/>
+          </w:rPr>
+          <w:t>https://git-scm.com/book/en/v2/Getting-Started-About-Version-Control</w:t>
+        </w:r>
+      </w:hyperlink>
+      <w:r>
+        <w:t xml:space="preserve"> </w:t>
+      </w:r>
+      <w:r>
+        <w:t>(01.03.2018)</w:t>
+      </w:r>
+    </w:p>
+    <w:p>
+      <w:pPr>
+        <w:pStyle w:val="Literaturverzeichnis"/>
+      </w:pPr>
+    </w:p>
+    <w:p>
+      <w:pPr>
+        <w:pStyle w:val="Literaturverzeichnis"/>
+      </w:pPr>
+    </w:p>
+    <w:p>
+      <w:pPr>
+        <w:pStyle w:val="Literaturverzeichnis"/>
         <w:rPr>
           <w:rFonts w:ascii="Arial" w:hAnsi="Arial" w:cs="Arial"/>
           <w:color w:val="222222"/>
@@ -4601,7 +5111,7 @@
       </w:pPr>
     </w:p>
     <w:sectPr>
-      <w:headerReference w:type="first" r:id="rId12"/>
+      <w:headerReference w:type="first" r:id="rId13"/>
       <w:type w:val="continuous"/>
       <w:pgSz w:w="11906" w:h="16838" w:code="9"/>
       <w:pgMar w:top="1440" w:right="1440" w:bottom="1440" w:left="1800" w:header="720" w:footer="720" w:gutter="0"/>
@@ -4613,7 +5123,7 @@
 </file>
 
 <file path=word/endnotes.xml><?xml version="1.0" encoding="utf-8"?>
-<w:endnotes xmlns:wpc="http://schemas.microsoft.com/office/word/2010/wordprocessingCanvas" xmlns:cx="http://schemas.microsoft.com/office/drawing/2014/chartex" xmlns:cx1="http://schemas.microsoft.com/office/drawing/2015/9/8/chartex" xmlns:cx2="http://schemas.microsoft.com/office/drawing/2015/10/21/chartex" xmlns:cx3="http://schemas.microsoft.com/office/drawing/2016/5/9/chartex" xmlns:cx4="http://schemas.microsoft.com/office/drawing/2016/5/10/chartex" xmlns:cx5="http://schemas.microsoft.com/office/drawing/2016/5/11/chartex" xmlns:cx6="http://schemas.microsoft.com/office/drawing/2016/5/12/chartex" xmlns:cx7="http://schemas.microsoft.com/office/drawing/2016/5/13/chartex" xmlns:cx8="http://schemas.microsoft.com/office/drawing/2016/5/14/chartex" xmlns:mc="http://schemas.openxmlformats.org/markup-compatibility/2006" xmlns:aink="http://schemas.microsoft.com/office/drawing/2016/ink" xmlns:am3d="http://schemas.microsoft.com/office/drawing/2017/model3d" xmlns:o="urn:schemas-microsoft-com:office:office" xmlns:r="http://schemas.openxmlformats.org/officeDocument/2006/relationships" xmlns:m="http://schemas.openxmlformats.org/officeDocument/2006/math" xmlns:v="urn:schemas-microsoft-com:vml" xmlns:wp14="http://schemas.microsoft.com/office/word/2010/wordprocessingDrawing" xmlns:wp="http://schemas.openxmlformats.org/drawingml/2006/wordprocessingDrawing" xmlns:w10="urn:schemas-microsoft-com:office:word" xmlns:w="http://schemas.openxmlformats.org/wordprocessingml/2006/main" xmlns:w14="http://schemas.microsoft.com/office/word/2010/wordml" xmlns:w15="http://schemas.microsoft.com/office/word/2012/wordml" xmlns:w16cid="http://schemas.microsoft.com/office/word/2016/wordml/cid" xmlns:w16se="http://schemas.microsoft.com/office/word/2015/wordml/symex" xmlns:wpg="http://schemas.microsoft.com/office/word/2010/wordprocessingGroup" xmlns:wpi="http://schemas.microsoft.com/office/word/2010/wordprocessingInk" xmlns:wne="http://schemas.microsoft.com/office/word/2006/wordml" xmlns:wps="http://schemas.microsoft.com/office/word/2010/wordprocessingShape" mc:Ignorable="w14 w15 w16se w16cid wp14">
+<w:endnotes xmlns:wpc="http://schemas.microsoft.com/office/word/2010/wordprocessingCanvas" xmlns:cx="http://schemas.microsoft.com/office/drawing/2014/chartex" xmlns:mc="http://schemas.openxmlformats.org/markup-compatibility/2006" xmlns:o="urn:schemas-microsoft-com:office:office" xmlns:r="http://schemas.openxmlformats.org/officeDocument/2006/relationships" xmlns:m="http://schemas.openxmlformats.org/officeDocument/2006/math" xmlns:v="urn:schemas-microsoft-com:vml" xmlns:wp14="http://schemas.microsoft.com/office/word/2010/wordprocessingDrawing" xmlns:wp="http://schemas.openxmlformats.org/drawingml/2006/wordprocessingDrawing" xmlns:w10="urn:schemas-microsoft-com:office:word" xmlns:w="http://schemas.openxmlformats.org/wordprocessingml/2006/main" xmlns:w14="http://schemas.microsoft.com/office/word/2010/wordml" xmlns:w15="http://schemas.microsoft.com/office/word/2012/wordml" xmlns:w16se="http://schemas.microsoft.com/office/word/2015/wordml/symex" xmlns:wpg="http://schemas.microsoft.com/office/word/2010/wordprocessingGroup" xmlns:wpi="http://schemas.microsoft.com/office/word/2010/wordprocessingInk" xmlns:wne="http://schemas.microsoft.com/office/word/2006/wordml" xmlns:wps="http://schemas.microsoft.com/office/word/2010/wordprocessingShape" mc:Ignorable="w14 w15 w16se wp14">
   <w:endnote w:type="separator" w:id="-1">
     <w:p>
       <w:pPr>
@@ -4638,7 +5148,7 @@
 </file>
 
 <file path=word/footnotes.xml><?xml version="1.0" encoding="utf-8"?>
-<w:footnotes xmlns:wpc="http://schemas.microsoft.com/office/word/2010/wordprocessingCanvas" xmlns:cx="http://schemas.microsoft.com/office/drawing/2014/chartex" xmlns:cx1="http://schemas.microsoft.com/office/drawing/2015/9/8/chartex" xmlns:cx2="http://schemas.microsoft.com/office/drawing/2015/10/21/chartex" xmlns:cx3="http://schemas.microsoft.com/office/drawing/2016/5/9/chartex" xmlns:cx4="http://schemas.microsoft.com/office/drawing/2016/5/10/chartex" xmlns:cx5="http://schemas.microsoft.com/office/drawing/2016/5/11/chartex" xmlns:cx6="http://schemas.microsoft.com/office/drawing/2016/5/12/chartex" xmlns:cx7="http://schemas.microsoft.com/office/drawing/2016/5/13/chartex" xmlns:cx8="http://schemas.microsoft.com/office/drawing/2016/5/14/chartex" xmlns:mc="http://schemas.openxmlformats.org/markup-compatibility/2006" xmlns:aink="http://schemas.microsoft.com/office/drawing/2016/ink" xmlns:am3d="http://schemas.microsoft.com/office/drawing/2017/model3d" xmlns:o="urn:schemas-microsoft-com:office:office" xmlns:r="http://schemas.openxmlformats.org/officeDocument/2006/relationships" xmlns:m="http://schemas.openxmlformats.org/officeDocument/2006/math" xmlns:v="urn:schemas-microsoft-com:vml" xmlns:wp14="http://schemas.microsoft.com/office/word/2010/wordprocessingDrawing" xmlns:wp="http://schemas.openxmlformats.org/drawingml/2006/wordprocessingDrawing" xmlns:w10="urn:schemas-microsoft-com:office:word" xmlns:w="http://schemas.openxmlformats.org/wordprocessingml/2006/main" xmlns:w14="http://schemas.microsoft.com/office/word/2010/wordml" xmlns:w15="http://schemas.microsoft.com/office/word/2012/wordml" xmlns:w16cid="http://schemas.microsoft.com/office/word/2016/wordml/cid" xmlns:w16se="http://schemas.microsoft.com/office/word/2015/wordml/symex" xmlns:wpg="http://schemas.microsoft.com/office/word/2010/wordprocessingGroup" xmlns:wpi="http://schemas.microsoft.com/office/word/2010/wordprocessingInk" xmlns:wne="http://schemas.microsoft.com/office/word/2006/wordml" xmlns:wps="http://schemas.microsoft.com/office/word/2010/wordprocessingShape" mc:Ignorable="w14 w15 w16se w16cid wp14">
+<w:footnotes xmlns:wpc="http://schemas.microsoft.com/office/word/2010/wordprocessingCanvas" xmlns:cx="http://schemas.microsoft.com/office/drawing/2014/chartex" xmlns:mc="http://schemas.openxmlformats.org/markup-compatibility/2006" xmlns:o="urn:schemas-microsoft-com:office:office" xmlns:r="http://schemas.openxmlformats.org/officeDocument/2006/relationships" xmlns:m="http://schemas.openxmlformats.org/officeDocument/2006/math" xmlns:v="urn:schemas-microsoft-com:vml" xmlns:wp14="http://schemas.microsoft.com/office/word/2010/wordprocessingDrawing" xmlns:wp="http://schemas.openxmlformats.org/drawingml/2006/wordprocessingDrawing" xmlns:w10="urn:schemas-microsoft-com:office:word" xmlns:w="http://schemas.openxmlformats.org/wordprocessingml/2006/main" xmlns:w14="http://schemas.microsoft.com/office/word/2010/wordml" xmlns:w15="http://schemas.microsoft.com/office/word/2012/wordml" xmlns:w16se="http://schemas.microsoft.com/office/word/2015/wordml/symex" xmlns:wpg="http://schemas.microsoft.com/office/word/2010/wordprocessingGroup" xmlns:wpi="http://schemas.microsoft.com/office/word/2010/wordprocessingInk" xmlns:wne="http://schemas.microsoft.com/office/word/2006/wordml" xmlns:wps="http://schemas.microsoft.com/office/word/2010/wordprocessingShape" mc:Ignorable="w14 w15 w16se wp14">
   <w:footnote w:type="separator" w:id="-1">
     <w:p>
       <w:pPr>
@@ -4671,24 +5181,43 @@
         <w:footnoteRef/>
       </w:r>
       <w:r>
-        <w:t xml:space="preserve"> Als ein </w:t>
+        <w:t xml:space="preserve"> Als eine</w:t>
+      </w:r>
+      <w:r>
+        <w:t xml:space="preserve">n </w:t>
       </w:r>
       <w:proofErr w:type="spellStart"/>
       <w:r>
         <w:rPr>
           <w:i/>
         </w:rPr>
-        <w:t>Build</w:t>
-      </w:r>
-      <w:proofErr w:type="spellEnd"/>
-      <w:r>
-        <w:rPr>
-          <w:i/>
-        </w:rPr>
+        <w:t>Branch</w:t>
+      </w:r>
+      <w:proofErr w:type="spellEnd"/>
+      <w:r>
+        <w:t xml:space="preserve"> (dt.: Zweig)</w:t>
+      </w:r>
+      <w:r>
+        <w:t xml:space="preserve"> bezeichnet man die Abspaltung einer anderen Version innerhalb </w:t>
+      </w:r>
+      <w:proofErr w:type="spellStart"/>
+      <w:r>
+        <w:t>innerhalb</w:t>
+      </w:r>
+      <w:proofErr w:type="spellEnd"/>
+      <w:r>
         <w:t xml:space="preserve"> </w:t>
       </w:r>
-      <w:r>
-        <w:t xml:space="preserve">bezeichnet man einen fertig gebauten Stand einer Software. Das heißt, dass zumindest der Sourcecode dieser Software kompiliert und anschließend getestet sein muss. </w:t>
+      <w:proofErr w:type="spellStart"/>
+      <w:r>
+        <w:t xml:space="preserve">einers </w:t>
+      </w:r>
+      <w:proofErr w:type="spellEnd"/>
+      <w:r>
+        <w:t xml:space="preserve"> </w:t>
+      </w:r>
+      <w:r>
+        <w:t xml:space="preserve"> </w:t>
       </w:r>
     </w:p>
   </w:footnote>
@@ -4704,41 +5233,16 @@
         <w:footnoteRef/>
       </w:r>
       <w:r>
-        <w:t xml:space="preserve"> Ein Repository ist ein verwaltetes Verzeichnis zur Speicherung und Beschreibung von digitalen Objekten für ein digitales Archiv (Wikipedia</w:t>
-      </w:r>
-      <w:r>
         <w:t xml:space="preserve"> </w:t>
       </w:r>
       <w:r>
-        <w:t xml:space="preserve">21. Juni </w:t>
-      </w:r>
-      <w:r>
-        <w:t>2017</w:t>
-      </w:r>
-      <w:r>
-        <w:t>, Seite „Repository“)</w:t>
-      </w:r>
-      <w:r>
-        <w:t xml:space="preserve"> </w:t>
-      </w:r>
-    </w:p>
-  </w:footnote>
-  <w:footnote w:id="3">
-    <w:p>
-      <w:pPr>
-        <w:pStyle w:val="Funotentext"/>
-      </w:pPr>
-      <w:r>
-        <w:rPr>
-          <w:rStyle w:val="Funotenzeichen"/>
-        </w:rPr>
-        <w:footnoteRef/>
-      </w:r>
-      <w:r>
-        <w:t xml:space="preserve"> </w:t>
-      </w:r>
-      <w:r>
-        <w:t>Commit ist ein Ausdruck aus der </w:t>
+        <w:rPr>
+          <w:i/>
+        </w:rPr>
+        <w:t>Commit</w:t>
+      </w:r>
+      <w:r>
+        <w:t> ist ein Ausdruck aus der </w:t>
       </w:r>
       <w:hyperlink r:id="rId1" w:tooltip="Softwaretechnik" w:history="1">
         <w:r>
@@ -4767,6 +5271,37 @@
       </w:r>
     </w:p>
   </w:footnote>
+  <w:footnote w:id="3">
+    <w:p>
+      <w:pPr>
+        <w:pStyle w:val="Funotentext"/>
+      </w:pPr>
+      <w:r>
+        <w:rPr>
+          <w:rStyle w:val="Funotenzeichen"/>
+        </w:rPr>
+        <w:footnoteRef/>
+      </w:r>
+      <w:r>
+        <w:t xml:space="preserve"> Ein Repository ist ein verwaltetes Verzeichnis zur Speicherung und Beschreibung von digitalen Objekten für ein digitales Archiv (Wikipedia</w:t>
+      </w:r>
+      <w:r>
+        <w:t xml:space="preserve"> </w:t>
+      </w:r>
+      <w:r>
+        <w:t xml:space="preserve">21. Juni </w:t>
+      </w:r>
+      <w:r>
+        <w:t>2017</w:t>
+      </w:r>
+      <w:r>
+        <w:t>, Seite „Repository“)</w:t>
+      </w:r>
+      <w:r>
+        <w:t xml:space="preserve"> </w:t>
+      </w:r>
+    </w:p>
+  </w:footnote>
   <w:footnote w:id="4">
     <w:p>
       <w:pPr>
@@ -4838,7 +5373,7 @@
 </file>
 
 <file path=word/header1.xml><?xml version="1.0" encoding="utf-8"?>
-<w:hdr xmlns:wpc="http://schemas.microsoft.com/office/word/2010/wordprocessingCanvas" xmlns:cx="http://schemas.microsoft.com/office/drawing/2014/chartex" xmlns:cx1="http://schemas.microsoft.com/office/drawing/2015/9/8/chartex" xmlns:cx2="http://schemas.microsoft.com/office/drawing/2015/10/21/chartex" xmlns:cx3="http://schemas.microsoft.com/office/drawing/2016/5/9/chartex" xmlns:cx4="http://schemas.microsoft.com/office/drawing/2016/5/10/chartex" xmlns:cx5="http://schemas.microsoft.com/office/drawing/2016/5/11/chartex" xmlns:cx6="http://schemas.microsoft.com/office/drawing/2016/5/12/chartex" xmlns:cx7="http://schemas.microsoft.com/office/drawing/2016/5/13/chartex" xmlns:cx8="http://schemas.microsoft.com/office/drawing/2016/5/14/chartex" xmlns:mc="http://schemas.openxmlformats.org/markup-compatibility/2006" xmlns:aink="http://schemas.microsoft.com/office/drawing/2016/ink" xmlns:am3d="http://schemas.microsoft.com/office/drawing/2017/model3d" xmlns:o="urn:schemas-microsoft-com:office:office" xmlns:r="http://schemas.openxmlformats.org/officeDocument/2006/relationships" xmlns:m="http://schemas.openxmlformats.org/officeDocument/2006/math" xmlns:v="urn:schemas-microsoft-com:vml" xmlns:wp14="http://schemas.microsoft.com/office/word/2010/wordprocessingDrawing" xmlns:wp="http://schemas.openxmlformats.org/drawingml/2006/wordprocessingDrawing" xmlns:w10="urn:schemas-microsoft-com:office:word" xmlns:w="http://schemas.openxmlformats.org/wordprocessingml/2006/main" xmlns:w14="http://schemas.microsoft.com/office/word/2010/wordml" xmlns:w15="http://schemas.microsoft.com/office/word/2012/wordml" xmlns:w16cid="http://schemas.microsoft.com/office/word/2016/wordml/cid" xmlns:w16se="http://schemas.microsoft.com/office/word/2015/wordml/symex" xmlns:wpg="http://schemas.microsoft.com/office/word/2010/wordprocessingGroup" xmlns:wpi="http://schemas.microsoft.com/office/word/2010/wordprocessingInk" xmlns:wne="http://schemas.microsoft.com/office/word/2006/wordml" xmlns:wps="http://schemas.microsoft.com/office/word/2010/wordprocessingShape" mc:Ignorable="w14 w15 w16se w16cid wp14">
+<w:hdr xmlns:wpc="http://schemas.microsoft.com/office/word/2010/wordprocessingCanvas" xmlns:cx="http://schemas.microsoft.com/office/drawing/2014/chartex" xmlns:mc="http://schemas.openxmlformats.org/markup-compatibility/2006" xmlns:o="urn:schemas-microsoft-com:office:office" xmlns:r="http://schemas.openxmlformats.org/officeDocument/2006/relationships" xmlns:m="http://schemas.openxmlformats.org/officeDocument/2006/math" xmlns:v="urn:schemas-microsoft-com:vml" xmlns:wp14="http://schemas.microsoft.com/office/word/2010/wordprocessingDrawing" xmlns:wp="http://schemas.openxmlformats.org/drawingml/2006/wordprocessingDrawing" xmlns:w10="urn:schemas-microsoft-com:office:word" xmlns:w="http://schemas.openxmlformats.org/wordprocessingml/2006/main" xmlns:w14="http://schemas.microsoft.com/office/word/2010/wordml" xmlns:w15="http://schemas.microsoft.com/office/word/2012/wordml" xmlns:w16se="http://schemas.microsoft.com/office/word/2015/wordml/symex" xmlns:wpg="http://schemas.microsoft.com/office/word/2010/wordprocessingGroup" xmlns:wpi="http://schemas.microsoft.com/office/word/2010/wordprocessingInk" xmlns:wne="http://schemas.microsoft.com/office/word/2006/wordml" xmlns:wps="http://schemas.microsoft.com/office/word/2010/wordprocessingShape" mc:Ignorable="w14 w15 w16se wp14">
   <w:p>
     <w:pPr>
       <w:pStyle w:val="Kopfzeile"/>
@@ -4848,7 +5383,7 @@
 </file>
 
 <file path=word/numbering.xml><?xml version="1.0" encoding="utf-8"?>
-<w:numbering xmlns:wpc="http://schemas.microsoft.com/office/word/2010/wordprocessingCanvas" xmlns:cx="http://schemas.microsoft.com/office/drawing/2014/chartex" xmlns:cx1="http://schemas.microsoft.com/office/drawing/2015/9/8/chartex" xmlns:cx2="http://schemas.microsoft.com/office/drawing/2015/10/21/chartex" xmlns:cx3="http://schemas.microsoft.com/office/drawing/2016/5/9/chartex" xmlns:cx4="http://schemas.microsoft.com/office/drawing/2016/5/10/chartex" xmlns:cx5="http://schemas.microsoft.com/office/drawing/2016/5/11/chartex" xmlns:cx6="http://schemas.microsoft.com/office/drawing/2016/5/12/chartex" xmlns:cx7="http://schemas.microsoft.com/office/drawing/2016/5/13/chartex" xmlns:cx8="http://schemas.microsoft.com/office/drawing/2016/5/14/chartex" xmlns:mc="http://schemas.openxmlformats.org/markup-compatibility/2006" xmlns:aink="http://schemas.microsoft.com/office/drawing/2016/ink" xmlns:am3d="http://schemas.microsoft.com/office/drawing/2017/model3d" xmlns:o="urn:schemas-microsoft-com:office:office" xmlns:r="http://schemas.openxmlformats.org/officeDocument/2006/relationships" xmlns:m="http://schemas.openxmlformats.org/officeDocument/2006/math" xmlns:v="urn:schemas-microsoft-com:vml" xmlns:wp14="http://schemas.microsoft.com/office/word/2010/wordprocessingDrawing" xmlns:wp="http://schemas.openxmlformats.org/drawingml/2006/wordprocessingDrawing" xmlns:w10="urn:schemas-microsoft-com:office:word" xmlns:w="http://schemas.openxmlformats.org/wordprocessingml/2006/main" xmlns:w14="http://schemas.microsoft.com/office/word/2010/wordml" xmlns:w15="http://schemas.microsoft.com/office/word/2012/wordml" xmlns:w16cid="http://schemas.microsoft.com/office/word/2016/wordml/cid" xmlns:w16se="http://schemas.microsoft.com/office/word/2015/wordml/symex" xmlns:wpg="http://schemas.microsoft.com/office/word/2010/wordprocessingGroup" xmlns:wpi="http://schemas.microsoft.com/office/word/2010/wordprocessingInk" xmlns:wne="http://schemas.microsoft.com/office/word/2006/wordml" xmlns:wps="http://schemas.microsoft.com/office/word/2010/wordprocessingShape" mc:Ignorable="w14 w15 w16se w16cid wp14">
+<w:numbering xmlns:wpc="http://schemas.microsoft.com/office/word/2010/wordprocessingCanvas" xmlns:cx="http://schemas.microsoft.com/office/drawing/2014/chartex" xmlns:mc="http://schemas.openxmlformats.org/markup-compatibility/2006" xmlns:o="urn:schemas-microsoft-com:office:office" xmlns:r="http://schemas.openxmlformats.org/officeDocument/2006/relationships" xmlns:m="http://schemas.openxmlformats.org/officeDocument/2006/math" xmlns:v="urn:schemas-microsoft-com:vml" xmlns:wp14="http://schemas.microsoft.com/office/word/2010/wordprocessingDrawing" xmlns:wp="http://schemas.openxmlformats.org/drawingml/2006/wordprocessingDrawing" xmlns:w10="urn:schemas-microsoft-com:office:word" xmlns:w="http://schemas.openxmlformats.org/wordprocessingml/2006/main" xmlns:w14="http://schemas.microsoft.com/office/word/2010/wordml" xmlns:w15="http://schemas.microsoft.com/office/word/2012/wordml" xmlns:w16se="http://schemas.microsoft.com/office/word/2015/wordml/symex" xmlns:wpg="http://schemas.microsoft.com/office/word/2010/wordprocessingGroup" xmlns:wpi="http://schemas.microsoft.com/office/word/2010/wordprocessingInk" xmlns:wne="http://schemas.microsoft.com/office/word/2006/wordml" xmlns:wps="http://schemas.microsoft.com/office/word/2010/wordprocessingShape" mc:Ignorable="w14 w15 w16se wp14">
   <w:abstractNum w:abstractNumId="0" w15:restartNumberingAfterBreak="0">
     <w:nsid w:val="FFFFFF7C"/>
     <w:multiLevelType w:val="singleLevel"/>
@@ -6208,6 +6743,119 @@
     </w:lvl>
   </w:abstractNum>
   <w:abstractNum w:abstractNumId="32" w15:restartNumberingAfterBreak="0">
+    <w:nsid w:val="5C8828E7"/>
+    <w:multiLevelType w:val="hybridMultilevel"/>
+    <w:tmpl w:val="E2F8CD60"/>
+    <w:lvl w:ilvl="0" w:tplc="04070001">
+      <w:start w:val="1"/>
+      <w:numFmt w:val="bullet"/>
+      <w:lvlText w:val=""/>
+      <w:lvlJc w:val="left"/>
+      <w:pPr>
+        <w:ind w:left="720" w:hanging="360"/>
+      </w:pPr>
+      <w:rPr>
+        <w:rFonts w:ascii="Symbol" w:hAnsi="Symbol" w:hint="default"/>
+      </w:rPr>
+    </w:lvl>
+    <w:lvl w:ilvl="1" w:tplc="04070003">
+      <w:start w:val="1"/>
+      <w:numFmt w:val="bullet"/>
+      <w:lvlText w:val="o"/>
+      <w:lvlJc w:val="left"/>
+      <w:pPr>
+        <w:ind w:left="1440" w:hanging="360"/>
+      </w:pPr>
+      <w:rPr>
+        <w:rFonts w:ascii="Courier New" w:hAnsi="Courier New" w:cs="Courier New" w:hint="default"/>
+      </w:rPr>
+    </w:lvl>
+    <w:lvl w:ilvl="2" w:tplc="04070005" w:tentative="1">
+      <w:start w:val="1"/>
+      <w:numFmt w:val="bullet"/>
+      <w:lvlText w:val=""/>
+      <w:lvlJc w:val="left"/>
+      <w:pPr>
+        <w:ind w:left="2160" w:hanging="360"/>
+      </w:pPr>
+      <w:rPr>
+        <w:rFonts w:ascii="Wingdings" w:hAnsi="Wingdings" w:hint="default"/>
+      </w:rPr>
+    </w:lvl>
+    <w:lvl w:ilvl="3" w:tplc="04070001" w:tentative="1">
+      <w:start w:val="1"/>
+      <w:numFmt w:val="bullet"/>
+      <w:lvlText w:val=""/>
+      <w:lvlJc w:val="left"/>
+      <w:pPr>
+        <w:ind w:left="2880" w:hanging="360"/>
+      </w:pPr>
+      <w:rPr>
+        <w:rFonts w:ascii="Symbol" w:hAnsi="Symbol" w:hint="default"/>
+      </w:rPr>
+    </w:lvl>
+    <w:lvl w:ilvl="4" w:tplc="04070003" w:tentative="1">
+      <w:start w:val="1"/>
+      <w:numFmt w:val="bullet"/>
+      <w:lvlText w:val="o"/>
+      <w:lvlJc w:val="left"/>
+      <w:pPr>
+        <w:ind w:left="3600" w:hanging="360"/>
+      </w:pPr>
+      <w:rPr>
+        <w:rFonts w:ascii="Courier New" w:hAnsi="Courier New" w:cs="Courier New" w:hint="default"/>
+      </w:rPr>
+    </w:lvl>
+    <w:lvl w:ilvl="5" w:tplc="04070005" w:tentative="1">
+      <w:start w:val="1"/>
+      <w:numFmt w:val="bullet"/>
+      <w:lvlText w:val=""/>
+      <w:lvlJc w:val="left"/>
+      <w:pPr>
+        <w:ind w:left="4320" w:hanging="360"/>
+      </w:pPr>
+      <w:rPr>
+        <w:rFonts w:ascii="Wingdings" w:hAnsi="Wingdings" w:hint="default"/>
+      </w:rPr>
+    </w:lvl>
+    <w:lvl w:ilvl="6" w:tplc="04070001" w:tentative="1">
+      <w:start w:val="1"/>
+      <w:numFmt w:val="bullet"/>
+      <w:lvlText w:val=""/>
+      <w:lvlJc w:val="left"/>
+      <w:pPr>
+        <w:ind w:left="5040" w:hanging="360"/>
+      </w:pPr>
+      <w:rPr>
+        <w:rFonts w:ascii="Symbol" w:hAnsi="Symbol" w:hint="default"/>
+      </w:rPr>
+    </w:lvl>
+    <w:lvl w:ilvl="7" w:tplc="04070003" w:tentative="1">
+      <w:start w:val="1"/>
+      <w:numFmt w:val="bullet"/>
+      <w:lvlText w:val="o"/>
+      <w:lvlJc w:val="left"/>
+      <w:pPr>
+        <w:ind w:left="5760" w:hanging="360"/>
+      </w:pPr>
+      <w:rPr>
+        <w:rFonts w:ascii="Courier New" w:hAnsi="Courier New" w:cs="Courier New" w:hint="default"/>
+      </w:rPr>
+    </w:lvl>
+    <w:lvl w:ilvl="8" w:tplc="04070005" w:tentative="1">
+      <w:start w:val="1"/>
+      <w:numFmt w:val="bullet"/>
+      <w:lvlText w:val=""/>
+      <w:lvlJc w:val="left"/>
+      <w:pPr>
+        <w:ind w:left="6480" w:hanging="360"/>
+      </w:pPr>
+      <w:rPr>
+        <w:rFonts w:ascii="Wingdings" w:hAnsi="Wingdings" w:hint="default"/>
+      </w:rPr>
+    </w:lvl>
+  </w:abstractNum>
+  <w:abstractNum w:abstractNumId="33" w15:restartNumberingAfterBreak="0">
     <w:nsid w:val="5FEA57DD"/>
     <w:multiLevelType w:val="hybridMultilevel"/>
     <w:tmpl w:val="FB2A2CF2"/>
@@ -6320,7 +6968,7 @@
       </w:rPr>
     </w:lvl>
   </w:abstractNum>
-  <w:abstractNum w:abstractNumId="33" w15:restartNumberingAfterBreak="0">
+  <w:abstractNum w:abstractNumId="34" w15:restartNumberingAfterBreak="0">
     <w:nsid w:val="602A6434"/>
     <w:multiLevelType w:val="multilevel"/>
     <w:tmpl w:val="0407001F"/>
@@ -6406,7 +7054,7 @@
       </w:pPr>
     </w:lvl>
   </w:abstractNum>
-  <w:abstractNum w:abstractNumId="34" w15:restartNumberingAfterBreak="0">
+  <w:abstractNum w:abstractNumId="35" w15:restartNumberingAfterBreak="0">
     <w:nsid w:val="62AE773C"/>
     <w:multiLevelType w:val="multilevel"/>
     <w:tmpl w:val="0407001D"/>
@@ -6519,7 +7167,7 @@
       </w:pPr>
     </w:lvl>
   </w:abstractNum>
-  <w:abstractNum w:abstractNumId="35" w15:restartNumberingAfterBreak="0">
+  <w:abstractNum w:abstractNumId="36" w15:restartNumberingAfterBreak="0">
     <w:nsid w:val="6AA57A17"/>
     <w:multiLevelType w:val="singleLevel"/>
     <w:tmpl w:val="1AB4F454"/>
@@ -6541,7 +7189,7 @@
       </w:rPr>
     </w:lvl>
   </w:abstractNum>
-  <w:abstractNum w:abstractNumId="36" w15:restartNumberingAfterBreak="0">
+  <w:abstractNum w:abstractNumId="37" w15:restartNumberingAfterBreak="0">
     <w:nsid w:val="6C362613"/>
     <w:multiLevelType w:val="singleLevel"/>
     <w:tmpl w:val="0407000F"/>
@@ -6558,7 +7206,7 @@
       </w:pPr>
     </w:lvl>
   </w:abstractNum>
-  <w:abstractNum w:abstractNumId="37" w15:restartNumberingAfterBreak="0">
+  <w:abstractNum w:abstractNumId="38" w15:restartNumberingAfterBreak="0">
     <w:nsid w:val="70180DE8"/>
     <w:multiLevelType w:val="hybridMultilevel"/>
     <w:tmpl w:val="3B5CC268"/>
@@ -6647,7 +7295,7 @@
       </w:pPr>
     </w:lvl>
   </w:abstractNum>
-  <w:abstractNum w:abstractNumId="38" w15:restartNumberingAfterBreak="0">
+  <w:abstractNum w:abstractNumId="39" w15:restartNumberingAfterBreak="0">
     <w:nsid w:val="70DF772D"/>
     <w:multiLevelType w:val="singleLevel"/>
     <w:tmpl w:val="0407000F"/>
@@ -6664,7 +7312,7 @@
       </w:pPr>
     </w:lvl>
   </w:abstractNum>
-  <w:abstractNum w:abstractNumId="39" w15:restartNumberingAfterBreak="0">
+  <w:abstractNum w:abstractNumId="40" w15:restartNumberingAfterBreak="0">
     <w:nsid w:val="75411D43"/>
     <w:multiLevelType w:val="singleLevel"/>
     <w:tmpl w:val="1AB4F454"/>
@@ -6686,7 +7334,7 @@
       </w:rPr>
     </w:lvl>
   </w:abstractNum>
-  <w:abstractNum w:abstractNumId="40" w15:restartNumberingAfterBreak="0">
+  <w:abstractNum w:abstractNumId="41" w15:restartNumberingAfterBreak="0">
     <w:nsid w:val="78B33B6C"/>
     <w:multiLevelType w:val="singleLevel"/>
     <w:tmpl w:val="1AB4F454"/>
@@ -6708,7 +7356,7 @@
       </w:rPr>
     </w:lvl>
   </w:abstractNum>
-  <w:abstractNum w:abstractNumId="41" w15:restartNumberingAfterBreak="0">
+  <w:abstractNum w:abstractNumId="42" w15:restartNumberingAfterBreak="0">
     <w:nsid w:val="7D8A6FE6"/>
     <w:multiLevelType w:val="multilevel"/>
     <w:tmpl w:val="F5123CA6"/>
@@ -6831,7 +7479,7 @@
     </w:lvl>
   </w:abstractNum>
   <w:num w:numId="1">
-    <w:abstractNumId w:val="41"/>
+    <w:abstractNumId w:val="42"/>
   </w:num>
   <w:num w:numId="2">
     <w:abstractNumId w:val="6"/>
@@ -6864,10 +7512,10 @@
     <w:abstractNumId w:val="0"/>
   </w:num>
   <w:num w:numId="12">
-    <w:abstractNumId w:val="40"/>
+    <w:abstractNumId w:val="41"/>
   </w:num>
   <w:num w:numId="13">
-    <w:abstractNumId w:val="39"/>
+    <w:abstractNumId w:val="40"/>
   </w:num>
   <w:num w:numId="14">
     <w:abstractNumId w:val="26"/>
@@ -6882,10 +7530,10 @@
     <w:abstractNumId w:val="14"/>
   </w:num>
   <w:num w:numId="18">
-    <w:abstractNumId w:val="35"/>
+    <w:abstractNumId w:val="36"/>
   </w:num>
   <w:num w:numId="19">
-    <w:abstractNumId w:val="34"/>
+    <w:abstractNumId w:val="35"/>
   </w:num>
   <w:num w:numId="20">
     <w:abstractNumId w:val="15"/>
@@ -6897,10 +7545,10 @@
     <w:abstractNumId w:val="30"/>
   </w:num>
   <w:num w:numId="23">
-    <w:abstractNumId w:val="38"/>
+    <w:abstractNumId w:val="39"/>
   </w:num>
   <w:num w:numId="24">
-    <w:abstractNumId w:val="36"/>
+    <w:abstractNumId w:val="37"/>
   </w:num>
   <w:num w:numId="25">
     <w:abstractNumId w:val="20"/>
@@ -6927,7 +7575,7 @@
     <w:abstractNumId w:val="11"/>
   </w:num>
   <w:num w:numId="33">
-    <w:abstractNumId w:val="33"/>
+    <w:abstractNumId w:val="34"/>
   </w:num>
   <w:num w:numId="34">
     <w:abstractNumId w:val="25"/>
@@ -6948,12 +7596,15 @@
     <w:abstractNumId w:val="19"/>
   </w:num>
   <w:num w:numId="40">
-    <w:abstractNumId w:val="37"/>
+    <w:abstractNumId w:val="38"/>
   </w:num>
   <w:num w:numId="41">
     <w:abstractNumId w:val="17"/>
   </w:num>
   <w:num w:numId="42">
+    <w:abstractNumId w:val="33"/>
+  </w:num>
+  <w:num w:numId="43">
     <w:abstractNumId w:val="32"/>
   </w:num>
   <w:numIdMacAtCleanup w:val="30"/>
@@ -6961,7 +7612,7 @@
 </file>
 
 <file path=word/styles.xml><?xml version="1.0" encoding="utf-8"?>
-<w:styles xmlns:mc="http://schemas.openxmlformats.org/markup-compatibility/2006" xmlns:r="http://schemas.openxmlformats.org/officeDocument/2006/relationships" xmlns:w="http://schemas.openxmlformats.org/wordprocessingml/2006/main" xmlns:w14="http://schemas.microsoft.com/office/word/2010/wordml" xmlns:w15="http://schemas.microsoft.com/office/word/2012/wordml" xmlns:w16cid="http://schemas.microsoft.com/office/word/2016/wordml/cid" xmlns:w16se="http://schemas.microsoft.com/office/word/2015/wordml/symex" mc:Ignorable="w14 w15 w16se w16cid">
+<w:styles xmlns:mc="http://schemas.openxmlformats.org/markup-compatibility/2006" xmlns:r="http://schemas.openxmlformats.org/officeDocument/2006/relationships" xmlns:w="http://schemas.openxmlformats.org/wordprocessingml/2006/main" xmlns:w14="http://schemas.microsoft.com/office/word/2010/wordml" xmlns:w15="http://schemas.microsoft.com/office/word/2012/wordml" xmlns:w16se="http://schemas.microsoft.com/office/word/2015/wordml/symex" mc:Ignorable="w14 w15 w16se">
   <w:docDefaults>
     <w:rPrDefault>
       <w:rPr>
@@ -6971,7 +7622,7 @@
     </w:rPrDefault>
     <w:pPrDefault/>
   </w:docDefaults>
-  <w:latentStyles w:defLockedState="0" w:defUIPriority="99" w:defSemiHidden="0" w:defUnhideWhenUsed="0" w:defQFormat="0" w:count="375">
+  <w:latentStyles w:defLockedState="0" w:defUIPriority="99" w:defSemiHidden="0" w:defUnhideWhenUsed="0" w:defQFormat="0" w:count="371">
     <w:lsdException w:name="Normal" w:uiPriority="0" w:qFormat="1"/>
     <w:lsdException w:name="heading 1" w:uiPriority="9" w:qFormat="1"/>
     <w:lsdException w:name="heading 2" w:uiPriority="9" w:qFormat="1"/>
@@ -7077,6 +7728,7 @@
     <w:lsdException w:name="HTML Sample" w:semiHidden="1" w:unhideWhenUsed="1"/>
     <w:lsdException w:name="HTML Typewriter" w:semiHidden="1" w:unhideWhenUsed="1"/>
     <w:lsdException w:name="HTML Variable" w:semiHidden="1" w:unhideWhenUsed="1"/>
+    <w:lsdException w:name="Normal Table" w:semiHidden="1" w:unhideWhenUsed="1"/>
     <w:lsdException w:name="annotation subject" w:semiHidden="1" w:unhideWhenUsed="1"/>
     <w:lsdException w:name="No List" w:semiHidden="1" w:unhideWhenUsed="1"/>
     <w:lsdException w:name="Outline List 1" w:semiHidden="1" w:unhideWhenUsed="1"/>
@@ -7120,8 +7772,10 @@
     <w:lsdException w:name="Table Elegant" w:semiHidden="1" w:unhideWhenUsed="1"/>
     <w:lsdException w:name="Table Professional" w:semiHidden="1" w:unhideWhenUsed="1"/>
     <w:lsdException w:name="Table Subtle 1" w:semiHidden="1" w:unhideWhenUsed="1"/>
+    <w:lsdException w:name="Table Subtle 2" w:semiHidden="1" w:unhideWhenUsed="1"/>
     <w:lsdException w:name="Table Web 1" w:semiHidden="1" w:unhideWhenUsed="1"/>
     <w:lsdException w:name="Table Web 2" w:semiHidden="1" w:unhideWhenUsed="1"/>
+    <w:lsdException w:name="Table Web 3" w:semiHidden="1" w:unhideWhenUsed="1"/>
     <w:lsdException w:name="Balloon Text" w:semiHidden="1" w:unhideWhenUsed="1"/>
     <w:lsdException w:name="Table Grid" w:uiPriority="59"/>
     <w:lsdException w:name="Table Theme" w:semiHidden="1" w:unhideWhenUsed="1"/>
@@ -7340,10 +7994,6 @@
     <w:lsdException w:name="List Table 5 Dark Accent 6" w:uiPriority="50"/>
     <w:lsdException w:name="List Table 6 Colorful Accent 6" w:uiPriority="51"/>
     <w:lsdException w:name="List Table 7 Colorful Accent 6" w:uiPriority="52"/>
-    <w:lsdException w:name="Mention" w:semiHidden="1" w:unhideWhenUsed="1"/>
-    <w:lsdException w:name="Smart Hyperlink" w:semiHidden="1" w:unhideWhenUsed="1"/>
-    <w:lsdException w:name="Hashtag" w:semiHidden="1" w:unhideWhenUsed="1"/>
-    <w:lsdException w:name="Unresolved Mention" w:semiHidden="1" w:unhideWhenUsed="1"/>
   </w:latentStyles>
   <w:style w:type="paragraph" w:default="1" w:styleId="Standard">
     <w:name w:val="Normal"/>
@@ -7489,7 +8139,6 @@
   <w:style w:type="character" w:default="1" w:styleId="Absatz-Standardschriftart">
     <w:name w:val="Default Paragraph Font"/>
     <w:uiPriority w:val="1"/>
-    <w:semiHidden/>
     <w:unhideWhenUsed/>
   </w:style>
   <w:style w:type="table" w:default="1" w:styleId="NormaleTabelle">
@@ -8767,7 +9416,7 @@
 </file>
 
 <file path=customXml/itemProps1.xml><?xml version="1.0" encoding="utf-8"?>
-<ds:datastoreItem xmlns:ds="http://schemas.openxmlformats.org/officeDocument/2006/customXml" ds:itemID="{DE0AF3A3-7961-4CF5-A7A5-074D255E0A04}">
+<ds:datastoreItem xmlns:ds="http://schemas.openxmlformats.org/officeDocument/2006/customXml" ds:itemID="{F32238FD-C75B-4DB4-8B65-E2CFE1563152}">
   <ds:schemaRefs>
     <ds:schemaRef ds:uri="http://schemas.openxmlformats.org/officeDocument/2006/bibliography"/>
   </ds:schemaRefs>

</xml_diff>

<commit_message>
Git, TortoiseGit & github angefangen
</commit_message>
<xml_diff>
--- a/Continuous Integration Thesis.docx
+++ b/Continuous Integration Thesis.docx
@@ -85,8 +85,13 @@
                             </w:r>
                             <w:r>
                               <w:tab/>
-                              <w:t>Prof. Dr. Ansgar Gerlicher</w:t>
+                              <w:t xml:space="preserve">Prof. Dr. Ansgar </w:t>
                             </w:r>
+                            <w:proofErr w:type="spellStart"/>
+                            <w:r>
+                              <w:t>Gerlicher</w:t>
+                            </w:r>
+                            <w:proofErr w:type="spellEnd"/>
                             <w:r>
                               <w:br/>
                               <w:t xml:space="preserve">Zweitprüfer/in: </w:t>
@@ -136,8 +141,13 @@
                       </w:r>
                       <w:r>
                         <w:tab/>
-                        <w:t>Prof. Dr. Ansgar Gerlicher</w:t>
+                        <w:t xml:space="preserve">Prof. Dr. Ansgar </w:t>
                       </w:r>
+                      <w:proofErr w:type="spellStart"/>
+                      <w:r>
+                        <w:t>Gerlicher</w:t>
+                      </w:r>
+                      <w:proofErr w:type="spellEnd"/>
                       <w:r>
                         <w:br/>
                         <w:t xml:space="preserve">Zweitprüfer/in: </w:t>
@@ -269,8 +279,13 @@
                               </w:rPr>
                               <w:br/>
                             </w:r>
+                            <w:proofErr w:type="spellStart"/>
                             <w:r>
-                              <w:t>Matr.-Nr.: 27399</w:t>
+                              <w:t>Matr</w:t>
+                            </w:r>
+                            <w:proofErr w:type="spellEnd"/>
+                            <w:r>
+                              <w:t>.-Nr.: 27399</w:t>
                             </w:r>
                           </w:p>
                           <w:p>
@@ -368,8 +383,13 @@
                         </w:rPr>
                         <w:br/>
                       </w:r>
+                      <w:proofErr w:type="spellStart"/>
                       <w:r>
-                        <w:t>Matr.-Nr.: 27399</w:t>
+                        <w:t>Matr</w:t>
+                      </w:r>
+                      <w:proofErr w:type="spellEnd"/>
+                      <w:r>
+                        <w:t>.-Nr.: 27399</w:t>
                       </w:r>
                     </w:p>
                     <w:p>
@@ -467,8 +487,13 @@
                             <w:pPr>
                               <w:pStyle w:val="Titel"/>
                             </w:pPr>
+                            <w:proofErr w:type="spellStart"/>
                             <w:r>
-                              <w:t>Continuous Integration der Diagnosetoolkette der Daimler AG</w:t>
+                              <w:t>Continuous</w:t>
+                            </w:r>
+                            <w:proofErr w:type="spellEnd"/>
+                            <w:r>
+                              <w:t xml:space="preserve"> Integration der Diagnosetoolkette der Daimler AG</w:t>
                             </w:r>
                           </w:p>
                         </w:txbxContent>
@@ -497,8 +522,13 @@
                       <w:pPr>
                         <w:pStyle w:val="Titel"/>
                       </w:pPr>
+                      <w:proofErr w:type="spellStart"/>
                       <w:r>
-                        <w:t>Continuous Integration der Diagnosetoolkette der Daimler AG</w:t>
+                        <w:t>Continuous</w:t>
+                      </w:r>
+                      <w:proofErr w:type="spellEnd"/>
+                      <w:r>
+                        <w:t xml:space="preserve"> Integration der Diagnosetoolkette der Daimler AG</w:t>
                       </w:r>
                     </w:p>
                   </w:txbxContent>
@@ -543,7 +573,15 @@
         <w:t xml:space="preserve"> ehrenwörtlich, dass ich die vorliegende Bachelorarbeit (bzw. Masterarbeit) mit dem Titel: </w:t>
       </w:r>
       <w:r>
-        <w:t>„Continuous Integration der Diagnosetoolkette der Daimler AG</w:t>
+        <w:t>„</w:t>
+      </w:r>
+      <w:proofErr w:type="spellStart"/>
+      <w:r>
+        <w:t>Continuous</w:t>
+      </w:r>
+      <w:proofErr w:type="spellEnd"/>
+      <w:r>
+        <w:t xml:space="preserve"> Integration der Diagnosetoolkette der Daimler AG</w:t>
       </w:r>
       <w:r>
         <w:t>“ selbstständig und ohne fremde Hilfe verfasst und keine anderen als die angegebenen Hilfsmittel benutzt habe. Die Stellen der Arbeit, die dem Wortlaut oder dem Sinn nach anderen Werken entnommen wurden, sind in jedem Fall unter Angabe der Quelle kenntlich gemacht. Die Arbeit ist noch nicht veröffentlicht oder in anderer Form als Prüfungsleistung vorgelegt worden.</w:t>
@@ -551,7 +589,15 @@
     </w:p>
     <w:p>
       <w:r>
-        <w:t>Ich habe die Bedeutung der ehrenwörtlichen Versicherung und die prüfungsrechtlichen Folgen (§ 26 Abs. 2 Bachelor-SPO (6 Semester), § 24 Abs. 2 Bachelor-SPO (7 Semester), § 23 Abs. 2 Master-SPO (3 Semester) bzw. § 19 Abs. 2 Master-SPO (4 Semester und berufsbegleitend) der HdM) einer unrichtigen oder unvollständigen ehrenwörtlichen Versicherung zur Kenntnis genommen.“</w:t>
+        <w:t xml:space="preserve">Ich habe die Bedeutung der ehrenwörtlichen Versicherung und die prüfungsrechtlichen Folgen (§ 26 Abs. 2 Bachelor-SPO (6 Semester), § 24 Abs. 2 Bachelor-SPO (7 Semester), § 23 Abs. 2 Master-SPO (3 Semester) bzw. § 19 Abs. 2 Master-SPO (4 Semester und berufsbegleitend) der </w:t>
+      </w:r>
+      <w:proofErr w:type="spellStart"/>
+      <w:r>
+        <w:t>HdM</w:t>
+      </w:r>
+      <w:proofErr w:type="spellEnd"/>
+      <w:r>
+        <w:t>) einer unrichtigen oder unvollständigen ehrenwörtlichen Versicherung zur Kenntnis genommen.“</w:t>
       </w:r>
     </w:p>
     <w:p>
@@ -1610,8 +1656,13 @@
       <w:r>
         <w:tab/>
       </w:r>
-      <w:r>
-        <w:t>Continuous Integration</w:t>
+      <w:proofErr w:type="spellStart"/>
+      <w:r>
+        <w:t>Continuous</w:t>
+      </w:r>
+      <w:proofErr w:type="spellEnd"/>
+      <w:r>
+        <w:t xml:space="preserve"> Integration</w:t>
       </w:r>
     </w:p>
     <w:p>
@@ -1625,7 +1676,14 @@
       </w:r>
       <w:r>
         <w:tab/>
-        <w:t>Graphical User Interface (</w:t>
+      </w:r>
+      <w:proofErr w:type="spellStart"/>
+      <w:r>
+        <w:t>Graphical</w:t>
+      </w:r>
+      <w:proofErr w:type="spellEnd"/>
+      <w:r>
+        <w:t xml:space="preserve"> User Interface (</w:t>
       </w:r>
       <w:r>
         <w:t>Deutsch: Grafische Benutzeroberfläche)</w:t>
@@ -1642,7 +1700,23 @@
       </w:r>
       <w:r>
         <w:tab/>
-        <w:t>Version control system (Deutsch: Versionskontrollsystem)</w:t>
+        <w:t xml:space="preserve">Version </w:t>
+      </w:r>
+      <w:proofErr w:type="spellStart"/>
+      <w:r>
+        <w:t>control</w:t>
+      </w:r>
+      <w:proofErr w:type="spellEnd"/>
+      <w:r>
+        <w:t xml:space="preserve"> </w:t>
+      </w:r>
+      <w:proofErr w:type="spellStart"/>
+      <w:r>
+        <w:t>system</w:t>
+      </w:r>
+      <w:proofErr w:type="spellEnd"/>
+      <w:r>
+        <w:t xml:space="preserve"> (Deutsch: Versionskontrollsystem)</w:t>
       </w:r>
     </w:p>
     <w:p>
@@ -1651,9 +1725,11 @@
           <w:tab w:val="left" w:pos="1440"/>
         </w:tabs>
       </w:pPr>
+      <w:proofErr w:type="spellStart"/>
       <w:r>
         <w:t>HdM</w:t>
       </w:r>
+      <w:proofErr w:type="spellEnd"/>
       <w:r>
         <w:tab/>
         <w:t>Hochschule der Medien</w:t>
@@ -1728,11 +1804,19 @@
       <w:r>
         <w:t xml:space="preserve">Ziel der vorliegenden Arbeit ist es, das Konzept der </w:t>
       </w:r>
-      <w:r>
-        <w:rPr>
-          <w:i/>
-        </w:rPr>
-        <w:t>Continuous Integration</w:t>
+      <w:proofErr w:type="spellStart"/>
+      <w:r>
+        <w:rPr>
+          <w:i/>
+        </w:rPr>
+        <w:t>Continuous</w:t>
+      </w:r>
+      <w:proofErr w:type="spellEnd"/>
+      <w:r>
+        <w:rPr>
+          <w:i/>
+        </w:rPr>
+        <w:t xml:space="preserve"> Integration</w:t>
       </w:r>
       <w:r>
         <w:rPr>
@@ -1820,11 +1904,19 @@
       <w:r>
         <w:t xml:space="preserve"> durch ein </w:t>
       </w:r>
-      <w:r>
-        <w:rPr>
-          <w:i/>
-        </w:rPr>
-        <w:t>GitLab Repository</w:t>
+      <w:proofErr w:type="spellStart"/>
+      <w:r>
+        <w:rPr>
+          <w:i/>
+        </w:rPr>
+        <w:t>GitLab</w:t>
+      </w:r>
+      <w:proofErr w:type="spellEnd"/>
+      <w:r>
+        <w:rPr>
+          <w:i/>
+        </w:rPr>
+        <w:t xml:space="preserve"> Repository</w:t>
       </w:r>
       <w:r>
         <w:t xml:space="preserve"> realisiert, welche</w:t>
@@ -2147,12 +2239,14 @@
       <w:r>
         <w:t xml:space="preserve">Wenn eine Funktion fehlschlägt, werden nachfolgende erst gar nicht ausgeführt. Diese Abhängigkeiten wurden mithilfe von </w:t>
       </w:r>
+      <w:proofErr w:type="spellStart"/>
       <w:r>
         <w:rPr>
           <w:i/>
         </w:rPr>
         <w:t>luigi</w:t>
       </w:r>
+      <w:proofErr w:type="spellEnd"/>
       <w:r>
         <w:rPr>
           <w:i/>
@@ -2195,12 +2289,14 @@
       <w:r>
         <w:t xml:space="preserve">stellt die Visualisierung des Programmablaufs dar. Wie schon bei der Definition der Abhängigkeiten, wird hier das Python Modul </w:t>
       </w:r>
+      <w:proofErr w:type="spellStart"/>
       <w:r>
         <w:rPr>
           <w:i/>
         </w:rPr>
         <w:t>luigi</w:t>
       </w:r>
+      <w:proofErr w:type="spellEnd"/>
       <w:r>
         <w:rPr>
           <w:i/>
@@ -2229,13 +2325,26 @@
     <w:p/>
     <w:p>
       <w:r>
-        <w:t>Hier werde ich die ganze Toolkette von Daimler beschreiben. Wie Läuft Sie ab welche Tools werden benutzt wie genau wird hier gearbeitet – vor allem natürlich in Hinblick auf CI .</w:t>
-      </w:r>
+        <w:t xml:space="preserve">Hier werde ich die ganze Toolkette von Daimler beschreiben. Wie Läuft Sie ab welche Tools werden benutzt wie genau wird hier gearbeitet – vor allem natürlich in Hinblick auf </w:t>
+      </w:r>
+      <w:proofErr w:type="gramStart"/>
+      <w:r>
+        <w:t>CI .</w:t>
+      </w:r>
+      <w:proofErr w:type="gramEnd"/>
     </w:p>
     <w:p/>
     <w:p>
       <w:r>
-        <w:t>Die Toolkette werde ich vermutlich in 3.1, 3.2 , 3.3 usw. unterteilen</w:t>
+        <w:t xml:space="preserve">Die Toolkette werde ich vermutlich in 3.1, </w:t>
+      </w:r>
+      <w:proofErr w:type="gramStart"/>
+      <w:r>
+        <w:t>3.2 ,</w:t>
+      </w:r>
+      <w:proofErr w:type="gramEnd"/>
+      <w:r>
+        <w:t xml:space="preserve"> 3.3 usw. unterteilen</w:t>
       </w:r>
     </w:p>
     <w:p/>
@@ -2244,15 +2353,28 @@
         <w:pStyle w:val="berschrift1"/>
       </w:pPr>
       <w:bookmarkStart w:id="17" w:name="_Toc507503136"/>
+      <w:proofErr w:type="spellStart"/>
       <w:r>
         <w:lastRenderedPageBreak/>
-        <w:t>Continuous Integration</w:t>
+        <w:t>Continuous</w:t>
+      </w:r>
+      <w:proofErr w:type="spellEnd"/>
+      <w:r>
+        <w:t xml:space="preserve"> Integration</w:t>
       </w:r>
       <w:bookmarkEnd w:id="17"/>
     </w:p>
     <w:p>
       <w:r>
-        <w:t xml:space="preserve">Dieses Kapitel befasst sich mit der Continuous Integration als Solche und gibt dem Leser einen Einblick in die Softwareentwicklung unter Anwendung von CI. </w:t>
+        <w:t xml:space="preserve">Dieses Kapitel befasst sich mit der </w:t>
+      </w:r>
+      <w:proofErr w:type="spellStart"/>
+      <w:r>
+        <w:t>Continuous</w:t>
+      </w:r>
+      <w:proofErr w:type="spellEnd"/>
+      <w:r>
+        <w:t xml:space="preserve"> Integration als Solche und gibt dem Leser einen Einblick in die Softwareentwicklung unter Anwendung von CI. </w:t>
       </w:r>
     </w:p>
     <w:p>
@@ -2266,7 +2388,15 @@
       </w:pPr>
       <w:bookmarkStart w:id="18" w:name="_Toc507503137"/>
       <w:r>
-        <w:t>Das Konzept der Continuous Integration</w:t>
+        <w:t xml:space="preserve">Das Konzept der </w:t>
+      </w:r>
+      <w:proofErr w:type="spellStart"/>
+      <w:r>
+        <w:t>Continuous</w:t>
+      </w:r>
+      <w:proofErr w:type="spellEnd"/>
+      <w:r>
+        <w:t xml:space="preserve"> Integration</w:t>
       </w:r>
       <w:bookmarkEnd w:id="18"/>
       <w:r>
@@ -2275,7 +2405,15 @@
     </w:p>
     <w:p>
       <w:r>
-        <w:t xml:space="preserve">Die Continuous Integration ist </w:t>
+        <w:t xml:space="preserve">Die </w:t>
+      </w:r>
+      <w:proofErr w:type="spellStart"/>
+      <w:r>
+        <w:t>Continuous</w:t>
+      </w:r>
+      <w:proofErr w:type="spellEnd"/>
+      <w:r>
+        <w:t xml:space="preserve"> Integration ist </w:t>
       </w:r>
       <w:r>
         <w:t xml:space="preserve">nach </w:t>
@@ -2298,12 +2436,28 @@
       <w:r>
         <w:t>eine Softwareentwicklungspraktik, welche erstmals als eine der Praktiken der sogenannten Extremprogrammierung (</w:t>
       </w:r>
-      <w:r>
-        <w:rPr>
-          <w:i/>
-        </w:rPr>
-        <w:t>eXtreme Programming</w:t>
-      </w:r>
+      <w:proofErr w:type="spellStart"/>
+      <w:r>
+        <w:rPr>
+          <w:i/>
+        </w:rPr>
+        <w:t>eXtreme</w:t>
+      </w:r>
+      <w:proofErr w:type="spellEnd"/>
+      <w:r>
+        <w:rPr>
+          <w:i/>
+        </w:rPr>
+        <w:t xml:space="preserve"> </w:t>
+      </w:r>
+      <w:proofErr w:type="spellStart"/>
+      <w:r>
+        <w:rPr>
+          <w:i/>
+        </w:rPr>
+        <w:t>Programming</w:t>
+      </w:r>
+      <w:proofErr w:type="spellEnd"/>
       <w:r>
         <w:t>)</w:t>
       </w:r>
@@ -2315,11 +2469,19 @@
       <w:r>
         <w:t xml:space="preserve">Der Begriff </w:t>
       </w:r>
-      <w:r>
-        <w:rPr>
-          <w:i/>
-        </w:rPr>
-        <w:t>Continuous Integration</w:t>
+      <w:proofErr w:type="spellStart"/>
+      <w:r>
+        <w:rPr>
+          <w:i/>
+        </w:rPr>
+        <w:t>Continuous</w:t>
+      </w:r>
+      <w:proofErr w:type="spellEnd"/>
+      <w:r>
+        <w:rPr>
+          <w:i/>
+        </w:rPr>
+        <w:t xml:space="preserve"> Integration</w:t>
       </w:r>
       <w:r>
         <w:rPr>
@@ -2421,16 +2583,27 @@
         <w:t xml:space="preserve">Non-Event </w:t>
       </w:r>
       <w:r>
-        <w:t>(dt.: nicht-Ereignis) werden (vgl. Martin Fowler, 2006)</w:t>
+        <w:t>(dt.: nicht-Ereignis) werden</w:t>
       </w:r>
       <w:r>
         <w:t>.</w:t>
       </w:r>
+      <w:r>
+        <w:t xml:space="preserve"> (Martin Fowler, 2006)</w:t>
+      </w:r>
     </w:p>
     <w:p>
       <w:r>
         <w:lastRenderedPageBreak/>
-        <w:t>Fowler formulierte in seinem Artikel „Continuous Integration“ außerdem insgesamt 10 Praktiken, welche für eine effektive CI maßgeblich sind.</w:t>
+        <w:t>Fowler formulierte in seinem Artikel „</w:t>
+      </w:r>
+      <w:proofErr w:type="spellStart"/>
+      <w:r>
+        <w:t>Continuous</w:t>
+      </w:r>
+      <w:proofErr w:type="spellEnd"/>
+      <w:r>
+        <w:t xml:space="preserve"> Integration“ außerdem insgesamt 10 Praktiken, welche für eine effektive CI maßgeblich sind.</w:t>
       </w:r>
     </w:p>
     <w:p>
@@ -2471,12 +2644,42 @@
       <w:r>
         <w:t xml:space="preserve"> (VCS, engl.: </w:t>
       </w:r>
-      <w:r>
-        <w:rPr>
-          <w:i/>
-        </w:rPr>
-        <w:t>version control system</w:t>
-      </w:r>
+      <w:proofErr w:type="spellStart"/>
+      <w:r>
+        <w:rPr>
+          <w:i/>
+        </w:rPr>
+        <w:t>version</w:t>
+      </w:r>
+      <w:proofErr w:type="spellEnd"/>
+      <w:r>
+        <w:rPr>
+          <w:i/>
+        </w:rPr>
+        <w:t xml:space="preserve"> </w:t>
+      </w:r>
+      <w:proofErr w:type="spellStart"/>
+      <w:r>
+        <w:rPr>
+          <w:i/>
+        </w:rPr>
+        <w:t>control</w:t>
+      </w:r>
+      <w:proofErr w:type="spellEnd"/>
+      <w:r>
+        <w:rPr>
+          <w:i/>
+        </w:rPr>
+        <w:t xml:space="preserve"> </w:t>
+      </w:r>
+      <w:proofErr w:type="spellStart"/>
+      <w:r>
+        <w:rPr>
+          <w:i/>
+        </w:rPr>
+        <w:t>system</w:t>
+      </w:r>
+      <w:proofErr w:type="spellEnd"/>
       <w:r>
         <w:t>)</w:t>
       </w:r>
@@ -2489,12 +2692,14 @@
       <w:r>
         <w:t xml:space="preserve">u.a. </w:t>
       </w:r>
+      <w:proofErr w:type="spellStart"/>
       <w:r>
         <w:rPr>
           <w:i/>
         </w:rPr>
         <w:t>Git</w:t>
       </w:r>
+      <w:proofErr w:type="spellEnd"/>
       <w:r>
         <w:t xml:space="preserve">, </w:t>
       </w:r>
@@ -2507,12 +2712,14 @@
       <w:r>
         <w:t xml:space="preserve"> oder auch </w:t>
       </w:r>
+      <w:proofErr w:type="spellStart"/>
       <w:r>
         <w:rPr>
           <w:i/>
         </w:rPr>
         <w:t>Mercurial</w:t>
       </w:r>
+      <w:proofErr w:type="spellEnd"/>
       <w:r>
         <w:t xml:space="preserve">. </w:t>
       </w:r>
@@ -2526,7 +2733,47 @@
         <w:t>Es sei an dieser Stelle angemerkt, dass man zwischen drei verschiedenen Arten der Versionskontrollverwaltung unterscheidet: Lokale Versionskontrollsysteme, Zentralisierte Versionskontrollsysteme und Verteilte Versionskontrollsysteme</w:t>
       </w:r>
       <w:r>
-        <w:t xml:space="preserve"> (vgl. Git 19. Oktober 2017, Seite „Getting started - About version control“)</w:t>
+        <w:t xml:space="preserve"> (</w:t>
+      </w:r>
+      <w:proofErr w:type="spellStart"/>
+      <w:r>
+        <w:t xml:space="preserve">Git </w:t>
+      </w:r>
+      <w:proofErr w:type="spellEnd"/>
+      <w:r>
+        <w:t>19. Oktober 2017, Seite „</w:t>
+      </w:r>
+      <w:proofErr w:type="spellStart"/>
+      <w:r>
+        <w:t>Getting</w:t>
+      </w:r>
+      <w:proofErr w:type="spellEnd"/>
+      <w:r>
+        <w:t xml:space="preserve"> </w:t>
+      </w:r>
+      <w:proofErr w:type="spellStart"/>
+      <w:r>
+        <w:t>started</w:t>
+      </w:r>
+      <w:proofErr w:type="spellEnd"/>
+      <w:r>
+        <w:t xml:space="preserve"> - About </w:t>
+      </w:r>
+      <w:proofErr w:type="spellStart"/>
+      <w:r>
+        <w:t>version</w:t>
+      </w:r>
+      <w:proofErr w:type="spellEnd"/>
+      <w:r>
+        <w:t xml:space="preserve"> </w:t>
+      </w:r>
+      <w:proofErr w:type="spellStart"/>
+      <w:r>
+        <w:t>control</w:t>
+      </w:r>
+      <w:proofErr w:type="spellEnd"/>
+      <w:r>
+        <w:t>“)</w:t>
       </w:r>
       <w:r>
         <w:t>. Hier und im Folgenden, sind stets verteilte Versionskontrollsysteme</w:t>
@@ -2537,12 +2784,56 @@
       <w:r>
         <w:t xml:space="preserve">.: </w:t>
       </w:r>
-      <w:r>
-        <w:rPr>
-          <w:i/>
-        </w:rPr>
-        <w:t>distributed version control system</w:t>
-      </w:r>
+      <w:proofErr w:type="spellStart"/>
+      <w:r>
+        <w:rPr>
+          <w:i/>
+        </w:rPr>
+        <w:t>distributed</w:t>
+      </w:r>
+      <w:proofErr w:type="spellEnd"/>
+      <w:r>
+        <w:rPr>
+          <w:i/>
+        </w:rPr>
+        <w:t xml:space="preserve"> </w:t>
+      </w:r>
+      <w:proofErr w:type="spellStart"/>
+      <w:r>
+        <w:rPr>
+          <w:i/>
+        </w:rPr>
+        <w:t>version</w:t>
+      </w:r>
+      <w:proofErr w:type="spellEnd"/>
+      <w:r>
+        <w:rPr>
+          <w:i/>
+        </w:rPr>
+        <w:t xml:space="preserve"> </w:t>
+      </w:r>
+      <w:proofErr w:type="spellStart"/>
+      <w:r>
+        <w:rPr>
+          <w:i/>
+        </w:rPr>
+        <w:t>control</w:t>
+      </w:r>
+      <w:proofErr w:type="spellEnd"/>
+      <w:r>
+        <w:rPr>
+          <w:i/>
+        </w:rPr>
+        <w:t xml:space="preserve"> </w:t>
+      </w:r>
+      <w:proofErr w:type="spellStart"/>
+      <w:r>
+        <w:rPr>
+          <w:i/>
+        </w:rPr>
+        <w:t>system</w:t>
+      </w:r>
+      <w:proofErr w:type="spellEnd"/>
       <w:r>
         <w:t>) gemeint, wenn von einem Versionskontrollsystem (VCS) die Rede ist.</w:t>
       </w:r>
@@ -2590,12 +2881,14 @@
       <w:r>
         <w:t xml:space="preserve">führen einen </w:t>
       </w:r>
+      <w:proofErr w:type="spellStart"/>
       <w:r>
         <w:rPr>
           <w:i/>
         </w:rPr>
         <w:t>commit</w:t>
       </w:r>
+      <w:proofErr w:type="spellEnd"/>
       <w:r>
         <w:rPr>
           <w:rStyle w:val="Funotenzeichen"/>
@@ -2612,44 +2905,113 @@
         <w:t xml:space="preserve">aus, sobald sie eine Teilaufgabe abgeschlossen haben und bereit sind, diesen neuen Softwarestand </w:t>
       </w:r>
       <w:r>
-        <w:t xml:space="preserve">in das VCS zu übertragen. Auf diese Weise können mehrere Entwickler parallel auf ihren jeweiligen </w:t>
-      </w:r>
+        <w:t>in das VCS zu übertragen.</w:t>
+      </w:r>
+      <w:r>
+        <w:t xml:space="preserve"> Manchmal wird hier auch von einem </w:t>
+      </w:r>
+      <w:r>
+        <w:rPr>
+          <w:i/>
+        </w:rPr>
+        <w:t>Check-In</w:t>
+      </w:r>
+      <w:r>
+        <w:rPr>
+          <w:i/>
+        </w:rPr>
+        <w:t xml:space="preserve"> </w:t>
+      </w:r>
+      <w:r>
+        <w:t>gesprochen</w:t>
+      </w:r>
+      <w:r>
+        <w:t>, was im Endeffekt aber im Bezug auf ein VCS dieselbe Bedeutung hat.</w:t>
+      </w:r>
+      <w:r>
+        <w:t xml:space="preserve"> Auf diese Weise können mehrere Entwickler parallel auf ihren jeweiligen </w:t>
+      </w:r>
+      <w:proofErr w:type="spellStart"/>
       <w:r>
         <w:rPr>
           <w:i/>
         </w:rPr>
         <w:t>Branches</w:t>
       </w:r>
+      <w:proofErr w:type="spellEnd"/>
       <w:r>
         <w:t xml:space="preserve"> arbeiten. Zu einem beliebigen späteren Zeitpunkt lassen sich diese </w:t>
       </w:r>
+      <w:proofErr w:type="spellStart"/>
       <w:r>
         <w:t>Branches</w:t>
       </w:r>
+      <w:proofErr w:type="spellEnd"/>
       <w:r>
         <w:t xml:space="preserve"> zusammenführen. Dies ist eine weitere Aufgabe, die ein VCS übernimmt. Man spricht dann von einem </w:t>
       </w:r>
+      <w:proofErr w:type="spellStart"/>
       <w:r>
         <w:rPr>
           <w:i/>
         </w:rPr>
         <w:t>Merge</w:t>
       </w:r>
-      <w:r>
-        <w:t xml:space="preserve">, also zu Deutsch einer „Verschmelzung“ von zwei oder mehreren Branches. Es kann dabei zu Konflikten kommen, wenn während des parallelen Entwickelns identische Zeilen des Sourcecodes von mehreren Entwicklern modifiziert wurden. Das VCS benachrichtigt in diesem Moment den Benutzer, welcher den </w:t>
-      </w:r>
+      <w:proofErr w:type="spellEnd"/>
+      <w:r>
+        <w:t xml:space="preserve">, also zu Deutsch einer „Verschmelzung“ von zwei oder mehreren </w:t>
+      </w:r>
+      <w:proofErr w:type="spellStart"/>
+      <w:r>
+        <w:t>Branches</w:t>
+      </w:r>
+      <w:proofErr w:type="spellEnd"/>
+      <w:r>
+        <w:t xml:space="preserve">. Es kann dabei zu Konflikten kommen, wenn während des parallelen Entwickelns identische Zeilen des Sourcecodes von mehreren Entwicklern modifiziert wurden. Das VCS benachrichtigt in diesem Moment den Benutzer, welcher den </w:t>
+      </w:r>
+      <w:proofErr w:type="spellStart"/>
       <w:r>
         <w:rPr>
           <w:i/>
         </w:rPr>
         <w:t>Merge</w:t>
       </w:r>
+      <w:proofErr w:type="spellEnd"/>
       <w:r>
         <w:t xml:space="preserve"> durchführen will und bieten die Chance diese Konflikte zu lösen.</w:t>
       </w:r>
       <w:bookmarkStart w:id="20" w:name="_Toc507503139"/>
       <w:r>
-        <w:t xml:space="preserve"> Es können beliebig viele Branches erstellt werden, welche schlussendlich aber immer mit dem sogenannten Master-Branch zusammengeführt werden. </w:t>
+        <w:t xml:space="preserve"> Es können beliebig viele </w:t>
+      </w:r>
+      <w:proofErr w:type="spellStart"/>
+      <w:r>
+        <w:t>Branches</w:t>
+      </w:r>
+      <w:proofErr w:type="spellEnd"/>
+      <w:r>
+        <w:t xml:space="preserve"> erstellt werden, welche </w:t>
+      </w:r>
+      <w:r>
+        <w:lastRenderedPageBreak/>
+        <w:t>schlussendlich aber immer mit dem sogenannten Master-Branch zusammengeführt werden.</w:t>
+      </w:r>
+      <w:r>
+        <w:t xml:space="preserve"> Diese Zusammenführung wird natürlich nur dann vorgenommen, wenn der Branch, welcher mit dem Master </w:t>
+      </w:r>
+      <w:proofErr w:type="spellStart"/>
+      <w:r>
+        <w:rPr>
+          <w:i/>
+        </w:rPr>
+        <w:t>gemerged</w:t>
+      </w:r>
+      <w:proofErr w:type="spellEnd"/>
+      <w:r>
+        <w:t xml:space="preserve"> werden soll, absolut Fehlerfrei ist.</w:t>
+      </w:r>
+      <w:r>
+        <w:t xml:space="preserve"> </w:t>
       </w:r>
       <w:r>
         <w:t>Der Master-</w:t>
@@ -2658,11 +3020,13 @@
         <w:t xml:space="preserve">Branch </w:t>
       </w:r>
       <w:r>
-        <w:t>sollte stets eine funkti</w:t>
-      </w:r>
-      <w:r>
-        <w:lastRenderedPageBreak/>
-        <w:t>onierende Version des Softwareproduktes enthalten, weshalb niemals auf dem Master-Branch selbst entwickelt und getestet wird.</w:t>
+        <w:t xml:space="preserve">sollte stets eine funktionierende Version des Softwareproduktes enthalten, weshalb niemals auf dem Master-Branch selbst entwickelt und getestet </w:t>
+      </w:r>
+      <w:r>
+        <w:t>werden sollte</w:t>
+      </w:r>
+      <w:r>
+        <w:t>.</w:t>
       </w:r>
     </w:p>
     <w:p>
@@ -2673,9 +3037,14 @@
         <w:t xml:space="preserve"> </w:t>
       </w:r>
       <w:r>
-        <w:t>Automatisierter Build</w:t>
+        <w:t xml:space="preserve">Automatisierter </w:t>
+      </w:r>
+      <w:proofErr w:type="spellStart"/>
+      <w:r>
+        <w:t>Build</w:t>
       </w:r>
       <w:bookmarkEnd w:id="20"/>
+      <w:proofErr w:type="spellEnd"/>
     </w:p>
     <w:p>
       <w:pPr>
@@ -2686,10 +3055,34 @@
         <w:t>Das Projekt muss stets aus der Summe seiner Teile vollautomatisch und von Grund auf neu gebaut werden können.</w:t>
       </w:r>
       <w:r>
-        <w:t xml:space="preserve"> Damit ist gemeint, dass zu keiner Zeit Fehlerhafter Quellcode vorliegen darf, welcher verhindern würde, einen Build zu erstellen.</w:t>
-      </w:r>
-      <w:r>
-        <w:t xml:space="preserve"> Fowler (2006) beschreibt hier zusätzlich, dass es Sinn macht Build-Werkzeuge zu nutzen, welche auf allen nötigen Plattformen zur Verfügung stehen, da Build-Werkzeuge von Entwicklungsumgebungen oftmals proprietäre Dateien beinhalten und damit nicht zwingend auf jed</w:t>
+        <w:t xml:space="preserve"> Damit ist gemeint, dass zu keiner Zeit Fehlerhafter Quellcode vorliegen darf, welcher verhindern würde, einen </w:t>
+      </w:r>
+      <w:proofErr w:type="spellStart"/>
+      <w:r>
+        <w:t>Build</w:t>
+      </w:r>
+      <w:proofErr w:type="spellEnd"/>
+      <w:r>
+        <w:t xml:space="preserve"> zu erstellen.</w:t>
+      </w:r>
+      <w:r>
+        <w:t xml:space="preserve"> Fowler (2006) beschreibt hier zusätzlich, dass es Sinn macht </w:t>
+      </w:r>
+      <w:proofErr w:type="spellStart"/>
+      <w:r>
+        <w:t>Build</w:t>
+      </w:r>
+      <w:proofErr w:type="spellEnd"/>
+      <w:r>
+        <w:t xml:space="preserve">-Werkzeuge zu nutzen, welche auf allen nötigen Plattformen zur Verfügung stehen, da </w:t>
+      </w:r>
+      <w:proofErr w:type="spellStart"/>
+      <w:r>
+        <w:t>Build</w:t>
+      </w:r>
+      <w:proofErr w:type="spellEnd"/>
+      <w:r>
+        <w:t>-Werkzeuge von Entwicklungsumgebungen oftmals proprietäre Dateien beinhalten und damit nicht zwingend auf jed</w:t>
       </w:r>
       <w:r>
         <w:t xml:space="preserve">em System funktionieren werden. </w:t>
@@ -2701,9 +3094,14 @@
       </w:pPr>
       <w:bookmarkStart w:id="21" w:name="_Toc507503140"/>
       <w:r>
-        <w:t>Selbsttestender Build</w:t>
+        <w:t xml:space="preserve">Selbsttestender </w:t>
+      </w:r>
+      <w:proofErr w:type="spellStart"/>
+      <w:r>
+        <w:t>Build</w:t>
       </w:r>
       <w:bookmarkEnd w:id="21"/>
+      <w:proofErr w:type="spellEnd"/>
     </w:p>
     <w:p>
       <w:pPr>
@@ -2711,7 +3109,15 @@
         <w:ind w:left="0"/>
       </w:pPr>
       <w:r>
-        <w:t xml:space="preserve">Während des Build-Prozesses muss das Produkt automatisch getestet werden. Es obliegt dem Entwickler diese Tests sinnvoll zu implementieren. Es ist wünschenswert, so viel Quellcode wie möglich durch Tests abzudecken. Dabei unterscheidet man zwischen </w:t>
+        <w:t xml:space="preserve">Während des </w:t>
+      </w:r>
+      <w:proofErr w:type="spellStart"/>
+      <w:r>
+        <w:t>Build</w:t>
+      </w:r>
+      <w:proofErr w:type="spellEnd"/>
+      <w:r>
+        <w:t xml:space="preserve">-Prozesses muss das Produkt automatisch getestet werden. Es obliegt dem Entwickler diese Tests sinnvoll zu implementieren. Es ist wünschenswert, so viel Quellcode wie möglich durch Tests abzudecken. Dabei unterscheidet man zwischen </w:t>
       </w:r>
     </w:p>
     <w:p>
@@ -2856,14 +3262,14 @@
         <w:t xml:space="preserve">: </w:t>
       </w:r>
       <w:r>
-        <w:t xml:space="preserve">34) spricht hier von einer kulturellen Veränderung, weil das häufige Einchecken des Quellcodes etwas ist, dass sich viele Entwickler erst angewöhnen müssen, bis es selbstverständlich wird. </w:t>
-      </w:r>
-      <w:r>
-        <w:t xml:space="preserve">Bevor eingecheckt werden darf, muss natürlich die Version vorab lokal erfolgreich gebaut werden können um auf diese Weise zu vermeiden, dass </w:t>
+        <w:t xml:space="preserve">34) spricht hier von einer kulturellen Veränderung, weil das häufige Einchecken des Quellcodes etwas ist, dass sich viele Entwickler erst angewöhnen müssen, </w:t>
       </w:r>
       <w:r>
         <w:lastRenderedPageBreak/>
-        <w:t xml:space="preserve">Fehlerhafter Quellcode eingecheckt wird. </w:t>
+        <w:t xml:space="preserve">bis es selbstverständlich wird. </w:t>
+      </w:r>
+      <w:r>
+        <w:t xml:space="preserve">Bevor eingecheckt werden darf, muss natürlich die Version vorab lokal erfolgreich gebaut werden können um auf diese Weise zu vermeiden, dass Fehlerhafter Quellcode eingecheckt wird. </w:t>
       </w:r>
       <w:r>
         <w:t>Die Vorteile der häufigen Integration liegen auf der Hand:</w:t>
@@ -2885,7 +3291,15 @@
         <w:ind w:left="717"/>
       </w:pPr>
       <w:r>
-        <w:t>Der aktuelle Entwicklungsstand und das aktuelle Master Build liegen nie weit auseinander, was enorm bei der Fehlerfindung hilft, da neue Fehler nur in dem neuen Delta zwischen den beiden Versionen auftreten verursacht werden können</w:t>
+        <w:t xml:space="preserve">Der aktuelle Entwicklungsstand und das aktuelle Master </w:t>
+      </w:r>
+      <w:proofErr w:type="spellStart"/>
+      <w:r>
+        <w:t>Build</w:t>
+      </w:r>
+      <w:proofErr w:type="spellEnd"/>
+      <w:r>
+        <w:t xml:space="preserve"> liegen nie weit auseinander, was enorm bei der Fehlerfindung hilft, da neue Fehler nur in dem neuen Delta zwischen den beiden Versionen auftreten verursacht werden können</w:t>
       </w:r>
       <w:r>
         <w:t>.</w:t>
@@ -2962,8 +3376,13 @@
         <w:pStyle w:val="berschrift3"/>
       </w:pPr>
       <w:bookmarkStart w:id="23" w:name="_Toc507503142"/>
-      <w:r>
-        <w:t xml:space="preserve">Builds und Tests nach jeder </w:t>
+      <w:proofErr w:type="spellStart"/>
+      <w:r>
+        <w:t>Builds</w:t>
+      </w:r>
+      <w:proofErr w:type="spellEnd"/>
+      <w:r>
+        <w:t xml:space="preserve"> und Tests nach jeder </w:t>
       </w:r>
       <w:r>
         <w:t>Änderung</w:t>
@@ -3009,7 +3428,15 @@
         <w:t xml:space="preserve">aber </w:t>
       </w:r>
       <w:r>
-        <w:t xml:space="preserve">zu einem Rückstau an Builds führen, bzw. zu Zeitintensiv ausfallen. Dr. Simon Wiest </w:t>
+        <w:t xml:space="preserve">zu einem Rückstau an </w:t>
+      </w:r>
+      <w:proofErr w:type="spellStart"/>
+      <w:r>
+        <w:t>Builds</w:t>
+      </w:r>
+      <w:proofErr w:type="spellEnd"/>
+      <w:r>
+        <w:t xml:space="preserve"> führen, bzw. zu Zeitintensiv ausfallen. Dr. Simon Wiest </w:t>
       </w:r>
       <w:r>
         <w:t xml:space="preserve">schlägt hier als groben Lösungsansatz vor, so oft wie es die Gegebenheiten zulassen zu </w:t>
@@ -3054,25 +3481,25 @@
         <w:footnoteReference w:id="3"/>
       </w:r>
       <w:r>
-        <w:t xml:space="preserve"> hinzufügt, bzw. einen sogenannten </w:t>
-      </w:r>
-      <w:r>
-        <w:rPr>
-          <w:i/>
-        </w:rPr>
-        <w:t>commi</w:t>
-      </w:r>
-      <w:r>
-        <w:t>t</w:t>
-      </w:r>
-      <w:r>
-        <w:rPr>
-          <w:i/>
-        </w:rPr>
+        <w:t xml:space="preserve"> hinzufügt</w:t>
+      </w:r>
+      <w:r>
+        <w:t xml:space="preserve">, was auch </w:t>
+      </w:r>
+      <w:r>
+        <w:rPr>
+          <w:i/>
+        </w:rPr>
+        <w:t>pushen</w:t>
+      </w:r>
+      <w:r>
         <w:t xml:space="preserve"> </w:t>
       </w:r>
       <w:r>
-        <w:t xml:space="preserve">ausführt, dann </w:t>
+        <w:t>genannt wird</w:t>
+      </w:r>
+      <w:r>
+        <w:t xml:space="preserve">, dann </w:t>
       </w:r>
       <w:r>
         <w:t xml:space="preserve">meldet das Verwaltungssystem dem </w:t>
@@ -3084,10 +3511,26 @@
         <w:t xml:space="preserve">das und dieses wiederum stößt </w:t>
       </w:r>
       <w:r>
-        <w:t xml:space="preserve">den Build-Vorgang </w:t>
-      </w:r>
-      <w:r>
-        <w:t xml:space="preserve">z.B. auf einem separaten Build-Server </w:t>
+        <w:t xml:space="preserve">den </w:t>
+      </w:r>
+      <w:proofErr w:type="spellStart"/>
+      <w:r>
+        <w:t>Build</w:t>
+      </w:r>
+      <w:proofErr w:type="spellEnd"/>
+      <w:r>
+        <w:t xml:space="preserve">-Vorgang </w:t>
+      </w:r>
+      <w:r>
+        <w:t xml:space="preserve">z.B. auf einem separaten </w:t>
+      </w:r>
+      <w:proofErr w:type="spellStart"/>
+      <w:r>
+        <w:t>Build</w:t>
+      </w:r>
+      <w:proofErr w:type="spellEnd"/>
+      <w:r>
+        <w:t xml:space="preserve">-Server </w:t>
       </w:r>
       <w:r>
         <w:t xml:space="preserve">an und benachrichtigt das Mitglied über das Ergebnis. Durch die Verwendung eines CI Servers wird sichergestellt, dass nach </w:t>
@@ -3099,7 +3542,15 @@
         <w:t>jedem</w:t>
       </w:r>
       <w:r>
-        <w:t xml:space="preserve"> Commit ein Build erzeugt wird und die Entwickler zeitnah die Ergebnisse erhalten. </w:t>
+        <w:t xml:space="preserve"> Commit ein </w:t>
+      </w:r>
+      <w:proofErr w:type="spellStart"/>
+      <w:r>
+        <w:t>Build</w:t>
+      </w:r>
+      <w:proofErr w:type="spellEnd"/>
+      <w:r>
+        <w:t xml:space="preserve"> erzeugt wird und die Entwickler zeitnah die Ergebnisse erhalten. </w:t>
       </w:r>
     </w:p>
     <w:p>
@@ -3111,6 +3562,130 @@
           <w:noProof/>
         </w:rPr>
         <w:lastRenderedPageBreak/>
+        <mc:AlternateContent>
+          <mc:Choice Requires="wps">
+            <w:drawing>
+              <wp:anchor distT="0" distB="0" distL="114300" distR="114300" simplePos="0" relativeHeight="251662848" behindDoc="0" locked="0" layoutInCell="1" allowOverlap="1" wp14:anchorId="279E5930" wp14:editId="00D047EE">
+                <wp:simplePos x="0" y="0"/>
+                <wp:positionH relativeFrom="column">
+                  <wp:posOffset>657860</wp:posOffset>
+                </wp:positionH>
+                <wp:positionV relativeFrom="paragraph">
+                  <wp:posOffset>4729480</wp:posOffset>
+                </wp:positionV>
+                <wp:extent cx="4184015" cy="635"/>
+                <wp:effectExtent l="0" t="0" r="0" b="0"/>
+                <wp:wrapTopAndBottom/>
+                <wp:docPr id="5" name="Textfeld 5"/>
+                <wp:cNvGraphicFramePr/>
+                <a:graphic xmlns:a="http://schemas.openxmlformats.org/drawingml/2006/main">
+                  <a:graphicData uri="http://schemas.microsoft.com/office/word/2010/wordprocessingShape">
+                    <wps:wsp>
+                      <wps:cNvSpPr txBox="1"/>
+                      <wps:spPr>
+                        <a:xfrm>
+                          <a:off x="0" y="0"/>
+                          <a:ext cx="4184015" cy="635"/>
+                        </a:xfrm>
+                        <a:prstGeom prst="rect">
+                          <a:avLst/>
+                        </a:prstGeom>
+                        <a:solidFill>
+                          <a:prstClr val="white"/>
+                        </a:solidFill>
+                        <a:ln>
+                          <a:noFill/>
+                        </a:ln>
+                      </wps:spPr>
+                      <wps:txbx>
+                        <w:txbxContent>
+                          <w:p>
+                            <w:pPr>
+                              <w:pStyle w:val="Beschriftung"/>
+                              <w:rPr>
+                                <w:noProof/>
+                              </w:rPr>
+                            </w:pPr>
+                            <w:r>
+                              <w:t xml:space="preserve">Abbildung </w:t>
+                            </w:r>
+                            <w:fldSimple w:instr=" SEQ Abbildung \* ARABIC ">
+                              <w:r>
+                                <w:rPr>
+                                  <w:noProof/>
+                                </w:rPr>
+                                <w:t>1</w:t>
+                              </w:r>
+                            </w:fldSimple>
+                            <w:r>
+                              <w:t xml:space="preserve">: </w:t>
+                            </w:r>
+                            <w:r>
+                              <w:t>Ablauf der Kontinuierlichen Integration (CI), Quelle: Dr. Simon Wiest</w:t>
+                            </w:r>
+                            <w:r>
+                              <w:t xml:space="preserve"> (2010: 14)</w:t>
+                            </w:r>
+                          </w:p>
+                        </w:txbxContent>
+                      </wps:txbx>
+                      <wps:bodyPr rot="0" spcFirstLastPara="0" vertOverflow="overflow" horzOverflow="overflow" vert="horz" wrap="square" lIns="0" tIns="0" rIns="0" bIns="0" numCol="1" spcCol="0" rtlCol="0" fromWordArt="0" anchor="t" anchorCtr="0" forceAA="0" compatLnSpc="1">
+                        <a:prstTxWarp prst="textNoShape">
+                          <a:avLst/>
+                        </a:prstTxWarp>
+                        <a:spAutoFit/>
+                      </wps:bodyPr>
+                    </wps:wsp>
+                  </a:graphicData>
+                </a:graphic>
+              </wp:anchor>
+            </w:drawing>
+          </mc:Choice>
+          <mc:Fallback>
+            <w:pict>
+              <v:shape w14:anchorId="279E5930" id="Textfeld 5" o:spid="_x0000_s1029" type="#_x0000_t202" style="position:absolute;left:0;text-align:left;margin-left:51.8pt;margin-top:372.4pt;width:329.45pt;height:.05pt;z-index:251662848;visibility:visible;mso-wrap-style:square;mso-wrap-distance-left:9pt;mso-wrap-distance-top:0;mso-wrap-distance-right:9pt;mso-wrap-distance-bottom:0;mso-position-horizontal:absolute;mso-position-horizontal-relative:text;mso-position-vertical:absolute;mso-position-vertical-relative:text;v-text-anchor:top" o:gfxdata="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" stroked="f">
+                <v:textbox style="mso-fit-shape-to-text:t" inset="0,0,0,0">
+                  <w:txbxContent>
+                    <w:p>
+                      <w:pPr>
+                        <w:pStyle w:val="Beschriftung"/>
+                        <w:rPr>
+                          <w:noProof/>
+                        </w:rPr>
+                      </w:pPr>
+                      <w:r>
+                        <w:t xml:space="preserve">Abbildung </w:t>
+                      </w:r>
+                      <w:fldSimple w:instr=" SEQ Abbildung \* ARABIC ">
+                        <w:r>
+                          <w:rPr>
+                            <w:noProof/>
+                          </w:rPr>
+                          <w:t>1</w:t>
+                        </w:r>
+                      </w:fldSimple>
+                      <w:r>
+                        <w:t xml:space="preserve">: </w:t>
+                      </w:r>
+                      <w:r>
+                        <w:t>Ablauf der Kontinuierlichen Integration (CI), Quelle: Dr. Simon Wiest</w:t>
+                      </w:r>
+                      <w:r>
+                        <w:t xml:space="preserve"> (2010: 14)</w:t>
+                      </w:r>
+                    </w:p>
+                  </w:txbxContent>
+                </v:textbox>
+                <w10:wrap type="topAndBottom"/>
+              </v:shape>
+            </w:pict>
+          </mc:Fallback>
+        </mc:AlternateContent>
+      </w:r>
+      <w:r>
+        <w:rPr>
+          <w:noProof/>
+        </w:rPr>
         <w:drawing>
           <wp:anchor distT="0" distB="0" distL="114300" distR="114300" simplePos="0" relativeHeight="251660800" behindDoc="0" locked="0" layoutInCell="1" allowOverlap="1">
             <wp:simplePos x="0" y="0"/>
@@ -3174,36 +3749,6 @@
           </wp:anchor>
         </w:drawing>
       </w:r>
-      <w:r>
-        <w:t xml:space="preserve">Abbildung </w:t>
-      </w:r>
-      <w:r>
-        <w:fldChar w:fldCharType="begin"/>
-      </w:r>
-      <w:r>
-        <w:instrText xml:space="preserve"> SEQ Abbildung \* ARABIC </w:instrText>
-      </w:r>
-      <w:r>
-        <w:fldChar w:fldCharType="separate"/>
-      </w:r>
-      <w:r>
-        <w:rPr>
-          <w:noProof/>
-        </w:rPr>
-        <w:t>1</w:t>
-      </w:r>
-      <w:r>
-        <w:rPr>
-          <w:noProof/>
-        </w:rPr>
-        <w:fldChar w:fldCharType="end"/>
-      </w:r>
-      <w:r>
-        <w:t xml:space="preserve">: </w:t>
-      </w:r>
-      <w:r>
-        <w:t>Ablauf der Kontinuierlichen Integration (CI), Quelle: Dr. Simon Wiest "Continous Integration mit Hudson" (2010: 14)</w:t>
-      </w:r>
     </w:p>
     <w:p>
       <w:pPr>
@@ -3219,7 +3764,15 @@
         <w:t xml:space="preserve">Abb. 1 veranschaulicht diesen Vorgang noch einmal bildlich. Auch wenn nicht zwingend ein CI-Server benötigt wird bietet es sich </w:t>
       </w:r>
       <w:r>
-        <w:t>aus genannten Gründen an einen zu benutzen. Ein CI Server setzt allerdings wiederum schnelle Build-Zyklen voraus.</w:t>
+        <w:t xml:space="preserve">aus genannten Gründen an einen zu benutzen. Ein CI Server setzt allerdings wiederum schnelle </w:t>
+      </w:r>
+      <w:proofErr w:type="spellStart"/>
+      <w:r>
+        <w:t>Build</w:t>
+      </w:r>
+      <w:proofErr w:type="spellEnd"/>
+      <w:r>
+        <w:t>-Zyklen voraus.</w:t>
       </w:r>
       <w:r>
         <w:t xml:space="preserve"> Auch wenn ein CI Server von Grund </w:t>
@@ -3234,7 +3787,15 @@
       </w:pPr>
       <w:bookmarkStart w:id="24" w:name="_Toc507503143"/>
       <w:r>
-        <w:t>Schnelle Build-Zyklen</w:t>
+        <w:t xml:space="preserve">Schnelle </w:t>
+      </w:r>
+      <w:proofErr w:type="spellStart"/>
+      <w:r>
+        <w:t>Build</w:t>
+      </w:r>
+      <w:proofErr w:type="spellEnd"/>
+      <w:r>
+        <w:t>-Zyklen</w:t>
       </w:r>
       <w:bookmarkEnd w:id="24"/>
     </w:p>
@@ -3249,17 +3810,49 @@
         <w:t xml:space="preserve">häufiges </w:t>
       </w:r>
       <w:r>
-        <w:t xml:space="preserve">bauen essenziell. Es zeigt sich, dass es wichtig ist, die Build-Zyklen so kurz wie möglich zu halten um dadurch die Häufigkeit dieser erst möglich zu machen. </w:t>
-      </w:r>
-      <w:r>
-        <w:t>Kent Beck (XXX) gibt einen Zeitaufwand von 10 Minuten für einen build als guten Richtwert an. In der Realität ist eine solche Zeit aber nicht immer ohne weiteres erreichbar und bedarf Anpassungen.</w:t>
-      </w:r>
-      <w:r>
-        <w:t xml:space="preserve"> </w:t>
+        <w:t xml:space="preserve">bauen essenziell. Es zeigt sich, dass es wichtig ist, die </w:t>
+      </w:r>
+      <w:proofErr w:type="spellStart"/>
+      <w:r>
+        <w:t>Build</w:t>
+      </w:r>
+      <w:proofErr w:type="spellEnd"/>
+      <w:r>
+        <w:t xml:space="preserve">-Zyklen so kurz wie möglich zu halten um dadurch die Häufigkeit dieser erst möglich zu machen. </w:t>
+      </w:r>
+      <w:r>
+        <w:t xml:space="preserve">Kent Beck (XXX) gibt einen Zeitaufwand von 10 Minuten für einen </w:t>
+      </w:r>
+      <w:proofErr w:type="spellStart"/>
+      <w:r>
+        <w:t>build</w:t>
+      </w:r>
+      <w:proofErr w:type="spellEnd"/>
+      <w:r>
+        <w:t xml:space="preserve"> als guten Richtwert an. In der Realität </w:t>
       </w:r>
       <w:r>
         <w:lastRenderedPageBreak/>
-        <w:t>Abgesehen von Aufrüstungen in Form von leistungsfähigeren Build-Servern, beschreibt Simon Wiest (2010: 39) drei Methoden um Build-Zeiten möglichst kurz zu halten.</w:t>
+        <w:t>ist eine solche Zeit aber nicht immer ohne weiteres erreichbar und bedarf Anpassungen.</w:t>
+      </w:r>
+      <w:r>
+        <w:t xml:space="preserve"> Abgesehen von Aufrüstungen in Form von leistungsfähigeren </w:t>
+      </w:r>
+      <w:proofErr w:type="spellStart"/>
+      <w:r>
+        <w:t>Build</w:t>
+      </w:r>
+      <w:proofErr w:type="spellEnd"/>
+      <w:r>
+        <w:t xml:space="preserve">-Servern, beschreibt Simon Wiest (2010: 39) drei Methoden um </w:t>
+      </w:r>
+      <w:proofErr w:type="spellStart"/>
+      <w:r>
+        <w:t>Build</w:t>
+      </w:r>
+      <w:proofErr w:type="spellEnd"/>
+      <w:r>
+        <w:t>-Zeiten möglichst kurz zu halten.</w:t>
       </w:r>
     </w:p>
     <w:p>
@@ -3271,8 +3864,13 @@
         </w:numPr>
       </w:pPr>
       <w:r>
-        <w:t>Staffeln des Builds</w:t>
-      </w:r>
+        <w:t xml:space="preserve">Staffeln des </w:t>
+      </w:r>
+      <w:proofErr w:type="spellStart"/>
+      <w:r>
+        <w:t>Builds</w:t>
+      </w:r>
+      <w:proofErr w:type="spellEnd"/>
     </w:p>
     <w:p>
       <w:pPr>
@@ -3283,13 +3881,36 @@
         </w:numPr>
       </w:pPr>
       <w:r>
-        <w:t xml:space="preserve">Der Build selbst wird in mehrere Stufen bzw. kleinere Builds aufgeteilt. Fowler (2006) spricht von einem </w:t>
-      </w:r>
-      <w:r>
-        <w:rPr>
-          <w:i/>
-        </w:rPr>
-        <w:t>Commit-B</w:t>
+        <w:t xml:space="preserve">Der </w:t>
+      </w:r>
+      <w:proofErr w:type="spellStart"/>
+      <w:r>
+        <w:t>Build</w:t>
+      </w:r>
+      <w:proofErr w:type="spellEnd"/>
+      <w:r>
+        <w:t xml:space="preserve"> selbst wird in mehrere Stufen bzw. kleinere </w:t>
+      </w:r>
+      <w:proofErr w:type="spellStart"/>
+      <w:r>
+        <w:t>Builds</w:t>
+      </w:r>
+      <w:proofErr w:type="spellEnd"/>
+      <w:r>
+        <w:t xml:space="preserve"> aufgeteilt. Fowler (2006) spricht von einem </w:t>
+      </w:r>
+      <w:r>
+        <w:rPr>
+          <w:i/>
+        </w:rPr>
+        <w:t>Commit-</w:t>
+      </w:r>
+      <w:proofErr w:type="spellStart"/>
+      <w:r>
+        <w:rPr>
+          <w:i/>
+        </w:rPr>
+        <w:t>B</w:t>
       </w:r>
       <w:r>
         <w:rPr>
@@ -3297,6 +3918,7 @@
         </w:rPr>
         <w:t>uild</w:t>
       </w:r>
+      <w:proofErr w:type="spellEnd"/>
       <w:r>
         <w:rPr>
           <w:i/>
@@ -3304,7 +3926,15 @@
         <w:t xml:space="preserve"> </w:t>
       </w:r>
       <w:r>
-        <w:t xml:space="preserve">welcher als erstes gebaut wird. Das ist ein kurzer, nur schnelle Unit Tests beinhaltender Build, der zwar nicht komplett ist, dafür aber sehr schnell </w:t>
+        <w:t xml:space="preserve">welcher als erstes gebaut wird. Das ist ein kurzer, nur schnelle Unit Tests beinhaltender </w:t>
+      </w:r>
+      <w:proofErr w:type="spellStart"/>
+      <w:r>
+        <w:t>Build</w:t>
+      </w:r>
+      <w:proofErr w:type="spellEnd"/>
+      <w:r>
+        <w:t xml:space="preserve">, der zwar nicht komplett ist, dafür aber sehr schnell </w:t>
       </w:r>
       <w:r>
         <w:t>fertiggestellt</w:t>
@@ -3313,13 +3943,44 @@
         <w:t xml:space="preserve"> werden kann</w:t>
       </w:r>
       <w:r>
-        <w:t xml:space="preserve">. Dieser Build geht den nachgelagerten Builds voran und ist ausschlaggeben dafür, ob diese nachgelagerten Builds überhaupt erstellt werden oder nicht. Schlägt der </w:t>
-      </w:r>
-      <w:r>
-        <w:rPr>
-          <w:i/>
-        </w:rPr>
-        <w:t>Commit-B</w:t>
+        <w:t xml:space="preserve">. Dieser </w:t>
+      </w:r>
+      <w:proofErr w:type="spellStart"/>
+      <w:r>
+        <w:t>Build</w:t>
+      </w:r>
+      <w:proofErr w:type="spellEnd"/>
+      <w:r>
+        <w:t xml:space="preserve"> geht den nachgelagerten </w:t>
+      </w:r>
+      <w:proofErr w:type="spellStart"/>
+      <w:r>
+        <w:t>Builds</w:t>
+      </w:r>
+      <w:proofErr w:type="spellEnd"/>
+      <w:r>
+        <w:t xml:space="preserve"> voran und ist ausschlaggeben dafür, ob diese nachgelagerten </w:t>
+      </w:r>
+      <w:proofErr w:type="spellStart"/>
+      <w:r>
+        <w:t>Builds</w:t>
+      </w:r>
+      <w:proofErr w:type="spellEnd"/>
+      <w:r>
+        <w:t xml:space="preserve"> überhaupt erstellt werden oder nicht. Schlägt der </w:t>
+      </w:r>
+      <w:r>
+        <w:rPr>
+          <w:i/>
+        </w:rPr>
+        <w:t>Commit-</w:t>
+      </w:r>
+      <w:proofErr w:type="spellStart"/>
+      <w:r>
+        <w:rPr>
+          <w:i/>
+        </w:rPr>
+        <w:t>B</w:t>
       </w:r>
       <w:r>
         <w:rPr>
@@ -3327,6 +3988,7 @@
         </w:rPr>
         <w:t>uild</w:t>
       </w:r>
+      <w:proofErr w:type="spellEnd"/>
       <w:r>
         <w:rPr>
           <w:i/>
@@ -3334,7 +3996,23 @@
         <w:t xml:space="preserve"> fehl</w:t>
       </w:r>
       <w:r>
-        <w:t>, werden nachgelagerte Builds meist ga nicht erst gebaut, das spart Zeit und Ressourcen. Außerdem bekommen Entwickler auf diese Weise schneller eine Rückmeldung (Wiest, 2006: 39)</w:t>
+        <w:t xml:space="preserve">, werden nachgelagerte </w:t>
+      </w:r>
+      <w:proofErr w:type="spellStart"/>
+      <w:r>
+        <w:t>Builds</w:t>
+      </w:r>
+      <w:proofErr w:type="spellEnd"/>
+      <w:r>
+        <w:t xml:space="preserve"> meist </w:t>
+      </w:r>
+      <w:proofErr w:type="spellStart"/>
+      <w:r>
+        <w:t>ga</w:t>
+      </w:r>
+      <w:proofErr w:type="spellEnd"/>
+      <w:r>
+        <w:t xml:space="preserve"> nicht erst gebaut, das spart Zeit und Ressourcen. Außerdem bekommen Entwickler auf diese Weise schneller eine Rückmeldung (Wiest, 2006: 39)</w:t>
       </w:r>
     </w:p>
     <w:p>
@@ -3358,7 +4036,15 @@
         </w:numPr>
       </w:pPr>
       <w:r>
-        <w:t xml:space="preserve">Das Zerlegen des Projekts in eigene, unabhängige Module bietet den Vorteil, dass nur diejenigen Module neu gebaut werden müssen, welche auch verändert wurden. Die übrigen Module kann man demnach ganz einfach aus den vorherigen Builds entnehmen und weiterverwenden (Wiest, 2006: 39). </w:t>
+        <w:t xml:space="preserve">Das Zerlegen des Projekts in eigene, unabhängige Module bietet den Vorteil, dass nur diejenigen Module neu gebaut werden müssen, welche auch verändert wurden. Die übrigen Module kann man demnach ganz einfach aus den vorherigen </w:t>
+      </w:r>
+      <w:proofErr w:type="spellStart"/>
+      <w:r>
+        <w:t>Builds</w:t>
+      </w:r>
+      <w:proofErr w:type="spellEnd"/>
+      <w:r>
+        <w:t xml:space="preserve"> entnehmen und weiterverwenden (Wiest, 2006: 39). </w:t>
       </w:r>
     </w:p>
     <w:p>
@@ -3385,7 +4071,7 @@
         <w:t xml:space="preserve">Die Parallelisierung setzt eine Modularisierung voraus. Wenn Module nicht voneinander abhängig sind, spricht nichts dagegen diese </w:t>
       </w:r>
       <w:r>
-        <w:t xml:space="preserve">parallel auf mehreren Rechnern zur selben Zeit zu bauen (vgl. Wiest 2006: 39). </w:t>
+        <w:t xml:space="preserve">parallel auf mehreren Rechnern zur selben Zeit zu bauen (Wiest 2006: 39). </w:t>
       </w:r>
     </w:p>
     <w:p>
@@ -3399,20 +4085,44 @@
       <w:r>
         <w:t xml:space="preserve">Paul M. Duvall (et al, 2011: 96) empfiehlt das parallelisieren, oder auch </w:t>
       </w:r>
-      <w:r>
-        <w:rPr>
-          <w:i/>
-        </w:rPr>
-        <w:t>distributed integration</w:t>
-      </w:r>
+      <w:proofErr w:type="spellStart"/>
+      <w:r>
+        <w:rPr>
+          <w:i/>
+        </w:rPr>
+        <w:t>distributed</w:t>
+      </w:r>
+      <w:proofErr w:type="spellEnd"/>
       <w:r>
         <w:rPr>
           <w:i/>
         </w:rPr>
         <w:t xml:space="preserve"> </w:t>
       </w:r>
-      <w:r>
-        <w:t xml:space="preserve">genannt als den letztmöglichen Versuch die Build-Dauer zu verkürzen, weil es ein äußerst komplexer Prozess ist. </w:t>
+      <w:proofErr w:type="spellStart"/>
+      <w:r>
+        <w:rPr>
+          <w:i/>
+        </w:rPr>
+        <w:t>integration</w:t>
+      </w:r>
+      <w:proofErr w:type="spellEnd"/>
+      <w:r>
+        <w:rPr>
+          <w:i/>
+        </w:rPr>
+        <w:t xml:space="preserve"> </w:t>
+      </w:r>
+      <w:r>
+        <w:t xml:space="preserve">genannt als den letztmöglichen Versuch die </w:t>
+      </w:r>
+      <w:proofErr w:type="spellStart"/>
+      <w:r>
+        <w:t>Build</w:t>
+      </w:r>
+      <w:proofErr w:type="spellEnd"/>
+      <w:r>
+        <w:t xml:space="preserve">-Dauer zu verkürzen, weil es ein äußerst komplexer Prozess ist. </w:t>
       </w:r>
     </w:p>
     <w:p>
@@ -3454,12 +4164,15 @@
         <w:t>n.</w:t>
       </w:r>
       <w:r>
-        <w:t xml:space="preserve"> Ein weiterer Grund kann sein, dass die Produktionsumgebung noch nicht existiert, weil sie sich selbst noch in Entwicklung befindet (Wiest, 2006: 40). </w:t>
-      </w:r>
-    </w:p>
-    <w:p>
+        <w:t xml:space="preserve"> Ein weiterer </w:t>
+      </w:r>
       <w:r>
         <w:lastRenderedPageBreak/>
+        <w:t xml:space="preserve">Grund kann sein, dass die Produktionsumgebung noch nicht existiert, weil sie sich selbst noch in Entwicklung befindet (Wiest, 2006: 40). </w:t>
+      </w:r>
+    </w:p>
+    <w:p>
+      <w:r>
         <w:t>Auch wenn es durch diese und weitere Gründe nicht immer möglich sein wird, die Produktionsumgebung exakt abzubilden, sollte trotzdem versucht werden, eine Umgebung zu schaffen, welche der Originalen so nah wie möglich kommt. Dadurch können Fehler frühzeiti</w:t>
       </w:r>
       <w:r>
@@ -3576,11 +4289,33 @@
       <w:r>
         <w:t xml:space="preserve">Hierbei werden gewünschte Hardwarekonfigurationen über das Internet bereitgestellt und müssen somit nicht neu gekauft werden. Wenn man ganze Systeme bzw. Umgebungen über diesen Service bereitgestellt bekommen spricht man auch von </w:t>
       </w:r>
-      <w:r>
-        <w:rPr>
-          <w:i/>
-        </w:rPr>
-        <w:t xml:space="preserve">Platform as a </w:t>
+      <w:proofErr w:type="spellStart"/>
+      <w:r>
+        <w:rPr>
+          <w:i/>
+        </w:rPr>
+        <w:t>Platform</w:t>
+      </w:r>
+      <w:proofErr w:type="spellEnd"/>
+      <w:r>
+        <w:rPr>
+          <w:i/>
+        </w:rPr>
+        <w:t xml:space="preserve"> </w:t>
+      </w:r>
+      <w:proofErr w:type="spellStart"/>
+      <w:r>
+        <w:rPr>
+          <w:i/>
+        </w:rPr>
+        <w:t>as</w:t>
+      </w:r>
+      <w:proofErr w:type="spellEnd"/>
+      <w:r>
+        <w:rPr>
+          <w:i/>
+        </w:rPr>
+        <w:t xml:space="preserve"> a </w:t>
       </w:r>
       <w:r>
         <w:rPr>
@@ -3610,7 +4345,15 @@
       <w:bookmarkStart w:id="26" w:name="_Toc507503145"/>
       <w:r>
         <w:lastRenderedPageBreak/>
-        <w:t>Einfacher Zugriff auf Build-Ergebnisse</w:t>
+        <w:t xml:space="preserve">Einfacher Zugriff auf </w:t>
+      </w:r>
+      <w:proofErr w:type="spellStart"/>
+      <w:r>
+        <w:t>Build</w:t>
+      </w:r>
+      <w:proofErr w:type="spellEnd"/>
+      <w:r>
+        <w:t>-Ergebnisse</w:t>
       </w:r>
       <w:bookmarkEnd w:id="26"/>
     </w:p>
@@ -3622,7 +4365,15 @@
         <w:t>bekommen</w:t>
       </w:r>
       <w:r>
-        <w:t xml:space="preserve"> mit Einführung eines CI-Systems (welches eine Versionsverwaltung einschließt) stets sämtliche Builds an einem zentralen Ort </w:t>
+        <w:t xml:space="preserve"> mit Einführung eines CI-Systems (welches eine Versionsverwaltung einschließt) stets sämtliche </w:t>
+      </w:r>
+      <w:proofErr w:type="spellStart"/>
+      <w:r>
+        <w:t>Builds</w:t>
+      </w:r>
+      <w:proofErr w:type="spellEnd"/>
+      <w:r>
+        <w:t xml:space="preserve"> an einem zentralen Ort </w:t>
       </w:r>
       <w:r>
         <w:t>bereitgestellt. Dadurch wird laut Simon Wiest (2010: 40) die Wahrscheinlichkeit erhöht, das neue Softwarestände schneller zu Beteiligten gelangt, welche wiederum schneller Rückmeldung über die Qualität der jeweiligen Stände geben können.</w:t>
@@ -3640,7 +4391,15 @@
     </w:p>
     <w:p>
       <w:r>
-        <w:t xml:space="preserve">Da ein CI-System stets den Überblick bzw. die Kontrolle über sämtliche Build-Prozesse hat lassen sich auf diese Weise sehr genau alle Schritte und Ergebnisse nachvollziehen. Diese Ergebnisse können gezielt an betroffene Entwickler gesendet werden. </w:t>
+        <w:t xml:space="preserve">Da ein CI-System stets den Überblick bzw. die Kontrolle über sämtliche </w:t>
+      </w:r>
+      <w:proofErr w:type="spellStart"/>
+      <w:r>
+        <w:t>Build</w:t>
+      </w:r>
+      <w:proofErr w:type="spellEnd"/>
+      <w:r>
+        <w:t xml:space="preserve">-Prozesse hat lassen sich auf diese Weise sehr genau alle Schritte und Ergebnisse nachvollziehen. Diese Ergebnisse können gezielt an betroffene Entwickler gesendet werden. </w:t>
       </w:r>
       <w:r>
         <w:t xml:space="preserve">Dieser </w:t>
@@ -3670,7 +4429,7 @@
         <w:t>, da in diesem Fall das CI-System aktiv Nachrichten versendet und die Betroffenen Personen nicht selbst nach diesen Informationen suchen müssen. Diese Aktiven Benachrichtigungen sollten</w:t>
       </w:r>
       <w:r>
-        <w:t xml:space="preserve"> sehr detaillierte Informationen enthalten, welche z.B. die Auslöser eines Fehlers eingrenzen. Außerdem sollten Entwickler und andere Beteiligte nur bei wichtigen Ergebnissen benachrichtigt werden, um ein Stören dieser Funktion zu vermeiden (vgl. Wiest 2010: 41).</w:t>
+        <w:t xml:space="preserve"> sehr detaillierte Informationen enthalten, welche z.B. die Auslöser eines Fehlers eingrenzen. Außerdem sollten Entwickler und andere Beteiligte nur bei wichtigen Ergebnissen benachrichtigt werden, um ein Stören dieser Funktion zu vermeiden (Wiest 2010: 41).</w:t>
       </w:r>
     </w:p>
     <w:p>
@@ -3690,12 +4449,28 @@
       <w:r>
         <w:t xml:space="preserve">Im letzten Schritt kann sich ein CI-System selbst noch um das verteilen eines Produktes kümmern. Man spricht hierbei von </w:t>
       </w:r>
-      <w:r>
-        <w:rPr>
-          <w:i/>
-        </w:rPr>
-        <w:t>continuous deployment</w:t>
-      </w:r>
+      <w:proofErr w:type="spellStart"/>
+      <w:r>
+        <w:rPr>
+          <w:i/>
+        </w:rPr>
+        <w:t>continuous</w:t>
+      </w:r>
+      <w:proofErr w:type="spellEnd"/>
+      <w:r>
+        <w:rPr>
+          <w:i/>
+        </w:rPr>
+        <w:t xml:space="preserve"> </w:t>
+      </w:r>
+      <w:proofErr w:type="spellStart"/>
+      <w:r>
+        <w:rPr>
+          <w:i/>
+        </w:rPr>
+        <w:t>deployment</w:t>
+      </w:r>
+      <w:proofErr w:type="spellEnd"/>
       <w:r>
         <w:t>.</w:t>
       </w:r>
@@ -3714,10 +4489,26 @@
     </w:p>
     <w:p>
       <w:r>
-        <w:t>Durch die bisherigen Schritte einer gut durchgeführten CI ist es möglich jederzeit funktionierende Software zu verteilen weil diese, wie es der Name verrät, kontinuierlich</w:t>
-      </w:r>
-      <w:r>
-        <w:t xml:space="preserve"> Integriert und bei jedem neuen Build getestet, </w:t>
+        <w:t xml:space="preserve">Durch die bisherigen Schritte einer gut durchgeführten CI ist es möglich jederzeit funktionierende Software zu </w:t>
+      </w:r>
+      <w:proofErr w:type="gramStart"/>
+      <w:r>
+        <w:t>verteilen</w:t>
+      </w:r>
+      <w:proofErr w:type="gramEnd"/>
+      <w:r>
+        <w:t xml:space="preserve"> weil diese, wie es der Name verrät, kontinuierlich</w:t>
+      </w:r>
+      <w:r>
+        <w:t xml:space="preserve"> Integriert und bei jedem neuen </w:t>
+      </w:r>
+      <w:proofErr w:type="spellStart"/>
+      <w:r>
+        <w:t>Build</w:t>
+      </w:r>
+      <w:proofErr w:type="spellEnd"/>
+      <w:r>
+        <w:t xml:space="preserve"> getestet, </w:t>
       </w:r>
       <w:r>
         <w:t xml:space="preserve">und nur dann freigegeben wird, wenn sie </w:t>
@@ -3775,7 +4566,15 @@
       </w:r>
       <w:r>
         <w:lastRenderedPageBreak/>
-        <w:t>er logischerweise bereits im Einsatz war. Das führt wiederum dazu, dass Entwicklern mutiger agieren können, weil das CI System ihnen jederzeit ein virtuelles Fallnetz bietet.</w:t>
+        <w:t xml:space="preserve">er logischerweise bereits im Einsatz war. Das führt wiederum dazu, dass Entwicklern mutiger agieren können, weil das CI System ihnen jederzeit </w:t>
+      </w:r>
+      <w:proofErr w:type="gramStart"/>
+      <w:r>
+        <w:t>ein virtuelles Fallnetz</w:t>
+      </w:r>
+      <w:proofErr w:type="gramEnd"/>
+      <w:r>
+        <w:t xml:space="preserve"> bietet.</w:t>
       </w:r>
     </w:p>
     <w:p/>
@@ -3881,7 +4680,15 @@
         </w:numPr>
       </w:pPr>
       <w:r>
-        <w:t xml:space="preserve">Da ein CI-System in den meisten Fällen zusätzliche Hardware in Form eines CI-Servers, eines Build-Servers und eventuell auch einem eigenen Server auf den ein </w:t>
+        <w:t xml:space="preserve">Da ein CI-System in den meisten Fällen zusätzliche Hardware in Form eines CI-Servers, eines </w:t>
+      </w:r>
+      <w:proofErr w:type="spellStart"/>
+      <w:r>
+        <w:t>Build</w:t>
+      </w:r>
+      <w:proofErr w:type="spellEnd"/>
+      <w:r>
+        <w:t xml:space="preserve">-Servers und eventuell auch einem eigenen Server auf den ein </w:t>
       </w:r>
       <w:r>
         <w:lastRenderedPageBreak/>
@@ -3894,7 +4701,15 @@
         <w:t xml:space="preserve"> benötigen um gebaut zu werden, </w:t>
       </w:r>
       <w:r>
-        <w:t xml:space="preserve">setzen wahrscheinlich potentere Hardware bzw. sogar mehr Hardware (im Falle einer Parallelisierung des Build Prozesses) voraus als es kleinere würden. </w:t>
+        <w:t xml:space="preserve">setzen wahrscheinlich potentere Hardware bzw. sogar mehr Hardware (im Falle einer Parallelisierung des </w:t>
+      </w:r>
+      <w:proofErr w:type="spellStart"/>
+      <w:r>
+        <w:t>Build</w:t>
+      </w:r>
+      <w:proofErr w:type="spellEnd"/>
+      <w:r>
+        <w:t xml:space="preserve"> Prozesses) voraus als es kleinere würden. </w:t>
       </w:r>
     </w:p>
     <w:p>
@@ -3906,13 +4721,61 @@
         </w:numPr>
       </w:pPr>
       <w:r>
-        <w:t>Da häufig Integriert wird, wird ebenso häufig gebaut, was Zeit in Anspruch nimmt. Auch wenn die Zeit, die ein Build benötigt um erstellt zu werden, wie in 4.1.6 erläutert, verkürzt werden kann, so kann es sehr Aufwendig sein diese Optimierungen vorzunehmen und letztendlich sind diese keine Garantie für die gewünschten Ergebnisse. Wenn die Build Zeiten aus welchen Gründen auch immer nicht kurz genug gehalten werden können, kann es wegen eines Rückstaus an Builds (vgl. Wiest 2010: 38) zu einer Verzögerung des gesamten Projektzeitplans kommen, weil Entwickler auf die Ergebnisse der Builds warten müssen.</w:t>
+        <w:t xml:space="preserve">Da häufig Integriert wird, wird ebenso häufig gebaut, was Zeit in Anspruch nimmt. Auch wenn die Zeit, die ein </w:t>
+      </w:r>
+      <w:proofErr w:type="spellStart"/>
+      <w:r>
+        <w:t>Build</w:t>
+      </w:r>
+      <w:proofErr w:type="spellEnd"/>
+      <w:r>
+        <w:t xml:space="preserve"> benötigt um erstellt zu werden, wie in 4.1.6 erläutert, verkürzt werden kann, so kann es sehr Aufwendig sein diese Optimierungen vorzunehmen und letztendlich sind diese keine Garantie für die gewünschten Ergebnisse. Wenn die </w:t>
+      </w:r>
+      <w:proofErr w:type="spellStart"/>
+      <w:r>
+        <w:t>Build</w:t>
+      </w:r>
+      <w:proofErr w:type="spellEnd"/>
+      <w:r>
+        <w:t xml:space="preserve"> Zeiten aus welchen Gründen auch immer nicht kurz genug gehalten werden können, kann es wegen eines </w:t>
+      </w:r>
+      <w:proofErr w:type="gramStart"/>
+      <w:r>
+        <w:t>Rückstaus</w:t>
+      </w:r>
+      <w:proofErr w:type="gramEnd"/>
+      <w:r>
+        <w:t xml:space="preserve"> an </w:t>
+      </w:r>
+      <w:proofErr w:type="spellStart"/>
+      <w:r>
+        <w:t>Builds</w:t>
+      </w:r>
+      <w:proofErr w:type="spellEnd"/>
+      <w:r>
+        <w:t xml:space="preserve"> (Wiest 2010: 38) zu einer Verzögerung des gesamten Projektzeitplans kommen, weil Entwickler auf die Ergebnisse der </w:t>
+      </w:r>
+      <w:proofErr w:type="spellStart"/>
+      <w:r>
+        <w:t>Builds</w:t>
+      </w:r>
+      <w:proofErr w:type="spellEnd"/>
+      <w:r>
+        <w:t xml:space="preserve"> warten müssen.</w:t>
       </w:r>
     </w:p>
     <w:p/>
     <w:p>
       <w:r>
-        <w:t>Die überwiegende Mehrheit der Nachteile, welche die Continuous Integration verursachen kann, werden nur durch den Umgang mit selbiger ausgelöst – Also durch die Entwickler. Es gibt wie beschrieben auch solche, die nicht von den Entwicklern, bzw. den Beteiligten abhängen, wie zum Beispiel Initialkosten durch Neuanschaffung von Hardware, dennoch lässt sich sagen, dass die meisten Nachteile bei gewissenhafter und korrekter Durchführung nicht auftreten sollten. Diese korrekte Durchführung muss natürlich erst einmal zur Routine werden, was Zeit und Erfahrung bedarf. Trotzdem überwiegen die Vorteile der CI klar deren Nachteilen, vor allem dann, wenn die Nachteile durch eine korrekt angewendete CI erst gar nicht auftreten.</w:t>
+        <w:t xml:space="preserve">Die überwiegende Mehrheit der Nachteile, welche die </w:t>
+      </w:r>
+      <w:proofErr w:type="spellStart"/>
+      <w:r>
+        <w:t>Continuous</w:t>
+      </w:r>
+      <w:proofErr w:type="spellEnd"/>
+      <w:r>
+        <w:t xml:space="preserve"> Integration verursachen kann, werden nur durch den Umgang mit selbiger ausgelöst – Also durch die Entwickler. Es gibt wie beschrieben auch solche, die nicht von den Entwicklern, bzw. den Beteiligten abhängen, wie zum Beispiel Initialkosten durch Neuanschaffung von Hardware, dennoch lässt sich sagen, dass die meisten Nachteile bei gewissenhafter und korrekter Durchführung nicht auftreten sollten. Diese korrekte Durchführung muss natürlich erst einmal zur Routine werden, was Zeit und Erfahrung bedarf. Trotzdem überwiegen die Vorteile der CI klar deren Nachteilen, vor allem dann, wenn die Nachteile durch eine korrekt angewendete CI erst gar nicht auftreten.</w:t>
       </w:r>
     </w:p>
     <w:p/>
@@ -3988,7 +4851,16 @@
         <w:t>rammiersprache</w:t>
       </w:r>
       <w:r>
-        <w:t xml:space="preserve"> (vgl. Python.org).</w:t>
+        <w:t xml:space="preserve"> (Python.org</w:t>
+      </w:r>
+      <w:r>
+        <w:t xml:space="preserve">, </w:t>
+      </w:r>
+      <w:r>
+        <w:t>2018</w:t>
+      </w:r>
+      <w:r>
+        <w:t>).</w:t>
       </w:r>
       <w:r>
         <w:t xml:space="preserve"> </w:t>
@@ -4122,6 +4994,7 @@
       <w:r>
         <w:t xml:space="preserve"> spätestens beim Kompilieren aufgefallen wären. Der Interpreter unterstützt den Entwickler allerdings ausreichend bei der Fehlersuche, indem er eine </w:t>
       </w:r>
+      <w:proofErr w:type="spellStart"/>
       <w:r>
         <w:rPr>
           <w:i/>
@@ -4140,6 +5013,7 @@
         </w:rPr>
         <w:t>eption</w:t>
       </w:r>
+      <w:proofErr w:type="spellEnd"/>
       <w:r>
         <w:rPr>
           <w:rStyle w:val="Funotenzeichen"/>
@@ -4244,12 +5118,14 @@
       <w:r>
         <w:t xml:space="preserve">vor allem in der nativ vorhandenen Auswahl an vorinstallierten Modulen bzw. ihrer Library unterscheiden. Während diesem Projekt wurde ausschließlich mit der Python Distribution </w:t>
       </w:r>
+      <w:proofErr w:type="spellStart"/>
       <w:r>
         <w:rPr>
           <w:i/>
         </w:rPr>
         <w:t>Anaconda</w:t>
       </w:r>
+      <w:proofErr w:type="spellEnd"/>
       <w:r>
         <w:t xml:space="preserve"> entwickelt</w:t>
       </w:r>
@@ -4270,12 +5146,14 @@
       <w:r>
         <w:t xml:space="preserve">Die Python Distribution </w:t>
       </w:r>
+      <w:proofErr w:type="spellStart"/>
       <w:r>
         <w:rPr>
           <w:i/>
         </w:rPr>
         <w:t>Anaconda</w:t>
       </w:r>
+      <w:proofErr w:type="spellEnd"/>
     </w:p>
     <w:p>
       <w:pPr>
@@ -4285,12 +5163,14 @@
           <w:numId w:val="0"/>
         </w:numPr>
       </w:pPr>
+      <w:proofErr w:type="spellStart"/>
       <w:r>
         <w:rPr>
           <w:i/>
         </w:rPr>
         <w:t>Anaconda</w:t>
       </w:r>
+      <w:proofErr w:type="spellEnd"/>
       <w:r>
         <w:t xml:space="preserve"> ist eine relative junge Python Distribution und war </w:t>
       </w:r>
@@ -4325,12 +5205,14 @@
       <w:r>
         <w:t xml:space="preserve">ie schon erwähnt beinhaltet </w:t>
       </w:r>
+      <w:proofErr w:type="spellStart"/>
       <w:r>
         <w:rPr>
           <w:i/>
         </w:rPr>
         <w:t>Anaconda</w:t>
       </w:r>
+      <w:proofErr w:type="spellEnd"/>
       <w:r>
         <w:t xml:space="preserve"> eine große Library welche über 100 </w:t>
       </w:r>
@@ -4346,21 +5228,25 @@
       <w:r>
         <w:t xml:space="preserve">obei es die Möglichkeit gibt unzählige weiter zu installieren. An dieser Stelle kommt der Package Manager </w:t>
       </w:r>
+      <w:proofErr w:type="spellStart"/>
       <w:r>
         <w:rPr>
           <w:i/>
         </w:rPr>
         <w:t>Conda</w:t>
       </w:r>
+      <w:proofErr w:type="spellEnd"/>
       <w:r>
         <w:t xml:space="preserve"> ins Spiel mit welchem dies äußerst komfortabel gelöst wird. Mit </w:t>
       </w:r>
+      <w:proofErr w:type="spellStart"/>
       <w:r>
         <w:rPr>
           <w:i/>
         </w:rPr>
         <w:t>Conda</w:t>
       </w:r>
+      <w:proofErr w:type="spellEnd"/>
       <w:r>
         <w:rPr>
           <w:i/>
@@ -4377,16 +5263,27 @@
         <w:t>repo.continuum.io</w:t>
       </w:r>
       <w:r>
-        <w:t>, was den Vorteil mit sich bringt, dass Anaconda</w:t>
-      </w:r>
-      <w:r>
-        <w:t>®</w:t>
-      </w:r>
-      <w:r>
-        <w:t xml:space="preserve"> diese Packages selbst überwacht bzw. wartet und auf dem aktuellsten Stand hält</w:t>
-      </w:r>
-      <w:r>
-        <w:t xml:space="preserve"> (vgl. Conda 2017)</w:t>
+        <w:t xml:space="preserve">, was den Vorteil mit sich bringt, dass </w:t>
+      </w:r>
+      <w:proofErr w:type="spellStart"/>
+      <w:r>
+        <w:t>Anaconda</w:t>
+      </w:r>
+      <w:proofErr w:type="spellEnd"/>
+      <w:r>
+        <w:t>® diese Packages selbst überwacht bzw. wartet und auf dem aktuellsten Stand hält</w:t>
+      </w:r>
+      <w:r>
+        <w:t xml:space="preserve"> (Conda</w:t>
+      </w:r>
+      <w:r>
+        <w:t>.</w:t>
+      </w:r>
+      <w:r>
+        <w:t>io,</w:t>
+      </w:r>
+      <w:r>
+        <w:t xml:space="preserve"> 2017)</w:t>
       </w:r>
       <w:r>
         <w:t>. Somit ist sichergestellt, dass keine veralteten Packages in ein Projekt gelangen, welche unter Umständen Schwierigkeiten verursachen.</w:t>
@@ -4404,21 +5301,25 @@
         <w:lastRenderedPageBreak/>
         <w:t xml:space="preserve">Es sei gesagt, dass es kein </w:t>
       </w:r>
+      <w:proofErr w:type="spellStart"/>
       <w:r>
         <w:rPr>
           <w:i/>
         </w:rPr>
         <w:t>Anaconda</w:t>
       </w:r>
+      <w:proofErr w:type="spellEnd"/>
       <w:r>
         <w:t xml:space="preserve"> braucht, um Packages zu installieren oder um generell mit Python zu arbeiten. Dennoch bietet eine Distribution wie </w:t>
       </w:r>
+      <w:proofErr w:type="spellStart"/>
       <w:r>
         <w:rPr>
           <w:i/>
         </w:rPr>
         <w:t>Anaconda</w:t>
       </w:r>
+      <w:proofErr w:type="spellEnd"/>
       <w:r>
         <w:t xml:space="preserve"> dem Entwickler </w:t>
       </w:r>
@@ -4430,9 +5331,11 @@
       <w:pPr>
         <w:pStyle w:val="berschrift3"/>
       </w:pPr>
+      <w:proofErr w:type="spellStart"/>
       <w:r>
         <w:t>PyCharm</w:t>
       </w:r>
+      <w:proofErr w:type="spellEnd"/>
       <w:r>
         <w:t xml:space="preserve"> als Entwicklungsumgebung</w:t>
       </w:r>
@@ -4483,12 +5386,14 @@
       <w:r>
         <w:t xml:space="preserve">genannt) führen würde. Auch lässt sich über eine IDE gegebenenfalls eine Versionsverwaltung realisieren, welche in dem Fall dieser praktischen Arbeit allerdings nicht von </w:t>
       </w:r>
+      <w:proofErr w:type="spellStart"/>
       <w:r>
         <w:rPr>
           <w:i/>
         </w:rPr>
         <w:t>PyCharm</w:t>
       </w:r>
+      <w:proofErr w:type="spellEnd"/>
       <w:r>
         <w:t xml:space="preserve"> selbst übernommen wurde. Außer einer Syntaxprüfung hilft ein integrierter </w:t>
       </w:r>
@@ -4509,14 +5414,24 @@
       <w:r>
         <w:t xml:space="preserve">In diesem Projekt wurde ausschließlich mit </w:t>
       </w:r>
+      <w:proofErr w:type="spellStart"/>
       <w:r>
         <w:rPr>
           <w:i/>
         </w:rPr>
         <w:t>PyCharm</w:t>
       </w:r>
-      <w:r>
-        <w:t xml:space="preserve"> entwickelt. Innerhalb des Teams in dem das Projekt entstand, wurde bereits damit gearbeitet, weshalb die Entscheidung nicht schwer viel. PyCharm bietet eine übersichtliche und moderne Benutzeroberfläche. Außerdem ist eine Code-Vervollständigung integriert, welche das Programmieren um ein Vielfaches komfortabler macht. Diese Code-Vervollständigung schlägt dem Entwickler Beispiele vor, welche </w:t>
+      <w:proofErr w:type="spellEnd"/>
+      <w:r>
+        <w:t xml:space="preserve"> entwickelt. Innerhalb des Teams in dem das Projekt entstand, wurde bereits damit gearbeitet, weshalb die Entscheidung nicht schwer viel. </w:t>
+      </w:r>
+      <w:proofErr w:type="spellStart"/>
+      <w:r>
+        <w:t>PyCharm</w:t>
+      </w:r>
+      <w:proofErr w:type="spellEnd"/>
+      <w:r>
+        <w:t xml:space="preserve"> bietet eine übersichtliche und moderne Benutzeroberfläche. Außerdem ist eine Code-Vervollständigung integriert, welche das Programmieren um ein Vielfaches komfortabler macht. Diese Code-Vervollständigung schlägt dem Entwickler Beispiele vor, welche </w:t>
       </w:r>
       <w:r>
         <w:t>er</w:t>
@@ -4527,21 +5442,25 @@
       <w:r>
         <w:t xml:space="preserve">könnte. Außerdem funktionieren </w:t>
       </w:r>
+      <w:proofErr w:type="spellStart"/>
       <w:r>
         <w:rPr>
           <w:i/>
         </w:rPr>
         <w:t>Anaconda</w:t>
       </w:r>
+      <w:proofErr w:type="spellEnd"/>
       <w:r>
         <w:t xml:space="preserve"> und dessen Package-Manager </w:t>
       </w:r>
+      <w:proofErr w:type="spellStart"/>
       <w:r>
         <w:rPr>
           <w:i/>
         </w:rPr>
         <w:t>Conda</w:t>
       </w:r>
+      <w:proofErr w:type="spellEnd"/>
       <w:r>
         <w:rPr>
           <w:i/>
@@ -4554,21 +5473,25 @@
       <w:r>
         <w:t xml:space="preserve"> mit </w:t>
       </w:r>
+      <w:proofErr w:type="spellStart"/>
       <w:r>
         <w:rPr>
           <w:i/>
         </w:rPr>
         <w:t>PyCharm</w:t>
       </w:r>
+      <w:proofErr w:type="spellEnd"/>
       <w:r>
         <w:t xml:space="preserve"> sehr gut. Innerhalb von </w:t>
       </w:r>
+      <w:proofErr w:type="spellStart"/>
       <w:r>
         <w:rPr>
           <w:i/>
         </w:rPr>
         <w:t>PyCharm</w:t>
       </w:r>
+      <w:proofErr w:type="spellEnd"/>
       <w:r>
         <w:rPr>
           <w:i/>
@@ -4587,32 +5510,932 @@
       <w:r>
         <w:t xml:space="preserve"> auswählen müssen, welcher in diesem Fall dann </w:t>
       </w:r>
+      <w:proofErr w:type="spellStart"/>
       <w:r>
         <w:rPr>
           <w:i/>
         </w:rPr>
         <w:t>Anaconda</w:t>
       </w:r>
+      <w:proofErr w:type="spellEnd"/>
       <w:r>
         <w:t xml:space="preserve"> ist. Die Benutzeroberfläche von </w:t>
       </w:r>
+      <w:proofErr w:type="spellStart"/>
       <w:r>
         <w:rPr>
           <w:i/>
         </w:rPr>
         <w:t>PyCharm</w:t>
       </w:r>
+      <w:proofErr w:type="spellEnd"/>
       <w:r>
         <w:t xml:space="preserve"> bietet dem Benutzer dann die Möglichkeit Über </w:t>
       </w:r>
+      <w:proofErr w:type="spellStart"/>
       <w:r>
         <w:rPr>
           <w:i/>
         </w:rPr>
         <w:t>Conda</w:t>
       </w:r>
+      <w:proofErr w:type="spellEnd"/>
       <w:r>
         <w:t xml:space="preserve"> ganz bequem neue Packages zu suchen und zu installieren. </w:t>
+      </w:r>
+    </w:p>
+    <w:p>
+      <w:pPr>
+        <w:pStyle w:val="berschrift3"/>
+      </w:pPr>
+      <w:proofErr w:type="spellStart"/>
+      <w:r>
+        <w:lastRenderedPageBreak/>
+        <w:t>Git</w:t>
+      </w:r>
+      <w:proofErr w:type="spellEnd"/>
+      <w:r>
+        <w:t xml:space="preserve"> im Zusammenspiel mit </w:t>
+      </w:r>
+      <w:proofErr w:type="spellStart"/>
+      <w:r>
+        <w:t>TortoiseGit</w:t>
+      </w:r>
+      <w:proofErr w:type="spellEnd"/>
+      <w:r>
+        <w:t xml:space="preserve"> und </w:t>
+      </w:r>
+      <w:proofErr w:type="spellStart"/>
+      <w:r>
+        <w:t>GitLab</w:t>
+      </w:r>
+      <w:proofErr w:type="spellEnd"/>
+      <w:r>
+        <w:t xml:space="preserve"> als Versionskontrollsystem</w:t>
+      </w:r>
+    </w:p>
+    <w:p>
+      <w:r>
+        <w:t xml:space="preserve">Eine Versionskontrolle ist vor allem in Hinblick auf eine gut durchgeführte </w:t>
+      </w:r>
+      <w:proofErr w:type="spellStart"/>
+      <w:r>
+        <w:rPr>
+          <w:i/>
+        </w:rPr>
+        <w:t>Continuous</w:t>
+      </w:r>
+      <w:proofErr w:type="spellEnd"/>
+      <w:r>
+        <w:rPr>
+          <w:i/>
+        </w:rPr>
+        <w:t xml:space="preserve"> Integration</w:t>
+      </w:r>
+      <w:r>
+        <w:t xml:space="preserve"> enorm wichtig. Aber auch wenn eine CI nicht oberste Priorität haben sollte, bietet es sich an ein VCS </w:t>
+      </w:r>
+      <w:r>
+        <w:t>zu benutzen, da die Vorteile der Versionierung von Quellcode sehr vielfältig und dank bereits vorhandener Lösungen auch einfach zu handhaben sind.</w:t>
+      </w:r>
+    </w:p>
+    <w:p>
+      <w:pPr>
+        <w:rPr>
+          <w:i/>
+        </w:rPr>
+      </w:pPr>
+      <w:r>
+        <w:t xml:space="preserve">In Kapitel 4.1.1 wurde bereits auf Versionskontrollsysteme eingegangen und deren Grundlegenden Funktionen erläutert. </w:t>
+      </w:r>
+      <w:r>
+        <w:t xml:space="preserve">Die Basis des Verwendeten VCS war in diesem Projekt das Verteilte Versionskontrollsystem (im folgenden als DVCS bezeichnet) </w:t>
+      </w:r>
+      <w:proofErr w:type="spellStart"/>
+      <w:r>
+        <w:rPr>
+          <w:i/>
+        </w:rPr>
+        <w:t>Git</w:t>
+      </w:r>
+      <w:proofErr w:type="spellEnd"/>
+      <w:r>
+        <w:rPr>
+          <w:i/>
+        </w:rPr>
+        <w:t>.</w:t>
+      </w:r>
+    </w:p>
+    <w:p>
+      <w:pPr>
+        <w:pStyle w:val="Abbildung"/>
+      </w:pPr>
+      <w:r>
+        <w:rPr>
+          <w:noProof/>
+        </w:rPr>
+        <w:drawing>
+          <wp:inline distT="0" distB="0" distL="0" distR="0">
+            <wp:extent cx="3105150" cy="3619500"/>
+            <wp:effectExtent l="0" t="0" r="0" b="0"/>
+            <wp:docPr id="4" name="Grafik 4"/>
+            <wp:cNvGraphicFramePr>
+              <a:graphicFrameLocks xmlns:a="http://schemas.openxmlformats.org/drawingml/2006/main" noChangeAspect="1"/>
+            </wp:cNvGraphicFramePr>
+            <a:graphic xmlns:a="http://schemas.openxmlformats.org/drawingml/2006/main">
+              <a:graphicData uri="http://schemas.openxmlformats.org/drawingml/2006/picture">
+                <pic:pic xmlns:pic="http://schemas.openxmlformats.org/drawingml/2006/picture">
+                  <pic:nvPicPr>
+                    <pic:cNvPr id="0" name="Picture 2"/>
+                    <pic:cNvPicPr>
+                      <a:picLocks noChangeAspect="1" noChangeArrowheads="1"/>
+                    </pic:cNvPicPr>
+                  </pic:nvPicPr>
+                  <pic:blipFill>
+                    <a:blip r:embed="rId9">
+                      <a:extLst>
+                        <a:ext uri="{28A0092B-C50C-407E-A947-70E740481C1C}">
+                          <a14:useLocalDpi xmlns:a14="http://schemas.microsoft.com/office/drawing/2010/main" val="0"/>
+                        </a:ext>
+                      </a:extLst>
+                    </a:blip>
+                    <a:srcRect/>
+                    <a:stretch>
+                      <a:fillRect/>
+                    </a:stretch>
+                  </pic:blipFill>
+                  <pic:spPr bwMode="auto">
+                    <a:xfrm>
+                      <a:off x="0" y="0"/>
+                      <a:ext cx="3105150" cy="3619500"/>
+                    </a:xfrm>
+                    <a:prstGeom prst="rect">
+                      <a:avLst/>
+                    </a:prstGeom>
+                    <a:noFill/>
+                    <a:ln>
+                      <a:noFill/>
+                    </a:ln>
+                  </pic:spPr>
+                </pic:pic>
+              </a:graphicData>
+            </a:graphic>
+          </wp:inline>
+        </w:drawing>
+      </w:r>
+    </w:p>
+    <w:p>
+      <w:pPr>
+        <w:pStyle w:val="Beschriftung"/>
+        <w:jc w:val="center"/>
+      </w:pPr>
+      <w:r>
+        <w:t xml:space="preserve">Abbildung </w:t>
+      </w:r>
+      <w:fldSimple w:instr=" SEQ Abbildung \* ARABIC ">
+        <w:r>
+          <w:rPr>
+            <w:noProof/>
+          </w:rPr>
+          <w:t>2</w:t>
+        </w:r>
+      </w:fldSimple>
+      <w:r>
+        <w:t xml:space="preserve">: Visualisierung eines Verteilten Versionskontrollsystems, Quelle: </w:t>
+      </w:r>
+      <w:proofErr w:type="spellStart"/>
+      <w:r>
+        <w:t>Git</w:t>
+      </w:r>
+      <w:proofErr w:type="spellEnd"/>
+      <w:r>
+        <w:t xml:space="preserve"> (19. Oktober 2017): Seite „</w:t>
+      </w:r>
+      <w:r>
+        <w:t xml:space="preserve">1.1 </w:t>
+      </w:r>
+      <w:proofErr w:type="spellStart"/>
+      <w:r>
+        <w:t>Getting</w:t>
+      </w:r>
+      <w:proofErr w:type="spellEnd"/>
+      <w:r>
+        <w:t xml:space="preserve"> </w:t>
+      </w:r>
+      <w:proofErr w:type="spellStart"/>
+      <w:r>
+        <w:t>Started</w:t>
+      </w:r>
+      <w:proofErr w:type="spellEnd"/>
+      <w:r>
+        <w:t xml:space="preserve"> - About Version Control</w:t>
+      </w:r>
+      <w:r>
+        <w:t>“.</w:t>
+      </w:r>
+    </w:p>
+    <w:p>
+      <w:pPr>
+        <w:pStyle w:val="Beschriftung"/>
+      </w:pPr>
+      <w:r>
+        <w:t>Bei einem DVCS gibt es, wie es Abb. 2 veranschaulicht, im Grunde genommen keine Trennung zwischen Entwickler- und Serverumgebung</w:t>
+      </w:r>
+      <w:r>
+        <w:t xml:space="preserve">, was einen Server im Grunde genommen </w:t>
+      </w:r>
+      <w:r>
+        <w:t>nicht mehr nötig</w:t>
+      </w:r>
+      <w:r>
+        <w:t xml:space="preserve"> macht </w:t>
+      </w:r>
+      <w:r>
+        <w:t>(</w:t>
+      </w:r>
+      <w:r>
+        <w:t xml:space="preserve">René </w:t>
+      </w:r>
+      <w:proofErr w:type="spellStart"/>
+      <w:r>
+        <w:t>Preißel</w:t>
+      </w:r>
+      <w:proofErr w:type="spellEnd"/>
+      <w:r>
+        <w:t xml:space="preserve">, </w:t>
+      </w:r>
+      <w:proofErr w:type="spellStart"/>
+      <w:r>
+        <w:t>Bj</w:t>
+      </w:r>
+      <w:r>
+        <w:rPr>
+          <w:bCs/>
+        </w:rPr>
+        <w:t>ø</w:t>
+      </w:r>
+      <w:r>
+        <w:rPr>
+          <w:bCs/>
+        </w:rPr>
+        <w:t>rn</w:t>
+      </w:r>
+      <w:proofErr w:type="spellEnd"/>
+      <w:r>
+        <w:rPr>
+          <w:bCs/>
+        </w:rPr>
+        <w:t xml:space="preserve"> </w:t>
+      </w:r>
+      <w:proofErr w:type="spellStart"/>
+      <w:r>
+        <w:rPr>
+          <w:bCs/>
+        </w:rPr>
+        <w:t>Stachmann</w:t>
+      </w:r>
+      <w:proofErr w:type="spellEnd"/>
+      <w:r>
+        <w:rPr>
+          <w:bCs/>
+        </w:rPr>
+        <w:t xml:space="preserve">, </w:t>
+      </w:r>
+      <w:r>
+        <w:rPr>
+          <w:bCs/>
+        </w:rPr>
+        <w:t xml:space="preserve">2017: 2). Dennoch wird in der Regel einer benutzt, was besonders der Strukturierung eines Projektes zu Gute kommt. </w:t>
+      </w:r>
+      <w:r>
+        <w:t xml:space="preserve">René </w:t>
+      </w:r>
+      <w:proofErr w:type="spellStart"/>
+      <w:r>
+        <w:t>Preißel</w:t>
+      </w:r>
+      <w:proofErr w:type="spellEnd"/>
+      <w:r>
+        <w:t xml:space="preserve"> und</w:t>
+      </w:r>
+      <w:r>
+        <w:t xml:space="preserve"> </w:t>
+      </w:r>
+      <w:proofErr w:type="spellStart"/>
+      <w:r>
+        <w:t>Bj</w:t>
+      </w:r>
+      <w:r>
+        <w:rPr>
+          <w:bCs/>
+        </w:rPr>
+        <w:t>ø</w:t>
+      </w:r>
+      <w:r>
+        <w:rPr>
+          <w:bCs/>
+        </w:rPr>
+        <w:t>rn</w:t>
+      </w:r>
+      <w:proofErr w:type="spellEnd"/>
+      <w:r>
+        <w:rPr>
+          <w:bCs/>
+        </w:rPr>
+        <w:t xml:space="preserve"> </w:t>
+      </w:r>
+      <w:proofErr w:type="spellStart"/>
+      <w:r>
+        <w:rPr>
+          <w:bCs/>
+        </w:rPr>
+        <w:t>Stachmann</w:t>
+      </w:r>
+      <w:proofErr w:type="spellEnd"/>
+      <w:r>
+        <w:rPr>
+          <w:bCs/>
+        </w:rPr>
+        <w:t xml:space="preserve"> (2017: 3) geben als Beispiel, welche </w:t>
+      </w:r>
+      <w:r>
+        <w:rPr>
+          <w:bCs/>
+          <w:i/>
+        </w:rPr>
+        <w:t>für</w:t>
+      </w:r>
+      <w:r>
+        <w:rPr>
+          <w:bCs/>
+        </w:rPr>
+        <w:t xml:space="preserve"> die Nutzung eines Servers spricht, spezifische </w:t>
+      </w:r>
+      <w:proofErr w:type="spellStart"/>
+      <w:r>
+        <w:rPr>
+          <w:bCs/>
+        </w:rPr>
+        <w:t>Repositorys</w:t>
+      </w:r>
+      <w:proofErr w:type="spellEnd"/>
+      <w:r>
+        <w:rPr>
+          <w:bCs/>
+        </w:rPr>
+        <w:t xml:space="preserve"> an, </w:t>
+      </w:r>
+      <w:r>
+        <w:rPr>
+          <w:bCs/>
+        </w:rPr>
+        <w:t xml:space="preserve">welche sinnvollerweise auf einem Server liegen sollten. Da wäre zum Beispiel das sogenannte </w:t>
+      </w:r>
+      <w:proofErr w:type="spellStart"/>
+      <w:r>
+        <w:rPr>
+          <w:bCs/>
+          <w:i/>
+        </w:rPr>
+        <w:t>B</w:t>
+      </w:r>
+      <w:r>
+        <w:rPr>
+          <w:bCs/>
+          <w:i/>
+        </w:rPr>
+        <w:t>lessed</w:t>
+      </w:r>
+      <w:proofErr w:type="spellEnd"/>
+      <w:r>
+        <w:rPr>
+          <w:bCs/>
+          <w:i/>
+        </w:rPr>
+        <w:t xml:space="preserve"> Repository</w:t>
+      </w:r>
+      <w:r>
+        <w:rPr>
+          <w:bCs/>
+        </w:rPr>
+        <w:t xml:space="preserve">, aus welchem die Fertigen Softwarestände erstellt werden. In diesem Repository liegt also </w:t>
+      </w:r>
+      <w:r>
+        <w:rPr>
+          <w:bCs/>
+        </w:rPr>
+        <w:lastRenderedPageBreak/>
+        <w:t xml:space="preserve">zu jedem Zeitpunkt ein lauffähiges Produkt. Zum anderen nennen </w:t>
+      </w:r>
+      <w:r>
+        <w:t xml:space="preserve">René </w:t>
+      </w:r>
+      <w:proofErr w:type="spellStart"/>
+      <w:r>
+        <w:t>Preißel</w:t>
+      </w:r>
+      <w:proofErr w:type="spellEnd"/>
+      <w:r>
+        <w:t xml:space="preserve"> und </w:t>
+      </w:r>
+      <w:proofErr w:type="spellStart"/>
+      <w:r>
+        <w:t>Bj</w:t>
+      </w:r>
+      <w:r>
+        <w:rPr>
+          <w:bCs/>
+        </w:rPr>
+        <w:t>ø</w:t>
+      </w:r>
+      <w:r>
+        <w:rPr>
+          <w:bCs/>
+        </w:rPr>
+        <w:t>rn</w:t>
+      </w:r>
+      <w:proofErr w:type="spellEnd"/>
+      <w:r>
+        <w:rPr>
+          <w:bCs/>
+        </w:rPr>
+        <w:t xml:space="preserve"> </w:t>
+      </w:r>
+      <w:proofErr w:type="spellStart"/>
+      <w:r>
+        <w:rPr>
+          <w:bCs/>
+        </w:rPr>
+        <w:t>Stachmann</w:t>
+      </w:r>
+      <w:proofErr w:type="spellEnd"/>
+      <w:r>
+        <w:rPr>
+          <w:bCs/>
+        </w:rPr>
+        <w:t xml:space="preserve"> (2017: 3)</w:t>
+      </w:r>
+      <w:r>
+        <w:rPr>
+          <w:bCs/>
+        </w:rPr>
+        <w:t xml:space="preserve"> an dieser Stelle das </w:t>
+      </w:r>
+      <w:proofErr w:type="spellStart"/>
+      <w:r>
+        <w:rPr>
+          <w:bCs/>
+          <w:i/>
+        </w:rPr>
+        <w:t>Shared</w:t>
+      </w:r>
+      <w:proofErr w:type="spellEnd"/>
+      <w:r>
+        <w:rPr>
+          <w:bCs/>
+          <w:i/>
+        </w:rPr>
+        <w:t xml:space="preserve"> Repository</w:t>
+      </w:r>
+      <w:r>
+        <w:rPr>
+          <w:bCs/>
+        </w:rPr>
+        <w:t xml:space="preserve">, welches als Austausch-Repository dient. Ob man einen Server für spezielle </w:t>
+      </w:r>
+      <w:proofErr w:type="spellStart"/>
+      <w:r>
+        <w:rPr>
+          <w:bCs/>
+        </w:rPr>
+        <w:t>Repositorys</w:t>
+      </w:r>
+      <w:proofErr w:type="spellEnd"/>
+      <w:r>
+        <w:rPr>
+          <w:bCs/>
+        </w:rPr>
+        <w:t xml:space="preserve"> benutzt und welche das dann sind, ist individuell zu entscheiden. Es lässt sich aber sagen, dass ein Server das Risiko von Datenverlusten und damit auch </w:t>
+      </w:r>
+      <w:r>
+        <w:rPr>
+          <w:bCs/>
+        </w:rPr>
+        <w:t>f</w:t>
+      </w:r>
+      <w:r>
+        <w:rPr>
+          <w:bCs/>
+        </w:rPr>
+        <w:t xml:space="preserve">inanziellen Verlusten minimieren kann. </w:t>
+      </w:r>
+    </w:p>
+    <w:p>
+      <w:pPr>
+        <w:rPr>
+          <w:bCs/>
+        </w:rPr>
+      </w:pPr>
+      <w:r>
+        <w:t xml:space="preserve">Ein Verteiltes Versionskontrollsystem wie </w:t>
+      </w:r>
+      <w:proofErr w:type="spellStart"/>
+      <w:r>
+        <w:rPr>
+          <w:i/>
+        </w:rPr>
+        <w:t>Git</w:t>
+      </w:r>
+      <w:proofErr w:type="spellEnd"/>
+      <w:r>
+        <w:t xml:space="preserve"> bietet die Möglichkeit </w:t>
+      </w:r>
+      <w:proofErr w:type="spellStart"/>
+      <w:r>
+        <w:rPr>
+          <w:i/>
+        </w:rPr>
+        <w:t>Branches</w:t>
+      </w:r>
+      <w:proofErr w:type="spellEnd"/>
+      <w:r>
+        <w:t xml:space="preserve"> zu erstellen, um paralleles Arbeiten so bequem wie möglich zu gestalten. Dadurch kann sehr </w:t>
+      </w:r>
+      <w:r>
+        <w:rPr>
+          <w:i/>
+        </w:rPr>
+        <w:t>flexibel</w:t>
+      </w:r>
+      <w:r>
+        <w:t xml:space="preserve"> zwischen verschiedenen Aufgaben gewechselt werden. Entwickler können für verschiedene Aufgaben unterschiedliche </w:t>
+      </w:r>
+      <w:proofErr w:type="spellStart"/>
+      <w:r>
+        <w:rPr>
+          <w:i/>
+        </w:rPr>
+        <w:t>Branches</w:t>
+      </w:r>
+      <w:proofErr w:type="spellEnd"/>
+      <w:r>
+        <w:rPr>
+          <w:i/>
+        </w:rPr>
+        <w:t xml:space="preserve"> </w:t>
+      </w:r>
+      <w:r>
+        <w:t>erstellen</w:t>
+      </w:r>
+      <w:r>
+        <w:t xml:space="preserve">. Diese können im späteren Verlauf wieder </w:t>
+      </w:r>
+      <w:proofErr w:type="spellStart"/>
+      <w:r>
+        <w:rPr>
+          <w:i/>
+        </w:rPr>
+        <w:t>gemerged</w:t>
+      </w:r>
+      <w:proofErr w:type="spellEnd"/>
+      <w:r>
+        <w:t xml:space="preserve"> (also zusammengeführt) werden ohne Gefahr zu laufen, dass unabhängige Teilaufgaben, welche zur selben Zeit in Bearbeitung sind, vermischt werden. </w:t>
+      </w:r>
+      <w:proofErr w:type="spellStart"/>
+      <w:r>
+        <w:rPr>
+          <w:i/>
+        </w:rPr>
+        <w:t>Git</w:t>
+      </w:r>
+      <w:proofErr w:type="spellEnd"/>
+      <w:r>
+        <w:t xml:space="preserve"> lässt die Entwickler fast alle Operationen lokal durchführen. Das heißt es können </w:t>
+      </w:r>
+      <w:proofErr w:type="spellStart"/>
+      <w:r>
+        <w:rPr>
+          <w:i/>
+        </w:rPr>
+        <w:t>Branches</w:t>
+      </w:r>
+      <w:proofErr w:type="spellEnd"/>
+      <w:r>
+        <w:t xml:space="preserve"> erstellt, oder </w:t>
+      </w:r>
+      <w:proofErr w:type="spellStart"/>
+      <w:r>
+        <w:rPr>
+          <w:i/>
+        </w:rPr>
+        <w:t>commits</w:t>
+      </w:r>
+      <w:proofErr w:type="spellEnd"/>
+      <w:r>
+        <w:rPr>
+          <w:i/>
+        </w:rPr>
+        <w:t xml:space="preserve"> </w:t>
+      </w:r>
+      <w:r>
+        <w:t xml:space="preserve">ausgeführt werden, ohne eine Internetverbindung zu haben. Damit lässt sich also </w:t>
+      </w:r>
+      <w:r>
+        <w:rPr>
+          <w:i/>
+        </w:rPr>
+        <w:t>Offline</w:t>
+      </w:r>
+      <w:r>
+        <w:t xml:space="preserve"> die Versionierung ebenso realisieren wie </w:t>
+      </w:r>
+      <w:r>
+        <w:rPr>
+          <w:i/>
+        </w:rPr>
+        <w:t>Online</w:t>
+      </w:r>
+      <w:r>
+        <w:t xml:space="preserve">. Zu einem späteren Zeitpunkt, an dem eine aktive Internetverbindung vorhanden ist, lassen sich </w:t>
+      </w:r>
+      <w:r>
+        <w:rPr>
+          <w:i/>
+        </w:rPr>
+        <w:t>offline</w:t>
+      </w:r>
+      <w:r>
+        <w:t xml:space="preserve"> getätigte Operationen nachträglich </w:t>
+      </w:r>
+      <w:r>
+        <w:rPr>
+          <w:i/>
+        </w:rPr>
+        <w:t>einchecken</w:t>
+      </w:r>
+      <w:r>
+        <w:t xml:space="preserve">, d.h. zum Beispiel zum </w:t>
+      </w:r>
+      <w:proofErr w:type="spellStart"/>
+      <w:r>
+        <w:rPr>
+          <w:i/>
+        </w:rPr>
+        <w:t>Blessed</w:t>
+      </w:r>
+      <w:proofErr w:type="spellEnd"/>
+      <w:r>
+        <w:rPr>
+          <w:i/>
+        </w:rPr>
+        <w:t xml:space="preserve"> Repository</w:t>
+      </w:r>
+      <w:r>
+        <w:t xml:space="preserve"> hinzufügen. Da die meisten Operationen offline durchgeführt werden können, ist auch nur selten eine Kommunikation mit dem Server oder anderen Arbeitsrechnern notwendig, was die </w:t>
+      </w:r>
+      <w:r>
+        <w:t>Performance</w:t>
+      </w:r>
+      <w:r>
+        <w:t xml:space="preserve"> steigert. (</w:t>
+      </w:r>
+      <w:r>
+        <w:t xml:space="preserve">René </w:t>
+      </w:r>
+      <w:proofErr w:type="spellStart"/>
+      <w:r>
+        <w:t>Preißel</w:t>
+      </w:r>
+      <w:proofErr w:type="spellEnd"/>
+      <w:r>
+        <w:t xml:space="preserve"> und </w:t>
+      </w:r>
+      <w:proofErr w:type="spellStart"/>
+      <w:r>
+        <w:t>Bj</w:t>
+      </w:r>
+      <w:r>
+        <w:rPr>
+          <w:bCs/>
+        </w:rPr>
+        <w:t>ø</w:t>
+      </w:r>
+      <w:r>
+        <w:rPr>
+          <w:bCs/>
+        </w:rPr>
+        <w:t>rn</w:t>
+      </w:r>
+      <w:proofErr w:type="spellEnd"/>
+      <w:r>
+        <w:rPr>
+          <w:bCs/>
+        </w:rPr>
+        <w:t xml:space="preserve"> </w:t>
+      </w:r>
+      <w:proofErr w:type="spellStart"/>
+      <w:r>
+        <w:rPr>
+          <w:bCs/>
+        </w:rPr>
+        <w:t>Stachmann</w:t>
+      </w:r>
+      <w:proofErr w:type="spellEnd"/>
+      <w:r>
+        <w:rPr>
+          <w:bCs/>
+        </w:rPr>
+        <w:t xml:space="preserve">, </w:t>
+      </w:r>
+      <w:r>
+        <w:rPr>
+          <w:bCs/>
+        </w:rPr>
+        <w:t>2017: 3)</w:t>
+      </w:r>
+    </w:p>
+    <w:p>
+      <w:r>
+        <w:t xml:space="preserve">Um einfach mit der Versionsverwaltung zu arbeiten, empfiehlt es sich einen Dienst wie </w:t>
+      </w:r>
+      <w:proofErr w:type="spellStart"/>
+      <w:r>
+        <w:rPr>
+          <w:i/>
+        </w:rPr>
+        <w:t>GitLab</w:t>
+      </w:r>
+      <w:proofErr w:type="spellEnd"/>
+      <w:r>
+        <w:t xml:space="preserve"> in Anspruch zu nehmen. </w:t>
+      </w:r>
+      <w:proofErr w:type="spellStart"/>
+      <w:r>
+        <w:rPr>
+          <w:i/>
+        </w:rPr>
+        <w:t>GitLab</w:t>
+      </w:r>
+      <w:proofErr w:type="spellEnd"/>
+      <w:r>
+        <w:t xml:space="preserve"> ist eine Webanwendung</w:t>
+      </w:r>
+      <w:r>
+        <w:t xml:space="preserve">, welche den Umgang mit einem Versionskontrollsystem sehr intuitiv gestaltet. Die Webanwendung bietet den Nutzern im Hinblick auf das Projektmanagement erhebliche Vorteile. </w:t>
+      </w:r>
+      <w:r>
+        <w:rPr>
+          <w:i/>
+        </w:rPr>
+        <w:t xml:space="preserve">Roadmaps </w:t>
+      </w:r>
+      <w:r>
+        <w:t>(dt.: Produktpl</w:t>
+      </w:r>
+      <w:r>
+        <w:t>äne</w:t>
+      </w:r>
+      <w:r>
+        <w:t xml:space="preserve">) können einfach erstellt werden, um Projekte in Phasen aufzuteilen und damit das Zeitmanagement kontrollierbarer zu machen. Eine </w:t>
+      </w:r>
+      <w:proofErr w:type="spellStart"/>
+      <w:r>
+        <w:rPr>
+          <w:i/>
+        </w:rPr>
+        <w:t>Issue</w:t>
+      </w:r>
+      <w:proofErr w:type="spellEnd"/>
+      <w:r>
+        <w:rPr>
+          <w:i/>
+        </w:rPr>
+        <w:t>-Tracking</w:t>
+      </w:r>
+      <w:r>
+        <w:t xml:space="preserve"> (dt.: Fehlerverfolgungs-) Funktion, unterstützt Entwickler dabei, den Überblick über vorhandene Probleme zu behalten, was gerade bei großen Projekten sehr von Vorteil ist. </w:t>
+      </w:r>
+      <w:r>
+        <w:t xml:space="preserve">Außerdem können </w:t>
+      </w:r>
+      <w:r>
+        <w:rPr>
+          <w:i/>
+        </w:rPr>
+        <w:t>Milestones</w:t>
+      </w:r>
+      <w:r>
+        <w:t xml:space="preserve"> (dt. Meilensteine) erstellt werden, was ebenso wie eine </w:t>
+      </w:r>
+      <w:r>
+        <w:rPr>
+          <w:i/>
+        </w:rPr>
+        <w:t>Roadmap</w:t>
+      </w:r>
+      <w:r>
+        <w:rPr>
+          <w:i/>
+        </w:rPr>
+        <w:t xml:space="preserve"> </w:t>
+      </w:r>
+      <w:r>
+        <w:t>positiv</w:t>
+      </w:r>
+      <w:r>
+        <w:rPr>
+          <w:i/>
+        </w:rPr>
+        <w:t xml:space="preserve"> </w:t>
+      </w:r>
+      <w:r>
+        <w:t xml:space="preserve">zum Zeitmanagement beitragen kann. </w:t>
+      </w:r>
+      <w:proofErr w:type="spellStart"/>
+      <w:r>
+        <w:rPr>
+          <w:i/>
+        </w:rPr>
+        <w:t>GitLab</w:t>
+      </w:r>
+      <w:proofErr w:type="spellEnd"/>
+      <w:r>
+        <w:rPr>
+          <w:i/>
+        </w:rPr>
+        <w:t xml:space="preserve"> </w:t>
+      </w:r>
+      <w:r>
+        <w:t xml:space="preserve">bietet mit </w:t>
+      </w:r>
+      <w:proofErr w:type="spellStart"/>
+      <w:r>
+        <w:rPr>
+          <w:i/>
+        </w:rPr>
+        <w:t>GitLab</w:t>
+      </w:r>
+      <w:proofErr w:type="spellEnd"/>
+      <w:r>
+        <w:rPr>
+          <w:i/>
+        </w:rPr>
+        <w:t xml:space="preserve"> CI/CD</w:t>
+      </w:r>
+      <w:r>
+        <w:t xml:space="preserve"> außerdem die Möglichkeit eine CI zu realisieren. Von dieser Funktion wurde in diesem Projekt allerdings nicht Gebrauch gemacht. Für einen späteren Zeitpunkt wäre das aber definitiv eine Option. </w:t>
+      </w:r>
+    </w:p>
+    <w:p>
+      <w:r>
+        <w:t xml:space="preserve">Um Softwarestände zu </w:t>
+      </w:r>
+      <w:r>
+        <w:rPr>
+          <w:i/>
+        </w:rPr>
+        <w:t>commi</w:t>
+      </w:r>
+      <w:r>
+        <w:rPr>
+          <w:i/>
+        </w:rPr>
+        <w:t>t</w:t>
+      </w:r>
+      <w:r>
+        <w:rPr>
+          <w:i/>
+        </w:rPr>
+        <w:t>ten</w:t>
+      </w:r>
+      <w:r>
+        <w:t xml:space="preserve"> und in das jeweilige </w:t>
+      </w:r>
+      <w:r>
+        <w:rPr>
+          <w:i/>
+        </w:rPr>
+        <w:t>Repository</w:t>
+      </w:r>
+      <w:r>
+        <w:rPr>
+          <w:i/>
+        </w:rPr>
+        <w:t xml:space="preserve"> einzuchecken</w:t>
+      </w:r>
+      <w:r>
+        <w:t xml:space="preserve">, wurde das Tool </w:t>
+      </w:r>
+      <w:proofErr w:type="spellStart"/>
+      <w:r>
+        <w:rPr>
+          <w:i/>
+        </w:rPr>
+        <w:t>TortoiseGit</w:t>
+      </w:r>
+      <w:proofErr w:type="spellEnd"/>
+      <w:r>
+        <w:t xml:space="preserve"> benutzt. </w:t>
       </w:r>
       <w:bookmarkStart w:id="29" w:name="_GoBack"/>
       <w:bookmarkEnd w:id="29"/>
@@ -4623,14 +6446,6 @@
       </w:pPr>
       <w:r>
         <w:lastRenderedPageBreak/>
-        <w:t>GitLab</w:t>
-      </w:r>
-    </w:p>
-    <w:p>
-      <w:pPr>
-        <w:pStyle w:val="berschrift3"/>
-      </w:pPr>
-      <w:r>
         <w:t>Unit Tests</w:t>
       </w:r>
     </w:p>
@@ -4672,7 +6487,15 @@
         <w:t>Dr. Simon Wiest</w:t>
       </w:r>
       <w:r>
-        <w:t xml:space="preserve"> (2010): Continuous Integration mit Hudson, Grundladen und Praxiswissen für Einsteiger und Umsteiger</w:t>
+        <w:t xml:space="preserve"> (2010): </w:t>
+      </w:r>
+      <w:proofErr w:type="spellStart"/>
+      <w:r>
+        <w:t>Continuous</w:t>
+      </w:r>
+      <w:proofErr w:type="spellEnd"/>
+      <w:r>
+        <w:t xml:space="preserve"> Integration mit Hudson, Grundladen und Praxiswissen für Einsteiger und Umsteiger</w:t>
       </w:r>
       <w:r>
         <w:t>.</w:t>
@@ -4680,6 +6503,7 @@
       <w:r>
         <w:t xml:space="preserve"> Heidelberg: </w:t>
       </w:r>
+      <w:proofErr w:type="spellStart"/>
       <w:r>
         <w:t>d</w:t>
       </w:r>
@@ -4689,6 +6513,7 @@
       <w:r>
         <w:t>.Verlag</w:t>
       </w:r>
+      <w:proofErr w:type="spellEnd"/>
     </w:p>
     <w:p>
       <w:pPr>
@@ -4701,7 +6526,15 @@
         <w:t>Martin Fowler</w:t>
       </w:r>
       <w:r>
-        <w:t xml:space="preserve"> (2006): Continuous Integration. </w:t>
+        <w:t xml:space="preserve"> (2006): </w:t>
+      </w:r>
+      <w:proofErr w:type="spellStart"/>
+      <w:r>
+        <w:t>Continuous</w:t>
+      </w:r>
+      <w:proofErr w:type="spellEnd"/>
+      <w:r>
+        <w:t xml:space="preserve"> Integration. </w:t>
       </w:r>
       <w:r>
         <w:t xml:space="preserve">https://www.martinfowler.com/articles/continuousIntegration.html </w:t>
@@ -4723,7 +6556,7 @@
       <w:r>
         <w:t xml:space="preserve"> (21. Juni 2017): Seite „Repository“. </w:t>
       </w:r>
-      <w:hyperlink r:id="rId9" w:history="1">
+      <w:hyperlink r:id="rId10" w:history="1">
         <w:r>
           <w:rPr>
             <w:rStyle w:val="Hyperlink"/>
@@ -4750,7 +6583,7 @@
       <w:r>
         <w:t xml:space="preserve"> (18. August 2015): Seite „Commit“. </w:t>
       </w:r>
-      <w:hyperlink r:id="rId10" w:history="1">
+      <w:hyperlink r:id="rId11" w:history="1">
         <w:r>
           <w:rPr>
             <w:rStyle w:val="Hyperlink"/>
@@ -4778,7 +6611,63 @@
         <w:t xml:space="preserve"> (</w:t>
       </w:r>
       <w:r>
-        <w:t>August 2011): Continuous Integration – improving software quality and reducing risk. Crawfordsville, Indiana, 6. Auflage: Addison-Wesley, Pearson Education</w:t>
+        <w:t xml:space="preserve">August 2011): </w:t>
+      </w:r>
+      <w:proofErr w:type="spellStart"/>
+      <w:r>
+        <w:t>Continuous</w:t>
+      </w:r>
+      <w:proofErr w:type="spellEnd"/>
+      <w:r>
+        <w:t xml:space="preserve"> Integration – </w:t>
+      </w:r>
+      <w:proofErr w:type="spellStart"/>
+      <w:r>
+        <w:t>improving</w:t>
+      </w:r>
+      <w:proofErr w:type="spellEnd"/>
+      <w:r>
+        <w:t xml:space="preserve"> </w:t>
+      </w:r>
+      <w:proofErr w:type="spellStart"/>
+      <w:r>
+        <w:t>software</w:t>
+      </w:r>
+      <w:proofErr w:type="spellEnd"/>
+      <w:r>
+        <w:t xml:space="preserve"> </w:t>
+      </w:r>
+      <w:proofErr w:type="spellStart"/>
+      <w:r>
+        <w:t>quality</w:t>
+      </w:r>
+      <w:proofErr w:type="spellEnd"/>
+      <w:r>
+        <w:t xml:space="preserve"> and </w:t>
+      </w:r>
+      <w:proofErr w:type="spellStart"/>
+      <w:r>
+        <w:t>reducing</w:t>
+      </w:r>
+      <w:proofErr w:type="spellEnd"/>
+      <w:r>
+        <w:t xml:space="preserve"> </w:t>
+      </w:r>
+      <w:proofErr w:type="spellStart"/>
+      <w:r>
+        <w:t>risk</w:t>
+      </w:r>
+      <w:proofErr w:type="spellEnd"/>
+      <w:r>
+        <w:t xml:space="preserve">. </w:t>
+      </w:r>
+      <w:proofErr w:type="spellStart"/>
+      <w:r>
+        <w:t>Crawfordsville</w:t>
+      </w:r>
+      <w:proofErr w:type="spellEnd"/>
+      <w:r>
+        <w:t>, Indiana, 6. Auflage: Addison-Wesley, Pearson Education</w:t>
       </w:r>
     </w:p>
     <w:p>
@@ -4794,7 +6683,7 @@
       <w:r>
         <w:t xml:space="preserve"> (1. Februar 2018): Seite „Cloud Computing“. </w:t>
       </w:r>
-      <w:hyperlink r:id="rId11" w:history="1">
+      <w:hyperlink r:id="rId12" w:history="1">
         <w:r>
           <w:rPr>
             <w:rStyle w:val="Hyperlink"/>
@@ -4811,23 +6700,95 @@
     <w:p>
       <w:pPr>
         <w:pStyle w:val="Literaturverzeichnis"/>
+        <w:rPr>
+          <w:sz w:val="48"/>
+        </w:rPr>
       </w:pPr>
       <w:r>
         <w:rPr>
           <w:b/>
         </w:rPr>
+        <w:t>Python.org</w:t>
+      </w:r>
+      <w:r>
+        <w:t xml:space="preserve"> (5. März 2018): </w:t>
+      </w:r>
+      <w:proofErr w:type="spellStart"/>
+      <w:r>
+        <w:t>What</w:t>
+      </w:r>
+      <w:proofErr w:type="spellEnd"/>
+      <w:r>
+        <w:t xml:space="preserve"> </w:t>
+      </w:r>
+      <w:proofErr w:type="spellStart"/>
+      <w:r>
+        <w:t>is</w:t>
+      </w:r>
+      <w:proofErr w:type="spellEnd"/>
+      <w:r>
+        <w:t xml:space="preserve"> Python? Executive Summary</w:t>
+      </w:r>
+      <w:r>
+        <w:t>.</w:t>
+      </w:r>
+    </w:p>
+    <w:p>
+      <w:pPr>
+        <w:pStyle w:val="Literaturverzeichnis"/>
+      </w:pPr>
+      <w:hyperlink r:id="rId13" w:history="1">
+        <w:r>
+          <w:rPr>
+            <w:rStyle w:val="Hyperlink"/>
+            <w:color w:val="auto"/>
+            <w:u w:val="none"/>
+          </w:rPr>
+          <w:t>https://www.python.org/doc/essays/blurb/</w:t>
+        </w:r>
+      </w:hyperlink>
+      <w:r>
+        <w:t xml:space="preserve"> (5. März 2018)</w:t>
+      </w:r>
+    </w:p>
+    <w:p>
+      <w:pPr>
+        <w:pStyle w:val="Literaturverzeichnis"/>
+      </w:pPr>
+      <w:proofErr w:type="spellStart"/>
+      <w:r>
+        <w:rPr>
+          <w:b/>
+        </w:rPr>
         <w:t>Git</w:t>
       </w:r>
+      <w:proofErr w:type="spellEnd"/>
       <w:r>
         <w:t xml:space="preserve"> (19. Oktober 2017): Seite „</w:t>
       </w:r>
       <w:r>
-        <w:t>1.1 Getting Started - About Version Control</w:t>
+        <w:t xml:space="preserve">1.1 </w:t>
+      </w:r>
+      <w:proofErr w:type="spellStart"/>
+      <w:r>
+        <w:t>Getting</w:t>
+      </w:r>
+      <w:proofErr w:type="spellEnd"/>
+      <w:r>
+        <w:t xml:space="preserve"> </w:t>
+      </w:r>
+      <w:proofErr w:type="spellStart"/>
+      <w:r>
+        <w:t>Started</w:t>
+      </w:r>
+      <w:proofErr w:type="spellEnd"/>
+      <w:r>
+        <w:t xml:space="preserve"> - About Version Control</w:t>
       </w:r>
       <w:r>
         <w:t xml:space="preserve">“. </w:t>
       </w:r>
-      <w:hyperlink r:id="rId12" w:history="1">
+      <w:hyperlink r:id="rId14" w:history="1">
         <w:r>
           <w:rPr>
             <w:rStyle w:val="Hyperlink"/>
@@ -4855,12 +6816,20 @@
         <w:t>Conda.io</w:t>
       </w:r>
       <w:r>
-        <w:t xml:space="preserve"> (10. November 2017): Seite „Conda“</w:t>
+        <w:t xml:space="preserve"> (10. November 2017): Seite „</w:t>
+      </w:r>
+      <w:proofErr w:type="spellStart"/>
+      <w:r>
+        <w:t>Conda</w:t>
+      </w:r>
+      <w:proofErr w:type="spellEnd"/>
+      <w:r>
+        <w:t>“</w:t>
       </w:r>
       <w:r>
         <w:t xml:space="preserve"> </w:t>
       </w:r>
-      <w:hyperlink r:id="rId13" w:history="1">
+      <w:hyperlink r:id="rId15" w:history="1">
         <w:r>
           <w:rPr>
             <w:rStyle w:val="Hyperlink"/>
@@ -4878,21 +6847,114 @@
       <w:pPr>
         <w:pStyle w:val="Literaturverzeichnis"/>
       </w:pPr>
+      <w:r>
+        <w:rPr>
+          <w:b/>
+        </w:rPr>
+        <w:t xml:space="preserve">René </w:t>
+      </w:r>
+      <w:proofErr w:type="spellStart"/>
+      <w:r>
+        <w:rPr>
+          <w:b/>
+        </w:rPr>
+        <w:t>Preißel</w:t>
+      </w:r>
+      <w:proofErr w:type="spellEnd"/>
+      <w:r>
+        <w:rPr>
+          <w:b/>
+        </w:rPr>
+        <w:t xml:space="preserve">, </w:t>
+      </w:r>
+      <w:proofErr w:type="spellStart"/>
+      <w:r>
+        <w:rPr>
+          <w:b/>
+        </w:rPr>
+        <w:t>Bjørn</w:t>
+      </w:r>
+      <w:proofErr w:type="spellEnd"/>
+      <w:r>
+        <w:rPr>
+          <w:b/>
+        </w:rPr>
+        <w:t xml:space="preserve"> </w:t>
+      </w:r>
+      <w:proofErr w:type="spellStart"/>
+      <w:r>
+        <w:rPr>
+          <w:b/>
+        </w:rPr>
+        <w:t>Stachmann</w:t>
+      </w:r>
+      <w:proofErr w:type="spellEnd"/>
+      <w:r>
+        <w:rPr>
+          <w:b/>
+        </w:rPr>
+        <w:t xml:space="preserve"> </w:t>
+      </w:r>
+      <w:r>
+        <w:t>(</w:t>
+      </w:r>
+      <w:r>
+        <w:t xml:space="preserve">2017): </w:t>
+      </w:r>
+      <w:proofErr w:type="spellStart"/>
+      <w:proofErr w:type="gramStart"/>
+      <w:r>
+        <w:t>Git</w:t>
+      </w:r>
+      <w:proofErr w:type="spellEnd"/>
+      <w:r>
+        <w:t xml:space="preserve"> :</w:t>
+      </w:r>
+      <w:proofErr w:type="gramEnd"/>
+      <w:r>
+        <w:t xml:space="preserve"> dezentrale Versionsverwaltung im Team – Grundlagen und Workflows</w:t>
+      </w:r>
+      <w:r>
+        <w:t xml:space="preserve">. </w:t>
+      </w:r>
+      <w:r>
+        <w:t>Heidelberg</w:t>
+      </w:r>
+      <w:r>
+        <w:t>, 4. Auflage</w:t>
+      </w:r>
+      <w:r>
+        <w:t xml:space="preserve"> </w:t>
+      </w:r>
+      <w:proofErr w:type="spellStart"/>
+      <w:proofErr w:type="gramStart"/>
+      <w:r>
+        <w:t>dpunkt.</w:t>
+      </w:r>
+      <w:r>
+        <w:t>V</w:t>
+      </w:r>
+      <w:r>
+        <w:t>erlag</w:t>
+      </w:r>
+      <w:proofErr w:type="spellEnd"/>
+      <w:proofErr w:type="gramEnd"/>
     </w:p>
     <w:p>
       <w:pPr>
         <w:pStyle w:val="Literaturverzeichnis"/>
-        <w:rPr>
-          <w:rFonts w:ascii="Arial" w:hAnsi="Arial" w:cs="Arial"/>
-          <w:color w:val="222222"/>
-          <w:sz w:val="21"/>
-          <w:szCs w:val="21"/>
+      </w:pPr>
+    </w:p>
+    <w:p>
+      <w:pPr>
+        <w:pStyle w:val="Literaturverzeichnis"/>
+        <w:rPr>
           <w:shd w:val="clear" w:color="auto" w:fill="F7F7F7"/>
         </w:rPr>
       </w:pPr>
     </w:p>
     <w:sectPr>
-      <w:headerReference w:type="first" r:id="rId14"/>
+      <w:headerReference w:type="first" r:id="rId16"/>
       <w:type w:val="continuous"/>
       <w:pgSz w:w="11906" w:h="16838" w:code="9"/>
       <w:pgMar w:top="1440" w:right="1440" w:bottom="1440" w:left="1800" w:header="720" w:footer="720" w:gutter="0"/>
@@ -4962,10 +7024,7 @@
         <w:footnoteRef/>
       </w:r>
       <w:r>
-        <w:t xml:space="preserve"> Als eine</w:t>
-      </w:r>
-      <w:r>
-        <w:t xml:space="preserve">n </w:t>
+        <w:t xml:space="preserve"> Als einen </w:t>
       </w:r>
       <w:r>
         <w:rPr>
@@ -4974,13 +7033,23 @@
         <w:t>Branch</w:t>
       </w:r>
       <w:r>
-        <w:t xml:space="preserve"> (dt.: Zweig)</w:t>
-      </w:r>
-      <w:r>
-        <w:t xml:space="preserve"> bezeichnet man die Abspaltung einer anderen Version innerhalb innerhalb einers  </w:t>
-      </w:r>
+        <w:t xml:space="preserve"> (dt.: Zweig) bezeichnet man die Abspaltung einer anderen Version innerhalb </w:t>
+      </w:r>
+      <w:proofErr w:type="spellStart"/>
+      <w:r>
+        <w:t>innerhalb</w:t>
+      </w:r>
+      <w:proofErr w:type="spellEnd"/>
       <w:r>
         <w:t xml:space="preserve"> </w:t>
+      </w:r>
+      <w:proofErr w:type="spellStart"/>
+      <w:r>
+        <w:t>einers</w:t>
+      </w:r>
+      <w:proofErr w:type="spellEnd"/>
+      <w:r>
+        <w:t xml:space="preserve">   </w:t>
       </w:r>
     </w:p>
   </w:footnote>
@@ -5013,18 +7082,10 @@
         </w:r>
       </w:hyperlink>
       <w:r>
-        <w:t>, der die bestätigende </w:t>
-      </w:r>
-      <w:hyperlink r:id="rId2" w:tooltip="Freischaltung" w:history="1">
-        <w:r>
-          <w:t>Freischaltung</w:t>
-        </w:r>
-      </w:hyperlink>
-      <w:r>
-        <w:t> einer Änderung beschreibt</w:t>
-      </w:r>
-      <w:r>
-        <w:t xml:space="preserve"> (Wikipedia </w:t>
+        <w:t xml:space="preserve">, der </w:t>
+      </w:r>
+      <w:r>
+        <w:t xml:space="preserve">das Einspielen von neuem oder geänderten Quellcodes beschreibt (Wikipedia </w:t>
       </w:r>
       <w:r>
         <w:t>18. August 2015</w:t>
@@ -5046,22 +7107,7 @@
         <w:footnoteRef/>
       </w:r>
       <w:r>
-        <w:t xml:space="preserve"> Ein Repository ist ein verwaltetes Verzeichnis zur Speicherung und Beschreibung von digitalen Objekten für ein digitales Archiv (Wikipedia</w:t>
-      </w:r>
-      <w:r>
-        <w:t xml:space="preserve"> </w:t>
-      </w:r>
-      <w:r>
-        <w:t xml:space="preserve">21. Juni </w:t>
-      </w:r>
-      <w:r>
-        <w:t>2017</w:t>
-      </w:r>
-      <w:r>
-        <w:t>, Seite „Repository“)</w:t>
-      </w:r>
-      <w:r>
-        <w:t xml:space="preserve"> </w:t>
+        <w:t xml:space="preserve"> Ein Repository ist ein verwaltetes Verzeichnis zur Speicherung und Beschreibung von digitalen Objekten für ein digitales Archiv (Wikipedia 21. Juni 2017, Seite „Repository“) </w:t>
       </w:r>
     </w:p>
   </w:footnote>
@@ -5077,31 +7123,7 @@
         <w:footnoteRef/>
       </w:r>
       <w:r>
-        <w:t xml:space="preserve"> „Cloud-Computing beschreibt die Bereitstellung von IT-Infrastruktur [</w:t>
-      </w:r>
-      <w:r>
-        <w:t>…</w:t>
-      </w:r>
-      <w:r>
-        <w:t xml:space="preserve">] über das Internet“ (Wikipedia </w:t>
-      </w:r>
-      <w:r>
-        <w:t>01. Februar</w:t>
-      </w:r>
-      <w:r>
-        <w:t xml:space="preserve"> </w:t>
-      </w:r>
-      <w:r>
-        <w:t>2018</w:t>
-      </w:r>
-      <w:r>
-        <w:t>, Seite „</w:t>
-      </w:r>
-      <w:r>
-        <w:t>Cloud Computing</w:t>
-      </w:r>
-      <w:r>
-        <w:t>“)</w:t>
+        <w:t xml:space="preserve"> „Cloud-Computing beschreibt die Bereitstellung von IT-Infrastruktur […] über das Internet“ (Wikipedia 01. Februar 2018, Seite „Cloud Computing“)</w:t>
       </w:r>
     </w:p>
   </w:footnote>
@@ -5119,12 +7141,14 @@
       <w:r>
         <w:t xml:space="preserve"> Der </w:t>
       </w:r>
+      <w:proofErr w:type="spellStart"/>
       <w:r>
         <w:rPr>
           <w:i/>
         </w:rPr>
         <w:t>roll-back</w:t>
       </w:r>
+      <w:proofErr w:type="spellEnd"/>
       <w:r>
         <w:t xml:space="preserve"> beschreibt in der Informatik den Vorgang des „Zurücksetzens“ von bestimmten Vorgängen. In diesem Fall das Zurücksetzen eines Softwarestandes.</w:t>
       </w:r>
@@ -5176,7 +7200,15 @@
         <w:t>Interpreter</w:t>
       </w:r>
       <w:r>
-        <w:t xml:space="preserve"> liest Quellcode ein, analysiert diesen und führt ihn anschließend direkt aus ohne ihn vorher zu Kompilieren. (wiki nachschauen)</w:t>
+        <w:t xml:space="preserve"> liest Quellcode ein, analysiert diesen und führt ihn anschließend direkt aus ohne ihn vorher zu Kompilieren. (</w:t>
+      </w:r>
+      <w:proofErr w:type="spellStart"/>
+      <w:r>
+        <w:t>wiki</w:t>
+      </w:r>
+      <w:proofErr w:type="spellEnd"/>
+      <w:r>
+        <w:t xml:space="preserve"> nachschauen)</w:t>
       </w:r>
     </w:p>
   </w:footnote>
@@ -5194,17 +7226,24 @@
       <w:r>
         <w:t xml:space="preserve"> Eine </w:t>
       </w:r>
+      <w:proofErr w:type="spellStart"/>
       <w:r>
         <w:rPr>
           <w:i/>
         </w:rPr>
         <w:t>Exception</w:t>
       </w:r>
-      <w:r>
-        <w:t xml:space="preserve"> (dt.: Ausnahme) signalisiert, dass es bei der Ausführung von Quellcode zu einem Fehler kam. Das Programm wird normalerweise an dieser Stelle abgebrochen, außer eine Exception wird vom Entwickler ausdrücklich erwartet und ignoriert</w:t>
-      </w:r>
-      <w:r>
-        <w:t xml:space="preserve">. </w:t>
+      <w:proofErr w:type="spellEnd"/>
+      <w:r>
+        <w:t xml:space="preserve"> (dt.: Ausnahme) signalisiert, dass es bei der Ausführung von Quellcode zu einem Fehler kam. Das Programm wird normalerweise an dieser Stelle abgebrochen, außer eine </w:t>
+      </w:r>
+      <w:proofErr w:type="spellStart"/>
+      <w:r>
+        <w:t>Exception</w:t>
+      </w:r>
+      <w:proofErr w:type="spellEnd"/>
+      <w:r>
+        <w:t xml:space="preserve"> wird vom Entwickler ausdrücklich erwartet und ignoriert. </w:t>
       </w:r>
     </w:p>
   </w:footnote>
@@ -5251,16 +7290,30 @@
         <w:footnoteRef/>
       </w:r>
       <w:r>
+        <w:t xml:space="preserve"> Ein </w:t>
+      </w:r>
+      <w:proofErr w:type="spellStart"/>
+      <w:r>
+        <w:rPr>
+          <w:i/>
+        </w:rPr>
+        <w:t>package</w:t>
+      </w:r>
+      <w:proofErr w:type="spellEnd"/>
+      <w:r>
+        <w:rPr>
+          <w:i/>
+        </w:rPr>
         <w:t xml:space="preserve"> </w:t>
       </w:r>
       <w:r>
-        <w:t xml:space="preserve">Ein </w:t>
-      </w:r>
-      <w:r>
-        <w:rPr>
-          <w:i/>
-        </w:rPr>
-        <w:t>package</w:t>
+        <w:t xml:space="preserve">(dt.: Paket) stellt in Python eine Möglichkeit dar, Module zu strukturieren. Ein </w:t>
+      </w:r>
+      <w:r>
+        <w:rPr>
+          <w:i/>
+        </w:rPr>
+        <w:t>Package</w:t>
       </w:r>
       <w:r>
         <w:rPr>
@@ -5269,29 +7322,16 @@
         <w:t xml:space="preserve"> </w:t>
       </w:r>
       <w:r>
-        <w:t xml:space="preserve">(dt.: Paket) stellt in Python eine Möglichkeit dar, Module zu strukturieren. Ein </w:t>
-      </w:r>
-      <w:r>
-        <w:rPr>
-          <w:i/>
-        </w:rPr>
-        <w:t>Package</w:t>
-      </w:r>
-      <w:r>
-        <w:rPr>
-          <w:i/>
-        </w:rPr>
-        <w:t xml:space="preserve"> </w:t>
-      </w:r>
-      <w:r>
         <w:t xml:space="preserve">umfasst in der Regel ein oder mehrere Module und kann auch weitere </w:t>
       </w:r>
+      <w:proofErr w:type="spellStart"/>
       <w:r>
         <w:rPr>
           <w:i/>
         </w:rPr>
         <w:t>packages</w:t>
       </w:r>
+      <w:proofErr w:type="spellEnd"/>
       <w:r>
         <w:t xml:space="preserve"> enthalten. Das </w:t>
       </w:r>
@@ -8277,6 +10317,7 @@
     <w:basedOn w:val="Standard"/>
     <w:autoRedefine/>
     <w:qFormat/>
+    <w:rsid w:val="00E12D6D"/>
     <w:pPr>
       <w:jc w:val="left"/>
     </w:pPr>
@@ -9389,7 +11430,7 @@
 </file>
 
 <file path=customXml/itemProps1.xml><?xml version="1.0" encoding="utf-8"?>
-<ds:datastoreItem xmlns:ds="http://schemas.openxmlformats.org/officeDocument/2006/customXml" ds:itemID="{E3AD02C2-1A2E-4139-8156-80D5F0643AA8}">
+<ds:datastoreItem xmlns:ds="http://schemas.openxmlformats.org/officeDocument/2006/customXml" ds:itemID="{EDF3E3D4-F3E9-46E0-B10F-496D0204C6C8}">
   <ds:schemaRefs>
     <ds:schemaRef ds:uri="http://schemas.openxmlformats.org/officeDocument/2006/bibliography"/>
   </ds:schemaRefs>

</xml_diff>

<commit_message>
API zu Abkürzungen hinzugefügt
</commit_message>
<xml_diff>
--- a/Continuous Integration Thesis.docx
+++ b/Continuous Integration Thesis.docx
@@ -1772,8 +1772,6 @@
       <w:r>
         <w:fldChar w:fldCharType="end"/>
       </w:r>
-      <w:bookmarkStart w:id="6" w:name="_GoBack"/>
-      <w:bookmarkEnd w:id="6"/>
     </w:p>
     <w:p>
       <w:pPr>
@@ -1950,11 +1948,11 @@
         <w:lastRenderedPageBreak/>
         <w:fldChar w:fldCharType="end"/>
       </w:r>
-      <w:bookmarkStart w:id="7" w:name="_Toc508102810"/>
+      <w:bookmarkStart w:id="6" w:name="_Toc508102810"/>
       <w:r>
         <w:t>Abbildungsverzeichnis</w:t>
       </w:r>
-      <w:bookmarkEnd w:id="7"/>
+      <w:bookmarkEnd w:id="6"/>
     </w:p>
     <w:p/>
     <w:p>
@@ -1966,11 +1964,11 @@
           <w:numId w:val="0"/>
         </w:numPr>
       </w:pPr>
-      <w:bookmarkStart w:id="8" w:name="_Toc508102811"/>
+      <w:bookmarkStart w:id="7" w:name="_Toc508102811"/>
       <w:r>
         <w:t>Tabellenverzeichnis</w:t>
       </w:r>
-      <w:bookmarkEnd w:id="8"/>
+      <w:bookmarkEnd w:id="7"/>
     </w:p>
     <w:p>
       <w:pPr>
@@ -1980,12 +1978,12 @@
           <w:numId w:val="0"/>
         </w:numPr>
       </w:pPr>
-      <w:bookmarkStart w:id="9" w:name="_Toc508102812"/>
+      <w:bookmarkStart w:id="8" w:name="_Toc508102812"/>
       <w:r>
         <w:lastRenderedPageBreak/>
         <w:t>Abkürzungsverzeichnis</w:t>
       </w:r>
-      <w:bookmarkEnd w:id="9"/>
+      <w:bookmarkEnd w:id="8"/>
     </w:p>
     <w:p>
       <w:pPr>
@@ -2000,7 +1998,16 @@
         <w:tab/>
       </w:r>
       <w:r>
+        <w:rPr>
+          <w:i/>
+        </w:rPr>
         <w:t>Continuous Integration</w:t>
+      </w:r>
+      <w:r>
+        <w:rPr>
+          <w:i/>
+        </w:rPr>
+        <w:t xml:space="preserve"> </w:t>
       </w:r>
     </w:p>
     <w:p>
@@ -2014,10 +2021,15 @@
       </w:r>
       <w:r>
         <w:tab/>
-        <w:t>Graphical User Interface (</w:t>
-      </w:r>
-      <w:r>
-        <w:t>Deutsch: Grafische Benutzeroberfläche)</w:t>
+      </w:r>
+      <w:r>
+        <w:rPr>
+          <w:i/>
+        </w:rPr>
+        <w:t>Graphical User Interface</w:t>
+      </w:r>
+      <w:r>
+        <w:t xml:space="preserve"> </w:t>
       </w:r>
     </w:p>
     <w:p>
@@ -2031,7 +2043,15 @@
       </w:r>
       <w:r>
         <w:tab/>
-        <w:t>Version control system (Deutsch: Versionskontrollsystem)</w:t>
+      </w:r>
+      <w:r>
+        <w:rPr>
+          <w:i/>
+        </w:rPr>
+        <w:t>Version control system</w:t>
+      </w:r>
+      <w:r>
+        <w:t xml:space="preserve"> </w:t>
       </w:r>
     </w:p>
     <w:p>
@@ -2041,12 +2061,58 @@
         </w:tabs>
       </w:pPr>
       <w:r>
-        <w:t>HdM</w:t>
+        <w:t>D</w:t>
+      </w:r>
+      <w:r>
+        <w:t>VCS</w:t>
       </w:r>
       <w:r>
         <w:tab/>
-        <w:t>Hochschule der Medien</w:t>
-      </w:r>
+      </w:r>
+      <w:r>
+        <w:rPr>
+          <w:i/>
+        </w:rPr>
+        <w:t>Distributed</w:t>
+      </w:r>
+      <w:r>
+        <w:t xml:space="preserve"> </w:t>
+      </w:r>
+      <w:r>
+        <w:rPr>
+          <w:i/>
+        </w:rPr>
+        <w:t>Version control system</w:t>
+      </w:r>
+      <w:r>
+        <w:t xml:space="preserve"> </w:t>
+      </w:r>
+    </w:p>
+    <w:p>
+      <w:pPr>
+        <w:tabs>
+          <w:tab w:val="left" w:pos="1440"/>
+        </w:tabs>
+      </w:pPr>
+      <w:r>
+        <w:t>API</w:t>
+      </w:r>
+      <w:r>
+        <w:tab/>
+      </w:r>
+      <w:r>
+        <w:rPr>
+          <w:i/>
+        </w:rPr>
+        <w:t xml:space="preserve">Application Programming Interface </w:t>
+      </w:r>
+    </w:p>
+    <w:p>
+      <w:pPr>
+        <w:tabs>
+          <w:tab w:val="left" w:pos="1440"/>
+        </w:tabs>
+      </w:pPr>
     </w:p>
     <w:p>
       <w:pPr>
@@ -2069,6 +2135,8 @@
           <w:tab w:val="left" w:pos="1440"/>
         </w:tabs>
       </w:pPr>
+      <w:bookmarkStart w:id="9" w:name="_GoBack"/>
+      <w:bookmarkEnd w:id="9"/>
     </w:p>
     <w:p>
       <w:pPr>
@@ -10973,7 +11041,7 @@
 </file>
 
 <file path=customXml/itemProps1.xml><?xml version="1.0" encoding="utf-8"?>
-<ds:datastoreItem xmlns:ds="http://schemas.openxmlformats.org/officeDocument/2006/customXml" ds:itemID="{92F8A742-77AE-49FA-96B5-A9EBA53AB8A1}">
+<ds:datastoreItem xmlns:ds="http://schemas.openxmlformats.org/officeDocument/2006/customXml" ds:itemID="{B4B27B5D-AAC6-4EC6-81D6-7174E7784F8C}">
   <ds:schemaRefs>
     <ds:schemaRef ds:uri="http://schemas.openxmlformats.org/officeDocument/2006/bibliography"/>
   </ds:schemaRefs>

</xml_diff>

<commit_message>
Testing abgeschlossen & Luigi angefangen
</commit_message>
<xml_diff>
--- a/Continuous Integration Thesis.docx
+++ b/Continuous Integration Thesis.docx
@@ -4924,12 +4924,7 @@
         <w:t xml:space="preserve">. </w:t>
       </w:r>
       <w:r>
-        <w:t xml:space="preserve">Hierbei werden </w:t>
-      </w:r>
-      <w:bookmarkStart w:id="26" w:name="_GoBack"/>
-      <w:bookmarkEnd w:id="26"/>
-      <w:r>
-        <w:t xml:space="preserve">gewünschte Hardwarekonfigurationen über das Internet bereitgestellt und müssen somit nicht neu gekauft werden. </w:t>
+        <w:t xml:space="preserve">Hierbei werden gewünschte Hardwarekonfigurationen über das Internet bereitgestellt und müssen somit nicht neu gekauft werden. </w:t>
       </w:r>
       <w:r>
         <w:t>Werden</w:t>
@@ -5023,7 +5018,7 @@
       <w:pPr>
         <w:pStyle w:val="berschrift3"/>
       </w:pPr>
-      <w:bookmarkStart w:id="27" w:name="_Toc508102826"/>
+      <w:bookmarkStart w:id="26" w:name="_Toc508102826"/>
       <w:r>
         <w:t xml:space="preserve">Einfacher Zugriff auf </w:t>
       </w:r>
@@ -5035,95 +5030,95 @@
       <w:r>
         <w:t>-Ergebnisse</w:t>
       </w:r>
+      <w:bookmarkEnd w:id="26"/>
+    </w:p>
+    <w:p>
+      <w:r>
+        <w:t xml:space="preserve">Gerade die Verwendung einer Versionsverwaltung erleichtert den Zugriff auf sämtliche Softwarestände ungemein. Beteiligte an einem Projekt, seien es Entwickler, Teamleiter, Tester oder Kunden, </w:t>
+      </w:r>
+      <w:r>
+        <w:t>bekommen</w:t>
+      </w:r>
+      <w:r>
+        <w:t xml:space="preserve"> mit Einführung eines CI-Systems (welches eine Versionsverwaltung einschließt) stets sämtliche </w:t>
+      </w:r>
+      <w:proofErr w:type="spellStart"/>
+      <w:r>
+        <w:t>Builds</w:t>
+      </w:r>
+      <w:proofErr w:type="spellEnd"/>
+      <w:r>
+        <w:t xml:space="preserve"> an einem zentralen Ort </w:t>
+      </w:r>
+      <w:r>
+        <w:t>bereitgestellt. Dadurch wird laut Simon Wiest (2010: 40) die Wahrscheinlichkeit erhöht, das neue Softwarestände schneller zu Beteiligten gelangt, welche wiederum schneller Rückmeldung über die Qualität der jeweiligen Stände geben können.</w:t>
+      </w:r>
+    </w:p>
+    <w:p>
+      <w:pPr>
+        <w:pStyle w:val="berschrift3"/>
+      </w:pPr>
+      <w:bookmarkStart w:id="27" w:name="_Toc508102827"/>
+      <w:r>
+        <w:t>Automatisierte Berichte</w:t>
+      </w:r>
       <w:bookmarkEnd w:id="27"/>
     </w:p>
     <w:p>
       <w:r>
-        <w:t xml:space="preserve">Gerade die Verwendung einer Versionsverwaltung erleichtert den Zugriff auf sämtliche Softwarestände ungemein. Beteiligte an einem Projekt, seien es Entwickler, Teamleiter, Tester oder Kunden, </w:t>
-      </w:r>
-      <w:r>
-        <w:t>bekommen</w:t>
-      </w:r>
-      <w:r>
-        <w:t xml:space="preserve"> mit Einführung eines CI-Systems (welches eine Versionsverwaltung einschließt) stets sämtliche </w:t>
-      </w:r>
-      <w:proofErr w:type="spellStart"/>
-      <w:r>
-        <w:t>Builds</w:t>
-      </w:r>
-      <w:proofErr w:type="spellEnd"/>
-      <w:r>
-        <w:t xml:space="preserve"> an einem zentralen Ort </w:t>
-      </w:r>
-      <w:r>
-        <w:t>bereitgestellt. Dadurch wird laut Simon Wiest (2010: 40) die Wahrscheinlichkeit erhöht, das neue Softwarestände schneller zu Beteiligten gelangt, welche wiederum schneller Rückmeldung über die Qualität der jeweiligen Stände geben können.</w:t>
+        <w:t xml:space="preserve">Da ein CI-System stets den Überblick bzw. die Kontrolle über sämtliche </w:t>
+      </w:r>
+      <w:proofErr w:type="spellStart"/>
+      <w:r>
+        <w:t>Build</w:t>
+      </w:r>
+      <w:proofErr w:type="spellEnd"/>
+      <w:r>
+        <w:t xml:space="preserve">-Prozesse hat lassen sich auf diese Weise sehr genau alle Schritte und Ergebnisse nachvollziehen. Diese Ergebnisse können gezielt an betroffene Entwickler gesendet werden. </w:t>
+      </w:r>
+      <w:r>
+        <w:t xml:space="preserve">Dieser </w:t>
+      </w:r>
+      <w:r>
+        <w:t xml:space="preserve">Ansatz </w:t>
+      </w:r>
+      <w:r>
+        <w:t xml:space="preserve">wird auch </w:t>
+      </w:r>
+      <w:r>
+        <w:rPr>
+          <w:i/>
+        </w:rPr>
+        <w:t>Aktive Benachrichtigung</w:t>
+      </w:r>
+      <w:r>
+        <w:rPr>
+          <w:i/>
+        </w:rPr>
+        <w:t xml:space="preserve"> </w:t>
+      </w:r>
+      <w:r>
+        <w:t>genannt</w:t>
+      </w:r>
+      <w:r>
+        <w:t>, da in diesem Fall das CI-System aktiv Nachrichten versendet und die Betroffenen Personen nicht selbst nach diesen Informationen suchen müssen. Diese Aktiven Benachrichtigungen sollten</w:t>
+      </w:r>
+      <w:r>
+        <w:t xml:space="preserve"> sehr detaillierte Informationen enthalten, welche z.B. die Auslöser eines Fehlers eingrenzen. Außerdem sollten Entwickler und andere Beteiligte nur bei wichtigen Ergebnissen benachrichtigt werden, um ein Stören dieser Funktion zu vermeiden (Wiest 2010: 41).</w:t>
       </w:r>
     </w:p>
     <w:p>
       <w:pPr>
         <w:pStyle w:val="berschrift3"/>
       </w:pPr>
-      <w:bookmarkStart w:id="28" w:name="_Toc508102827"/>
-      <w:r>
-        <w:t>Automatisierte Berichte</w:t>
+      <w:r>
+        <w:t xml:space="preserve"> </w:t>
+      </w:r>
+      <w:bookmarkStart w:id="28" w:name="_Toc508102828"/>
+      <w:r>
+        <w:t>Automatisierte Verteilung</w:t>
       </w:r>
       <w:bookmarkEnd w:id="28"/>
-    </w:p>
-    <w:p>
-      <w:r>
-        <w:t xml:space="preserve">Da ein CI-System stets den Überblick bzw. die Kontrolle über sämtliche </w:t>
-      </w:r>
-      <w:proofErr w:type="spellStart"/>
-      <w:r>
-        <w:t>Build</w:t>
-      </w:r>
-      <w:proofErr w:type="spellEnd"/>
-      <w:r>
-        <w:t xml:space="preserve">-Prozesse hat lassen sich auf diese Weise sehr genau alle Schritte und Ergebnisse nachvollziehen. Diese Ergebnisse können gezielt an betroffene Entwickler gesendet werden. </w:t>
-      </w:r>
-      <w:r>
-        <w:t xml:space="preserve">Dieser </w:t>
-      </w:r>
-      <w:r>
-        <w:t xml:space="preserve">Ansatz </w:t>
-      </w:r>
-      <w:r>
-        <w:t xml:space="preserve">wird auch </w:t>
-      </w:r>
-      <w:r>
-        <w:rPr>
-          <w:i/>
-        </w:rPr>
-        <w:t>Aktive Benachrichtigung</w:t>
-      </w:r>
-      <w:r>
-        <w:rPr>
-          <w:i/>
-        </w:rPr>
-        <w:t xml:space="preserve"> </w:t>
-      </w:r>
-      <w:r>
-        <w:t>genannt</w:t>
-      </w:r>
-      <w:r>
-        <w:t>, da in diesem Fall das CI-System aktiv Nachrichten versendet und die Betroffenen Personen nicht selbst nach diesen Informationen suchen müssen. Diese Aktiven Benachrichtigungen sollten</w:t>
-      </w:r>
-      <w:r>
-        <w:t xml:space="preserve"> sehr detaillierte Informationen enthalten, welche z.B. die Auslöser eines Fehlers eingrenzen. Außerdem sollten Entwickler und andere Beteiligte nur bei wichtigen Ergebnissen benachrichtigt werden, um ein Stören dieser Funktion zu vermeiden (Wiest 2010: 41).</w:t>
-      </w:r>
-    </w:p>
-    <w:p>
-      <w:pPr>
-        <w:pStyle w:val="berschrift3"/>
-      </w:pPr>
-      <w:r>
-        <w:t xml:space="preserve"> </w:t>
-      </w:r>
-      <w:bookmarkStart w:id="29" w:name="_Toc508102828"/>
-      <w:r>
-        <w:t>Automatisierte Verteilung</w:t>
-      </w:r>
-      <w:bookmarkEnd w:id="29"/>
     </w:p>
     <w:p>
       <w:r>
@@ -5305,14 +5300,14 @@
       <w:pPr>
         <w:pStyle w:val="berschrift2"/>
       </w:pPr>
-      <w:bookmarkStart w:id="30" w:name="_Toc508102829"/>
+      <w:bookmarkStart w:id="29" w:name="_Toc508102829"/>
       <w:r>
         <w:t>Nachteile</w:t>
       </w:r>
       <w:r>
         <w:t xml:space="preserve"> der CI</w:t>
       </w:r>
-      <w:bookmarkEnd w:id="30"/>
+      <w:bookmarkEnd w:id="29"/>
     </w:p>
     <w:p>
       <w:r>
@@ -5513,54 +5508,54 @@
       <w:pPr>
         <w:pStyle w:val="berschrift1"/>
       </w:pPr>
-      <w:bookmarkStart w:id="31" w:name="_Toc508102830"/>
+      <w:bookmarkStart w:id="30" w:name="_Toc508102830"/>
       <w:r>
         <w:lastRenderedPageBreak/>
         <w:t>Eingeschlagener Realisierungsweg</w:t>
       </w:r>
+      <w:bookmarkEnd w:id="30"/>
+    </w:p>
+    <w:p>
+      <w:r>
+        <w:t xml:space="preserve">Dieses Kapitel beschäftigt sich mit dem praktischen Teil der Bachelor Arbeit. Das übergeordnete Ziel war das Tool </w:t>
+      </w:r>
+      <w:r>
+        <w:rPr>
+          <w:i/>
+        </w:rPr>
+        <w:t>Monaco</w:t>
+      </w:r>
+      <w:r>
+        <w:t>, welches innerhalb der Diagnosetoolkette zum Einsatz kommt, automatisiert zu testen und dem Anwender die Testergebnisse, in visuell und strukturell aufbereiteter Form, zur Verfügung zu stellen. Die feiner definierten Ziele sind in Kapitel 2 „Ziele“ zu nachzulesen.</w:t>
+      </w:r>
+    </w:p>
+    <w:p>
+      <w:pPr>
+        <w:pStyle w:val="berschrift2"/>
+      </w:pPr>
+      <w:bookmarkStart w:id="31" w:name="_Toc508102831"/>
+      <w:r>
+        <w:t>Verwendete Tools &amp; Softwaretechnologien</w:t>
+      </w:r>
       <w:bookmarkEnd w:id="31"/>
     </w:p>
     <w:p>
       <w:r>
-        <w:t xml:space="preserve">Dieses Kapitel beschäftigt sich mit dem praktischen Teil der Bachelor Arbeit. Das übergeordnete Ziel war das Tool </w:t>
-      </w:r>
-      <w:r>
-        <w:rPr>
-          <w:i/>
-        </w:rPr>
-        <w:t>Monaco</w:t>
-      </w:r>
-      <w:r>
-        <w:t>, welches innerhalb der Diagnosetoolkette zum Einsatz kommt, automatisiert zu testen und dem Anwender die Testergebnisse, in visuell und strukturell aufbereiteter Form, zur Verfügung zu stellen. Die feiner definierten Ziele sind in Kapitel 2 „Ziele“ zu nachzulesen.</w:t>
-      </w:r>
-    </w:p>
-    <w:p>
-      <w:pPr>
-        <w:pStyle w:val="berschrift2"/>
-      </w:pPr>
-      <w:bookmarkStart w:id="32" w:name="_Toc508102831"/>
-      <w:r>
-        <w:t>Verwendete Tools &amp; Softwaretechnologien</w:t>
+        <w:t>In den folgenden Unterkapiteln wird genauer auf die Tools &amp; Softwaretechnologien eingegangen, welche zur Erstellung des Programms benutzt wurden.</w:t>
+      </w:r>
+    </w:p>
+    <w:p>
+      <w:pPr>
+        <w:pStyle w:val="berschrift3"/>
+      </w:pPr>
+      <w:bookmarkStart w:id="32" w:name="_Toc508102832"/>
+      <w:r>
+        <w:t>Python</w:t>
+      </w:r>
+      <w:r>
+        <w:t xml:space="preserve"> als Programmiersprache</w:t>
       </w:r>
       <w:bookmarkEnd w:id="32"/>
-    </w:p>
-    <w:p>
-      <w:r>
-        <w:t>In den folgenden Unterkapiteln wird genauer auf die Tools &amp; Softwaretechnologien eingegangen, welche zur Erstellung des Programms benutzt wurden.</w:t>
-      </w:r>
-    </w:p>
-    <w:p>
-      <w:pPr>
-        <w:pStyle w:val="berschrift3"/>
-      </w:pPr>
-      <w:bookmarkStart w:id="33" w:name="_Toc508102832"/>
-      <w:r>
-        <w:t>Python</w:t>
-      </w:r>
-      <w:r>
-        <w:t xml:space="preserve"> als Programmiersprache</w:t>
-      </w:r>
-      <w:bookmarkEnd w:id="33"/>
     </w:p>
     <w:p>
       <w:r>
@@ -5877,7 +5872,7 @@
       <w:pPr>
         <w:pStyle w:val="berschrift3"/>
       </w:pPr>
-      <w:bookmarkStart w:id="34" w:name="_Toc508102833"/>
+      <w:bookmarkStart w:id="33" w:name="_Toc508102833"/>
       <w:r>
         <w:t xml:space="preserve">Die Python Distribution </w:t>
       </w:r>
@@ -5888,7 +5883,7 @@
         </w:rPr>
         <w:t>Anaconda</w:t>
       </w:r>
-      <w:bookmarkEnd w:id="34"/>
+      <w:bookmarkEnd w:id="33"/>
       <w:proofErr w:type="spellEnd"/>
     </w:p>
     <w:p>
@@ -6078,7 +6073,7 @@
       <w:pPr>
         <w:pStyle w:val="berschrift3"/>
       </w:pPr>
-      <w:bookmarkStart w:id="35" w:name="_Toc508102834"/>
+      <w:bookmarkStart w:id="34" w:name="_Toc508102834"/>
       <w:proofErr w:type="spellStart"/>
       <w:r>
         <w:t>PyCharm</w:t>
@@ -6087,7 +6082,7 @@
       <w:r>
         <w:t xml:space="preserve"> als Entwicklungsumgebung</w:t>
       </w:r>
-      <w:bookmarkEnd w:id="35"/>
+      <w:bookmarkEnd w:id="34"/>
     </w:p>
     <w:p>
       <w:r>
@@ -6305,7 +6300,7 @@
       <w:pPr>
         <w:pStyle w:val="berschrift3"/>
       </w:pPr>
-      <w:bookmarkStart w:id="36" w:name="_Toc508102835"/>
+      <w:bookmarkStart w:id="35" w:name="_Toc508102835"/>
       <w:proofErr w:type="spellStart"/>
       <w:r>
         <w:lastRenderedPageBreak/>
@@ -6331,7 +6326,7 @@
       <w:r>
         <w:t xml:space="preserve"> als Versionskontrollsystem</w:t>
       </w:r>
-      <w:bookmarkEnd w:id="36"/>
+      <w:bookmarkEnd w:id="35"/>
     </w:p>
     <w:p>
       <w:r>
@@ -7470,7 +7465,7 @@
       <w:pPr>
         <w:pStyle w:val="berschrift3"/>
       </w:pPr>
-      <w:bookmarkStart w:id="37" w:name="_Toc508102836"/>
+      <w:bookmarkStart w:id="36" w:name="_Toc508102836"/>
       <w:proofErr w:type="spellStart"/>
       <w:r>
         <w:lastRenderedPageBreak/>
@@ -7483,54 +7478,441 @@
       <w:r>
         <w:t>Unit Tests</w:t>
       </w:r>
+      <w:bookmarkEnd w:id="36"/>
+    </w:p>
+    <w:p>
+      <w:r>
+        <w:t xml:space="preserve">Das </w:t>
+      </w:r>
+      <w:proofErr w:type="spellStart"/>
+      <w:r>
+        <w:rPr>
+          <w:i/>
+        </w:rPr>
+        <w:t>Testing</w:t>
+      </w:r>
+      <w:proofErr w:type="spellEnd"/>
+      <w:r>
+        <w:t xml:space="preserve"> eines Software-Produktes ist generell enorm wichtig und gerade im Hinblick auf die CI unverzichtbar. Wie bereits erwähnt, kann eine CI nur dann effektiv Nutzen bringen, wenn ausreichend Tests den Code bei jeder Integration und jedem </w:t>
+      </w:r>
+      <w:proofErr w:type="spellStart"/>
+      <w:r>
+        <w:rPr>
+          <w:i/>
+        </w:rPr>
+        <w:t>Build</w:t>
+      </w:r>
+      <w:proofErr w:type="spellEnd"/>
+      <w:r>
+        <w:rPr>
+          <w:i/>
+        </w:rPr>
+        <w:t>-</w:t>
+      </w:r>
+      <w:r>
+        <w:t>Vorgang überprüfen.</w:t>
+      </w:r>
+    </w:p>
+    <w:p>
+      <w:r>
+        <w:t>Die zukünftige Vision, die Diagnosetoolkette von Daimler mit CI weiter zu entwickeln, setzt also ein hohes Maß an Testbarkeit voraus. Dazu gehören dann Ebenso kleinere Tests</w:t>
+      </w:r>
+      <w:r>
+        <w:t xml:space="preserve">, wie z.B. </w:t>
+      </w:r>
+      <w:r>
+        <w:rPr>
+          <w:i/>
+        </w:rPr>
+        <w:t>Unit-Tests</w:t>
+      </w:r>
+      <w:r>
+        <w:rPr>
+          <w:i/>
+        </w:rPr>
+        <w:t>,</w:t>
+      </w:r>
+      <w:r>
+        <w:t xml:space="preserve"> als auch umfangreichere Tests wie Komponenten- und Systemtests (Siehe dazu Kapitel 4.1.3). Das gesamte Projekt stellt aus Sicht eine</w:t>
+      </w:r>
+      <w:r>
+        <w:t xml:space="preserve">r </w:t>
+      </w:r>
+      <w:proofErr w:type="spellStart"/>
+      <w:r>
+        <w:rPr>
+          <w:i/>
+        </w:rPr>
+        <w:t>Continuous</w:t>
+      </w:r>
+      <w:proofErr w:type="spellEnd"/>
+      <w:r>
+        <w:rPr>
+          <w:i/>
+        </w:rPr>
+        <w:t xml:space="preserve"> Integration der Diagnosetoolkette</w:t>
+      </w:r>
+      <w:r>
+        <w:t xml:space="preserve"> </w:t>
+      </w:r>
+      <w:r>
+        <w:t xml:space="preserve">einen </w:t>
+      </w:r>
+      <w:r>
+        <w:t>umfangreichen Komponententest dar,</w:t>
+      </w:r>
+      <w:r>
+        <w:t xml:space="preserve"> welcher die Komponente bzw. das </w:t>
+      </w:r>
+      <w:r>
+        <w:rPr>
+          <w:i/>
+        </w:rPr>
+        <w:t>Tool</w:t>
+      </w:r>
+      <w:r>
+        <w:t xml:space="preserve"> „DTS Monaco“</w:t>
+      </w:r>
+      <w:r>
+        <w:t xml:space="preserve"> </w:t>
+      </w:r>
+      <w:r>
+        <w:t xml:space="preserve">testet. Der </w:t>
+      </w:r>
+      <w:r>
+        <w:rPr>
+          <w:i/>
+        </w:rPr>
+        <w:t>Code</w:t>
+      </w:r>
+      <w:r>
+        <w:t xml:space="preserve"> dieses Komponententests, welcher wie beschrieben das Projekt selbst darstellt, muss natürlich ebenfalls getestet werden. Das geschieht durch die feineren </w:t>
+      </w:r>
+      <w:r>
+        <w:rPr>
+          <w:i/>
+        </w:rPr>
+        <w:t>Unit-Tests</w:t>
+      </w:r>
+      <w:r>
+        <w:t>,</w:t>
+      </w:r>
+      <w:r>
+        <w:t xml:space="preserve"> die kleinere Teile einer Komponente testen, wie beispielsweise einzelne Funktionen. Wenn eine dieser Funktionen einen </w:t>
+      </w:r>
+      <w:r>
+        <w:rPr>
+          <w:i/>
+        </w:rPr>
+        <w:t>Input</w:t>
+      </w:r>
+      <w:r>
+        <w:t xml:space="preserve"> in Form von Dateien, Werten oder sonstigem erwartet, wird dieser </w:t>
+      </w:r>
+      <w:r>
+        <w:rPr>
+          <w:i/>
+        </w:rPr>
+        <w:t>Input</w:t>
+      </w:r>
+      <w:r>
+        <w:t xml:space="preserve"> dem </w:t>
+      </w:r>
+      <w:r>
+        <w:rPr>
+          <w:i/>
+        </w:rPr>
+        <w:t>Unit-Test</w:t>
+      </w:r>
+      <w:r>
+        <w:t xml:space="preserve"> in der Regel durch sogenannte </w:t>
+      </w:r>
+      <w:r>
+        <w:rPr>
+          <w:i/>
+        </w:rPr>
+        <w:t>Dummy</w:t>
+      </w:r>
+      <w:r>
+        <w:rPr>
+          <w:i/>
+        </w:rPr>
+        <w:t>-</w:t>
+      </w:r>
+      <w:r>
+        <w:rPr>
+          <w:i/>
+        </w:rPr>
+        <w:t>Daten</w:t>
+      </w:r>
+      <w:r>
+        <w:rPr>
+          <w:rStyle w:val="Funotenzeichen"/>
+        </w:rPr>
+        <w:footnoteReference w:id="11"/>
+      </w:r>
+      <w:r>
+        <w:t xml:space="preserve"> übergeben. Mit diesen Dummy-Daten wird die Funktion ausgeführt und erzeugt eventuell einen </w:t>
+      </w:r>
+      <w:r>
+        <w:rPr>
+          <w:i/>
+        </w:rPr>
+        <w:t>Output</w:t>
+      </w:r>
+      <w:r>
+        <w:t xml:space="preserve">, welcher letztendlich mit den erwarteten Ergebnissen abgeglichen werden kann. Wenn der </w:t>
+      </w:r>
+      <w:r>
+        <w:rPr>
+          <w:i/>
+        </w:rPr>
+        <w:t>Output</w:t>
+      </w:r>
+      <w:r>
+        <w:t xml:space="preserve"> der Funktion mit den Erwartungen übereinstimmt, gilt der Test als erfolgreich und umgekehrt als fehlgeschlagen.</w:t>
+      </w:r>
+      <w:r>
+        <w:t xml:space="preserve"> </w:t>
+      </w:r>
+    </w:p>
+    <w:p>
+      <w:r>
+        <w:t xml:space="preserve">Funktionen die keinen </w:t>
+      </w:r>
+      <w:r>
+        <w:rPr>
+          <w:i/>
+        </w:rPr>
+        <w:t xml:space="preserve">Output </w:t>
+      </w:r>
+      <w:r>
+        <w:t xml:space="preserve">erzeugen können trotzdem ausreichend geprüft werden indem innerhalb der Funktion beispielsweise Variablen auf deren aktuellen Wert, Typen geprüft werden. Werden hier andere Werte ausgelesen, als angenommen wurde, kann eine </w:t>
+      </w:r>
+      <w:proofErr w:type="spellStart"/>
+      <w:r>
+        <w:rPr>
+          <w:i/>
+        </w:rPr>
+        <w:t>Exception</w:t>
+      </w:r>
+      <w:proofErr w:type="spellEnd"/>
+      <w:r>
+        <w:rPr>
+          <w:i/>
+        </w:rPr>
+        <w:t xml:space="preserve"> </w:t>
+      </w:r>
+      <w:r>
+        <w:t xml:space="preserve">geworfen werden, welche den Test mit einer individuellen Fehlermeldung abbricht. Wenn es zu keiner </w:t>
+      </w:r>
+      <w:proofErr w:type="spellStart"/>
+      <w:r>
+        <w:rPr>
+          <w:i/>
+        </w:rPr>
+        <w:t>Exception</w:t>
+      </w:r>
+      <w:proofErr w:type="spellEnd"/>
+      <w:r>
+        <w:rPr>
+          <w:i/>
+        </w:rPr>
+        <w:t xml:space="preserve"> </w:t>
+      </w:r>
+      <w:r>
+        <w:t xml:space="preserve">kommt, dann ist der Test soweit es die Überprüfung durch </w:t>
+      </w:r>
+      <w:proofErr w:type="spellStart"/>
+      <w:r>
+        <w:rPr>
+          <w:i/>
+        </w:rPr>
+        <w:t>Exception</w:t>
+      </w:r>
+      <w:r>
+        <w:rPr>
+          <w:i/>
+        </w:rPr>
+        <w:t>s</w:t>
+      </w:r>
+      <w:proofErr w:type="spellEnd"/>
+      <w:r>
+        <w:rPr>
+          <w:i/>
+        </w:rPr>
+        <w:t xml:space="preserve"> </w:t>
+      </w:r>
+      <w:r>
+        <w:t xml:space="preserve">betrifft Fehlerfrei durchlaufen worden. Daran ist zu erkennen, dass es einzig in den Händen des Entwicklers liegt, die Tests so umfangreich wie möglich bzw. wie nötig zu gestalten. Die </w:t>
+      </w:r>
+      <w:proofErr w:type="spellStart"/>
+      <w:r>
+        <w:rPr>
+          <w:i/>
+        </w:rPr>
+        <w:t>Exceptions</w:t>
+      </w:r>
+      <w:proofErr w:type="spellEnd"/>
+      <w:r>
+        <w:t xml:space="preserve">, also erwartete Ausnahmen, müssen von diesem gut überlegt und implementiert werden. Es ist allerdings nicht unbedingt von Vorteil, </w:t>
+      </w:r>
+      <w:r>
+        <w:rPr>
+          <w:i/>
+        </w:rPr>
+        <w:t>jedes</w:t>
+      </w:r>
+      <w:r>
+        <w:t xml:space="preserve"> noch so kleine Detail zu testen, weil diese Zeit benötigen um durchlaufen zu werden. Es sollte also ein Mittelmaß an Testabdeckung, Testgenauigkeit und </w:t>
+      </w:r>
+      <w:r>
+        <w:rPr>
+          <w:i/>
+        </w:rPr>
+        <w:t>Performance</w:t>
+      </w:r>
+      <w:r>
+        <w:t xml:space="preserve"> gefunden werden, welches sich nicht Pauschal im Voraus bestimmen lässt.  </w:t>
+      </w:r>
+    </w:p>
+    <w:p>
+      <w:pPr>
+        <w:pStyle w:val="berschrift3"/>
+      </w:pPr>
+      <w:bookmarkStart w:id="37" w:name="_Toc508102837"/>
+      <w:r>
+        <w:lastRenderedPageBreak/>
+        <w:t>Luigi</w:t>
+      </w:r>
       <w:bookmarkEnd w:id="37"/>
     </w:p>
     <w:p>
-      <w:r>
-        <w:t xml:space="preserve">Das </w:t>
-      </w:r>
-      <w:proofErr w:type="spellStart"/>
-      <w:r>
-        <w:rPr>
-          <w:i/>
-        </w:rPr>
-        <w:t>Testing</w:t>
-      </w:r>
-      <w:proofErr w:type="spellEnd"/>
-      <w:r>
-        <w:t xml:space="preserve"> eines Software-Produktes ist generell enorm wichtig und gerade im Hinblick auf die CI unverzichtbar. Wie bereits erwähnt, kann eine CI nur dann effektiv Nutzen bringen, wenn ausreichend Tests den Code bei jeder Integration und jedem </w:t>
-      </w:r>
-      <w:proofErr w:type="spellStart"/>
-      <w:r>
-        <w:rPr>
-          <w:i/>
-        </w:rPr>
-        <w:t>Build</w:t>
-      </w:r>
-      <w:proofErr w:type="spellEnd"/>
-      <w:r>
-        <w:rPr>
-          <w:i/>
-        </w:rPr>
-        <w:t>-</w:t>
-      </w:r>
-      <w:r>
-        <w:t>Vorgang überprüfen.</w:t>
-      </w:r>
-    </w:p>
-    <w:p>
-      <w:r>
-        <w:t xml:space="preserve">Die zukünftige Vision, die Diagnosetoolkette von Daimler mit CI weiter zu entwickeln, setzt also ein hohes Maß an Testbarkeit voraus. Dazu gehören dann Ebenso kleinere Tests   </w:t>
-      </w:r>
-    </w:p>
-    <w:p>
-      <w:pPr>
-        <w:pStyle w:val="berschrift3"/>
-      </w:pPr>
-      <w:bookmarkStart w:id="38" w:name="_Toc508102837"/>
-      <w:r>
+      <w:pPr>
+        <w:rPr>
+          <w:sz w:val="28"/>
+        </w:rPr>
+      </w:pPr>
+      <w:r>
+        <w:rPr>
+          <w:i/>
+        </w:rPr>
         <w:t>Luigi</w:t>
       </w:r>
+      <w:r>
+        <w:t xml:space="preserve"> ist ein Python </w:t>
+      </w:r>
+      <w:r>
+        <w:rPr>
+          <w:i/>
+        </w:rPr>
+        <w:t>Package</w:t>
+      </w:r>
+      <w:r>
+        <w:t xml:space="preserve"> das zur Erstellung von komplexen </w:t>
+      </w:r>
+      <w:r>
+        <w:rPr>
+          <w:i/>
+        </w:rPr>
+        <w:t>Pipelines Jobs</w:t>
+      </w:r>
+      <w:r>
+        <w:rPr>
+          <w:rStyle w:val="Funotenzeichen"/>
+        </w:rPr>
+        <w:footnoteReference w:id="12"/>
+      </w:r>
+      <w:r>
+        <w:t xml:space="preserve"> benutzt werden kann.</w:t>
+      </w:r>
+      <w:r>
+        <w:t xml:space="preserve"> Dabei unterstützt es den Entwickler bei dem </w:t>
+      </w:r>
+      <w:r>
+        <w:rPr>
+          <w:i/>
+        </w:rPr>
+        <w:t>Workflow Management</w:t>
+      </w:r>
+      <w:r>
+        <w:rPr>
+          <w:rStyle w:val="Funotenzeichen"/>
+        </w:rPr>
+        <w:footnoteReference w:id="13"/>
+      </w:r>
+      <w:r>
+        <w:t xml:space="preserve">, der Visualisierung, der Fehlerbehandlung und der Auflösung von Abhängigkeiten zwischen den einzelnen Aufgaben, was auch als </w:t>
+      </w:r>
+      <w:proofErr w:type="spellStart"/>
+      <w:r>
+        <w:rPr>
+          <w:i/>
+        </w:rPr>
+        <w:t>Dependency</w:t>
+      </w:r>
+      <w:proofErr w:type="spellEnd"/>
+      <w:r>
+        <w:rPr>
+          <w:i/>
+        </w:rPr>
+        <w:t xml:space="preserve"> Resolution</w:t>
+      </w:r>
+      <w:r>
+        <w:rPr>
+          <w:i/>
+        </w:rPr>
+        <w:t xml:space="preserve"> </w:t>
+      </w:r>
+      <w:r>
+        <w:t xml:space="preserve">bezeichnet wird. Das Projekt selbst umfasst eine Vielzahl von kleineren Aufgaben bzw. Funktionen, welche nur im Zusammenspiel </w:t>
+      </w:r>
+      <w:r>
+        <w:t xml:space="preserve">in der Lage sind </w:t>
+      </w:r>
+      <w:r>
+        <w:t xml:space="preserve">das </w:t>
+      </w:r>
+      <w:r>
+        <w:rPr>
+          <w:i/>
+        </w:rPr>
+        <w:t xml:space="preserve">Tool </w:t>
+      </w:r>
+      <w:r>
+        <w:rPr>
+          <w:i/>
+        </w:rPr>
+        <w:t xml:space="preserve">„DTS </w:t>
+      </w:r>
+      <w:r>
+        <w:rPr>
+          <w:i/>
+        </w:rPr>
+        <w:t>Monaco</w:t>
+      </w:r>
+      <w:r>
+        <w:rPr>
+          <w:i/>
+        </w:rPr>
+        <w:t xml:space="preserve">“ </w:t>
+      </w:r>
+      <w:r>
+        <w:t xml:space="preserve">zu testen. Dieses Zusammenspiel wird mithilfe von </w:t>
+      </w:r>
+      <w:r>
+        <w:rPr>
+          <w:i/>
+        </w:rPr>
+        <w:t>Luigi</w:t>
+      </w:r>
+      <w:r>
+        <w:rPr>
+          <w:sz w:val="28"/>
+        </w:rPr>
+        <w:t xml:space="preserve"> realisiert.</w:t>
+      </w:r>
+      <w:bookmarkStart w:id="38" w:name="_GoBack"/>
       <w:bookmarkEnd w:id="38"/>
     </w:p>
     <w:p/>
@@ -8415,6 +8797,126 @@
       <w:pPr>
         <w:pStyle w:val="Funotentext"/>
       </w:pPr>
+    </w:p>
+  </w:footnote>
+  <w:footnote w:id="11">
+    <w:p>
+      <w:pPr>
+        <w:pStyle w:val="Funotentext"/>
+      </w:pPr>
+      <w:r>
+        <w:rPr>
+          <w:rStyle w:val="Funotenzeichen"/>
+        </w:rPr>
+        <w:footnoteRef/>
+      </w:r>
+      <w:r>
+        <w:t xml:space="preserve"> </w:t>
+      </w:r>
+      <w:r>
+        <w:rPr>
+          <w:i/>
+        </w:rPr>
+        <w:t>Dummy</w:t>
+      </w:r>
+      <w:r>
+        <w:rPr>
+          <w:i/>
+        </w:rPr>
+        <w:t>-</w:t>
+      </w:r>
+      <w:r>
+        <w:rPr>
+          <w:i/>
+        </w:rPr>
+        <w:t>Daten</w:t>
+      </w:r>
+      <w:r>
+        <w:rPr>
+          <w:i/>
+        </w:rPr>
+        <w:t xml:space="preserve"> </w:t>
+      </w:r>
+      <w:r>
+        <w:t xml:space="preserve">sind Blinddaten, welche nur als hinreichender Ersatz für die in der späteren Produktionsumgebung genutzten echten Daten dienen. Sie werden auch „Pseudo-Daten“ genannt. Die Struktur dieser </w:t>
+      </w:r>
+      <w:r>
+        <w:rPr>
+          <w:i/>
+        </w:rPr>
+        <w:t>Dummy-Daten</w:t>
+      </w:r>
+      <w:r>
+        <w:t>, muss allerdings den echten Daten angepasst werden, sodass sinnvolle Testergebnisse erzeugt werden können.</w:t>
+      </w:r>
+    </w:p>
+  </w:footnote>
+  <w:footnote w:id="12">
+    <w:p>
+      <w:pPr>
+        <w:pStyle w:val="Funotentext"/>
+      </w:pPr>
+      <w:r>
+        <w:rPr>
+          <w:rStyle w:val="Funotenzeichen"/>
+        </w:rPr>
+        <w:footnoteRef/>
+      </w:r>
+      <w:r>
+        <w:t xml:space="preserve"> </w:t>
+      </w:r>
+      <w:r>
+        <w:rPr>
+          <w:i/>
+        </w:rPr>
+        <w:t>Pipelines-Jobs</w:t>
+      </w:r>
+      <w:r>
+        <w:t xml:space="preserve"> werden in der IT aneinandergereihte Aufgaben genannt, wobei der </w:t>
+      </w:r>
+      <w:r>
+        <w:rPr>
+          <w:i/>
+        </w:rPr>
+        <w:t xml:space="preserve">Output </w:t>
+      </w:r>
+      <w:r>
+        <w:t xml:space="preserve">von Funktion A als </w:t>
+      </w:r>
+      <w:r>
+        <w:rPr>
+          <w:i/>
+        </w:rPr>
+        <w:t xml:space="preserve">Input </w:t>
+      </w:r>
+      <w:r>
+        <w:t xml:space="preserve">von Aufgabe B dient usw. </w:t>
+      </w:r>
+    </w:p>
+  </w:footnote>
+  <w:footnote w:id="13">
+    <w:p>
+      <w:pPr>
+        <w:pStyle w:val="Funotentext"/>
+      </w:pPr>
+      <w:r>
+        <w:rPr>
+          <w:rStyle w:val="Funotenzeichen"/>
+        </w:rPr>
+        <w:footnoteRef/>
+      </w:r>
+      <w:r>
+        <w:t xml:space="preserve"> Das </w:t>
+      </w:r>
+      <w:r>
+        <w:rPr>
+          <w:i/>
+        </w:rPr>
+        <w:t>Workflow-Management</w:t>
+      </w:r>
+      <w:r>
+        <w:t xml:space="preserve"> beschreibt die Unterstützung und Verwaltung des Ablaufs von Arbeitsschritten.   </w:t>
+      </w:r>
     </w:p>
   </w:footnote>
 </w:footnotes>
@@ -12490,7 +12992,7 @@
 </file>
 
 <file path=customXml/itemProps1.xml><?xml version="1.0" encoding="utf-8"?>
-<ds:datastoreItem xmlns:ds="http://schemas.openxmlformats.org/officeDocument/2006/customXml" ds:itemID="{3F44EDC2-C775-4FAF-A493-9E1921AD3979}">
+<ds:datastoreItem xmlns:ds="http://schemas.openxmlformats.org/officeDocument/2006/customXml" ds:itemID="{E79E11CF-1D48-4314-ADF0-35A23DE6A32F}">
   <ds:schemaRefs>
     <ds:schemaRef ds:uri="http://schemas.openxmlformats.org/officeDocument/2006/bibliography"/>
   </ds:schemaRefs>

</xml_diff>

<commit_message>
YAML Dateien kurz beschrieben
</commit_message>
<xml_diff>
--- a/Continuous Integration Thesis.docx
+++ b/Continuous Integration Thesis.docx
@@ -8462,7 +8462,7 @@
         <w:pStyle w:val="berschrift4"/>
       </w:pPr>
       <w:r>
-        <w:t>cdd-Dateien</w:t>
+        <w:t>smr-d Dateien</w:t>
       </w:r>
     </w:p>
     <w:p>
@@ -8470,7 +8470,133 @@
         <w:pStyle w:val="berschrift4"/>
       </w:pPr>
       <w:r>
-        <w:t>smr-d Dateien</w:t>
+        <w:t xml:space="preserve">ODX Dateien </w:t>
+      </w:r>
+    </w:p>
+    <w:p>
+      <w:r>
+        <w:t xml:space="preserve">ODX </w:t>
+      </w:r>
+      <w:r>
+        <w:t>ist die Abkürzung</w:t>
+      </w:r>
+      <w:r>
+        <w:t xml:space="preserve"> für </w:t>
+      </w:r>
+      <w:r>
+        <w:rPr>
+          <w:i/>
+        </w:rPr>
+        <w:t>Open Diagnostic Data Exchange</w:t>
+      </w:r>
+      <w:r>
+        <w:t xml:space="preserve"> und</w:t>
+      </w:r>
+      <w:r>
+        <w:t xml:space="preserve"> ist ein Dateiformat, das a</w:t>
+      </w:r>
+      <w:r>
+        <w:t>uf der Auszeichnungssprache XML (</w:t>
+      </w:r>
+      <w:r>
+        <w:rPr>
+          <w:i/>
+        </w:rPr>
+        <w:t>Extensible Markup Language</w:t>
+      </w:r>
+      <w:r>
+        <w:t>)</w:t>
+      </w:r>
+      <w:r>
+        <w:t xml:space="preserve"> basiert</w:t>
+      </w:r>
+      <w:r>
+        <w:t xml:space="preserve">. In ODX-Dateien werden alle Informationen hierarchisch abgespeichert, welche </w:t>
+      </w:r>
+      <w:r>
+        <w:t xml:space="preserve">bei der Fahrzeugdiagnose relevant sind. Dieses Dateiformat dient </w:t>
+      </w:r>
+      <w:r>
+        <w:t xml:space="preserve">ebenso </w:t>
+      </w:r>
+      <w:r>
+        <w:t>als Schnittstelle zwischen Fahrzeugherstellen und deren Zulieferern. ODX Dateien und deren Aufbau sind beiden Beteiligten bekannt, sodass eine Zusammenarbeit erleichtert wird.</w:t>
+      </w:r>
+      <w:r>
+        <w:t xml:space="preserve"> </w:t>
+      </w:r>
+      <w:r>
+        <w:t xml:space="preserve">Es gibt verschiedene </w:t>
+      </w:r>
+      <w:r>
+        <w:t>Kategorien von ODX-Daten</w:t>
+      </w:r>
+      <w:r>
+        <w:t xml:space="preserve">, welche durch verschiedene Endungen zu erkennen sind. </w:t>
+      </w:r>
+      <w:r>
+        <w:t>Jede dieser Kategorien</w:t>
+      </w:r>
+      <w:r>
+        <w:t xml:space="preserve"> ist für eine andere Art von Daten </w:t>
+      </w:r>
+      <w:r>
+        <w:t xml:space="preserve">gedacht, wobei hier und im Folgenden stets das ODX-D Format gemeint ist, wenn nicht explizit ein anders vermerkt wird. In diesen ODX-D Dateien werden Diagnosedaten gespeichert. </w:t>
+      </w:r>
+      <w:r>
+        <w:t>(vgl. Vector, Seite „Lösungen für ODX“,</w:t>
+      </w:r>
+      <w:r>
+        <w:t xml:space="preserve"> 2018)</w:t>
+      </w:r>
+    </w:p>
+    <w:p>
+      <w:pPr>
+        <w:rPr>
+          <w:i/>
+        </w:rPr>
+      </w:pPr>
+    </w:p>
+    <w:p>
+      <w:r>
+        <w:lastRenderedPageBreak/>
+        <w:t xml:space="preserve">Im Verlauf des Projekts spielen ODX Daten eine wichtige Rolle, denn </w:t>
+      </w:r>
+      <w:r>
+        <w:rPr>
+          <w:i/>
+        </w:rPr>
+        <w:t>Monaco</w:t>
+      </w:r>
+      <w:r>
+        <w:rPr>
+          <w:i/>
+        </w:rPr>
+        <w:t xml:space="preserve"> </w:t>
+      </w:r>
+      <w:r>
+        <w:t xml:space="preserve">wird durch das Durchlaufen </w:t>
+      </w:r>
+      <w:r>
+        <w:t xml:space="preserve">von </w:t>
+      </w:r>
+      <w:r>
+        <w:t xml:space="preserve">Simulationen und das Erstellen von Kurztests auf dessen Funktionsweise getestet. Um diese Simulationen bzw. die Kurztests durchzuführen, benötigt das </w:t>
+      </w:r>
+      <w:r>
+        <w:rPr>
+          <w:i/>
+        </w:rPr>
+        <w:t>Tool</w:t>
+      </w:r>
+      <w:r>
+        <w:t xml:space="preserve"> verschiedene Daten von den jeweiligen Steuergeräten, mit welchen </w:t>
+      </w:r>
+      <w:r>
+        <w:t>dies geschehen soll</w:t>
+      </w:r>
+      <w:r>
+        <w:t>. Ein Teil genau dieser Daten sind in den ODX Dateien der jeweiligen Steuergeräte zu finden.</w:t>
       </w:r>
     </w:p>
     <w:p>
@@ -8478,94 +8604,160 @@
         <w:pStyle w:val="berschrift4"/>
       </w:pPr>
       <w:r>
-        <w:t xml:space="preserve">ODX Dateien </w:t>
-      </w:r>
-    </w:p>
-    <w:p>
-      <w:r>
-        <w:t xml:space="preserve">ODX steht für </w:t>
-      </w:r>
-      <w:r>
-        <w:rPr>
-          <w:i/>
-        </w:rPr>
-        <w:t>Open Diagnostic Data Exchange</w:t>
-      </w:r>
-      <w:r>
-        <w:t xml:space="preserve"> und basiert auf der Auszeichnungssprache XML (</w:t>
-      </w:r>
-      <w:r>
-        <w:rPr>
-          <w:i/>
-        </w:rPr>
-        <w:t>Extensible Markup Language</w:t>
-      </w:r>
-      <w:r>
-        <w:t xml:space="preserve">). In ODX-Dateien werden alle Informationen hierarchisch abgespeichert, welche </w:t>
-      </w:r>
-      <w:r>
-        <w:t>bei der Fahrzeugdiagnose relevant sind. Dieses Dateiformat dient als eine Art Schnittstelle zwischen Fahrzeugherstellen und deren Zulieferern. ODX Dateien und deren Aufbau sind beiden Beteiligten bekannt, sodass eine Zusammenarbeit erleichtert wird.</w:t>
-      </w:r>
-      <w:r>
+        <w:t>Das Dateiformat YAML</w:t>
+      </w:r>
+    </w:p>
+    <w:p>
+      <w:r>
+        <w:t xml:space="preserve">YAML Dateien sind äußerst hilfreich beim Abspeichern von Daten. YAML selbst ist ebenso wie XML eine Auszeichnungssprache, mit der sich hierarchische Strukturen speichern lassen. Beim Entwickeln mit </w:t>
+      </w:r>
+      <w:r>
+        <w:rPr>
+          <w:i/>
+        </w:rPr>
+        <w:t>Python</w:t>
+      </w:r>
+      <w:r>
+        <w:rPr>
+          <w:i/>
+        </w:rPr>
         <w:t xml:space="preserve"> </w:t>
       </w:r>
       <w:r>
-        <w:t xml:space="preserve">Es gibt verschiedene </w:t>
-      </w:r>
-      <w:r>
-        <w:t>Kategorien von ODX-Daten</w:t>
-      </w:r>
-      <w:r>
-        <w:t xml:space="preserve">, welche durch verschiedene Endungen zu erkennen sind. </w:t>
-      </w:r>
-      <w:r>
-        <w:t>Jede dieser Kategorien</w:t>
-      </w:r>
-      <w:r>
-        <w:t xml:space="preserve"> ist für eine andere Art von Daten </w:t>
-      </w:r>
-      <w:r>
-        <w:t xml:space="preserve">gedacht, wobei hier und im Folgenden stets das ODX-D Format gemeint ist, wenn nicht explizit ein anders vermerkt wird. In diesen ODX-D Dateien werden Diagnosedaten gespeichert. </w:t>
+        <w:t xml:space="preserve">sind YAML-Dateien deshalb so geschickt, weil beispielsweise </w:t>
+      </w:r>
+      <w:r>
+        <w:rPr>
+          <w:i/>
+        </w:rPr>
+        <w:t>Dictionarys</w:t>
+      </w:r>
+      <w:r>
+        <w:rPr>
+          <w:rStyle w:val="Funotenzeichen"/>
+        </w:rPr>
+        <w:footnoteReference w:id="14"/>
+      </w:r>
+      <w:r>
+        <w:t xml:space="preserve"> sehr unkompliziert in diesem Dateiformat abgespeichert und umgekehrt ebenso einfach Informationen aus diesen herausgezogen werden können. Das Projekt selbst bzw. dessen Funktionen bedienen sich während dem P</w:t>
       </w:r>
       <w:bookmarkStart w:id="35" w:name="_GoBack"/>
       <w:bookmarkEnd w:id="35"/>
       <w:r>
-        <w:t>(vgl. Vector, Seite „Lösungen für ODX“,</w:t>
-      </w:r>
-      <w:r>
-        <w:t xml:space="preserve"> 2018)</w:t>
-      </w:r>
-    </w:p>
-    <w:p>
-      <w:pPr>
-        <w:rPr>
-          <w:i/>
-        </w:rPr>
-      </w:pPr>
-      <w:r>
-        <w:rPr>
-          <w:i/>
-        </w:rPr>
-        <w:lastRenderedPageBreak/>
-        <w:t>Monaco</w:t>
-      </w:r>
-      <w:r>
-        <w:rPr>
-          <w:i/>
-        </w:rPr>
+        <w:t>rogrammablauf häufig dieser Dateien. Anders als z.B. XML-Dateien sind YAML-Dateien für Menschen sehr übersichtlich lesbar, was der folgende</w:t>
+      </w:r>
+      <w:r>
+        <w:t xml:space="preserve"> kleine Ausschnitt einer</w:t>
+      </w:r>
+      <w:r>
+        <w:t xml:space="preserve"> in </w:t>
+      </w:r>
+      <w:r>
+        <w:rPr>
+          <w:i/>
+        </w:rPr>
+        <w:t>Python</w:t>
+      </w:r>
+      <w:r>
+        <w:t xml:space="preserve"> geschriebenen</w:t>
+      </w:r>
+      <w:r>
+        <w:t xml:space="preserve"> Verschachtelung eines</w:t>
+      </w:r>
+      <w:r>
         <w:t xml:space="preserve"> </w:t>
       </w:r>
       <w:r>
-        <w:t xml:space="preserve">wird durch das Durchlaufen Simulationen und das Erstellen von Kurztests auf dessen Funktionsweise getestet. Um diese Simulationen bzw. die Kurztests durchzuführen, benötigt das </w:t>
-      </w:r>
-      <w:r>
-        <w:rPr>
-          <w:i/>
-        </w:rPr>
-        <w:t>Tool</w:t>
-      </w:r>
-      <w:r>
-        <w:t xml:space="preserve"> verschiedene Daten von den jeweiligen Steuergeräten, mit welchen diese durchgeführt werden sollen. Ein Teil genau dieser Daten sind in den ODX Dateien der jeweiligen Steuergeräte zu finden.</w:t>
+        <w:rPr>
+          <w:i/>
+        </w:rPr>
+        <w:t>Dictionarys</w:t>
+      </w:r>
+      <w:r>
+        <w:t xml:space="preserve"> </w:t>
+      </w:r>
+      <w:r>
+        <w:t xml:space="preserve">in einer Liste </w:t>
+      </w:r>
+      <w:r>
+        <w:t>zeigt:</w:t>
+      </w:r>
+    </w:p>
+    <w:p/>
+    <w:p>
+      <w:pPr>
+        <w:pStyle w:val="Beschriftung"/>
+        <w:keepNext/>
+      </w:pPr>
+      <w:r>
+        <w:rPr>
+          <w:noProof/>
+        </w:rPr>
+        <w:drawing>
+          <wp:inline distT="0" distB="0" distL="0" distR="0" wp14:anchorId="5B7828A2" wp14:editId="2BBBBBE0">
+            <wp:extent cx="5498465" cy="2743200"/>
+            <wp:effectExtent l="0" t="0" r="6985" b="0"/>
+            <wp:docPr id="3" name="Grafik 3"/>
+            <wp:cNvGraphicFramePr>
+              <a:graphicFrameLocks xmlns:a="http://schemas.openxmlformats.org/drawingml/2006/main" noChangeAspect="1"/>
+            </wp:cNvGraphicFramePr>
+            <a:graphic xmlns:a="http://schemas.openxmlformats.org/drawingml/2006/main">
+              <a:graphicData uri="http://schemas.openxmlformats.org/drawingml/2006/picture">
+                <pic:pic xmlns:pic="http://schemas.openxmlformats.org/drawingml/2006/picture">
+                  <pic:nvPicPr>
+                    <pic:cNvPr id="0" name="Picture 1"/>
+                    <pic:cNvPicPr>
+                      <a:picLocks noChangeAspect="1" noChangeArrowheads="1"/>
+                    </pic:cNvPicPr>
+                  </pic:nvPicPr>
+                  <pic:blipFill>
+                    <a:blip r:embed="rId11">
+                      <a:extLst>
+                        <a:ext uri="{28A0092B-C50C-407E-A947-70E740481C1C}">
+                          <a14:useLocalDpi xmlns:a14="http://schemas.microsoft.com/office/drawing/2010/main" val="0"/>
+                        </a:ext>
+                      </a:extLst>
+                    </a:blip>
+                    <a:srcRect/>
+                    <a:stretch>
+                      <a:fillRect/>
+                    </a:stretch>
+                  </pic:blipFill>
+                  <pic:spPr bwMode="auto">
+                    <a:xfrm>
+                      <a:off x="0" y="0"/>
+                      <a:ext cx="5498465" cy="2743200"/>
+                    </a:xfrm>
+                    <a:prstGeom prst="rect">
+                      <a:avLst/>
+                    </a:prstGeom>
+                    <a:noFill/>
+                    <a:ln>
+                      <a:noFill/>
+                    </a:ln>
+                  </pic:spPr>
+                </pic:pic>
+              </a:graphicData>
+            </a:graphic>
+          </wp:inline>
+        </w:drawing>
+      </w:r>
+    </w:p>
+    <w:p>
+      <w:pPr>
+        <w:pStyle w:val="Beschriftung"/>
+        <w:jc w:val="center"/>
+      </w:pPr>
+      <w:r>
+        <w:t xml:space="preserve">Abbildung </w:t>
+      </w:r>
+      <w:fldSimple w:instr=" SEQ Abbildung \* ARABIC ">
+        <w:r>
+          <w:t>4</w:t>
+        </w:r>
+      </w:fldSimple>
+      <w:r>
+        <w:t>: Skizzenhaftes Beispiel einer YAML-Datei</w:t>
       </w:r>
     </w:p>
     <w:p>
@@ -8654,7 +8846,7 @@
       <w:r>
         <w:t>Juni 2017): Seite „Repository“, URL:</w:t>
       </w:r>
-      <w:hyperlink r:id="rId11" w:history="1">
+      <w:hyperlink r:id="rId12" w:history="1">
         <w:r>
           <w:rPr>
             <w:rStyle w:val="Hyperlink"/>
@@ -8684,7 +8876,7 @@
       <w:r>
         <w:t>. August 2015): Seite „Commit“, URL:</w:t>
       </w:r>
-      <w:hyperlink r:id="rId12" w:history="1">
+      <w:hyperlink r:id="rId13" w:history="1">
         <w:r>
           <w:rPr>
             <w:rStyle w:val="Hyperlink"/>
@@ -8731,7 +8923,7 @@
       <w:r>
         <w:t>2018): Seite „Cloud Computing“, URL:</w:t>
       </w:r>
-      <w:hyperlink r:id="rId13" w:history="1">
+      <w:hyperlink r:id="rId14" w:history="1">
         <w:r>
           <w:rPr>
             <w:rStyle w:val="Hyperlink"/>
@@ -8761,7 +8953,7 @@
       <w:r>
         <w:t>at is Python? Executive Summary, URL:</w:t>
       </w:r>
-      <w:hyperlink r:id="rId14" w:history="1">
+      <w:hyperlink r:id="rId15" w:history="1">
         <w:r>
           <w:rPr>
             <w:rStyle w:val="Hyperlink"/>
@@ -8797,7 +8989,7 @@
       <w:r>
         <w:t xml:space="preserve"> </w:t>
       </w:r>
-      <w:hyperlink r:id="rId15" w:history="1">
+      <w:hyperlink r:id="rId16" w:history="1">
         <w:r>
           <w:rPr>
             <w:rStyle w:val="Hyperlink"/>
@@ -8830,7 +9022,7 @@
       <w:r>
         <w:t>, URL:</w:t>
       </w:r>
-      <w:hyperlink r:id="rId16" w:history="1">
+      <w:hyperlink r:id="rId17" w:history="1">
         <w:r>
           <w:rPr>
             <w:rStyle w:val="Hyperlink"/>
@@ -8883,7 +9075,7 @@
       <w:r>
         <w:t>eber 2017): Seite „luigi 2.7.2“, URL:</w:t>
       </w:r>
-      <w:hyperlink r:id="rId17" w:history="1">
+      <w:hyperlink r:id="rId18" w:history="1">
         <w:r>
           <w:rPr>
             <w:rStyle w:val="Hyperlink"/>
@@ -8934,7 +9126,7 @@
       <w:r>
         <w:t xml:space="preserve"> URL:</w:t>
       </w:r>
-      <w:hyperlink r:id="rId18" w:history="1">
+      <w:hyperlink r:id="rId19" w:history="1">
         <w:r>
           <w:rPr>
             <w:rStyle w:val="Hyperlink"/>
@@ -8976,7 +9168,7 @@
       <w:r>
         <w:t>http://luigi.readthedocs.io/en/stable/central_scheduler.html</w:t>
       </w:r>
-      <w:hyperlink r:id="rId19" w:history="1"/>
+      <w:hyperlink r:id="rId20" w:history="1"/>
       <w:r>
         <w:t xml:space="preserve"> (06.03.2018)</w:t>
       </w:r>
@@ -8994,7 +9186,7 @@
       <w:r>
         <w:t xml:space="preserve"> (07.03.2018): Seite „Lösungen für ODX“, URL:</w:t>
       </w:r>
-      <w:hyperlink r:id="rId20" w:history="1">
+      <w:hyperlink r:id="rId21" w:history="1">
         <w:r>
           <w:rPr>
             <w:rStyle w:val="Hyperlink"/>
@@ -9017,7 +9209,7 @@
       </w:pPr>
     </w:p>
     <w:sectPr>
-      <w:headerReference w:type="first" r:id="rId21"/>
+      <w:headerReference w:type="first" r:id="rId22"/>
       <w:type w:val="continuous"/>
       <w:pgSz w:w="11906" w:h="16838" w:code="9"/>
       <w:pgMar w:top="1440" w:right="1440" w:bottom="1440" w:left="1800" w:header="720" w:footer="720" w:gutter="0"/>
@@ -9500,6 +9692,82 @@
       </w:r>
       <w:r>
         <w:t xml:space="preserve"> beschreibt die Unterstützung und Verwaltung des Ablaufs von Arbeitsschritten.   </w:t>
+      </w:r>
+    </w:p>
+  </w:footnote>
+  <w:footnote w:id="14">
+    <w:p>
+      <w:pPr>
+        <w:pStyle w:val="Funotentext"/>
+      </w:pPr>
+      <w:r>
+        <w:rPr>
+          <w:rStyle w:val="Funotenzeichen"/>
+        </w:rPr>
+        <w:footnoteRef/>
+      </w:r>
+      <w:r>
+        <w:t xml:space="preserve"> In einem </w:t>
+      </w:r>
+      <w:r>
+        <w:rPr>
+          <w:i/>
+        </w:rPr>
+        <w:t>Dictionary</w:t>
+      </w:r>
+      <w:r>
+        <w:t xml:space="preserve"> werden in Python Assoziative Felder gespeichert, oder einfacher ausgedrückt Schlüssel-Objekt-Paare (engl.: </w:t>
+      </w:r>
+      <w:r>
+        <w:rPr>
+          <w:i/>
+        </w:rPr>
+        <w:t>Key-Value-Pairs</w:t>
+      </w:r>
+      <w:r>
+        <w:t xml:space="preserve">). Ein </w:t>
+      </w:r>
+      <w:r>
+        <w:rPr>
+          <w:i/>
+        </w:rPr>
+        <w:t>Dictionary</w:t>
+      </w:r>
+      <w:r>
+        <w:t xml:space="preserve"> kann beliebig Tief verschachtelt werden, allerdings muss ein Schlüssel stets eindeutig sein, d.h. es dürfen keine Schlüssel mit derselben Bezeichnung auf einer Ebene vorhanden sein. Zu jedem Schlüssel (</w:t>
+      </w:r>
+      <w:r>
+        <w:rPr>
+          <w:i/>
+        </w:rPr>
+        <w:t>Key</w:t>
+      </w:r>
+      <w:r>
+        <w:t>) gehört ein Objekt (</w:t>
+      </w:r>
+      <w:r>
+        <w:rPr>
+          <w:i/>
+        </w:rPr>
+        <w:t>V</w:t>
+      </w:r>
+      <w:r>
+        <w:rPr>
+          <w:i/>
+        </w:rPr>
+        <w:t>alue</w:t>
+      </w:r>
+      <w:r>
+        <w:t xml:space="preserve">). Das Objekt kann selbstverständlich von jeder Art sein, also auch wieder ein </w:t>
+      </w:r>
+      <w:r>
+        <w:rPr>
+          <w:i/>
+        </w:rPr>
+        <w:t>Dictionary</w:t>
+      </w:r>
+      <w:r>
+        <w:t xml:space="preserve">. </w:t>
       </w:r>
     </w:p>
   </w:footnote>
@@ -13376,6 +13644,52 @@
     <w:basedOn w:val="Absatz-Standardschriftart"/>
     <w:rsid w:val="006E1347"/>
   </w:style>
+  <w:style w:type="paragraph" w:styleId="HTMLVorformatiert">
+    <w:name w:val="HTML Preformatted"/>
+    <w:basedOn w:val="Standard"/>
+    <w:link w:val="HTMLVorformatiertZchn"/>
+    <w:uiPriority w:val="99"/>
+    <w:semiHidden/>
+    <w:unhideWhenUsed/>
+    <w:rsid w:val="003F0BA5"/>
+    <w:pPr>
+      <w:tabs>
+        <w:tab w:val="left" w:pos="916"/>
+        <w:tab w:val="left" w:pos="1832"/>
+        <w:tab w:val="left" w:pos="2748"/>
+        <w:tab w:val="left" w:pos="3664"/>
+        <w:tab w:val="left" w:pos="4580"/>
+        <w:tab w:val="left" w:pos="5496"/>
+        <w:tab w:val="left" w:pos="6412"/>
+        <w:tab w:val="left" w:pos="7328"/>
+        <w:tab w:val="left" w:pos="8244"/>
+        <w:tab w:val="left" w:pos="9160"/>
+        <w:tab w:val="left" w:pos="10076"/>
+        <w:tab w:val="left" w:pos="10992"/>
+        <w:tab w:val="left" w:pos="11908"/>
+        <w:tab w:val="left" w:pos="12824"/>
+        <w:tab w:val="left" w:pos="13740"/>
+        <w:tab w:val="left" w:pos="14656"/>
+      </w:tabs>
+      <w:spacing w:before="0" w:line="240" w:lineRule="auto"/>
+      <w:jc w:val="left"/>
+    </w:pPr>
+    <w:rPr>
+      <w:rFonts w:ascii="Courier New" w:hAnsi="Courier New" w:cs="Courier New"/>
+      <w:sz w:val="20"/>
+    </w:rPr>
+  </w:style>
+  <w:style w:type="character" w:customStyle="1" w:styleId="HTMLVorformatiertZchn">
+    <w:name w:val="HTML Vorformatiert Zchn"/>
+    <w:basedOn w:val="Absatz-Standardschriftart"/>
+    <w:link w:val="HTMLVorformatiert"/>
+    <w:uiPriority w:val="99"/>
+    <w:semiHidden/>
+    <w:rsid w:val="003F0BA5"/>
+    <w:rPr>
+      <w:rFonts w:ascii="Courier New" w:hAnsi="Courier New" w:cs="Courier New"/>
+    </w:rPr>
+  </w:style>
 </w:styles>
 </file>
 
@@ -13669,7 +13983,7 @@
 </file>
 
 <file path=customXml/itemProps1.xml><?xml version="1.0" encoding="utf-8"?>
-<ds:datastoreItem xmlns:ds="http://schemas.openxmlformats.org/officeDocument/2006/customXml" ds:itemID="{1ABB7CE6-59D7-430B-8C58-57496415D9AF}">
+<ds:datastoreItem xmlns:ds="http://schemas.openxmlformats.org/officeDocument/2006/customXml" ds:itemID="{5673DECC-88C8-4680-AA07-CF26CA3FFFCA}">
   <ds:schemaRefs>
     <ds:schemaRef ds:uri="http://schemas.openxmlformats.org/officeDocument/2006/bibliography"/>
   </ds:schemaRefs>

</xml_diff>

<commit_message>
4.2.1	Überblick des Programms und dessen Zweck
</commit_message>
<xml_diff>
--- a/Continuous Integration Thesis.docx
+++ b/Continuous Integration Thesis.docx
@@ -1,6 +1,6 @@
 
 <file path=word/document.xml><?xml version="1.0" encoding="utf-8"?>
-<w:document xmlns:wpc="http://schemas.microsoft.com/office/word/2010/wordprocessingCanvas" xmlns:cx="http://schemas.microsoft.com/office/drawing/2014/chartex" xmlns:mc="http://schemas.openxmlformats.org/markup-compatibility/2006" xmlns:o="urn:schemas-microsoft-com:office:office" xmlns:r="http://schemas.openxmlformats.org/officeDocument/2006/relationships" xmlns:m="http://schemas.openxmlformats.org/officeDocument/2006/math" xmlns:v="urn:schemas-microsoft-com:vml" xmlns:wp14="http://schemas.microsoft.com/office/word/2010/wordprocessingDrawing" xmlns:wp="http://schemas.openxmlformats.org/drawingml/2006/wordprocessingDrawing" xmlns:w10="urn:schemas-microsoft-com:office:word" xmlns:w="http://schemas.openxmlformats.org/wordprocessingml/2006/main" xmlns:w14="http://schemas.microsoft.com/office/word/2010/wordml" xmlns:w15="http://schemas.microsoft.com/office/word/2012/wordml" xmlns:w16se="http://schemas.microsoft.com/office/word/2015/wordml/symex" xmlns:wpg="http://schemas.microsoft.com/office/word/2010/wordprocessingGroup" xmlns:wpi="http://schemas.microsoft.com/office/word/2010/wordprocessingInk" xmlns:wne="http://schemas.microsoft.com/office/word/2006/wordml" xmlns:wps="http://schemas.microsoft.com/office/word/2010/wordprocessingShape" mc:Ignorable="w14 w15 w16se wp14">
+<w:document xmlns:wpc="http://schemas.microsoft.com/office/word/2010/wordprocessingCanvas" xmlns:cx="http://schemas.microsoft.com/office/drawing/2014/chartex" xmlns:cx1="http://schemas.microsoft.com/office/drawing/2015/9/8/chartex" xmlns:cx2="http://schemas.microsoft.com/office/drawing/2015/10/21/chartex" xmlns:cx3="http://schemas.microsoft.com/office/drawing/2016/5/9/chartex" xmlns:cx4="http://schemas.microsoft.com/office/drawing/2016/5/10/chartex" xmlns:cx5="http://schemas.microsoft.com/office/drawing/2016/5/11/chartex" xmlns:cx6="http://schemas.microsoft.com/office/drawing/2016/5/12/chartex" xmlns:cx7="http://schemas.microsoft.com/office/drawing/2016/5/13/chartex" xmlns:cx8="http://schemas.microsoft.com/office/drawing/2016/5/14/chartex" xmlns:mc="http://schemas.openxmlformats.org/markup-compatibility/2006" xmlns:aink="http://schemas.microsoft.com/office/drawing/2016/ink" xmlns:am3d="http://schemas.microsoft.com/office/drawing/2017/model3d" xmlns:o="urn:schemas-microsoft-com:office:office" xmlns:r="http://schemas.openxmlformats.org/officeDocument/2006/relationships" xmlns:m="http://schemas.openxmlformats.org/officeDocument/2006/math" xmlns:v="urn:schemas-microsoft-com:vml" xmlns:wp14="http://schemas.microsoft.com/office/word/2010/wordprocessingDrawing" xmlns:wp="http://schemas.openxmlformats.org/drawingml/2006/wordprocessingDrawing" xmlns:w10="urn:schemas-microsoft-com:office:word" xmlns:w="http://schemas.openxmlformats.org/wordprocessingml/2006/main" xmlns:w14="http://schemas.microsoft.com/office/word/2010/wordml" xmlns:w15="http://schemas.microsoft.com/office/word/2012/wordml" xmlns:w16cid="http://schemas.microsoft.com/office/word/2016/wordml/cid" xmlns:w16se="http://schemas.microsoft.com/office/word/2015/wordml/symex" xmlns:wpg="http://schemas.microsoft.com/office/word/2010/wordprocessingGroup" xmlns:wpi="http://schemas.microsoft.com/office/word/2010/wordprocessingInk" xmlns:wne="http://schemas.microsoft.com/office/word/2006/wordml" xmlns:wps="http://schemas.microsoft.com/office/word/2010/wordprocessingShape" mc:Ignorable="w14 w15 w16se w16cid wp14">
   <w:body>
     <w:p>
       <w:pPr>
@@ -2123,7 +2123,16 @@
         </w:tabs>
       </w:pPr>
       <w:r>
-        <w:t>CDD</w:t>
+        <w:t xml:space="preserve">ECU </w:t>
+      </w:r>
+      <w:r>
+        <w:tab/>
+      </w:r>
+      <w:r>
+        <w:rPr>
+          <w:i/>
+        </w:rPr>
+        <w:t>Electronic Control Unit</w:t>
       </w:r>
       <w:r>
         <w:tab/>
@@ -7367,139 +7376,131 @@
         <w:rPr>
           <w:szCs w:val="24"/>
         </w:rPr>
-        <w:t xml:space="preserve">aufgerufen </w:t>
+        <w:t>aufgerufen</w:t>
       </w:r>
       <w:r>
         <w:rPr>
           <w:szCs w:val="24"/>
         </w:rPr>
-        <w:lastRenderedPageBreak/>
-        <w:t>werden</w:t>
-      </w:r>
-      <w:r>
-        <w:rPr>
+        <w:t xml:space="preserve"> werden, wobei in diesem konkreten Beispiel der </w:t>
+      </w:r>
+      <w:r>
+        <w:rPr>
+          <w:i/>
           <w:szCs w:val="24"/>
         </w:rPr>
-        <w:t xml:space="preserve">. Innerhalb des </w:t>
-      </w:r>
-      <w:r>
-        <w:rPr>
-          <w:i/>
+        <w:t>Task</w:t>
+      </w:r>
+      <w:r>
+        <w:rPr>
           <w:szCs w:val="24"/>
         </w:rPr>
-        <w:t>Task</w:t>
-      </w:r>
-      <w:r>
-        <w:rPr>
-          <w:i/>
-          <w:szCs w:val="24"/>
-        </w:rPr>
-        <w:t>s</w:t>
-      </w:r>
-      <w:r>
-        <w:rPr>
-          <w:szCs w:val="24"/>
-        </w:rPr>
-        <w:t xml:space="preserve"> kann dann dieser Parameter beliebig verwendet werden, was zum Beispiel bei der Parallelisierung von </w:t>
-      </w:r>
-      <w:r>
-        <w:rPr>
-          <w:i/>
-          <w:szCs w:val="24"/>
-        </w:rPr>
-        <w:t>Tasks</w:t>
-      </w:r>
-      <w:r>
-        <w:rPr>
-          <w:i/>
-          <w:szCs w:val="24"/>
-        </w:rPr>
-        <w:t xml:space="preserve"> </w:t>
-      </w:r>
-      <w:r>
-        <w:rPr>
-          <w:szCs w:val="24"/>
-        </w:rPr>
-        <w:t>unverzichtbar ist.</w:t>
-      </w:r>
-    </w:p>
-    <w:p>
-      <w:r>
-        <w:t xml:space="preserve">[2] </w:t>
-      </w:r>
-      <w:r>
-        <w:t xml:space="preserve">Die erste der zu implementieren Funktionen ist die </w:t>
+        <w:t xml:space="preserve"> als Parameter </w:t>
       </w:r>
       <w:r>
         <w:rPr>
           <w:rFonts w:ascii="Courier New" w:hAnsi="Courier New" w:cs="Courier New"/>
           <w:sz w:val="20"/>
         </w:rPr>
-        <w:t>requires()</w:t>
-      </w:r>
-      <w:r>
-        <w:t xml:space="preserve"> Funktion.</w:t>
-      </w:r>
-      <w:r>
+        <w:t>parameter</w:t>
+      </w:r>
+      <w:r>
+        <w:rPr>
+          <w:szCs w:val="24"/>
+        </w:rPr>
+        <w:t xml:space="preserve"> der Wert </w:t>
+      </w:r>
+      <w:r>
+        <w:rPr>
+          <w:szCs w:val="24"/>
+        </w:rPr>
+        <w:lastRenderedPageBreak/>
+        <w:t>'2' beim Aufruf mitgegeben wird</w:t>
+      </w:r>
+      <w:r>
+        <w:rPr>
+          <w:szCs w:val="24"/>
+        </w:rPr>
+        <w:t xml:space="preserve">. Innerhalb des </w:t>
+      </w:r>
+      <w:r>
+        <w:rPr>
+          <w:i/>
+          <w:szCs w:val="24"/>
+        </w:rPr>
+        <w:t>Task</w:t>
+      </w:r>
+      <w:r>
+        <w:rPr>
+          <w:i/>
+          <w:szCs w:val="24"/>
+        </w:rPr>
+        <w:t>s</w:t>
+      </w:r>
+      <w:r>
+        <w:rPr>
+          <w:szCs w:val="24"/>
+        </w:rPr>
+        <w:t xml:space="preserve"> kann dann dieser Parameter beliebig verwendet werden, was zum Beispiel bei der Parallelisierung von </w:t>
+      </w:r>
+      <w:r>
+        <w:rPr>
+          <w:i/>
+          <w:szCs w:val="24"/>
+        </w:rPr>
+        <w:t>Tasks</w:t>
+      </w:r>
+      <w:r>
+        <w:rPr>
+          <w:i/>
+          <w:szCs w:val="24"/>
+        </w:rPr>
         <w:t xml:space="preserve"> </w:t>
       </w:r>
       <w:r>
-        <w:t xml:space="preserve">Durch diese wird festgelegt, welche </w:t>
-      </w:r>
-      <w:r>
-        <w:rPr>
-          <w:i/>
-        </w:rPr>
-        <w:t>Tasks</w:t>
-      </w:r>
-      <w:r>
-        <w:t xml:space="preserve"> bereits erfolgreich durchlaufen sein müssen, bevor die aktuelle gestartet wird. In diesem Beispiel muss also d</w:t>
-      </w:r>
-      <w:r>
-        <w:t>er</w:t>
-      </w:r>
-      <w:r>
-        <w:t xml:space="preserve"> Pseudo </w:t>
-      </w:r>
-      <w:r>
-        <w:rPr>
-          <w:i/>
-        </w:rPr>
-        <w:t>Task</w:t>
-      </w:r>
-      <w:r>
-        <w:rPr>
-          <w:i/>
-        </w:rPr>
-        <w:t xml:space="preserve"> </w:t>
+        <w:rPr>
+          <w:szCs w:val="24"/>
+        </w:rPr>
+        <w:t>unverzichtbar ist.</w:t>
+      </w:r>
+    </w:p>
+    <w:p>
+      <w:r>
+        <w:t xml:space="preserve">[2] </w:t>
+      </w:r>
+      <w:r>
+        <w:t xml:space="preserve">Die erste der zu implementieren Funktionen ist die </w:t>
       </w:r>
       <w:r>
         <w:rPr>
           <w:rFonts w:ascii="Courier New" w:hAnsi="Courier New" w:cs="Courier New"/>
           <w:sz w:val="20"/>
         </w:rPr>
-        <w:t>Another_Task</w:t>
+        <w:t>requires()</w:t>
+      </w:r>
+      <w:r>
+        <w:t xml:space="preserve"> Funktion.</w:t>
       </w:r>
       <w:r>
         <w:t xml:space="preserve"> </w:t>
       </w:r>
       <w:r>
-        <w:t xml:space="preserve">abgeschlossen sein. Allerdings </w:t>
-      </w:r>
-      <w:r>
-        <w:t xml:space="preserve">kann </w:t>
-      </w:r>
-      <w:r>
-        <w:t xml:space="preserve">selbstverständlich auch </w:t>
-      </w:r>
-      <w:r>
-        <w:t>eine Vielzahl an</w:t>
-      </w:r>
-      <w:r>
-        <w:t xml:space="preserve"> Aufgaben vorausgesetzt werden</w:t>
-      </w:r>
-      <w:r>
-        <w:t xml:space="preserve">, anstatt nur einer. Es ist ebenfalls möglich dieselbe </w:t>
+        <w:t xml:space="preserve">Durch diese wird festgelegt, welche </w:t>
+      </w:r>
+      <w:r>
+        <w:rPr>
+          <w:i/>
+        </w:rPr>
+        <w:t>Tasks</w:t>
+      </w:r>
+      <w:r>
+        <w:t xml:space="preserve"> bereits erfolgreich durchlaufen sein müssen, bevor die aktuelle gestartet wird. In diesem Beispiel muss also d</w:t>
+      </w:r>
+      <w:r>
+        <w:t>er</w:t>
+      </w:r>
+      <w:r>
+        <w:t xml:space="preserve"> Pseudo </w:t>
       </w:r>
       <w:r>
         <w:rPr>
@@ -7508,250 +7509,227 @@
         <w:t>Task</w:t>
       </w:r>
       <w:r>
-        <w:t xml:space="preserve"> mehrfach aufzurufen, um so parallel ablaufende </w:t>
-      </w:r>
-      <w:r>
-        <w:rPr>
-          <w:i/>
-        </w:rPr>
-        <w:t>Pipeline</w:t>
-      </w:r>
-      <w:r>
-        <w:rPr>
-          <w:i/>
-        </w:rPr>
-        <w:t xml:space="preserve">s </w:t>
-      </w:r>
-      <w:r>
-        <w:t xml:space="preserve">zu </w:t>
-      </w:r>
-      <w:r>
-        <w:t>ermöglichen</w:t>
-      </w:r>
-      <w:r>
-        <w:t xml:space="preserve">. </w:t>
-      </w:r>
-      <w:r>
-        <w:t>Diese Parallelisierung wurde innerhalb des Projektes realisiert. Auf die Art und Weise, wie das gemacht wurde, wird in Kapitel &lt;X&gt; eingegangen.</w:t>
-      </w:r>
-      <w:r>
+        <w:rPr>
+          <w:i/>
+        </w:rPr>
         <w:t xml:space="preserve"> </w:t>
-      </w:r>
-      <w:r>
-        <w:t xml:space="preserve">Die </w:t>
       </w:r>
       <w:r>
         <w:rPr>
           <w:rFonts w:ascii="Courier New" w:hAnsi="Courier New" w:cs="Courier New"/>
           <w:sz w:val="20"/>
         </w:rPr>
-        <w:t>requires()</w:t>
-      </w:r>
-      <w:r>
-        <w:t xml:space="preserve"> Funktion ist also der Teil von </w:t>
-      </w:r>
-      <w:r>
-        <w:rPr>
-          <w:i/>
-        </w:rPr>
-        <w:t>luigi</w:t>
-      </w:r>
-      <w:r>
-        <w:rPr>
-          <w:i/>
-        </w:rPr>
-        <w:t xml:space="preserve">, </w:t>
-      </w:r>
-      <w:r>
-        <w:t xml:space="preserve">welcher für die </w:t>
-      </w:r>
-      <w:r>
-        <w:rPr>
-          <w:i/>
-        </w:rPr>
-        <w:t>Dependency Resolution</w:t>
-      </w:r>
-      <w:r>
-        <w:t xml:space="preserve"> zuständig ist.</w:t>
+        <w:t>Another_Task</w:t>
       </w:r>
       <w:r>
         <w:t xml:space="preserve"> </w:t>
       </w:r>
       <w:r>
-        <w:t>(vgl. readthedocs, 2015 „Tasks“)</w:t>
-      </w:r>
-    </w:p>
-    <w:p>
-      <w:r>
-        <w:t xml:space="preserve">[3] </w:t>
-      </w:r>
-      <w:r>
-        <w:t xml:space="preserve">Die zweite und vermutlich interessanteste Funktion welche implementiert werden muss ist die </w:t>
+        <w:t xml:space="preserve">abgeschlossen sein. Allerdings </w:t>
+      </w:r>
+      <w:r>
+        <w:t xml:space="preserve">kann </w:t>
+      </w:r>
+      <w:r>
+        <w:t xml:space="preserve">selbstverständlich auch </w:t>
+      </w:r>
+      <w:r>
+        <w:t>eine Vielzahl an</w:t>
+      </w:r>
+      <w:r>
+        <w:t xml:space="preserve"> Aufgaben vorausgesetzt werden</w:t>
+      </w:r>
+      <w:r>
+        <w:t xml:space="preserve">, anstatt nur einer. Es ist ebenfalls möglich dieselbe </w:t>
+      </w:r>
+      <w:r>
+        <w:rPr>
+          <w:i/>
+        </w:rPr>
+        <w:t>Task</w:t>
+      </w:r>
+      <w:r>
+        <w:t xml:space="preserve"> mehrfach aufzurufen, um so parallel ablaufende </w:t>
+      </w:r>
+      <w:r>
+        <w:rPr>
+          <w:i/>
+        </w:rPr>
+        <w:t>Pipeline</w:t>
+      </w:r>
+      <w:r>
+        <w:rPr>
+          <w:i/>
+        </w:rPr>
+        <w:t xml:space="preserve">s </w:t>
+      </w:r>
+      <w:r>
+        <w:t xml:space="preserve">zu </w:t>
+      </w:r>
+      <w:r>
+        <w:t>ermöglichen</w:t>
+      </w:r>
+      <w:r>
+        <w:t xml:space="preserve">. </w:t>
+      </w:r>
+      <w:r>
+        <w:t>Diese Parallelisierung wurde innerhalb des Projektes realisiert. Auf die Art und Weise, wie das gemacht wurde, wird in Kapitel &lt;X&gt; eingegangen.</w:t>
+      </w:r>
+      <w:r>
+        <w:t xml:space="preserve"> </w:t>
+      </w:r>
+      <w:r>
+        <w:t xml:space="preserve">Die </w:t>
       </w:r>
       <w:r>
         <w:rPr>
           <w:rFonts w:ascii="Courier New" w:hAnsi="Courier New" w:cs="Courier New"/>
           <w:sz w:val="20"/>
         </w:rPr>
-        <w:t>run()</w:t>
-      </w:r>
-      <w:r>
-        <w:rPr>
-          <w:i/>
-        </w:rPr>
+        <w:t>requires()</w:t>
+      </w:r>
+      <w:r>
+        <w:t xml:space="preserve"> Funktion ist also der Teil von </w:t>
+      </w:r>
+      <w:r>
+        <w:rPr>
+          <w:i/>
+        </w:rPr>
+        <w:t>luigi</w:t>
+      </w:r>
+      <w:r>
+        <w:rPr>
+          <w:i/>
+        </w:rPr>
+        <w:t xml:space="preserve">, </w:t>
+      </w:r>
+      <w:r>
+        <w:t xml:space="preserve">welcher für die </w:t>
+      </w:r>
+      <w:r>
+        <w:rPr>
+          <w:i/>
+        </w:rPr>
+        <w:t>Dependency Resolution</w:t>
+      </w:r>
+      <w:r>
+        <w:t xml:space="preserve"> zuständig ist.</w:t>
+      </w:r>
+      <w:r>
         <w:t xml:space="preserve"> </w:t>
       </w:r>
       <w:r>
-        <w:t xml:space="preserve">Funktion. In dieser wird der eigentliche </w:t>
-      </w:r>
-      <w:r>
-        <w:rPr>
-          <w:i/>
-        </w:rPr>
-        <w:t>Code</w:t>
-      </w:r>
-      <w:r>
-        <w:t xml:space="preserve"> d</w:t>
-      </w:r>
-      <w:r>
-        <w:t>es</w:t>
-      </w:r>
-      <w:r>
-        <w:t xml:space="preserve"> </w:t>
-      </w:r>
-      <w:r>
-        <w:rPr>
-          <w:i/>
-        </w:rPr>
-        <w:t>Task</w:t>
-      </w:r>
-      <w:r>
-        <w:rPr>
-          <w:i/>
-        </w:rPr>
-        <w:t>s</w:t>
-      </w:r>
-      <w:r>
-        <w:t xml:space="preserve"> ausgeführt. Außerdem wird in der </w:t>
+        <w:t>(vgl. readthedocs, 2015 „Tasks“)</w:t>
+      </w:r>
+    </w:p>
+    <w:p>
+      <w:r>
+        <w:t xml:space="preserve">[3] </w:t>
+      </w:r>
+      <w:r>
+        <w:t xml:space="preserve">Die zweite und vermutlich interessanteste Funktion welche implementiert werden muss ist die </w:t>
       </w:r>
       <w:r>
         <w:rPr>
           <w:rFonts w:ascii="Courier New" w:hAnsi="Courier New" w:cs="Courier New"/>
           <w:sz w:val="20"/>
         </w:rPr>
-        <w:t>run(</w:t>
+        <w:t>run()</w:t>
+      </w:r>
+      <w:r>
+        <w:rPr>
+          <w:i/>
+        </w:rPr>
+        <w:t xml:space="preserve"> </w:t>
+      </w:r>
+      <w:r>
+        <w:t xml:space="preserve">Funktion. In dieser wird der eigentliche </w:t>
+      </w:r>
+      <w:r>
+        <w:rPr>
+          <w:i/>
+        </w:rPr>
+        <w:t>Code</w:t>
+      </w:r>
+      <w:r>
+        <w:t xml:space="preserve"> d</w:t>
+      </w:r>
+      <w:r>
+        <w:t>es</w:t>
+      </w:r>
+      <w:r>
+        <w:t xml:space="preserve"> </w:t>
+      </w:r>
+      <w:r>
+        <w:rPr>
+          <w:i/>
+        </w:rPr>
+        <w:t>Task</w:t>
+      </w:r>
+      <w:r>
+        <w:rPr>
+          <w:i/>
+        </w:rPr>
+        <w:t>s</w:t>
+      </w:r>
+      <w:r>
+        <w:t xml:space="preserve"> ausgeführt. Außerdem wird in der </w:t>
       </w:r>
       <w:r>
         <w:rPr>
           <w:rFonts w:ascii="Courier New" w:hAnsi="Courier New" w:cs="Courier New"/>
           <w:sz w:val="20"/>
         </w:rPr>
-        <w:t xml:space="preserve">) </w:t>
-      </w:r>
-      <w:r>
-        <w:t>Methode</w:t>
-      </w:r>
-      <w:r>
-        <w:rPr>
-          <w:i/>
-        </w:rPr>
-        <w:t xml:space="preserve"> </w:t>
-      </w:r>
-      <w:r>
-        <w:t xml:space="preserve">der Inhalt des Outputs festgelegt, also in diesem Beispiel der Text „Teststring“. Es muss zwar nicht zwingend etwas </w:t>
-      </w:r>
-      <w:r>
-        <w:t>S</w:t>
-      </w:r>
-      <w:r>
-        <w:t xml:space="preserve">innvolles in die </w:t>
-      </w:r>
-      <w:r>
-        <w:rPr>
-          <w:i/>
-        </w:rPr>
-        <w:t>Output</w:t>
-      </w:r>
-      <w:r>
-        <w:rPr>
-          <w:i/>
-        </w:rPr>
-        <w:t>-</w:t>
-      </w:r>
-      <w:r>
-        <w:t xml:space="preserve">Datei geschrieben werden, es kann aber </w:t>
-      </w:r>
-      <w:r>
-        <w:t>durchaus helfen z.B. Informationen über den Ablauf de</w:t>
-      </w:r>
-      <w:r>
-        <w:t>s</w:t>
-      </w:r>
-      <w:r>
-        <w:t xml:space="preserve"> jeweiligen </w:t>
-      </w:r>
-      <w:r>
-        <w:rPr>
-          <w:i/>
-        </w:rPr>
-        <w:t>Task</w:t>
-      </w:r>
-      <w:r>
-        <w:rPr>
-          <w:i/>
-        </w:rPr>
-        <w:t>s</w:t>
-      </w:r>
-      <w:r>
-        <w:rPr>
-          <w:i/>
-        </w:rPr>
-        <w:t xml:space="preserve"> </w:t>
-      </w:r>
-      <w:r>
-        <w:t xml:space="preserve">in diese </w:t>
-      </w:r>
-      <w:r>
-        <w:rPr>
-          <w:i/>
-        </w:rPr>
-        <w:t>Output</w:t>
-      </w:r>
-      <w:r>
-        <w:t xml:space="preserve">-Datei zu schreiben. Das kann bei der späteren Analyse des </w:t>
-      </w:r>
-      <w:r>
-        <w:rPr>
-          <w:i/>
-        </w:rPr>
-        <w:t>Workflows</w:t>
-      </w:r>
-      <w:r>
-        <w:rPr>
-          <w:i/>
-        </w:rPr>
-        <w:t xml:space="preserve"> </w:t>
-      </w:r>
-      <w:r>
-        <w:t xml:space="preserve">helfen. </w:t>
-      </w:r>
-      <w:r>
-        <w:t>(vgl. readthedocs, 2015 „Tasks“)</w:t>
-      </w:r>
-    </w:p>
-    <w:p>
-      <w:r>
-        <w:t xml:space="preserve">[4] Letztendlich setzt die Vererbung noch die Implementierung der </w:t>
+        <w:t>run(</w:t>
       </w:r>
       <w:r>
         <w:rPr>
           <w:rFonts w:ascii="Courier New" w:hAnsi="Courier New" w:cs="Courier New"/>
           <w:sz w:val="20"/>
         </w:rPr>
-        <w:t>output()</w:t>
-      </w:r>
-      <w:r>
-        <w:t xml:space="preserve"> Methode voraus. Auch wenn diese unscheinbar ist, so ist sie enorm wichtig, denn ein </w:t>
+        <w:t xml:space="preserve">) </w:t>
+      </w:r>
+      <w:r>
+        <w:t>Methode</w:t>
+      </w:r>
+      <w:r>
+        <w:rPr>
+          <w:i/>
+        </w:rPr>
+        <w:t xml:space="preserve"> </w:t>
+      </w:r>
+      <w:r>
+        <w:t xml:space="preserve">der Inhalt des Outputs festgelegt, also in diesem Beispiel der Text „Teststring“. Es muss zwar nicht zwingend etwas </w:t>
+      </w:r>
+      <w:r>
+        <w:t>S</w:t>
+      </w:r>
+      <w:r>
+        <w:t xml:space="preserve">innvolles in die </w:t>
+      </w:r>
+      <w:r>
+        <w:rPr>
+          <w:i/>
+        </w:rPr>
+        <w:t>Output</w:t>
+      </w:r>
+      <w:r>
+        <w:rPr>
+          <w:i/>
+        </w:rPr>
+        <w:t>-</w:t>
+      </w:r>
+      <w:r>
+        <w:t xml:space="preserve">Datei geschrieben werden, es kann aber </w:t>
+      </w:r>
+      <w:r>
+        <w:t>durchaus helfen z.B. Informationen über den Ablauf de</w:t>
+      </w:r>
+      <w:r>
+        <w:t>s</w:t>
+      </w:r>
+      <w:r>
+        <w:t xml:space="preserve"> jeweiligen </w:t>
       </w:r>
       <w:r>
         <w:rPr>
@@ -7760,13 +7738,10 @@
         <w:t>Task</w:t>
       </w:r>
       <w:r>
-        <w:t xml:space="preserve"> gilt in </w:t>
-      </w:r>
-      <w:r>
-        <w:rPr>
-          <w:i/>
-        </w:rPr>
-        <w:t>luigi</w:t>
+        <w:rPr>
+          <w:i/>
+        </w:rPr>
+        <w:t>s</w:t>
       </w:r>
       <w:r>
         <w:rPr>
@@ -7775,7 +7750,7 @@
         <w:t xml:space="preserve"> </w:t>
       </w:r>
       <w:r>
-        <w:t xml:space="preserve">nur dann als abgeschlossen, wenn er einen </w:t>
+        <w:t xml:space="preserve">in diese </w:t>
       </w:r>
       <w:r>
         <w:rPr>
@@ -7784,7 +7759,30 @@
         <w:t>Output</w:t>
       </w:r>
       <w:r>
-        <w:t xml:space="preserve"> erzeugt hat. Grundsätzlich wird in der </w:t>
+        <w:t xml:space="preserve">-Datei zu schreiben. Das kann bei der späteren Analyse des </w:t>
+      </w:r>
+      <w:r>
+        <w:rPr>
+          <w:i/>
+        </w:rPr>
+        <w:t>Workflows</w:t>
+      </w:r>
+      <w:r>
+        <w:rPr>
+          <w:i/>
+        </w:rPr>
+        <w:t xml:space="preserve"> </w:t>
+      </w:r>
+      <w:r>
+        <w:t xml:space="preserve">helfen. </w:t>
+      </w:r>
+      <w:r>
+        <w:t>(vgl. readthedocs, 2015 „Tasks“)</w:t>
+      </w:r>
+    </w:p>
+    <w:p>
+      <w:r>
+        <w:t xml:space="preserve">[4] Letztendlich setzt die Vererbung noch die Implementierung der </w:t>
       </w:r>
       <w:r>
         <w:rPr>
@@ -7794,7 +7792,31 @@
         <w:t>output()</w:t>
       </w:r>
       <w:r>
-        <w:t xml:space="preserve"> Methode festgelegt, wohin die </w:t>
+        <w:t xml:space="preserve"> Methode voraus. Auch wenn diese unscheinbar ist, so ist sie enorm wichtig, denn ein </w:t>
+      </w:r>
+      <w:r>
+        <w:rPr>
+          <w:i/>
+        </w:rPr>
+        <w:t>Task</w:t>
+      </w:r>
+      <w:r>
+        <w:t xml:space="preserve"> gilt in </w:t>
+      </w:r>
+      <w:r>
+        <w:rPr>
+          <w:i/>
+        </w:rPr>
+        <w:t>luigi</w:t>
+      </w:r>
+      <w:r>
+        <w:rPr>
+          <w:i/>
+        </w:rPr>
+        <w:t xml:space="preserve"> </w:t>
+      </w:r>
+      <w:r>
+        <w:t xml:space="preserve">nur dann als abgeschlossen, wenn er einen </w:t>
       </w:r>
       <w:r>
         <w:rPr>
@@ -7803,81 +7825,100 @@
         <w:t>Output</w:t>
       </w:r>
       <w:r>
-        <w:t>-Datei geschrieben wird.</w:t>
-      </w:r>
-      <w:r>
-        <w:t xml:space="preserve"> (vgl. readthedocs, 2015</w:t>
-      </w:r>
-      <w:r>
-        <w:t xml:space="preserve"> „Tasks“</w:t>
-      </w:r>
-      <w:r>
-        <w:t>)</w:t>
-      </w:r>
-    </w:p>
-    <w:p>
-      <w:r>
-        <w:t xml:space="preserve">Mithilfe von </w:t>
-      </w:r>
-      <w:r>
-        <w:rPr>
-          <w:i/>
-        </w:rPr>
-        <w:t>luigi</w:t>
-      </w:r>
-      <w:r>
-        <w:t xml:space="preserve"> und der </w:t>
-      </w:r>
-      <w:r>
-        <w:rPr>
-          <w:i/>
-        </w:rPr>
-        <w:t>Tasks</w:t>
-      </w:r>
-      <w:r>
-        <w:rPr>
-          <w:i/>
-        </w:rPr>
-        <w:t xml:space="preserve"> </w:t>
-      </w:r>
-      <w:r>
-        <w:t xml:space="preserve">lassen sich so äußerst komplexe </w:t>
-      </w:r>
-      <w:r>
-        <w:rPr>
-          <w:i/>
-        </w:rPr>
-        <w:t>Pipelines</w:t>
-      </w:r>
-      <w:r>
-        <w:t xml:space="preserve"> aufbauen, wobei durch die einfach zu handhabende </w:t>
-      </w:r>
-      <w:r>
-        <w:rPr>
-          <w:i/>
-        </w:rPr>
-        <w:t>Dependency Re</w:t>
-      </w:r>
-      <w:r>
-        <w:rPr>
-          <w:i/>
-        </w:rPr>
-        <w:t>s</w:t>
-      </w:r>
-      <w:r>
-        <w:rPr>
-          <w:i/>
-        </w:rPr>
-        <w:t>olution</w:t>
-      </w:r>
-      <w:r>
-        <w:t xml:space="preserve">, welche wie beschrieben durch die </w:t>
+        <w:t xml:space="preserve"> erzeugt hat. Grundsätzlich wird in der </w:t>
       </w:r>
       <w:r>
         <w:rPr>
           <w:rFonts w:ascii="Courier New" w:hAnsi="Courier New" w:cs="Courier New"/>
           <w:sz w:val="20"/>
         </w:rPr>
+        <w:t>output()</w:t>
+      </w:r>
+      <w:r>
+        <w:t xml:space="preserve"> Methode festgelegt, wohin die </w:t>
+      </w:r>
+      <w:r>
+        <w:rPr>
+          <w:i/>
+        </w:rPr>
+        <w:t>Output</w:t>
+      </w:r>
+      <w:r>
+        <w:t>-Datei geschrieben wird.</w:t>
+      </w:r>
+      <w:r>
+        <w:t xml:space="preserve"> (vgl. readthedocs, 2015</w:t>
+      </w:r>
+      <w:r>
+        <w:t xml:space="preserve"> „Tasks“</w:t>
+      </w:r>
+      <w:r>
+        <w:t>)</w:t>
+      </w:r>
+    </w:p>
+    <w:p>
+      <w:r>
+        <w:t xml:space="preserve">Mithilfe von </w:t>
+      </w:r>
+      <w:r>
+        <w:rPr>
+          <w:i/>
+        </w:rPr>
+        <w:t>luigi</w:t>
+      </w:r>
+      <w:r>
+        <w:t xml:space="preserve"> und der </w:t>
+      </w:r>
+      <w:r>
+        <w:rPr>
+          <w:i/>
+        </w:rPr>
+        <w:t>Tasks</w:t>
+      </w:r>
+      <w:r>
+        <w:rPr>
+          <w:i/>
+        </w:rPr>
+        <w:t xml:space="preserve"> </w:t>
+      </w:r>
+      <w:r>
+        <w:t xml:space="preserve">lassen sich so äußerst komplexe </w:t>
+      </w:r>
+      <w:r>
+        <w:rPr>
+          <w:i/>
+        </w:rPr>
+        <w:t>Pipelines</w:t>
+      </w:r>
+      <w:r>
+        <w:t xml:space="preserve"> aufbauen, wobei durch die einfach zu handhabende </w:t>
+      </w:r>
+      <w:r>
+        <w:rPr>
+          <w:i/>
+        </w:rPr>
+        <w:t>Dependency Re</w:t>
+      </w:r>
+      <w:r>
+        <w:rPr>
+          <w:i/>
+        </w:rPr>
+        <w:t>s</w:t>
+      </w:r>
+      <w:r>
+        <w:rPr>
+          <w:i/>
+        </w:rPr>
+        <w:t>olution</w:t>
+      </w:r>
+      <w:r>
+        <w:t xml:space="preserve">, welche wie beschrieben durch die </w:t>
+      </w:r>
+      <w:r>
+        <w:rPr>
+          <w:rFonts w:ascii="Courier New" w:hAnsi="Courier New" w:cs="Courier New"/>
+          <w:sz w:val="20"/>
+        </w:rPr>
         <w:t>requires()</w:t>
       </w:r>
       <w:r>
@@ -7969,30 +8010,107 @@
       </w:r>
     </w:p>
     <w:p>
-      <w:r>
-        <w:tab/>
-      </w:r>
-      <w:r>
-        <w:tab/>
-      </w:r>
-      <w:r>
-        <w:tab/>
-      </w:r>
-      <w:r>
-        <w:tab/>
-      </w:r>
-      <w:r>
-        <w:tab/>
-      </w:r>
-      <w:r>
-        <w:tab/>
-      </w:r>
-      <w:r>
-        <w:tab/>
-      </w:r>
-      <w:r>
-        <w:tab/>
-        <w:t xml:space="preserve">&lt;X&gt;    </w:t>
+      <w:pPr>
+        <w:pStyle w:val="Abbildung"/>
+      </w:pPr>
+      <w:r>
+        <w:lastRenderedPageBreak/>
+        <w:tab/>
+      </w:r>
+      <w:r>
+        <w:tab/>
+      </w:r>
+      <w:r>
+        <w:tab/>
+      </w:r>
+      <w:r>
+        <w:tab/>
+      </w:r>
+      <w:r>
+        <w:tab/>
+      </w:r>
+      <w:r>
+        <w:tab/>
+      </w:r>
+      <w:r>
+        <w:tab/>
+      </w:r>
+      <w:r>
+        <w:tab/>
+        <w:t xml:space="preserve">    </w:t>
+      </w:r>
+      <w:r>
+        <w:rPr>
+          <w:noProof/>
+        </w:rPr>
+        <w:drawing>
+          <wp:inline distT="0" distB="0" distL="0" distR="0" wp14:anchorId="60D95D45" wp14:editId="0DDC0C7E">
+            <wp:extent cx="4353731" cy="5574609"/>
+            <wp:effectExtent l="0" t="0" r="8890" b="7620"/>
+            <wp:docPr id="6" name="Grafik 6"/>
+            <wp:cNvGraphicFramePr>
+              <a:graphicFrameLocks xmlns:a="http://schemas.openxmlformats.org/drawingml/2006/main" noChangeAspect="1"/>
+            </wp:cNvGraphicFramePr>
+            <a:graphic xmlns:a="http://schemas.openxmlformats.org/drawingml/2006/main">
+              <a:graphicData uri="http://schemas.openxmlformats.org/drawingml/2006/picture">
+                <pic:pic xmlns:pic="http://schemas.openxmlformats.org/drawingml/2006/picture">
+                  <pic:nvPicPr>
+                    <pic:cNvPr id="0" name="Picture 1"/>
+                    <pic:cNvPicPr>
+                      <a:picLocks noChangeAspect="1" noChangeArrowheads="1"/>
+                    </pic:cNvPicPr>
+                  </pic:nvPicPr>
+                  <pic:blipFill>
+                    <a:blip r:embed="rId11">
+                      <a:extLst>
+                        <a:ext uri="{28A0092B-C50C-407E-A947-70E740481C1C}">
+                          <a14:useLocalDpi xmlns:a14="http://schemas.microsoft.com/office/drawing/2010/main" val="0"/>
+                        </a:ext>
+                      </a:extLst>
+                    </a:blip>
+                    <a:srcRect/>
+                    <a:stretch>
+                      <a:fillRect/>
+                    </a:stretch>
+                  </pic:blipFill>
+                  <pic:spPr bwMode="auto">
+                    <a:xfrm>
+                      <a:off x="0" y="0"/>
+                      <a:ext cx="4361089" cy="5584031"/>
+                    </a:xfrm>
+                    <a:prstGeom prst="rect">
+                      <a:avLst/>
+                    </a:prstGeom>
+                    <a:noFill/>
+                    <a:ln>
+                      <a:noFill/>
+                    </a:ln>
+                  </pic:spPr>
+                </pic:pic>
+              </a:graphicData>
+            </a:graphic>
+          </wp:inline>
+        </w:drawing>
+      </w:r>
+    </w:p>
+    <w:p>
+      <w:pPr>
+        <w:pStyle w:val="Beschriftung"/>
+        <w:jc w:val="center"/>
+      </w:pPr>
+      <w:r>
+        <w:t xml:space="preserve">Abbildung </w:t>
+      </w:r>
+      <w:fldSimple w:instr=" SEQ Abbildung \* ARABIC ">
+        <w:r>
+          <w:rPr>
+            <w:noProof/>
+          </w:rPr>
+          <w:t>4</w:t>
+        </w:r>
+      </w:fldSimple>
+      <w:r>
+        <w:t>: Dependency Graph von Luigi</w:t>
       </w:r>
     </w:p>
     <w:p>
@@ -8063,401 +8181,541 @@
         <w:t>.</w:t>
       </w:r>
       <w:r>
-        <w:t xml:space="preserve"> Abgesehen da</w:t>
-      </w:r>
-      <w:r>
+        <w:t xml:space="preserve"> Abgesehen davon, lässt sich in dieser Ansicht auf einen Blick nachvollziehen, welche </w:t>
+      </w:r>
+      <w:r>
+        <w:rPr>
+          <w:i/>
+        </w:rPr>
+        <w:t>Tasks</w:t>
+      </w:r>
+      <w:r>
+        <w:rPr>
+          <w:i/>
+        </w:rPr>
+        <w:t xml:space="preserve"> </w:t>
+      </w:r>
+      <w:r>
+        <w:t>bereits erfolgreich durchlaufen wurden (grün, „</w:t>
+      </w:r>
+      <w:r>
+        <w:rPr>
+          <w:i/>
+        </w:rPr>
+        <w:t>D</w:t>
+      </w:r>
+      <w:r>
+        <w:rPr>
+          <w:i/>
+        </w:rPr>
+        <w:t>one</w:t>
+      </w:r>
+      <w:r>
+        <w:t>“), welche gerade ablaufen (blau, „</w:t>
+      </w:r>
+      <w:r>
+        <w:rPr>
+          <w:i/>
+        </w:rPr>
+        <w:t>R</w:t>
+      </w:r>
+      <w:r>
+        <w:rPr>
+          <w:i/>
+        </w:rPr>
+        <w:t>unning</w:t>
+      </w:r>
+      <w:r>
+        <w:rPr>
+          <w:i/>
+        </w:rPr>
+        <w:t>“)</w:t>
+      </w:r>
+      <w:r>
+        <w:t>, welche noch ablaufen werden (gelb, „</w:t>
+      </w:r>
+      <w:r>
+        <w:rPr>
+          <w:i/>
+        </w:rPr>
+        <w:t>P</w:t>
+      </w:r>
+      <w:r>
+        <w:rPr>
+          <w:i/>
+        </w:rPr>
+        <w:t>ending</w:t>
+      </w:r>
+      <w:r>
+        <w:t>“) und welche fehlgeschlagen sind (rot, „</w:t>
+      </w:r>
+      <w:r>
+        <w:rPr>
+          <w:i/>
+        </w:rPr>
+        <w:t>F</w:t>
+      </w:r>
+      <w:r>
+        <w:rPr>
+          <w:i/>
+        </w:rPr>
+        <w:t>ailed</w:t>
+      </w:r>
+      <w:r>
+        <w:t xml:space="preserve">“). Wird der Mauszeiger über den jeweiligen Punkt bewegt, werden weitere Informationen über den Status angezeigt. </w:t>
+      </w:r>
+      <w:r>
+        <w:t xml:space="preserve">Möglich macht die Visualisierung der </w:t>
+      </w:r>
+      <w:r>
+        <w:rPr>
+          <w:i/>
+        </w:rPr>
+        <w:t>Central Scheduler</w:t>
+      </w:r>
+      <w:r>
+        <w:t>.</w:t>
+      </w:r>
+    </w:p>
+    <w:p>
+      <w:pPr>
+        <w:rPr>
+          <w:szCs w:val="24"/>
+        </w:rPr>
+      </w:pPr>
+      <w:r>
+        <w:rPr>
+          <w:szCs w:val="24"/>
+        </w:rPr>
         <w:lastRenderedPageBreak/>
-        <w:t xml:space="preserve">von, lässt sich in dieser Ansicht auf einen Blick nachvollziehen, welche </w:t>
-      </w:r>
-      <w:r>
-        <w:rPr>
-          <w:i/>
+        <w:t>Dieser</w:t>
+      </w:r>
+      <w:r>
+        <w:rPr>
+          <w:szCs w:val="24"/>
+        </w:rPr>
+        <w:t xml:space="preserve"> </w:t>
+      </w:r>
+      <w:r>
+        <w:rPr>
+          <w:i/>
+          <w:szCs w:val="24"/>
+        </w:rPr>
+        <w:t>hostet</w:t>
+      </w:r>
+      <w:r>
+        <w:rPr>
+          <w:szCs w:val="24"/>
+        </w:rPr>
+        <w:t xml:space="preserve"> die gesamte Visualisierung aller </w:t>
+      </w:r>
+      <w:r>
+        <w:rPr>
+          <w:i/>
+          <w:szCs w:val="24"/>
         </w:rPr>
         <w:t>Tasks</w:t>
       </w:r>
       <w:r>
         <w:rPr>
-          <w:i/>
+          <w:szCs w:val="24"/>
+        </w:rPr>
+        <w:t xml:space="preserve"> lokal, sodass sie im </w:t>
+      </w:r>
+      <w:r>
+        <w:rPr>
+          <w:i/>
+          <w:szCs w:val="24"/>
+        </w:rPr>
+        <w:t xml:space="preserve">Browser </w:t>
+      </w:r>
+      <w:r>
+        <w:rPr>
+          <w:szCs w:val="24"/>
+        </w:rPr>
+        <w:t xml:space="preserve">unter dem </w:t>
+      </w:r>
+      <w:r>
+        <w:rPr>
+          <w:i/>
+          <w:szCs w:val="24"/>
+        </w:rPr>
+        <w:t xml:space="preserve">localhost </w:t>
+      </w:r>
+      <w:r>
+        <w:rPr>
+          <w:szCs w:val="24"/>
+        </w:rPr>
+        <w:t>mit Port Nummer 8082 (</w:t>
+      </w:r>
+      <w:r>
+        <w:rPr>
+          <w:i/>
+          <w:szCs w:val="24"/>
+        </w:rPr>
+        <w:t>localhost:8082</w:t>
+      </w:r>
+      <w:r>
+        <w:rPr>
+          <w:szCs w:val="24"/>
+        </w:rPr>
+        <w:t xml:space="preserve">) einsehbar sind. Diese Visualisierung lässt sich selbstverständlich auch </w:t>
+      </w:r>
+      <w:r>
+        <w:rPr>
+          <w:i/>
+          <w:szCs w:val="24"/>
+        </w:rPr>
+        <w:t>online hosten</w:t>
+      </w:r>
+      <w:r>
+        <w:rPr>
+          <w:szCs w:val="24"/>
+        </w:rPr>
+        <w:t xml:space="preserve"> was bei Projekten mit vielen Teammitgliedern von Vorteil ist, weil es jedem Mitglied stets möglich ist den aktuellen Stand der </w:t>
+      </w:r>
+      <w:r>
+        <w:rPr>
+          <w:i/>
+          <w:szCs w:val="24"/>
+        </w:rPr>
+        <w:t>Pipeline-Jobs</w:t>
+      </w:r>
+      <w:r>
+        <w:rPr>
+          <w:szCs w:val="24"/>
+        </w:rPr>
+        <w:t xml:space="preserve">, zu überprüfen. Der </w:t>
+      </w:r>
+      <w:r>
+        <w:rPr>
+          <w:i/>
+          <w:szCs w:val="24"/>
+        </w:rPr>
+        <w:t xml:space="preserve">Central Scheduler </w:t>
+      </w:r>
+      <w:r>
+        <w:rPr>
+          <w:szCs w:val="24"/>
+        </w:rPr>
+        <w:t>stellt außerdem sicher, dass nicht zwei Instanzen desselben Tasks ablaufen</w:t>
+      </w:r>
+      <w:r>
+        <w:rPr>
+          <w:szCs w:val="24"/>
+        </w:rPr>
+        <w:t xml:space="preserve"> (</w:t>
+      </w:r>
+      <w:r>
+        <w:rPr>
+          <w:szCs w:val="24"/>
+        </w:rPr>
+        <w:t xml:space="preserve">vgl. </w:t>
+      </w:r>
+      <w:r>
+        <w:rPr>
+          <w:szCs w:val="24"/>
+        </w:rPr>
+        <w:t>readthedocs, 2016</w:t>
+      </w:r>
+      <w:r>
+        <w:rPr>
+          <w:szCs w:val="24"/>
+        </w:rPr>
+        <w:t xml:space="preserve"> „Using the Central Scheduler“</w:t>
+      </w:r>
+      <w:r>
+        <w:rPr>
+          <w:szCs w:val="24"/>
+        </w:rPr>
+        <w:t>)</w:t>
+      </w:r>
+      <w:r>
+        <w:rPr>
+          <w:szCs w:val="24"/>
+        </w:rPr>
+        <w:t xml:space="preserve">. </w:t>
+      </w:r>
+    </w:p>
+    <w:p>
+      <w:pPr>
+        <w:rPr>
+          <w:i/>
+          <w:szCs w:val="24"/>
+        </w:rPr>
+      </w:pPr>
+      <w:r>
+        <w:rPr>
+          <w:i/>
+          <w:szCs w:val="24"/>
+        </w:rPr>
+        <w:t>Luigi</w:t>
+      </w:r>
+      <w:r>
+        <w:rPr>
+          <w:i/>
+          <w:szCs w:val="24"/>
         </w:rPr>
         <w:t xml:space="preserve"> </w:t>
       </w:r>
       <w:r>
-        <w:t>bereits erfolgreich durchlaufen wurden (grün, „</w:t>
-      </w:r>
-      <w:r>
-        <w:rPr>
-          <w:i/>
-        </w:rPr>
-        <w:t>D</w:t>
-      </w:r>
-      <w:r>
-        <w:rPr>
-          <w:i/>
-        </w:rPr>
-        <w:t>one</w:t>
-      </w:r>
-      <w:r>
-        <w:t>“), welche gerade ablaufen (blau, „</w:t>
-      </w:r>
-      <w:r>
-        <w:rPr>
-          <w:i/>
-        </w:rPr>
-        <w:t>R</w:t>
-      </w:r>
-      <w:r>
-        <w:rPr>
-          <w:i/>
-        </w:rPr>
-        <w:t>unning</w:t>
-      </w:r>
-      <w:r>
-        <w:rPr>
-          <w:i/>
-        </w:rPr>
-        <w:t>“)</w:t>
-      </w:r>
-      <w:r>
-        <w:t>, welche noch ablaufen werden (gelb, „</w:t>
-      </w:r>
-      <w:r>
-        <w:rPr>
-          <w:i/>
-        </w:rPr>
-        <w:t>P</w:t>
-      </w:r>
-      <w:r>
-        <w:rPr>
-          <w:i/>
-        </w:rPr>
-        <w:t>ending</w:t>
-      </w:r>
-      <w:r>
-        <w:t>“) und welche fehlgeschlagen sind (rot, „</w:t>
-      </w:r>
-      <w:r>
-        <w:rPr>
-          <w:i/>
-        </w:rPr>
-        <w:t>F</w:t>
-      </w:r>
-      <w:r>
-        <w:rPr>
-          <w:i/>
-        </w:rPr>
-        <w:t>ailed</w:t>
-      </w:r>
-      <w:r>
-        <w:t xml:space="preserve">“). Wird der Mauszeiger über den jeweiligen Punkt bewegt, werden weitere Informationen über den Status angezeigt. </w:t>
-      </w:r>
-      <w:r>
-        <w:t xml:space="preserve">Möglich macht die Visualisierung der </w:t>
-      </w:r>
-      <w:r>
-        <w:rPr>
-          <w:i/>
-        </w:rPr>
-        <w:t>Central Scheduler</w:t>
-      </w:r>
-      <w:r>
-        <w:t>.</w:t>
-      </w:r>
-    </w:p>
-    <w:p>
-      <w:pPr>
         <w:rPr>
           <w:szCs w:val="24"/>
         </w:rPr>
-      </w:pPr>
-      <w:r>
-        <w:rPr>
+        <w:t xml:space="preserve">ist zwar ebenso wie viele andere Module, welche bei der Arbeit an dem Projekt benutzt wurden nicht zwingend notwendig, dennoch hat es dessen Qualität gerade durch die Visualisierung enorm erhöht. Die </w:t>
+      </w:r>
+      <w:r>
+        <w:rPr>
+          <w:i/>
           <w:szCs w:val="24"/>
         </w:rPr>
-        <w:t>Dieser</w:t>
+        <w:t>Dependency Resolution</w:t>
       </w:r>
       <w:r>
         <w:rPr>
           <w:szCs w:val="24"/>
         </w:rPr>
+        <w:t xml:space="preserve"> ist außerdem sehr komfortabel gelöst und wäre ohne </w:t>
+      </w:r>
+      <w:r>
+        <w:rPr>
+          <w:i/>
+          <w:szCs w:val="24"/>
+        </w:rPr>
+        <w:t>luigi</w:t>
+      </w:r>
+      <w:r>
+        <w:rPr>
+          <w:i/>
+          <w:szCs w:val="24"/>
+        </w:rPr>
         <w:t xml:space="preserve"> </w:t>
       </w:r>
       <w:r>
         <w:rPr>
-          <w:i/>
           <w:szCs w:val="24"/>
         </w:rPr>
-        <w:t>hostet</w:t>
+        <w:t>deutlich</w:t>
       </w:r>
       <w:r>
         <w:rPr>
           <w:szCs w:val="24"/>
         </w:rPr>
-        <w:t xml:space="preserve"> die gesamte Visualisierung aller </w:t>
-      </w:r>
-      <w:r>
-        <w:rPr>
-          <w:i/>
+        <w:t xml:space="preserve"> umständlicher </w:t>
+      </w:r>
+      <w:r>
+        <w:rPr>
           <w:szCs w:val="24"/>
         </w:rPr>
-        <w:t>Tasks</w:t>
-      </w:r>
-      <w:r>
-        <w:rPr>
+        <w:t xml:space="preserve">zu realisieren gewesen. Nach einer relativ kurzen Einarbeitungszeit lassen sich so mit </w:t>
+      </w:r>
+      <w:r>
+        <w:rPr>
+          <w:i/>
           <w:szCs w:val="24"/>
         </w:rPr>
-        <w:t xml:space="preserve"> lokal, sodass sie im </w:t>
-      </w:r>
-      <w:r>
-        <w:rPr>
-          <w:i/>
+        <w:t>luigi</w:t>
+      </w:r>
+      <w:r>
+        <w:rPr>
           <w:szCs w:val="24"/>
         </w:rPr>
-        <w:t xml:space="preserve">Browser </w:t>
-      </w:r>
-      <w:r>
-        <w:rPr>
+        <w:t xml:space="preserve"> schnell erste </w:t>
+      </w:r>
+      <w:r>
+        <w:rPr>
+          <w:i/>
           <w:szCs w:val="24"/>
         </w:rPr>
-        <w:t xml:space="preserve">unter dem </w:t>
+        <w:t>Workflows</w:t>
       </w:r>
       <w:r>
         <w:rPr>
           <w:i/>
           <w:szCs w:val="24"/>
         </w:rPr>
-        <w:t xml:space="preserve">localhost </w:t>
+        <w:t xml:space="preserve"> </w:t>
       </w:r>
       <w:r>
         <w:rPr>
           <w:szCs w:val="24"/>
         </w:rPr>
-        <w:t>mit Port Nummer 8082 (</w:t>
-      </w:r>
-      <w:r>
-        <w:rPr>
-          <w:i/>
+        <w:t>erstellen und koordinieren.</w:t>
+      </w:r>
+      <w:r>
+        <w:rPr>
           <w:szCs w:val="24"/>
         </w:rPr>
-        <w:t>localhost:8082</w:t>
-      </w:r>
-      <w:r>
-        <w:rPr>
+        <w:t xml:space="preserve"> </w:t>
+      </w:r>
+      <w:r>
+        <w:rPr>
+          <w:i/>
           <w:szCs w:val="24"/>
         </w:rPr>
-        <w:t xml:space="preserve">) einsehbar sind. Diese Visualisierung lässt sich selbstverständlich auch </w:t>
-      </w:r>
-      <w:r>
-        <w:rPr>
-          <w:i/>
-          <w:szCs w:val="24"/>
-        </w:rPr>
-        <w:t>online hosten</w:t>
-      </w:r>
-      <w:r>
-        <w:rPr>
-          <w:szCs w:val="24"/>
-        </w:rPr>
-        <w:t xml:space="preserve"> was bei Projekten mit vielen Teammitgliedern von Vorteil ist, weil es jedem Mitglied stets möglich ist den aktuellen Stand der </w:t>
-      </w:r>
-      <w:r>
-        <w:rPr>
-          <w:i/>
-          <w:szCs w:val="24"/>
-        </w:rPr>
-        <w:t>Pipeline-Jobs</w:t>
-      </w:r>
-      <w:r>
-        <w:rPr>
-          <w:szCs w:val="24"/>
-        </w:rPr>
-        <w:t xml:space="preserve">, zu überprüfen. Der </w:t>
-      </w:r>
-      <w:r>
-        <w:rPr>
-          <w:i/>
-          <w:szCs w:val="24"/>
-        </w:rPr>
-        <w:t xml:space="preserve">Central Scheduler </w:t>
-      </w:r>
-      <w:r>
-        <w:rPr>
-          <w:szCs w:val="24"/>
-        </w:rPr>
-        <w:t>stellt außerdem sicher, dass nicht zwei Instanzen desselben Tasks ablaufen</w:t>
-      </w:r>
-      <w:r>
-        <w:rPr>
-          <w:szCs w:val="24"/>
-        </w:rPr>
-        <w:t xml:space="preserve"> (</w:t>
-      </w:r>
-      <w:r>
-        <w:rPr>
-          <w:szCs w:val="24"/>
-        </w:rPr>
-        <w:t xml:space="preserve">vgl. </w:t>
-      </w:r>
-      <w:r>
-        <w:rPr>
-          <w:szCs w:val="24"/>
-        </w:rPr>
-        <w:t>readthedocs, 2016</w:t>
-      </w:r>
-      <w:r>
-        <w:rPr>
-          <w:szCs w:val="24"/>
-        </w:rPr>
-        <w:t xml:space="preserve"> „Using the Central Scheduler“</w:t>
-      </w:r>
-      <w:r>
-        <w:rPr>
-          <w:szCs w:val="24"/>
-        </w:rPr>
+        <w:t xml:space="preserve"> </w:t>
+      </w:r>
+    </w:p>
+    <w:p>
+      <w:pPr>
+        <w:pStyle w:val="berschrift3"/>
+      </w:pPr>
+      <w:r>
+        <w:t>Wichtige</w:t>
+      </w:r>
+      <w:r>
+        <w:t xml:space="preserve"> Datenstrukturen</w:t>
+      </w:r>
+    </w:p>
+    <w:p>
+      <w:pPr>
+        <w:pStyle w:val="berschrift4"/>
+      </w:pPr>
+      <w:r>
+        <w:t>smr-d Dateien</w:t>
+      </w:r>
+    </w:p>
+    <w:p>
+      <w:r>
+        <w:t>&lt;</w:t>
+      </w:r>
+      <w:bookmarkStart w:id="35" w:name="_GoBack"/>
+      <w:bookmarkEnd w:id="35"/>
+      <w:r>
+        <w:t>X&gt;</w:t>
+      </w:r>
+    </w:p>
+    <w:p>
+      <w:pPr>
+        <w:pStyle w:val="berschrift4"/>
+      </w:pPr>
+      <w:r>
+        <w:t xml:space="preserve">ODX Dateien </w:t>
+      </w:r>
+    </w:p>
+    <w:p>
+      <w:r>
+        <w:t xml:space="preserve">ODX </w:t>
+      </w:r>
+      <w:r>
+        <w:t>ist die Abkürzung</w:t>
+      </w:r>
+      <w:r>
+        <w:t xml:space="preserve"> für </w:t>
+      </w:r>
+      <w:r>
+        <w:rPr>
+          <w:i/>
+        </w:rPr>
+        <w:t>Open Diagnostic Data Exchange</w:t>
+      </w:r>
+      <w:r>
+        <w:t xml:space="preserve"> und</w:t>
+      </w:r>
+      <w:r>
+        <w:t xml:space="preserve"> ist ein Dateiformat, das a</w:t>
+      </w:r>
+      <w:r>
+        <w:t>uf der Auszeichnungssprache XML (</w:t>
+      </w:r>
+      <w:r>
+        <w:rPr>
+          <w:i/>
+        </w:rPr>
+        <w:t>Extensible Markup Language</w:t>
+      </w:r>
+      <w:r>
         <w:t>)</w:t>
       </w:r>
       <w:r>
-        <w:rPr>
-          <w:szCs w:val="24"/>
-        </w:rPr>
-        <w:t xml:space="preserve">. </w:t>
-      </w:r>
-    </w:p>
-    <w:p>
-      <w:pPr>
-        <w:rPr>
-          <w:i/>
-          <w:szCs w:val="24"/>
-        </w:rPr>
-      </w:pPr>
-      <w:r>
-        <w:rPr>
-          <w:i/>
-          <w:szCs w:val="24"/>
-        </w:rPr>
-        <w:t>Luigi</w:t>
-      </w:r>
-      <w:r>
-        <w:rPr>
-          <w:i/>
-          <w:szCs w:val="24"/>
-        </w:rPr>
+        <w:t xml:space="preserve"> basiert</w:t>
+      </w:r>
+      <w:r>
+        <w:t xml:space="preserve">. In ODX-Dateien werden alle Informationen hierarchisch abgespeichert, welche </w:t>
+      </w:r>
+      <w:r>
+        <w:t xml:space="preserve">bei der Fahrzeugdiagnose relevant sind. Dieses Dateiformat dient </w:t>
+      </w:r>
+      <w:r>
+        <w:t xml:space="preserve">ebenso </w:t>
+      </w:r>
+      <w:r>
+        <w:t>als Schnittstelle zwischen Fahrzeugherstellen und deren Zulieferern. ODX Dateien und deren Aufbau sind beiden Beteiligten bekannt, sodass eine Zusammenarbeit erleichtert wird.</w:t>
+      </w:r>
+      <w:r>
         <w:t xml:space="preserve"> </w:t>
       </w:r>
       <w:r>
-        <w:rPr>
-          <w:szCs w:val="24"/>
-        </w:rPr>
-        <w:t xml:space="preserve">ist zwar ebenso wie viele andere Module, welche bei der Arbeit an dem Projekt benutzt wurden nicht zwingend notwendig, dennoch hat es dessen Qualität gerade durch die Visualisierung enorm erhöht. Die </w:t>
-      </w:r>
-      <w:r>
-        <w:rPr>
-          <w:i/>
-          <w:szCs w:val="24"/>
-        </w:rPr>
-        <w:t>Dependency Resolution</w:t>
-      </w:r>
-      <w:r>
-        <w:rPr>
-          <w:szCs w:val="24"/>
-        </w:rPr>
-        <w:t xml:space="preserve"> ist außerdem sehr komfortabel gelöst und wäre ohne </w:t>
-      </w:r>
-      <w:r>
-        <w:rPr>
-          <w:i/>
-          <w:szCs w:val="24"/>
-        </w:rPr>
-        <w:t>luigi</w:t>
-      </w:r>
-      <w:r>
-        <w:rPr>
-          <w:i/>
-          <w:szCs w:val="24"/>
+        <w:t xml:space="preserve">Es gibt verschiedene </w:t>
+      </w:r>
+      <w:r>
+        <w:t>Kategorien von ODX-Daten</w:t>
+      </w:r>
+      <w:r>
+        <w:t xml:space="preserve">, welche durch verschiedene Endungen zu erkennen sind. </w:t>
+      </w:r>
+      <w:r>
+        <w:t>Jede dieser Kategorien</w:t>
+      </w:r>
+      <w:r>
+        <w:t xml:space="preserve"> ist für eine andere Art von Daten </w:t>
+      </w:r>
+      <w:r>
+        <w:t xml:space="preserve">gedacht, wobei hier und im Folgenden stets das ODX-D Format gemeint ist, wenn nicht explizit ein anders vermerkt wird. In diesen ODX-D Dateien werden Diagnosedaten gespeichert. </w:t>
+      </w:r>
+      <w:r>
+        <w:t>(vgl. Vector, Seite „Lösungen für ODX“,</w:t>
+      </w:r>
+      <w:r>
+        <w:t xml:space="preserve"> 2018)</w:t>
+      </w:r>
+    </w:p>
+    <w:p>
+      <w:pPr>
+        <w:rPr>
+          <w:i/>
+        </w:rPr>
+      </w:pPr>
+    </w:p>
+    <w:p>
+      <w:r>
+        <w:t xml:space="preserve">Im Verlauf des Projekts spielen ODX Daten eine wichtige Rolle, denn </w:t>
+      </w:r>
+      <w:r>
+        <w:rPr>
+          <w:i/>
+        </w:rPr>
+        <w:t>Monaco</w:t>
+      </w:r>
+      <w:r>
+        <w:rPr>
+          <w:i/>
         </w:rPr>
         <w:t xml:space="preserve"> </w:t>
       </w:r>
       <w:r>
-        <w:rPr>
-          <w:szCs w:val="24"/>
-        </w:rPr>
-        <w:t>deutlich</w:t>
-      </w:r>
-      <w:r>
-        <w:rPr>
-          <w:szCs w:val="24"/>
-        </w:rPr>
-        <w:t xml:space="preserve"> umständlicher </w:t>
-      </w:r>
-      <w:r>
-        <w:rPr>
-          <w:szCs w:val="24"/>
-        </w:rPr>
-        <w:t xml:space="preserve">zu realisieren gewesen. Nach einer relativ kurzen Einarbeitungszeit lassen sich so mit </w:t>
-      </w:r>
-      <w:r>
-        <w:rPr>
-          <w:i/>
-          <w:szCs w:val="24"/>
-        </w:rPr>
-        <w:t>luigi</w:t>
-      </w:r>
-      <w:r>
-        <w:rPr>
-          <w:szCs w:val="24"/>
-        </w:rPr>
-        <w:t xml:space="preserve"> schnell erste </w:t>
-      </w:r>
-      <w:r>
-        <w:rPr>
-          <w:i/>
-          <w:szCs w:val="24"/>
-        </w:rPr>
-        <w:t>Workflows</w:t>
-      </w:r>
-      <w:r>
-        <w:rPr>
-          <w:i/>
-          <w:szCs w:val="24"/>
-        </w:rPr>
-        <w:t xml:space="preserve"> </w:t>
-      </w:r>
-      <w:r>
-        <w:rPr>
-          <w:szCs w:val="24"/>
-        </w:rPr>
-        <w:t>erstellen und koordinieren.</w:t>
-      </w:r>
-      <w:r>
-        <w:rPr>
-          <w:szCs w:val="24"/>
-        </w:rPr>
-        <w:t xml:space="preserve"> </w:t>
-      </w:r>
-      <w:r>
-        <w:rPr>
-          <w:i/>
-          <w:szCs w:val="24"/>
-        </w:rPr>
-        <w:t xml:space="preserve"> </w:t>
-      </w:r>
-    </w:p>
-    <w:p>
-      <w:pPr>
-        <w:rPr>
-          <w:i/>
-          <w:szCs w:val="24"/>
-        </w:rPr>
-      </w:pPr>
-    </w:p>
-    <w:p>
-      <w:pPr>
-        <w:pStyle w:val="berschrift3"/>
-      </w:pPr>
-      <w:r>
-        <w:t>Wichtige</w:t>
-      </w:r>
-      <w:r>
-        <w:t xml:space="preserve"> Datenstrukturen</w:t>
+        <w:t xml:space="preserve">wird durch das Durchlaufen </w:t>
+      </w:r>
+      <w:r>
+        <w:t xml:space="preserve">von </w:t>
+      </w:r>
+      <w:r>
+        <w:t xml:space="preserve">Simulationen und das Erstellen von Kurztests auf dessen Funktionsweise getestet. Um diese Simulationen bzw. die Kurztests durchzuführen, benötigt das </w:t>
+      </w:r>
+      <w:r>
+        <w:rPr>
+          <w:i/>
+        </w:rPr>
+        <w:t>Tool</w:t>
+      </w:r>
+      <w:r>
+        <w:t xml:space="preserve"> verschiedene Daten von den jeweiligen Steuergeräten, mit welchen </w:t>
+      </w:r>
+      <w:r>
+        <w:t>dies geschehen soll</w:t>
+      </w:r>
+      <w:r>
+        <w:t>. Ein Teil genau dieser Daten sind in den ODX Dateien der jeweiligen Steuergeräte zu finden.</w:t>
       </w:r>
     </w:p>
     <w:p>
@@ -8465,148 +8723,7 @@
         <w:pStyle w:val="berschrift4"/>
       </w:pPr>
       <w:r>
-        <w:t>smr-d Dateien</w:t>
-      </w:r>
-    </w:p>
-    <w:p>
-      <w:pPr>
-        <w:pStyle w:val="berschrift4"/>
-      </w:pPr>
-      <w:r>
-        <w:t xml:space="preserve">ODX Dateien </w:t>
-      </w:r>
-    </w:p>
-    <w:p>
-      <w:r>
-        <w:t xml:space="preserve">ODX </w:t>
-      </w:r>
-      <w:r>
-        <w:t>ist die Abkürzung</w:t>
-      </w:r>
-      <w:r>
-        <w:t xml:space="preserve"> für </w:t>
-      </w:r>
-      <w:r>
-        <w:rPr>
-          <w:i/>
-        </w:rPr>
-        <w:t>Open Diagnostic Data Exchange</w:t>
-      </w:r>
-      <w:r>
-        <w:t xml:space="preserve"> und</w:t>
-      </w:r>
-      <w:r>
-        <w:t xml:space="preserve"> ist ein Dateiformat, das a</w:t>
-      </w:r>
-      <w:r>
-        <w:t>uf der Auszeichnungssprache XML (</w:t>
-      </w:r>
-      <w:r>
-        <w:rPr>
-          <w:i/>
-        </w:rPr>
-        <w:t>Extensible Markup Language</w:t>
-      </w:r>
-      <w:r>
-        <w:t>)</w:t>
-      </w:r>
-      <w:r>
-        <w:t xml:space="preserve"> basiert</w:t>
-      </w:r>
-      <w:r>
-        <w:t xml:space="preserve">. In ODX-Dateien werden alle Informationen hierarchisch abgespeichert, welche </w:t>
-      </w:r>
-      <w:r>
-        <w:t xml:space="preserve">bei der Fahrzeugdiagnose relevant sind. Dieses Dateiformat dient </w:t>
-      </w:r>
-      <w:r>
-        <w:t xml:space="preserve">ebenso </w:t>
-      </w:r>
-      <w:r>
-        <w:t>als Schnittstelle zwischen Fahrzeugherstellen und deren Zulieferern. ODX Dateien und deren Aufbau sind beiden Beteiligten bekannt, sodass eine Zusammenarbeit erleichtert wird.</w:t>
-      </w:r>
-      <w:r>
-        <w:t xml:space="preserve"> </w:t>
-      </w:r>
-      <w:r>
-        <w:t xml:space="preserve">Es gibt verschiedene </w:t>
-      </w:r>
-      <w:r>
-        <w:t>Kategorien von ODX-Daten</w:t>
-      </w:r>
-      <w:r>
-        <w:t xml:space="preserve">, welche durch verschiedene Endungen zu erkennen sind. </w:t>
-      </w:r>
-      <w:r>
-        <w:t>Jede dieser Kategorien</w:t>
-      </w:r>
-      <w:r>
-        <w:t xml:space="preserve"> ist für eine andere Art von Daten </w:t>
-      </w:r>
-      <w:r>
-        <w:t xml:space="preserve">gedacht, wobei hier und im Folgenden stets das ODX-D Format gemeint ist, wenn nicht explizit ein anders vermerkt wird. In diesen ODX-D Dateien werden Diagnosedaten gespeichert. </w:t>
-      </w:r>
-      <w:r>
-        <w:t>(vgl. Vector, Seite „Lösungen für ODX“,</w:t>
-      </w:r>
-      <w:r>
-        <w:t xml:space="preserve"> 2018)</w:t>
-      </w:r>
-    </w:p>
-    <w:p>
-      <w:pPr>
-        <w:rPr>
-          <w:i/>
-        </w:rPr>
-      </w:pPr>
-    </w:p>
-    <w:p>
-      <w:r>
         <w:lastRenderedPageBreak/>
-        <w:t xml:space="preserve">Im Verlauf des Projekts spielen ODX Daten eine wichtige Rolle, denn </w:t>
-      </w:r>
-      <w:r>
-        <w:rPr>
-          <w:i/>
-        </w:rPr>
-        <w:t>Monaco</w:t>
-      </w:r>
-      <w:r>
-        <w:rPr>
-          <w:i/>
-        </w:rPr>
-        <w:t xml:space="preserve"> </w:t>
-      </w:r>
-      <w:r>
-        <w:t xml:space="preserve">wird durch das Durchlaufen </w:t>
-      </w:r>
-      <w:r>
-        <w:t xml:space="preserve">von </w:t>
-      </w:r>
-      <w:r>
-        <w:t xml:space="preserve">Simulationen und das Erstellen von Kurztests auf dessen Funktionsweise getestet. Um diese Simulationen bzw. die Kurztests durchzuführen, benötigt das </w:t>
-      </w:r>
-      <w:r>
-        <w:rPr>
-          <w:i/>
-        </w:rPr>
-        <w:t>Tool</w:t>
-      </w:r>
-      <w:r>
-        <w:t xml:space="preserve"> verschiedene Daten von den jeweiligen Steuergeräten, mit welchen </w:t>
-      </w:r>
-      <w:r>
-        <w:t>dies geschehen soll</w:t>
-      </w:r>
-      <w:r>
-        <w:t>. Ein Teil genau dieser Daten sind in den ODX Dateien der jeweiligen Steuergeräte zu finden.</w:t>
-      </w:r>
-    </w:p>
-    <w:p>
-      <w:pPr>
-        <w:pStyle w:val="berschrift4"/>
-      </w:pPr>
-      <w:r>
         <w:t>Das Dateiformat YAML</w:t>
       </w:r>
     </w:p>
@@ -8709,7 +8826,7 @@
                     </pic:cNvPicPr>
                   </pic:nvPicPr>
                   <pic:blipFill>
-                    <a:blip r:embed="rId11">
+                    <a:blip r:embed="rId12">
                       <a:extLst>
                         <a:ext uri="{28A0092B-C50C-407E-A947-70E740481C1C}">
                           <a14:useLocalDpi xmlns:a14="http://schemas.microsoft.com/office/drawing/2010/main" val="0"/>
@@ -8751,7 +8868,10 @@
       </w:r>
       <w:fldSimple w:instr=" SEQ Abbildung \* ARABIC ">
         <w:r>
-          <w:t>4</w:t>
+          <w:rPr>
+            <w:noProof/>
+          </w:rPr>
+          <w:t>5</w:t>
         </w:r>
       </w:fldSimple>
       <w:r>
@@ -8759,12 +8879,381 @@
       </w:r>
     </w:p>
     <w:p>
-      <w:r>
-        <w:t>Die Abbildung dient nur dazu, die Lesbarkeit einer YAML-Datei zu zeigen.</w:t>
-      </w:r>
-      <w:bookmarkStart w:id="35" w:name="_GoBack"/>
-      <w:bookmarkEnd w:id="35"/>
-    </w:p>
+      <w:pPr>
+        <w:pStyle w:val="berschrift2"/>
+      </w:pPr>
+      <w:r>
+        <w:t>Das automatisierte Testen des Diagnosetools Monaco</w:t>
+      </w:r>
+    </w:p>
+    <w:p>
+      <w:r>
+        <w:t xml:space="preserve">Um zu verstehen wie das Programm welches den praktischen Teil der vorliegenden Arbeit darstellt funktioniert, ist es am sinnvollsten den Programmauflauf von Beginn bis zum Ende zu beleuchten. Da dieser Programmablauf durch </w:t>
+      </w:r>
+      <w:r>
+        <w:rPr>
+          <w:i/>
+        </w:rPr>
+        <w:t>Luigi Tasks</w:t>
+      </w:r>
+      <w:r>
+        <w:t xml:space="preserve"> koordiniert wird, werden die folgenden Kapitel auf die einzelnen </w:t>
+      </w:r>
+      <w:r>
+        <w:rPr>
+          <w:i/>
+        </w:rPr>
+        <w:t>Tasks</w:t>
+      </w:r>
+      <w:r>
+        <w:t xml:space="preserve"> in chronologischer Reihenfolge </w:t>
+      </w:r>
+      <w:r>
+        <w:lastRenderedPageBreak/>
+        <w:t>eingehen. Zuvor wird allerdings ein allgemeiner Überblick über Zweck des Projektes gewährt.</w:t>
+      </w:r>
+    </w:p>
+    <w:p>
+      <w:pPr>
+        <w:pStyle w:val="berschrift3"/>
+      </w:pPr>
+      <w:r>
+        <w:t xml:space="preserve">Überblick des Programms und dessen Zweck </w:t>
+      </w:r>
+    </w:p>
+    <w:p>
+      <w:r>
+        <w:t xml:space="preserve">Wie bereits erwähnt wird mit dem Programm das Diagnosetool </w:t>
+      </w:r>
+      <w:r>
+        <w:rPr>
+          <w:i/>
+        </w:rPr>
+        <w:t>Monaco</w:t>
+      </w:r>
+      <w:r>
+        <w:t xml:space="preserve"> automatisiert getestet. Dazu werden Steuergerätedaten aus ODX- und SMR-Dateien benutzt, mit denen </w:t>
+      </w:r>
+      <w:r>
+        <w:t xml:space="preserve">mithilfe des </w:t>
+      </w:r>
+      <w:r>
+        <w:rPr>
+          <w:i/>
+        </w:rPr>
+        <w:t>Tools</w:t>
+      </w:r>
+      <w:r>
+        <w:t xml:space="preserve"> </w:t>
+      </w:r>
+      <w:r>
+        <w:rPr>
+          <w:i/>
+        </w:rPr>
+        <w:t>Monaco</w:t>
+      </w:r>
+      <w:r>
+        <w:t xml:space="preserve"> Simulationen durchgeführt und Kurztests erstellt werden. Die Simulation</w:t>
+      </w:r>
+      <w:r>
+        <w:t>en</w:t>
+      </w:r>
+      <w:r>
+        <w:t xml:space="preserve"> </w:t>
+      </w:r>
+      <w:r>
+        <w:t>werden</w:t>
+      </w:r>
+      <w:r>
+        <w:t xml:space="preserve"> im besten Fall an das jeweilige Steuergerät bzw. dessen Diagnosedaten angepasst, sodass auf Steuergerät-spezifische </w:t>
+      </w:r>
+      <w:r>
+        <w:t>Dienste</w:t>
+      </w:r>
+      <w:r>
+        <w:t xml:space="preserve"> getestet werden kann</w:t>
+      </w:r>
+      <w:r>
+        <w:t xml:space="preserve">. </w:t>
+      </w:r>
+      <w:r>
+        <w:t>Angepasst wird die Simulation mithilfe einer Simulationsdatei, welche mit dem XML Format aufgebaut ist. In dieser Simulationsdatei werden die Diagnose</w:t>
+      </w:r>
+      <w:r>
+        <w:t>dienste</w:t>
+      </w:r>
+      <w:r>
+        <w:t xml:space="preserve"> festgelegt, welche getestet werden sollen. </w:t>
+      </w:r>
+      <w:r>
+        <w:t xml:space="preserve">Ein Beispiel, wie die Abfrage eines solchen </w:t>
+      </w:r>
+      <w:r>
+        <w:t>Diagnosedienstes</w:t>
+      </w:r>
+      <w:r>
+        <w:t xml:space="preserve"> aussieht, bietet der Nachstehende Ausschnitt der Simulationsdatei:</w:t>
+      </w:r>
+    </w:p>
+    <w:p>
+      <w:pPr>
+        <w:pStyle w:val="Computerprogramm"/>
+      </w:pPr>
+      <w:r>
+        <w:t>&lt;DiagService pdupattern=“false“&gt;</w:t>
+      </w:r>
+    </w:p>
+    <w:p>
+      <w:pPr>
+        <w:pStyle w:val="Computerprogramm"/>
+      </w:pPr>
+      <w:r>
+        <w:tab/>
+        <w:t>&lt;Request&gt;22 F1 00&lt;/Request&gt;</w:t>
+      </w:r>
+    </w:p>
+    <w:p>
+      <w:pPr>
+        <w:pStyle w:val="Computerprogramm"/>
+      </w:pPr>
+      <w:r>
+        <w:tab/>
+        <w:t>&lt;Response&gt;62 F1 00 02 5B 08 03&lt;/Response&gt;</w:t>
+      </w:r>
+    </w:p>
+    <w:p>
+      <w:pPr>
+        <w:pStyle w:val="Computerprogramm"/>
+      </w:pPr>
+      <w:r>
+        <w:t>&lt;/DiagService&gt;</w:t>
+      </w:r>
+    </w:p>
+    <w:p>
+      <w:r>
+        <w:t xml:space="preserve">Die Form einer Abfrage eines </w:t>
+      </w:r>
+      <w:r>
+        <w:t>Dienstes</w:t>
+      </w:r>
+      <w:r>
+        <w:t xml:space="preserve"> ist immer gleich. Das &lt;DiagService&gt;-</w:t>
+      </w:r>
+      <w:r>
+        <w:rPr>
+          <w:i/>
+        </w:rPr>
+        <w:t>Tag</w:t>
+      </w:r>
+      <w:r>
+        <w:rPr>
+          <w:i/>
+        </w:rPr>
+        <w:t xml:space="preserve"> </w:t>
+      </w:r>
+      <w:r>
+        <w:t xml:space="preserve">markiert den Anfang. Der Inhalt des folgenden </w:t>
+      </w:r>
+      <w:r>
+        <w:t>&lt;Request&gt;</w:t>
+      </w:r>
+      <w:r>
+        <w:t>-</w:t>
+      </w:r>
+      <w:r>
+        <w:rPr>
+          <w:i/>
+        </w:rPr>
+        <w:t>Tag</w:t>
+      </w:r>
+      <w:r>
+        <w:rPr>
+          <w:i/>
+        </w:rPr>
+        <w:t>s</w:t>
+      </w:r>
+      <w:r>
+        <w:t xml:space="preserve"> beschreibt den Diagnose </w:t>
+      </w:r>
+      <w:r>
+        <w:t>Dienst</w:t>
+      </w:r>
+      <w:r>
+        <w:t xml:space="preserve">, der abgefragt werden soll. Zuletzt </w:t>
+      </w:r>
+      <w:r>
+        <w:t>wird innerhalb des &lt;Response&gt;-</w:t>
+      </w:r>
+      <w:r>
+        <w:rPr>
+          <w:i/>
+        </w:rPr>
+        <w:t>Tags</w:t>
+      </w:r>
+      <w:r>
+        <w:rPr>
+          <w:i/>
+        </w:rPr>
+        <w:t xml:space="preserve"> </w:t>
+      </w:r>
+      <w:r>
+        <w:t xml:space="preserve">die zu erwartende Antwort festgelegt. Die ersten 3 </w:t>
+      </w:r>
+      <w:r>
+        <w:rPr>
+          <w:i/>
+        </w:rPr>
+        <w:t>Byte</w:t>
+      </w:r>
+      <w:r>
+        <w:rPr>
+          <w:i/>
+        </w:rPr>
+        <w:t>s</w:t>
+      </w:r>
+      <w:r>
+        <w:t xml:space="preserve"> sind dieselben wie die der Anfrage (</w:t>
+      </w:r>
+      <w:r>
+        <w:rPr>
+          <w:i/>
+        </w:rPr>
+        <w:t>Request</w:t>
+      </w:r>
+      <w:r>
+        <w:t>), lediglich um 40 erhöht und markieren den Beginn der Antwort (</w:t>
+      </w:r>
+      <w:r>
+        <w:rPr>
+          <w:i/>
+        </w:rPr>
+        <w:t>Response</w:t>
+      </w:r>
+      <w:r>
+        <w:t xml:space="preserve">). Die </w:t>
+      </w:r>
+      <w:r>
+        <w:rPr>
+          <w:i/>
+        </w:rPr>
+        <w:t>Byte</w:t>
+      </w:r>
+      <w:r>
+        <w:rPr>
+          <w:i/>
+        </w:rPr>
+        <w:t xml:space="preserve">s </w:t>
+      </w:r>
+      <w:r>
+        <w:t xml:space="preserve">nach diesen ersten 3 </w:t>
+      </w:r>
+      <w:r>
+        <w:rPr>
+          <w:i/>
+        </w:rPr>
+        <w:t>Bytes</w:t>
+      </w:r>
+      <w:r>
+        <w:rPr>
+          <w:i/>
+        </w:rPr>
+        <w:t xml:space="preserve"> </w:t>
+      </w:r>
+      <w:r>
+        <w:t xml:space="preserve">sind für den </w:t>
+      </w:r>
+      <w:r>
+        <w:rPr>
+          <w:i/>
+        </w:rPr>
+        <w:t>Payload</w:t>
+      </w:r>
+      <w:r>
+        <w:rPr>
+          <w:i/>
+        </w:rPr>
+        <w:t xml:space="preserve"> </w:t>
+      </w:r>
+      <w:r>
+        <w:t xml:space="preserve">gedacht, also die eigentliche Antwort auf die gestellte Anfrage. In der Simulationsdatei wird die Anfrage eines Diagnose </w:t>
+      </w:r>
+      <w:r>
+        <w:t>Dienstes</w:t>
+      </w:r>
+      <w:r>
+        <w:t xml:space="preserve"> und dessen erwartete Antwort (bei fehlerfreier Funktion) also genau festgeschrieben. Aus Zeitgründen wurde auf die </w:t>
+      </w:r>
+      <w:r>
+        <w:t>dynamische Anpassung der Simulation</w:t>
+      </w:r>
+      <w:r>
+        <w:t xml:space="preserve">sdatei </w:t>
+      </w:r>
+      <w:r>
+        <w:t>an die jeweiligen Steuergeräte (ECUs) verzichtet</w:t>
+      </w:r>
+      <w:r>
+        <w:t>,</w:t>
+      </w:r>
+      <w:r>
+        <w:t xml:space="preserve"> </w:t>
+      </w:r>
+      <w:r>
+        <w:t xml:space="preserve">sodass lediglich </w:t>
+      </w:r>
+      <w:r>
+        <w:t>diejenigen dienste</w:t>
+      </w:r>
+      <w:r>
+        <w:t xml:space="preserve"> getestet werden</w:t>
+      </w:r>
+      <w:r>
+        <w:t xml:space="preserve">, zu </w:t>
+      </w:r>
+      <w:r>
+        <w:t>welchen</w:t>
+      </w:r>
+      <w:r>
+        <w:t xml:space="preserve"> alle Steuergeräte in der Lage sind</w:t>
+      </w:r>
+      <w:r>
+        <w:t xml:space="preserve">. Ist eine Simulation vollständig durchlaufen, so liegen am Ende die Ergebnisse eines Kurztests vor, welche </w:t>
+      </w:r>
+      <w:r>
+        <w:t xml:space="preserve">im Anschluss überprüft werden können. Die Ergebnisse </w:t>
+      </w:r>
+      <w:r>
+        <w:t>der Kurztests</w:t>
+      </w:r>
+      <w:r>
+        <w:t xml:space="preserve"> werden in XML Format abgespeichert. Für die Überprüfung der Ergebnisse wird wiederrum die Simulationsdatei benötigt</w:t>
+      </w:r>
+      <w:r>
+        <w:t xml:space="preserve">, denn wie bereits beschrieben sind die erwarteten Antworten aller zu testenden Diagnosedienste bereits vorab in dieser Simulationsdatei festgeschrieben worden. Es werden also die Ergebnisse des Kurztests mit den erwarteten Antworten verglichen. Eine Simulation gilt daher sinnvollerweise als Fehlerfrei, wenn die Erwartungen mit den Ergebnissen übereinstimmen. Während des Programmablaufs wird dieser Vorgang für jedes Steuergerät wiederholt </w:t>
+      </w:r>
+      <w:r>
+        <w:t>und d</w:t>
+      </w:r>
+      <w:r>
+        <w:t xml:space="preserve">ie Ergebnisse </w:t>
+      </w:r>
+      <w:r>
+        <w:t>der</w:t>
+      </w:r>
+      <w:r>
+        <w:t xml:space="preserve"> Simulationen werden gut strukturiert in</w:t>
+      </w:r>
+      <w:r>
+        <w:lastRenderedPageBreak/>
+        <w:t xml:space="preserve">nerhalb des Projektordners abgelegt, sodass zu einem späteren Zeitpunkt einfach auf sie zugegriffen werden kann. </w:t>
+      </w:r>
+    </w:p>
+    <w:p>
+      <w:pPr>
+        <w:pStyle w:val="berschrift3"/>
+      </w:pPr>
+    </w:p>
+    <w:p/>
     <w:p>
       <w:pPr>
         <w:pStyle w:val="berschrift1"/>
@@ -8851,7 +9340,7 @@
       <w:r>
         <w:t>Juni 2017): Seite „Repository“, URL:</w:t>
       </w:r>
-      <w:hyperlink r:id="rId12" w:history="1">
+      <w:hyperlink r:id="rId13" w:history="1">
         <w:r>
           <w:rPr>
             <w:rStyle w:val="Hyperlink"/>
@@ -8881,7 +9370,7 @@
       <w:r>
         <w:t>. August 2015): Seite „Commit“, URL:</w:t>
       </w:r>
-      <w:hyperlink r:id="rId13" w:history="1">
+      <w:hyperlink r:id="rId14" w:history="1">
         <w:r>
           <w:rPr>
             <w:rStyle w:val="Hyperlink"/>
@@ -8928,7 +9417,7 @@
       <w:r>
         <w:t>2018): Seite „Cloud Computing“, URL:</w:t>
       </w:r>
-      <w:hyperlink r:id="rId14" w:history="1">
+      <w:hyperlink r:id="rId15" w:history="1">
         <w:r>
           <w:rPr>
             <w:rStyle w:val="Hyperlink"/>
@@ -8958,7 +9447,7 @@
       <w:r>
         <w:t>at is Python? Executive Summary, URL:</w:t>
       </w:r>
-      <w:hyperlink r:id="rId15" w:history="1">
+      <w:hyperlink r:id="rId16" w:history="1">
         <w:r>
           <w:rPr>
             <w:rStyle w:val="Hyperlink"/>
@@ -8994,7 +9483,7 @@
       <w:r>
         <w:t xml:space="preserve"> </w:t>
       </w:r>
-      <w:hyperlink r:id="rId16" w:history="1">
+      <w:hyperlink r:id="rId17" w:history="1">
         <w:r>
           <w:rPr>
             <w:rStyle w:val="Hyperlink"/>
@@ -9027,7 +9516,7 @@
       <w:r>
         <w:t>, URL:</w:t>
       </w:r>
-      <w:hyperlink r:id="rId17" w:history="1">
+      <w:hyperlink r:id="rId18" w:history="1">
         <w:r>
           <w:rPr>
             <w:rStyle w:val="Hyperlink"/>
@@ -9080,7 +9569,7 @@
       <w:r>
         <w:t>eber 2017): Seite „luigi 2.7.2“, URL:</w:t>
       </w:r>
-      <w:hyperlink r:id="rId18" w:history="1">
+      <w:hyperlink r:id="rId19" w:history="1">
         <w:r>
           <w:rPr>
             <w:rStyle w:val="Hyperlink"/>
@@ -9131,7 +9620,7 @@
       <w:r>
         <w:t xml:space="preserve"> URL:</w:t>
       </w:r>
-      <w:hyperlink r:id="rId19" w:history="1">
+      <w:hyperlink r:id="rId20" w:history="1">
         <w:r>
           <w:rPr>
             <w:rStyle w:val="Hyperlink"/>
@@ -9173,7 +9662,7 @@
       <w:r>
         <w:t>http://luigi.readthedocs.io/en/stable/central_scheduler.html</w:t>
       </w:r>
-      <w:hyperlink r:id="rId20" w:history="1"/>
+      <w:hyperlink r:id="rId21" w:history="1"/>
       <w:r>
         <w:t xml:space="preserve"> (06.03.2018)</w:t>
       </w:r>
@@ -9191,7 +9680,7 @@
       <w:r>
         <w:t xml:space="preserve"> (07.03.2018): Seite „Lösungen für ODX“, URL:</w:t>
       </w:r>
-      <w:hyperlink r:id="rId21" w:history="1">
+      <w:hyperlink r:id="rId22" w:history="1">
         <w:r>
           <w:rPr>
             <w:rStyle w:val="Hyperlink"/>
@@ -9214,7 +9703,7 @@
       </w:pPr>
     </w:p>
     <w:sectPr>
-      <w:headerReference w:type="first" r:id="rId22"/>
+      <w:headerReference w:type="first" r:id="rId23"/>
       <w:type w:val="continuous"/>
       <w:pgSz w:w="11906" w:h="16838" w:code="9"/>
       <w:pgMar w:top="1440" w:right="1440" w:bottom="1440" w:left="1800" w:header="720" w:footer="720" w:gutter="0"/>
@@ -9226,7 +9715,7 @@
 </file>
 
 <file path=word/endnotes.xml><?xml version="1.0" encoding="utf-8"?>
-<w:endnotes xmlns:wpc="http://schemas.microsoft.com/office/word/2010/wordprocessingCanvas" xmlns:cx="http://schemas.microsoft.com/office/drawing/2014/chartex" xmlns:mc="http://schemas.openxmlformats.org/markup-compatibility/2006" xmlns:o="urn:schemas-microsoft-com:office:office" xmlns:r="http://schemas.openxmlformats.org/officeDocument/2006/relationships" xmlns:m="http://schemas.openxmlformats.org/officeDocument/2006/math" xmlns:v="urn:schemas-microsoft-com:vml" xmlns:wp14="http://schemas.microsoft.com/office/word/2010/wordprocessingDrawing" xmlns:wp="http://schemas.openxmlformats.org/drawingml/2006/wordprocessingDrawing" xmlns:w10="urn:schemas-microsoft-com:office:word" xmlns:w="http://schemas.openxmlformats.org/wordprocessingml/2006/main" xmlns:w14="http://schemas.microsoft.com/office/word/2010/wordml" xmlns:w15="http://schemas.microsoft.com/office/word/2012/wordml" xmlns:w16se="http://schemas.microsoft.com/office/word/2015/wordml/symex" xmlns:wpg="http://schemas.microsoft.com/office/word/2010/wordprocessingGroup" xmlns:wpi="http://schemas.microsoft.com/office/word/2010/wordprocessingInk" xmlns:wne="http://schemas.microsoft.com/office/word/2006/wordml" xmlns:wps="http://schemas.microsoft.com/office/word/2010/wordprocessingShape" mc:Ignorable="w14 w15 w16se wp14">
+<w:endnotes xmlns:wpc="http://schemas.microsoft.com/office/word/2010/wordprocessingCanvas" xmlns:cx="http://schemas.microsoft.com/office/drawing/2014/chartex" xmlns:cx1="http://schemas.microsoft.com/office/drawing/2015/9/8/chartex" xmlns:cx2="http://schemas.microsoft.com/office/drawing/2015/10/21/chartex" xmlns:cx3="http://schemas.microsoft.com/office/drawing/2016/5/9/chartex" xmlns:cx4="http://schemas.microsoft.com/office/drawing/2016/5/10/chartex" xmlns:cx5="http://schemas.microsoft.com/office/drawing/2016/5/11/chartex" xmlns:cx6="http://schemas.microsoft.com/office/drawing/2016/5/12/chartex" xmlns:cx7="http://schemas.microsoft.com/office/drawing/2016/5/13/chartex" xmlns:cx8="http://schemas.microsoft.com/office/drawing/2016/5/14/chartex" xmlns:mc="http://schemas.openxmlformats.org/markup-compatibility/2006" xmlns:aink="http://schemas.microsoft.com/office/drawing/2016/ink" xmlns:am3d="http://schemas.microsoft.com/office/drawing/2017/model3d" xmlns:o="urn:schemas-microsoft-com:office:office" xmlns:r="http://schemas.openxmlformats.org/officeDocument/2006/relationships" xmlns:m="http://schemas.openxmlformats.org/officeDocument/2006/math" xmlns:v="urn:schemas-microsoft-com:vml" xmlns:wp14="http://schemas.microsoft.com/office/word/2010/wordprocessingDrawing" xmlns:wp="http://schemas.openxmlformats.org/drawingml/2006/wordprocessingDrawing" xmlns:w10="urn:schemas-microsoft-com:office:word" xmlns:w="http://schemas.openxmlformats.org/wordprocessingml/2006/main" xmlns:w14="http://schemas.microsoft.com/office/word/2010/wordml" xmlns:w15="http://schemas.microsoft.com/office/word/2012/wordml" xmlns:w16cid="http://schemas.microsoft.com/office/word/2016/wordml/cid" xmlns:w16se="http://schemas.microsoft.com/office/word/2015/wordml/symex" xmlns:wpg="http://schemas.microsoft.com/office/word/2010/wordprocessingGroup" xmlns:wpi="http://schemas.microsoft.com/office/word/2010/wordprocessingInk" xmlns:wne="http://schemas.microsoft.com/office/word/2006/wordml" xmlns:wps="http://schemas.microsoft.com/office/word/2010/wordprocessingShape" mc:Ignorable="w14 w15 w16se w16cid wp14">
   <w:endnote w:type="separator" w:id="-1">
     <w:p>
       <w:pPr>
@@ -9251,7 +9740,7 @@
 </file>
 
 <file path=word/footnotes.xml><?xml version="1.0" encoding="utf-8"?>
-<w:footnotes xmlns:wpc="http://schemas.microsoft.com/office/word/2010/wordprocessingCanvas" xmlns:cx="http://schemas.microsoft.com/office/drawing/2014/chartex" xmlns:mc="http://schemas.openxmlformats.org/markup-compatibility/2006" xmlns:o="urn:schemas-microsoft-com:office:office" xmlns:r="http://schemas.openxmlformats.org/officeDocument/2006/relationships" xmlns:m="http://schemas.openxmlformats.org/officeDocument/2006/math" xmlns:v="urn:schemas-microsoft-com:vml" xmlns:wp14="http://schemas.microsoft.com/office/word/2010/wordprocessingDrawing" xmlns:wp="http://schemas.openxmlformats.org/drawingml/2006/wordprocessingDrawing" xmlns:w10="urn:schemas-microsoft-com:office:word" xmlns:w="http://schemas.openxmlformats.org/wordprocessingml/2006/main" xmlns:w14="http://schemas.microsoft.com/office/word/2010/wordml" xmlns:w15="http://schemas.microsoft.com/office/word/2012/wordml" xmlns:w16se="http://schemas.microsoft.com/office/word/2015/wordml/symex" xmlns:wpg="http://schemas.microsoft.com/office/word/2010/wordprocessingGroup" xmlns:wpi="http://schemas.microsoft.com/office/word/2010/wordprocessingInk" xmlns:wne="http://schemas.microsoft.com/office/word/2006/wordml" xmlns:wps="http://schemas.microsoft.com/office/word/2010/wordprocessingShape" mc:Ignorable="w14 w15 w16se wp14">
+<w:footnotes xmlns:wpc="http://schemas.microsoft.com/office/word/2010/wordprocessingCanvas" xmlns:cx="http://schemas.microsoft.com/office/drawing/2014/chartex" xmlns:cx1="http://schemas.microsoft.com/office/drawing/2015/9/8/chartex" xmlns:cx2="http://schemas.microsoft.com/office/drawing/2015/10/21/chartex" xmlns:cx3="http://schemas.microsoft.com/office/drawing/2016/5/9/chartex" xmlns:cx4="http://schemas.microsoft.com/office/drawing/2016/5/10/chartex" xmlns:cx5="http://schemas.microsoft.com/office/drawing/2016/5/11/chartex" xmlns:cx6="http://schemas.microsoft.com/office/drawing/2016/5/12/chartex" xmlns:cx7="http://schemas.microsoft.com/office/drawing/2016/5/13/chartex" xmlns:cx8="http://schemas.microsoft.com/office/drawing/2016/5/14/chartex" xmlns:mc="http://schemas.openxmlformats.org/markup-compatibility/2006" xmlns:aink="http://schemas.microsoft.com/office/drawing/2016/ink" xmlns:am3d="http://schemas.microsoft.com/office/drawing/2017/model3d" xmlns:o="urn:schemas-microsoft-com:office:office" xmlns:r="http://schemas.openxmlformats.org/officeDocument/2006/relationships" xmlns:m="http://schemas.openxmlformats.org/officeDocument/2006/math" xmlns:v="urn:schemas-microsoft-com:vml" xmlns:wp14="http://schemas.microsoft.com/office/word/2010/wordprocessingDrawing" xmlns:wp="http://schemas.openxmlformats.org/drawingml/2006/wordprocessingDrawing" xmlns:w10="urn:schemas-microsoft-com:office:word" xmlns:w="http://schemas.openxmlformats.org/wordprocessingml/2006/main" xmlns:w14="http://schemas.microsoft.com/office/word/2010/wordml" xmlns:w15="http://schemas.microsoft.com/office/word/2012/wordml" xmlns:w16cid="http://schemas.microsoft.com/office/word/2016/wordml/cid" xmlns:w16se="http://schemas.microsoft.com/office/word/2015/wordml/symex" xmlns:wpg="http://schemas.microsoft.com/office/word/2010/wordprocessingGroup" xmlns:wpi="http://schemas.microsoft.com/office/word/2010/wordprocessingInk" xmlns:wne="http://schemas.microsoft.com/office/word/2006/wordml" xmlns:wps="http://schemas.microsoft.com/office/word/2010/wordprocessingShape" mc:Ignorable="w14 w15 w16se w16cid wp14">
   <w:footnote w:type="separator" w:id="-1">
     <w:p>
       <w:pPr>
@@ -9780,7 +10269,7 @@
 </file>
 
 <file path=word/header1.xml><?xml version="1.0" encoding="utf-8"?>
-<w:hdr xmlns:wpc="http://schemas.microsoft.com/office/word/2010/wordprocessingCanvas" xmlns:cx="http://schemas.microsoft.com/office/drawing/2014/chartex" xmlns:mc="http://schemas.openxmlformats.org/markup-compatibility/2006" xmlns:o="urn:schemas-microsoft-com:office:office" xmlns:r="http://schemas.openxmlformats.org/officeDocument/2006/relationships" xmlns:m="http://schemas.openxmlformats.org/officeDocument/2006/math" xmlns:v="urn:schemas-microsoft-com:vml" xmlns:wp14="http://schemas.microsoft.com/office/word/2010/wordprocessingDrawing" xmlns:wp="http://schemas.openxmlformats.org/drawingml/2006/wordprocessingDrawing" xmlns:w10="urn:schemas-microsoft-com:office:word" xmlns:w="http://schemas.openxmlformats.org/wordprocessingml/2006/main" xmlns:w14="http://schemas.microsoft.com/office/word/2010/wordml" xmlns:w15="http://schemas.microsoft.com/office/word/2012/wordml" xmlns:w16se="http://schemas.microsoft.com/office/word/2015/wordml/symex" xmlns:wpg="http://schemas.microsoft.com/office/word/2010/wordprocessingGroup" xmlns:wpi="http://schemas.microsoft.com/office/word/2010/wordprocessingInk" xmlns:wne="http://schemas.microsoft.com/office/word/2006/wordml" xmlns:wps="http://schemas.microsoft.com/office/word/2010/wordprocessingShape" mc:Ignorable="w14 w15 w16se wp14">
+<w:hdr xmlns:wpc="http://schemas.microsoft.com/office/word/2010/wordprocessingCanvas" xmlns:cx="http://schemas.microsoft.com/office/drawing/2014/chartex" xmlns:cx1="http://schemas.microsoft.com/office/drawing/2015/9/8/chartex" xmlns:cx2="http://schemas.microsoft.com/office/drawing/2015/10/21/chartex" xmlns:cx3="http://schemas.microsoft.com/office/drawing/2016/5/9/chartex" xmlns:cx4="http://schemas.microsoft.com/office/drawing/2016/5/10/chartex" xmlns:cx5="http://schemas.microsoft.com/office/drawing/2016/5/11/chartex" xmlns:cx6="http://schemas.microsoft.com/office/drawing/2016/5/12/chartex" xmlns:cx7="http://schemas.microsoft.com/office/drawing/2016/5/13/chartex" xmlns:cx8="http://schemas.microsoft.com/office/drawing/2016/5/14/chartex" xmlns:mc="http://schemas.openxmlformats.org/markup-compatibility/2006" xmlns:aink="http://schemas.microsoft.com/office/drawing/2016/ink" xmlns:am3d="http://schemas.microsoft.com/office/drawing/2017/model3d" xmlns:o="urn:schemas-microsoft-com:office:office" xmlns:r="http://schemas.openxmlformats.org/officeDocument/2006/relationships" xmlns:m="http://schemas.openxmlformats.org/officeDocument/2006/math" xmlns:v="urn:schemas-microsoft-com:vml" xmlns:wp14="http://schemas.microsoft.com/office/word/2010/wordprocessingDrawing" xmlns:wp="http://schemas.openxmlformats.org/drawingml/2006/wordprocessingDrawing" xmlns:w10="urn:schemas-microsoft-com:office:word" xmlns:w="http://schemas.openxmlformats.org/wordprocessingml/2006/main" xmlns:w14="http://schemas.microsoft.com/office/word/2010/wordml" xmlns:w15="http://schemas.microsoft.com/office/word/2012/wordml" xmlns:w16cid="http://schemas.microsoft.com/office/word/2016/wordml/cid" xmlns:w16se="http://schemas.microsoft.com/office/word/2015/wordml/symex" xmlns:wpg="http://schemas.microsoft.com/office/word/2010/wordprocessingGroup" xmlns:wpi="http://schemas.microsoft.com/office/word/2010/wordprocessingInk" xmlns:wne="http://schemas.microsoft.com/office/word/2006/wordml" xmlns:wps="http://schemas.microsoft.com/office/word/2010/wordprocessingShape" mc:Ignorable="w14 w15 w16se w16cid wp14">
   <w:p>
     <w:pPr>
       <w:pStyle w:val="Kopfzeile"/>
@@ -9790,7 +10279,7 @@
 </file>
 
 <file path=word/numbering.xml><?xml version="1.0" encoding="utf-8"?>
-<w:numbering xmlns:wpc="http://schemas.microsoft.com/office/word/2010/wordprocessingCanvas" xmlns:cx="http://schemas.microsoft.com/office/drawing/2014/chartex" xmlns:mc="http://schemas.openxmlformats.org/markup-compatibility/2006" xmlns:o="urn:schemas-microsoft-com:office:office" xmlns:r="http://schemas.openxmlformats.org/officeDocument/2006/relationships" xmlns:m="http://schemas.openxmlformats.org/officeDocument/2006/math" xmlns:v="urn:schemas-microsoft-com:vml" xmlns:wp14="http://schemas.microsoft.com/office/word/2010/wordprocessingDrawing" xmlns:wp="http://schemas.openxmlformats.org/drawingml/2006/wordprocessingDrawing" xmlns:w10="urn:schemas-microsoft-com:office:word" xmlns:w="http://schemas.openxmlformats.org/wordprocessingml/2006/main" xmlns:w14="http://schemas.microsoft.com/office/word/2010/wordml" xmlns:w15="http://schemas.microsoft.com/office/word/2012/wordml" xmlns:w16se="http://schemas.microsoft.com/office/word/2015/wordml/symex" xmlns:wpg="http://schemas.microsoft.com/office/word/2010/wordprocessingGroup" xmlns:wpi="http://schemas.microsoft.com/office/word/2010/wordprocessingInk" xmlns:wne="http://schemas.microsoft.com/office/word/2006/wordml" xmlns:wps="http://schemas.microsoft.com/office/word/2010/wordprocessingShape" mc:Ignorable="w14 w15 w16se wp14">
+<w:numbering xmlns:wpc="http://schemas.microsoft.com/office/word/2010/wordprocessingCanvas" xmlns:cx="http://schemas.microsoft.com/office/drawing/2014/chartex" xmlns:cx1="http://schemas.microsoft.com/office/drawing/2015/9/8/chartex" xmlns:cx2="http://schemas.microsoft.com/office/drawing/2015/10/21/chartex" xmlns:cx3="http://schemas.microsoft.com/office/drawing/2016/5/9/chartex" xmlns:cx4="http://schemas.microsoft.com/office/drawing/2016/5/10/chartex" xmlns:cx5="http://schemas.microsoft.com/office/drawing/2016/5/11/chartex" xmlns:cx6="http://schemas.microsoft.com/office/drawing/2016/5/12/chartex" xmlns:cx7="http://schemas.microsoft.com/office/drawing/2016/5/13/chartex" xmlns:cx8="http://schemas.microsoft.com/office/drawing/2016/5/14/chartex" xmlns:mc="http://schemas.openxmlformats.org/markup-compatibility/2006" xmlns:aink="http://schemas.microsoft.com/office/drawing/2016/ink" xmlns:am3d="http://schemas.microsoft.com/office/drawing/2017/model3d" xmlns:o="urn:schemas-microsoft-com:office:office" xmlns:r="http://schemas.openxmlformats.org/officeDocument/2006/relationships" xmlns:m="http://schemas.openxmlformats.org/officeDocument/2006/math" xmlns:v="urn:schemas-microsoft-com:vml" xmlns:wp14="http://schemas.microsoft.com/office/word/2010/wordprocessingDrawing" xmlns:wp="http://schemas.openxmlformats.org/drawingml/2006/wordprocessingDrawing" xmlns:w10="urn:schemas-microsoft-com:office:word" xmlns:w="http://schemas.openxmlformats.org/wordprocessingml/2006/main" xmlns:w14="http://schemas.microsoft.com/office/word/2010/wordml" xmlns:w15="http://schemas.microsoft.com/office/word/2012/wordml" xmlns:w16cid="http://schemas.microsoft.com/office/word/2016/wordml/cid" xmlns:w16se="http://schemas.microsoft.com/office/word/2015/wordml/symex" xmlns:wpg="http://schemas.microsoft.com/office/word/2010/wordprocessingGroup" xmlns:wpi="http://schemas.microsoft.com/office/word/2010/wordprocessingInk" xmlns:wne="http://schemas.microsoft.com/office/word/2006/wordml" xmlns:wps="http://schemas.microsoft.com/office/word/2010/wordprocessingShape" mc:Ignorable="w14 w15 w16se w16cid wp14">
   <w:abstractNum w:abstractNumId="0" w15:restartNumberingAfterBreak="0">
     <w:nsid w:val="FFFFFF7C"/>
     <w:multiLevelType w:val="singleLevel"/>
@@ -12111,7 +12600,7 @@
 </file>
 
 <file path=word/styles.xml><?xml version="1.0" encoding="utf-8"?>
-<w:styles xmlns:mc="http://schemas.openxmlformats.org/markup-compatibility/2006" xmlns:r="http://schemas.openxmlformats.org/officeDocument/2006/relationships" xmlns:w="http://schemas.openxmlformats.org/wordprocessingml/2006/main" xmlns:w14="http://schemas.microsoft.com/office/word/2010/wordml" xmlns:w15="http://schemas.microsoft.com/office/word/2012/wordml" xmlns:w16se="http://schemas.microsoft.com/office/word/2015/wordml/symex" mc:Ignorable="w14 w15 w16se">
+<w:styles xmlns:mc="http://schemas.openxmlformats.org/markup-compatibility/2006" xmlns:r="http://schemas.openxmlformats.org/officeDocument/2006/relationships" xmlns:w="http://schemas.openxmlformats.org/wordprocessingml/2006/main" xmlns:w14="http://schemas.microsoft.com/office/word/2010/wordml" xmlns:w15="http://schemas.microsoft.com/office/word/2012/wordml" xmlns:w16cid="http://schemas.microsoft.com/office/word/2016/wordml/cid" xmlns:w16se="http://schemas.microsoft.com/office/word/2015/wordml/symex" mc:Ignorable="w14 w15 w16se w16cid">
   <w:docDefaults>
     <w:rPrDefault>
       <w:rPr>
@@ -12121,7 +12610,7 @@
     </w:rPrDefault>
     <w:pPrDefault/>
   </w:docDefaults>
-  <w:latentStyles w:defLockedState="0" w:defUIPriority="99" w:defSemiHidden="0" w:defUnhideWhenUsed="0" w:defQFormat="0" w:count="371">
+  <w:latentStyles w:defLockedState="0" w:defUIPriority="99" w:defSemiHidden="0" w:defUnhideWhenUsed="0" w:defQFormat="0" w:count="375">
     <w:lsdException w:name="Normal" w:uiPriority="0" w:qFormat="1"/>
     <w:lsdException w:name="heading 1" w:uiPriority="9" w:qFormat="1"/>
     <w:lsdException w:name="heading 2" w:uiPriority="9" w:qFormat="1"/>
@@ -12227,7 +12716,6 @@
     <w:lsdException w:name="HTML Sample" w:semiHidden="1" w:unhideWhenUsed="1"/>
     <w:lsdException w:name="HTML Typewriter" w:semiHidden="1" w:unhideWhenUsed="1"/>
     <w:lsdException w:name="HTML Variable" w:semiHidden="1" w:unhideWhenUsed="1"/>
-    <w:lsdException w:name="Normal Table" w:semiHidden="1" w:unhideWhenUsed="1"/>
     <w:lsdException w:name="annotation subject" w:semiHidden="1" w:unhideWhenUsed="1"/>
     <w:lsdException w:name="No List" w:semiHidden="1" w:unhideWhenUsed="1"/>
     <w:lsdException w:name="Outline List 1" w:semiHidden="1" w:unhideWhenUsed="1"/>
@@ -12271,10 +12759,8 @@
     <w:lsdException w:name="Table Elegant" w:semiHidden="1" w:unhideWhenUsed="1"/>
     <w:lsdException w:name="Table Professional" w:semiHidden="1" w:unhideWhenUsed="1"/>
     <w:lsdException w:name="Table Subtle 1" w:semiHidden="1" w:unhideWhenUsed="1"/>
-    <w:lsdException w:name="Table Subtle 2" w:semiHidden="1" w:unhideWhenUsed="1"/>
     <w:lsdException w:name="Table Web 1" w:semiHidden="1" w:unhideWhenUsed="1"/>
     <w:lsdException w:name="Table Web 2" w:semiHidden="1" w:unhideWhenUsed="1"/>
-    <w:lsdException w:name="Table Web 3" w:semiHidden="1" w:unhideWhenUsed="1"/>
     <w:lsdException w:name="Balloon Text" w:semiHidden="1" w:unhideWhenUsed="1"/>
     <w:lsdException w:name="Table Grid" w:uiPriority="59"/>
     <w:lsdException w:name="Table Theme" w:semiHidden="1" w:unhideWhenUsed="1"/>
@@ -12493,6 +12979,10 @@
     <w:lsdException w:name="List Table 5 Dark Accent 6" w:uiPriority="50"/>
     <w:lsdException w:name="List Table 6 Colorful Accent 6" w:uiPriority="51"/>
     <w:lsdException w:name="List Table 7 Colorful Accent 6" w:uiPriority="52"/>
+    <w:lsdException w:name="Mention" w:semiHidden="1" w:unhideWhenUsed="1"/>
+    <w:lsdException w:name="Smart Hyperlink" w:semiHidden="1" w:unhideWhenUsed="1"/>
+    <w:lsdException w:name="Hashtag" w:semiHidden="1" w:unhideWhenUsed="1"/>
+    <w:lsdException w:name="Unresolved Mention" w:semiHidden="1" w:unhideWhenUsed="1"/>
   </w:latentStyles>
   <w:style w:type="paragraph" w:default="1" w:styleId="Standard">
     <w:name w:val="Normal"/>
@@ -13632,8 +14122,8 @@
     <w:semiHidden/>
     <w:rsid w:val="00812B86"/>
   </w:style>
-  <w:style w:type="character" w:customStyle="1" w:styleId="UnresolvedMention">
-    <w:name w:val="Unresolved Mention"/>
+  <w:style w:type="character" w:customStyle="1" w:styleId="NichtaufgelsteErwhnung1">
+    <w:name w:val="Nicht aufgelöste Erwähnung1"/>
     <w:basedOn w:val="Absatz-Standardschriftart"/>
     <w:uiPriority w:val="99"/>
     <w:semiHidden/>
@@ -13988,7 +14478,7 @@
 </file>
 
 <file path=customXml/itemProps1.xml><?xml version="1.0" encoding="utf-8"?>
-<ds:datastoreItem xmlns:ds="http://schemas.openxmlformats.org/officeDocument/2006/customXml" ds:itemID="{26E45ADB-E436-4229-B0BD-9F719DF454E1}">
+<ds:datastoreItem xmlns:ds="http://schemas.openxmlformats.org/officeDocument/2006/customXml" ds:itemID="{51BAE115-455C-4A4A-B6FA-CCA532C502B1}">
   <ds:schemaRefs>
     <ds:schemaRef ds:uri="http://schemas.openxmlformats.org/officeDocument/2006/bibliography"/>
   </ds:schemaRefs>

</xml_diff>

<commit_message>
4.2.1	Das Erstellen einer übersichtlichen Ordnerstruktur angefangen
</commit_message>
<xml_diff>
--- a/Continuous Integration Thesis.docx
+++ b/Continuous Integration Thesis.docx
@@ -8577,12 +8577,7 @@
     </w:p>
     <w:p>
       <w:r>
-        <w:t>&lt;</w:t>
-      </w:r>
-      <w:bookmarkStart w:id="35" w:name="_GoBack"/>
-      <w:bookmarkEnd w:id="35"/>
-      <w:r>
-        <w:t>X&gt;</w:t>
+        <w:t>&lt;X&gt;</w:t>
       </w:r>
     </w:p>
     <w:p>
@@ -8888,16 +8883,13 @@
     </w:p>
     <w:p>
       <w:r>
-        <w:t xml:space="preserve">Um zu verstehen wie das Programm welches den praktischen Teil der vorliegenden Arbeit darstellt funktioniert, ist es am sinnvollsten den Programmauflauf von Beginn bis zum Ende zu beleuchten. Da dieser Programmablauf durch </w:t>
-      </w:r>
-      <w:r>
-        <w:rPr>
-          <w:i/>
-        </w:rPr>
-        <w:t>Luigi Tasks</w:t>
-      </w:r>
-      <w:r>
-        <w:t xml:space="preserve"> koordiniert wird, werden die folgenden Kapitel auf die einzelnen </w:t>
+        <w:t>Um zu verstehen wie das Programm welches den praktischen Teil der vorliegenden Arbeit darstellt funktioniert, ist es am sinnvollsten den Programmauflauf von Beginn bis zum Ende zu beleuchten. Da dieser Programmablauf durch</w:t>
+      </w:r>
+      <w:r>
+        <w:t xml:space="preserve"> die in Kapitel 4.1.6.</w:t>
+      </w:r>
+      <w:r>
+        <w:t xml:space="preserve"> </w:t>
       </w:r>
       <w:r>
         <w:rPr>
@@ -8906,11 +8898,370 @@
         <w:t>Tasks</w:t>
       </w:r>
       <w:r>
-        <w:t xml:space="preserve"> in chronologischer Reihenfolge </w:t>
+        <w:t xml:space="preserve"> </w:t>
+      </w:r>
+      <w:r>
+        <w:t xml:space="preserve">von </w:t>
+      </w:r>
+      <w:r>
+        <w:rPr>
+          <w:i/>
+        </w:rPr>
+        <w:t xml:space="preserve">Luigi </w:t>
+      </w:r>
+      <w:r>
+        <w:t xml:space="preserve">koordiniert wird, werden die folgenden Kapitel auf die einzelnen </w:t>
+      </w:r>
+      <w:r>
+        <w:rPr>
+          <w:i/>
+        </w:rPr>
+        <w:t>Tasks</w:t>
+      </w:r>
+      <w:r>
+        <w:t xml:space="preserve"> in chronologischer Reihenfolge eingehen. Zuv</w:t>
+      </w:r>
+      <w:r>
+        <w:t xml:space="preserve">or wird allerdings erst einmal darauf eingegangen, </w:t>
       </w:r>
       <w:r>
         <w:lastRenderedPageBreak/>
-        <w:t>eingehen. Zuvor wird allerdings ein allgemeiner Überblick über Zweck des Projektes gewährt.</w:t>
+        <w:t xml:space="preserve">wie </w:t>
+      </w:r>
+      <w:r>
+        <w:rPr>
+          <w:i/>
+        </w:rPr>
+        <w:t>Monaco</w:t>
+      </w:r>
+      <w:r>
+        <w:t xml:space="preserve"> getestet wird, um einen Überblick über die Funktionsweise des automatisierten Tests zu gewähren.</w:t>
+      </w:r>
+      <w:r>
+        <w:t xml:space="preserve"> </w:t>
+      </w:r>
+    </w:p>
+    <w:p>
+      <w:r>
+        <w:t xml:space="preserve">Wie bereits erwähnt wird mit dem Programm das Diagnosetool </w:t>
+      </w:r>
+      <w:r>
+        <w:rPr>
+          <w:i/>
+        </w:rPr>
+        <w:t>Monaco</w:t>
+      </w:r>
+      <w:r>
+        <w:t xml:space="preserve"> automatisiert getestet. Dazu werden Steuergerätedaten aus ODX- und SMR-Dateien benutzt, mit denen </w:t>
+      </w:r>
+      <w:r>
+        <w:t xml:space="preserve">mithilfe des </w:t>
+      </w:r>
+      <w:r>
+        <w:rPr>
+          <w:i/>
+        </w:rPr>
+        <w:t>Tools</w:t>
+      </w:r>
+      <w:r>
+        <w:t xml:space="preserve"> </w:t>
+      </w:r>
+      <w:r>
+        <w:rPr>
+          <w:i/>
+        </w:rPr>
+        <w:t>Monaco</w:t>
+      </w:r>
+      <w:r>
+        <w:t xml:space="preserve"> Simulationen durchgeführt und Kurztests erstellt werden. Die Simulation</w:t>
+      </w:r>
+      <w:r>
+        <w:t>en</w:t>
+      </w:r>
+      <w:r>
+        <w:t xml:space="preserve"> </w:t>
+      </w:r>
+      <w:r>
+        <w:t>werden</w:t>
+      </w:r>
+      <w:r>
+        <w:t xml:space="preserve"> im besten Fall an das jeweilige Steuergerät bzw. dessen Diagnosedaten angepasst, sodass auf Steuergerät-spezifische </w:t>
+      </w:r>
+      <w:r>
+        <w:t>Dienste</w:t>
+      </w:r>
+      <w:r>
+        <w:t xml:space="preserve"> getestet werden kann</w:t>
+      </w:r>
+      <w:r>
+        <w:t xml:space="preserve">. </w:t>
+      </w:r>
+      <w:r>
+        <w:t>Angepasst wird die Simulation mithilfe einer Simulationsdatei, welche mit dem XML Format aufgebaut ist. In dieser Simulationsdatei werden die Diagnose</w:t>
+      </w:r>
+      <w:r>
+        <w:t>dienste</w:t>
+      </w:r>
+      <w:r>
+        <w:t xml:space="preserve"> festgelegt, welche getestet werden sollen. </w:t>
+      </w:r>
+      <w:r>
+        <w:t xml:space="preserve">Ein Beispiel, wie die Abfrage eines solchen </w:t>
+      </w:r>
+      <w:r>
+        <w:t>Diagnosedienstes</w:t>
+      </w:r>
+      <w:r>
+        <w:t xml:space="preserve"> aussieht, bietet der Nachstehende Ausschnitt der Simulationsdatei:</w:t>
+      </w:r>
+    </w:p>
+    <w:p>
+      <w:pPr>
+        <w:pStyle w:val="Computerprogramm"/>
+      </w:pPr>
+      <w:r>
+        <w:t>&lt;DiagService pdupattern=“false“&gt;</w:t>
+      </w:r>
+    </w:p>
+    <w:p>
+      <w:pPr>
+        <w:pStyle w:val="Computerprogramm"/>
+      </w:pPr>
+      <w:r>
+        <w:tab/>
+        <w:t>&lt;Request&gt;22 F1 00&lt;/Request&gt;</w:t>
+      </w:r>
+    </w:p>
+    <w:p>
+      <w:pPr>
+        <w:pStyle w:val="Computerprogramm"/>
+      </w:pPr>
+      <w:r>
+        <w:tab/>
+        <w:t>&lt;Response&gt;62 F1 00 02 5B 08 03&lt;/Response&gt;</w:t>
+      </w:r>
+    </w:p>
+    <w:p>
+      <w:pPr>
+        <w:pStyle w:val="Computerprogramm"/>
+      </w:pPr>
+      <w:r>
+        <w:t>&lt;/DiagService&gt;</w:t>
+      </w:r>
+    </w:p>
+    <w:p>
+      <w:r>
+        <w:t xml:space="preserve">Die Form einer Abfrage eines </w:t>
+      </w:r>
+      <w:r>
+        <w:t>Dienstes</w:t>
+      </w:r>
+      <w:r>
+        <w:t xml:space="preserve"> ist immer gleich. Das &lt;DiagService&gt;-</w:t>
+      </w:r>
+      <w:r>
+        <w:rPr>
+          <w:i/>
+        </w:rPr>
+        <w:t>Tag</w:t>
+      </w:r>
+      <w:r>
+        <w:rPr>
+          <w:i/>
+        </w:rPr>
+        <w:t xml:space="preserve"> </w:t>
+      </w:r>
+      <w:r>
+        <w:t xml:space="preserve">markiert den Anfang. Der Inhalt des folgenden </w:t>
+      </w:r>
+      <w:r>
+        <w:t>&lt;Request&gt;</w:t>
+      </w:r>
+      <w:r>
+        <w:t>-</w:t>
+      </w:r>
+      <w:r>
+        <w:rPr>
+          <w:i/>
+        </w:rPr>
+        <w:t>Tag</w:t>
+      </w:r>
+      <w:r>
+        <w:rPr>
+          <w:i/>
+        </w:rPr>
+        <w:t>s</w:t>
+      </w:r>
+      <w:r>
+        <w:t xml:space="preserve"> beschreibt den Diagnose </w:t>
+      </w:r>
+      <w:r>
+        <w:t>Dienst</w:t>
+      </w:r>
+      <w:r>
+        <w:t xml:space="preserve">, der abgefragt werden soll. Zuletzt </w:t>
+      </w:r>
+      <w:r>
+        <w:t>wird innerhalb des &lt;Response&gt;-</w:t>
+      </w:r>
+      <w:r>
+        <w:rPr>
+          <w:i/>
+        </w:rPr>
+        <w:t>Tags</w:t>
+      </w:r>
+      <w:r>
+        <w:rPr>
+          <w:i/>
+        </w:rPr>
+        <w:t xml:space="preserve"> </w:t>
+      </w:r>
+      <w:r>
+        <w:t xml:space="preserve">die zu erwartende Antwort festgelegt. Die ersten 3 </w:t>
+      </w:r>
+      <w:r>
+        <w:rPr>
+          <w:i/>
+        </w:rPr>
+        <w:t>Byte</w:t>
+      </w:r>
+      <w:r>
+        <w:rPr>
+          <w:i/>
+        </w:rPr>
+        <w:t>s</w:t>
+      </w:r>
+      <w:r>
+        <w:t xml:space="preserve"> sind dieselben wie die der Anfrage (</w:t>
+      </w:r>
+      <w:r>
+        <w:rPr>
+          <w:i/>
+        </w:rPr>
+        <w:t>Request</w:t>
+      </w:r>
+      <w:r>
+        <w:t>), lediglich um 40 erhöht und markieren den Beginn der Antwort (</w:t>
+      </w:r>
+      <w:r>
+        <w:rPr>
+          <w:i/>
+        </w:rPr>
+        <w:t>Response</w:t>
+      </w:r>
+      <w:r>
+        <w:t xml:space="preserve">). Die </w:t>
+      </w:r>
+      <w:r>
+        <w:rPr>
+          <w:i/>
+        </w:rPr>
+        <w:t>Byte</w:t>
+      </w:r>
+      <w:r>
+        <w:rPr>
+          <w:i/>
+        </w:rPr>
+        <w:t xml:space="preserve">s </w:t>
+      </w:r>
+      <w:r>
+        <w:t xml:space="preserve">nach diesen ersten 3 </w:t>
+      </w:r>
+      <w:r>
+        <w:rPr>
+          <w:i/>
+        </w:rPr>
+        <w:t>Bytes</w:t>
+      </w:r>
+      <w:r>
+        <w:rPr>
+          <w:i/>
+        </w:rPr>
+        <w:t xml:space="preserve"> </w:t>
+      </w:r>
+      <w:r>
+        <w:t xml:space="preserve">sind für den </w:t>
+      </w:r>
+      <w:r>
+        <w:rPr>
+          <w:i/>
+        </w:rPr>
+        <w:t>Payload</w:t>
+      </w:r>
+      <w:r>
+        <w:rPr>
+          <w:i/>
+        </w:rPr>
+        <w:t xml:space="preserve"> </w:t>
+      </w:r>
+      <w:r>
+        <w:t xml:space="preserve">gedacht, also die eigentliche Antwort auf die gestellte Anfrage. In der Simulationsdatei wird die Anfrage eines Diagnose </w:t>
+      </w:r>
+      <w:r>
+        <w:t>Dienstes</w:t>
+      </w:r>
+      <w:r>
+        <w:t xml:space="preserve"> und dessen erwartete Antwort (bei fehlerfreier Funktion) also genau festgeschrieben. Aus Zeitgründen wurde auf die </w:t>
+      </w:r>
+      <w:r>
+        <w:t>dynamische Anpassung der Simulation</w:t>
+      </w:r>
+      <w:r>
+        <w:t xml:space="preserve">sdatei </w:t>
+      </w:r>
+      <w:r>
+        <w:t>an die jeweiligen Steuergeräte (ECUs) verzichtet</w:t>
+      </w:r>
+      <w:r>
+        <w:t>,</w:t>
+      </w:r>
+      <w:r>
+        <w:t xml:space="preserve"> </w:t>
+      </w:r>
+      <w:r>
+        <w:t xml:space="preserve">sodass lediglich </w:t>
+      </w:r>
+      <w:r>
+        <w:t>diejenigen dienste</w:t>
+      </w:r>
+      <w:r>
+        <w:t xml:space="preserve"> getestet werden</w:t>
+      </w:r>
+      <w:r>
+        <w:t xml:space="preserve">, zu </w:t>
+      </w:r>
+      <w:r>
+        <w:t>welchen</w:t>
+      </w:r>
+      <w:r>
+        <w:t xml:space="preserve"> alle Steuergeräte in der Lage sind</w:t>
+      </w:r>
+      <w:r>
+        <w:t xml:space="preserve">. Ist eine Simulation vollständig durchlaufen, so liegen am Ende die Ergebnisse eines Kurztests vor, welche </w:t>
+      </w:r>
+      <w:r>
+        <w:t xml:space="preserve">im Anschluss überprüft werden können. Die Ergebnisse </w:t>
+      </w:r>
+      <w:r>
+        <w:t>der Kurztests</w:t>
+      </w:r>
+      <w:r>
+        <w:t xml:space="preserve"> werden in XML Format abgespeichert. Für die Überprüfung der Ergebnisse wird wiederrum die Simulationsdatei benötigt</w:t>
+      </w:r>
+      <w:r>
+        <w:t xml:space="preserve">, denn wie bereits beschrieben sind die erwarteten Antworten aller zu testenden Diagnosedienste bereits vorab in dieser Simulationsdatei festgeschrieben worden. Es werden also die Ergebnisse des Kurztests mit den erwarteten Antworten verglichen. Eine Simulation gilt daher sinnvollerweise als Fehlerfrei, wenn die Erwartungen mit den Ergebnissen übereinstimmen. Während des Programmablaufs wird dieser Vorgang für jedes Steuergerät wiederholt </w:t>
+      </w:r>
+      <w:r>
+        <w:t>und d</w:t>
+      </w:r>
+      <w:r>
+        <w:t xml:space="preserve">ie Ergebnisse </w:t>
+      </w:r>
+      <w:r>
+        <w:t>der</w:t>
+      </w:r>
+      <w:r>
+        <w:t xml:space="preserve"> Simulationen werden gut strukturiert innerhalb des Projektordners abgelegt, sodass zu einem späteren Zeitpunkt einfach auf sie zugegriffen werden kann. </w:t>
       </w:r>
     </w:p>
     <w:p>
@@ -8918,340 +9269,477 @@
         <w:pStyle w:val="berschrift3"/>
       </w:pPr>
       <w:r>
-        <w:t xml:space="preserve">Überblick des Programms und dessen Zweck </w:t>
-      </w:r>
-    </w:p>
-    <w:p>
-      <w:r>
-        <w:t xml:space="preserve">Wie bereits erwähnt wird mit dem Programm das Diagnosetool </w:t>
-      </w:r>
-      <w:r>
-        <w:rPr>
-          <w:i/>
-        </w:rPr>
-        <w:t>Monaco</w:t>
-      </w:r>
-      <w:r>
-        <w:t xml:space="preserve"> automatisiert getestet. Dazu werden Steuergerätedaten aus ODX- und SMR-Dateien benutzt, mit denen </w:t>
-      </w:r>
-      <w:r>
-        <w:t xml:space="preserve">mithilfe des </w:t>
-      </w:r>
-      <w:r>
-        <w:rPr>
-          <w:i/>
-        </w:rPr>
-        <w:t>Tools</w:t>
-      </w:r>
-      <w:r>
+        <w:lastRenderedPageBreak/>
+        <w:t>Das Erstellen einer übersichtlichen Ordnerstruktur</w:t>
+      </w:r>
+    </w:p>
+    <w:p>
+      <w:pPr>
+        <w:rPr>
+          <w:szCs w:val="24"/>
+        </w:rPr>
+      </w:pPr>
+      <w:r>
+        <w:t xml:space="preserve">Sämtliche mit den Tests in Verbindung stehenden Daten müssen für den Benutzer im Nachhinein leicht auffindbar sein, weshalb es wichtig war eine logische Ordnerstruktur für diese Daten zu schaffen, welche intuitiv durchsucht werden kann. Die ersten 3 </w:t>
+      </w:r>
+      <w:r>
+        <w:rPr>
+          <w:i/>
+        </w:rPr>
+        <w:t>Tasks</w:t>
+      </w:r>
+      <w:r>
+        <w:rPr>
+          <w:i/>
+        </w:rPr>
         <w:t xml:space="preserve"> </w:t>
       </w:r>
       <w:r>
-        <w:rPr>
-          <w:i/>
-        </w:rPr>
-        <w:t>Monaco</w:t>
-      </w:r>
-      <w:r>
-        <w:t xml:space="preserve"> Simulationen durchgeführt und Kurztests erstellt werden. Die Simulation</w:t>
-      </w:r>
-      <w:r>
-        <w:t>en</w:t>
-      </w:r>
-      <w:r>
+        <w:t>sind genau dafür zuständig</w:t>
+      </w:r>
+      <w:r>
+        <w:t xml:space="preserve">. Durch die </w:t>
+      </w:r>
+      <w:r>
+        <w:rPr>
+          <w:rFonts w:ascii="Courier New" w:hAnsi="Courier New" w:cs="Courier New"/>
+          <w:sz w:val="20"/>
+        </w:rPr>
+        <w:t>CreateWorkingDirectory</w:t>
+      </w:r>
+      <w:r>
+        <w:rPr>
+          <w:rFonts w:ascii="Courier New" w:hAnsi="Courier New" w:cs="Courier New"/>
+          <w:sz w:val="20"/>
+        </w:rPr>
+        <w:t>()-</w:t>
+      </w:r>
+      <w:r>
+        <w:rPr>
+          <w:i/>
+          <w:szCs w:val="24"/>
+        </w:rPr>
+        <w:t>Task</w:t>
+      </w:r>
+      <w:r>
+        <w:rPr>
+          <w:i/>
+          <w:szCs w:val="24"/>
+        </w:rPr>
         <w:t xml:space="preserve"> </w:t>
       </w:r>
       <w:r>
-        <w:t>werden</w:t>
-      </w:r>
-      <w:r>
-        <w:t xml:space="preserve"> im besten Fall an das jeweilige Steuergerät bzw. dessen Diagnosedaten angepasst, sodass auf Steuergerät-spezifische </w:t>
-      </w:r>
-      <w:r>
-        <w:t>Dienste</w:t>
-      </w:r>
-      <w:r>
-        <w:t xml:space="preserve"> getestet werden kann</w:t>
-      </w:r>
-      <w:r>
-        <w:t xml:space="preserve">. </w:t>
-      </w:r>
-      <w:r>
-        <w:t>Angepasst wird die Simulation mithilfe einer Simulationsdatei, welche mit dem XML Format aufgebaut ist. In dieser Simulationsdatei werden die Diagnose</w:t>
-      </w:r>
-      <w:r>
-        <w:t>dienste</w:t>
-      </w:r>
-      <w:r>
-        <w:t xml:space="preserve"> festgelegt, welche getestet werden sollen. </w:t>
-      </w:r>
-      <w:r>
-        <w:t xml:space="preserve">Ein Beispiel, wie die Abfrage eines solchen </w:t>
-      </w:r>
-      <w:r>
-        <w:t>Diagnosedienstes</w:t>
-      </w:r>
-      <w:r>
-        <w:t xml:space="preserve"> aussieht, bietet der Nachstehende Ausschnitt der Simulationsdatei:</w:t>
-      </w:r>
-    </w:p>
-    <w:p>
-      <w:pPr>
-        <w:pStyle w:val="Computerprogramm"/>
-      </w:pPr>
-      <w:r>
-        <w:t>&lt;DiagService pdupattern=“false“&gt;</w:t>
-      </w:r>
-    </w:p>
-    <w:p>
-      <w:pPr>
-        <w:pStyle w:val="Computerprogramm"/>
-      </w:pPr>
-      <w:r>
-        <w:tab/>
-        <w:t>&lt;Request&gt;22 F1 00&lt;/Request&gt;</w:t>
-      </w:r>
-    </w:p>
-    <w:p>
-      <w:pPr>
-        <w:pStyle w:val="Computerprogramm"/>
-      </w:pPr>
-      <w:r>
-        <w:tab/>
-        <w:t>&lt;Response&gt;62 F1 00 02 5B 08 03&lt;/Response&gt;</w:t>
-      </w:r>
-    </w:p>
-    <w:p>
-      <w:pPr>
-        <w:pStyle w:val="Computerprogramm"/>
-      </w:pPr>
-      <w:r>
-        <w:t>&lt;/DiagService&gt;</w:t>
-      </w:r>
-    </w:p>
-    <w:p>
-      <w:r>
-        <w:t xml:space="preserve">Die Form einer Abfrage eines </w:t>
-      </w:r>
-      <w:r>
-        <w:t>Dienstes</w:t>
-      </w:r>
-      <w:r>
-        <w:t xml:space="preserve"> ist immer gleich. Das &lt;DiagService&gt;-</w:t>
-      </w:r>
-      <w:r>
-        <w:rPr>
-          <w:i/>
-        </w:rPr>
-        <w:t>Tag</w:t>
-      </w:r>
-      <w:r>
-        <w:rPr>
-          <w:i/>
+        <w:rPr>
+          <w:szCs w:val="24"/>
+        </w:rPr>
+        <w:t>wird das Hauptverzeichnis für den Programm-</w:t>
+      </w:r>
+      <w:r>
+        <w:rPr>
+          <w:i/>
+          <w:szCs w:val="24"/>
+        </w:rPr>
+        <w:t>Output</w:t>
+      </w:r>
+      <w:r>
+        <w:rPr>
+          <w:szCs w:val="24"/>
+        </w:rPr>
+        <w:t xml:space="preserve"> erstellt. Der Name dieses Verzeichnisses und dessen Pfad werden, wie alle anderen Verzeichnis-Pfade und -Namen innerhalb der </w:t>
+      </w:r>
+      <w:r>
+        <w:rPr>
+          <w:i/>
+          <w:szCs w:val="24"/>
+        </w:rPr>
+        <w:t>Config</w:t>
+      </w:r>
+      <w:r>
+        <w:rPr>
+          <w:szCs w:val="24"/>
+        </w:rPr>
+        <w:t xml:space="preserve">-Datei festgelegt, welche stets im </w:t>
+      </w:r>
+      <w:r>
+        <w:rPr>
+          <w:i/>
+          <w:szCs w:val="24"/>
+        </w:rPr>
+        <w:t>Source</w:t>
+      </w:r>
+      <w:r>
+        <w:rPr>
+          <w:i/>
+          <w:szCs w:val="24"/>
+        </w:rPr>
+        <w:t>-</w:t>
+      </w:r>
+      <w:r>
+        <w:rPr>
+          <w:szCs w:val="24"/>
+        </w:rPr>
+        <w:t xml:space="preserve">Verzeichnis liegen muss. Bevor das Hauptverzeichnis (im Folgenden als </w:t>
+      </w:r>
+      <w:r>
+        <w:rPr>
+          <w:i/>
+          <w:szCs w:val="24"/>
+        </w:rPr>
+        <w:t>Working-Directory</w:t>
+      </w:r>
+      <w:r>
+        <w:rPr>
+          <w:szCs w:val="24"/>
+        </w:rPr>
+        <w:t xml:space="preserve"> bezeichnet) erstellt wird, wird geprüft ob es bereits existiert oder nicht. Es wird selbstverständlich nur dann erstellt, wenn dies nicht der Fall ist. Als nächstes wird innerhalb von </w:t>
+      </w:r>
+      <w:r>
+        <w:rPr>
+          <w:rFonts w:ascii="Courier New" w:hAnsi="Courier New" w:cs="Courier New"/>
+          <w:sz w:val="20"/>
+        </w:rPr>
+        <w:t>Create</w:t>
+      </w:r>
+      <w:r>
+        <w:rPr>
+          <w:rFonts w:ascii="Courier New" w:hAnsi="Courier New" w:cs="Courier New"/>
+          <w:sz w:val="20"/>
+        </w:rPr>
+        <w:t>Luigi</w:t>
+      </w:r>
+      <w:r>
+        <w:rPr>
+          <w:rFonts w:ascii="Courier New" w:hAnsi="Courier New" w:cs="Courier New"/>
+          <w:sz w:val="20"/>
+        </w:rPr>
+        <w:t>Directory</w:t>
+      </w:r>
+      <w:r>
+        <w:rPr>
+          <w:rFonts w:ascii="Courier New" w:hAnsi="Courier New" w:cs="Courier New"/>
+          <w:sz w:val="20"/>
+        </w:rPr>
+        <w:t>()</w:t>
+      </w:r>
+      <w:r>
+        <w:rPr>
+          <w:szCs w:val="24"/>
+        </w:rPr>
+        <w:t>ein</w:t>
+      </w:r>
+      <w:r>
+        <w:rPr>
+          <w:szCs w:val="24"/>
+        </w:rPr>
+        <w:t xml:space="preserve"> Ordner für den </w:t>
+      </w:r>
+      <w:r>
+        <w:rPr>
+          <w:i/>
+          <w:szCs w:val="24"/>
+        </w:rPr>
+        <w:t>Output</w:t>
+      </w:r>
+      <w:r>
+        <w:rPr>
+          <w:szCs w:val="24"/>
+        </w:rPr>
+        <w:t xml:space="preserve"> der </w:t>
+      </w:r>
+      <w:r>
+        <w:rPr>
+          <w:i/>
+          <w:szCs w:val="24"/>
+        </w:rPr>
+        <w:t>Luigi</w:t>
+      </w:r>
+      <w:r>
+        <w:rPr>
+          <w:szCs w:val="24"/>
+        </w:rPr>
+        <w:t>-</w:t>
+      </w:r>
+      <w:r>
+        <w:rPr>
+          <w:i/>
+          <w:szCs w:val="24"/>
+        </w:rPr>
+        <w:t>Tasks</w:t>
+      </w:r>
+      <w:r>
+        <w:rPr>
+          <w:i/>
+          <w:szCs w:val="24"/>
         </w:rPr>
         <w:t xml:space="preserve"> </w:t>
       </w:r>
       <w:r>
-        <w:t xml:space="preserve">markiert den Anfang. Der Inhalt des folgenden </w:t>
-      </w:r>
-      <w:r>
-        <w:t>&lt;Request&gt;</w:t>
-      </w:r>
-      <w:r>
-        <w:t>-</w:t>
-      </w:r>
-      <w:r>
-        <w:rPr>
-          <w:i/>
-        </w:rPr>
-        <w:t>Tag</w:t>
-      </w:r>
-      <w:r>
-        <w:rPr>
-          <w:i/>
-        </w:rPr>
-        <w:t>s</w:t>
-      </w:r>
-      <w:r>
-        <w:t xml:space="preserve"> beschreibt den Diagnose </w:t>
-      </w:r>
-      <w:r>
-        <w:t>Dienst</w:t>
-      </w:r>
-      <w:r>
-        <w:t xml:space="preserve">, der abgefragt werden soll. Zuletzt </w:t>
-      </w:r>
-      <w:r>
-        <w:t>wird innerhalb des &lt;Response&gt;-</w:t>
-      </w:r>
-      <w:r>
-        <w:rPr>
-          <w:i/>
-        </w:rPr>
-        <w:t>Tags</w:t>
-      </w:r>
-      <w:r>
-        <w:rPr>
-          <w:i/>
+        <w:rPr>
+          <w:szCs w:val="24"/>
+        </w:rPr>
+        <w:t xml:space="preserve">erstellt, welcher innerhalb des </w:t>
+      </w:r>
+      <w:r>
+        <w:rPr>
+          <w:i/>
+          <w:szCs w:val="24"/>
+        </w:rPr>
+        <w:t>Working-Directorys</w:t>
+      </w:r>
+      <w:r>
+        <w:rPr>
+          <w:szCs w:val="24"/>
+        </w:rPr>
+        <w:t xml:space="preserve"> liegt. Die Pfade sind relativ zum </w:t>
+      </w:r>
+      <w:r>
+        <w:rPr>
+          <w:i/>
+          <w:szCs w:val="24"/>
+        </w:rPr>
+        <w:t>Working-Directory</w:t>
+      </w:r>
+      <w:r>
+        <w:rPr>
+          <w:i/>
+          <w:szCs w:val="24"/>
         </w:rPr>
         <w:t xml:space="preserve"> </w:t>
       </w:r>
       <w:r>
-        <w:t xml:space="preserve">die zu erwartende Antwort festgelegt. Die ersten 3 </w:t>
-      </w:r>
-      <w:r>
-        <w:rPr>
-          <w:i/>
-        </w:rPr>
-        <w:t>Byte</w:t>
-      </w:r>
-      <w:r>
-        <w:rPr>
-          <w:i/>
-        </w:rPr>
-        <w:t>s</w:t>
-      </w:r>
-      <w:r>
-        <w:t xml:space="preserve"> sind dieselben wie die der Anfrage (</w:t>
-      </w:r>
-      <w:r>
-        <w:rPr>
-          <w:i/>
-        </w:rPr>
-        <w:t>Request</w:t>
-      </w:r>
-      <w:r>
-        <w:t>), lediglich um 40 erhöht und markieren den Beginn der Antwort (</w:t>
-      </w:r>
-      <w:r>
-        <w:rPr>
-          <w:i/>
-        </w:rPr>
-        <w:t>Response</w:t>
-      </w:r>
-      <w:r>
-        <w:t xml:space="preserve">). Die </w:t>
-      </w:r>
-      <w:r>
-        <w:rPr>
-          <w:i/>
-        </w:rPr>
-        <w:t>Byte</w:t>
-      </w:r>
-      <w:r>
-        <w:rPr>
-          <w:i/>
-        </w:rPr>
-        <w:t xml:space="preserve">s </w:t>
-      </w:r>
-      <w:r>
-        <w:t xml:space="preserve">nach diesen ersten 3 </w:t>
-      </w:r>
-      <w:r>
-        <w:rPr>
-          <w:i/>
-        </w:rPr>
-        <w:t>Bytes</w:t>
-      </w:r>
-      <w:r>
-        <w:rPr>
-          <w:i/>
+        <w:rPr>
+          <w:szCs w:val="24"/>
+        </w:rPr>
+        <w:t xml:space="preserve">angegeben, weshalb gewährleistet wird, dass diese sich entsprechend anpassen. Als letztes wird durch die </w:t>
+      </w:r>
+      <w:r>
+        <w:rPr>
+          <w:rFonts w:ascii="Courier New" w:hAnsi="Courier New" w:cs="Courier New"/>
+          <w:sz w:val="20"/>
+        </w:rPr>
+        <w:t>Create</w:t>
+      </w:r>
+      <w:r>
+        <w:rPr>
+          <w:rFonts w:ascii="Courier New" w:hAnsi="Courier New" w:cs="Courier New"/>
+          <w:sz w:val="20"/>
+        </w:rPr>
+        <w:t>ImportantFiles</w:t>
+      </w:r>
+      <w:r>
+        <w:rPr>
+          <w:rFonts w:ascii="Courier New" w:hAnsi="Courier New" w:cs="Courier New"/>
+          <w:sz w:val="20"/>
+        </w:rPr>
+        <w:t>Directory</w:t>
+      </w:r>
+      <w:r>
+        <w:rPr>
+          <w:rFonts w:ascii="Courier New" w:hAnsi="Courier New" w:cs="Courier New"/>
+          <w:sz w:val="20"/>
+        </w:rPr>
+        <w:t>()-</w:t>
+      </w:r>
+      <w:r>
+        <w:rPr>
+          <w:i/>
+          <w:szCs w:val="24"/>
+        </w:rPr>
+        <w:t>Task</w:t>
+      </w:r>
+      <w:r>
+        <w:rPr>
+          <w:szCs w:val="24"/>
+        </w:rPr>
+        <w:t xml:space="preserve"> ein Ordner für absolut essenzielle Dateien erstellt, welche später zwingend gebraucht werden. Jeder </w:t>
+      </w:r>
+      <w:r>
+        <w:rPr>
+          <w:i/>
+          <w:szCs w:val="24"/>
+        </w:rPr>
+        <w:t>Task</w:t>
+      </w:r>
+      <w:r>
+        <w:rPr>
+          <w:i/>
+          <w:szCs w:val="24"/>
         </w:rPr>
         <w:t xml:space="preserve"> </w:t>
       </w:r>
       <w:r>
-        <w:t xml:space="preserve">sind für den </w:t>
-      </w:r>
-      <w:r>
-        <w:rPr>
-          <w:i/>
-        </w:rPr>
-        <w:t>Payload</w:t>
-      </w:r>
-      <w:r>
-        <w:rPr>
-          <w:i/>
+        <w:rPr>
+          <w:szCs w:val="24"/>
+        </w:rPr>
+        <w:t xml:space="preserve">erzeugt wie in Kapitel 4.1.6 beschrieben einen </w:t>
+      </w:r>
+      <w:r>
+        <w:rPr>
+          <w:i/>
+          <w:szCs w:val="24"/>
+        </w:rPr>
+        <w:t>Output</w:t>
+      </w:r>
+      <w:r>
+        <w:rPr>
+          <w:i/>
+          <w:szCs w:val="24"/>
+        </w:rPr>
+        <w:t>,</w:t>
+      </w:r>
+      <w:r>
+        <w:rPr>
+          <w:szCs w:val="24"/>
+        </w:rPr>
+        <w:t xml:space="preserve"> in dem beispielsweise Informationen über den Verlauf der </w:t>
+      </w:r>
+      <w:r>
+        <w:rPr>
+          <w:i/>
+          <w:szCs w:val="24"/>
+        </w:rPr>
+        <w:t>Task</w:t>
+      </w:r>
+      <w:r>
+        <w:rPr>
+          <w:szCs w:val="24"/>
+        </w:rPr>
+        <w:t xml:space="preserve"> gespeichert werden können. Allerdings wurde die Speicherung wichtiger, </w:t>
+      </w:r>
+      <w:r>
+        <w:rPr>
+          <w:i/>
+          <w:szCs w:val="24"/>
+        </w:rPr>
+        <w:t>Task</w:t>
+      </w:r>
+      <w:r>
+        <w:rPr>
+          <w:szCs w:val="24"/>
+        </w:rPr>
+        <w:t xml:space="preserve">-relevanter Informationen auf einem anderen Wege realisiert. Es war wichtig, dass diese Daten möglichst zusammengefasst in wenigen Dateien zu finden sind. Statt also für jeden </w:t>
+      </w:r>
+      <w:r>
+        <w:rPr>
+          <w:i/>
+          <w:szCs w:val="24"/>
+        </w:rPr>
+        <w:t>Task</w:t>
+      </w:r>
+      <w:r>
+        <w:rPr>
+          <w:i/>
+          <w:szCs w:val="24"/>
         </w:rPr>
         <w:t xml:space="preserve"> </w:t>
       </w:r>
       <w:r>
-        <w:t xml:space="preserve">gedacht, also die eigentliche Antwort auf die gestellte Anfrage. In der Simulationsdatei wird die Anfrage eines Diagnose </w:t>
-      </w:r>
-      <w:r>
-        <w:t>Dienstes</w:t>
-      </w:r>
-      <w:r>
-        <w:t xml:space="preserve"> und dessen erwartete Antwort (bei fehlerfreier Funktion) also genau festgeschrieben. Aus Zeitgründen wurde auf die </w:t>
-      </w:r>
-      <w:r>
-        <w:t>dynamische Anpassung der Simulation</w:t>
-      </w:r>
-      <w:r>
-        <w:t xml:space="preserve">sdatei </w:t>
-      </w:r>
-      <w:r>
-        <w:t>an die jeweiligen Steuergeräte (ECUs) verzichtet</w:t>
-      </w:r>
-      <w:r>
-        <w:t>,</w:t>
-      </w:r>
-      <w:r>
+        <w:rPr>
+          <w:szCs w:val="24"/>
+        </w:rPr>
+        <w:t xml:space="preserve">den </w:t>
+      </w:r>
+      <w:r>
+        <w:rPr>
+          <w:i/>
+          <w:szCs w:val="24"/>
+        </w:rPr>
+        <w:t>Output</w:t>
+      </w:r>
+      <w:r>
+        <w:rPr>
+          <w:szCs w:val="24"/>
+        </w:rPr>
+        <w:t xml:space="preserve"> zu speichern, wurden diese wichtigen Daten in YAML-Dateien gespeichert und zusammengefasst. In diesen sind zu jedem </w:t>
+      </w:r>
+      <w:r>
+        <w:rPr>
+          <w:i/>
+          <w:szCs w:val="24"/>
+        </w:rPr>
+        <w:t>Task</w:t>
+      </w:r>
+      <w:r>
+        <w:rPr>
+          <w:i/>
+          <w:szCs w:val="24"/>
+        </w:rPr>
         <w:t xml:space="preserve"> </w:t>
       </w:r>
       <w:r>
-        <w:t xml:space="preserve">sodass lediglich </w:t>
-      </w:r>
-      <w:r>
-        <w:t>diejenigen dienste</w:t>
-      </w:r>
-      <w:r>
-        <w:t xml:space="preserve"> getestet werden</w:t>
-      </w:r>
-      <w:r>
-        <w:t xml:space="preserve">, zu </w:t>
-      </w:r>
-      <w:r>
-        <w:t>welchen</w:t>
-      </w:r>
-      <w:r>
-        <w:t xml:space="preserve"> alle Steuergeräte in der Lage sind</w:t>
-      </w:r>
-      <w:r>
-        <w:t xml:space="preserve">. Ist eine Simulation vollständig durchlaufen, so liegen am Ende die Ergebnisse eines Kurztests vor, welche </w:t>
-      </w:r>
-      <w:r>
-        <w:t xml:space="preserve">im Anschluss überprüft werden können. Die Ergebnisse </w:t>
-      </w:r>
-      <w:r>
-        <w:t>der Kurztests</w:t>
-      </w:r>
-      <w:r>
-        <w:t xml:space="preserve"> werden in XML Format abgespeichert. Für die Überprüfung der Ergebnisse wird wiederrum die Simulationsdatei benötigt</w:t>
-      </w:r>
-      <w:r>
-        <w:t xml:space="preserve">, denn wie bereits beschrieben sind die erwarteten Antworten aller zu testenden Diagnosedienste bereits vorab in dieser Simulationsdatei festgeschrieben worden. Es werden also die Ergebnisse des Kurztests mit den erwarteten Antworten verglichen. Eine Simulation gilt daher sinnvollerweise als Fehlerfrei, wenn die Erwartungen mit den Ergebnissen übereinstimmen. Während des Programmablaufs wird dieser Vorgang für jedes Steuergerät wiederholt </w:t>
-      </w:r>
-      <w:r>
-        <w:t>und d</w:t>
-      </w:r>
-      <w:r>
-        <w:t xml:space="preserve">ie Ergebnisse </w:t>
-      </w:r>
-      <w:r>
-        <w:t>der</w:t>
-      </w:r>
-      <w:r>
-        <w:t xml:space="preserve"> Simulationen werden gut strukturiert in</w:t>
-      </w:r>
-      <w:r>
-        <w:lastRenderedPageBreak/>
-        <w:t xml:space="preserve">nerhalb des Projektordners abgelegt, sodass zu einem späteren Zeitpunkt einfach auf sie zugegriffen werden kann. </w:t>
+        <w:rPr>
+          <w:szCs w:val="24"/>
+        </w:rPr>
+        <w:t xml:space="preserve">der Name, die Zeit und der Status </w:t>
+      </w:r>
+      <w:r>
+        <w:rPr>
+          <w:szCs w:val="24"/>
+        </w:rPr>
+        <w:t>gespeichert, wie im Folgenden zu sehen:</w:t>
+      </w:r>
+    </w:p>
+    <w:p>
+      <w:pPr>
+        <w:rPr>
+          <w:szCs w:val="24"/>
+        </w:rPr>
+      </w:pPr>
+      <w:r>
+        <w:rPr>
+          <w:szCs w:val="24"/>
+        </w:rPr>
+        <w:t>&lt;X&gt;</w:t>
+      </w:r>
+    </w:p>
+    <w:p>
+      <w:pPr>
+        <w:rPr>
+          <w:szCs w:val="24"/>
+        </w:rPr>
+      </w:pPr>
+      <w:r>
+        <w:rPr>
+          <w:szCs w:val="24"/>
+        </w:rPr>
+        <w:t xml:space="preserve">Um zu entscheiden, ob ein </w:t>
+      </w:r>
+      <w:r>
+        <w:rPr>
+          <w:i/>
+          <w:szCs w:val="24"/>
+        </w:rPr>
+        <w:t xml:space="preserve">Task </w:t>
+      </w:r>
+      <w:r>
+        <w:rPr>
+          <w:szCs w:val="24"/>
+        </w:rPr>
+        <w:t>erfolgreich abgeschlossen ist oder nicht, muss eine jeweils individuelle.</w:t>
+      </w:r>
+      <w:bookmarkStart w:id="35" w:name="_GoBack"/>
+      <w:bookmarkEnd w:id="35"/>
+    </w:p>
+    <w:p>
+      <w:r>
+        <w:rPr>
+          <w:szCs w:val="24"/>
+        </w:rPr>
+        <w:t xml:space="preserve"> </w:t>
       </w:r>
     </w:p>
     <w:p>
       <w:pPr>
         <w:pStyle w:val="berschrift3"/>
-      </w:pPr>
+        <w:numPr>
+          <w:ilvl w:val="0"/>
+          <w:numId w:val="0"/>
+        </w:numPr>
+        <w:ind w:left="680"/>
+      </w:pPr>
+      <w:r>
+        <w:t xml:space="preserve"> </w:t>
+      </w:r>
     </w:p>
     <w:p/>
     <w:p>
@@ -11171,6 +11659,95 @@
     </w:lvl>
   </w:abstractNum>
   <w:abstractNum w:abstractNumId="22" w15:restartNumberingAfterBreak="0">
+    <w:nsid w:val="3AE117F9"/>
+    <w:multiLevelType w:val="hybridMultilevel"/>
+    <w:tmpl w:val="0C68408E"/>
+    <w:lvl w:ilvl="0" w:tplc="0407000F">
+      <w:start w:val="1"/>
+      <w:numFmt w:val="decimal"/>
+      <w:lvlText w:val="%1."/>
+      <w:lvlJc w:val="left"/>
+      <w:pPr>
+        <w:ind w:left="720" w:hanging="360"/>
+      </w:pPr>
+    </w:lvl>
+    <w:lvl w:ilvl="1" w:tplc="04070001">
+      <w:start w:val="1"/>
+      <w:numFmt w:val="bullet"/>
+      <w:lvlText w:val=""/>
+      <w:lvlJc w:val="left"/>
+      <w:pPr>
+        <w:ind w:left="1440" w:hanging="360"/>
+      </w:pPr>
+      <w:rPr>
+        <w:rFonts w:ascii="Symbol" w:hAnsi="Symbol" w:hint="default"/>
+      </w:rPr>
+    </w:lvl>
+    <w:lvl w:ilvl="2" w:tplc="0407001B" w:tentative="1">
+      <w:start w:val="1"/>
+      <w:numFmt w:val="lowerRoman"/>
+      <w:lvlText w:val="%3."/>
+      <w:lvlJc w:val="right"/>
+      <w:pPr>
+        <w:ind w:left="2160" w:hanging="180"/>
+      </w:pPr>
+    </w:lvl>
+    <w:lvl w:ilvl="3" w:tplc="0407000F" w:tentative="1">
+      <w:start w:val="1"/>
+      <w:numFmt w:val="decimal"/>
+      <w:lvlText w:val="%4."/>
+      <w:lvlJc w:val="left"/>
+      <w:pPr>
+        <w:ind w:left="2880" w:hanging="360"/>
+      </w:pPr>
+    </w:lvl>
+    <w:lvl w:ilvl="4" w:tplc="04070019" w:tentative="1">
+      <w:start w:val="1"/>
+      <w:numFmt w:val="lowerLetter"/>
+      <w:lvlText w:val="%5."/>
+      <w:lvlJc w:val="left"/>
+      <w:pPr>
+        <w:ind w:left="3600" w:hanging="360"/>
+      </w:pPr>
+    </w:lvl>
+    <w:lvl w:ilvl="5" w:tplc="0407001B" w:tentative="1">
+      <w:start w:val="1"/>
+      <w:numFmt w:val="lowerRoman"/>
+      <w:lvlText w:val="%6."/>
+      <w:lvlJc w:val="right"/>
+      <w:pPr>
+        <w:ind w:left="4320" w:hanging="180"/>
+      </w:pPr>
+    </w:lvl>
+    <w:lvl w:ilvl="6" w:tplc="0407000F" w:tentative="1">
+      <w:start w:val="1"/>
+      <w:numFmt w:val="decimal"/>
+      <w:lvlText w:val="%7."/>
+      <w:lvlJc w:val="left"/>
+      <w:pPr>
+        <w:ind w:left="5040" w:hanging="360"/>
+      </w:pPr>
+    </w:lvl>
+    <w:lvl w:ilvl="7" w:tplc="04070019" w:tentative="1">
+      <w:start w:val="1"/>
+      <w:numFmt w:val="lowerLetter"/>
+      <w:lvlText w:val="%8."/>
+      <w:lvlJc w:val="left"/>
+      <w:pPr>
+        <w:ind w:left="5760" w:hanging="360"/>
+      </w:pPr>
+    </w:lvl>
+    <w:lvl w:ilvl="8" w:tplc="0407001B" w:tentative="1">
+      <w:start w:val="1"/>
+      <w:numFmt w:val="lowerRoman"/>
+      <w:lvlText w:val="%9."/>
+      <w:lvlJc w:val="right"/>
+      <w:pPr>
+        <w:ind w:left="6480" w:hanging="180"/>
+      </w:pPr>
+    </w:lvl>
+  </w:abstractNum>
+  <w:abstractNum w:abstractNumId="23" w15:restartNumberingAfterBreak="0">
     <w:nsid w:val="3BB42BA7"/>
     <w:multiLevelType w:val="hybridMultilevel"/>
     <w:tmpl w:val="B6545630"/>
@@ -11256,7 +11833,7 @@
       </w:pPr>
     </w:lvl>
   </w:abstractNum>
-  <w:abstractNum w:abstractNumId="23" w15:restartNumberingAfterBreak="0">
+  <w:abstractNum w:abstractNumId="24" w15:restartNumberingAfterBreak="0">
     <w:nsid w:val="3F6F52A8"/>
     <w:multiLevelType w:val="singleLevel"/>
     <w:tmpl w:val="1AB4F454"/>
@@ -11278,7 +11855,7 @@
       </w:rPr>
     </w:lvl>
   </w:abstractNum>
-  <w:abstractNum w:abstractNumId="24" w15:restartNumberingAfterBreak="0">
+  <w:abstractNum w:abstractNumId="25" w15:restartNumberingAfterBreak="0">
     <w:nsid w:val="41952287"/>
     <w:multiLevelType w:val="multilevel"/>
     <w:tmpl w:val="0407001F"/>
@@ -11364,7 +11941,7 @@
       </w:pPr>
     </w:lvl>
   </w:abstractNum>
-  <w:abstractNum w:abstractNumId="25" w15:restartNumberingAfterBreak="0">
+  <w:abstractNum w:abstractNumId="26" w15:restartNumberingAfterBreak="0">
     <w:nsid w:val="449A1693"/>
     <w:multiLevelType w:val="singleLevel"/>
     <w:tmpl w:val="0407000F"/>
@@ -11381,7 +11958,7 @@
       </w:pPr>
     </w:lvl>
   </w:abstractNum>
-  <w:abstractNum w:abstractNumId="26" w15:restartNumberingAfterBreak="0">
+  <w:abstractNum w:abstractNumId="27" w15:restartNumberingAfterBreak="0">
     <w:nsid w:val="4A2653F5"/>
     <w:multiLevelType w:val="multilevel"/>
     <w:tmpl w:val="0407001F"/>
@@ -11467,7 +12044,7 @@
       </w:pPr>
     </w:lvl>
   </w:abstractNum>
-  <w:abstractNum w:abstractNumId="27" w15:restartNumberingAfterBreak="0">
+  <w:abstractNum w:abstractNumId="28" w15:restartNumberingAfterBreak="0">
     <w:nsid w:val="4BA24A17"/>
     <w:multiLevelType w:val="singleLevel"/>
     <w:tmpl w:val="1AB4F454"/>
@@ -11489,7 +12066,7 @@
       </w:rPr>
     </w:lvl>
   </w:abstractNum>
-  <w:abstractNum w:abstractNumId="28" w15:restartNumberingAfterBreak="0">
+  <w:abstractNum w:abstractNumId="29" w15:restartNumberingAfterBreak="0">
     <w:nsid w:val="50797ADD"/>
     <w:multiLevelType w:val="multilevel"/>
     <w:tmpl w:val="0407001D"/>
@@ -11575,7 +12152,7 @@
       </w:pPr>
     </w:lvl>
   </w:abstractNum>
-  <w:abstractNum w:abstractNumId="29" w15:restartNumberingAfterBreak="0">
+  <w:abstractNum w:abstractNumId="30" w15:restartNumberingAfterBreak="0">
     <w:nsid w:val="51D8138F"/>
     <w:multiLevelType w:val="singleLevel"/>
     <w:tmpl w:val="1AB4F454"/>
@@ -11597,7 +12174,7 @@
       </w:rPr>
     </w:lvl>
   </w:abstractNum>
-  <w:abstractNum w:abstractNumId="30" w15:restartNumberingAfterBreak="0">
+  <w:abstractNum w:abstractNumId="31" w15:restartNumberingAfterBreak="0">
     <w:nsid w:val="57495A14"/>
     <w:multiLevelType w:val="multilevel"/>
     <w:tmpl w:val="37006094"/>
@@ -11688,7 +12265,7 @@
       </w:pPr>
     </w:lvl>
   </w:abstractNum>
-  <w:abstractNum w:abstractNumId="31" w15:restartNumberingAfterBreak="0">
+  <w:abstractNum w:abstractNumId="32" w15:restartNumberingAfterBreak="0">
     <w:nsid w:val="59945146"/>
     <w:multiLevelType w:val="singleLevel"/>
     <w:tmpl w:val="0407000F"/>
@@ -11705,7 +12282,7 @@
       </w:pPr>
     </w:lvl>
   </w:abstractNum>
-  <w:abstractNum w:abstractNumId="32" w15:restartNumberingAfterBreak="0">
+  <w:abstractNum w:abstractNumId="33" w15:restartNumberingAfterBreak="0">
     <w:nsid w:val="5B951FFE"/>
     <w:multiLevelType w:val="singleLevel"/>
     <w:tmpl w:val="1AB4F454"/>
@@ -11727,7 +12304,7 @@
       </w:rPr>
     </w:lvl>
   </w:abstractNum>
-  <w:abstractNum w:abstractNumId="33" w15:restartNumberingAfterBreak="0">
+  <w:abstractNum w:abstractNumId="34" w15:restartNumberingAfterBreak="0">
     <w:nsid w:val="5C8828E7"/>
     <w:multiLevelType w:val="hybridMultilevel"/>
     <w:tmpl w:val="E2F8CD60"/>
@@ -11840,7 +12417,7 @@
       </w:rPr>
     </w:lvl>
   </w:abstractNum>
-  <w:abstractNum w:abstractNumId="34" w15:restartNumberingAfterBreak="0">
+  <w:abstractNum w:abstractNumId="35" w15:restartNumberingAfterBreak="0">
     <w:nsid w:val="5FEA57DD"/>
     <w:multiLevelType w:val="hybridMultilevel"/>
     <w:tmpl w:val="FB2A2CF2"/>
@@ -11953,7 +12530,7 @@
       </w:rPr>
     </w:lvl>
   </w:abstractNum>
-  <w:abstractNum w:abstractNumId="35" w15:restartNumberingAfterBreak="0">
+  <w:abstractNum w:abstractNumId="36" w15:restartNumberingAfterBreak="0">
     <w:nsid w:val="602A6434"/>
     <w:multiLevelType w:val="multilevel"/>
     <w:tmpl w:val="0407001F"/>
@@ -12039,7 +12616,7 @@
       </w:pPr>
     </w:lvl>
   </w:abstractNum>
-  <w:abstractNum w:abstractNumId="36" w15:restartNumberingAfterBreak="0">
+  <w:abstractNum w:abstractNumId="37" w15:restartNumberingAfterBreak="0">
     <w:nsid w:val="62AE773C"/>
     <w:multiLevelType w:val="multilevel"/>
     <w:tmpl w:val="0407001D"/>
@@ -12152,7 +12729,7 @@
       </w:pPr>
     </w:lvl>
   </w:abstractNum>
-  <w:abstractNum w:abstractNumId="37" w15:restartNumberingAfterBreak="0">
+  <w:abstractNum w:abstractNumId="38" w15:restartNumberingAfterBreak="0">
     <w:nsid w:val="6AA57A17"/>
     <w:multiLevelType w:val="singleLevel"/>
     <w:tmpl w:val="1AB4F454"/>
@@ -12174,7 +12751,7 @@
       </w:rPr>
     </w:lvl>
   </w:abstractNum>
-  <w:abstractNum w:abstractNumId="38" w15:restartNumberingAfterBreak="0">
+  <w:abstractNum w:abstractNumId="39" w15:restartNumberingAfterBreak="0">
     <w:nsid w:val="6C362613"/>
     <w:multiLevelType w:val="singleLevel"/>
     <w:tmpl w:val="0407000F"/>
@@ -12191,7 +12768,7 @@
       </w:pPr>
     </w:lvl>
   </w:abstractNum>
-  <w:abstractNum w:abstractNumId="39" w15:restartNumberingAfterBreak="0">
+  <w:abstractNum w:abstractNumId="40" w15:restartNumberingAfterBreak="0">
     <w:nsid w:val="70180DE8"/>
     <w:multiLevelType w:val="hybridMultilevel"/>
     <w:tmpl w:val="3B5CC268"/>
@@ -12280,7 +12857,7 @@
       </w:pPr>
     </w:lvl>
   </w:abstractNum>
-  <w:abstractNum w:abstractNumId="40" w15:restartNumberingAfterBreak="0">
+  <w:abstractNum w:abstractNumId="41" w15:restartNumberingAfterBreak="0">
     <w:nsid w:val="70DF772D"/>
     <w:multiLevelType w:val="singleLevel"/>
     <w:tmpl w:val="0407000F"/>
@@ -12297,7 +12874,7 @@
       </w:pPr>
     </w:lvl>
   </w:abstractNum>
-  <w:abstractNum w:abstractNumId="41" w15:restartNumberingAfterBreak="0">
+  <w:abstractNum w:abstractNumId="42" w15:restartNumberingAfterBreak="0">
     <w:nsid w:val="75411D43"/>
     <w:multiLevelType w:val="singleLevel"/>
     <w:tmpl w:val="1AB4F454"/>
@@ -12319,7 +12896,7 @@
       </w:rPr>
     </w:lvl>
   </w:abstractNum>
-  <w:abstractNum w:abstractNumId="42" w15:restartNumberingAfterBreak="0">
+  <w:abstractNum w:abstractNumId="43" w15:restartNumberingAfterBreak="0">
     <w:nsid w:val="78B33B6C"/>
     <w:multiLevelType w:val="singleLevel"/>
     <w:tmpl w:val="1AB4F454"/>
@@ -12341,7 +12918,7 @@
       </w:rPr>
     </w:lvl>
   </w:abstractNum>
-  <w:abstractNum w:abstractNumId="43" w15:restartNumberingAfterBreak="0">
+  <w:abstractNum w:abstractNumId="44" w15:restartNumberingAfterBreak="0">
     <w:nsid w:val="7D8A6FE6"/>
     <w:multiLevelType w:val="multilevel"/>
     <w:tmpl w:val="F5123CA6"/>
@@ -12464,7 +13041,7 @@
     </w:lvl>
   </w:abstractNum>
   <w:num w:numId="1">
-    <w:abstractNumId w:val="43"/>
+    <w:abstractNumId w:val="44"/>
   </w:num>
   <w:num w:numId="2">
     <w:abstractNumId w:val="6"/>
@@ -12497,13 +13074,13 @@
     <w:abstractNumId w:val="0"/>
   </w:num>
   <w:num w:numId="12">
+    <w:abstractNumId w:val="43"/>
+  </w:num>
+  <w:num w:numId="13">
     <w:abstractNumId w:val="42"/>
   </w:num>
-  <w:num w:numId="13">
-    <w:abstractNumId w:val="41"/>
-  </w:num>
   <w:num w:numId="14">
-    <w:abstractNumId w:val="27"/>
+    <w:abstractNumId w:val="28"/>
   </w:num>
   <w:num w:numId="15">
     <w:abstractNumId w:val="16"/>
@@ -12515,10 +13092,10 @@
     <w:abstractNumId w:val="14"/>
   </w:num>
   <w:num w:numId="18">
-    <w:abstractNumId w:val="37"/>
+    <w:abstractNumId w:val="38"/>
   </w:num>
   <w:num w:numId="19">
-    <w:abstractNumId w:val="36"/>
+    <w:abstractNumId w:val="37"/>
   </w:num>
   <w:num w:numId="20">
     <w:abstractNumId w:val="15"/>
@@ -12527,73 +13104,76 @@
     <w:abstractNumId w:val="12"/>
   </w:num>
   <w:num w:numId="22">
-    <w:abstractNumId w:val="31"/>
+    <w:abstractNumId w:val="32"/>
   </w:num>
   <w:num w:numId="23">
-    <w:abstractNumId w:val="40"/>
+    <w:abstractNumId w:val="41"/>
   </w:num>
   <w:num w:numId="24">
-    <w:abstractNumId w:val="38"/>
+    <w:abstractNumId w:val="39"/>
   </w:num>
   <w:num w:numId="25">
     <w:abstractNumId w:val="20"/>
   </w:num>
   <w:num w:numId="26">
-    <w:abstractNumId w:val="25"/>
+    <w:abstractNumId w:val="26"/>
   </w:num>
   <w:num w:numId="27">
     <w:abstractNumId w:val="10"/>
   </w:num>
   <w:num w:numId="28">
-    <w:abstractNumId w:val="23"/>
+    <w:abstractNumId w:val="24"/>
   </w:num>
   <w:num w:numId="29">
-    <w:abstractNumId w:val="32"/>
+    <w:abstractNumId w:val="33"/>
   </w:num>
   <w:num w:numId="30">
-    <w:abstractNumId w:val="29"/>
+    <w:abstractNumId w:val="30"/>
   </w:num>
   <w:num w:numId="31">
-    <w:abstractNumId w:val="30"/>
+    <w:abstractNumId w:val="31"/>
   </w:num>
   <w:num w:numId="32">
     <w:abstractNumId w:val="11"/>
   </w:num>
   <w:num w:numId="33">
-    <w:abstractNumId w:val="35"/>
+    <w:abstractNumId w:val="36"/>
   </w:num>
   <w:num w:numId="34">
-    <w:abstractNumId w:val="26"/>
+    <w:abstractNumId w:val="27"/>
   </w:num>
   <w:num w:numId="35">
-    <w:abstractNumId w:val="24"/>
+    <w:abstractNumId w:val="25"/>
   </w:num>
   <w:num w:numId="36">
     <w:abstractNumId w:val="13"/>
   </w:num>
   <w:num w:numId="37">
-    <w:abstractNumId w:val="22"/>
+    <w:abstractNumId w:val="23"/>
   </w:num>
   <w:num w:numId="38">
-    <w:abstractNumId w:val="28"/>
+    <w:abstractNumId w:val="29"/>
   </w:num>
   <w:num w:numId="39">
     <w:abstractNumId w:val="19"/>
   </w:num>
   <w:num w:numId="40">
-    <w:abstractNumId w:val="39"/>
+    <w:abstractNumId w:val="40"/>
   </w:num>
   <w:num w:numId="41">
     <w:abstractNumId w:val="17"/>
   </w:num>
   <w:num w:numId="42">
-    <w:abstractNumId w:val="34"/>
+    <w:abstractNumId w:val="35"/>
   </w:num>
   <w:num w:numId="43">
-    <w:abstractNumId w:val="33"/>
+    <w:abstractNumId w:val="34"/>
   </w:num>
   <w:num w:numId="44">
     <w:abstractNumId w:val="21"/>
+  </w:num>
+  <w:num w:numId="45">
+    <w:abstractNumId w:val="22"/>
   </w:num>
   <w:numIdMacAtCleanup w:val="30"/>
 </w:numbering>
@@ -14478,7 +15058,7 @@
 </file>
 
 <file path=customXml/itemProps1.xml><?xml version="1.0" encoding="utf-8"?>
-<ds:datastoreItem xmlns:ds="http://schemas.openxmlformats.org/officeDocument/2006/customXml" ds:itemID="{51BAE115-455C-4A4A-B6FA-CCA532C502B1}">
+<ds:datastoreItem xmlns:ds="http://schemas.openxmlformats.org/officeDocument/2006/customXml" ds:itemID="{1A2A4ADB-5C60-431F-B5DF-A6C9461A6CFB}">
   <ds:schemaRefs>
     <ds:schemaRef ds:uri="http://schemas.openxmlformats.org/officeDocument/2006/bibliography"/>
   </ds:schemaRefs>

</xml_diff>

<commit_message>
4.2.2	Das Einloggen in das Diagnoseportal + 4.2.3	Das downloaden und parsen der Metaview + Das Erstellen der ECU Verzeichnisse innerhalb des Working Directorys
</commit_message>
<xml_diff>
--- a/Continuous Integration Thesis.docx
+++ b/Continuous Integration Thesis.docx
@@ -2144,6 +2144,20 @@
           <w:tab w:val="left" w:pos="1440"/>
         </w:tabs>
       </w:pPr>
+      <w:r>
+        <w:t>DP</w:t>
+      </w:r>
+      <w:r>
+        <w:tab/>
+        <w:t>Diagnoseportal</w:t>
+      </w:r>
+    </w:p>
+    <w:p>
+      <w:pPr>
+        <w:tabs>
+          <w:tab w:val="left" w:pos="1440"/>
+        </w:tabs>
+      </w:pPr>
     </w:p>
     <w:p>
       <w:pPr>
@@ -9075,10 +9089,7 @@
         <w:t xml:space="preserve">markiert den Anfang. Der Inhalt des folgenden </w:t>
       </w:r>
       <w:r>
-        <w:t>&lt;Request&gt;</w:t>
-      </w:r>
-      <w:r>
-        <w:t>-</w:t>
+        <w:t>&lt;Request&gt;-</w:t>
       </w:r>
       <w:r>
         <w:rPr>
@@ -9270,7 +9281,10 @@
       </w:pPr>
       <w:r>
         <w:lastRenderedPageBreak/>
-        <w:t>Das Erstellen einer übersichtlichen Ordnerstruktur</w:t>
+        <w:t>Das Erstellen</w:t>
+      </w:r>
+      <w:r>
+        <w:t xml:space="preserve"> der Basis-Verzeichnisse</w:t>
       </w:r>
     </w:p>
     <w:p>
@@ -9391,7 +9405,19 @@
         <w:rPr>
           <w:szCs w:val="24"/>
         </w:rPr>
-        <w:t xml:space="preserve"> bezeichnet) erstellt wird, wird geprüft ob es bereits existiert oder nicht. Es wird selbstverständlich nur dann erstellt, wenn dies nicht der Fall ist. Als nächstes wird innerhalb von </w:t>
+        <w:t xml:space="preserve"> bezeichnet) erstellt wird, wird geprüft ob es bereits existiert oder nicht. Es wird selbstverständlich nur dann erstellt, wenn dies nicht der Fall ist.</w:t>
+      </w:r>
+      <w:r>
+        <w:rPr>
+          <w:szCs w:val="24"/>
+        </w:rPr>
+        <w:t xml:space="preserve"> </w:t>
+      </w:r>
+      <w:r>
+        <w:rPr>
+          <w:szCs w:val="24"/>
+        </w:rPr>
+        <w:t xml:space="preserve">Als nächstes wird innerhalb von </w:t>
       </w:r>
       <w:r>
         <w:rPr>
@@ -9591,7 +9617,19 @@
         <w:rPr>
           <w:szCs w:val="24"/>
         </w:rPr>
-        <w:t xml:space="preserve"> in dem beispielsweise Informationen über den Verlauf der </w:t>
+        <w:t xml:space="preserve"> in</w:t>
+      </w:r>
+      <w:r>
+        <w:rPr>
+          <w:szCs w:val="24"/>
+        </w:rPr>
+        <w:t xml:space="preserve"> welchem</w:t>
+      </w:r>
+      <w:r>
+        <w:rPr>
+          <w:szCs w:val="24"/>
+        </w:rPr>
+        <w:t xml:space="preserve"> beispielsweise Informationen über den Verlauf der </w:t>
       </w:r>
       <w:r>
         <w:rPr>
@@ -9650,7 +9688,19 @@
         <w:rPr>
           <w:szCs w:val="24"/>
         </w:rPr>
-        <w:t xml:space="preserve"> zu speichern, wurden diese wichtigen Daten in YAML-Dateien gespeichert und zusammengefasst. In diesen sind zu jedem </w:t>
+        <w:t xml:space="preserve"> zu speichern, </w:t>
+      </w:r>
+      <w:r>
+        <w:rPr>
+          <w:szCs w:val="24"/>
+        </w:rPr>
+        <w:t xml:space="preserve">welcher danach logischerweise in einer jeweils separaten Datei liegt, </w:t>
+      </w:r>
+      <w:r>
+        <w:rPr>
+          <w:szCs w:val="24"/>
+        </w:rPr>
+        <w:t xml:space="preserve">wurden diese wichtigen Daten in YAML-Dateien gespeichert und zusammengefasst. In diesen sind zu jedem </w:t>
       </w:r>
       <w:r>
         <w:rPr>
@@ -9715,33 +9765,1536 @@
         <w:rPr>
           <w:szCs w:val="24"/>
         </w:rPr>
-        <w:t>erfolgreich abgeschlossen ist oder nicht, muss eine jeweils individuelle.</w:t>
+        <w:t>erfolgreich abgeschlossen ist oder nicht, muss eine jeweils individuelle</w:t>
+      </w:r>
+      <w:r>
+        <w:rPr>
+          <w:szCs w:val="24"/>
+        </w:rPr>
+        <w:t xml:space="preserve"> Prüfung dieser </w:t>
+      </w:r>
+      <w:r>
+        <w:rPr>
+          <w:i/>
+          <w:szCs w:val="24"/>
+        </w:rPr>
+        <w:t>Task</w:t>
+      </w:r>
+      <w:r>
+        <w:rPr>
+          <w:szCs w:val="24"/>
+        </w:rPr>
+        <w:t xml:space="preserve"> stattfinden, was durch unkomplizierte keine Abfragen geschieht. Im Falle der Erstellung der Ordner, wird beispielsweiße kurz </w:t>
+      </w:r>
+      <w:r>
+        <w:rPr>
+          <w:i/>
+          <w:szCs w:val="24"/>
+        </w:rPr>
+        <w:t>nach</w:t>
+      </w:r>
+      <w:r>
+        <w:rPr>
+          <w:szCs w:val="24"/>
+        </w:rPr>
+        <w:t xml:space="preserve"> der eigentlichen Erstellung abgefragt, ob dieser Ordner mittlerweile existiert oder nicht. In der im YAML-Formt aufgebauten Infodatei ist später schnell nachzuvollziehen, welche </w:t>
+      </w:r>
+      <w:r>
+        <w:rPr>
+          <w:i/>
+          <w:szCs w:val="24"/>
+        </w:rPr>
+        <w:t>Tasks</w:t>
+      </w:r>
+      <w:r>
+        <w:rPr>
+          <w:szCs w:val="24"/>
+        </w:rPr>
+        <w:t xml:space="preserve"> erfolgreich waren und welche nicht. Diese Informationen sind über die </w:t>
+      </w:r>
+      <w:r>
+        <w:rPr>
+          <w:i/>
+          <w:szCs w:val="24"/>
+        </w:rPr>
+        <w:t>Luigi</w:t>
+      </w:r>
+      <w:r>
+        <w:rPr>
+          <w:i/>
+          <w:szCs w:val="24"/>
+        </w:rPr>
+        <w:t xml:space="preserve">-Web-Visualisierung </w:t>
+      </w:r>
+      <w:r>
+        <w:rPr>
+          <w:szCs w:val="24"/>
+        </w:rPr>
+        <w:t xml:space="preserve">zwar genauso, bzw. sogar ansprechender aufbereitet, allerdings nur solange der </w:t>
+      </w:r>
+      <w:r>
+        <w:rPr>
+          <w:i/>
+          <w:szCs w:val="24"/>
+        </w:rPr>
+        <w:t>Central-Scheduler</w:t>
+      </w:r>
+      <w:r>
+        <w:rPr>
+          <w:szCs w:val="24"/>
+        </w:rPr>
+        <w:t xml:space="preserve"> (vgl. Kapitel 4.1.6) noch läuft bzw. die Webansicht verfügbar ist. Wenn dies jedoch nicht mehr der Fall ist, so sind diese Informationen immer noch in den eben beschriebenen Infodateien verfügbar.</w:t>
+      </w:r>
+    </w:p>
+    <w:p>
+      <w:pPr>
+        <w:pStyle w:val="berschrift3"/>
+      </w:pPr>
+      <w:r>
+        <w:lastRenderedPageBreak/>
+        <w:t>Das Einloggen in das Diagnose</w:t>
+      </w:r>
+      <w:r>
+        <w:t>p</w:t>
+      </w:r>
+      <w:r>
+        <w:t>ortal</w:t>
+      </w:r>
+    </w:p>
+    <w:p>
+      <w:pPr>
+        <w:rPr>
+          <w:szCs w:val="24"/>
+        </w:rPr>
+      </w:pPr>
+      <w:r>
+        <w:rPr>
+          <w:szCs w:val="24"/>
+        </w:rPr>
+        <w:t>Im Diagnose</w:t>
+      </w:r>
+      <w:r>
+        <w:rPr>
+          <w:szCs w:val="24"/>
+        </w:rPr>
+        <w:t>p</w:t>
+      </w:r>
+      <w:r>
+        <w:rPr>
+          <w:szCs w:val="24"/>
+        </w:rPr>
+        <w:t xml:space="preserve">ortal werden alle Daten gelagert, welche relevant für die Fahrzeugdiagnose sind. Diese Plattform ist selbstverständlich Passwortgeschützt und nur befugten Mitarbeitern zugänglich, weshalb sich mit den eigenen </w:t>
+      </w:r>
+      <w:r>
+        <w:rPr>
+          <w:i/>
+          <w:szCs w:val="24"/>
+        </w:rPr>
+        <w:t>Login-</w:t>
+      </w:r>
+      <w:r>
+        <w:rPr>
+          <w:szCs w:val="24"/>
+        </w:rPr>
+        <w:t>Daten zuerst einmal auf das Portal geschaltet werden muss</w:t>
+      </w:r>
+      <w:r>
+        <w:rPr>
+          <w:szCs w:val="24"/>
+        </w:rPr>
+        <w:t>.</w:t>
+      </w:r>
+      <w:r>
+        <w:rPr>
+          <w:szCs w:val="24"/>
+        </w:rPr>
+        <w:t xml:space="preserve"> Da der </w:t>
+      </w:r>
+      <w:r>
+        <w:rPr>
+          <w:i/>
+          <w:szCs w:val="24"/>
+        </w:rPr>
+        <w:t>Login</w:t>
+      </w:r>
+      <w:r>
+        <w:rPr>
+          <w:szCs w:val="24"/>
+        </w:rPr>
+        <w:t xml:space="preserve">-Name für das Portal von der aktiven </w:t>
+      </w:r>
+      <w:r>
+        <w:rPr>
+          <w:i/>
+          <w:szCs w:val="24"/>
+        </w:rPr>
+        <w:t>Windows-Session</w:t>
+      </w:r>
+      <w:r>
+        <w:rPr>
+          <w:szCs w:val="24"/>
+        </w:rPr>
+        <w:t xml:space="preserve"> übernommen wird, kann dieser bequem über </w:t>
+      </w:r>
+      <w:r>
+        <w:rPr>
+          <w:rFonts w:ascii="Courier New" w:hAnsi="Courier New" w:cs="Courier New"/>
+          <w:szCs w:val="24"/>
+        </w:rPr>
+        <w:t>os.getLogin()</w:t>
+      </w:r>
+      <w:r>
+        <w:rPr>
+          <w:szCs w:val="24"/>
+        </w:rPr>
+        <w:t xml:space="preserve">erhalten werden. Das </w:t>
+      </w:r>
+      <w:r>
+        <w:rPr>
+          <w:rFonts w:ascii="Courier New" w:hAnsi="Courier New" w:cs="Courier New"/>
+          <w:szCs w:val="24"/>
+        </w:rPr>
+        <w:t>os-</w:t>
+      </w:r>
+      <w:r>
+        <w:rPr>
+          <w:szCs w:val="24"/>
+        </w:rPr>
+        <w:t xml:space="preserve">Modul beinhaltet viele Standardfunktionen, welche im Zusammenhang mit dem Betriebssystem stehen. Das Passwort muss der Nutzer vorab in der </w:t>
+      </w:r>
+      <w:r>
+        <w:rPr>
+          <w:i/>
+          <w:szCs w:val="24"/>
+        </w:rPr>
+        <w:t>Config</w:t>
+      </w:r>
+      <w:r>
+        <w:rPr>
+          <w:szCs w:val="24"/>
+        </w:rPr>
+        <w:t xml:space="preserve">-Datei (im Folgenden nur noch </w:t>
+      </w:r>
+      <w:r>
+        <w:rPr>
+          <w:i/>
+          <w:szCs w:val="24"/>
+        </w:rPr>
+        <w:t>Config</w:t>
+      </w:r>
+      <w:r>
+        <w:rPr>
+          <w:szCs w:val="24"/>
+        </w:rPr>
+        <w:t xml:space="preserve"> genannt) abspeichern, sodass es automatisch ausgelesen werden kann. Das geschieht in der </w:t>
+      </w:r>
+      <w:r>
+        <w:rPr>
+          <w:rFonts w:ascii="Courier New" w:hAnsi="Courier New" w:cs="Courier New"/>
+          <w:szCs w:val="24"/>
+        </w:rPr>
+        <w:t>parse_data()</w:t>
+      </w:r>
+      <w:r>
+        <w:rPr>
+          <w:szCs w:val="24"/>
+        </w:rPr>
+        <w:t xml:space="preserve"> Methode der Klasse </w:t>
+      </w:r>
+      <w:r>
+        <w:rPr>
+          <w:rFonts w:ascii="Courier New" w:hAnsi="Courier New" w:cs="Courier New"/>
+          <w:szCs w:val="24"/>
+        </w:rPr>
+        <w:t xml:space="preserve">Config. </w:t>
+      </w:r>
+      <w:r>
+        <w:rPr>
+          <w:szCs w:val="24"/>
+        </w:rPr>
+        <w:t xml:space="preserve">Da die </w:t>
+      </w:r>
+      <w:r>
+        <w:rPr>
+          <w:i/>
+          <w:szCs w:val="24"/>
+        </w:rPr>
+        <w:t xml:space="preserve">Config </w:t>
+      </w:r>
+      <w:r>
+        <w:rPr>
+          <w:szCs w:val="24"/>
+        </w:rPr>
+        <w:t xml:space="preserve">selbst im YAML-Format abgelegt ist, lassen sich alle Daten dieser Datei schnell über die </w:t>
+      </w:r>
+      <w:r>
+        <w:rPr>
+          <w:rFonts w:ascii="Courier New" w:hAnsi="Courier New" w:cs="Courier New"/>
+          <w:szCs w:val="24"/>
+        </w:rPr>
+        <w:t>load()</w:t>
+      </w:r>
+      <w:r>
+        <w:rPr>
+          <w:szCs w:val="24"/>
+        </w:rPr>
+        <w:t xml:space="preserve">Funktion des </w:t>
+      </w:r>
+      <w:r>
+        <w:rPr>
+          <w:i/>
+          <w:szCs w:val="24"/>
+        </w:rPr>
+        <w:t>ruamel_yaml</w:t>
+      </w:r>
+      <w:r>
+        <w:rPr>
+          <w:szCs w:val="24"/>
+        </w:rPr>
+        <w:t>-Moduls</w:t>
+      </w:r>
+      <w:r>
+        <w:rPr>
+          <w:szCs w:val="24"/>
+        </w:rPr>
+        <w:t xml:space="preserve"> auslesen. Auf diese Weise werden während des gesamten Ablaufs des Programms oft Daten aus YAML-Dateien gelesen oder in welche geschrieben, wobei in letzterem Fall statt der </w:t>
+      </w:r>
+      <w:r>
+        <w:rPr>
+          <w:rFonts w:ascii="Courier New" w:hAnsi="Courier New" w:cs="Courier New"/>
+          <w:szCs w:val="24"/>
+        </w:rPr>
+        <w:t>load()</w:t>
+      </w:r>
+      <w:r>
+        <w:rPr>
+          <w:szCs w:val="24"/>
+        </w:rPr>
+        <w:t xml:space="preserve">- wird die </w:t>
+      </w:r>
+      <w:r>
+        <w:rPr>
+          <w:rFonts w:ascii="Courier New" w:hAnsi="Courier New" w:cs="Courier New"/>
+          <w:szCs w:val="24"/>
+        </w:rPr>
+        <w:t>dump()</w:t>
+      </w:r>
+      <w:r>
+        <w:rPr>
+          <w:szCs w:val="24"/>
+        </w:rPr>
+        <w:t xml:space="preserve">-Funktion benutzt wird, welche ebenfalls im </w:t>
+      </w:r>
+      <w:r>
+        <w:rPr>
+          <w:i/>
+          <w:szCs w:val="24"/>
+        </w:rPr>
+        <w:t>ruamel_yaml</w:t>
+      </w:r>
+      <w:r>
+        <w:rPr>
+          <w:szCs w:val="24"/>
+        </w:rPr>
+        <w:t xml:space="preserve">-Modul zur Verfügung steht. Um nicht bei jedem Lesen bzw. Schreiben einer solchen Datei die Routine neu zu implementieren, sind diese in </w:t>
+      </w:r>
+      <w:r>
+        <w:rPr>
+          <w:rFonts w:ascii="Courier New" w:hAnsi="Courier New" w:cs="Courier New"/>
+          <w:szCs w:val="24"/>
+        </w:rPr>
+        <w:t>load_yaml()</w:t>
+      </w:r>
+      <w:r>
+        <w:rPr>
+          <w:szCs w:val="24"/>
+        </w:rPr>
+        <w:t xml:space="preserve"> bzw. </w:t>
+      </w:r>
+      <w:r>
+        <w:rPr>
+          <w:rFonts w:ascii="Courier New" w:hAnsi="Courier New" w:cs="Courier New"/>
+          <w:szCs w:val="24"/>
+        </w:rPr>
+        <w:t>save_yaml()</w:t>
+      </w:r>
+      <w:r>
+        <w:rPr>
+          <w:szCs w:val="24"/>
+        </w:rPr>
+        <w:t xml:space="preserve"> ausgelagert.</w:t>
+      </w:r>
+    </w:p>
+    <w:p>
+      <w:pPr>
+        <w:rPr>
+          <w:szCs w:val="24"/>
+        </w:rPr>
+      </w:pPr>
+      <w:r>
+        <w:rPr>
+          <w:szCs w:val="24"/>
+        </w:rPr>
+        <w:t>Nachdem</w:t>
+      </w:r>
+      <w:r>
+        <w:rPr>
+          <w:szCs w:val="24"/>
+        </w:rPr>
+        <w:t xml:space="preserve"> nun also Login-Name sowie Passwort vorhanden sind, kann über einen sogenannten </w:t>
+      </w:r>
+      <w:r>
+        <w:rPr>
+          <w:i/>
+          <w:szCs w:val="24"/>
+        </w:rPr>
+        <w:t>subprocess</w:t>
+      </w:r>
+      <w:r>
+        <w:rPr>
+          <w:szCs w:val="24"/>
+        </w:rPr>
+        <w:t xml:space="preserve"> ein Befehl über die Kommandozeile ausgeführt werden. Das Diagnoseportal hat glücklicherweise eine Kommandozeilen-Schnittstelle, die </w:t>
+      </w:r>
+      <w:r>
+        <w:rPr>
+          <w:szCs w:val="24"/>
+        </w:rPr>
+        <w:t xml:space="preserve">ausführlich dokumentiert ist, sodass es möglich ist alle vom Diagnoseportal (im Folgenden mit „DP“ abgekürzt) benötigten Daten über diese Schnittstelle zu beziehen. Der </w:t>
+      </w:r>
+      <w:r>
+        <w:rPr>
+          <w:i/>
+          <w:szCs w:val="24"/>
+        </w:rPr>
+        <w:t>subprocess</w:t>
+      </w:r>
+      <w:r>
+        <w:rPr>
+          <w:szCs w:val="24"/>
+        </w:rPr>
+        <w:t xml:space="preserve"> wird also aufgerufen und bekommt mitgeteilt, dass er die </w:t>
+      </w:r>
+      <w:r>
+        <w:rPr>
+          <w:i/>
+          <w:szCs w:val="24"/>
+        </w:rPr>
+        <w:t>diagConCmd.exe</w:t>
+      </w:r>
+      <w:r>
+        <w:rPr>
+          <w:szCs w:val="24"/>
+        </w:rPr>
+        <w:t xml:space="preserve"> mitsamt dem Konsolenbefehl, welcher den </w:t>
+      </w:r>
+      <w:r>
+        <w:rPr>
+          <w:i/>
+          <w:szCs w:val="24"/>
+        </w:rPr>
+        <w:t>Login</w:t>
+      </w:r>
+      <w:r>
+        <w:rPr>
+          <w:szCs w:val="24"/>
+        </w:rPr>
+        <w:t xml:space="preserve"> startet, und den </w:t>
+      </w:r>
+      <w:r>
+        <w:rPr>
+          <w:i/>
+          <w:szCs w:val="24"/>
+        </w:rPr>
+        <w:t>Login</w:t>
+      </w:r>
+      <w:r>
+        <w:rPr>
+          <w:szCs w:val="24"/>
+        </w:rPr>
+        <w:t>-Daten als Startparameter ausführen soll:</w:t>
+      </w:r>
+    </w:p>
+    <w:p>
+      <w:pPr>
+        <w:rPr>
+          <w:szCs w:val="24"/>
+        </w:rPr>
+      </w:pPr>
+    </w:p>
+    <w:p>
+      <w:pPr>
+        <w:rPr>
+          <w:rFonts w:ascii="Courier New" w:hAnsi="Courier New" w:cs="Courier New"/>
+          <w:szCs w:val="24"/>
+        </w:rPr>
+      </w:pPr>
+      <w:r>
+        <w:rPr>
+          <w:rFonts w:ascii="Courier New" w:hAnsi="Courier New" w:cs="Courier New"/>
+          <w:szCs w:val="24"/>
+        </w:rPr>
+        <w:t>s</w:t>
+      </w:r>
+      <w:r>
+        <w:rPr>
+          <w:rFonts w:ascii="Courier New" w:hAnsi="Courier New" w:cs="Courier New"/>
+          <w:szCs w:val="24"/>
+        </w:rPr>
+        <w:t>ubprocess.call(executable='pfad/zur/diagConCmd.exe', args=[</w:t>
+      </w:r>
+    </w:p>
+    <w:p>
+      <w:pPr>
+        <w:ind w:left="357"/>
+        <w:rPr>
+          <w:rFonts w:ascii="Courier New" w:hAnsi="Courier New" w:cs="Courier New"/>
+          <w:szCs w:val="24"/>
+        </w:rPr>
+      </w:pPr>
+      <w:r>
+        <w:rPr>
+          <w:rFonts w:ascii="Courier New" w:hAnsi="Courier New" w:cs="Courier New"/>
+          <w:szCs w:val="24"/>
+        </w:rPr>
+        <w:t>'start',</w:t>
+      </w:r>
+    </w:p>
+    <w:p>
+      <w:pPr>
+        <w:ind w:left="357"/>
+        <w:rPr>
+          <w:rFonts w:ascii="Courier New" w:hAnsi="Courier New" w:cs="Courier New"/>
+          <w:szCs w:val="24"/>
+        </w:rPr>
+      </w:pPr>
+      <w:r>
+        <w:rPr>
+          <w:rFonts w:ascii="Courier New" w:hAnsi="Courier New" w:cs="Courier New"/>
+          <w:szCs w:val="24"/>
+        </w:rPr>
+        <w:t>'</w:t>
+      </w:r>
+      <w:r>
+        <w:rPr>
+          <w:rFonts w:ascii="Courier New" w:hAnsi="Courier New" w:cs="Courier New"/>
+          <w:szCs w:val="24"/>
+        </w:rPr>
+        <w:t>-login</w:t>
+      </w:r>
+      <w:r>
+        <w:rPr>
+          <w:rFonts w:ascii="Courier New" w:hAnsi="Courier New" w:cs="Courier New"/>
+          <w:szCs w:val="24"/>
+        </w:rPr>
+        <w:t>'</w:t>
+      </w:r>
+      <w:r>
+        <w:rPr>
+          <w:rFonts w:ascii="Courier New" w:hAnsi="Courier New" w:cs="Courier New"/>
+          <w:szCs w:val="24"/>
+        </w:rPr>
+        <w:t>,</w:t>
+      </w:r>
+    </w:p>
+    <w:p>
+      <w:pPr>
+        <w:ind w:left="357"/>
+        <w:rPr>
+          <w:rFonts w:ascii="Courier New" w:hAnsi="Courier New" w:cs="Courier New"/>
+          <w:szCs w:val="24"/>
+        </w:rPr>
+      </w:pPr>
+      <w:r>
+        <w:rPr>
+          <w:rFonts w:ascii="Courier New" w:hAnsi="Courier New" w:cs="Courier New"/>
+          <w:szCs w:val="24"/>
+        </w:rPr>
+        <w:t>'-user', os.getLogin(),</w:t>
+      </w:r>
+    </w:p>
+    <w:p>
+      <w:pPr>
+        <w:ind w:left="357"/>
+        <w:rPr>
+          <w:rFonts w:ascii="Courier New" w:hAnsi="Courier New" w:cs="Courier New"/>
+          <w:szCs w:val="24"/>
+        </w:rPr>
+      </w:pPr>
+      <w:r>
+        <w:rPr>
+          <w:rFonts w:ascii="Courier New" w:hAnsi="Courier New" w:cs="Courier New"/>
+          <w:szCs w:val="24"/>
+        </w:rPr>
+        <w:t>'-password', passwort_aus_der_config_datei]</w:t>
+      </w:r>
+      <w:r>
+        <w:rPr>
+          <w:rFonts w:ascii="Courier New" w:hAnsi="Courier New" w:cs="Courier New"/>
+          <w:szCs w:val="24"/>
+        </w:rPr>
+        <w:t>)</w:t>
+      </w:r>
+    </w:p>
+    <w:p>
+      <w:pPr>
+        <w:ind w:left="357"/>
+        <w:rPr>
+          <w:rFonts w:ascii="Courier New" w:hAnsi="Courier New" w:cs="Courier New"/>
+          <w:szCs w:val="24"/>
+        </w:rPr>
+      </w:pPr>
+    </w:p>
+    <w:p>
+      <w:pPr>
+        <w:rPr>
+          <w:szCs w:val="24"/>
+        </w:rPr>
+      </w:pPr>
+      <w:r>
+        <w:rPr>
+          <w:szCs w:val="24"/>
+        </w:rPr>
+        <w:t xml:space="preserve">Der </w:t>
+      </w:r>
+      <w:r>
+        <w:rPr>
+          <w:i/>
+          <w:szCs w:val="24"/>
+        </w:rPr>
+        <w:t>Login</w:t>
+      </w:r>
+      <w:r>
+        <w:rPr>
+          <w:szCs w:val="24"/>
+        </w:rPr>
+        <w:t>-</w:t>
+      </w:r>
+      <w:r>
+        <w:rPr>
+          <w:szCs w:val="24"/>
+        </w:rPr>
+        <w:t>Versuch</w:t>
+      </w:r>
+      <w:r>
+        <w:rPr>
+          <w:szCs w:val="24"/>
+        </w:rPr>
+        <w:t xml:space="preserve"> gibt als Rückgabewert den Wert 0 zurück, wenn er erfolgreich war, sodass anhand dieses Wertes einfach festgelegt werden kann, ob die aufrufende </w:t>
+      </w:r>
+      <w:r>
+        <w:rPr>
+          <w:i/>
+          <w:szCs w:val="24"/>
+        </w:rPr>
+        <w:t>Task</w:t>
+      </w:r>
+      <w:r>
+        <w:rPr>
+          <w:szCs w:val="24"/>
+        </w:rPr>
+        <w:t xml:space="preserve"> erfolgreich war oder nicht.</w:t>
+      </w:r>
+    </w:p>
+    <w:p>
+      <w:pPr>
+        <w:pStyle w:val="berschrift3"/>
+        <w:rPr>
+          <w:rFonts w:ascii="Times New Roman" w:hAnsi="Times New Roman"/>
+        </w:rPr>
+      </w:pPr>
+      <w:r>
+        <w:lastRenderedPageBreak/>
+        <w:t xml:space="preserve">Das downloaden </w:t>
+      </w:r>
+      <w:r>
+        <w:t xml:space="preserve">und parsen </w:t>
+      </w:r>
+      <w:r>
+        <w:t>der Metaview</w:t>
+      </w:r>
+    </w:p>
+    <w:p>
+      <w:pPr>
+        <w:rPr>
+          <w:szCs w:val="24"/>
+        </w:rPr>
+      </w:pPr>
+      <w:r>
+        <w:rPr>
+          <w:szCs w:val="24"/>
+        </w:rPr>
+        <w:t xml:space="preserve">Nachdem der </w:t>
+      </w:r>
+      <w:r>
+        <w:rPr>
+          <w:i/>
+          <w:szCs w:val="24"/>
+        </w:rPr>
+        <w:t>Login</w:t>
+      </w:r>
+      <w:r>
+        <w:rPr>
+          <w:szCs w:val="24"/>
+        </w:rPr>
+        <w:t xml:space="preserve"> in das DP erfolgreich verlief, lassen sich alle dort gelagerten Dateien herunterladen bzw. diejenigen für die der Nutzer/Mitarbeiter freigeschaltet ist. Um wissen</w:t>
+      </w:r>
+      <w:r>
+        <w:rPr>
+          <w:szCs w:val="24"/>
+        </w:rPr>
+        <w:t xml:space="preserve"> zu können</w:t>
+      </w:r>
+      <w:r>
+        <w:rPr>
+          <w:szCs w:val="24"/>
+        </w:rPr>
+        <w:t xml:space="preserve"> welche </w:t>
+      </w:r>
+      <w:r>
+        <w:rPr>
+          <w:szCs w:val="24"/>
+        </w:rPr>
+        <w:t>ECU-Daten</w:t>
+      </w:r>
+      <w:r>
+        <w:rPr>
+          <w:szCs w:val="24"/>
+        </w:rPr>
+        <w:t xml:space="preserve"> überhaupt nötig sind, muss zunächst einmal die </w:t>
+      </w:r>
+      <w:r>
+        <w:rPr>
+          <w:i/>
+          <w:szCs w:val="24"/>
+        </w:rPr>
+        <w:t xml:space="preserve">Metaview </w:t>
+      </w:r>
+      <w:r>
+        <w:rPr>
+          <w:szCs w:val="24"/>
+        </w:rPr>
+        <w:t xml:space="preserve">heruntergeladen werden. In ihr sind </w:t>
+      </w:r>
+      <w:r>
+        <w:rPr>
+          <w:szCs w:val="24"/>
+        </w:rPr>
+        <w:t>die Namen</w:t>
+      </w:r>
+      <w:r>
+        <w:rPr>
+          <w:szCs w:val="24"/>
+        </w:rPr>
+        <w:t xml:space="preserve"> </w:t>
+      </w:r>
+      <w:r>
+        <w:rPr>
+          <w:szCs w:val="24"/>
+        </w:rPr>
+        <w:t xml:space="preserve">aller </w:t>
+      </w:r>
+      <w:r>
+        <w:rPr>
+          <w:szCs w:val="24"/>
+        </w:rPr>
+        <w:t>Steuergeräte im XML-Format gespeichert</w:t>
+      </w:r>
+      <w:r>
+        <w:rPr>
+          <w:szCs w:val="24"/>
+        </w:rPr>
+        <w:t xml:space="preserve"> und nach Fahrzeugtyp (PKW, Van, etc)</w:t>
+      </w:r>
+      <w:r>
+        <w:rPr>
+          <w:szCs w:val="24"/>
+        </w:rPr>
+        <w:t>,</w:t>
+      </w:r>
+      <w:r>
+        <w:rPr>
+          <w:szCs w:val="24"/>
+        </w:rPr>
+        <w:t xml:space="preserve"> </w:t>
+      </w:r>
+      <w:r>
+        <w:rPr>
+          <w:szCs w:val="24"/>
+        </w:rPr>
+        <w:t>B</w:t>
+      </w:r>
+      <w:r>
+        <w:rPr>
+          <w:szCs w:val="24"/>
+        </w:rPr>
+        <w:t xml:space="preserve">aureihe </w:t>
+      </w:r>
+      <w:r>
+        <w:rPr>
+          <w:szCs w:val="24"/>
+        </w:rPr>
+        <w:t xml:space="preserve">und Derivat </w:t>
+      </w:r>
+      <w:r>
+        <w:rPr>
+          <w:szCs w:val="24"/>
+        </w:rPr>
+        <w:t xml:space="preserve">sortiert. Der </w:t>
+      </w:r>
+      <w:r>
+        <w:rPr>
+          <w:i/>
+          <w:szCs w:val="24"/>
+        </w:rPr>
+        <w:t>Download</w:t>
+      </w:r>
+      <w:r>
+        <w:rPr>
+          <w:szCs w:val="24"/>
+        </w:rPr>
+        <w:t xml:space="preserve"> wird genau wie der </w:t>
+      </w:r>
+      <w:r>
+        <w:rPr>
+          <w:i/>
+          <w:szCs w:val="24"/>
+        </w:rPr>
+        <w:t>Login</w:t>
+      </w:r>
+      <w:r>
+        <w:rPr>
+          <w:szCs w:val="24"/>
+        </w:rPr>
+        <w:t xml:space="preserve"> über einen </w:t>
+      </w:r>
+      <w:r>
+        <w:rPr>
+          <w:i/>
+          <w:szCs w:val="24"/>
+        </w:rPr>
+        <w:t>subprocess</w:t>
+      </w:r>
+      <w:r>
+        <w:rPr>
+          <w:szCs w:val="24"/>
+        </w:rPr>
+        <w:t xml:space="preserve"> bewerkstelligt, welcher sich der </w:t>
+      </w:r>
+      <w:r>
+        <w:rPr>
+          <w:i/>
+          <w:szCs w:val="24"/>
+        </w:rPr>
+        <w:t xml:space="preserve">diagConCmd.exe </w:t>
+      </w:r>
+      <w:r>
+        <w:rPr>
+          <w:szCs w:val="24"/>
+        </w:rPr>
+        <w:t xml:space="preserve">bedient. Die </w:t>
+      </w:r>
+      <w:r>
+        <w:rPr>
+          <w:i/>
+          <w:szCs w:val="24"/>
+        </w:rPr>
+        <w:t>Metaview</w:t>
+      </w:r>
+      <w:r>
+        <w:rPr>
+          <w:szCs w:val="24"/>
+        </w:rPr>
+        <w:t xml:space="preserve"> wird direkt in den Ordner, welcher in dem in 4.2.1 beschriebenen Task </w:t>
+      </w:r>
+      <w:r>
+        <w:rPr>
+          <w:rFonts w:ascii="Courier New" w:hAnsi="Courier New" w:cs="Courier New"/>
+          <w:szCs w:val="24"/>
+        </w:rPr>
+        <w:t>CreateImportantFilesDirectory()</w:t>
+      </w:r>
+      <w:r>
+        <w:rPr>
+          <w:szCs w:val="24"/>
+        </w:rPr>
+        <w:t xml:space="preserve"> erstellt wurde.</w:t>
+      </w:r>
+    </w:p>
+    <w:p>
+      <w:pPr>
+        <w:rPr>
+          <w:szCs w:val="24"/>
+        </w:rPr>
+      </w:pPr>
+      <w:r>
+        <w:rPr>
+          <w:szCs w:val="24"/>
+        </w:rPr>
+        <w:t xml:space="preserve">Sobald der </w:t>
+      </w:r>
+      <w:r>
+        <w:rPr>
+          <w:i/>
+          <w:szCs w:val="24"/>
+        </w:rPr>
+        <w:t>Download</w:t>
+      </w:r>
+      <w:r>
+        <w:rPr>
+          <w:szCs w:val="24"/>
+        </w:rPr>
+        <w:t xml:space="preserve"> erfolgreich abgeschlossen wurde, </w:t>
+      </w:r>
+      <w:r>
+        <w:rPr>
+          <w:szCs w:val="24"/>
+        </w:rPr>
+        <w:t>können die Namen aller Steuergeräte, sowie deren Fahrzeugtyp, Baureihe und Derivat aus</w:t>
+      </w:r>
+      <w:r>
+        <w:rPr>
+          <w:szCs w:val="24"/>
+        </w:rPr>
+        <w:t xml:space="preserve"> d</w:t>
+      </w:r>
+      <w:r>
+        <w:rPr>
+          <w:szCs w:val="24"/>
+        </w:rPr>
+        <w:t>er</w:t>
+      </w:r>
+      <w:r>
+        <w:rPr>
+          <w:szCs w:val="24"/>
+        </w:rPr>
+        <w:t xml:space="preserve"> </w:t>
+      </w:r>
+      <w:r>
+        <w:rPr>
+          <w:i/>
+          <w:szCs w:val="24"/>
+        </w:rPr>
+        <w:t xml:space="preserve">Metaview </w:t>
+      </w:r>
+      <w:r>
+        <w:rPr>
+          <w:szCs w:val="24"/>
+        </w:rPr>
+        <w:t xml:space="preserve">bezogen werden (Im Folgenden wird bei der Umwandlung bzw. dem herausfiltern von Daten von </w:t>
+      </w:r>
+      <w:r>
+        <w:rPr>
+          <w:i/>
+          <w:szCs w:val="24"/>
+        </w:rPr>
+        <w:t xml:space="preserve">parsen </w:t>
+      </w:r>
+      <w:r>
+        <w:rPr>
+          <w:szCs w:val="24"/>
+        </w:rPr>
+        <w:t xml:space="preserve">gesprochen). Dieser Vorgang wird von dem </w:t>
+      </w:r>
+      <w:r>
+        <w:rPr>
+          <w:i/>
+          <w:szCs w:val="24"/>
+        </w:rPr>
+        <w:t xml:space="preserve">Task </w:t>
+      </w:r>
+      <w:r>
+        <w:rPr>
+          <w:rFonts w:ascii="Courier New" w:hAnsi="Courier New" w:cs="Courier New"/>
+          <w:szCs w:val="24"/>
+        </w:rPr>
+        <w:t xml:space="preserve">ParseMetaView() </w:t>
+      </w:r>
+      <w:r>
+        <w:rPr>
+          <w:szCs w:val="24"/>
+        </w:rPr>
+        <w:t xml:space="preserve">angestoßen. In diesem </w:t>
+      </w:r>
+      <w:r>
+        <w:rPr>
+          <w:i/>
+          <w:szCs w:val="24"/>
+        </w:rPr>
+        <w:t xml:space="preserve">Task </w:t>
+      </w:r>
+      <w:r>
+        <w:rPr>
+          <w:szCs w:val="24"/>
+        </w:rPr>
+        <w:t xml:space="preserve">wird der Funktion </w:t>
+      </w:r>
+      <w:r>
+        <w:rPr>
+          <w:rFonts w:ascii="Courier New" w:hAnsi="Courier New" w:cs="Courier New"/>
+          <w:szCs w:val="24"/>
+        </w:rPr>
+        <w:t>parse_file()</w:t>
+      </w:r>
+      <w:r>
+        <w:rPr>
+          <w:szCs w:val="24"/>
+        </w:rPr>
+        <w:t>die</w:t>
+      </w:r>
+      <w:r>
+        <w:rPr>
+          <w:rFonts w:ascii="Courier New" w:hAnsi="Courier New" w:cs="Courier New"/>
+          <w:szCs w:val="24"/>
+        </w:rPr>
+        <w:t xml:space="preserve"> </w:t>
+      </w:r>
+      <w:r>
+        <w:rPr>
+          <w:szCs w:val="24"/>
+        </w:rPr>
+        <w:t>Metaview</w:t>
+      </w:r>
+      <w:r>
+        <w:rPr>
+          <w:rFonts w:ascii="Courier New" w:hAnsi="Courier New" w:cs="Courier New"/>
+          <w:szCs w:val="24"/>
+        </w:rPr>
+        <w:t xml:space="preserve"> </w:t>
+      </w:r>
+      <w:r>
+        <w:rPr>
+          <w:szCs w:val="24"/>
+        </w:rPr>
+        <w:t xml:space="preserve">übergeben, welche diese </w:t>
+      </w:r>
+      <w:r>
+        <w:rPr>
+          <w:szCs w:val="24"/>
+        </w:rPr>
+        <w:t xml:space="preserve">über das </w:t>
+      </w:r>
+      <w:r>
+        <w:rPr>
+          <w:i/>
+          <w:szCs w:val="24"/>
+        </w:rPr>
+        <w:t>etree</w:t>
+      </w:r>
+      <w:r>
+        <w:rPr>
+          <w:szCs w:val="24"/>
+        </w:rPr>
+        <w:t>-Modul in ein E</w:t>
+      </w:r>
+      <w:r>
+        <w:rPr>
+          <w:i/>
+          <w:szCs w:val="24"/>
+        </w:rPr>
+        <w:t>lementTree</w:t>
+      </w:r>
+      <w:r>
+        <w:rPr>
+          <w:szCs w:val="24"/>
+        </w:rPr>
+        <w:t xml:space="preserve">-Element umwandelt, wodurch das gesamte XML-Dokument als Baumstruktur abgespeichert wird. Das hat den Vorteil, dass sich dieses Element anschließend mit den Werkzeugen, welche das </w:t>
+      </w:r>
+      <w:r>
+        <w:rPr>
+          <w:i/>
+          <w:szCs w:val="24"/>
+        </w:rPr>
+        <w:t>etree</w:t>
+      </w:r>
+      <w:r>
+        <w:rPr>
+          <w:szCs w:val="24"/>
+        </w:rPr>
+        <w:t xml:space="preserve">-Modul mit sich bringt, durchsuchen und bearbeiten lässt. Dieses Element wird </w:t>
+      </w:r>
+      <w:r>
+        <w:rPr>
+          <w:szCs w:val="24"/>
+        </w:rPr>
+        <w:t xml:space="preserve">rekursiv </w:t>
+      </w:r>
+      <w:r>
+        <w:rPr>
+          <w:szCs w:val="24"/>
+        </w:rPr>
+        <w:t>durchlaufen</w:t>
+      </w:r>
+      <w:r>
+        <w:rPr>
+          <w:szCs w:val="24"/>
+        </w:rPr>
+        <w:t xml:space="preserve"> </w:t>
+      </w:r>
+      <w:r>
+        <w:rPr>
+          <w:szCs w:val="24"/>
+        </w:rPr>
+        <w:t>und</w:t>
+      </w:r>
+      <w:r>
+        <w:rPr>
+          <w:szCs w:val="24"/>
+        </w:rPr>
+        <w:t xml:space="preserve"> entsprechende Informationen </w:t>
+      </w:r>
+      <w:r>
+        <w:rPr>
+          <w:szCs w:val="24"/>
+        </w:rPr>
+        <w:t>werden ausgelesen</w:t>
+      </w:r>
+      <w:r>
+        <w:rPr>
+          <w:szCs w:val="24"/>
+        </w:rPr>
+        <w:t xml:space="preserve"> und währenddessen in ein </w:t>
+      </w:r>
+      <w:r>
+        <w:rPr>
+          <w:i/>
+          <w:szCs w:val="24"/>
+        </w:rPr>
+        <w:t>Dictionary</w:t>
+      </w:r>
+      <w:r>
+        <w:rPr>
+          <w:szCs w:val="24"/>
+        </w:rPr>
+        <w:t xml:space="preserve"> </w:t>
+      </w:r>
+      <w:r>
+        <w:rPr>
+          <w:szCs w:val="24"/>
+        </w:rPr>
+        <w:t>ge</w:t>
+      </w:r>
+      <w:r>
+        <w:rPr>
+          <w:szCs w:val="24"/>
+        </w:rPr>
+        <w:t>speichert.</w:t>
+      </w:r>
+      <w:r>
+        <w:rPr>
+          <w:szCs w:val="24"/>
+        </w:rPr>
+        <w:t xml:space="preserve"> Bei diesem Vorgang wird sichergestellt, dass jedes ECU nur ein einziges Mal im </w:t>
+      </w:r>
+      <w:r>
+        <w:rPr>
+          <w:i/>
+          <w:szCs w:val="24"/>
+        </w:rPr>
+        <w:t>Dictionary</w:t>
+      </w:r>
+      <w:r>
+        <w:rPr>
+          <w:i/>
+          <w:szCs w:val="24"/>
+        </w:rPr>
+        <w:t xml:space="preserve"> </w:t>
+      </w:r>
+      <w:r>
+        <w:rPr>
+          <w:szCs w:val="24"/>
+        </w:rPr>
+        <w:t>vorkommt</w:t>
+      </w:r>
+      <w:r>
+        <w:rPr>
+          <w:szCs w:val="24"/>
+        </w:rPr>
+        <w:t>.</w:t>
+      </w:r>
+    </w:p>
+    <w:p>
+      <w:pPr>
+        <w:rPr>
+          <w:szCs w:val="24"/>
+        </w:rPr>
+      </w:pPr>
+      <w:r>
+        <w:rPr>
+          <w:szCs w:val="24"/>
+        </w:rPr>
+        <w:t xml:space="preserve">Sobald das Dictionary vollständig </w:t>
+      </w:r>
+      <w:r>
+        <w:rPr>
+          <w:szCs w:val="24"/>
+        </w:rPr>
+        <w:t xml:space="preserve">erstellt ist und damit alle verfügbaren ECU Namen beinhaltet, müssen diese lediglich noch in eine flache Liste gespeichert werden, die in den folgenden </w:t>
+      </w:r>
+      <w:r>
+        <w:rPr>
+          <w:i/>
+          <w:szCs w:val="24"/>
+        </w:rPr>
+        <w:t>Tasks</w:t>
+      </w:r>
+      <w:r>
+        <w:rPr>
+          <w:szCs w:val="24"/>
+        </w:rPr>
+        <w:t xml:space="preserve"> benutzt werden kann. Dies wird von dem </w:t>
+      </w:r>
+      <w:r>
+        <w:rPr>
+          <w:i/>
+          <w:szCs w:val="24"/>
+        </w:rPr>
+        <w:t>Task</w:t>
+      </w:r>
+      <w:r>
+        <w:rPr>
+          <w:szCs w:val="24"/>
+        </w:rPr>
+        <w:t xml:space="preserve"> </w:t>
+      </w:r>
+      <w:r>
+        <w:rPr>
+          <w:rFonts w:ascii="Courier New" w:hAnsi="Courier New" w:cs="Courier New"/>
+          <w:szCs w:val="24"/>
+        </w:rPr>
+        <w:t>GetEcuNames()</w:t>
+      </w:r>
+      <w:r>
+        <w:rPr>
+          <w:szCs w:val="24"/>
+        </w:rPr>
+        <w:t xml:space="preserve"> erledigt. Diese ruft die Funktion </w:t>
+      </w:r>
+      <w:r>
+        <w:rPr>
+          <w:rFonts w:ascii="Courier New" w:hAnsi="Courier New" w:cs="Courier New"/>
+          <w:szCs w:val="24"/>
+        </w:rPr>
+        <w:t>get_all_ecu_names()</w:t>
+      </w:r>
+      <w:r>
+        <w:rPr>
+          <w:szCs w:val="24"/>
+        </w:rPr>
+        <w:t xml:space="preserve"> der Klasse </w:t>
+      </w:r>
+      <w:r>
+        <w:rPr>
+          <w:rFonts w:ascii="Courier New" w:hAnsi="Courier New" w:cs="Courier New"/>
+          <w:szCs w:val="24"/>
+        </w:rPr>
+        <w:t>DiagConParser</w:t>
+      </w:r>
+      <w:r>
+        <w:rPr>
+          <w:szCs w:val="24"/>
+        </w:rPr>
+        <w:t xml:space="preserve"> auf, welche ganz einfach alle ECU-Namen aus dem kurz zuvor erstellten </w:t>
+      </w:r>
+      <w:r>
+        <w:rPr>
+          <w:i/>
+          <w:szCs w:val="24"/>
+        </w:rPr>
+        <w:t>Dictionary</w:t>
+      </w:r>
+      <w:r>
+        <w:rPr>
+          <w:i/>
+          <w:szCs w:val="24"/>
+        </w:rPr>
+        <w:t xml:space="preserve"> </w:t>
+      </w:r>
+      <w:r>
+        <w:rPr>
+          <w:szCs w:val="24"/>
+        </w:rPr>
+        <w:t xml:space="preserve">der Metaview ausließt. Da jeder ECU-Name nur ein einziges Mal vorhanden ist und stets als </w:t>
+      </w:r>
+      <w:r>
+        <w:rPr>
+          <w:i/>
+          <w:szCs w:val="24"/>
+        </w:rPr>
+        <w:t>Key</w:t>
+      </w:r>
+      <w:r>
+        <w:rPr>
+          <w:szCs w:val="24"/>
+        </w:rPr>
+        <w:t xml:space="preserve"> des </w:t>
+      </w:r>
+      <w:r>
+        <w:rPr>
+          <w:i/>
+          <w:szCs w:val="24"/>
+        </w:rPr>
+        <w:t>Dictionary</w:t>
+      </w:r>
+      <w:r>
+        <w:rPr>
+          <w:i/>
+          <w:szCs w:val="24"/>
+        </w:rPr>
+        <w:t>s</w:t>
+      </w:r>
+      <w:r>
+        <w:rPr>
+          <w:szCs w:val="24"/>
+        </w:rPr>
+        <w:t xml:space="preserve"> in derselben, obersten Ebene vorliegt, können diese ganz einfach über die </w:t>
+      </w:r>
+      <w:r>
+        <w:rPr>
+          <w:rFonts w:ascii="Courier New" w:hAnsi="Courier New" w:cs="Courier New"/>
+          <w:szCs w:val="24"/>
+        </w:rPr>
+        <w:t>keys()</w:t>
+      </w:r>
+      <w:r>
+        <w:rPr>
+          <w:szCs w:val="24"/>
+        </w:rPr>
+        <w:t xml:space="preserve"> Funktion ausgegeben und in eine Liste gespeichert werden. Bevor diese Liste letzten Endes noch in eine YAML-Datei geschrieben wird, wird überprüft ob sie überhaupt Einträge beinhaltet. Ist das der Fall, wird die YAML-Datei erstellt und der </w:t>
+      </w:r>
+      <w:r>
+        <w:rPr>
+          <w:i/>
+          <w:szCs w:val="24"/>
+        </w:rPr>
+        <w:t>Task</w:t>
+      </w:r>
+      <w:r>
+        <w:rPr>
+          <w:szCs w:val="24"/>
+        </w:rPr>
+        <w:t xml:space="preserve"> kann als abgeschlossen betrachtet werden.</w:t>
+      </w:r>
+    </w:p>
+    <w:p>
+      <w:pPr>
+        <w:pStyle w:val="berschrift3"/>
+      </w:pPr>
+      <w:r>
+        <w:t xml:space="preserve"> </w:t>
+      </w:r>
+      <w:r>
+        <w:t xml:space="preserve">Das Erstellen der </w:t>
+      </w:r>
+      <w:r>
+        <w:t>ECU Verzeichnisse innerhalb des Working Directorys</w:t>
+      </w:r>
+    </w:p>
+    <w:p>
+      <w:r>
+        <w:t xml:space="preserve">Im nächsten Schritt muss für jedes ECU ein eigener Ordner erstellt werden, in dem für die Simulation relevante Daten, deren Ergebnisse sowie alle anderen mit dem Steuergerät in </w:t>
+      </w:r>
+      <w:r>
+        <w:lastRenderedPageBreak/>
+        <w:t xml:space="preserve">Verbindung stehenden Informationen abspeichern zu können. Das war eine wichtige Zielvorgabe, weil Ergebnisse des automatisierten Tests von </w:t>
+      </w:r>
+      <w:r>
+        <w:rPr>
+          <w:i/>
+        </w:rPr>
+        <w:t>Monaco</w:t>
+      </w:r>
+      <w:r>
+        <w:t xml:space="preserve"> am Ende von eben diesem in einer logischen, leicht verständlichen Struktur vorliegen sollten um eine spätere Analyse einfach möglich zu machen.</w:t>
+      </w:r>
+    </w:p>
+    <w:p>
+      <w:r>
+        <w:t xml:space="preserve">Der </w:t>
+      </w:r>
+      <w:r>
+        <w:rPr>
+          <w:i/>
+        </w:rPr>
+        <w:t>Task</w:t>
+      </w:r>
+      <w:r>
+        <w:t xml:space="preserve"> </w:t>
+      </w:r>
+      <w:r>
+        <w:rPr>
+          <w:rFonts w:ascii="Courier New" w:hAnsi="Courier New" w:cs="Courier New"/>
+        </w:rPr>
+        <w:t>CreateDirectories()</w:t>
+      </w:r>
+      <w:r>
+        <w:t xml:space="preserve"> ruft die </w:t>
+      </w:r>
+      <w:r>
+        <w:rPr>
+          <w:rFonts w:ascii="Courier New" w:hAnsi="Courier New" w:cs="Courier New"/>
+        </w:rPr>
+        <w:t>create_directories()</w:t>
+      </w:r>
+      <w:r>
+        <w:t xml:space="preserve">-Methode der </w:t>
+      </w:r>
+      <w:r>
+        <w:rPr>
+          <w:rFonts w:ascii="Courier New" w:hAnsi="Courier New" w:cs="Courier New"/>
+        </w:rPr>
+        <w:t>BasicFunctions()</w:t>
+      </w:r>
+      <w:r>
+        <w:t xml:space="preserve">-Klasse auf, welche genau diese Aufgabe übernimmt. Dieser Methode wird die im vorherigen Schritt erstelle Liste mit allen ECU-Namen übergeben, sowie der Pfad </w:t>
+      </w:r>
+      <w:r>
+        <w:t>in dem die Verzeichnisse erstellt werden sollen. Anschließend wird über diese Liste iteriert und für jeden Eintrag (welcher wie bereits mehrfach erwähnt einen ECU-Namen repräsentiert) ein gleichnamiger Ordner erstellt, wenn dieser nicht bereits existiert. Im selben Zug werden noch weitere Verzeichnisse</w:t>
+      </w:r>
+      <w:r>
+        <w:t xml:space="preserve"> und Dateien</w:t>
+      </w:r>
+      <w:r>
+        <w:t xml:space="preserve"> in diesen Ordnern erstellt, welche später mehr Übersicht ermöglichen. Diese Verzeichnisse</w:t>
+      </w:r>
+      <w:r>
+        <w:t xml:space="preserve"> und Dateien</w:t>
+      </w:r>
+      <w:r>
+        <w:t xml:space="preserve"> sind:</w:t>
+      </w:r>
+    </w:p>
+    <w:p>
+      <w:pPr>
+        <w:pStyle w:val="Listenabsatz"/>
+        <w:numPr>
+          <w:ilvl w:val="0"/>
+          <w:numId w:val="46"/>
+        </w:numPr>
+      </w:pPr>
+      <w:r>
+        <w:t>Ein „</w:t>
+      </w:r>
+      <w:r>
+        <w:rPr>
+          <w:i/>
+        </w:rPr>
+        <w:t>Report</w:t>
+      </w:r>
+      <w:r>
+        <w:t>“-Ordner</w:t>
+      </w:r>
+    </w:p>
+    <w:p>
+      <w:pPr>
+        <w:pStyle w:val="Listenabsatz"/>
+        <w:numPr>
+          <w:ilvl w:val="1"/>
+          <w:numId w:val="46"/>
+        </w:numPr>
+      </w:pPr>
+      <w:r>
+        <w:t xml:space="preserve">In diesem werden später Ergebnisse der Kurztests, welche mit der Simulation in </w:t>
+      </w:r>
+      <w:r>
+        <w:rPr>
+          <w:i/>
+        </w:rPr>
+        <w:t>Monaco</w:t>
+      </w:r>
+      <w:r>
+        <w:t xml:space="preserve"> erstellt werden, abgelegt</w:t>
+      </w:r>
+    </w:p>
+    <w:p>
+      <w:pPr>
+        <w:pStyle w:val="Listenabsatz"/>
+        <w:numPr>
+          <w:ilvl w:val="0"/>
+          <w:numId w:val="46"/>
+        </w:numPr>
+      </w:pPr>
+      <w:r>
+        <w:t>Ein PDX-Ordner</w:t>
+      </w:r>
+    </w:p>
+    <w:p>
+      <w:pPr>
+        <w:pStyle w:val="Listenabsatz"/>
+        <w:numPr>
+          <w:ilvl w:val="1"/>
+          <w:numId w:val="46"/>
+        </w:numPr>
+      </w:pPr>
+      <w:r>
+        <w:t xml:space="preserve">PDX-Dateien sind Archivdateien, die eine Vielzahl an Steuergeräte-Diagnosedaten enthalten, von denen einige im späteren Verlauf gebraucht werden. Weil die Übersicht darunter leiden würde, werden diese PDX-Dateien nicht direkt im ECU-Verzeichnis entpackt, sondern ganz einfach in dem PDX-Ordner. </w:t>
+      </w:r>
+    </w:p>
+    <w:p>
+      <w:pPr>
+        <w:pStyle w:val="Listenabsatz"/>
+        <w:numPr>
+          <w:ilvl w:val="0"/>
+          <w:numId w:val="46"/>
+        </w:numPr>
+      </w:pPr>
+      <w:r>
+        <w:t>Eine Info-Datei im YAML-Format</w:t>
+      </w:r>
+    </w:p>
+    <w:p>
+      <w:pPr>
+        <w:pStyle w:val="Listenabsatz"/>
+        <w:numPr>
+          <w:ilvl w:val="1"/>
+          <w:numId w:val="46"/>
+        </w:numPr>
+      </w:pPr>
+      <w:r>
+        <w:t xml:space="preserve">In dieser Info-Datei werden alle direkt mit dem Steuergerät in verbindung stehenden </w:t>
+      </w:r>
+      <w:r>
+        <w:rPr>
+          <w:i/>
+        </w:rPr>
+        <w:t>Task</w:t>
+      </w:r>
+      <w:r>
+        <w:t>-Informationen (Name, Zeitpunkt, Status) abgespeichert. Der Aufbau dieser Datei ist auf der Abbildung aus Kapitel 4.2.1 zu sehen.</w:t>
+      </w:r>
+    </w:p>
+    <w:p>
+      <w:pPr>
+        <w:pStyle w:val="Listenabsatz"/>
+        <w:numPr>
+          <w:ilvl w:val="0"/>
+          <w:numId w:val="46"/>
+        </w:numPr>
+      </w:pPr>
+      <w:r>
+        <w:t>Eine Datei für alle notwendigen Diagnosedaten aus den entsprechenden ODX-Dateien</w:t>
+      </w:r>
+    </w:p>
+    <w:p>
+      <w:pPr>
+        <w:pStyle w:val="Listenabsatz"/>
+        <w:numPr>
+          <w:ilvl w:val="1"/>
+          <w:numId w:val="46"/>
+        </w:numPr>
+      </w:pPr>
+      <w:r>
+        <w:t>Auf ODX-Dateien wurde in Kapitel 4.1.7.2 bereits kurz eingegangen. Wichtig zu wissen ist, dass diese Dateien Daten enthalten, welche für die Durchführung einer Simulation bzw. der Erstellung eines Kurztests zwingend notwendig sind.</w:t>
       </w:r>
       <w:bookmarkStart w:id="35" w:name="_GoBack"/>
       <w:bookmarkEnd w:id="35"/>
     </w:p>
     <w:p>
-      <w:r>
-        <w:rPr>
-          <w:szCs w:val="24"/>
-        </w:rPr>
-        <w:t xml:space="preserve"> </w:t>
-      </w:r>
-    </w:p>
-    <w:p>
-      <w:pPr>
-        <w:pStyle w:val="berschrift3"/>
-        <w:numPr>
-          <w:ilvl w:val="0"/>
-          <w:numId w:val="0"/>
-        </w:numPr>
-        <w:ind w:left="680"/>
-      </w:pPr>
-      <w:r>
-        <w:t xml:space="preserve"> </w:t>
-      </w:r>
-    </w:p>
-    <w:p/>
+      <w:pPr>
+        <w:pStyle w:val="Listenabsatz"/>
+        <w:ind w:left="1440"/>
+      </w:pPr>
+    </w:p>
     <w:p>
       <w:pPr>
         <w:pStyle w:val="berschrift1"/>
@@ -12730,6 +14283,95 @@
     </w:lvl>
   </w:abstractNum>
   <w:abstractNum w:abstractNumId="38" w15:restartNumberingAfterBreak="0">
+    <w:nsid w:val="674A5C90"/>
+    <w:multiLevelType w:val="hybridMultilevel"/>
+    <w:tmpl w:val="C81A1630"/>
+    <w:lvl w:ilvl="0" w:tplc="0407000F">
+      <w:start w:val="1"/>
+      <w:numFmt w:val="decimal"/>
+      <w:lvlText w:val="%1."/>
+      <w:lvlJc w:val="left"/>
+      <w:pPr>
+        <w:ind w:left="720" w:hanging="360"/>
+      </w:pPr>
+    </w:lvl>
+    <w:lvl w:ilvl="1" w:tplc="04070001">
+      <w:start w:val="1"/>
+      <w:numFmt w:val="bullet"/>
+      <w:lvlText w:val=""/>
+      <w:lvlJc w:val="left"/>
+      <w:pPr>
+        <w:ind w:left="1440" w:hanging="360"/>
+      </w:pPr>
+      <w:rPr>
+        <w:rFonts w:ascii="Symbol" w:hAnsi="Symbol" w:hint="default"/>
+      </w:rPr>
+    </w:lvl>
+    <w:lvl w:ilvl="2" w:tplc="0407001B" w:tentative="1">
+      <w:start w:val="1"/>
+      <w:numFmt w:val="lowerRoman"/>
+      <w:lvlText w:val="%3."/>
+      <w:lvlJc w:val="right"/>
+      <w:pPr>
+        <w:ind w:left="2160" w:hanging="180"/>
+      </w:pPr>
+    </w:lvl>
+    <w:lvl w:ilvl="3" w:tplc="0407000F" w:tentative="1">
+      <w:start w:val="1"/>
+      <w:numFmt w:val="decimal"/>
+      <w:lvlText w:val="%4."/>
+      <w:lvlJc w:val="left"/>
+      <w:pPr>
+        <w:ind w:left="2880" w:hanging="360"/>
+      </w:pPr>
+    </w:lvl>
+    <w:lvl w:ilvl="4" w:tplc="04070019" w:tentative="1">
+      <w:start w:val="1"/>
+      <w:numFmt w:val="lowerLetter"/>
+      <w:lvlText w:val="%5."/>
+      <w:lvlJc w:val="left"/>
+      <w:pPr>
+        <w:ind w:left="3600" w:hanging="360"/>
+      </w:pPr>
+    </w:lvl>
+    <w:lvl w:ilvl="5" w:tplc="0407001B" w:tentative="1">
+      <w:start w:val="1"/>
+      <w:numFmt w:val="lowerRoman"/>
+      <w:lvlText w:val="%6."/>
+      <w:lvlJc w:val="right"/>
+      <w:pPr>
+        <w:ind w:left="4320" w:hanging="180"/>
+      </w:pPr>
+    </w:lvl>
+    <w:lvl w:ilvl="6" w:tplc="0407000F" w:tentative="1">
+      <w:start w:val="1"/>
+      <w:numFmt w:val="decimal"/>
+      <w:lvlText w:val="%7."/>
+      <w:lvlJc w:val="left"/>
+      <w:pPr>
+        <w:ind w:left="5040" w:hanging="360"/>
+      </w:pPr>
+    </w:lvl>
+    <w:lvl w:ilvl="7" w:tplc="04070019" w:tentative="1">
+      <w:start w:val="1"/>
+      <w:numFmt w:val="lowerLetter"/>
+      <w:lvlText w:val="%8."/>
+      <w:lvlJc w:val="left"/>
+      <w:pPr>
+        <w:ind w:left="5760" w:hanging="360"/>
+      </w:pPr>
+    </w:lvl>
+    <w:lvl w:ilvl="8" w:tplc="0407001B" w:tentative="1">
+      <w:start w:val="1"/>
+      <w:numFmt w:val="lowerRoman"/>
+      <w:lvlText w:val="%9."/>
+      <w:lvlJc w:val="right"/>
+      <w:pPr>
+        <w:ind w:left="6480" w:hanging="180"/>
+      </w:pPr>
+    </w:lvl>
+  </w:abstractNum>
+  <w:abstractNum w:abstractNumId="39" w15:restartNumberingAfterBreak="0">
     <w:nsid w:val="6AA57A17"/>
     <w:multiLevelType w:val="singleLevel"/>
     <w:tmpl w:val="1AB4F454"/>
@@ -12751,7 +14393,7 @@
       </w:rPr>
     </w:lvl>
   </w:abstractNum>
-  <w:abstractNum w:abstractNumId="39" w15:restartNumberingAfterBreak="0">
+  <w:abstractNum w:abstractNumId="40" w15:restartNumberingAfterBreak="0">
     <w:nsid w:val="6C362613"/>
     <w:multiLevelType w:val="singleLevel"/>
     <w:tmpl w:val="0407000F"/>
@@ -12768,7 +14410,7 @@
       </w:pPr>
     </w:lvl>
   </w:abstractNum>
-  <w:abstractNum w:abstractNumId="40" w15:restartNumberingAfterBreak="0">
+  <w:abstractNum w:abstractNumId="41" w15:restartNumberingAfterBreak="0">
     <w:nsid w:val="70180DE8"/>
     <w:multiLevelType w:val="hybridMultilevel"/>
     <w:tmpl w:val="3B5CC268"/>
@@ -12857,7 +14499,7 @@
       </w:pPr>
     </w:lvl>
   </w:abstractNum>
-  <w:abstractNum w:abstractNumId="41" w15:restartNumberingAfterBreak="0">
+  <w:abstractNum w:abstractNumId="42" w15:restartNumberingAfterBreak="0">
     <w:nsid w:val="70DF772D"/>
     <w:multiLevelType w:val="singleLevel"/>
     <w:tmpl w:val="0407000F"/>
@@ -12874,7 +14516,7 @@
       </w:pPr>
     </w:lvl>
   </w:abstractNum>
-  <w:abstractNum w:abstractNumId="42" w15:restartNumberingAfterBreak="0">
+  <w:abstractNum w:abstractNumId="43" w15:restartNumberingAfterBreak="0">
     <w:nsid w:val="75411D43"/>
     <w:multiLevelType w:val="singleLevel"/>
     <w:tmpl w:val="1AB4F454"/>
@@ -12896,7 +14538,7 @@
       </w:rPr>
     </w:lvl>
   </w:abstractNum>
-  <w:abstractNum w:abstractNumId="43" w15:restartNumberingAfterBreak="0">
+  <w:abstractNum w:abstractNumId="44" w15:restartNumberingAfterBreak="0">
     <w:nsid w:val="78B33B6C"/>
     <w:multiLevelType w:val="singleLevel"/>
     <w:tmpl w:val="1AB4F454"/>
@@ -12918,7 +14560,7 @@
       </w:rPr>
     </w:lvl>
   </w:abstractNum>
-  <w:abstractNum w:abstractNumId="44" w15:restartNumberingAfterBreak="0">
+  <w:abstractNum w:abstractNumId="45" w15:restartNumberingAfterBreak="0">
     <w:nsid w:val="7D8A6FE6"/>
     <w:multiLevelType w:val="multilevel"/>
     <w:tmpl w:val="F5123CA6"/>
@@ -13041,7 +14683,7 @@
     </w:lvl>
   </w:abstractNum>
   <w:num w:numId="1">
-    <w:abstractNumId w:val="44"/>
+    <w:abstractNumId w:val="45"/>
   </w:num>
   <w:num w:numId="2">
     <w:abstractNumId w:val="6"/>
@@ -13074,10 +14716,10 @@
     <w:abstractNumId w:val="0"/>
   </w:num>
   <w:num w:numId="12">
-    <w:abstractNumId w:val="43"/>
+    <w:abstractNumId w:val="44"/>
   </w:num>
   <w:num w:numId="13">
-    <w:abstractNumId w:val="42"/>
+    <w:abstractNumId w:val="43"/>
   </w:num>
   <w:num w:numId="14">
     <w:abstractNumId w:val="28"/>
@@ -13092,7 +14734,7 @@
     <w:abstractNumId w:val="14"/>
   </w:num>
   <w:num w:numId="18">
-    <w:abstractNumId w:val="38"/>
+    <w:abstractNumId w:val="39"/>
   </w:num>
   <w:num w:numId="19">
     <w:abstractNumId w:val="37"/>
@@ -13107,10 +14749,10 @@
     <w:abstractNumId w:val="32"/>
   </w:num>
   <w:num w:numId="23">
-    <w:abstractNumId w:val="41"/>
+    <w:abstractNumId w:val="42"/>
   </w:num>
   <w:num w:numId="24">
-    <w:abstractNumId w:val="39"/>
+    <w:abstractNumId w:val="40"/>
   </w:num>
   <w:num w:numId="25">
     <w:abstractNumId w:val="20"/>
@@ -13158,7 +14800,7 @@
     <w:abstractNumId w:val="19"/>
   </w:num>
   <w:num w:numId="40">
-    <w:abstractNumId w:val="40"/>
+    <w:abstractNumId w:val="41"/>
   </w:num>
   <w:num w:numId="41">
     <w:abstractNumId w:val="17"/>
@@ -13174,6 +14816,9 @@
   </w:num>
   <w:num w:numId="45">
     <w:abstractNumId w:val="22"/>
+  </w:num>
+  <w:num w:numId="46">
+    <w:abstractNumId w:val="38"/>
   </w:num>
   <w:numIdMacAtCleanup w:val="30"/>
 </w:numbering>
@@ -13296,6 +14941,7 @@
     <w:lsdException w:name="HTML Sample" w:semiHidden="1" w:unhideWhenUsed="1"/>
     <w:lsdException w:name="HTML Typewriter" w:semiHidden="1" w:unhideWhenUsed="1"/>
     <w:lsdException w:name="HTML Variable" w:semiHidden="1" w:unhideWhenUsed="1"/>
+    <w:lsdException w:name="Normal Table" w:semiHidden="1" w:unhideWhenUsed="1"/>
     <w:lsdException w:name="annotation subject" w:semiHidden="1" w:unhideWhenUsed="1"/>
     <w:lsdException w:name="No List" w:semiHidden="1" w:unhideWhenUsed="1"/>
     <w:lsdException w:name="Outline List 1" w:semiHidden="1" w:unhideWhenUsed="1"/>
@@ -13339,8 +14985,10 @@
     <w:lsdException w:name="Table Elegant" w:semiHidden="1" w:unhideWhenUsed="1"/>
     <w:lsdException w:name="Table Professional" w:semiHidden="1" w:unhideWhenUsed="1"/>
     <w:lsdException w:name="Table Subtle 1" w:semiHidden="1" w:unhideWhenUsed="1"/>
+    <w:lsdException w:name="Table Subtle 2" w:semiHidden="1" w:unhideWhenUsed="1"/>
     <w:lsdException w:name="Table Web 1" w:semiHidden="1" w:unhideWhenUsed="1"/>
     <w:lsdException w:name="Table Web 2" w:semiHidden="1" w:unhideWhenUsed="1"/>
+    <w:lsdException w:name="Table Web 3" w:semiHidden="1" w:unhideWhenUsed="1"/>
     <w:lsdException w:name="Balloon Text" w:semiHidden="1" w:unhideWhenUsed="1"/>
     <w:lsdException w:name="Table Grid" w:uiPriority="59"/>
     <w:lsdException w:name="Table Theme" w:semiHidden="1" w:unhideWhenUsed="1"/>
@@ -15058,7 +16706,7 @@
 </file>
 
 <file path=customXml/itemProps1.xml><?xml version="1.0" encoding="utf-8"?>
-<ds:datastoreItem xmlns:ds="http://schemas.openxmlformats.org/officeDocument/2006/customXml" ds:itemID="{1A2A4ADB-5C60-431F-B5DF-A6C9461A6CFB}">
+<ds:datastoreItem xmlns:ds="http://schemas.openxmlformats.org/officeDocument/2006/customXml" ds:itemID="{506C5DDD-337F-40C3-A724-14D1F22E105B}">
   <ds:schemaRefs>
     <ds:schemaRef ds:uri="http://schemas.openxmlformats.org/officeDocument/2006/bibliography"/>
   </ds:schemaRefs>

</xml_diff>

<commit_message>
4.2.5	Download der Diagnosedateien aus dem Diagnoseportal
</commit_message>
<xml_diff>
--- a/Continuous Integration Thesis.docx
+++ b/Continuous Integration Thesis.docx
@@ -11092,11 +11092,17 @@
     </w:p>
     <w:p>
       <w:r>
-        <w:t xml:space="preserve">Im nächsten Schritt muss für jedes ECU ein eigener Ordner erstellt werden, in dem für die Simulation relevante Daten, deren Ergebnisse sowie alle anderen mit dem Steuergerät in </w:t>
+        <w:t>Im nächsten Schritt muss für jedes ECU ein eigener Ordner erstellt werden, in dem Simulation</w:t>
+      </w:r>
+      <w:r>
+        <w:t>s</w:t>
+      </w:r>
+      <w:r>
+        <w:t>relevante Daten, deren Ergebnisse sowie alle anderen mit dem Steuergerät in Ver</w:t>
       </w:r>
       <w:r>
         <w:lastRenderedPageBreak/>
-        <w:t xml:space="preserve">Verbindung stehenden Informationen abspeichern zu können. Das war eine wichtige Zielvorgabe, weil Ergebnisse des automatisierten Tests von </w:t>
+        <w:t xml:space="preserve">bindung stehenden Informationen abspeichern zu können. Das war eine wichtige Zielvorgabe, weil Ergebnisse des automatisierten Tests von </w:t>
       </w:r>
       <w:r>
         <w:rPr>
@@ -11105,7 +11111,7 @@
         <w:t>Monaco</w:t>
       </w:r>
       <w:r>
-        <w:t xml:space="preserve"> am Ende von eben diesem in einer logischen, leicht verständlichen Struktur vorliegen sollten um eine spätere Analyse einfach möglich zu machen.</w:t>
+        <w:t xml:space="preserve"> am Ende in einer logischen, leicht verständlichen Struktur vorliegen sollten um eine spätere Analyse einfach möglich zu machen.</w:t>
       </w:r>
     </w:p>
     <w:p>
@@ -11286,14 +11292,989 @@
       <w:r>
         <w:t>Auf ODX-Dateien wurde in Kapitel 4.1.7.2 bereits kurz eingegangen. Wichtig zu wissen ist, dass diese Dateien Daten enthalten, welche für die Durchführung einer Simulation bzw. der Erstellung eines Kurztests zwingend notwendig sind.</w:t>
       </w:r>
+    </w:p>
+    <w:p>
+      <w:pPr>
+        <w:pStyle w:val="Listenabsatz"/>
+        <w:ind w:left="1440"/>
+      </w:pPr>
+    </w:p>
+    <w:p>
+      <w:pPr>
+        <w:pStyle w:val="Listenabsatz"/>
+        <w:ind w:left="0"/>
+      </w:pPr>
+      <w:r>
+        <w:t xml:space="preserve">Nachdem alle </w:t>
+      </w:r>
+      <w:r>
+        <w:t>Verzeichnisse und Dateien vollständig erstellt wurden, ist der Aufbau der gesamten Ordnerstruktur and dieser Stelle abgeschlossen.</w:t>
+      </w:r>
+    </w:p>
+    <w:p>
+      <w:pPr>
+        <w:pStyle w:val="Listenabsatz"/>
+        <w:ind w:left="0"/>
+      </w:pPr>
+    </w:p>
+    <w:p>
+      <w:pPr>
+        <w:pStyle w:val="Listenabsatz"/>
+        <w:ind w:left="0"/>
+      </w:pPr>
+    </w:p>
+    <w:p>
+      <w:pPr>
+        <w:pStyle w:val="berschrift3"/>
+      </w:pPr>
       <w:bookmarkStart w:id="35" w:name="_GoBack"/>
       <w:bookmarkEnd w:id="35"/>
-    </w:p>
-    <w:p>
-      <w:pPr>
-        <w:pStyle w:val="Listenabsatz"/>
-        <w:ind w:left="1440"/>
-      </w:pPr>
+      <w:r>
+        <w:lastRenderedPageBreak/>
+        <w:t>Download der Diagnosedateien aus dem Diagnoseportal</w:t>
+      </w:r>
+    </w:p>
+    <w:p>
+      <w:r>
+        <w:t xml:space="preserve">Die bisher beschriebenen </w:t>
+      </w:r>
+      <w:r>
+        <w:rPr>
+          <w:i/>
+        </w:rPr>
+        <w:t>Tasks</w:t>
+      </w:r>
+      <w:r>
+        <w:t xml:space="preserve"> laufen jeweils nur genau ein einziges Mal zu Beginn der Automatisierung ab, weil sie unabhängig von Steuergeräte-spezifischen Daten ablaufen. Ab</w:t>
+      </w:r>
+      <w:r>
+        <w:t xml:space="preserve"> dem</w:t>
+      </w:r>
+      <w:r>
+        <w:t xml:space="preserve"> </w:t>
+      </w:r>
+      <w:r>
+        <w:rPr>
+          <w:i/>
+        </w:rPr>
+        <w:t>Download</w:t>
+      </w:r>
+      <w:r>
+        <w:t xml:space="preserve"> von Diagnosedaten aus dem Diagnoseportal ist</w:t>
+      </w:r>
+      <w:r>
+        <w:t xml:space="preserve"> dies</w:t>
+      </w:r>
+      <w:r>
+        <w:t xml:space="preserve"> allerdings </w:t>
+      </w:r>
+      <w:r>
+        <w:t xml:space="preserve">nicht mehr der Fall, denn diese Daten sind logischerweise für jedes Steuergerät anders, sodass der Workflow ab diesem </w:t>
+      </w:r>
+      <w:r>
+        <w:rPr>
+          <w:i/>
+        </w:rPr>
+        <w:t>Task</w:t>
+      </w:r>
+      <w:r>
+        <w:rPr>
+          <w:i/>
+        </w:rPr>
+        <w:t xml:space="preserve"> </w:t>
+      </w:r>
+      <w:r>
+        <w:t xml:space="preserve">in viele Äste parallel aufgeteilt wird, was </w:t>
+      </w:r>
+      <w:r>
+        <w:t xml:space="preserve">in Abbildung </w:t>
+      </w:r>
+      <w:r>
+        <w:t xml:space="preserve">&lt;X&gt; aus Kapitel 4.1.6 schon zu sehen war. Den </w:t>
+      </w:r>
+      <w:r>
+        <w:rPr>
+          <w:i/>
+        </w:rPr>
+        <w:t>Workflow</w:t>
+      </w:r>
+      <w:r>
+        <w:t xml:space="preserve"> ab diesem Zeitpunkt parallel aufzubauen statt die Tasks weiterhin sequenziell ablaufen zu lassen, dient nicht nur dazu, dass der </w:t>
+      </w:r>
+      <w:r>
+        <w:rPr>
+          <w:i/>
+        </w:rPr>
+        <w:t>Dependency Graph</w:t>
+      </w:r>
+      <w:r>
+        <w:rPr>
+          <w:i/>
+        </w:rPr>
+        <w:t xml:space="preserve"> </w:t>
+      </w:r>
+      <w:r>
+        <w:t xml:space="preserve">übersichtlicher wird. Es wird dadurch auch möglich, dass parallel verlaufende Äste des </w:t>
+      </w:r>
+      <w:r>
+        <w:rPr>
+          <w:i/>
+        </w:rPr>
+        <w:t>Workflows</w:t>
+      </w:r>
+      <w:r>
+        <w:rPr>
+          <w:i/>
+        </w:rPr>
+        <w:t xml:space="preserve"> </w:t>
+      </w:r>
+      <w:r>
+        <w:t xml:space="preserve">nicht voneinander abhängen. Wenn also einer dieser Äste aufgrund eines fehlgeschlagenen </w:t>
+      </w:r>
+      <w:r>
+        <w:rPr>
+          <w:i/>
+        </w:rPr>
+        <w:t>Task</w:t>
+      </w:r>
+      <w:r>
+        <w:rPr>
+          <w:i/>
+        </w:rPr>
+        <w:t xml:space="preserve">s </w:t>
+      </w:r>
+      <w:r>
+        <w:t xml:space="preserve">abgebrochen wird, hat das nicht zur Folge, dass die übrigen Äste ebenfalls abgebrochen werden. Da diese wie beschrieben </w:t>
+      </w:r>
+      <w:r>
+        <w:rPr>
+          <w:i/>
+        </w:rPr>
+        <w:t>keine</w:t>
+      </w:r>
+      <w:r>
+        <w:t xml:space="preserve"> gegenseitigen Beziehungen besitzen, läuft jeder Ast unabhängig vom Ergebnis der anderen ab. </w:t>
+      </w:r>
+    </w:p>
+    <w:p>
+      <w:r>
+        <w:t xml:space="preserve">Diese Parallelisierung wird durch die dynamische Vergabe von </w:t>
+      </w:r>
+      <w:r>
+        <w:rPr>
+          <w:i/>
+        </w:rPr>
+        <w:t>Dependency</w:t>
+      </w:r>
+      <w:r>
+        <w:rPr>
+          <w:i/>
+        </w:rPr>
+        <w:t xml:space="preserve">s </w:t>
+      </w:r>
+      <w:r>
+        <w:t xml:space="preserve">in </w:t>
+      </w:r>
+      <w:r>
+        <w:rPr>
+          <w:i/>
+        </w:rPr>
+        <w:t>Luigi</w:t>
+      </w:r>
+      <w:r>
+        <w:t xml:space="preserve"> erreicht. In Kapitel 4.1.6 wurde kurz angedeutet, dass genau für diesen Zweck die Parameter eines </w:t>
+      </w:r>
+      <w:r>
+        <w:rPr>
+          <w:i/>
+        </w:rPr>
+        <w:t>Task</w:t>
+      </w:r>
+      <w:r>
+        <w:rPr>
+          <w:i/>
+        </w:rPr>
+        <w:t xml:space="preserve">s </w:t>
+      </w:r>
+      <w:r>
+        <w:t xml:space="preserve">wichtig sind. Ebenfalls wurde erwähnt, dass ein </w:t>
+      </w:r>
+      <w:r>
+        <w:rPr>
+          <w:i/>
+        </w:rPr>
+        <w:t>Task</w:t>
+      </w:r>
+      <w:r>
+        <w:t xml:space="preserve"> von einer Vielzahl an vorherigen </w:t>
+      </w:r>
+      <w:r>
+        <w:rPr>
+          <w:i/>
+        </w:rPr>
+        <w:t>Tasks</w:t>
+      </w:r>
+      <w:r>
+        <w:rPr>
+          <w:i/>
+        </w:rPr>
+        <w:t xml:space="preserve"> </w:t>
+      </w:r>
+      <w:r>
+        <w:t xml:space="preserve">abhängen kann. Der nachstehende </w:t>
+      </w:r>
+      <w:r>
+        <w:rPr>
+          <w:i/>
+        </w:rPr>
+        <w:t>Code</w:t>
+      </w:r>
+      <w:r>
+        <w:rPr>
+          <w:i/>
+        </w:rPr>
+        <w:t>-</w:t>
+      </w:r>
+      <w:r>
+        <w:t xml:space="preserve">Ausschnitt zeigt die </w:t>
+      </w:r>
+      <w:r>
+        <w:rPr>
+          <w:rFonts w:ascii="Courier New" w:hAnsi="Courier New" w:cs="Courier New"/>
+        </w:rPr>
+        <w:t>requires()</w:t>
+      </w:r>
+      <w:r>
+        <w:t>-</w:t>
+      </w:r>
+      <w:r>
+        <w:t xml:space="preserve">Methode eines </w:t>
+      </w:r>
+      <w:r>
+        <w:rPr>
+          <w:i/>
+        </w:rPr>
+        <w:t>Tasks</w:t>
+      </w:r>
+      <w:r>
+        <w:rPr>
+          <w:i/>
+        </w:rPr>
+        <w:t>,</w:t>
+      </w:r>
+      <w:r>
+        <w:t xml:space="preserve"> </w:t>
+      </w:r>
+      <w:r>
+        <w:t xml:space="preserve">der von vielen identischen </w:t>
+      </w:r>
+      <w:r>
+        <w:rPr>
+          <w:i/>
+        </w:rPr>
+        <w:t>Tasks</w:t>
+      </w:r>
+      <w:r>
+        <w:t xml:space="preserve"> abhängt, welche allerdings alle in einem eigenen Kontext ausgeführt werden, was durch die Vergabe von unterschiedlichen Parameterwerten geschieht. </w:t>
+      </w:r>
+    </w:p>
+    <w:p/>
+    <w:p>
+      <w:pPr>
+        <w:rPr>
+          <w:rFonts w:ascii="Courier New" w:hAnsi="Courier New" w:cs="Courier New"/>
+          <w:sz w:val="20"/>
+        </w:rPr>
+      </w:pPr>
+      <w:r>
+        <w:rPr>
+          <w:rFonts w:ascii="Courier New" w:hAnsi="Courier New" w:cs="Courier New"/>
+          <w:sz w:val="20"/>
+        </w:rPr>
+        <w:t>Task A(luigi.Task):</w:t>
+      </w:r>
+    </w:p>
+    <w:p>
+      <w:pPr>
+        <w:ind w:left="357"/>
+        <w:rPr>
+          <w:rFonts w:ascii="Courier New" w:hAnsi="Courier New" w:cs="Courier New"/>
+          <w:sz w:val="20"/>
+        </w:rPr>
+      </w:pPr>
+      <w:r>
+        <w:rPr>
+          <w:rFonts w:ascii="Courier New" w:hAnsi="Courier New" w:cs="Courier New"/>
+          <w:sz w:val="20"/>
+        </w:rPr>
+        <w:t>Def requires(self):</w:t>
+      </w:r>
+    </w:p>
+    <w:p>
+      <w:pPr>
+        <w:ind w:left="714"/>
+        <w:rPr>
+          <w:rFonts w:ascii="Courier New" w:hAnsi="Courier New" w:cs="Courier New"/>
+          <w:sz w:val="20"/>
+        </w:rPr>
+      </w:pPr>
+      <w:r>
+        <w:rPr>
+          <w:rFonts w:ascii="Courier New" w:hAnsi="Courier New" w:cs="Courier New"/>
+          <w:sz w:val="20"/>
+        </w:rPr>
+        <w:t>e</w:t>
+      </w:r>
+      <w:r>
+        <w:rPr>
+          <w:rFonts w:ascii="Courier New" w:hAnsi="Courier New" w:cs="Courier New"/>
+          <w:sz w:val="20"/>
+        </w:rPr>
+        <w:t>cu_liste = ['ecu1', 'ecu2 ']</w:t>
+      </w:r>
+    </w:p>
+    <w:p>
+      <w:pPr>
+        <w:ind w:left="714"/>
+        <w:rPr>
+          <w:rFonts w:ascii="Courier New" w:hAnsi="Courier New" w:cs="Courier New"/>
+          <w:sz w:val="20"/>
+        </w:rPr>
+      </w:pPr>
+      <w:r>
+        <w:rPr>
+          <w:rFonts w:ascii="Courier New" w:hAnsi="Courier New" w:cs="Courier New"/>
+          <w:sz w:val="20"/>
+        </w:rPr>
+        <w:t>Task_B</w:t>
+      </w:r>
+      <w:r>
+        <w:rPr>
+          <w:rFonts w:ascii="Courier New" w:hAnsi="Courier New" w:cs="Courier New"/>
+          <w:sz w:val="20"/>
+        </w:rPr>
+        <w:t>_liste</w:t>
+      </w:r>
+      <w:r>
+        <w:rPr>
+          <w:rFonts w:ascii="Courier New" w:hAnsi="Courier New" w:cs="Courier New"/>
+          <w:sz w:val="20"/>
+        </w:rPr>
+        <w:t xml:space="preserve"> = [</w:t>
+      </w:r>
+      <w:r>
+        <w:rPr>
+          <w:rFonts w:ascii="Courier New" w:hAnsi="Courier New" w:cs="Courier New"/>
+          <w:sz w:val="20"/>
+        </w:rPr>
+        <w:t>Task_B</w:t>
+      </w:r>
+      <w:r>
+        <w:rPr>
+          <w:rFonts w:ascii="Courier New" w:hAnsi="Courier New" w:cs="Courier New"/>
+          <w:sz w:val="20"/>
+        </w:rPr>
+        <w:t>(ecu) for ecu in ecu_liste]</w:t>
+      </w:r>
+      <w:r>
+        <w:rPr>
+          <w:rFonts w:ascii="Courier New" w:hAnsi="Courier New" w:cs="Courier New"/>
+          <w:sz w:val="20"/>
+        </w:rPr>
+        <w:tab/>
+      </w:r>
+    </w:p>
+    <w:p>
+      <w:pPr>
+        <w:ind w:left="357"/>
+        <w:rPr>
+          <w:rFonts w:ascii="Courier New" w:hAnsi="Courier New" w:cs="Courier New"/>
+          <w:sz w:val="20"/>
+        </w:rPr>
+      </w:pPr>
+      <w:r>
+        <w:rPr>
+          <w:sz w:val="20"/>
+        </w:rPr>
+        <w:tab/>
+      </w:r>
+      <w:r>
+        <w:rPr>
+          <w:rFonts w:ascii="Courier New" w:hAnsi="Courier New" w:cs="Courier New"/>
+          <w:sz w:val="20"/>
+        </w:rPr>
+        <w:t xml:space="preserve">Return </w:t>
+      </w:r>
+      <w:r>
+        <w:rPr>
+          <w:rFonts w:ascii="Courier New" w:hAnsi="Courier New" w:cs="Courier New"/>
+          <w:sz w:val="20"/>
+        </w:rPr>
+        <w:t>Task_B</w:t>
+      </w:r>
+      <w:r>
+        <w:rPr>
+          <w:rFonts w:ascii="Courier New" w:hAnsi="Courier New" w:cs="Courier New"/>
+          <w:sz w:val="20"/>
+        </w:rPr>
+        <w:t>_liste</w:t>
+      </w:r>
+    </w:p>
+    <w:p>
+      <w:pPr>
+        <w:ind w:left="357"/>
+        <w:rPr>
+          <w:rFonts w:ascii="Courier New" w:hAnsi="Courier New" w:cs="Courier New"/>
+          <w:sz w:val="20"/>
+        </w:rPr>
+      </w:pPr>
+    </w:p>
+    <w:p>
+      <w:pPr>
+        <w:rPr>
+          <w:szCs w:val="24"/>
+        </w:rPr>
+      </w:pPr>
+      <w:r>
+        <w:rPr>
+          <w:szCs w:val="24"/>
+        </w:rPr>
+        <w:t xml:space="preserve">In dem </w:t>
+      </w:r>
+      <w:r>
+        <w:rPr>
+          <w:i/>
+          <w:szCs w:val="24"/>
+        </w:rPr>
+        <w:t>Code</w:t>
+      </w:r>
+      <w:r>
+        <w:rPr>
+          <w:szCs w:val="24"/>
+        </w:rPr>
+        <w:t>-Ausschnitt</w:t>
+      </w:r>
+      <w:r>
+        <w:rPr>
+          <w:szCs w:val="24"/>
+        </w:rPr>
+        <w:t xml:space="preserve"> wird beispielhaft</w:t>
+      </w:r>
+      <w:r>
+        <w:rPr>
+          <w:szCs w:val="24"/>
+        </w:rPr>
+        <w:t xml:space="preserve"> ein</w:t>
+      </w:r>
+      <w:r>
+        <w:rPr>
+          <w:szCs w:val="24"/>
+        </w:rPr>
+        <w:t xml:space="preserve"> </w:t>
+      </w:r>
+      <w:r>
+        <w:rPr>
+          <w:rFonts w:ascii="Courier New" w:hAnsi="Courier New" w:cs="Courier New"/>
+          <w:szCs w:val="24"/>
+        </w:rPr>
+        <w:t>Task</w:t>
+      </w:r>
+      <w:r>
+        <w:rPr>
+          <w:rFonts w:ascii="Courier New" w:hAnsi="Courier New" w:cs="Courier New"/>
+          <w:szCs w:val="24"/>
+        </w:rPr>
+        <w:t>_</w:t>
+      </w:r>
+      <w:r>
+        <w:rPr>
+          <w:rFonts w:ascii="Courier New" w:hAnsi="Courier New" w:cs="Courier New"/>
+          <w:szCs w:val="24"/>
+        </w:rPr>
+        <w:t>A</w:t>
+      </w:r>
+      <w:r>
+        <w:rPr>
+          <w:szCs w:val="24"/>
+        </w:rPr>
+        <w:t xml:space="preserve"> gezeigt, welcher von einer Anzahl an </w:t>
+      </w:r>
+      <w:r>
+        <w:rPr>
+          <w:rFonts w:ascii="Courier New" w:hAnsi="Courier New" w:cs="Courier New"/>
+          <w:szCs w:val="24"/>
+        </w:rPr>
+        <w:t>Task B</w:t>
+      </w:r>
+      <w:r>
+        <w:rPr>
+          <w:szCs w:val="24"/>
+        </w:rPr>
+        <w:t xml:space="preserve">’s abhängig ist. Die </w:t>
+      </w:r>
+      <w:r>
+        <w:rPr>
+          <w:rFonts w:ascii="Courier New" w:hAnsi="Courier New" w:cs="Courier New"/>
+          <w:szCs w:val="24"/>
+        </w:rPr>
+        <w:t>ecu_liste</w:t>
+      </w:r>
+      <w:r>
+        <w:rPr>
+          <w:szCs w:val="24"/>
+        </w:rPr>
+        <w:t xml:space="preserve"> enthält ECU-Namen, </w:t>
+      </w:r>
+      <w:r>
+        <w:rPr>
+          <w:szCs w:val="24"/>
+        </w:rPr>
+        <w:t xml:space="preserve">welche bei der Iteration durch die Liste als Parameter an </w:t>
+      </w:r>
+      <w:r>
+        <w:rPr>
+          <w:rFonts w:ascii="Courier New" w:hAnsi="Courier New" w:cs="Courier New"/>
+          <w:szCs w:val="24"/>
+        </w:rPr>
+        <w:t>Task_B</w:t>
+      </w:r>
+      <w:r>
+        <w:rPr>
+          <w:szCs w:val="24"/>
+        </w:rPr>
+        <w:t xml:space="preserve"> weitergegeben werden. Zuletzt wird mit der Zeile </w:t>
+      </w:r>
+      <w:r>
+        <w:rPr>
+          <w:rFonts w:ascii="Courier New" w:hAnsi="Courier New" w:cs="Courier New"/>
+          <w:szCs w:val="24"/>
+        </w:rPr>
+        <w:t>return Task_B_liste</w:t>
+      </w:r>
+      <w:r>
+        <w:rPr>
+          <w:szCs w:val="24"/>
+        </w:rPr>
+        <w:t xml:space="preserve"> angegeben, dass </w:t>
+      </w:r>
+      <w:r>
+        <w:rPr>
+          <w:rFonts w:ascii="Courier New" w:hAnsi="Courier New" w:cs="Courier New"/>
+          <w:szCs w:val="24"/>
+        </w:rPr>
+        <w:t>Task_A</w:t>
+      </w:r>
+      <w:r>
+        <w:rPr>
+          <w:szCs w:val="24"/>
+        </w:rPr>
+        <w:t xml:space="preserve"> von allen in </w:t>
+      </w:r>
+      <w:r>
+        <w:rPr>
+          <w:rFonts w:ascii="Courier New" w:hAnsi="Courier New" w:cs="Courier New"/>
+          <w:szCs w:val="24"/>
+        </w:rPr>
+        <w:t>Task_B_liste</w:t>
+      </w:r>
+      <w:r>
+        <w:rPr>
+          <w:szCs w:val="24"/>
+        </w:rPr>
+        <w:t xml:space="preserve"> befindlichen </w:t>
+      </w:r>
+      <w:r>
+        <w:rPr>
+          <w:i/>
+          <w:szCs w:val="24"/>
+        </w:rPr>
+        <w:t>Tasks</w:t>
+      </w:r>
+      <w:r>
+        <w:rPr>
+          <w:szCs w:val="24"/>
+        </w:rPr>
+        <w:t xml:space="preserve"> abhängt, welche in diesem Beispiel 2 Einträge umfasst : </w:t>
+      </w:r>
+      <w:r>
+        <w:rPr>
+          <w:rFonts w:ascii="Courier New" w:hAnsi="Courier New" w:cs="Courier New"/>
+          <w:szCs w:val="24"/>
+        </w:rPr>
+        <w:t>Task_B('ecu1')</w:t>
+      </w:r>
+      <w:r>
+        <w:rPr>
+          <w:szCs w:val="24"/>
+        </w:rPr>
+        <w:t xml:space="preserve"> und </w:t>
+      </w:r>
+      <w:r>
+        <w:rPr>
+          <w:rFonts w:ascii="Courier New" w:hAnsi="Courier New" w:cs="Courier New"/>
+          <w:szCs w:val="24"/>
+        </w:rPr>
+        <w:t>Task_B('ecu2'</w:t>
+      </w:r>
+      <w:r>
+        <w:rPr>
+          <w:rFonts w:ascii="Courier New" w:hAnsi="Courier New" w:cs="Courier New"/>
+          <w:szCs w:val="24"/>
+        </w:rPr>
+        <w:t>)</w:t>
+      </w:r>
+      <w:r>
+        <w:rPr>
+          <w:szCs w:val="24"/>
+        </w:rPr>
+        <w:t xml:space="preserve">. Das bedeutet, dass bevor </w:t>
+      </w:r>
+      <w:r>
+        <w:rPr>
+          <w:rFonts w:ascii="Courier New" w:hAnsi="Courier New" w:cs="Courier New"/>
+          <w:szCs w:val="24"/>
+        </w:rPr>
+        <w:t>Task_A</w:t>
+      </w:r>
+      <w:r>
+        <w:rPr>
+          <w:szCs w:val="24"/>
+        </w:rPr>
+        <w:t xml:space="preserve"> ablaufen kann zuerst die beiden Instanzen von </w:t>
+      </w:r>
+      <w:r>
+        <w:rPr>
+          <w:rFonts w:ascii="Courier New" w:hAnsi="Courier New" w:cs="Courier New"/>
+          <w:szCs w:val="24"/>
+        </w:rPr>
+        <w:t>Task_B</w:t>
+      </w:r>
+      <w:r>
+        <w:rPr>
+          <w:szCs w:val="24"/>
+        </w:rPr>
+        <w:t xml:space="preserve"> abgeschlossen sein müssen. Die</w:t>
+      </w:r>
+      <w:r>
+        <w:rPr>
+          <w:szCs w:val="24"/>
+        </w:rPr>
+        <w:lastRenderedPageBreak/>
+        <w:t>se beiden Instanzen sind eindeutig durch ihre Parameter identifizierbar, weshalb diese zwingend einzigartige Werte haben müssen.</w:t>
+      </w:r>
+    </w:p>
+    <w:p>
+      <w:pPr>
+        <w:rPr>
+          <w:szCs w:val="24"/>
+        </w:rPr>
+      </w:pPr>
+      <w:r>
+        <w:rPr>
+          <w:szCs w:val="24"/>
+        </w:rPr>
+        <w:t xml:space="preserve">Genau auf diese Weise wird nun für jedes Steuergerät der </w:t>
+      </w:r>
+      <w:r>
+        <w:rPr>
+          <w:i/>
+          <w:szCs w:val="24"/>
+        </w:rPr>
+        <w:t>Task</w:t>
+      </w:r>
+      <w:r>
+        <w:rPr>
+          <w:szCs w:val="24"/>
+        </w:rPr>
+        <w:t xml:space="preserve"> </w:t>
+      </w:r>
+      <w:r>
+        <w:rPr>
+          <w:rFonts w:ascii="Courier New" w:hAnsi="Courier New" w:cs="Courier New"/>
+          <w:szCs w:val="24"/>
+        </w:rPr>
+        <w:t>DownloadFiles()</w:t>
+      </w:r>
+      <w:r>
+        <w:rPr>
+          <w:szCs w:val="24"/>
+        </w:rPr>
+        <w:t>aufgerufen</w:t>
+      </w:r>
+      <w:r>
+        <w:rPr>
+          <w:szCs w:val="24"/>
+        </w:rPr>
+        <w:t xml:space="preserve">, wobei jeder </w:t>
+      </w:r>
+      <w:r>
+        <w:rPr>
+          <w:i/>
+          <w:szCs w:val="24"/>
+        </w:rPr>
+        <w:t>Task</w:t>
+      </w:r>
+      <w:r>
+        <w:rPr>
+          <w:szCs w:val="24"/>
+        </w:rPr>
+        <w:t xml:space="preserve"> hierbei als Parameter den eindeutigen ECU-Namen erhält. Der ECU-Name ist nicht nur eindeutig und deshalb geeignet dafür als eine </w:t>
+      </w:r>
+      <w:r>
+        <w:rPr>
+          <w:i/>
+          <w:szCs w:val="24"/>
+        </w:rPr>
+        <w:t>ID</w:t>
+      </w:r>
+      <w:r>
+        <w:rPr>
+          <w:szCs w:val="24"/>
+        </w:rPr>
+        <w:t xml:space="preserve"> für den jeweiligen </w:t>
+      </w:r>
+      <w:r>
+        <w:rPr>
+          <w:i/>
+          <w:szCs w:val="24"/>
+        </w:rPr>
+        <w:t>Task</w:t>
+      </w:r>
+      <w:r>
+        <w:rPr>
+          <w:i/>
+          <w:szCs w:val="24"/>
+        </w:rPr>
+        <w:t xml:space="preserve"> </w:t>
+      </w:r>
+      <w:r>
+        <w:rPr>
+          <w:szCs w:val="24"/>
+        </w:rPr>
+        <w:t xml:space="preserve">zu fungieren, sondern er ist auch noch bei der Kommunikation mit dem Diagnoseportal hilfreich, um festzulegen von welchem Steuergerät Daten heruntergeladen werden sollen. Für die Simulation in </w:t>
+      </w:r>
+      <w:r>
+        <w:rPr>
+          <w:i/>
+          <w:szCs w:val="24"/>
+        </w:rPr>
+        <w:t>Monaco</w:t>
+      </w:r>
+      <w:r>
+        <w:rPr>
+          <w:i/>
+          <w:szCs w:val="24"/>
+        </w:rPr>
+        <w:t xml:space="preserve"> </w:t>
+      </w:r>
+      <w:r>
+        <w:rPr>
+          <w:szCs w:val="24"/>
+        </w:rPr>
+        <w:t xml:space="preserve">werden zum einen Daten aus der ODX-Datei des Steuergerätes und zum anderen dessen SMR-D-Datei benötigt. Die ODX-Datei ist in einer PDX-Datei verpackt/archiviert, weshalb es nötig ist diese herunterzuladen. </w:t>
+      </w:r>
+      <w:r>
+        <w:rPr>
+          <w:szCs w:val="24"/>
+        </w:rPr>
+        <w:t xml:space="preserve">Beide dieser Dateien (ODX/PDX) werden, ebenfalls über einen </w:t>
+      </w:r>
+      <w:r>
+        <w:rPr>
+          <w:i/>
+          <w:szCs w:val="24"/>
+        </w:rPr>
+        <w:t>subprocess</w:t>
+      </w:r>
+      <w:r>
+        <w:rPr>
+          <w:szCs w:val="24"/>
+        </w:rPr>
+        <w:t xml:space="preserve"> mithilfe der </w:t>
+      </w:r>
+      <w:r>
+        <w:rPr>
+          <w:i/>
+          <w:szCs w:val="24"/>
+        </w:rPr>
+        <w:t>DiagConCmd.exe</w:t>
+      </w:r>
+      <w:r>
+        <w:rPr>
+          <w:szCs w:val="24"/>
+        </w:rPr>
+        <w:t xml:space="preserve"> aus dem Diagnoseportal heruntergeladen. Damit di</w:t>
+      </w:r>
+      <w:r>
+        <w:rPr>
+          <w:szCs w:val="24"/>
+        </w:rPr>
+        <w:t>e</w:t>
+      </w:r>
+      <w:r>
+        <w:rPr>
+          <w:szCs w:val="24"/>
+        </w:rPr>
+        <w:t xml:space="preserve"> richtigen Dateien heruntergeladen werden, muss der </w:t>
+      </w:r>
+      <w:r>
+        <w:rPr>
+          <w:i/>
+          <w:szCs w:val="24"/>
+        </w:rPr>
+        <w:t>DiagConCmd.exe</w:t>
+      </w:r>
+      <w:r>
+        <w:rPr>
+          <w:szCs w:val="24"/>
+        </w:rPr>
+        <w:t xml:space="preserve"> der genaue Name der Dateien übergeben werden. Dieser wird aus der sogenannten </w:t>
+      </w:r>
+      <w:r>
+        <w:rPr>
+          <w:i/>
+          <w:szCs w:val="24"/>
+        </w:rPr>
+        <w:t>DocumentVersionList</w:t>
+      </w:r>
+      <w:r>
+        <w:rPr>
+          <w:i/>
+          <w:szCs w:val="24"/>
+        </w:rPr>
+        <w:t xml:space="preserve"> </w:t>
+      </w:r>
+      <w:r>
+        <w:rPr>
+          <w:i/>
+          <w:szCs w:val="24"/>
+        </w:rPr>
+        <w:t>geparsed</w:t>
+      </w:r>
+      <w:r>
+        <w:rPr>
+          <w:szCs w:val="24"/>
+        </w:rPr>
+        <w:t xml:space="preserve">. Das ist ein weiteres XML Dokument, welches kurz vor dem </w:t>
+      </w:r>
+      <w:r>
+        <w:rPr>
+          <w:i/>
+          <w:szCs w:val="24"/>
+        </w:rPr>
+        <w:t>Download</w:t>
+      </w:r>
+      <w:r>
+        <w:rPr>
+          <w:i/>
+          <w:szCs w:val="24"/>
+        </w:rPr>
+        <w:t xml:space="preserve"> </w:t>
+      </w:r>
+      <w:r>
+        <w:rPr>
+          <w:szCs w:val="24"/>
+        </w:rPr>
+        <w:t xml:space="preserve">der ODX- bzw. PDX-Dateien aus dem Diagnoseportal heruntergeladen werden muss. In diesem Dokument stehen die benötigten Informationen, also die Namen der ODX- und PDX-Datei des jeweiligen Steuergerätes sowie deren Versionen. </w:t>
+      </w:r>
+      <w:r>
+        <w:rPr>
+          <w:szCs w:val="24"/>
+        </w:rPr>
+        <w:t xml:space="preserve">Als </w:t>
+      </w:r>
+      <w:r>
+        <w:rPr>
+          <w:i/>
+          <w:szCs w:val="24"/>
+        </w:rPr>
+        <w:t>Download</w:t>
+      </w:r>
+      <w:r>
+        <w:rPr>
+          <w:szCs w:val="24"/>
+        </w:rPr>
+        <w:t xml:space="preserve">-Pfad wird für die PDX-Datei, weil diese im nächsten Schritt noch entpackt werden muss, das extra angelegte PDX-Verzeichnis verwendet wohingegen die SMR-D-Datei direkt in das ECU-Verzeichnis abgelegt werden kann. Wie schon beim </w:t>
+      </w:r>
+      <w:r>
+        <w:rPr>
+          <w:i/>
+          <w:szCs w:val="24"/>
+        </w:rPr>
+        <w:t>Download</w:t>
+      </w:r>
+      <w:r>
+        <w:rPr>
+          <w:i/>
+          <w:szCs w:val="24"/>
+        </w:rPr>
+        <w:t xml:space="preserve"> </w:t>
+      </w:r>
+      <w:r>
+        <w:rPr>
+          <w:szCs w:val="24"/>
+        </w:rPr>
+        <w:t xml:space="preserve">der </w:t>
+      </w:r>
+      <w:r>
+        <w:rPr>
+          <w:i/>
+          <w:szCs w:val="24"/>
+        </w:rPr>
+        <w:t>Metaview</w:t>
+      </w:r>
+      <w:r>
+        <w:rPr>
+          <w:szCs w:val="24"/>
+        </w:rPr>
+        <w:t xml:space="preserve">, liefert die </w:t>
+      </w:r>
+      <w:r>
+        <w:rPr>
+          <w:i/>
+          <w:szCs w:val="24"/>
+        </w:rPr>
+        <w:t>DiagConCmd.exe</w:t>
+      </w:r>
+      <w:r>
+        <w:rPr>
+          <w:szCs w:val="24"/>
+        </w:rPr>
+        <w:t xml:space="preserve"> auch dieses Mal einen Rückgabewert anhand dessen ausgemacht werden kann, ob der </w:t>
+      </w:r>
+      <w:r>
+        <w:rPr>
+          <w:i/>
+          <w:szCs w:val="24"/>
+        </w:rPr>
+        <w:t>Download</w:t>
+      </w:r>
+      <w:r>
+        <w:rPr>
+          <w:szCs w:val="24"/>
+        </w:rPr>
+        <w:t xml:space="preserve"> </w:t>
+      </w:r>
+      <w:r>
+        <w:rPr>
+          <w:szCs w:val="24"/>
+        </w:rPr>
+        <w:t>funktioniert</w:t>
+      </w:r>
+      <w:r>
+        <w:rPr>
+          <w:szCs w:val="24"/>
+        </w:rPr>
+        <w:t xml:space="preserve"> hat oder nicht. </w:t>
+      </w:r>
+    </w:p>
+    <w:p>
+      <w:pPr>
+        <w:pStyle w:val="berschrift3"/>
+      </w:pPr>
+      <w:r>
+        <w:t>Monaco automatisiert Starten</w:t>
+      </w:r>
     </w:p>
     <w:p>
       <w:pPr>
@@ -16706,7 +17687,7 @@
 </file>
 
 <file path=customXml/itemProps1.xml><?xml version="1.0" encoding="utf-8"?>
-<ds:datastoreItem xmlns:ds="http://schemas.openxmlformats.org/officeDocument/2006/customXml" ds:itemID="{506C5DDD-337F-40C3-A724-14D1F22E105B}">
+<ds:datastoreItem xmlns:ds="http://schemas.openxmlformats.org/officeDocument/2006/customXml" ds:itemID="{EF5FD3BB-E069-4882-919E-1A7D7D44A9C4}">
   <ds:schemaRefs>
     <ds:schemaRef ds:uri="http://schemas.openxmlformats.org/officeDocument/2006/bibliography"/>
   </ds:schemaRefs>

</xml_diff>

<commit_message>
Infos aus ODX ziehen abgeschlossen
</commit_message>
<xml_diff>
--- a/Continuous Integration Thesis.docx
+++ b/Continuous Integration Thesis.docx
@@ -13075,7 +13075,16 @@
         <w:pStyle w:val="berschrift3"/>
       </w:pPr>
       <w:r>
-        <w:t>Die PDX-Datei entpacken</w:t>
+        <w:t>Die</w:t>
+      </w:r>
+      <w:r>
+        <w:t xml:space="preserve"> PDX-Datei </w:t>
+      </w:r>
+      <w:r>
+        <w:t>E</w:t>
+      </w:r>
+      <w:r>
+        <w:t>ntpacken</w:t>
       </w:r>
     </w:p>
     <w:p>
@@ -13098,13 +13107,447 @@
         <w:t>UnzipPDX()</w:t>
       </w:r>
       <w:r>
-        <w:t xml:space="preserve"> nimmt sich dieser Aufgabe an, wobei er nach dem Entpacken auch noch die richtige ODX-Datei aus den entpackten Dateien sucht und diese in den dafür vorgesehenen Ordner sc</w:t>
-      </w:r>
+        <w:t xml:space="preserve"> nimmt sich dieser Aufgabe an, wobei er nach dem Entpacken auch noch die richtige ODX-Datei aus den entpackten Dateien sucht und diese in den dafür vorgesehenen Ordner schiebt.  </w:t>
+      </w:r>
+      <w:r>
+        <w:t>Zu Beginn wird erst überprüft ob</w:t>
+      </w:r>
+      <w:r>
+        <w:t xml:space="preserve"> in dem PDX-Ordner eine Datei liegt, die entpackt werden kann. Über das </w:t>
+      </w:r>
+      <w:r>
+        <w:rPr>
+          <w:i/>
+        </w:rPr>
+        <w:t>Python</w:t>
+      </w:r>
+      <w:r>
+        <w:rPr>
+          <w:i/>
+        </w:rPr>
+        <w:t>-</w:t>
+      </w:r>
+      <w:r>
+        <w:t xml:space="preserve">Modul </w:t>
+      </w:r>
+      <w:r>
+        <w:rPr>
+          <w:rFonts w:ascii="Courier New" w:hAnsi="Courier New" w:cs="Courier New"/>
+        </w:rPr>
+        <w:t>os</w:t>
+      </w:r>
+      <w:r>
+        <w:t xml:space="preserve"> lässt sich durch die </w:t>
+      </w:r>
+      <w:r>
+        <w:rPr>
+          <w:rFonts w:ascii="Courier New" w:hAnsi="Courier New" w:cs="Courier New"/>
+        </w:rPr>
+        <w:t>listdir</w:t>
+      </w:r>
+      <w:r>
+        <w:rPr>
+          <w:rFonts w:ascii="Courier New" w:hAnsi="Courier New" w:cs="Courier New"/>
+        </w:rPr>
+        <w:t>(path)</w:t>
+      </w:r>
+      <w:r>
+        <w:t xml:space="preserve">-Funktion eine Liste ausgeben, welche alle Namen der Dateien enthält die unter dem angegebenen Pfad zu finden sind. In dem vorliegenden Fall </w:t>
+      </w:r>
+      <w:r>
+        <w:rPr>
+          <w:i/>
+        </w:rPr>
+        <w:t>muss</w:t>
+      </w:r>
+      <w:r>
+        <w:t xml:space="preserve"> diese Liste genau </w:t>
+      </w:r>
+      <w:r>
+        <w:rPr>
+          <w:i/>
+        </w:rPr>
+        <w:t>einen</w:t>
+      </w:r>
+      <w:r>
+        <w:t xml:space="preserve"> Eintrag enthalten, welcher die PDX-Datei repräsentiert. Ist dies der Fall, so wird die Funktion </w:t>
+      </w:r>
+      <w:r>
+        <w:rPr>
+          <w:rFonts w:ascii="Courier New" w:hAnsi="Courier New" w:cs="Courier New"/>
+        </w:rPr>
+        <w:t>UnzipPDX()</w:t>
+      </w:r>
+      <w:r>
+        <w:t xml:space="preserve"> ausgeführt, welcher als Übergabeparameter den Pfad zur PDX-Datei, sowie den Pfad </w:t>
+      </w:r>
+      <w:r>
+        <w:t>des jeweiligen</w:t>
+      </w:r>
+      <w:r>
+        <w:t xml:space="preserve">  PDX-Ordners, in welchen das Archiv entpackt werden soll,</w:t>
+      </w:r>
+      <w:r>
+        <w:t xml:space="preserve"> </w:t>
+      </w:r>
+      <w:r>
+        <w:t>übergeben bekommt</w:t>
+      </w:r>
+      <w:r>
+        <w:t xml:space="preserve">.  </w:t>
+      </w:r>
+    </w:p>
+    <w:p>
+      <w:r>
+        <w:t xml:space="preserve">Entpackt wird die Datei dann schließlich mithilfe des </w:t>
+      </w:r>
+      <w:r>
+        <w:rPr>
+          <w:i/>
+        </w:rPr>
+        <w:t>Python</w:t>
+      </w:r>
+      <w:r>
+        <w:t xml:space="preserve">-Moduls </w:t>
+      </w:r>
+      <w:r>
+        <w:rPr>
+          <w:rFonts w:ascii="Courier New" w:hAnsi="Courier New" w:cs="Courier New"/>
+        </w:rPr>
+        <w:t>zipfile</w:t>
+      </w:r>
+      <w:r>
+        <w:t xml:space="preserve"> bzw. dessen Funktion </w:t>
+      </w:r>
+      <w:r>
+        <w:rPr>
+          <w:rFonts w:ascii="Courier New" w:hAnsi="Courier New" w:cs="Courier New"/>
+        </w:rPr>
+        <w:t>ZipFile(</w:t>
+      </w:r>
+      <w:r>
+        <w:rPr>
+          <w:rFonts w:ascii="Courier New" w:hAnsi="Courier New" w:cs="Courier New"/>
+        </w:rPr>
+        <w:t>)</w:t>
+      </w:r>
+      <w:r>
+        <w:t xml:space="preserve">. Nachdem das geschehen ist, liegen in dem Angegebenen Pfad eine Vielzahl an Dateien, wovon nur eine tatsächlich nötig ist: die </w:t>
+      </w:r>
+      <w:r>
+        <w:rPr>
+          <w:i/>
+        </w:rPr>
+        <w:t>richtige</w:t>
+      </w:r>
+      <w:r>
+        <w:t xml:space="preserve"> ODX-Datei. Es gibt allerdings unter Umständen einige ODX-Dateien nach dem entpacken, weshalb die passende </w:t>
+      </w:r>
+      <w:r>
+        <w:t>erst mit Sicherheit bestimmt werden muss. Dafür wird über alle Dateien, welche vorhanden sind, iteriert und nur solche die mit „</w:t>
+      </w:r>
+      <w:r>
+        <w:rPr>
+          <w:i/>
+        </w:rPr>
+        <w:t>.odx-d</w:t>
+      </w:r>
+      <w:r>
+        <w:t xml:space="preserve">“ enden, werden berücksichtigt. Durch das </w:t>
+      </w:r>
+      <w:r>
+        <w:rPr>
+          <w:rFonts w:ascii="Courier New" w:hAnsi="Courier New" w:cs="Courier New"/>
+        </w:rPr>
+        <w:t>etree</w:t>
+      </w:r>
+      <w:r>
+        <w:t>-Modul wird aus der jeweiligen ODX-Datei ein „</w:t>
+      </w:r>
+      <w:r>
+        <w:rPr>
+          <w:i/>
+        </w:rPr>
+        <w:t>Baum</w:t>
+      </w:r>
+      <w:r>
+        <w:rPr>
+          <w:i/>
+        </w:rPr>
+        <w:t xml:space="preserve">“ </w:t>
+      </w:r>
+      <w:r>
+        <w:t>gemacht</w:t>
+      </w:r>
+      <w:r>
+        <w:rPr>
+          <w:i/>
+        </w:rPr>
+        <w:t xml:space="preserve">, </w:t>
+      </w:r>
+      <w:r>
+        <w:t xml:space="preserve">welcher anschließend mithilfe von </w:t>
+      </w:r>
+      <w:r>
+        <w:rPr>
+          <w:i/>
+        </w:rPr>
+        <w:t>xpath</w:t>
+      </w:r>
+      <w:r>
+        <w:rPr>
+          <w:i/>
+        </w:rPr>
+        <w:t>-</w:t>
+      </w:r>
+      <w:r>
+        <w:t>Ausdrücken</w:t>
+      </w:r>
+      <w:r>
+        <w:t xml:space="preserve"> durchsucht werden kann. Es wird dann nach einem ganz bestimmten Knoten in diesem Baum gesucht, welcher nur in der richtigen ODX-Datei zu finden ist, wodurch diese mit Bestimmtheit gefunden werden und in das dafür vorgesehene Verzeichnis geschoben werden kann. Letzteres wird durch die </w:t>
+      </w:r>
+      <w:r>
+        <w:rPr>
+          <w:rFonts w:ascii="Courier New" w:hAnsi="Courier New" w:cs="Courier New"/>
+        </w:rPr>
+        <w:t>shutil.move(Datei, ZielVerzeichnis)</w:t>
+      </w:r>
+      <w:r>
+        <w:t>realisiert.</w:t>
+      </w:r>
+    </w:p>
+    <w:p>
+      <w:pPr>
+        <w:pStyle w:val="berschrift3"/>
+      </w:pPr>
+      <w:r>
+        <w:t>Informationen aus der ODX-Datei herausziehen</w:t>
+      </w:r>
+    </w:p>
+    <w:p>
+      <w:r>
+        <w:t xml:space="preserve">Im vorangegangenen Schritt wurde die für die Simulation notwendige ODX-Datei </w:t>
+      </w:r>
+      <w:r>
+        <w:t xml:space="preserve">bereitgestellt. Diese beinhaltet Informationen, welche für die Durchführung einer Simulation </w:t>
+      </w:r>
+      <w:r>
+        <w:lastRenderedPageBreak/>
+        <w:t>unerlässlich sind: z.B. die Anfrage- und Antwort-</w:t>
+      </w:r>
+      <w:r>
+        <w:rPr>
+          <w:i/>
+        </w:rPr>
+        <w:t>IDs</w:t>
+      </w:r>
+      <w:r>
+        <w:t xml:space="preserve"> des </w:t>
+      </w:r>
+      <w:r>
+        <w:rPr>
+          <w:i/>
+        </w:rPr>
+        <w:t>CAN-Bus</w:t>
+      </w:r>
+      <w:r>
+        <w:rPr>
+          <w:i/>
+        </w:rPr>
+        <w:t>-Systems</w:t>
+      </w:r>
+      <w:r>
+        <w:rPr>
+          <w:rStyle w:val="Funotenzeichen"/>
+        </w:rPr>
+        <w:footnoteReference w:id="15"/>
+      </w:r>
+      <w:r>
+        <w:t>.</w:t>
+      </w:r>
+      <w:r>
+        <w:t xml:space="preserve"> In der bereits beschriebenen Simulations-Datei werden diese Informationen für das jeweils zu simulierende Steuergerät eingetragen, sodass eine Simulation bzw. ein Kurztest durchgeführt werden kann. Stimmen die eingetragenen Daten nicht, so kommt es zu Fehlern während der Simulation, weil bspw. Andere Anfrage- oder Antwort-</w:t>
+      </w:r>
+      <w:r>
+        <w:rPr>
+          <w:i/>
+        </w:rPr>
+        <w:t>IDs</w:t>
+      </w:r>
+      <w:r>
+        <w:t xml:space="preserve"> erwartet wurden. Diese </w:t>
+      </w:r>
+      <w:r>
+        <w:rPr>
+          <w:i/>
+        </w:rPr>
+        <w:t>IDs</w:t>
+      </w:r>
+      <w:r>
+        <w:t xml:space="preserve"> sind für jedes Steuergerät unterschiedlich, da alle ECUs innerhalb eines </w:t>
+      </w:r>
+      <w:r>
+        <w:rPr>
+          <w:i/>
+        </w:rPr>
+        <w:t>CAN-Bus-System</w:t>
+      </w:r>
+      <w:r>
+        <w:rPr>
+          <w:i/>
+        </w:rPr>
+        <w:t>s</w:t>
+      </w:r>
+      <w:r>
+        <w:t xml:space="preserve"> auf demselben Kommunikationsnetz laufen. Sie müssen sich also eindeutig identifizieren lassen, was über diese </w:t>
+      </w:r>
+      <w:r>
+        <w:rPr>
+          <w:i/>
+        </w:rPr>
+        <w:t>IDs</w:t>
+      </w:r>
+      <w:r>
+        <w:t xml:space="preserve"> geschieht. Stimmt also eine dieser </w:t>
+      </w:r>
+      <w:r>
+        <w:rPr>
+          <w:i/>
+        </w:rPr>
+        <w:t>ID</w:t>
+      </w:r>
+      <w:r>
+        <w:rPr>
+          <w:i/>
+        </w:rPr>
+        <w:t>s</w:t>
+      </w:r>
+      <w:r>
+        <w:t xml:space="preserve"> nicht, so wird das jeweilige Steuergerät nicht als solches erkannt und ein Kurztest würde nur noch Fehler produzieren.  </w:t>
+      </w:r>
+    </w:p>
+    <w:p>
+      <w:r>
+        <w:t xml:space="preserve">Um also diese Informationen aus der ODX-Datei zu </w:t>
+      </w:r>
+      <w:r>
+        <w:rPr>
+          <w:i/>
+        </w:rPr>
+        <w:t>parsen</w:t>
+      </w:r>
+      <w:r>
+        <w:rPr>
+          <w:i/>
+        </w:rPr>
+        <w:t xml:space="preserve">, </w:t>
+      </w:r>
+      <w:r>
+        <w:t xml:space="preserve">führt der </w:t>
+      </w:r>
+      <w:r>
+        <w:rPr>
+          <w:i/>
+        </w:rPr>
+        <w:t>Task</w:t>
+      </w:r>
+      <w:r>
+        <w:rPr>
+          <w:i/>
+        </w:rPr>
+        <w:t xml:space="preserve"> </w:t>
+      </w:r>
+      <w:r>
+        <w:rPr>
+          <w:rFonts w:ascii="Courier New" w:hAnsi="Courier New" w:cs="Courier New"/>
+        </w:rPr>
+        <w:t>P</w:t>
+      </w:r>
+      <w:r>
+        <w:rPr>
+          <w:rFonts w:ascii="Courier New" w:hAnsi="Courier New" w:cs="Courier New"/>
+        </w:rPr>
+        <w:t>arseODX()</w:t>
+      </w:r>
+      <w:r>
+        <w:rPr>
+          <w:rFonts w:ascii="Courier New" w:hAnsi="Courier New" w:cs="Courier New"/>
+        </w:rPr>
+        <w:t xml:space="preserve"> </w:t>
+      </w:r>
+      <w:r>
+        <w:t xml:space="preserve">zuerst die </w:t>
+      </w:r>
+      <w:r>
+        <w:t xml:space="preserve">Funktion </w:t>
+      </w:r>
+      <w:r>
+        <w:rPr>
+          <w:rFonts w:ascii="Courier New" w:hAnsi="Courier New" w:cs="Courier New"/>
+        </w:rPr>
+        <w:t>load_file()</w:t>
+      </w:r>
+      <w:r>
+        <w:t xml:space="preserve"> aus, welche die jeweilige ODX-Datei abermals mithilfe des </w:t>
+      </w:r>
+      <w:r>
+        <w:rPr>
+          <w:rFonts w:ascii="Courier New" w:hAnsi="Courier New" w:cs="Courier New"/>
+        </w:rPr>
+        <w:t>etree</w:t>
+      </w:r>
+      <w:r>
+        <w:t xml:space="preserve">-Moduls in eine Baumstruktur umwandelt. Anschließend werden durch die beiden Funktionen </w:t>
+      </w:r>
+      <w:r>
+        <w:rPr>
+          <w:rFonts w:ascii="Courier New" w:hAnsi="Courier New" w:cs="Courier New"/>
+        </w:rPr>
+        <w:t>parseBaseVariants()</w:t>
+      </w:r>
+      <w:r>
+        <w:t xml:space="preserve"> und </w:t>
+      </w:r>
+      <w:r>
+        <w:rPr>
+          <w:rFonts w:ascii="Courier New" w:hAnsi="Courier New" w:cs="Courier New"/>
+        </w:rPr>
+        <w:t>parseVariants()</w:t>
+      </w:r>
+      <w:r>
+        <w:t>alle</w:t>
+      </w:r>
+      <w:r>
+        <w:t xml:space="preserve"> benötigten Daten und viele weitere aus der Baumstruktur herausgezogen und in ein </w:t>
+      </w:r>
+      <w:r>
+        <w:rPr>
+          <w:i/>
+        </w:rPr>
+        <w:t>Python</w:t>
+      </w:r>
+      <w:r>
+        <w:rPr>
+          <w:i/>
+        </w:rPr>
+        <w:t>-Dictionary</w:t>
+      </w:r>
+      <w:r>
+        <w:t xml:space="preserve"> gespeichert. Nachdem die Baumstruktur durchlaufen und aus deren Knoten die benötigten Informationen alle in dieses </w:t>
+      </w:r>
+      <w:r>
+        <w:rPr>
+          <w:i/>
+        </w:rPr>
+        <w:t>Dictionary</w:t>
+      </w:r>
+      <w:r>
+        <w:t xml:space="preserve"> gespeichert wurden, wird dieses letztendlich noch in eine YAML-Datei geschrieben, welche in dem jeweiligen ECU-Verzeichnis abgelegt wird.</w:t>
+      </w:r>
+    </w:p>
+    <w:p>
       <w:bookmarkStart w:id="43" w:name="_GoBack"/>
       <w:bookmarkEnd w:id="43"/>
-      <w:r>
-        <w:t xml:space="preserve">hiebt.  </w:t>
-      </w:r>
     </w:p>
     <w:p>
       <w:pPr>
@@ -14114,6 +14557,25 @@
       </w:r>
       <w:r>
         <w:t xml:space="preserve">. </w:t>
+      </w:r>
+    </w:p>
+  </w:footnote>
+  <w:footnote w:id="15">
+    <w:p>
+      <w:pPr>
+        <w:pStyle w:val="Funotentext"/>
+      </w:pPr>
+      <w:r>
+        <w:rPr>
+          <w:rStyle w:val="Funotenzeichen"/>
+        </w:rPr>
+        <w:footnoteRef/>
+      </w:r>
+      <w:r>
+        <w:t xml:space="preserve"> Mit einem CAN-Bus-System werden in einem Fahrzeug Steuergeräte miteinander verbunden wodurch eine Kommunikation dieser Komponenten möglich wird. Alle Komponenten nutzen damit das selbe Kommunikationsnetz, </w:t>
+      </w:r>
+      <w:r>
+        <w:t>wodurch z.B. die zu verlegenden Kabel minimiert werden.</w:t>
       </w:r>
     </w:p>
   </w:footnote>
@@ -17164,7 +17626,6 @@
   <w:style w:type="character" w:default="1" w:styleId="Absatz-Standardschriftart">
     <w:name w:val="Default Paragraph Font"/>
     <w:uiPriority w:val="1"/>
-    <w:semiHidden/>
     <w:unhideWhenUsed/>
   </w:style>
   <w:style w:type="table" w:default="1" w:styleId="NormaleTabelle">
@@ -18514,7 +18975,7 @@
 </file>
 
 <file path=customXml/itemProps1.xml><?xml version="1.0" encoding="utf-8"?>
-<ds:datastoreItem xmlns:ds="http://schemas.openxmlformats.org/officeDocument/2006/customXml" ds:itemID="{6507EEB4-A895-4E99-8D1C-B7CAF1FB044E}">
+<ds:datastoreItem xmlns:ds="http://schemas.openxmlformats.org/officeDocument/2006/customXml" ds:itemID="{0F24C076-2AD3-4C93-9179-D174AC81409D}">
   <ds:schemaRefs>
     <ds:schemaRef ds:uri="http://schemas.openxmlformats.org/officeDocument/2006/bibliography"/>
   </ds:schemaRefs>

</xml_diff>

<commit_message>
Start der simulation abgeschlossen
</commit_message>
<xml_diff>
--- a/Continuous Integration Thesis.docx
+++ b/Continuous Integration Thesis.docx
@@ -12852,7 +12852,22 @@
         <w:t>DTS Monaco [Daimler] – No workspace loaded</w:t>
       </w:r>
       <w:r>
-        <w:t xml:space="preserve">“ sucht. Sollte diese Hilfsfunktion eine entsprechende Anwendung finden, bedeutet das, dass Monaco bereits läuft und dementsprechend nicht noch einmal gestartet werden muss. Ist dies jedoch nicht der Fall, veranlasst die Funktion </w:t>
+        <w:t>“ sucht. Sollte diese Hilfsfunktion eine entsprechende Anwendung finden, bedeutet das, dass Monaco bereits läuft und dementsprechend nicht noch einmal gestartet werden muss.</w:t>
+      </w:r>
+      <w:r>
+        <w:t xml:space="preserve"> Dafür sucht die Funktion maximal 20 Sekunden lang immer wieder nach der gewünschten Anwendung bzw. deren Fenster</w:t>
+      </w:r>
+      <w:r>
+        <w:t xml:space="preserve"> </w:t>
+      </w:r>
+      <w:r>
+        <w:t>und macht nach jeden Versuch 1 Sekunde Pause. Findet diese Funktion in diesem Fall das gesuchte Fenster jedoch nicht,</w:t>
+      </w:r>
+      <w:r>
+        <w:t xml:space="preserve"> veranlasst </w:t>
+      </w:r>
+      <w:r>
+        <w:t xml:space="preserve">sie mithilfe von </w:t>
       </w:r>
       <w:r>
         <w:rPr>
@@ -12870,7 +12885,43 @@
         <w:t>Monaco</w:t>
       </w:r>
       <w:r>
-        <w:t>, stellt ein Objekt zur Verfügung über das auf die Anwendung zugegriffen werden kann und prüft auch noch ob die Anwendung tatsächlich läuft.</w:t>
+        <w:t>. Diese Funktion</w:t>
+      </w:r>
+      <w:r>
+        <w:t xml:space="preserve"> stellt </w:t>
+      </w:r>
+      <w:r>
+        <w:t xml:space="preserve">wiederum </w:t>
+      </w:r>
+      <w:r>
+        <w:t>ein Objekt zur Verfügung</w:t>
+      </w:r>
+      <w:r>
+        <w:t>,</w:t>
+      </w:r>
+      <w:r>
+        <w:t xml:space="preserve"> über das auf die Anwendung zugegriffen werden kann und prüft</w:t>
+      </w:r>
+      <w:r>
+        <w:t xml:space="preserve"> zum Schluss</w:t>
+      </w:r>
+      <w:r>
+        <w:t xml:space="preserve"> </w:t>
+      </w:r>
+      <w:r>
+        <w:t>mit genau derselben Funktion (</w:t>
+      </w:r>
+      <w:r>
+        <w:rPr>
+          <w:rFonts w:ascii="Courier New" w:hAnsi="Courier New" w:cs="Courier New"/>
+        </w:rPr>
+        <w:t>check_element()</w:t>
+      </w:r>
+      <w:r>
+        <w:t xml:space="preserve">) </w:t>
+      </w:r>
+      <w:r>
+        <w:t>auch noch ob die Anwendung tatsächlich läuft.</w:t>
       </w:r>
     </w:p>
     <w:p>
@@ -12984,6 +13035,7 @@
     </w:p>
     <w:p>
       <w:r>
+        <w:lastRenderedPageBreak/>
         <w:t xml:space="preserve">Anschließend bietet in dem gezeigten Beispiel die Variable </w:t>
       </w:r>
       <w:r>
@@ -12998,8 +13050,961 @@
     </w:p>
     <w:p>
       <w:r>
+        <w:t xml:space="preserve">Soll wie in diesem Fall ein spezieller </w:t>
+      </w:r>
+      <w:r>
+        <w:rPr>
+          <w:i/>
+        </w:rPr>
+        <w:t>Button</w:t>
+      </w:r>
+      <w:r>
+        <w:t xml:space="preserve"> „geklickt“ werden, so wird dieser erst einmal über die </w:t>
+      </w:r>
+      <w:r>
+        <w:rPr>
+          <w:rFonts w:ascii="Courier New" w:hAnsi="Courier New" w:cs="Courier New"/>
+        </w:rPr>
+        <w:t>child()</w:t>
+      </w:r>
+      <w:r>
+        <w:t xml:space="preserve">-Funktion gesucht, wobei wieder das passende </w:t>
+      </w:r>
+      <w:r>
+        <w:rPr>
+          <w:i/>
+        </w:rPr>
+        <w:t>title</w:t>
+      </w:r>
+      <w:r>
+        <w:t xml:space="preserve">-Attribut als Parameter mitgegeben werden muss. Der </w:t>
+      </w:r>
+      <w:r>
+        <w:rPr>
+          <w:i/>
+        </w:rPr>
+        <w:t>title</w:t>
+      </w:r>
+      <w:r>
+        <w:t xml:space="preserve"> ist in diesem Fall der </w:t>
+      </w:r>
+      <w:r>
+        <w:rPr>
+          <w:i/>
+        </w:rPr>
+        <w:t>Button</w:t>
+      </w:r>
+      <w:r>
+        <w:t>-Text („</w:t>
+      </w:r>
+      <w:r>
+        <w:rPr>
+          <w:i/>
+        </w:rPr>
+        <w:t>Yes, I am</w:t>
+      </w:r>
+      <w:r>
+        <w:t>“).</w:t>
+      </w:r>
+    </w:p>
+    <w:p>
+      <w:r>
+        <w:t xml:space="preserve">Zuletzt kann dieser Button durch den Aufruf der </w:t>
+      </w:r>
+      <w:r>
+        <w:rPr>
+          <w:rFonts w:ascii="Courier New" w:hAnsi="Courier New" w:cs="Courier New"/>
+        </w:rPr>
+        <w:t>click()</w:t>
+      </w:r>
+      <w:r>
+        <w:t xml:space="preserve">-Funktion „geklickt“ werden, wodurch der Warnhinweis programmatisch bestätigt wird. </w:t>
+      </w:r>
+    </w:p>
+    <w:p>
+      <w:pPr>
+        <w:pStyle w:val="berschrift3"/>
+      </w:pPr>
+      <w:r>
+        <w:t>Die</w:t>
+      </w:r>
+      <w:r>
+        <w:t xml:space="preserve"> PDX-Datei </w:t>
+      </w:r>
+      <w:r>
+        <w:t>E</w:t>
+      </w:r>
+      <w:r>
+        <w:t>ntpacken</w:t>
+      </w:r>
+    </w:p>
+    <w:p>
+      <w:r>
+        <w:t xml:space="preserve">Nachdem die PDX-Datei bereits heruntergeladen wurde, muss sie anschließend natürlich entpackt werden, weil es sich dabei um ein komprimiertes Archiv handelt. Der </w:t>
+      </w:r>
+      <w:r>
+        <w:rPr>
+          <w:i/>
+        </w:rPr>
+        <w:t>Task</w:t>
+      </w:r>
+      <w:r>
+        <w:t xml:space="preserve"> </w:t>
+      </w:r>
+      <w:r>
+        <w:rPr>
+          <w:rFonts w:ascii="Courier New" w:hAnsi="Courier New" w:cs="Courier New"/>
+        </w:rPr>
+        <w:t>UnzipPDX()</w:t>
+      </w:r>
+      <w:r>
+        <w:t xml:space="preserve"> nimmt sich dieser Aufgabe an, wobei er nach dem Entpacken auch noch die richtige ODX-Datei aus den entpackten Dateien sucht und diese in den dafür vorgesehenen Ordner schiebt.  </w:t>
+      </w:r>
+      <w:r>
+        <w:t>Zu Beginn wird erst überprüft ob</w:t>
+      </w:r>
+      <w:r>
+        <w:t xml:space="preserve"> in dem PDX-Ordner eine Datei liegt, die entpackt werden kann. Über das </w:t>
+      </w:r>
+      <w:r>
+        <w:rPr>
+          <w:i/>
+        </w:rPr>
+        <w:t>Python</w:t>
+      </w:r>
+      <w:r>
+        <w:rPr>
+          <w:i/>
+        </w:rPr>
+        <w:t>-</w:t>
+      </w:r>
+      <w:r>
+        <w:t xml:space="preserve">Modul </w:t>
+      </w:r>
+      <w:r>
+        <w:rPr>
+          <w:rFonts w:ascii="Courier New" w:hAnsi="Courier New" w:cs="Courier New"/>
+        </w:rPr>
+        <w:t>os</w:t>
+      </w:r>
+      <w:r>
+        <w:t xml:space="preserve"> lässt sich durch die </w:t>
+      </w:r>
+      <w:r>
+        <w:rPr>
+          <w:rFonts w:ascii="Courier New" w:hAnsi="Courier New" w:cs="Courier New"/>
+        </w:rPr>
+        <w:t>listdir</w:t>
+      </w:r>
+      <w:r>
+        <w:rPr>
+          <w:rFonts w:ascii="Courier New" w:hAnsi="Courier New" w:cs="Courier New"/>
+        </w:rPr>
+        <w:t>(path)</w:t>
+      </w:r>
+      <w:r>
+        <w:t xml:space="preserve">-Funktion eine Liste ausgeben, welche alle Namen der Dateien enthält die unter dem angegebenen Pfad zu finden sind. In dem vorliegenden Fall </w:t>
+      </w:r>
+      <w:r>
+        <w:rPr>
+          <w:i/>
+        </w:rPr>
+        <w:t>muss</w:t>
+      </w:r>
+      <w:r>
+        <w:t xml:space="preserve"> diese Liste genau </w:t>
+      </w:r>
+      <w:r>
+        <w:rPr>
+          <w:i/>
+        </w:rPr>
+        <w:t>einen</w:t>
+      </w:r>
+      <w:r>
+        <w:t xml:space="preserve"> Eintrag enthalten, welcher die PDX-Datei repräsentiert. Ist dies der Fall, so wird die Funktion </w:t>
+      </w:r>
+      <w:r>
+        <w:rPr>
+          <w:rFonts w:ascii="Courier New" w:hAnsi="Courier New" w:cs="Courier New"/>
+        </w:rPr>
+        <w:t>UnzipPDX()</w:t>
+      </w:r>
+      <w:r>
+        <w:t xml:space="preserve"> ausgeführt, welcher als Übergabeparameter den Pfad zur PDX-Datei, sowie den Pfad </w:t>
+      </w:r>
+      <w:r>
+        <w:t>des jeweiligen</w:t>
+      </w:r>
+      <w:r>
+        <w:t xml:space="preserve">  PDX-Ordners, in welchen das Archiv entpackt werden soll,</w:t>
+      </w:r>
+      <w:r>
+        <w:t xml:space="preserve"> </w:t>
+      </w:r>
+      <w:r>
+        <w:t>übergeben bekommt</w:t>
+      </w:r>
+      <w:r>
+        <w:t xml:space="preserve">.  </w:t>
+      </w:r>
+    </w:p>
+    <w:p>
+      <w:r>
+        <w:t xml:space="preserve">Entpackt wird die Datei dann schließlich mithilfe des </w:t>
+      </w:r>
+      <w:r>
+        <w:rPr>
+          <w:i/>
+        </w:rPr>
+        <w:t>Python</w:t>
+      </w:r>
+      <w:r>
+        <w:t xml:space="preserve">-Moduls </w:t>
+      </w:r>
+      <w:r>
+        <w:rPr>
+          <w:rFonts w:ascii="Courier New" w:hAnsi="Courier New" w:cs="Courier New"/>
+        </w:rPr>
+        <w:t>zipfile</w:t>
+      </w:r>
+      <w:r>
+        <w:t xml:space="preserve"> bzw. dessen Funktion </w:t>
+      </w:r>
+      <w:r>
+        <w:rPr>
+          <w:rFonts w:ascii="Courier New" w:hAnsi="Courier New" w:cs="Courier New"/>
+        </w:rPr>
+        <w:t>ZipFile(</w:t>
+      </w:r>
+      <w:r>
+        <w:rPr>
+          <w:rFonts w:ascii="Courier New" w:hAnsi="Courier New" w:cs="Courier New"/>
+        </w:rPr>
+        <w:t>)</w:t>
+      </w:r>
+      <w:r>
+        <w:t xml:space="preserve">. Nachdem das geschehen ist, liegen in dem Angegebenen Pfad eine Vielzahl an Dateien, wovon nur eine tatsächlich nötig ist: die </w:t>
+      </w:r>
+      <w:r>
+        <w:rPr>
+          <w:i/>
+        </w:rPr>
+        <w:t>richtige</w:t>
+      </w:r>
+      <w:r>
+        <w:t xml:space="preserve"> ODX-Datei. Es gibt allerdings unter Umständen einige ODX-Dateien nach dem entpacken, weshalb die passende </w:t>
+      </w:r>
+      <w:r>
+        <w:t>erst mit Sicherheit bestimmt werden muss. Dafür wird über alle Dateien, welche vorhanden sind, iteriert und nur solche die mit „</w:t>
+      </w:r>
+      <w:r>
+        <w:rPr>
+          <w:i/>
+        </w:rPr>
+        <w:t>.odx-d</w:t>
+      </w:r>
+      <w:r>
+        <w:t xml:space="preserve">“ enden, werden berücksichtigt. Durch das </w:t>
+      </w:r>
+      <w:r>
+        <w:rPr>
+          <w:rFonts w:ascii="Courier New" w:hAnsi="Courier New" w:cs="Courier New"/>
+        </w:rPr>
+        <w:t>etree</w:t>
+      </w:r>
+      <w:r>
+        <w:t>-Modul wird aus der jeweiligen ODX-Datei ein „</w:t>
+      </w:r>
+      <w:r>
+        <w:rPr>
+          <w:i/>
+        </w:rPr>
+        <w:t>Baum</w:t>
+      </w:r>
+      <w:r>
+        <w:rPr>
+          <w:i/>
+        </w:rPr>
+        <w:t xml:space="preserve">“ </w:t>
+      </w:r>
+      <w:r>
+        <w:t>gemacht</w:t>
+      </w:r>
+      <w:r>
+        <w:rPr>
+          <w:i/>
+        </w:rPr>
+        <w:t xml:space="preserve">, </w:t>
+      </w:r>
+      <w:r>
+        <w:t xml:space="preserve">welcher anschließend mithilfe von </w:t>
+      </w:r>
+      <w:r>
+        <w:rPr>
+          <w:i/>
+        </w:rPr>
+        <w:t>xpath</w:t>
+      </w:r>
+      <w:r>
+        <w:rPr>
+          <w:i/>
+        </w:rPr>
+        <w:t>-</w:t>
+      </w:r>
+      <w:r>
+        <w:t>Ausdrücken</w:t>
+      </w:r>
+      <w:r>
+        <w:t xml:space="preserve"> durchsucht werden kann. Es wird dann nach einem ganz bestimmten Knoten in diesem Baum gesucht, welcher nur in der richtigen ODX-Datei zu finden ist, wodurch diese mit Bestimmtheit gefunden werden und in das dafür vorgesehene Verzeichnis geschoben werden kann. Letzteres wird durch die </w:t>
+      </w:r>
+      <w:r>
+        <w:rPr>
+          <w:rFonts w:ascii="Courier New" w:hAnsi="Courier New" w:cs="Courier New"/>
+        </w:rPr>
+        <w:t>shutil.move(Datei, ZielVerzeichnis)</w:t>
+      </w:r>
+      <w:r>
+        <w:t>realisiert.</w:t>
+      </w:r>
+    </w:p>
+    <w:p>
+      <w:pPr>
+        <w:pStyle w:val="berschrift3"/>
+      </w:pPr>
+      <w:r>
         <w:lastRenderedPageBreak/>
-        <w:t xml:space="preserve">Soll wie in diesem Fall ein spezieller </w:t>
+        <w:t>Informationen aus der ODX-Datei herausziehen</w:t>
+      </w:r>
+    </w:p>
+    <w:p>
+      <w:r>
+        <w:t xml:space="preserve">Im vorangegangenen Schritt wurde die für die Simulation notwendige ODX-Datei </w:t>
+      </w:r>
+      <w:r>
+        <w:t>bereitgestellt. Diese beinhaltet Informationen, welche für die Durchführung einer Simulation unerlässlich sind: z.B. die Anfrage- und Antwort-</w:t>
+      </w:r>
+      <w:r>
+        <w:rPr>
+          <w:i/>
+        </w:rPr>
+        <w:t>IDs</w:t>
+      </w:r>
+      <w:r>
+        <w:t xml:space="preserve"> des </w:t>
+      </w:r>
+      <w:r>
+        <w:rPr>
+          <w:i/>
+        </w:rPr>
+        <w:t>CAN-Bus</w:t>
+      </w:r>
+      <w:r>
+        <w:rPr>
+          <w:i/>
+        </w:rPr>
+        <w:t>-Systems</w:t>
+      </w:r>
+      <w:r>
+        <w:rPr>
+          <w:rStyle w:val="Funotenzeichen"/>
+        </w:rPr>
+        <w:footnoteReference w:id="15"/>
+      </w:r>
+      <w:r>
+        <w:t>.</w:t>
+      </w:r>
+      <w:r>
+        <w:t xml:space="preserve"> In der bereits beschriebenen Simulations-Datei werden diese Informationen für das jeweils zu simulierende Steuergerät eingetragen, sodass eine Simulation bzw. ein Kurztest durchgeführt werden kann. Stimmen die eingetragenen Daten nicht, so kommt es zu Fehlern während der Simulation, weil bspw. Andere Anfrage- oder Antwort-</w:t>
+      </w:r>
+      <w:r>
+        <w:rPr>
+          <w:i/>
+        </w:rPr>
+        <w:t>IDs</w:t>
+      </w:r>
+      <w:r>
+        <w:t xml:space="preserve"> erwartet wurden. Diese </w:t>
+      </w:r>
+      <w:r>
+        <w:rPr>
+          <w:i/>
+        </w:rPr>
+        <w:t>IDs</w:t>
+      </w:r>
+      <w:r>
+        <w:t xml:space="preserve"> sind für jedes Steuergerät unterschiedlich, da alle ECUs innerhalb eines </w:t>
+      </w:r>
+      <w:r>
+        <w:rPr>
+          <w:i/>
+        </w:rPr>
+        <w:t>CAN-Bus-System</w:t>
+      </w:r>
+      <w:r>
+        <w:rPr>
+          <w:i/>
+        </w:rPr>
+        <w:t>s</w:t>
+      </w:r>
+      <w:r>
+        <w:t xml:space="preserve"> auf demselben Kommunikationsnetz laufen. Sie müssen sich also eindeutig identifizieren lassen, was über diese </w:t>
+      </w:r>
+      <w:r>
+        <w:rPr>
+          <w:i/>
+        </w:rPr>
+        <w:t>IDs</w:t>
+      </w:r>
+      <w:r>
+        <w:t xml:space="preserve"> geschieht. Stimmt also eine dieser </w:t>
+      </w:r>
+      <w:r>
+        <w:rPr>
+          <w:i/>
+        </w:rPr>
+        <w:t>ID</w:t>
+      </w:r>
+      <w:r>
+        <w:rPr>
+          <w:i/>
+        </w:rPr>
+        <w:t>s</w:t>
+      </w:r>
+      <w:r>
+        <w:t xml:space="preserve"> nicht, so wird das jeweilige Steuergerät nicht als solches erkannt und ein Kurztest würde nur noch Fehler produzieren.  </w:t>
+      </w:r>
+    </w:p>
+    <w:p>
+      <w:r>
+        <w:t xml:space="preserve">Um also diese Informationen aus der ODX-Datei zu </w:t>
+      </w:r>
+      <w:r>
+        <w:rPr>
+          <w:i/>
+        </w:rPr>
+        <w:t>parsen</w:t>
+      </w:r>
+      <w:r>
+        <w:rPr>
+          <w:i/>
+        </w:rPr>
+        <w:t xml:space="preserve">, </w:t>
+      </w:r>
+      <w:r>
+        <w:t xml:space="preserve">führt der </w:t>
+      </w:r>
+      <w:r>
+        <w:rPr>
+          <w:i/>
+        </w:rPr>
+        <w:t>Task</w:t>
+      </w:r>
+      <w:r>
+        <w:rPr>
+          <w:i/>
+        </w:rPr>
+        <w:t xml:space="preserve"> </w:t>
+      </w:r>
+      <w:r>
+        <w:rPr>
+          <w:rFonts w:ascii="Courier New" w:hAnsi="Courier New" w:cs="Courier New"/>
+        </w:rPr>
+        <w:t>P</w:t>
+      </w:r>
+      <w:r>
+        <w:rPr>
+          <w:rFonts w:ascii="Courier New" w:hAnsi="Courier New" w:cs="Courier New"/>
+        </w:rPr>
+        <w:t>arseODX()</w:t>
+      </w:r>
+      <w:r>
+        <w:rPr>
+          <w:rFonts w:ascii="Courier New" w:hAnsi="Courier New" w:cs="Courier New"/>
+        </w:rPr>
+        <w:t xml:space="preserve"> </w:t>
+      </w:r>
+      <w:r>
+        <w:t xml:space="preserve">zuerst die </w:t>
+      </w:r>
+      <w:r>
+        <w:t xml:space="preserve">Funktion </w:t>
+      </w:r>
+      <w:r>
+        <w:rPr>
+          <w:rFonts w:ascii="Courier New" w:hAnsi="Courier New" w:cs="Courier New"/>
+        </w:rPr>
+        <w:t>load_file()</w:t>
+      </w:r>
+      <w:r>
+        <w:t xml:space="preserve"> aus, welche die jeweilige ODX-Datei abermals mithilfe des </w:t>
+      </w:r>
+      <w:r>
+        <w:rPr>
+          <w:rFonts w:ascii="Courier New" w:hAnsi="Courier New" w:cs="Courier New"/>
+        </w:rPr>
+        <w:t>etree</w:t>
+      </w:r>
+      <w:r>
+        <w:t xml:space="preserve">-Moduls in eine Baumstruktur umwandelt. Anschließend werden durch die beiden Funktionen </w:t>
+      </w:r>
+      <w:r>
+        <w:rPr>
+          <w:rFonts w:ascii="Courier New" w:hAnsi="Courier New" w:cs="Courier New"/>
+        </w:rPr>
+        <w:t>parseBaseVariants()</w:t>
+      </w:r>
+      <w:r>
+        <w:t xml:space="preserve"> und </w:t>
+      </w:r>
+      <w:r>
+        <w:rPr>
+          <w:rFonts w:ascii="Courier New" w:hAnsi="Courier New" w:cs="Courier New"/>
+        </w:rPr>
+        <w:t>parseVariants()</w:t>
+      </w:r>
+      <w:r>
+        <w:t>alle</w:t>
+      </w:r>
+      <w:r>
+        <w:t xml:space="preserve"> benötigten Daten und viele weitere aus der Baumstruktur herausgezogen und in ein </w:t>
+      </w:r>
+      <w:r>
+        <w:rPr>
+          <w:i/>
+        </w:rPr>
+        <w:t>Python</w:t>
+      </w:r>
+      <w:r>
+        <w:rPr>
+          <w:i/>
+        </w:rPr>
+        <w:t>-Dictionary</w:t>
+      </w:r>
+      <w:r>
+        <w:t xml:space="preserve"> gespeichert. Nachdem die Baumstruktur durchlaufen und aus deren Knoten die benötigten Informationen alle in dieses </w:t>
+      </w:r>
+      <w:r>
+        <w:rPr>
+          <w:i/>
+        </w:rPr>
+        <w:t>Dictionary</w:t>
+      </w:r>
+      <w:r>
+        <w:t xml:space="preserve"> gespeichert wurden, wird dieses letztendlich noch in eine YAML-Datei geschrieben, welche in dem jeweiligen ECU-Verzeichnis abgelegt wird.</w:t>
+      </w:r>
+    </w:p>
+    <w:p>
+      <w:pPr>
+        <w:pStyle w:val="berschrift3"/>
+      </w:pPr>
+      <w:r>
+        <w:t>Die Simulationsdatei mit den richtigen Daten Befüllen</w:t>
+      </w:r>
+    </w:p>
+    <w:p>
+      <w:r>
+        <w:t xml:space="preserve">Wie bereits beschrieben müssen in der Simulationsdatei passende Informationen für das Steuergerät, für welches eine Simulation ausgeführt werden soll, eingetragen werden. Diese Daten befinden sich dank des letzten </w:t>
+      </w:r>
+      <w:r>
+        <w:rPr>
+          <w:i/>
+        </w:rPr>
+        <w:t>Tasks</w:t>
+      </w:r>
+      <w:r>
+        <w:t xml:space="preserve"> allesamt in der </w:t>
+      </w:r>
+      <w:r>
+        <w:rPr>
+          <w:i/>
+        </w:rPr>
+        <w:t>ODX_data.yml</w:t>
+      </w:r>
+      <w:r>
+        <w:t xml:space="preserve"> des jeweiligen ECU-Verzeichnisses.</w:t>
+      </w:r>
+    </w:p>
+    <w:p>
+      <w:r>
+        <w:t xml:space="preserve">Wieder einmal wird mithilfe des </w:t>
+      </w:r>
+      <w:r>
+        <w:rPr>
+          <w:rFonts w:ascii="Courier New" w:hAnsi="Courier New" w:cs="Courier New"/>
+        </w:rPr>
+        <w:t>etree</w:t>
+      </w:r>
+      <w:r>
+        <w:t xml:space="preserve">-Moduls aus der Simulationsdatei, welche innerhalb des </w:t>
+      </w:r>
+      <w:r>
+        <w:rPr>
+          <w:i/>
+        </w:rPr>
+        <w:t>Monaco</w:t>
+      </w:r>
+      <w:r>
+        <w:rPr>
+          <w:i/>
+        </w:rPr>
+        <w:t>-</w:t>
+      </w:r>
+      <w:r>
+        <w:t xml:space="preserve">Verzeichnisses einen festen Platz hat, eine Objekt mit Baumstruktur erzeugt. Der Inhalt der </w:t>
+      </w:r>
+      <w:r>
+        <w:rPr>
+          <w:i/>
+        </w:rPr>
+        <w:t>ODX_data.yml</w:t>
+      </w:r>
+      <w:r>
+        <w:rPr>
+          <w:i/>
+        </w:rPr>
+        <w:t>-</w:t>
+      </w:r>
+      <w:r>
+        <w:t xml:space="preserve">Datei wird durch die </w:t>
+      </w:r>
+      <w:r>
+        <w:rPr>
+          <w:rFonts w:ascii="Courier New" w:hAnsi="Courier New" w:cs="Courier New"/>
+        </w:rPr>
+        <w:t>load_yaml()</w:t>
+      </w:r>
+      <w:r>
+        <w:t xml:space="preserve"> Hilfsfunktion, welche bereits in Kapitel 4.2.2 kurz erläutert wurde, wieder in ein </w:t>
+      </w:r>
+      <w:r>
+        <w:rPr>
+          <w:i/>
+        </w:rPr>
+        <w:t>Dictionary</w:t>
+      </w:r>
+      <w:r>
+        <w:t xml:space="preserve"> umgewandelt.  Anschließend werden alle nötigen Daten aus diesem </w:t>
+      </w:r>
+      <w:r>
+        <w:rPr>
+          <w:i/>
+        </w:rPr>
+        <w:t>Dictionary</w:t>
+      </w:r>
+      <w:r>
+        <w:t xml:space="preserve"> gelesen und in Variablen geschrieben. </w:t>
+      </w:r>
+      <w:r>
+        <w:t>Der Wert dieser Variablen wird dann in die entsprechenden Stel</w:t>
+      </w:r>
+      <w:r>
+        <w:lastRenderedPageBreak/>
+        <w:t xml:space="preserve">len des Baumes der Simulationsdatei geschrieben. Dazu wird das Objekt selbst mithilfe der </w:t>
+      </w:r>
+      <w:r>
+        <w:rPr>
+          <w:rFonts w:ascii="Courier New" w:hAnsi="Courier New" w:cs="Courier New"/>
+        </w:rPr>
+        <w:t>find()</w:t>
+      </w:r>
+      <w:r>
+        <w:t>-Funktion durchsucht und dem gewünschten Knoten der Wert zugewiesen:</w:t>
+      </w:r>
+    </w:p>
+    <w:p>
+      <w:pPr>
+        <w:rPr>
+          <w:rFonts w:ascii="Courier New" w:hAnsi="Courier New" w:cs="Courier New"/>
+          <w:sz w:val="22"/>
+          <w:szCs w:val="22"/>
+        </w:rPr>
+      </w:pPr>
+      <w:r>
+        <w:rPr>
+          <w:rFonts w:ascii="Courier New" w:hAnsi="Courier New" w:cs="Courier New"/>
+          <w:sz w:val="22"/>
+          <w:szCs w:val="22"/>
+        </w:rPr>
+        <w:t>Sim_Baum.find('Pfad/zum/Knoten</w:t>
+      </w:r>
+      <w:r>
+        <w:t xml:space="preserve"> </w:t>
+      </w:r>
+      <w:r>
+        <w:rPr>
+          <w:rFonts w:ascii="Courier New" w:hAnsi="Courier New" w:cs="Courier New"/>
+          <w:sz w:val="22"/>
+          <w:szCs w:val="22"/>
+        </w:rPr>
+        <w:t>').text = Variablenwer</w:t>
+      </w:r>
+      <w:r>
+        <w:rPr>
+          <w:rFonts w:ascii="Courier New" w:hAnsi="Courier New" w:cs="Courier New"/>
+          <w:sz w:val="22"/>
+          <w:szCs w:val="22"/>
+        </w:rPr>
+        <w:t>t</w:t>
+      </w:r>
+    </w:p>
+    <w:p>
+      <w:pPr>
+        <w:pStyle w:val="berschrift3"/>
+      </w:pPr>
+      <w:r>
+        <w:t xml:space="preserve"> Die SMR-D-Datei </w:t>
+      </w:r>
+      <w:r>
+        <w:t>in das dbr-Verzeichnis von Monaco kopieren</w:t>
+      </w:r>
+    </w:p>
+    <w:p>
+      <w:r>
+        <w:t xml:space="preserve">Der </w:t>
+      </w:r>
+      <w:r>
+        <w:rPr>
+          <w:i/>
+        </w:rPr>
+        <w:t xml:space="preserve">Task </w:t>
+      </w:r>
+      <w:r>
+        <w:rPr>
+          <w:rFonts w:ascii="Courier New" w:hAnsi="Courier New" w:cs="Courier New"/>
+        </w:rPr>
+        <w:t>CopySmrdFileToDbrDirectory()</w:t>
+      </w:r>
+      <w:r>
+        <w:rPr>
+          <w:rFonts w:ascii="Courier New" w:hAnsi="Courier New" w:cs="Courier New"/>
+        </w:rPr>
+        <w:t xml:space="preserve"> </w:t>
+      </w:r>
+      <w:r>
+        <w:t>ist sehr simp</w:t>
+      </w:r>
+      <w:r>
+        <w:t xml:space="preserve">el, dennoch unerlässlich. Durch ihn wird die SMR-D-Datei des Steuergerätes in das dbr-Verzeichnis von </w:t>
+      </w:r>
+      <w:r>
+        <w:rPr>
+          <w:i/>
+        </w:rPr>
+        <w:t>Monaco</w:t>
+      </w:r>
+      <w:r>
+        <w:rPr>
+          <w:i/>
+        </w:rPr>
+        <w:t xml:space="preserve"> </w:t>
+      </w:r>
+      <w:r>
+        <w:t xml:space="preserve">geschoben. Damit eine Simulation überhaupt ablaufen kann muss in diesem Ordner die passende SMR-D-Datei liegen. Die Funktion </w:t>
+      </w:r>
+      <w:r>
+        <w:rPr>
+          <w:rFonts w:ascii="Courier New" w:hAnsi="Courier New" w:cs="Courier New"/>
+        </w:rPr>
+        <w:t>move_smrd_to_dbr_dir()</w:t>
+      </w:r>
+      <w:r>
+        <w:t>wird aufgerufen</w:t>
+      </w:r>
+      <w:r>
+        <w:t xml:space="preserve">, bekommt den Pfad der richtigen SMR-D-Datei übergeben und durchsucht dann zuerst einmal den dbr-Ordner. Dort wird die eventuell von der letzten Simulation vorhandene SMR-D-Datei gelöscht und die aktuelle mithilfe von </w:t>
+      </w:r>
+      <w:r>
+        <w:rPr>
+          <w:rFonts w:ascii="Courier New" w:hAnsi="Courier New" w:cs="Courier New"/>
+        </w:rPr>
+        <w:t>shutil.copy(smrd_pfad, ziel_pfad)</w:t>
+      </w:r>
+      <w:r>
+        <w:t xml:space="preserve"> hereinkopiert. </w:t>
+      </w:r>
+    </w:p>
+    <w:p>
+      <w:pPr>
+        <w:pStyle w:val="berschrift3"/>
+      </w:pPr>
+      <w:r>
+        <w:t xml:space="preserve"> Start der Simulation</w:t>
+      </w:r>
+    </w:p>
+    <w:p>
+      <w:r>
+        <w:t xml:space="preserve">Nachdem nun die Simulations-Datei mit den richtigen Daten befüllt wurde, die SMR-D-Datei im dbr-Verzeichnis von </w:t>
+      </w:r>
+      <w:r>
+        <w:rPr>
+          <w:i/>
+        </w:rPr>
+        <w:t>Monaco</w:t>
+      </w:r>
+      <w:r>
+        <w:rPr>
+          <w:i/>
+        </w:rPr>
+        <w:t xml:space="preserve"> </w:t>
+      </w:r>
+      <w:r>
+        <w:t>liegt und Monaco bereits geöffnet wurde, kann jetzt die eigentliche Simulation gestartet werden.</w:t>
+      </w:r>
+    </w:p>
+    <w:p>
+      <w:r>
+        <w:t xml:space="preserve">Dazu </w:t>
+      </w:r>
+      <w:r>
+        <w:t>ruft</w:t>
+      </w:r>
+      <w:r>
+        <w:t xml:space="preserve"> der </w:t>
+      </w:r>
+      <w:r>
+        <w:rPr>
+          <w:i/>
+        </w:rPr>
+        <w:t>Task</w:t>
+      </w:r>
+      <w:r>
+        <w:t xml:space="preserve"> </w:t>
+      </w:r>
+      <w:r>
+        <w:rPr>
+          <w:rFonts w:ascii="Courier New" w:hAnsi="Courier New" w:cs="Courier New"/>
+        </w:rPr>
+        <w:t>StartSimulation()</w:t>
+      </w:r>
+      <w:r>
+        <w:t xml:space="preserve"> die Funktion </w:t>
+      </w:r>
+      <w:r>
+        <w:rPr>
+          <w:rFonts w:ascii="Courier New" w:hAnsi="Courier New" w:cs="Courier New"/>
+        </w:rPr>
+        <w:t>startSimulation()</w:t>
+      </w:r>
+      <w:r>
+        <w:t xml:space="preserve"> der Klasse </w:t>
+      </w:r>
+      <w:r>
+        <w:rPr>
+          <w:rFonts w:ascii="Courier New" w:hAnsi="Courier New" w:cs="Courier New"/>
+        </w:rPr>
+        <w:t>MonacoAutomation(</w:t>
+      </w:r>
+      <w:r>
+        <w:rPr>
+          <w:rFonts w:ascii="Courier New" w:hAnsi="Courier New" w:cs="Courier New"/>
+        </w:rPr>
+        <w:t>)</w:t>
+      </w:r>
+      <w:r>
+        <w:t xml:space="preserve"> auf und übergibt ihr den Pfad unter dem der </w:t>
+      </w:r>
+      <w:r>
+        <w:rPr>
+          <w:i/>
+        </w:rPr>
+        <w:t>Report</w:t>
+      </w:r>
+      <w:r>
+        <w:t xml:space="preserve"> (Also das Ergebnis des Kurztests) gespeichert werden soll. Die Funktion </w:t>
+      </w:r>
+      <w:r>
+        <w:rPr>
+          <w:rFonts w:ascii="Courier New" w:hAnsi="Courier New" w:cs="Courier New"/>
+        </w:rPr>
+        <w:t>StartSimulation()</w:t>
+      </w:r>
+      <w:r>
+        <w:t xml:space="preserve"> ruft sequenziell weitere Funktionen auf welche zusammengenommen die die gewünschte Simulation ausführen. Zuerst wird durch </w:t>
+      </w:r>
+      <w:r>
+        <w:rPr>
+          <w:rFonts w:ascii="Courier New" w:hAnsi="Courier New" w:cs="Courier New"/>
+        </w:rPr>
+        <w:t>OpenWorkspace()</w:t>
+      </w:r>
+      <w:r>
+        <w:t xml:space="preserve"> und </w:t>
+      </w:r>
+      <w:r>
+        <w:rPr>
+          <w:rFonts w:ascii="Courier New" w:hAnsi="Courier New" w:cs="Courier New"/>
+        </w:rPr>
+        <w:t>selectWorkspace()</w:t>
+      </w:r>
+      <w:r>
+        <w:t xml:space="preserve"> der </w:t>
+      </w:r>
+      <w:r>
+        <w:rPr>
+          <w:i/>
+        </w:rPr>
+        <w:t>Workspace</w:t>
+      </w:r>
+      <w:r>
+        <w:t xml:space="preserve"> geöffnet – dieser ist stets der selbe und muss vorher einmal händisch erstellt werden.</w:t>
+      </w:r>
+    </w:p>
+    <w:p>
+      <w:r>
+        <w:t xml:space="preserve">Die Funktion </w:t>
+      </w:r>
+      <w:r>
+        <w:rPr>
+          <w:rFonts w:ascii="Courier New" w:hAnsi="Courier New" w:cs="Courier New"/>
+        </w:rPr>
+        <w:t>runSimulation()</w:t>
+      </w:r>
+      <w:r>
+        <w:t xml:space="preserve"> startet dann die Simulation selbst, anschließend werden mithilfe von </w:t>
+      </w:r>
+      <w:r>
+        <w:rPr>
+          <w:rFonts w:ascii="Courier New" w:hAnsi="Courier New" w:cs="Courier New"/>
+        </w:rPr>
+        <w:t>save_finas_report()</w:t>
+      </w:r>
+      <w:r>
+        <w:t xml:space="preserve"> und </w:t>
+      </w:r>
+      <w:r>
+        <w:rPr>
+          <w:rFonts w:ascii="Courier New" w:hAnsi="Courier New" w:cs="Courier New"/>
+        </w:rPr>
+        <w:t>save_report()</w:t>
+      </w:r>
+      <w:r>
+        <w:t xml:space="preserve"> die Ergebnisse in Form von Reports in den dafür vorgesehenen Verzeichnissen gespeichert.</w:t>
+      </w:r>
+    </w:p>
+    <w:p>
+      <w:r>
+        <w:t xml:space="preserve">Die Funktionsweise der genannten Funktionen basiert auf </w:t>
+      </w:r>
+      <w:r>
+        <w:t>dem Prinzip, welches in Kapitel 4.2.6 erläutert wurde. Es sei an dieser Stelle jedoch erwähnt, dass jede Funktion zu Beginn stets mit der bereits beschriebenen Hilfsfunktion check check_element()</w:t>
+      </w:r>
+      <w:r>
+        <w:t xml:space="preserve"> überprüft, ob das Anwendungs-Fenster mit dem sie arbeiten muss bereits existiert. Das ist wichtig, denn gerade in Anwendungen mit einer komplexen Benutzeroberfläche kann es unter Umständen einige Zeit dauern, bis diese fertig aufgebaut sind. </w:t>
+      </w:r>
+      <w:r>
+        <w:t>Wird bspw. versucht</w:t>
+      </w:r>
+      <w:r>
+        <w:t xml:space="preserve"> einen </w:t>
+      </w:r>
+      <w:r>
+        <w:t>„</w:t>
+      </w:r>
+      <w:r>
+        <w:t>Klick</w:t>
+      </w:r>
+      <w:r>
+        <w:t xml:space="preserve">“ auf einen </w:t>
       </w:r>
       <w:r>
         <w:rPr>
@@ -13008,546 +14013,38 @@
         <w:t>Button</w:t>
       </w:r>
       <w:r>
-        <w:t xml:space="preserve"> „geklickt“ werden, so wird dieser erst einmal über die </w:t>
-      </w:r>
-      <w:r>
-        <w:rPr>
-          <w:rFonts w:ascii="Courier New" w:hAnsi="Courier New" w:cs="Courier New"/>
-        </w:rPr>
-        <w:t>child()</w:t>
-      </w:r>
-      <w:r>
-        <w:t xml:space="preserve">-Funktion gesucht, wobei wieder das passende </w:t>
-      </w:r>
-      <w:r>
-        <w:rPr>
-          <w:i/>
-        </w:rPr>
-        <w:t>title</w:t>
-      </w:r>
-      <w:r>
-        <w:t xml:space="preserve">-Attribut als Parameter mitgegeben werden muss. Der </w:t>
-      </w:r>
-      <w:r>
-        <w:rPr>
-          <w:i/>
-        </w:rPr>
-        <w:t>title</w:t>
-      </w:r>
-      <w:r>
-        <w:t xml:space="preserve"> ist in diesem Fall der </w:t>
-      </w:r>
-      <w:r>
-        <w:rPr>
-          <w:i/>
-        </w:rPr>
-        <w:t>Button</w:t>
-      </w:r>
-      <w:r>
-        <w:t>-Text („</w:t>
-      </w:r>
-      <w:r>
-        <w:rPr>
-          <w:i/>
-        </w:rPr>
-        <w:t>Yes, I am</w:t>
-      </w:r>
-      <w:r>
-        <w:t>“).</w:t>
-      </w:r>
-    </w:p>
-    <w:p>
-      <w:r>
-        <w:t xml:space="preserve">Zuletzt kann dieser Button durch den Aufruf der </w:t>
-      </w:r>
-      <w:r>
-        <w:rPr>
-          <w:rFonts w:ascii="Courier New" w:hAnsi="Courier New" w:cs="Courier New"/>
-        </w:rPr>
-        <w:t>click()</w:t>
-      </w:r>
-      <w:r>
-        <w:t xml:space="preserve">-Funktion „geklickt“ werden, wodurch der Warnhinweis programmatisch bestätigt wird. </w:t>
-      </w:r>
-    </w:p>
-    <w:p>
-      <w:pPr>
-        <w:pStyle w:val="berschrift3"/>
-      </w:pPr>
-      <w:r>
-        <w:t>Die</w:t>
-      </w:r>
-      <w:r>
-        <w:t xml:space="preserve"> PDX-Datei </w:t>
-      </w:r>
-      <w:r>
-        <w:t>E</w:t>
-      </w:r>
-      <w:r>
-        <w:t>ntpacken</w:t>
-      </w:r>
-    </w:p>
-    <w:p>
-      <w:r>
-        <w:t xml:space="preserve">Nachdem die PDX-Datei bereits heruntergeladen wurde, muss sie anschließend natürlich entpackt werden, weil es sich dabei um ein komprimiertes Archiv handelt. Der </w:t>
-      </w:r>
-      <w:r>
-        <w:rPr>
-          <w:i/>
-        </w:rPr>
-        <w:t>Task</w:t>
-      </w:r>
-      <w:r>
+        <w:rPr>
+          <w:i/>
+        </w:rPr>
         <w:t xml:space="preserve"> </w:t>
       </w:r>
       <w:r>
-        <w:rPr>
-          <w:rFonts w:ascii="Courier New" w:hAnsi="Courier New" w:cs="Courier New"/>
-        </w:rPr>
-        <w:t>UnzipPDX()</w:t>
-      </w:r>
-      <w:r>
-        <w:t xml:space="preserve"> nimmt sich dieser Aufgabe an, wobei er nach dem Entpacken auch noch die richtige ODX-Datei aus den entpackten Dateien sucht und diese in den dafür vorgesehenen Ordner schiebt.  </w:t>
-      </w:r>
-      <w:r>
-        <w:t>Zu Beginn wird erst überprüft ob</w:t>
-      </w:r>
-      <w:r>
-        <w:t xml:space="preserve"> in dem PDX-Ordner eine Datei liegt, die entpackt werden kann. Über das </w:t>
-      </w:r>
-      <w:r>
-        <w:rPr>
-          <w:i/>
-        </w:rPr>
-        <w:t>Python</w:t>
-      </w:r>
-      <w:r>
-        <w:rPr>
-          <w:i/>
-        </w:rPr>
-        <w:t>-</w:t>
-      </w:r>
-      <w:r>
-        <w:t xml:space="preserve">Modul </w:t>
-      </w:r>
-      <w:r>
-        <w:rPr>
-          <w:rFonts w:ascii="Courier New" w:hAnsi="Courier New" w:cs="Courier New"/>
-        </w:rPr>
-        <w:t>os</w:t>
-      </w:r>
-      <w:r>
-        <w:t xml:space="preserve"> lässt sich durch die </w:t>
-      </w:r>
-      <w:r>
-        <w:rPr>
-          <w:rFonts w:ascii="Courier New" w:hAnsi="Courier New" w:cs="Courier New"/>
-        </w:rPr>
-        <w:t>listdir</w:t>
-      </w:r>
-      <w:r>
-        <w:rPr>
-          <w:rFonts w:ascii="Courier New" w:hAnsi="Courier New" w:cs="Courier New"/>
-        </w:rPr>
-        <w:t>(path)</w:t>
-      </w:r>
-      <w:r>
-        <w:t xml:space="preserve">-Funktion eine Liste ausgeben, welche alle Namen der Dateien enthält die unter dem angegebenen Pfad zu finden sind. In dem vorliegenden Fall </w:t>
-      </w:r>
-      <w:r>
-        <w:rPr>
-          <w:i/>
-        </w:rPr>
-        <w:t>muss</w:t>
-      </w:r>
-      <w:r>
-        <w:t xml:space="preserve"> diese Liste genau </w:t>
-      </w:r>
-      <w:r>
-        <w:rPr>
-          <w:i/>
-        </w:rPr>
-        <w:t>einen</w:t>
-      </w:r>
-      <w:r>
-        <w:t xml:space="preserve"> Eintrag enthalten, welcher die PDX-Datei repräsentiert. Ist dies der Fall, so wird die Funktion </w:t>
-      </w:r>
-      <w:r>
-        <w:rPr>
-          <w:rFonts w:ascii="Courier New" w:hAnsi="Courier New" w:cs="Courier New"/>
-        </w:rPr>
-        <w:t>UnzipPDX()</w:t>
-      </w:r>
-      <w:r>
-        <w:t xml:space="preserve"> ausgeführt, welcher als Übergabeparameter den Pfad zur PDX-Datei, sowie den Pfad </w:t>
-      </w:r>
-      <w:r>
-        <w:t>des jeweiligen</w:t>
-      </w:r>
-      <w:r>
-        <w:t xml:space="preserve">  PDX-Ordners, in welchen das Archiv entpackt werden soll,</w:t>
-      </w:r>
-      <w:r>
+        <w:t xml:space="preserve">zu einem Zeitpunkt zu simulieren, an dem es diesen noch nicht gibt, führt das zu einem </w:t>
+      </w:r>
+      <w:r>
+        <w:rPr>
+          <w:i/>
+        </w:rPr>
+        <w:t>Crash</w:t>
+      </w:r>
+      <w:r>
+        <w:rPr>
+          <w:i/>
+        </w:rPr>
         <w:t xml:space="preserve"> </w:t>
       </w:r>
       <w:r>
-        <w:t>übergeben bekommt</w:t>
-      </w:r>
-      <w:r>
-        <w:t xml:space="preserve">.  </w:t>
-      </w:r>
-    </w:p>
-    <w:p>
-      <w:r>
-        <w:t xml:space="preserve">Entpackt wird die Datei dann schließlich mithilfe des </w:t>
-      </w:r>
-      <w:r>
-        <w:rPr>
-          <w:i/>
-        </w:rPr>
-        <w:t>Python</w:t>
-      </w:r>
-      <w:r>
-        <w:t xml:space="preserve">-Moduls </w:t>
-      </w:r>
-      <w:r>
-        <w:rPr>
-          <w:rFonts w:ascii="Courier New" w:hAnsi="Courier New" w:cs="Courier New"/>
-        </w:rPr>
-        <w:t>zipfile</w:t>
-      </w:r>
-      <w:r>
-        <w:t xml:space="preserve"> bzw. dessen Funktion </w:t>
-      </w:r>
-      <w:r>
-        <w:rPr>
-          <w:rFonts w:ascii="Courier New" w:hAnsi="Courier New" w:cs="Courier New"/>
-        </w:rPr>
-        <w:t>ZipFile(</w:t>
-      </w:r>
-      <w:r>
-        <w:rPr>
-          <w:rFonts w:ascii="Courier New" w:hAnsi="Courier New" w:cs="Courier New"/>
-        </w:rPr>
-        <w:t>)</w:t>
-      </w:r>
-      <w:r>
-        <w:t xml:space="preserve">. Nachdem das geschehen ist, liegen in dem Angegebenen Pfad eine Vielzahl an Dateien, wovon nur eine tatsächlich nötig ist: die </w:t>
-      </w:r>
-      <w:r>
-        <w:rPr>
-          <w:i/>
-        </w:rPr>
-        <w:t>richtige</w:t>
-      </w:r>
-      <w:r>
-        <w:t xml:space="preserve"> ODX-Datei. Es gibt allerdings unter Umständen einige ODX-Dateien nach dem entpacken, weshalb die passende </w:t>
-      </w:r>
-      <w:r>
-        <w:t>erst mit Sicherheit bestimmt werden muss. Dafür wird über alle Dateien, welche vorhanden sind, iteriert und nur solche die mit „</w:t>
-      </w:r>
-      <w:r>
-        <w:rPr>
-          <w:i/>
-        </w:rPr>
-        <w:t>.odx-d</w:t>
-      </w:r>
-      <w:r>
-        <w:t xml:space="preserve">“ enden, werden berücksichtigt. Durch das </w:t>
-      </w:r>
-      <w:r>
-        <w:rPr>
-          <w:rFonts w:ascii="Courier New" w:hAnsi="Courier New" w:cs="Courier New"/>
-        </w:rPr>
-        <w:t>etree</w:t>
-      </w:r>
-      <w:r>
-        <w:t>-Modul wird aus der jeweiligen ODX-Datei ein „</w:t>
-      </w:r>
-      <w:r>
-        <w:rPr>
-          <w:i/>
-        </w:rPr>
-        <w:t>Baum</w:t>
-      </w:r>
-      <w:r>
-        <w:rPr>
-          <w:i/>
-        </w:rPr>
-        <w:t xml:space="preserve">“ </w:t>
-      </w:r>
-      <w:r>
-        <w:t>gemacht</w:t>
-      </w:r>
-      <w:r>
-        <w:rPr>
-          <w:i/>
-        </w:rPr>
-        <w:t xml:space="preserve">, </w:t>
-      </w:r>
-      <w:r>
-        <w:t xml:space="preserve">welcher anschließend mithilfe von </w:t>
-      </w:r>
-      <w:r>
-        <w:rPr>
-          <w:i/>
-        </w:rPr>
-        <w:t>xpath</w:t>
-      </w:r>
-      <w:r>
-        <w:rPr>
-          <w:i/>
-        </w:rPr>
-        <w:t>-</w:t>
-      </w:r>
-      <w:r>
-        <w:t>Ausdrücken</w:t>
-      </w:r>
-      <w:r>
-        <w:t xml:space="preserve"> durchsucht werden kann. Es wird dann nach einem ganz bestimmten Knoten in diesem Baum gesucht, welcher nur in der richtigen ODX-Datei zu finden ist, wodurch diese mit Bestimmtheit gefunden werden und in das dafür vorgesehene Verzeichnis geschoben werden kann. Letzteres wird durch die </w:t>
-      </w:r>
-      <w:r>
-        <w:rPr>
-          <w:rFonts w:ascii="Courier New" w:hAnsi="Courier New" w:cs="Courier New"/>
-        </w:rPr>
-        <w:t>shutil.move(Datei, ZielVerzeichnis)</w:t>
-      </w:r>
-      <w:r>
-        <w:t>realisiert.</w:t>
-      </w:r>
-    </w:p>
-    <w:p>
-      <w:pPr>
-        <w:pStyle w:val="berschrift3"/>
-      </w:pPr>
-      <w:r>
-        <w:t>Informationen aus der ODX-Datei herausziehen</w:t>
-      </w:r>
-    </w:p>
-    <w:p>
-      <w:r>
-        <w:t xml:space="preserve">Im vorangegangenen Schritt wurde die für die Simulation notwendige ODX-Datei </w:t>
-      </w:r>
-      <w:r>
-        <w:t xml:space="preserve">bereitgestellt. Diese beinhaltet Informationen, welche für die Durchführung einer Simulation </w:t>
+        <w:t xml:space="preserve">und das Programm wird beendet. Deshalb ist es </w:t>
       </w:r>
       <w:r>
         <w:lastRenderedPageBreak/>
-        <w:t>unerlässlich sind: z.B. die Anfrage- und Antwort-</w:t>
-      </w:r>
-      <w:r>
-        <w:rPr>
-          <w:i/>
-        </w:rPr>
-        <w:t>IDs</w:t>
-      </w:r>
-      <w:r>
-        <w:t xml:space="preserve"> des </w:t>
-      </w:r>
-      <w:r>
-        <w:rPr>
-          <w:i/>
-        </w:rPr>
-        <w:t>CAN-Bus</w:t>
-      </w:r>
-      <w:r>
-        <w:rPr>
-          <w:i/>
-        </w:rPr>
-        <w:t>-Systems</w:t>
-      </w:r>
-      <w:r>
-        <w:rPr>
-          <w:rStyle w:val="Funotenzeichen"/>
-        </w:rPr>
-        <w:footnoteReference w:id="15"/>
-      </w:r>
-      <w:r>
-        <w:t>.</w:t>
-      </w:r>
-      <w:r>
-        <w:t xml:space="preserve"> In der bereits beschriebenen Simulations-Datei werden diese Informationen für das jeweils zu simulierende Steuergerät eingetragen, sodass eine Simulation bzw. ein Kurztest durchgeführt werden kann. Stimmen die eingetragenen Daten nicht, so kommt es zu Fehlern während der Simulation, weil bspw. Andere Anfrage- oder Antwort-</w:t>
-      </w:r>
-      <w:r>
-        <w:rPr>
-          <w:i/>
-        </w:rPr>
-        <w:t>IDs</w:t>
-      </w:r>
-      <w:r>
-        <w:t xml:space="preserve"> erwartet wurden. Diese </w:t>
-      </w:r>
-      <w:r>
-        <w:rPr>
-          <w:i/>
-        </w:rPr>
-        <w:t>IDs</w:t>
-      </w:r>
-      <w:r>
-        <w:t xml:space="preserve"> sind für jedes Steuergerät unterschiedlich, da alle ECUs innerhalb eines </w:t>
-      </w:r>
-      <w:r>
-        <w:rPr>
-          <w:i/>
-        </w:rPr>
-        <w:t>CAN-Bus-System</w:t>
-      </w:r>
-      <w:r>
-        <w:rPr>
-          <w:i/>
-        </w:rPr>
-        <w:t>s</w:t>
-      </w:r>
-      <w:r>
-        <w:t xml:space="preserve"> auf demselben Kommunikationsnetz laufen. Sie müssen sich also eindeutig identifizieren lassen, was über diese </w:t>
-      </w:r>
-      <w:r>
-        <w:rPr>
-          <w:i/>
-        </w:rPr>
-        <w:t>IDs</w:t>
-      </w:r>
-      <w:r>
-        <w:t xml:space="preserve"> geschieht. Stimmt also eine dieser </w:t>
-      </w:r>
-      <w:r>
-        <w:rPr>
-          <w:i/>
-        </w:rPr>
-        <w:t>ID</w:t>
-      </w:r>
-      <w:r>
-        <w:rPr>
-          <w:i/>
-        </w:rPr>
-        <w:t>s</w:t>
-      </w:r>
-      <w:r>
-        <w:t xml:space="preserve"> nicht, so wird das jeweilige Steuergerät nicht als solches erkannt und ein Kurztest würde nur noch Fehler produzieren.  </w:t>
-      </w:r>
-    </w:p>
-    <w:p>
-      <w:r>
-        <w:t xml:space="preserve">Um also diese Informationen aus der ODX-Datei zu </w:t>
-      </w:r>
-      <w:r>
-        <w:rPr>
-          <w:i/>
-        </w:rPr>
-        <w:t>parsen</w:t>
-      </w:r>
-      <w:r>
-        <w:rPr>
-          <w:i/>
-        </w:rPr>
-        <w:t xml:space="preserve">, </w:t>
-      </w:r>
-      <w:r>
-        <w:t xml:space="preserve">führt der </w:t>
-      </w:r>
-      <w:r>
-        <w:rPr>
-          <w:i/>
-        </w:rPr>
-        <w:t>Task</w:t>
-      </w:r>
-      <w:r>
-        <w:rPr>
-          <w:i/>
-        </w:rPr>
-        <w:t xml:space="preserve"> </w:t>
-      </w:r>
-      <w:r>
-        <w:rPr>
-          <w:rFonts w:ascii="Courier New" w:hAnsi="Courier New" w:cs="Courier New"/>
-        </w:rPr>
-        <w:t>P</w:t>
-      </w:r>
-      <w:r>
-        <w:rPr>
-          <w:rFonts w:ascii="Courier New" w:hAnsi="Courier New" w:cs="Courier New"/>
-        </w:rPr>
-        <w:t>arseODX()</w:t>
-      </w:r>
-      <w:r>
-        <w:rPr>
-          <w:rFonts w:ascii="Courier New" w:hAnsi="Courier New" w:cs="Courier New"/>
-        </w:rPr>
-        <w:t xml:space="preserve"> </w:t>
-      </w:r>
-      <w:r>
-        <w:t xml:space="preserve">zuerst die </w:t>
-      </w:r>
-      <w:r>
-        <w:t xml:space="preserve">Funktion </w:t>
-      </w:r>
-      <w:r>
-        <w:rPr>
-          <w:rFonts w:ascii="Courier New" w:hAnsi="Courier New" w:cs="Courier New"/>
-        </w:rPr>
-        <w:t>load_file()</w:t>
-      </w:r>
-      <w:r>
-        <w:t xml:space="preserve"> aus, welche die jeweilige ODX-Datei abermals mithilfe des </w:t>
-      </w:r>
-      <w:r>
-        <w:rPr>
-          <w:rFonts w:ascii="Courier New" w:hAnsi="Courier New" w:cs="Courier New"/>
-        </w:rPr>
-        <w:t>etree</w:t>
-      </w:r>
-      <w:r>
-        <w:t xml:space="preserve">-Moduls in eine Baumstruktur umwandelt. Anschließend werden durch die beiden Funktionen </w:t>
-      </w:r>
-      <w:r>
-        <w:rPr>
-          <w:rFonts w:ascii="Courier New" w:hAnsi="Courier New" w:cs="Courier New"/>
-        </w:rPr>
-        <w:t>parseBaseVariants()</w:t>
-      </w:r>
-      <w:r>
-        <w:t xml:space="preserve"> und </w:t>
-      </w:r>
-      <w:r>
-        <w:rPr>
-          <w:rFonts w:ascii="Courier New" w:hAnsi="Courier New" w:cs="Courier New"/>
-        </w:rPr>
-        <w:t>parseVariants()</w:t>
-      </w:r>
-      <w:r>
-        <w:t>alle</w:t>
-      </w:r>
-      <w:r>
-        <w:t xml:space="preserve"> benötigten Daten und viele weitere aus der Baumstruktur herausgezogen und in ein </w:t>
-      </w:r>
-      <w:r>
-        <w:rPr>
-          <w:i/>
-        </w:rPr>
-        <w:t>Python</w:t>
-      </w:r>
-      <w:r>
-        <w:rPr>
-          <w:i/>
-        </w:rPr>
-        <w:t>-Dictionary</w:t>
-      </w:r>
-      <w:r>
-        <w:t xml:space="preserve"> gespeichert. Nachdem die Baumstruktur durchlaufen und aus deren Knoten die benötigten Informationen alle in dieses </w:t>
-      </w:r>
-      <w:r>
-        <w:rPr>
-          <w:i/>
-        </w:rPr>
-        <w:t>Dictionary</w:t>
-      </w:r>
-      <w:r>
-        <w:t xml:space="preserve"> gespeichert wurden, wird dieses letztendlich noch in eine YAML-Datei geschrieben, welche in dem jeweiligen ECU-Verzeichnis abgelegt wird.</w:t>
-      </w:r>
-    </w:p>
-    <w:p>
+        <w:t xml:space="preserve">wichtig auf die entsprechenden Oberflächen zu warten. Feste Wartezeiten eignen sich hier nur bedingt, weil es nicht immer möglich ist diese Zeit vorher zu bestimmen. </w:t>
+      </w:r>
       <w:bookmarkStart w:id="43" w:name="_GoBack"/>
       <w:bookmarkEnd w:id="43"/>
+      <w:r>
+        <w:t xml:space="preserve"> </w:t>
+      </w:r>
     </w:p>
     <w:p>
       <w:pPr>
@@ -13998,7 +14495,6 @@
       </w:pPr>
     </w:p>
     <w:sectPr>
-      <w:headerReference w:type="first" r:id="rId23"/>
       <w:type w:val="continuous"/>
       <w:pgSz w:w="11906" w:h="16838" w:code="9"/>
       <w:pgMar w:top="1440" w:right="1440" w:bottom="1440" w:left="1800" w:header="720" w:footer="720" w:gutter="0"/>
@@ -14580,16 +15076,6 @@
     </w:p>
   </w:footnote>
 </w:footnotes>
-</file>
-
-<file path=word/header1.xml><?xml version="1.0" encoding="utf-8"?>
-<w:hdr xmlns:wpc="http://schemas.microsoft.com/office/word/2010/wordprocessingCanvas" xmlns:cx="http://schemas.microsoft.com/office/drawing/2014/chartex" xmlns:cx1="http://schemas.microsoft.com/office/drawing/2015/9/8/chartex" xmlns:cx2="http://schemas.microsoft.com/office/drawing/2015/10/21/chartex" xmlns:cx3="http://schemas.microsoft.com/office/drawing/2016/5/9/chartex" xmlns:cx4="http://schemas.microsoft.com/office/drawing/2016/5/10/chartex" xmlns:cx5="http://schemas.microsoft.com/office/drawing/2016/5/11/chartex" xmlns:cx6="http://schemas.microsoft.com/office/drawing/2016/5/12/chartex" xmlns:cx7="http://schemas.microsoft.com/office/drawing/2016/5/13/chartex" xmlns:cx8="http://schemas.microsoft.com/office/drawing/2016/5/14/chartex" xmlns:mc="http://schemas.openxmlformats.org/markup-compatibility/2006" xmlns:aink="http://schemas.microsoft.com/office/drawing/2016/ink" xmlns:am3d="http://schemas.microsoft.com/office/drawing/2017/model3d" xmlns:o="urn:schemas-microsoft-com:office:office" xmlns:r="http://schemas.openxmlformats.org/officeDocument/2006/relationships" xmlns:m="http://schemas.openxmlformats.org/officeDocument/2006/math" xmlns:v="urn:schemas-microsoft-com:vml" xmlns:wp14="http://schemas.microsoft.com/office/word/2010/wordprocessingDrawing" xmlns:wp="http://schemas.openxmlformats.org/drawingml/2006/wordprocessingDrawing" xmlns:w10="urn:schemas-microsoft-com:office:word" xmlns:w="http://schemas.openxmlformats.org/wordprocessingml/2006/main" xmlns:w14="http://schemas.microsoft.com/office/word/2010/wordml" xmlns:w15="http://schemas.microsoft.com/office/word/2012/wordml" xmlns:w16cid="http://schemas.microsoft.com/office/word/2016/wordml/cid" xmlns:w16se="http://schemas.microsoft.com/office/word/2015/wordml/symex" xmlns:wpg="http://schemas.microsoft.com/office/word/2010/wordprocessingGroup" xmlns:wpi="http://schemas.microsoft.com/office/word/2010/wordprocessingInk" xmlns:wne="http://schemas.microsoft.com/office/word/2006/wordml" xmlns:wps="http://schemas.microsoft.com/office/word/2010/wordprocessingShape" mc:Ignorable="w14 w15 w16se w16cid wp14">
-  <w:p>
-    <w:pPr>
-      <w:pStyle w:val="Kopfzeile"/>
-    </w:pPr>
-  </w:p>
-</w:hdr>
 </file>
 
 <file path=word/numbering.xml><?xml version="1.0" encoding="utf-8"?>
@@ -18975,7 +19461,7 @@
 </file>
 
 <file path=customXml/itemProps1.xml><?xml version="1.0" encoding="utf-8"?>
-<ds:datastoreItem xmlns:ds="http://schemas.openxmlformats.org/officeDocument/2006/customXml" ds:itemID="{0F24C076-2AD3-4C93-9179-D174AC81409D}">
+<ds:datastoreItem xmlns:ds="http://schemas.openxmlformats.org/officeDocument/2006/customXml" ds:itemID="{F3525180-1819-4044-B281-6EB3B410B3EF}">
   <ds:schemaRefs>
     <ds:schemaRef ds:uri="http://schemas.openxmlformats.org/officeDocument/2006/bibliography"/>
   </ds:schemaRefs>

</xml_diff>

<commit_message>
vergleich simulation mit report abgeschlossen
</commit_message>
<xml_diff>
--- a/Continuous Integration Thesis.docx
+++ b/Continuous Integration Thesis.docx
@@ -518,13 +518,13 @@
           <w:numId w:val="0"/>
         </w:numPr>
       </w:pPr>
-      <w:bookmarkStart w:id="0" w:name="_Ref491742389"/>
-      <w:bookmarkStart w:id="1" w:name="_Toc508705772"/>
+      <w:bookmarkStart w:id="0" w:name="_Toc508705772"/>
+      <w:bookmarkStart w:id="1" w:name="_Ref491742389"/>
       <w:r>
         <w:lastRenderedPageBreak/>
         <w:t>Ehrenwörtliche Erklärung</w:t>
       </w:r>
-      <w:bookmarkEnd w:id="1"/>
+      <w:bookmarkEnd w:id="0"/>
     </w:p>
     <w:p>
       <w:r>
@@ -572,7 +572,7 @@
         <w:lastRenderedPageBreak/>
         <w:t>Kurzfassung</w:t>
       </w:r>
-      <w:bookmarkEnd w:id="0"/>
+      <w:bookmarkEnd w:id="1"/>
       <w:bookmarkEnd w:id="2"/>
     </w:p>
     <w:p>
@@ -12953,10 +12953,7 @@
         <w:t>Application</w:t>
       </w:r>
       <w:r>
-        <w:t>-Instan</w:t>
-      </w:r>
-      <w:r>
-        <w:t xml:space="preserve">z die </w:t>
+        <w:t xml:space="preserve">-Instanz die </w:t>
       </w:r>
       <w:r>
         <w:rPr>
@@ -13230,22 +13227,13 @@
         <w:t>UnzipPDX()</w:t>
       </w:r>
       <w:r>
-        <w:t xml:space="preserve"> ausgeführt, welcher als Übergabeparameter den Pfad zur PDX-Datei, sowie den Pfad </w:t>
-      </w:r>
-      <w:r>
-        <w:t>des jeweiligen</w:t>
-      </w:r>
-      <w:r>
-        <w:t xml:space="preserve">  PDX-Ordners, in welchen das Archiv entpackt werden soll,</w:t>
+        <w:t xml:space="preserve"> ausgeführt, welcher als Übergabeparameter den Pfad zur PDX-Datei, sowie den Pfad des jeweiligen  PDX-Ordners, in welchen das Archiv entpackt werden soll,</w:t>
       </w:r>
       <w:r>
         <w:t xml:space="preserve"> </w:t>
       </w:r>
       <w:r>
-        <w:t>übergeben bekommt</w:t>
-      </w:r>
-      <w:r>
-        <w:t xml:space="preserve">.  </w:t>
+        <w:t xml:space="preserve">übergeben bekommt.  </w:t>
       </w:r>
     </w:p>
     <w:p>
@@ -13811,7 +13799,19 @@
         <w:t>wird aufgerufen</w:t>
       </w:r>
       <w:r>
-        <w:t xml:space="preserve">, bekommt den Pfad der richtigen SMR-D-Datei übergeben und durchsucht dann zuerst einmal den dbr-Ordner. Dort wird die eventuell von der letzten Simulation vorhandene SMR-D-Datei gelöscht und die aktuelle mithilfe von </w:t>
+        <w:t>, bekommt den Pfad der richtigen SMR-D-Datei übergeben und durchsucht dann zuerst einmal den dbr-Ordner. Dort wird die</w:t>
+      </w:r>
+      <w:r>
+        <w:t>,</w:t>
+      </w:r>
+      <w:r>
+        <w:t xml:space="preserve"> von der letzten Simulation vorhandene</w:t>
+      </w:r>
+      <w:r>
+        <w:t>,</w:t>
+      </w:r>
+      <w:r>
+        <w:t xml:space="preserve"> SMR-D-Datei gelöscht und die aktuelle mithilfe von </w:t>
       </w:r>
       <w:r>
         <w:rPr>
@@ -13919,7 +13919,22 @@
         <w:t>StartSimulation()</w:t>
       </w:r>
       <w:r>
-        <w:t xml:space="preserve"> ruft sequenziell weitere Funktionen auf welche zusammengenommen die die gewünschte Simulation ausführen. Zuerst wird durch </w:t>
+        <w:t xml:space="preserve"> ruft sequenziell weitere Funktionen auf welche zusammengenommen die die gewünschte Simulation </w:t>
+      </w:r>
+      <w:r>
+        <w:t xml:space="preserve">in </w:t>
+      </w:r>
+      <w:r>
+        <w:rPr>
+          <w:i/>
+        </w:rPr>
+        <w:t>Monaco</w:t>
+      </w:r>
+      <w:r>
+        <w:t xml:space="preserve"> </w:t>
+      </w:r>
+      <w:r>
+        <w:t xml:space="preserve">ausführen. Zuerst wird durch </w:t>
       </w:r>
       <w:r>
         <w:rPr>
@@ -13946,7 +13961,40 @@
         <w:t>Workspace</w:t>
       </w:r>
       <w:r>
-        <w:t xml:space="preserve"> geöffnet – dieser ist stets der selbe und muss vorher einmal händisch erstellt werden.</w:t>
+        <w:t xml:space="preserve"> geöffnet –</w:t>
+      </w:r>
+      <w:r>
+        <w:t xml:space="preserve"> Es wird stets derselbe </w:t>
+      </w:r>
+      <w:r>
+        <w:rPr>
+          <w:i/>
+        </w:rPr>
+        <w:t>Workspace</w:t>
+      </w:r>
+      <w:r>
+        <w:t xml:space="preserve"> genutzt, dieser muss lediglich einmal händisch in dem </w:t>
+      </w:r>
+      <w:r>
+        <w:rPr>
+          <w:i/>
+        </w:rPr>
+        <w:t>Workspace</w:t>
+      </w:r>
+      <w:r>
+        <w:t xml:space="preserve">-Verzeichnis von </w:t>
+      </w:r>
+      <w:r>
+        <w:rPr>
+          <w:i/>
+        </w:rPr>
+        <w:t>Monaco</w:t>
+      </w:r>
+      <w:r>
+        <w:t xml:space="preserve"> erstellt werden</w:t>
+      </w:r>
+      <w:r>
+        <w:t>.</w:t>
       </w:r>
     </w:p>
     <w:p>
@@ -13978,7 +14026,13 @@
         <w:t>save_report()</w:t>
       </w:r>
       <w:r>
-        <w:t xml:space="preserve"> die Ergebnisse in Form von Reports in den dafür vorgesehenen Verzeichnissen gespeichert.</w:t>
+        <w:t xml:space="preserve"> die Ergebnisse in Form von Reports</w:t>
+      </w:r>
+      <w:r>
+        <w:t>, welche im XML-Format gespeichert werden,</w:t>
+      </w:r>
+      <w:r>
+        <w:t xml:space="preserve"> in den dafür vorgesehenen Verzeichnissen gespeichert.</w:t>
       </w:r>
     </w:p>
     <w:p>
@@ -13995,7 +14049,11 @@
         <w:t>Wird bspw. versucht</w:t>
       </w:r>
       <w:r>
-        <w:t xml:space="preserve"> einen </w:t>
+        <w:t xml:space="preserve"> </w:t>
+      </w:r>
+      <w:r>
+        <w:lastRenderedPageBreak/>
+        <w:t xml:space="preserve">einen </w:t>
       </w:r>
       <w:r>
         <w:t>„</w:t>
@@ -14034,17 +14092,537 @@
         <w:t xml:space="preserve"> </w:t>
       </w:r>
       <w:r>
-        <w:t xml:space="preserve">und das Programm wird beendet. Deshalb ist es </w:t>
-      </w:r>
+        <w:t xml:space="preserve">und das Programm wird beendet. Deshalb ist es wichtig auf die entsprechenden Oberflächen zu warten. Feste Wartezeiten eignen sich hier nur bedingt, weil es nicht immer möglich ist diese Zeit vorher zu bestimmen.  </w:t>
+      </w:r>
+      <w:r>
+        <w:t xml:space="preserve">Aus diesem Grund wurde der genannte Lösungsansatz gewählt. Da die Zeitspanne, in der die Funktion </w:t>
+      </w:r>
+      <w:r>
+        <w:rPr>
+          <w:rFonts w:ascii="Courier New" w:hAnsi="Courier New" w:cs="Courier New"/>
+        </w:rPr>
+        <w:t>check_element()</w:t>
+      </w:r>
+      <w:r>
+        <w:t xml:space="preserve"> nach einem Anwendungsfenster sucht, in eben dieser festgelegt werden kann, ist es unproblematisch diese im Nachhinein anzupassen. Als Standard wurden hier 20 Sekunden gewählt, was sich zum jetzigen Zeitpunkt als absolut ausreichend herausgestellt hat.</w:t>
+      </w:r>
+    </w:p>
+    <w:p>
+      <w:pPr>
+        <w:pStyle w:val="berschrift3"/>
+      </w:pPr>
+      <w:r>
+        <w:t>Schließen des Monaco Workspaces</w:t>
+      </w:r>
+    </w:p>
+    <w:p>
+      <w:r>
+        <w:t xml:space="preserve">Nachdem die Simulation erfolgreich abgelaufen ist und die </w:t>
+      </w:r>
+      <w:r>
+        <w:rPr>
+          <w:i/>
+        </w:rPr>
+        <w:t>Reports</w:t>
+      </w:r>
+      <w:r>
+        <w:t xml:space="preserve"> erstellt und anschließend in den richtigen Verzeichnissen abgelegt wurden, muss der </w:t>
+      </w:r>
+      <w:r>
+        <w:rPr>
+          <w:i/>
+        </w:rPr>
+        <w:t>Workspace</w:t>
+      </w:r>
+      <w:r>
+        <w:t xml:space="preserve"> in Monaco noch geschlossen werden. Wie alle anderen </w:t>
+      </w:r>
+      <w:r>
+        <w:rPr>
+          <w:i/>
+        </w:rPr>
+        <w:t>Tasks</w:t>
+      </w:r>
+      <w:r>
+        <w:t xml:space="preserve"> welche die GUI automatisiert steuern behilft sich auch der </w:t>
+      </w:r>
+      <w:r>
+        <w:rPr>
+          <w:i/>
+        </w:rPr>
+        <w:t>Task</w:t>
+      </w:r>
+      <w:r>
+        <w:t xml:space="preserve"> </w:t>
+      </w:r>
+      <w:r>
+        <w:rPr>
+          <w:rFonts w:ascii="Courier New" w:hAnsi="Courier New" w:cs="Courier New"/>
+        </w:rPr>
+        <w:t>CloseWorkspace()</w:t>
+      </w:r>
+      <w:r>
+        <w:t xml:space="preserve"> a</w:t>
+      </w:r>
+      <w:r>
+        <w:t>n den Funktionen des Moduls</w:t>
+      </w:r>
+      <w:r>
+        <w:rPr>
+          <w:rFonts w:ascii="Courier New" w:hAnsi="Courier New" w:cs="Courier New"/>
+        </w:rPr>
+        <w:t xml:space="preserve"> pywinauto.</w:t>
+      </w:r>
+      <w:r>
+        <w:t xml:space="preserve"> </w:t>
+      </w:r>
+      <w:r>
+        <w:t>Nachdem w</w:t>
+      </w:r>
+      <w:r>
+        <w:t>ie</w:t>
+      </w:r>
+      <w:r>
+        <w:t xml:space="preserve">dermal </w:t>
+      </w:r>
+      <w:r>
+        <w:t xml:space="preserve">mittels </w:t>
+      </w:r>
+      <w:r>
+        <w:rPr>
+          <w:rFonts w:ascii="Courier New" w:hAnsi="Courier New" w:cs="Courier New"/>
+        </w:rPr>
+        <w:t>child_window()</w:t>
+      </w:r>
+      <w:r>
+        <w:t xml:space="preserve"> der </w:t>
+      </w:r>
+      <w:r>
+        <w:rPr>
+          <w:i/>
+        </w:rPr>
+        <w:t>Button</w:t>
+      </w:r>
+      <w:r>
+        <w:t xml:space="preserve"> zum schließen des </w:t>
+      </w:r>
+      <w:r>
+        <w:rPr>
+          <w:i/>
+        </w:rPr>
+        <w:t>Workspaces</w:t>
+      </w:r>
+      <w:r>
+        <w:t xml:space="preserve"> gesucht und programmatisch geklickt wird, muss anschließend noch auf gleich Weise ein Dialogfenster mit einem simulierten Klick auf den „Nein“-</w:t>
+      </w:r>
+      <w:r>
+        <w:rPr>
+          <w:i/>
+        </w:rPr>
+        <w:t>Button</w:t>
+      </w:r>
+      <w:r>
+        <w:t xml:space="preserve"> geschlossen werden, sodass der </w:t>
+      </w:r>
+      <w:r>
+        <w:rPr>
+          <w:i/>
+        </w:rPr>
+        <w:t>Workspace</w:t>
+      </w:r>
+      <w:r>
+        <w:t xml:space="preserve"> erfolgreich geschlossen werden kann.</w:t>
+      </w:r>
+    </w:p>
+    <w:p>
+      <w:pPr>
+        <w:pStyle w:val="berschrift3"/>
+      </w:pPr>
+      <w:r>
+        <w:t xml:space="preserve"> Der Vergleich der Kurztestergebnisse mit den Vorgaben der Simulation</w:t>
+      </w:r>
+    </w:p>
+    <w:p>
+      <w:r>
+        <w:t>Zu diesem Zeitpunkt liegen die Ergebnisse des durchgeführten Kurztests vor. Diese müssen nun noch mit den erwarteten Ergebnissen verglichen werden</w:t>
+      </w:r>
+      <w:r>
+        <w:t xml:space="preserve"> die,</w:t>
+      </w:r>
+      <w:r>
+        <w:t xml:space="preserve"> wie bereits in Kapitel </w:t>
+      </w:r>
+      <w:r>
+        <w:t xml:space="preserve">4.2.8 sowie </w:t>
+      </w:r>
+      <w:r>
+        <w:t>4.2.9</w:t>
+      </w:r>
+      <w:r>
+        <w:t xml:space="preserve"> beschrieben, in der Simulationsdatei im </w:t>
+      </w:r>
+      <w:r>
+        <w:rPr>
+          <w:i/>
+        </w:rPr>
+        <w:t>Monaco</w:t>
+      </w:r>
+      <w:r>
+        <w:t xml:space="preserve">-Verzeichnis zu finden sind. In Kapitel 4.2 wurde der Inhalt dieser Simulationsdatei beispielhaft anhand eines einzigen </w:t>
+      </w:r>
+      <w:r>
+        <w:t>Diagnosedienstes</w:t>
+      </w:r>
+      <w:r>
+        <w:t xml:space="preserve"> (</w:t>
+      </w:r>
+      <w:r>
+        <w:rPr>
+          <w:i/>
+        </w:rPr>
+        <w:t>Diagnoseservice</w:t>
+      </w:r>
+      <w:r>
+        <w:t>) gezeigt. Diese Diagnosedienste beinhalten wie bereits beschrieben die Anfrage- sowie Antwort-Kennung sowie die erwartete Antwort selbst, in Form von Hexadezimalzahlen.</w:t>
+      </w:r>
+    </w:p>
+    <w:p>
+      <w:r>
+        <w:t xml:space="preserve">Während der Simulation in </w:t>
+      </w:r>
+      <w:r>
+        <w:rPr>
+          <w:i/>
+        </w:rPr>
+        <w:t>Monaco</w:t>
+      </w:r>
+      <w:r>
+        <w:t xml:space="preserve"> werden diese Dienste simuliert und deren Ergebnisse in den </w:t>
+      </w:r>
+      <w:r>
+        <w:rPr>
+          <w:i/>
+        </w:rPr>
+        <w:t>Reports</w:t>
+      </w:r>
+      <w:r>
+        <w:t xml:space="preserve"> der Kurztests festgehalten. Wenn ein Diagnosedienst also erfolgreich simuliert wurde, so wird die aus Hexadezimalzahlen bestehende Antwort des Steuergerätes auf eben diesen Dienst </w:t>
+      </w:r>
+      <w:r>
+        <w:t>genau die selbe sein wie die erwartete Antwort, welche in der Simulationsdatei für diesen Diagnosedienst hinterlegt war. Es ist also notwendig diese Ergebnisse mit der den Einträgen der Simulationsdatei abzugleichen, um festzustellen, ob alle während der Simulation angefragten Diagnosedienste erfolgreich waren oder nicht.</w:t>
+      </w:r>
+    </w:p>
+    <w:p>
       <w:r>
         <w:lastRenderedPageBreak/>
-        <w:t xml:space="preserve">wichtig auf die entsprechenden Oberflächen zu warten. Feste Wartezeiten eignen sich hier nur bedingt, weil es nicht immer möglich ist diese Zeit vorher zu bestimmen. </w:t>
+        <w:t xml:space="preserve">Da die </w:t>
+      </w:r>
+      <w:r>
+        <w:rPr>
+          <w:i/>
+        </w:rPr>
+        <w:t>Reports</w:t>
+      </w:r>
+      <w:r>
+        <w:t xml:space="preserve"> (also die Ergebnisse) der Kurztests in einem XML-Dokument gespeichert werden (nachzulesen in Kapitel 4.2 bzw. 4.2.11)</w:t>
+      </w:r>
+      <w:r>
+        <w:t xml:space="preserve">, müssen die benötigten Informationen aus diesen </w:t>
+      </w:r>
+      <w:r>
+        <w:rPr>
+          <w:i/>
+        </w:rPr>
+        <w:t>Reports</w:t>
+      </w:r>
+      <w:r>
+        <w:rPr>
+          <w:i/>
+        </w:rPr>
+        <w:t xml:space="preserve"> </w:t>
+      </w:r>
+      <w:r>
+        <w:t xml:space="preserve">zuerst herausgefiltert werden. Das erledigt die Funktion </w:t>
+      </w:r>
+      <w:r>
+        <w:rPr>
+          <w:rFonts w:ascii="Courier New" w:hAnsi="Courier New" w:cs="Courier New"/>
+        </w:rPr>
+        <w:t>parseXML()</w:t>
+      </w:r>
+      <w:r>
+        <w:t xml:space="preserve"> der Klasse </w:t>
+      </w:r>
+      <w:r>
+        <w:rPr>
+          <w:rFonts w:ascii="Courier New" w:hAnsi="Courier New" w:cs="Courier New"/>
+        </w:rPr>
+        <w:t>XMLParser()</w:t>
+      </w:r>
+      <w:r>
+        <w:t xml:space="preserve">. Hierbei wird der </w:t>
+      </w:r>
+      <w:r>
+        <w:rPr>
+          <w:i/>
+        </w:rPr>
+        <w:t>Report</w:t>
+      </w:r>
+      <w:r>
+        <w:rPr>
+          <w:i/>
+        </w:rPr>
+        <w:t xml:space="preserve"> </w:t>
+      </w:r>
+      <w:r>
+        <w:t xml:space="preserve">zu Beginn mithilfe des </w:t>
+      </w:r>
+      <w:r>
+        <w:rPr>
+          <w:rFonts w:ascii="Courier New" w:hAnsi="Courier New" w:cs="Courier New"/>
+        </w:rPr>
+        <w:t>etree</w:t>
+      </w:r>
+      <w:r>
+        <w:t>-Moduls in ein Objekt mit Baumstruktur</w:t>
+      </w:r>
+      <w:r>
+        <w:t xml:space="preserve"> (</w:t>
+      </w:r>
+      <w:r>
+        <w:rPr>
+          <w:rFonts w:ascii="Courier New" w:hAnsi="Courier New" w:cs="Courier New"/>
+        </w:rPr>
+        <w:t>etree.Element()</w:t>
+      </w:r>
+      <w:r>
+        <w:t>)</w:t>
+      </w:r>
+      <w:r>
+        <w:t xml:space="preserve"> umgewandelt, weil dieses Objekt leichter durchsucht werden kann.</w:t>
+      </w:r>
+      <w:r>
+        <w:t xml:space="preserve"> Nachdem also das </w:t>
+      </w:r>
+      <w:r>
+        <w:rPr>
+          <w:rFonts w:ascii="Courier New" w:hAnsi="Courier New" w:cs="Courier New"/>
+        </w:rPr>
+        <w:t>etree.Element()</w:t>
+      </w:r>
+      <w:r>
+        <w:t xml:space="preserve"> vorliegt</w:t>
+      </w:r>
+      <w:r>
+        <w:t xml:space="preserve">, können mithilfe der Funktion find(Knotenname) schnell einzelne Knoten des Elements gefunden werden . Diese Knoten werden innerhalb der Funktion wiederum auf die gleiche Art nach Kind-Knoten abgesucht, wodurch immer tiefer die Baumstruktur eingedrungen wird, bis letztendlich der gewünschte Knoten erreicht ist. Dieser besitzt abermals Kind-Knoten, über die jetzt iteriert werden kann. Gleichzeitig wird deren Inhalt in ein </w:t>
+      </w:r>
+      <w:r>
+        <w:rPr>
+          <w:i/>
+        </w:rPr>
+        <w:t>Dictionary</w:t>
+      </w:r>
+      <w:r>
+        <w:t xml:space="preserve"> gespeichert, sodass diese </w:t>
+      </w:r>
+      <w:r>
+        <w:rPr>
+          <w:i/>
+        </w:rPr>
+        <w:t>Dictionary</w:t>
+      </w:r>
+      <w:r>
+        <w:rPr>
+          <w:i/>
+        </w:rPr>
+        <w:t xml:space="preserve"> </w:t>
+      </w:r>
+      <w:r>
+        <w:t xml:space="preserve">nach dem Ablauf der Schleife sämtliche benötigten Ergebnisse des </w:t>
+      </w:r>
+      <w:r>
+        <w:rPr>
+          <w:i/>
+        </w:rPr>
+        <w:t>Reports</w:t>
+      </w:r>
+      <w:r>
+        <w:rPr>
+          <w:i/>
+        </w:rPr>
+        <w:t xml:space="preserve"> </w:t>
+      </w:r>
+      <w:r>
+        <w:t xml:space="preserve">enthält. </w:t>
+      </w:r>
+    </w:p>
+    <w:p>
+      <w:r>
+        <w:t>Die Simulationsdatei enthält</w:t>
+      </w:r>
+      <w:r>
+        <w:t xml:space="preserve"> bisher, wie bereits erwähnt, nur eine feste Menge an Diagnosediensten, welche alle Steuergeräte bedienen können.</w:t>
+      </w:r>
+      <w:r>
+        <w:t xml:space="preserve"> </w:t>
+      </w:r>
+      <w:r>
+        <w:t>In Zukunft sollen diese</w:t>
+      </w:r>
+      <w:r>
+        <w:t xml:space="preserve"> Dienste aus der Simulationsdatei </w:t>
+      </w:r>
+      <w:r>
+        <w:rPr>
+          <w:i/>
+        </w:rPr>
+        <w:t>geparsed</w:t>
+      </w:r>
+      <w:r>
+        <w:t xml:space="preserve"> und in ein Dictionary gespeichert</w:t>
+      </w:r>
+      <w:r>
+        <w:t xml:space="preserve"> werden</w:t>
+      </w:r>
+      <w:r>
+        <w:t xml:space="preserve">, welches exakt den gleichen Aufbau hat, wie das </w:t>
+      </w:r>
+      <w:r>
+        <w:rPr>
+          <w:i/>
+        </w:rPr>
+        <w:t>Dictionary</w:t>
+      </w:r>
+      <w:r>
+        <w:t xml:space="preserve"> in dem die </w:t>
+      </w:r>
+      <w:r>
+        <w:rPr>
+          <w:i/>
+        </w:rPr>
+        <w:t>Report</w:t>
+      </w:r>
+      <w:r>
+        <w:t xml:space="preserve">-Ergebnisse gespeichert wurden. Weil geplant ist, die Simulation an das jeweilige Steuergerät anzupassen, muss </w:t>
+      </w:r>
+      <w:r>
+        <w:t xml:space="preserve">dieser Vorgang </w:t>
+      </w:r>
+      <w:r>
+        <w:t xml:space="preserve">infolgedessen nach jedem Neuaufbau </w:t>
+      </w:r>
+      <w:r>
+        <w:t>der Simulations-Datei durchgeführt</w:t>
+      </w:r>
+      <w:r>
+        <w:t xml:space="preserve"> werden, damit </w:t>
+      </w:r>
+      <w:r>
+        <w:t xml:space="preserve">zu jeder neuen Simulations-Datei jeweils ein </w:t>
+      </w:r>
+      <w:r>
+        <w:rPr>
+          <w:i/>
+        </w:rPr>
+        <w:t>Diactionary</w:t>
+      </w:r>
+      <w:r>
+        <w:rPr>
+          <w:i/>
+        </w:rPr>
+        <w:t xml:space="preserve"> </w:t>
+      </w:r>
+      <w:r>
+        <w:t>vorhanden ist</w:t>
+      </w:r>
+      <w:r>
+        <w:t xml:space="preserve">, welches schnell und einfach mit den </w:t>
+      </w:r>
+      <w:r>
+        <w:rPr>
+          <w:i/>
+        </w:rPr>
+        <w:t>Report</w:t>
+      </w:r>
+      <w:r>
+        <w:t xml:space="preserve">-Ergebnissen verglichen werden kann. </w:t>
+      </w:r>
+    </w:p>
+    <w:p>
+      <w:r>
+        <w:t>Bisher ist dieses „Simulations-</w:t>
+      </w:r>
+      <w:r>
+        <w:rPr>
+          <w:i/>
+        </w:rPr>
+        <w:t>Dictionary</w:t>
+      </w:r>
+      <w:r>
+        <w:t xml:space="preserve">“ unter dem Namen „sim_data.yml“ im Hauptverzeichnis des Projekts zu finden und wird aus den genannten Gründen nach jeder Simulation zum Abgleich mit deren Ergebnissen benutzt. Weil die beiden </w:t>
+      </w:r>
+      <w:r>
+        <w:rPr>
+          <w:i/>
+        </w:rPr>
+        <w:t>Dictionarys</w:t>
+      </w:r>
+      <w:r>
+        <w:t xml:space="preserve"> absolut identisch aufgebaut sind, reicht die folgende </w:t>
+      </w:r>
+      <w:r>
+        <w:rPr>
+          <w:i/>
+        </w:rPr>
+        <w:t>Pseudocode</w:t>
+      </w:r>
+      <w:r>
+        <w:t xml:space="preserve">-Zeile um zu überprüfen, ob auch identische Werte enthalten sind: </w:t>
+      </w:r>
+    </w:p>
+    <w:p>
+      <w:pPr>
+        <w:rPr>
+          <w:rFonts w:ascii="Courier New" w:hAnsi="Courier New" w:cs="Courier New"/>
+        </w:rPr>
+      </w:pPr>
+      <w:r>
+        <w:rPr>
+          <w:rFonts w:ascii="Courier New" w:hAnsi="Courier New" w:cs="Courier New"/>
+        </w:rPr>
+        <w:t>Check = (Simulations_dictionary == report_output_dictionary)</w:t>
+      </w:r>
+    </w:p>
+    <w:p>
+      <w:r>
+        <w:rPr>
+          <w:rFonts w:ascii="Courier New" w:hAnsi="Courier New" w:cs="Courier New"/>
+        </w:rPr>
+        <w:t>Check</w:t>
+      </w:r>
+      <w:r>
+        <w:t xml:space="preserve"> ist </w:t>
+      </w:r>
+      <w:r>
+        <w:rPr>
+          <w:rFonts w:ascii="Courier New" w:hAnsi="Courier New" w:cs="Courier New"/>
+        </w:rPr>
+        <w:t>True</w:t>
+      </w:r>
+      <w:r>
+        <w:t xml:space="preserve"> wenn die beiden </w:t>
+      </w:r>
+      <w:r>
+        <w:rPr>
+          <w:i/>
+        </w:rPr>
+        <w:t>Dictionarys</w:t>
+      </w:r>
+      <w:r>
+        <w:t xml:space="preserve"> gleich sind und andernfalls logischerweise False. </w:t>
       </w:r>
       <w:bookmarkStart w:id="43" w:name="_GoBack"/>
       <w:bookmarkEnd w:id="43"/>
-      <w:r>
-        <w:t xml:space="preserve"> </w:t>
-      </w:r>
     </w:p>
     <w:p>
       <w:pPr>
@@ -15068,10 +15646,7 @@
         <w:footnoteRef/>
       </w:r>
       <w:r>
-        <w:t xml:space="preserve"> Mit einem CAN-Bus-System werden in einem Fahrzeug Steuergeräte miteinander verbunden wodurch eine Kommunikation dieser Komponenten möglich wird. Alle Komponenten nutzen damit das selbe Kommunikationsnetz, </w:t>
-      </w:r>
-      <w:r>
-        <w:t>wodurch z.B. die zu verlegenden Kabel minimiert werden.</w:t>
+        <w:t xml:space="preserve"> Mit einem CAN-Bus-System werden in einem Fahrzeug Steuergeräte miteinander verbunden wodurch eine Kommunikation dieser Komponenten möglich wird. Alle Komponenten nutzen damit das selbe Kommunikationsnetz, wodurch z.B. die zu verlegenden Kabel minimiert werden.</w:t>
       </w:r>
     </w:p>
   </w:footnote>
@@ -17700,6 +18275,7 @@
     <w:lsdException w:name="HTML Sample" w:semiHidden="1" w:unhideWhenUsed="1"/>
     <w:lsdException w:name="HTML Typewriter" w:semiHidden="1" w:unhideWhenUsed="1"/>
     <w:lsdException w:name="HTML Variable" w:semiHidden="1" w:unhideWhenUsed="1"/>
+    <w:lsdException w:name="Normal Table" w:semiHidden="1" w:unhideWhenUsed="1"/>
     <w:lsdException w:name="annotation subject" w:semiHidden="1" w:unhideWhenUsed="1"/>
     <w:lsdException w:name="No List" w:semiHidden="1" w:unhideWhenUsed="1"/>
     <w:lsdException w:name="Outline List 1" w:semiHidden="1" w:unhideWhenUsed="1"/>
@@ -17743,8 +18319,10 @@
     <w:lsdException w:name="Table Elegant" w:semiHidden="1" w:unhideWhenUsed="1"/>
     <w:lsdException w:name="Table Professional" w:semiHidden="1" w:unhideWhenUsed="1"/>
     <w:lsdException w:name="Table Subtle 1" w:semiHidden="1" w:unhideWhenUsed="1"/>
+    <w:lsdException w:name="Table Subtle 2" w:semiHidden="1" w:unhideWhenUsed="1"/>
     <w:lsdException w:name="Table Web 1" w:semiHidden="1" w:unhideWhenUsed="1"/>
     <w:lsdException w:name="Table Web 2" w:semiHidden="1" w:unhideWhenUsed="1"/>
+    <w:lsdException w:name="Table Web 3" w:semiHidden="1" w:unhideWhenUsed="1"/>
     <w:lsdException w:name="Balloon Text" w:semiHidden="1" w:unhideWhenUsed="1"/>
     <w:lsdException w:name="Table Grid" w:uiPriority="59"/>
     <w:lsdException w:name="Table Theme" w:semiHidden="1" w:unhideWhenUsed="1"/>
@@ -18112,6 +18690,7 @@
   <w:style w:type="character" w:default="1" w:styleId="Absatz-Standardschriftart">
     <w:name w:val="Default Paragraph Font"/>
     <w:uiPriority w:val="1"/>
+    <w:semiHidden/>
     <w:unhideWhenUsed/>
   </w:style>
   <w:style w:type="table" w:default="1" w:styleId="NormaleTabelle">
@@ -19461,7 +20040,7 @@
 </file>
 
 <file path=customXml/itemProps1.xml><?xml version="1.0" encoding="utf-8"?>
-<ds:datastoreItem xmlns:ds="http://schemas.openxmlformats.org/officeDocument/2006/customXml" ds:itemID="{F3525180-1819-4044-B281-6EB3B410B3EF}">
+<ds:datastoreItem xmlns:ds="http://schemas.openxmlformats.org/officeDocument/2006/customXml" ds:itemID="{2DA8AC13-B6FD-42CC-B7E0-53CB982E8EE4}">
   <ds:schemaRefs>
     <ds:schemaRef ds:uri="http://schemas.openxmlformats.org/officeDocument/2006/bibliography"/>
   </ds:schemaRefs>

</xml_diff>

<commit_message>
Das Bündeln aller Tasks und das anschließende Starten des gesamten Testvorgangs abgeschlossen
</commit_message>
<xml_diff>
--- a/Continuous Integration Thesis.docx
+++ b/Continuous Integration Thesis.docx
@@ -4673,27 +4673,14 @@
                             <w:r>
                               <w:t xml:space="preserve">Abbildung </w:t>
                             </w:r>
-                            <w:r>
-                              <w:fldChar w:fldCharType="begin"/>
-                            </w:r>
-                            <w:r>
-                              <w:instrText xml:space="preserve"> SEQ Abbildung \* ARABIC </w:instrText>
-                            </w:r>
-                            <w:r>
-                              <w:fldChar w:fldCharType="separate"/>
-                            </w:r>
-                            <w:r>
-                              <w:rPr>
-                                <w:noProof/>
-                              </w:rPr>
-                              <w:t>1</w:t>
-                            </w:r>
-                            <w:r>
-                              <w:rPr>
-                                <w:noProof/>
-                              </w:rPr>
-                              <w:fldChar w:fldCharType="end"/>
-                            </w:r>
+                            <w:fldSimple w:instr=" SEQ Abbildung \* ARABIC ">
+                              <w:r>
+                                <w:rPr>
+                                  <w:noProof/>
+                                </w:rPr>
+                                <w:t>1</w:t>
+                              </w:r>
+                            </w:fldSimple>
                             <w:r>
                               <w:t xml:space="preserve">: </w:t>
                             </w:r>
@@ -4733,27 +4720,14 @@
                       <w:r>
                         <w:t xml:space="preserve">Abbildung </w:t>
                       </w:r>
-                      <w:r>
-                        <w:fldChar w:fldCharType="begin"/>
-                      </w:r>
-                      <w:r>
-                        <w:instrText xml:space="preserve"> SEQ Abbildung \* ARABIC </w:instrText>
-                      </w:r>
-                      <w:r>
-                        <w:fldChar w:fldCharType="separate"/>
-                      </w:r>
-                      <w:r>
-                        <w:rPr>
-                          <w:noProof/>
-                        </w:rPr>
-                        <w:t>1</w:t>
-                      </w:r>
-                      <w:r>
-                        <w:rPr>
-                          <w:noProof/>
-                        </w:rPr>
-                        <w:fldChar w:fldCharType="end"/>
-                      </w:r>
+                      <w:fldSimple w:instr=" SEQ Abbildung \* ARABIC ">
+                        <w:r>
+                          <w:rPr>
+                            <w:noProof/>
+                          </w:rPr>
+                          <w:t>1</w:t>
+                        </w:r>
+                      </w:fldSimple>
                       <w:r>
                         <w:t xml:space="preserve">: </w:t>
                       </w:r>
@@ -7114,27 +7088,14 @@
       <w:r>
         <w:t xml:space="preserve">Abbildung </w:t>
       </w:r>
-      <w:r>
-        <w:fldChar w:fldCharType="begin"/>
-      </w:r>
-      <w:r>
-        <w:instrText xml:space="preserve"> SEQ Abbildung \* ARABIC </w:instrText>
-      </w:r>
-      <w:r>
-        <w:fldChar w:fldCharType="separate"/>
-      </w:r>
-      <w:r>
-        <w:rPr>
-          <w:noProof/>
-        </w:rPr>
-        <w:t>2</w:t>
-      </w:r>
-      <w:r>
-        <w:rPr>
-          <w:noProof/>
-        </w:rPr>
-        <w:fldChar w:fldCharType="end"/>
-      </w:r>
+      <w:fldSimple w:instr=" SEQ Abbildung \* ARABIC ">
+        <w:r>
+          <w:rPr>
+            <w:noProof/>
+          </w:rPr>
+          <w:t>2</w:t>
+        </w:r>
+      </w:fldSimple>
       <w:r>
         <w:t xml:space="preserve">: Visualisierung eines Verteilten Versionskontrollsystems, Quelle: </w:t>
       </w:r>
@@ -7724,27 +7685,14 @@
       <w:r>
         <w:t xml:space="preserve">Abbildung </w:t>
       </w:r>
-      <w:r>
-        <w:fldChar w:fldCharType="begin"/>
-      </w:r>
-      <w:r>
-        <w:instrText xml:space="preserve"> SEQ Abbildung \* ARABIC </w:instrText>
-      </w:r>
-      <w:r>
-        <w:fldChar w:fldCharType="separate"/>
-      </w:r>
-      <w:r>
-        <w:rPr>
-          <w:noProof/>
-        </w:rPr>
-        <w:t>3</w:t>
-      </w:r>
-      <w:r>
-        <w:rPr>
-          <w:noProof/>
-        </w:rPr>
-        <w:fldChar w:fldCharType="end"/>
-      </w:r>
+      <w:fldSimple w:instr=" SEQ Abbildung \* ARABIC ">
+        <w:r>
+          <w:rPr>
+            <w:noProof/>
+          </w:rPr>
+          <w:t>3</w:t>
+        </w:r>
+      </w:fldSimple>
       <w:r>
         <w:t>: TortoiseGit Kontext Menü</w:t>
       </w:r>
@@ -8649,6 +8597,9 @@
     <w:p>
       <w:pPr>
         <w:pStyle w:val="Computerprogramm"/>
+        <w:rPr>
+          <w:lang w:val="en-US"/>
+        </w:rPr>
       </w:pPr>
       <w:r>
         <w:tab/>
@@ -8663,63 +8614,114 @@
         <w:tab/>
       </w:r>
       <w:r>
+        <w:rPr>
+          <w:lang w:val="en-US"/>
+        </w:rPr>
         <w:t>Import luigi</w:t>
       </w:r>
     </w:p>
     <w:p>
       <w:pPr>
         <w:pStyle w:val="Computerprogramm"/>
+        <w:rPr>
+          <w:lang w:val="en-US"/>
+        </w:rPr>
       </w:pPr>
     </w:p>
     <w:p>
       <w:pPr>
         <w:pStyle w:val="Computerprogramm"/>
-      </w:pPr>
-      <w:r>
+        <w:rPr>
+          <w:lang w:val="en-US"/>
+        </w:rPr>
+      </w:pPr>
+      <w:r>
+        <w:rPr>
+          <w:lang w:val="en-US"/>
+        </w:rPr>
         <w:tab/>
       </w:r>
       <w:r>
+        <w:rPr>
+          <w:lang w:val="en-US"/>
+        </w:rPr>
         <w:tab/>
       </w:r>
       <w:r>
+        <w:rPr>
+          <w:lang w:val="en-US"/>
+        </w:rPr>
         <w:tab/>
       </w:r>
       <w:r>
+        <w:rPr>
+          <w:lang w:val="en-US"/>
+        </w:rPr>
         <w:tab/>
       </w:r>
       <w:r>
+        <w:rPr>
+          <w:lang w:val="en-US"/>
+        </w:rPr>
         <w:t>class Luigi_</w:t>
       </w:r>
       <w:r>
+        <w:rPr>
+          <w:lang w:val="en-US"/>
+        </w:rPr>
         <w:t>Example_Task</w:t>
       </w:r>
       <w:r>
+        <w:rPr>
+          <w:lang w:val="en-US"/>
+        </w:rPr>
         <w:t>(luigi.Task):</w:t>
       </w:r>
     </w:p>
     <w:p>
       <w:pPr>
         <w:pStyle w:val="Computerprogramm"/>
-      </w:pPr>
-      <w:r>
+        <w:rPr>
+          <w:lang w:val="en-US"/>
+        </w:rPr>
+      </w:pPr>
+      <w:r>
+        <w:rPr>
+          <w:lang w:val="en-US"/>
+        </w:rPr>
         <w:tab/>
       </w:r>
     </w:p>
     <w:p>
       <w:pPr>
         <w:pStyle w:val="Computerprogramm"/>
-      </w:pPr>
-      <w:r>
+        <w:rPr>
+          <w:lang w:val="en-US"/>
+        </w:rPr>
+      </w:pPr>
+      <w:r>
+        <w:rPr>
+          <w:lang w:val="en-US"/>
+        </w:rPr>
         <w:tab/>
       </w:r>
       <w:r>
+        <w:rPr>
+          <w:lang w:val="en-US"/>
+        </w:rPr>
         <w:tab/>
         <w:t>[1]</w:t>
       </w:r>
       <w:r>
+        <w:rPr>
+          <w:lang w:val="en-US"/>
+        </w:rPr>
         <w:tab/>
       </w:r>
       <w:r>
+        <w:rPr>
+          <w:lang w:val="en-US"/>
+        </w:rPr>
         <w:tab/>
         <w:t>parameter = luigi.Parameter(default = 0)</w:t>
       </w:r>
@@ -8727,120 +8729,215 @@
     <w:p>
       <w:pPr>
         <w:pStyle w:val="Computerprogramm"/>
+        <w:rPr>
+          <w:lang w:val="en-US"/>
+        </w:rPr>
       </w:pPr>
     </w:p>
     <w:p>
       <w:pPr>
         <w:pStyle w:val="Computerprogramm"/>
-      </w:pPr>
-      <w:r>
+        <w:rPr>
+          <w:lang w:val="en-US"/>
+        </w:rPr>
+      </w:pPr>
+      <w:r>
+        <w:rPr>
+          <w:lang w:val="en-US"/>
+        </w:rPr>
         <w:tab/>
       </w:r>
       <w:r>
+        <w:rPr>
+          <w:lang w:val="en-US"/>
+        </w:rPr>
         <w:tab/>
         <w:t>[</w:t>
       </w:r>
       <w:r>
+        <w:rPr>
+          <w:lang w:val="en-US"/>
+        </w:rPr>
         <w:t>2</w:t>
       </w:r>
       <w:r>
+        <w:rPr>
+          <w:lang w:val="en-US"/>
+        </w:rPr>
         <w:t xml:space="preserve">] </w:t>
       </w:r>
       <w:r>
+        <w:rPr>
+          <w:lang w:val="en-US"/>
+        </w:rPr>
         <w:tab/>
       </w:r>
       <w:r>
+        <w:rPr>
+          <w:lang w:val="en-US"/>
+        </w:rPr>
         <w:tab/>
       </w:r>
       <w:r>
         <w:rPr>
           <w:b/>
+          <w:lang w:val="en-US"/>
         </w:rPr>
         <w:t>def requires</w:t>
       </w:r>
       <w:r>
+        <w:rPr>
+          <w:lang w:val="en-US"/>
+        </w:rPr>
         <w:t>(self):</w:t>
       </w:r>
     </w:p>
     <w:p>
       <w:pPr>
         <w:pStyle w:val="Computerprogramm"/>
-      </w:pPr>
-      <w:r>
+        <w:rPr>
+          <w:lang w:val="en-US"/>
+        </w:rPr>
+      </w:pPr>
+      <w:r>
+        <w:rPr>
+          <w:lang w:val="en-US"/>
+        </w:rPr>
         <w:tab/>
       </w:r>
       <w:r>
+        <w:rPr>
+          <w:lang w:val="en-US"/>
+        </w:rPr>
         <w:tab/>
       </w:r>
       <w:r>
+        <w:rPr>
+          <w:lang w:val="en-US"/>
+        </w:rPr>
         <w:tab/>
       </w:r>
       <w:r>
+        <w:rPr>
+          <w:lang w:val="en-US"/>
+        </w:rPr>
         <w:tab/>
       </w:r>
       <w:r>
+        <w:rPr>
+          <w:lang w:val="en-US"/>
+        </w:rPr>
         <w:tab/>
       </w:r>
       <w:r>
+        <w:rPr>
+          <w:lang w:val="en-US"/>
+        </w:rPr>
         <w:tab/>
       </w:r>
       <w:r>
+        <w:rPr>
+          <w:lang w:val="en-US"/>
+        </w:rPr>
         <w:t>return Another_Task()</w:t>
       </w:r>
     </w:p>
     <w:p>
       <w:pPr>
         <w:pStyle w:val="Computerprogramm"/>
+        <w:rPr>
+          <w:lang w:val="en-US"/>
+        </w:rPr>
       </w:pPr>
     </w:p>
     <w:p>
       <w:pPr>
         <w:pStyle w:val="Computerprogramm"/>
-      </w:pPr>
-      <w:r>
+        <w:rPr>
+          <w:lang w:val="en-US"/>
+        </w:rPr>
+      </w:pPr>
+      <w:r>
+        <w:rPr>
+          <w:lang w:val="en-US"/>
+        </w:rPr>
         <w:lastRenderedPageBreak/>
         <w:tab/>
       </w:r>
       <w:r>
+        <w:rPr>
+          <w:lang w:val="en-US"/>
+        </w:rPr>
         <w:tab/>
         <w:t>[2]</w:t>
       </w:r>
       <w:r>
+        <w:rPr>
+          <w:lang w:val="en-US"/>
+        </w:rPr>
         <w:tab/>
       </w:r>
       <w:r>
+        <w:rPr>
+          <w:lang w:val="en-US"/>
+        </w:rPr>
         <w:tab/>
       </w:r>
       <w:r>
         <w:rPr>
           <w:b/>
+          <w:lang w:val="en-US"/>
         </w:rPr>
         <w:t>def run</w:t>
       </w:r>
       <w:r>
+        <w:rPr>
+          <w:lang w:val="en-US"/>
+        </w:rPr>
         <w:t>(self):</w:t>
       </w:r>
     </w:p>
     <w:p>
       <w:pPr>
         <w:pStyle w:val="Computerprogramm"/>
-      </w:pPr>
-      <w:r>
+        <w:rPr>
+          <w:lang w:val="en-US"/>
+        </w:rPr>
+      </w:pPr>
+      <w:r>
+        <w:rPr>
+          <w:lang w:val="en-US"/>
+        </w:rPr>
         <w:tab/>
       </w:r>
       <w:r>
+        <w:rPr>
+          <w:lang w:val="en-US"/>
+        </w:rPr>
         <w:tab/>
       </w:r>
       <w:r>
+        <w:rPr>
+          <w:lang w:val="en-US"/>
+        </w:rPr>
         <w:tab/>
       </w:r>
       <w:r>
+        <w:rPr>
+          <w:lang w:val="en-US"/>
+        </w:rPr>
         <w:tab/>
       </w:r>
       <w:r>
+        <w:rPr>
+          <w:lang w:val="en-US"/>
+        </w:rPr>
         <w:tab/>
       </w:r>
       <w:r>
+        <w:rPr>
+          <w:lang w:val="en-US"/>
+        </w:rPr>
         <w:tab/>
         <w:t>foo = 3</w:t>
       </w:r>
@@ -8848,23 +8945,44 @@
     <w:p>
       <w:pPr>
         <w:pStyle w:val="Computerprogramm"/>
-      </w:pPr>
-      <w:r>
+        <w:rPr>
+          <w:lang w:val="en-US"/>
+        </w:rPr>
+      </w:pPr>
+      <w:r>
+        <w:rPr>
+          <w:lang w:val="en-US"/>
+        </w:rPr>
         <w:tab/>
       </w:r>
       <w:r>
+        <w:rPr>
+          <w:lang w:val="en-US"/>
+        </w:rPr>
         <w:tab/>
       </w:r>
       <w:r>
+        <w:rPr>
+          <w:lang w:val="en-US"/>
+        </w:rPr>
         <w:tab/>
       </w:r>
       <w:r>
+        <w:rPr>
+          <w:lang w:val="en-US"/>
+        </w:rPr>
         <w:tab/>
       </w:r>
       <w:r>
+        <w:rPr>
+          <w:lang w:val="en-US"/>
+        </w:rPr>
         <w:tab/>
       </w:r>
       <w:r>
+        <w:rPr>
+          <w:lang w:val="en-US"/>
+        </w:rPr>
         <w:tab/>
         <w:t>bar = 2</w:t>
       </w:r>
@@ -8872,23 +8990,44 @@
     <w:p>
       <w:pPr>
         <w:pStyle w:val="Computerprogramm"/>
-      </w:pPr>
-      <w:r>
+        <w:rPr>
+          <w:lang w:val="en-US"/>
+        </w:rPr>
+      </w:pPr>
+      <w:r>
+        <w:rPr>
+          <w:lang w:val="en-US"/>
+        </w:rPr>
         <w:tab/>
       </w:r>
       <w:r>
+        <w:rPr>
+          <w:lang w:val="en-US"/>
+        </w:rPr>
         <w:tab/>
       </w:r>
       <w:r>
+        <w:rPr>
+          <w:lang w:val="en-US"/>
+        </w:rPr>
         <w:tab/>
       </w:r>
       <w:r>
+        <w:rPr>
+          <w:lang w:val="en-US"/>
+        </w:rPr>
         <w:tab/>
       </w:r>
       <w:r>
+        <w:rPr>
+          <w:lang w:val="en-US"/>
+        </w:rPr>
         <w:tab/>
       </w:r>
       <w:r>
+        <w:rPr>
+          <w:lang w:val="en-US"/>
+        </w:rPr>
         <w:tab/>
         <w:t>if for &gt; bar:</w:t>
       </w:r>
@@ -8896,196 +9035,305 @@
     <w:p>
       <w:pPr>
         <w:pStyle w:val="Computerprogramm"/>
-      </w:pPr>
-      <w:r>
+        <w:rPr>
+          <w:lang w:val="en-US"/>
+        </w:rPr>
+      </w:pPr>
+      <w:r>
+        <w:rPr>
+          <w:lang w:val="en-US"/>
+        </w:rPr>
         <w:tab/>
       </w:r>
       <w:r>
+        <w:rPr>
+          <w:lang w:val="en-US"/>
+        </w:rPr>
         <w:tab/>
       </w:r>
       <w:r>
+        <w:rPr>
+          <w:lang w:val="en-US"/>
+        </w:rPr>
         <w:tab/>
       </w:r>
       <w:r>
+        <w:rPr>
+          <w:lang w:val="en-US"/>
+        </w:rPr>
         <w:tab/>
       </w:r>
       <w:r>
+        <w:rPr>
+          <w:lang w:val="en-US"/>
+        </w:rPr>
         <w:tab/>
       </w:r>
       <w:r>
+        <w:rPr>
+          <w:lang w:val="en-US"/>
+        </w:rPr>
         <w:tab/>
       </w:r>
       <w:r>
+        <w:rPr>
+          <w:lang w:val="en-US"/>
+        </w:rPr>
         <w:tab/>
       </w:r>
       <w:r>
-        <w:t>_out = self.output().open(</w:t>
-      </w:r>
-      <w:r>
-        <w:t>'</w:t>
-      </w:r>
-      <w:r>
-        <w:t>w</w:t>
-      </w:r>
-      <w:r>
-        <w:t>'</w:t>
-      </w:r>
-      <w:r>
+        <w:rPr>
+          <w:lang w:val="en-US"/>
+        </w:rPr>
+        <w:t>_out = self.output().open('w')</w:t>
+      </w:r>
+    </w:p>
+    <w:p>
+      <w:pPr>
+        <w:pStyle w:val="Computerprogramm"/>
+        <w:rPr>
+          <w:lang w:val="en-US"/>
+        </w:rPr>
+      </w:pPr>
+      <w:r>
+        <w:rPr>
+          <w:lang w:val="en-US"/>
+        </w:rPr>
+        <w:tab/>
+      </w:r>
+      <w:r>
+        <w:rPr>
+          <w:lang w:val="en-US"/>
+        </w:rPr>
+        <w:tab/>
+      </w:r>
+      <w:r>
+        <w:rPr>
+          <w:lang w:val="en-US"/>
+        </w:rPr>
+        <w:tab/>
+      </w:r>
+      <w:r>
+        <w:rPr>
+          <w:lang w:val="en-US"/>
+        </w:rPr>
+        <w:tab/>
+      </w:r>
+      <w:r>
+        <w:rPr>
+          <w:lang w:val="en-US"/>
+        </w:rPr>
+        <w:tab/>
+      </w:r>
+      <w:r>
+        <w:rPr>
+          <w:lang w:val="en-US"/>
+        </w:rPr>
+        <w:tab/>
+      </w:r>
+      <w:r>
+        <w:rPr>
+          <w:lang w:val="en-US"/>
+        </w:rPr>
+        <w:tab/>
+      </w:r>
+      <w:r>
+        <w:rPr>
+          <w:lang w:val="en-US"/>
+        </w:rPr>
+        <w:t>_out.write(</w:t>
+      </w:r>
+      <w:r>
+        <w:rPr>
+          <w:lang w:val="en-US"/>
+        </w:rPr>
+        <w:t>'Teststring'</w:t>
+      </w:r>
+      <w:r>
+        <w:rPr>
+          <w:lang w:val="en-US"/>
+        </w:rPr>
         <w:t>)</w:t>
       </w:r>
     </w:p>
     <w:p>
       <w:pPr>
         <w:pStyle w:val="Computerprogramm"/>
-      </w:pPr>
-      <w:r>
+        <w:rPr>
+          <w:lang w:val="en-US"/>
+        </w:rPr>
+      </w:pPr>
+      <w:r>
+        <w:rPr>
+          <w:lang w:val="en-US"/>
+        </w:rPr>
         <w:tab/>
       </w:r>
       <w:r>
+        <w:rPr>
+          <w:lang w:val="en-US"/>
+        </w:rPr>
         <w:tab/>
       </w:r>
       <w:r>
+        <w:rPr>
+          <w:lang w:val="en-US"/>
+        </w:rPr>
         <w:tab/>
       </w:r>
       <w:r>
+        <w:rPr>
+          <w:lang w:val="en-US"/>
+        </w:rPr>
         <w:tab/>
       </w:r>
       <w:r>
+        <w:rPr>
+          <w:lang w:val="en-US"/>
+        </w:rPr>
         <w:tab/>
       </w:r>
       <w:r>
+        <w:rPr>
+          <w:lang w:val="en-US"/>
+        </w:rPr>
         <w:tab/>
       </w:r>
       <w:r>
+        <w:rPr>
+          <w:lang w:val="en-US"/>
+        </w:rPr>
         <w:tab/>
       </w:r>
       <w:r>
-        <w:t>_out.write(</w:t>
-      </w:r>
-      <w:r>
-        <w:t>'</w:t>
-      </w:r>
-      <w:r>
-        <w:t>Teststring</w:t>
-      </w:r>
-      <w:r>
-        <w:t>'</w:t>
-      </w:r>
-      <w:r>
-        <w:t>)</w:t>
+        <w:rPr>
+          <w:lang w:val="en-US"/>
+        </w:rPr>
+        <w:t>_out.close()</w:t>
       </w:r>
     </w:p>
     <w:p>
       <w:pPr>
         <w:pStyle w:val="Computerprogramm"/>
-      </w:pPr>
-      <w:r>
+        <w:rPr>
+          <w:lang w:val="en-US"/>
+        </w:rPr>
+      </w:pPr>
+      <w:r>
+        <w:rPr>
+          <w:lang w:val="en-US"/>
+        </w:rPr>
         <w:tab/>
       </w:r>
       <w:r>
+        <w:rPr>
+          <w:lang w:val="en-US"/>
+        </w:rPr>
         <w:tab/>
       </w:r>
-      <w:r>
+    </w:p>
+    <w:p>
+      <w:pPr>
+        <w:pStyle w:val="Computerprogramm"/>
+        <w:rPr>
+          <w:lang w:val="en-US"/>
+        </w:rPr>
+      </w:pPr>
+      <w:r>
+        <w:rPr>
+          <w:lang w:val="en-US"/>
+        </w:rPr>
         <w:tab/>
       </w:r>
       <w:r>
-        <w:tab/>
-      </w:r>
-      <w:r>
-        <w:tab/>
-      </w:r>
-      <w:r>
-        <w:tab/>
-      </w:r>
-      <w:r>
-        <w:tab/>
-      </w:r>
-      <w:r>
-        <w:t>_out.close()</w:t>
-      </w:r>
-    </w:p>
-    <w:p>
-      <w:pPr>
-        <w:pStyle w:val="Computerprogramm"/>
-      </w:pPr>
-      <w:r>
-        <w:tab/>
-      </w:r>
-      <w:r>
-        <w:tab/>
-      </w:r>
-    </w:p>
-    <w:p>
-      <w:pPr>
-        <w:pStyle w:val="Computerprogramm"/>
-      </w:pPr>
-      <w:r>
-        <w:tab/>
-      </w:r>
-      <w:r>
+        <w:rPr>
+          <w:lang w:val="en-US"/>
+        </w:rPr>
         <w:tab/>
         <w:t xml:space="preserve">[3]  </w:t>
       </w:r>
       <w:r>
+        <w:rPr>
+          <w:lang w:val="en-US"/>
+        </w:rPr>
         <w:tab/>
       </w:r>
       <w:r>
         <w:rPr>
           <w:b/>
+          <w:lang w:val="en-US"/>
         </w:rPr>
         <w:t>def output</w:t>
       </w:r>
       <w:r>
+        <w:rPr>
+          <w:lang w:val="en-US"/>
+        </w:rPr>
         <w:t xml:space="preserve">(self): </w:t>
       </w:r>
     </w:p>
     <w:p>
       <w:pPr>
         <w:pStyle w:val="Computerprogramm"/>
+        <w:rPr>
+          <w:lang w:val="en-US"/>
+        </w:rPr>
       </w:pPr>
       <w:r>
         <w:rPr>
           <w:sz w:val="24"/>
+          <w:lang w:val="en-US"/>
         </w:rPr>
         <w:tab/>
       </w:r>
       <w:r>
         <w:rPr>
           <w:sz w:val="24"/>
+          <w:lang w:val="en-US"/>
         </w:rPr>
         <w:tab/>
       </w:r>
       <w:r>
         <w:rPr>
           <w:sz w:val="24"/>
+          <w:lang w:val="en-US"/>
         </w:rPr>
         <w:tab/>
       </w:r>
       <w:r>
         <w:rPr>
           <w:sz w:val="24"/>
+          <w:lang w:val="en-US"/>
         </w:rPr>
         <w:tab/>
       </w:r>
       <w:r>
         <w:rPr>
           <w:sz w:val="24"/>
+          <w:lang w:val="en-US"/>
         </w:rPr>
         <w:tab/>
       </w:r>
       <w:r>
         <w:rPr>
           <w:sz w:val="24"/>
+          <w:lang w:val="en-US"/>
         </w:rPr>
         <w:tab/>
       </w:r>
       <w:r>
+        <w:rPr>
+          <w:lang w:val="en-US"/>
+        </w:rPr>
         <w:t>return luigi.LocalTarget('/tmp/foo/text.txt')</w:t>
       </w:r>
     </w:p>
     <w:p>
       <w:pPr>
         <w:pStyle w:val="Computerprogramm"/>
+        <w:rPr>
+          <w:lang w:val="en-US"/>
+        </w:rPr>
       </w:pPr>
     </w:p>
     <w:p>
@@ -10011,27 +10259,14 @@
       <w:r>
         <w:t xml:space="preserve">Abbildung </w:t>
       </w:r>
-      <w:r>
-        <w:fldChar w:fldCharType="begin"/>
-      </w:r>
-      <w:r>
-        <w:instrText xml:space="preserve"> SEQ Abbildung \* ARABIC </w:instrText>
-      </w:r>
-      <w:r>
-        <w:fldChar w:fldCharType="separate"/>
-      </w:r>
-      <w:r>
-        <w:rPr>
-          <w:noProof/>
-        </w:rPr>
-        <w:t>4</w:t>
-      </w:r>
-      <w:r>
-        <w:rPr>
-          <w:noProof/>
-        </w:rPr>
-        <w:fldChar w:fldCharType="end"/>
-      </w:r>
+      <w:fldSimple w:instr=" SEQ Abbildung \* ARABIC ">
+        <w:r>
+          <w:rPr>
+            <w:noProof/>
+          </w:rPr>
+          <w:t>4</w:t>
+        </w:r>
+      </w:fldSimple>
       <w:r>
         <w:t>: Dependency Graph von Luigi</w:t>
       </w:r>
@@ -10965,27 +11200,14 @@
       <w:r>
         <w:t xml:space="preserve">Abbildung </w:t>
       </w:r>
-      <w:r>
-        <w:fldChar w:fldCharType="begin"/>
-      </w:r>
-      <w:r>
-        <w:instrText xml:space="preserve"> SEQ Abbildung \* ARABIC </w:instrText>
-      </w:r>
-      <w:r>
-        <w:fldChar w:fldCharType="separate"/>
-      </w:r>
-      <w:r>
-        <w:rPr>
-          <w:noProof/>
-        </w:rPr>
-        <w:t>5</w:t>
-      </w:r>
-      <w:r>
-        <w:rPr>
-          <w:noProof/>
-        </w:rPr>
-        <w:fldChar w:fldCharType="end"/>
-      </w:r>
+      <w:fldSimple w:instr=" SEQ Abbildung \* ARABIC ">
+        <w:r>
+          <w:rPr>
+            <w:noProof/>
+          </w:rPr>
+          <w:t>5</w:t>
+        </w:r>
+      </w:fldSimple>
       <w:r>
         <w:t>: Skizzenhaftes Beispiel einer YAML-Datei</w:t>
       </w:r>
@@ -11136,16 +11358,28 @@
     <w:p>
       <w:pPr>
         <w:pStyle w:val="Computerprogramm"/>
-      </w:pPr>
-      <w:r>
+        <w:rPr>
+          <w:lang w:val="en-US"/>
+        </w:rPr>
+      </w:pPr>
+      <w:r>
+        <w:rPr>
+          <w:lang w:val="en-US"/>
+        </w:rPr>
         <w:t>&lt;DiagService pdupattern=“false“&gt;</w:t>
       </w:r>
     </w:p>
     <w:p>
       <w:pPr>
         <w:pStyle w:val="Computerprogramm"/>
-      </w:pPr>
-      <w:r>
+        <w:rPr>
+          <w:lang w:val="en-US"/>
+        </w:rPr>
+      </w:pPr>
+      <w:r>
+        <w:rPr>
+          <w:lang w:val="en-US"/>
+        </w:rPr>
         <w:tab/>
         <w:t>&lt;Request&gt;22 F1 00&lt;/Request&gt;</w:t>
       </w:r>
@@ -11153,8 +11387,14 @@
     <w:p>
       <w:pPr>
         <w:pStyle w:val="Computerprogramm"/>
-      </w:pPr>
-      <w:r>
+        <w:rPr>
+          <w:lang w:val="en-US"/>
+        </w:rPr>
+      </w:pPr>
+      <w:r>
+        <w:rPr>
+          <w:lang w:val="en-US"/>
+        </w:rPr>
         <w:tab/>
         <w:t>&lt;Response&gt;62 F1 00 02 5B 08 03&lt;/Response&gt;</w:t>
       </w:r>
@@ -11162,8 +11402,14 @@
     <w:p>
       <w:pPr>
         <w:pStyle w:val="Computerprogramm"/>
-      </w:pPr>
-      <w:r>
+        <w:rPr>
+          <w:lang w:val="en-US"/>
+        </w:rPr>
+      </w:pPr>
+      <w:r>
+        <w:rPr>
+          <w:lang w:val="en-US"/>
+        </w:rPr>
         <w:t>&lt;/DiagService&gt;</w:t>
       </w:r>
     </w:p>
@@ -12374,12 +12620,14 @@
         <w:rPr>
           <w:rFonts w:ascii="Courier New" w:hAnsi="Courier New" w:cs="Courier New"/>
           <w:szCs w:val="24"/>
+          <w:lang w:val="en-US"/>
         </w:rPr>
       </w:pPr>
       <w:r>
         <w:rPr>
           <w:rFonts w:ascii="Courier New" w:hAnsi="Courier New" w:cs="Courier New"/>
           <w:szCs w:val="24"/>
+          <w:lang w:val="en-US"/>
         </w:rPr>
         <w:t>'start',</w:t>
       </w:r>
@@ -12390,12 +12638,14 @@
         <w:rPr>
           <w:rFonts w:ascii="Courier New" w:hAnsi="Courier New" w:cs="Courier New"/>
           <w:szCs w:val="24"/>
+          <w:lang w:val="en-US"/>
         </w:rPr>
       </w:pPr>
       <w:r>
         <w:rPr>
           <w:rFonts w:ascii="Courier New" w:hAnsi="Courier New" w:cs="Courier New"/>
           <w:szCs w:val="24"/>
+          <w:lang w:val="en-US"/>
         </w:rPr>
         <w:t>'</w:t>
       </w:r>
@@ -12403,6 +12653,7 @@
         <w:rPr>
           <w:rFonts w:ascii="Courier New" w:hAnsi="Courier New" w:cs="Courier New"/>
           <w:szCs w:val="24"/>
+          <w:lang w:val="en-US"/>
         </w:rPr>
         <w:t>-login</w:t>
       </w:r>
@@ -12410,6 +12661,7 @@
         <w:rPr>
           <w:rFonts w:ascii="Courier New" w:hAnsi="Courier New" w:cs="Courier New"/>
           <w:szCs w:val="24"/>
+          <w:lang w:val="en-US"/>
         </w:rPr>
         <w:t>'</w:t>
       </w:r>
@@ -12417,6 +12669,7 @@
         <w:rPr>
           <w:rFonts w:ascii="Courier New" w:hAnsi="Courier New" w:cs="Courier New"/>
           <w:szCs w:val="24"/>
+          <w:lang w:val="en-US"/>
         </w:rPr>
         <w:t>,</w:t>
       </w:r>
@@ -12427,12 +12680,14 @@
         <w:rPr>
           <w:rFonts w:ascii="Courier New" w:hAnsi="Courier New" w:cs="Courier New"/>
           <w:szCs w:val="24"/>
+          <w:lang w:val="en-US"/>
         </w:rPr>
       </w:pPr>
       <w:r>
         <w:rPr>
           <w:rFonts w:ascii="Courier New" w:hAnsi="Courier New" w:cs="Courier New"/>
           <w:szCs w:val="24"/>
+          <w:lang w:val="en-US"/>
         </w:rPr>
         <w:t>'-user', os.getLogin(),</w:t>
       </w:r>
@@ -12583,15 +12838,7 @@
         <w:rPr>
           <w:szCs w:val="24"/>
         </w:rPr>
-        <w:t>ECU-Da</w:t>
-      </w:r>
-      <w:bookmarkStart w:id="40" w:name="_GoBack"/>
-      <w:bookmarkEnd w:id="40"/>
-      <w:r>
-        <w:rPr>
-          <w:szCs w:val="24"/>
-        </w:rPr>
-        <w:t>ten</w:t>
+        <w:t>ECU-Daten</w:t>
       </w:r>
       <w:r>
         <w:rPr>
@@ -13226,14 +13473,14 @@
       <w:r>
         <w:t xml:space="preserve"> </w:t>
       </w:r>
-      <w:bookmarkStart w:id="41" w:name="_Toc508705807"/>
+      <w:bookmarkStart w:id="40" w:name="_Toc508705807"/>
       <w:r>
         <w:t xml:space="preserve">Das Erstellen der </w:t>
       </w:r>
       <w:r>
         <w:t>ECU Verzeichnisse innerhalb des Working Directorys</w:t>
       </w:r>
-      <w:bookmarkEnd w:id="41"/>
+      <w:bookmarkEnd w:id="40"/>
     </w:p>
     <w:p>
       <w:r>
@@ -13472,11 +13719,11 @@
       <w:pPr>
         <w:pStyle w:val="berschrift3"/>
       </w:pPr>
-      <w:bookmarkStart w:id="42" w:name="_Toc508705808"/>
+      <w:bookmarkStart w:id="41" w:name="_Toc508705808"/>
       <w:r>
         <w:t>Download der Diagnosedateien aus dem Diagnoseportal</w:t>
       </w:r>
-      <w:bookmarkEnd w:id="42"/>
+      <w:bookmarkEnd w:id="41"/>
     </w:p>
     <w:p>
       <w:r>
@@ -14409,14 +14656,14 @@
       <w:pPr>
         <w:pStyle w:val="berschrift3"/>
       </w:pPr>
-      <w:bookmarkStart w:id="43" w:name="_Toc508705809"/>
+      <w:bookmarkStart w:id="42" w:name="_Toc508705809"/>
       <w:r>
         <w:t>DTS Monaco</w:t>
       </w:r>
       <w:r>
         <w:t xml:space="preserve"> automatisiert Starten</w:t>
       </w:r>
-      <w:bookmarkEnd w:id="43"/>
+      <w:bookmarkEnd w:id="42"/>
     </w:p>
     <w:p>
       <w:r>
@@ -16445,6 +16692,410 @@
       <w:r>
         <w:t xml:space="preserve"> gleich sind und andernfalls logischerweise False. </w:t>
       </w:r>
+    </w:p>
+    <w:p>
+      <w:pPr>
+        <w:pStyle w:val="berschrift3"/>
+      </w:pPr>
+      <w:r>
+        <w:lastRenderedPageBreak/>
+        <w:t xml:space="preserve"> Das Bündeln aller Tasks und das anschließende Starten des gesamten Testvorgangs</w:t>
+      </w:r>
+    </w:p>
+    <w:p>
+      <w:r>
+        <w:t xml:space="preserve">Nachdem in den Kapiteln 4.2.1 bis 4.2.13 alle </w:t>
+      </w:r>
+      <w:r>
+        <w:rPr>
+          <w:i/>
+        </w:rPr>
+        <w:t>Tasks</w:t>
+      </w:r>
+      <w:r>
+        <w:t xml:space="preserve"> und deren Funktionen erläutert wurden, wird im Folgenden noch erklärt, wie genau diese </w:t>
+      </w:r>
+      <w:r>
+        <w:rPr>
+          <w:i/>
+        </w:rPr>
+        <w:t>Tasks</w:t>
+      </w:r>
+      <w:r>
+        <w:rPr>
+          <w:i/>
+        </w:rPr>
+        <w:t xml:space="preserve"> </w:t>
+      </w:r>
+      <w:r>
+        <w:t xml:space="preserve">aufgerufen werden. Wie bereits erwähnt, werden die Abhängigkeiten zwischen den einzelnen </w:t>
+      </w:r>
+      <w:r>
+        <w:rPr>
+          <w:i/>
+        </w:rPr>
+        <w:t>Tasks</w:t>
+      </w:r>
+      <w:r>
+        <w:rPr>
+          <w:i/>
+        </w:rPr>
+        <w:t xml:space="preserve"> </w:t>
+      </w:r>
+      <w:r>
+        <w:t xml:space="preserve">über deren </w:t>
+      </w:r>
+      <w:r>
+        <w:rPr>
+          <w:rFonts w:ascii="Courier New" w:hAnsi="Courier New" w:cs="Courier New"/>
+        </w:rPr>
+        <w:t>requires()</w:t>
+      </w:r>
+      <w:r>
+        <w:t xml:space="preserve">-Methode bestimmt. Ebenso wurde erwähnt, dass ein </w:t>
+      </w:r>
+      <w:r>
+        <w:rPr>
+          <w:i/>
+        </w:rPr>
+        <w:t>Task</w:t>
+      </w:r>
+      <w:r>
+        <w:t xml:space="preserve"> von mehr als nur einem weiteren </w:t>
+      </w:r>
+      <w:r>
+        <w:rPr>
+          <w:i/>
+        </w:rPr>
+        <w:t>Task</w:t>
+      </w:r>
+      <w:r>
+        <w:t xml:space="preserve"> abhängen kann, sondern von einer beliebigen Anzahl.</w:t>
+      </w:r>
+      <w:r>
+        <w:t xml:space="preserve"> Genau dieser Möglichkeit wird sich beim Aufruf der </w:t>
+      </w:r>
+      <w:r>
+        <w:rPr>
+          <w:i/>
+        </w:rPr>
+        <w:t>Tasks</w:t>
+      </w:r>
+      <w:r>
+        <w:rPr>
+          <w:i/>
+        </w:rPr>
+        <w:t xml:space="preserve"> </w:t>
+      </w:r>
+      <w:r>
+        <w:t xml:space="preserve">bedient. Ein sogenannter </w:t>
+      </w:r>
+      <w:r>
+        <w:rPr>
+          <w:i/>
+        </w:rPr>
+        <w:t>Wrapper-Task</w:t>
+      </w:r>
+      <w:r>
+        <w:rPr>
+          <w:i/>
+        </w:rPr>
+        <w:t xml:space="preserve"> </w:t>
+      </w:r>
+      <w:r>
+        <w:t>(</w:t>
+      </w:r>
+      <w:r>
+        <w:rPr>
+          <w:rFonts w:ascii="Courier New" w:hAnsi="Courier New" w:cs="Courier New"/>
+        </w:rPr>
+        <w:t>luigi.WrapperTask()</w:t>
+      </w:r>
+      <w:r>
+        <w:t xml:space="preserve">) fasst, wie der Name andeutet, sämtliche </w:t>
+      </w:r>
+      <w:r>
+        <w:rPr>
+          <w:i/>
+        </w:rPr>
+        <w:t>Tasks</w:t>
+      </w:r>
+      <w:r>
+        <w:t xml:space="preserve"> in der richtigen Reihenfolge zusammen, sodass letztendlich nur noch dieser eine </w:t>
+      </w:r>
+      <w:r>
+        <w:rPr>
+          <w:i/>
+        </w:rPr>
+        <w:t>Wrapper-Task</w:t>
+      </w:r>
+      <w:r>
+        <w:rPr>
+          <w:i/>
+        </w:rPr>
+        <w:t xml:space="preserve"> </w:t>
+      </w:r>
+      <w:r>
+        <w:t xml:space="preserve">aufgerufen werden muss. Die ersten </w:t>
+      </w:r>
+      <w:r>
+        <w:rPr>
+          <w:i/>
+        </w:rPr>
+        <w:t>Tasks</w:t>
+      </w:r>
+      <w:r>
+        <w:t xml:space="preserve">, welche ohne Parallelisierung, also nur ein einziges Mal ablaufen, werden in eine </w:t>
+      </w:r>
+      <w:r>
+        <w:rPr>
+          <w:i/>
+        </w:rPr>
+        <w:t>Python</w:t>
+      </w:r>
+      <w:r>
+        <w:t xml:space="preserve"> </w:t>
+      </w:r>
+      <w:r>
+        <w:t xml:space="preserve">Liste zusammengefasst. Die nachfolgenden Tasks, also diejenigen die in direktem Bezug zu einem speziellen Steuergerät stehen, werden wie in Kapitel 4.2.5 veranschaulicht, mithilfe der jeweiligen Steuergerätenamen als </w:t>
+      </w:r>
+      <w:r>
+        <w:rPr>
+          <w:rFonts w:ascii="Courier New" w:hAnsi="Courier New" w:cs="Courier New"/>
+        </w:rPr>
+        <w:t xml:space="preserve">luigi.Parameter </w:t>
+      </w:r>
+      <w:r>
+        <w:t xml:space="preserve">gebündelt. Dafür wird über sämtliche Namen aller Steuergeräte iteriert und bei jedem Durchlauf eine Instanz des jeweiligen </w:t>
+      </w:r>
+      <w:r>
+        <w:rPr>
+          <w:i/>
+        </w:rPr>
+        <w:t xml:space="preserve">Tasks </w:t>
+      </w:r>
+      <w:r>
+        <w:t xml:space="preserve">zusammen mit dem aktuellen Steuergerätenamen als Parameter erstellt. Diese Instanzen werden alle in eine Liste gespeichert. Dieser Vorgang wird für alle </w:t>
+      </w:r>
+      <w:r>
+        <w:rPr>
+          <w:i/>
+        </w:rPr>
+        <w:t>Tasks</w:t>
+      </w:r>
+      <w:r>
+        <w:t xml:space="preserve">, welche Steuergerätespezifisch sind, durchgeführt, sodass am Ende für jeden dieser </w:t>
+      </w:r>
+      <w:r>
+        <w:rPr>
+          <w:i/>
+        </w:rPr>
+        <w:t>Tasks</w:t>
+      </w:r>
+      <w:r>
+        <w:rPr>
+          <w:i/>
+        </w:rPr>
+        <w:t xml:space="preserve"> </w:t>
+      </w:r>
+      <w:r>
+        <w:t xml:space="preserve">eine Liste mit einer gewissen </w:t>
+      </w:r>
+      <w:r>
+        <w:t xml:space="preserve">Anzahl an Instanzen des selbigen verfügbar ist. </w:t>
+      </w:r>
+    </w:p>
+    <w:p>
+      <w:r>
+        <w:t xml:space="preserve">Alle während dieser Prozesse entstandenen Listen werden wiederum übersichtshalber in eine einzige Liste gebündelt. Es liegt zu diesem Zeitpunkt also eine einzige </w:t>
+      </w:r>
+      <w:r>
+        <w:rPr>
+          <w:i/>
+        </w:rPr>
+        <w:t>Python</w:t>
+      </w:r>
+      <w:r>
+        <w:rPr>
+          <w:i/>
+        </w:rPr>
+        <w:t xml:space="preserve"> </w:t>
+      </w:r>
+      <w:r>
+        <w:t xml:space="preserve">Liste vor, welche </w:t>
+      </w:r>
+      <w:r>
+        <w:rPr>
+          <w:i/>
+        </w:rPr>
+        <w:t>alle</w:t>
+      </w:r>
+      <w:r>
+        <w:rPr>
+          <w:i/>
+        </w:rPr>
+        <w:t xml:space="preserve"> </w:t>
+      </w:r>
+      <w:r>
+        <w:rPr>
+          <w:i/>
+        </w:rPr>
+        <w:t>Tasks</w:t>
+      </w:r>
+      <w:r>
+        <w:rPr>
+          <w:i/>
+        </w:rPr>
+        <w:t xml:space="preserve"> </w:t>
+      </w:r>
+      <w:r>
+        <w:t xml:space="preserve">die ausgeführt werden sollen, beinhaltet. Diese Liste wird dem Wrapper-Task mit dem Namen </w:t>
+      </w:r>
+      <w:r>
+        <w:rPr>
+          <w:rFonts w:ascii="Courier New" w:hAnsi="Courier New" w:cs="Courier New"/>
+        </w:rPr>
+        <w:t>PipelineTasks()</w:t>
+      </w:r>
+      <w:r>
+        <w:t xml:space="preserve"> in der </w:t>
+      </w:r>
+      <w:r>
+        <w:rPr>
+          <w:rFonts w:ascii="Courier New" w:hAnsi="Courier New" w:cs="Courier New"/>
+        </w:rPr>
+        <w:t>requires()</w:t>
+      </w:r>
+      <w:r>
+        <w:t xml:space="preserve">-Methode zugewiesen, womit dieser Abhängig von allen anderen Tasks wird. Wenn </w:t>
+      </w:r>
+      <w:r>
+        <w:rPr>
+          <w:rFonts w:ascii="Courier New" w:hAnsi="Courier New" w:cs="Courier New"/>
+        </w:rPr>
+        <w:t>PipelineTasks()</w:t>
+      </w:r>
+      <w:r>
+        <w:t xml:space="preserve"> aufgerufen wird, müssen folglich alle anderen Tasks davor ausgeführt werden. </w:t>
+      </w:r>
+    </w:p>
+    <w:p>
+      <w:r>
+        <w:t>Bevor dieser Wrapper-Task allerdings aufgerufen und damit das Programm gestartet werden kann</w:t>
+      </w:r>
+      <w:r>
+        <w:t>, müssen noch 3</w:t>
+      </w:r>
+      <w:r>
+        <w:t xml:space="preserve"> kleinere Vorbereitungen getroffen werden:</w:t>
+      </w:r>
+    </w:p>
+    <w:p>
+      <w:pPr>
+        <w:pStyle w:val="Listenabsatz"/>
+        <w:numPr>
+          <w:ilvl w:val="0"/>
+          <w:numId w:val="48"/>
+        </w:numPr>
+      </w:pPr>
+      <w:r>
+        <w:t xml:space="preserve">Der </w:t>
+      </w:r>
+      <w:r>
+        <w:rPr>
+          <w:i/>
+        </w:rPr>
+        <w:t>Luigi Central Scheduler</w:t>
+      </w:r>
+      <w:r>
+        <w:t xml:space="preserve"> muss über die Kommandozeile gestartet werden, damit sich </w:t>
+      </w:r>
+      <w:r>
+        <w:rPr>
+          <w:i/>
+        </w:rPr>
+        <w:t>Luigi</w:t>
+      </w:r>
+      <w:r>
+        <w:t xml:space="preserve"> beim Aufruf von </w:t>
+      </w:r>
+      <w:r>
+        <w:rPr>
+          <w:rFonts w:ascii="Courier New" w:hAnsi="Courier New" w:cs="Courier New"/>
+        </w:rPr>
+        <w:t>luigi.run([''PipelineTasks''])</w:t>
+      </w:r>
+      <w:r>
+        <w:t xml:space="preserve"> mit diesem Verbinden und die Visualisierung im Browser damit erstellt werden kann.</w:t>
+      </w:r>
+      <w:r>
+        <w:t xml:space="preserve"> Das geschieht mit dem Kommando </w:t>
+      </w:r>
+      <w:r>
+        <w:rPr>
+          <w:rFonts w:ascii="Courier New" w:hAnsi="Courier New" w:cs="Courier New"/>
+        </w:rPr>
+        <w:t>luigid</w:t>
+      </w:r>
+      <w:r>
+        <w:t>.</w:t>
+      </w:r>
+    </w:p>
+    <w:p>
+      <w:pPr>
+        <w:pStyle w:val="Listenabsatz"/>
+        <w:numPr>
+          <w:ilvl w:val="0"/>
+          <w:numId w:val="48"/>
+        </w:numPr>
+      </w:pPr>
+      <w:r>
+        <w:t xml:space="preserve">Das </w:t>
+      </w:r>
+      <w:r>
+        <w:rPr>
+          <w:i/>
+        </w:rPr>
+        <w:t>Working Directory</w:t>
+      </w:r>
+      <w:r>
+        <w:t>, in welches sämtliche während der Programmausführung entstehenden Ergebnisse und Informationen abgelegt werden, muss Gelöscht werden.</w:t>
+      </w:r>
+    </w:p>
+    <w:p>
+      <w:pPr>
+        <w:pStyle w:val="Listenabsatz"/>
+        <w:numPr>
+          <w:ilvl w:val="0"/>
+          <w:numId w:val="48"/>
+        </w:numPr>
+      </w:pPr>
+      <w:r>
+        <w:lastRenderedPageBreak/>
+        <w:t>Zwar nicht zwingend notwendig, aber empfohlen ist es, sämtliche Anwendungen die nicht benötigt werden zu schließen um bei der GUI-Automatisierung unvorhersehbare Fehler zu vermeiden.</w:t>
+      </w:r>
+    </w:p>
+    <w:p>
+      <w:r>
+        <w:t xml:space="preserve">Danach kann das Programm gestartet werden indem die Datei </w:t>
+      </w:r>
+      <w:r>
+        <w:rPr>
+          <w:i/>
+        </w:rPr>
+        <w:t>ToolchainTasks.py</w:t>
+      </w:r>
+      <w:r>
+        <w:rPr>
+          <w:i/>
+        </w:rPr>
+        <w:t xml:space="preserve"> </w:t>
+      </w:r>
+      <w:r>
+        <w:t>ausgeführt wird.</w:t>
+      </w:r>
+      <w:bookmarkStart w:id="43" w:name="_GoBack"/>
+      <w:bookmarkEnd w:id="43"/>
     </w:p>
     <w:p>
       <w:pPr>
@@ -16563,7 +17214,13 @@
         <w:t xml:space="preserve"> (18</w:t>
       </w:r>
       <w:r>
-        <w:t>. August 2015): Seite „Commit“, URL:</w:t>
+        <w:t xml:space="preserve">. </w:t>
+      </w:r>
+      <w:r>
+        <w:rPr>
+          <w:lang w:val="en-US"/>
+        </w:rPr>
+        <w:t>August 2015): Seite „Commit“, URL:</w:t>
       </w:r>
       <w:hyperlink r:id="rId14" w:history="1">
         <w:r>
@@ -16571,11 +17228,15 @@
             <w:rStyle w:val="Hyperlink"/>
             <w:color w:val="auto"/>
             <w:u w:val="none"/>
+            <w:lang w:val="en-US"/>
           </w:rPr>
           <w:t>https://de.wikipedia.org/w/index.php?title=Commit&amp;oldid=145145351</w:t>
         </w:r>
       </w:hyperlink>
       <w:r>
+        <w:rPr>
+          <w:lang w:val="en-US"/>
+        </w:rPr>
         <w:t xml:space="preserve"> (26. </w:t>
       </w:r>
       <w:r>
@@ -17860,6 +18521,92 @@
     </w:lvl>
   </w:abstractNum>
   <w:abstractNum w:abstractNumId="12" w15:restartNumberingAfterBreak="0">
+    <w:nsid w:val="078E0AB1"/>
+    <w:multiLevelType w:val="hybridMultilevel"/>
+    <w:tmpl w:val="CA9C5934"/>
+    <w:lvl w:ilvl="0" w:tplc="0407000F">
+      <w:start w:val="1"/>
+      <w:numFmt w:val="decimal"/>
+      <w:lvlText w:val="%1."/>
+      <w:lvlJc w:val="left"/>
+      <w:pPr>
+        <w:ind w:left="720" w:hanging="360"/>
+      </w:pPr>
+    </w:lvl>
+    <w:lvl w:ilvl="1" w:tplc="04070019" w:tentative="1">
+      <w:start w:val="1"/>
+      <w:numFmt w:val="lowerLetter"/>
+      <w:lvlText w:val="%2."/>
+      <w:lvlJc w:val="left"/>
+      <w:pPr>
+        <w:ind w:left="1440" w:hanging="360"/>
+      </w:pPr>
+    </w:lvl>
+    <w:lvl w:ilvl="2" w:tplc="0407001B" w:tentative="1">
+      <w:start w:val="1"/>
+      <w:numFmt w:val="lowerRoman"/>
+      <w:lvlText w:val="%3."/>
+      <w:lvlJc w:val="right"/>
+      <w:pPr>
+        <w:ind w:left="2160" w:hanging="180"/>
+      </w:pPr>
+    </w:lvl>
+    <w:lvl w:ilvl="3" w:tplc="0407000F" w:tentative="1">
+      <w:start w:val="1"/>
+      <w:numFmt w:val="decimal"/>
+      <w:lvlText w:val="%4."/>
+      <w:lvlJc w:val="left"/>
+      <w:pPr>
+        <w:ind w:left="2880" w:hanging="360"/>
+      </w:pPr>
+    </w:lvl>
+    <w:lvl w:ilvl="4" w:tplc="04070019" w:tentative="1">
+      <w:start w:val="1"/>
+      <w:numFmt w:val="lowerLetter"/>
+      <w:lvlText w:val="%5."/>
+      <w:lvlJc w:val="left"/>
+      <w:pPr>
+        <w:ind w:left="3600" w:hanging="360"/>
+      </w:pPr>
+    </w:lvl>
+    <w:lvl w:ilvl="5" w:tplc="0407001B" w:tentative="1">
+      <w:start w:val="1"/>
+      <w:numFmt w:val="lowerRoman"/>
+      <w:lvlText w:val="%6."/>
+      <w:lvlJc w:val="right"/>
+      <w:pPr>
+        <w:ind w:left="4320" w:hanging="180"/>
+      </w:pPr>
+    </w:lvl>
+    <w:lvl w:ilvl="6" w:tplc="0407000F" w:tentative="1">
+      <w:start w:val="1"/>
+      <w:numFmt w:val="decimal"/>
+      <w:lvlText w:val="%7."/>
+      <w:lvlJc w:val="left"/>
+      <w:pPr>
+        <w:ind w:left="5040" w:hanging="360"/>
+      </w:pPr>
+    </w:lvl>
+    <w:lvl w:ilvl="7" w:tplc="04070019" w:tentative="1">
+      <w:start w:val="1"/>
+      <w:numFmt w:val="lowerLetter"/>
+      <w:lvlText w:val="%8."/>
+      <w:lvlJc w:val="left"/>
+      <w:pPr>
+        <w:ind w:left="5760" w:hanging="360"/>
+      </w:pPr>
+    </w:lvl>
+    <w:lvl w:ilvl="8" w:tplc="0407001B" w:tentative="1">
+      <w:start w:val="1"/>
+      <w:numFmt w:val="lowerRoman"/>
+      <w:lvlText w:val="%9."/>
+      <w:lvlJc w:val="right"/>
+      <w:pPr>
+        <w:ind w:left="6480" w:hanging="180"/>
+      </w:pPr>
+    </w:lvl>
+  </w:abstractNum>
+  <w:abstractNum w:abstractNumId="13" w15:restartNumberingAfterBreak="0">
     <w:nsid w:val="0CC45E4E"/>
     <w:multiLevelType w:val="singleLevel"/>
     <w:tmpl w:val="1AB4F454"/>
@@ -17881,7 +18628,7 @@
       </w:rPr>
     </w:lvl>
   </w:abstractNum>
-  <w:abstractNum w:abstractNumId="13" w15:restartNumberingAfterBreak="0">
+  <w:abstractNum w:abstractNumId="14" w15:restartNumberingAfterBreak="0">
     <w:nsid w:val="10791C56"/>
     <w:multiLevelType w:val="hybridMultilevel"/>
     <w:tmpl w:val="88EC5284"/>
@@ -17967,7 +18714,7 @@
       </w:pPr>
     </w:lvl>
   </w:abstractNum>
-  <w:abstractNum w:abstractNumId="14" w15:restartNumberingAfterBreak="0">
+  <w:abstractNum w:abstractNumId="15" w15:restartNumberingAfterBreak="0">
     <w:nsid w:val="16295D59"/>
     <w:multiLevelType w:val="singleLevel"/>
     <w:tmpl w:val="0407000F"/>
@@ -17984,7 +18731,7 @@
       </w:pPr>
     </w:lvl>
   </w:abstractNum>
-  <w:abstractNum w:abstractNumId="15" w15:restartNumberingAfterBreak="0">
+  <w:abstractNum w:abstractNumId="16" w15:restartNumberingAfterBreak="0">
     <w:nsid w:val="19354D5C"/>
     <w:multiLevelType w:val="multilevel"/>
     <w:tmpl w:val="0407001D"/>
@@ -18097,7 +18844,7 @@
       </w:pPr>
     </w:lvl>
   </w:abstractNum>
-  <w:abstractNum w:abstractNumId="16" w15:restartNumberingAfterBreak="0">
+  <w:abstractNum w:abstractNumId="17" w15:restartNumberingAfterBreak="0">
     <w:nsid w:val="1F0F3868"/>
     <w:multiLevelType w:val="singleLevel"/>
     <w:tmpl w:val="0407000F"/>
@@ -18114,7 +18861,7 @@
       </w:pPr>
     </w:lvl>
   </w:abstractNum>
-  <w:abstractNum w:abstractNumId="17" w15:restartNumberingAfterBreak="0">
+  <w:abstractNum w:abstractNumId="18" w15:restartNumberingAfterBreak="0">
     <w:nsid w:val="23733188"/>
     <w:multiLevelType w:val="hybridMultilevel"/>
     <w:tmpl w:val="EF58C406"/>
@@ -18227,7 +18974,7 @@
       </w:rPr>
     </w:lvl>
   </w:abstractNum>
-  <w:abstractNum w:abstractNumId="18" w15:restartNumberingAfterBreak="0">
+  <w:abstractNum w:abstractNumId="19" w15:restartNumberingAfterBreak="0">
     <w:nsid w:val="304B58F6"/>
     <w:multiLevelType w:val="singleLevel"/>
     <w:tmpl w:val="1AB4F454"/>
@@ -18249,7 +18996,7 @@
       </w:rPr>
     </w:lvl>
   </w:abstractNum>
-  <w:abstractNum w:abstractNumId="19" w15:restartNumberingAfterBreak="0">
+  <w:abstractNum w:abstractNumId="20" w15:restartNumberingAfterBreak="0">
     <w:nsid w:val="31FA0C4A"/>
     <w:multiLevelType w:val="multilevel"/>
     <w:tmpl w:val="0407001D"/>
@@ -18335,7 +19082,7 @@
       </w:pPr>
     </w:lvl>
   </w:abstractNum>
-  <w:abstractNum w:abstractNumId="20" w15:restartNumberingAfterBreak="0">
+  <w:abstractNum w:abstractNumId="21" w15:restartNumberingAfterBreak="0">
     <w:nsid w:val="38CD4524"/>
     <w:multiLevelType w:val="singleLevel"/>
     <w:tmpl w:val="1AB4F454"/>
@@ -18357,7 +19104,7 @@
       </w:rPr>
     </w:lvl>
   </w:abstractNum>
-  <w:abstractNum w:abstractNumId="21" w15:restartNumberingAfterBreak="0">
+  <w:abstractNum w:abstractNumId="22" w15:restartNumberingAfterBreak="0">
     <w:nsid w:val="399A7A0D"/>
     <w:multiLevelType w:val="hybridMultilevel"/>
     <w:tmpl w:val="EA10FDDC"/>
@@ -18446,7 +19193,7 @@
       </w:pPr>
     </w:lvl>
   </w:abstractNum>
-  <w:abstractNum w:abstractNumId="22" w15:restartNumberingAfterBreak="0">
+  <w:abstractNum w:abstractNumId="23" w15:restartNumberingAfterBreak="0">
     <w:nsid w:val="3AE117F9"/>
     <w:multiLevelType w:val="hybridMultilevel"/>
     <w:tmpl w:val="0C68408E"/>
@@ -18535,7 +19282,7 @@
       </w:pPr>
     </w:lvl>
   </w:abstractNum>
-  <w:abstractNum w:abstractNumId="23" w15:restartNumberingAfterBreak="0">
+  <w:abstractNum w:abstractNumId="24" w15:restartNumberingAfterBreak="0">
     <w:nsid w:val="3BB42BA7"/>
     <w:multiLevelType w:val="hybridMultilevel"/>
     <w:tmpl w:val="B6545630"/>
@@ -18621,7 +19368,7 @@
       </w:pPr>
     </w:lvl>
   </w:abstractNum>
-  <w:abstractNum w:abstractNumId="24" w15:restartNumberingAfterBreak="0">
+  <w:abstractNum w:abstractNumId="25" w15:restartNumberingAfterBreak="0">
     <w:nsid w:val="3F6F52A8"/>
     <w:multiLevelType w:val="singleLevel"/>
     <w:tmpl w:val="1AB4F454"/>
@@ -18643,7 +19390,7 @@
       </w:rPr>
     </w:lvl>
   </w:abstractNum>
-  <w:abstractNum w:abstractNumId="25" w15:restartNumberingAfterBreak="0">
+  <w:abstractNum w:abstractNumId="26" w15:restartNumberingAfterBreak="0">
     <w:nsid w:val="41952287"/>
     <w:multiLevelType w:val="multilevel"/>
     <w:tmpl w:val="0407001F"/>
@@ -18729,7 +19476,7 @@
       </w:pPr>
     </w:lvl>
   </w:abstractNum>
-  <w:abstractNum w:abstractNumId="26" w15:restartNumberingAfterBreak="0">
+  <w:abstractNum w:abstractNumId="27" w15:restartNumberingAfterBreak="0">
     <w:nsid w:val="449A1693"/>
     <w:multiLevelType w:val="singleLevel"/>
     <w:tmpl w:val="0407000F"/>
@@ -18746,7 +19493,7 @@
       </w:pPr>
     </w:lvl>
   </w:abstractNum>
-  <w:abstractNum w:abstractNumId="27" w15:restartNumberingAfterBreak="0">
+  <w:abstractNum w:abstractNumId="28" w15:restartNumberingAfterBreak="0">
     <w:nsid w:val="4A2653F5"/>
     <w:multiLevelType w:val="multilevel"/>
     <w:tmpl w:val="0407001F"/>
@@ -18832,7 +19579,7 @@
       </w:pPr>
     </w:lvl>
   </w:abstractNum>
-  <w:abstractNum w:abstractNumId="28" w15:restartNumberingAfterBreak="0">
+  <w:abstractNum w:abstractNumId="29" w15:restartNumberingAfterBreak="0">
     <w:nsid w:val="4BA24A17"/>
     <w:multiLevelType w:val="singleLevel"/>
     <w:tmpl w:val="1AB4F454"/>
@@ -18854,7 +19601,7 @@
       </w:rPr>
     </w:lvl>
   </w:abstractNum>
-  <w:abstractNum w:abstractNumId="29" w15:restartNumberingAfterBreak="0">
+  <w:abstractNum w:abstractNumId="30" w15:restartNumberingAfterBreak="0">
     <w:nsid w:val="50797ADD"/>
     <w:multiLevelType w:val="multilevel"/>
     <w:tmpl w:val="0407001D"/>
@@ -18940,7 +19687,7 @@
       </w:pPr>
     </w:lvl>
   </w:abstractNum>
-  <w:abstractNum w:abstractNumId="30" w15:restartNumberingAfterBreak="0">
+  <w:abstractNum w:abstractNumId="31" w15:restartNumberingAfterBreak="0">
     <w:nsid w:val="51D8138F"/>
     <w:multiLevelType w:val="singleLevel"/>
     <w:tmpl w:val="1AB4F454"/>
@@ -18962,7 +19709,7 @@
       </w:rPr>
     </w:lvl>
   </w:abstractNum>
-  <w:abstractNum w:abstractNumId="31" w15:restartNumberingAfterBreak="0">
+  <w:abstractNum w:abstractNumId="32" w15:restartNumberingAfterBreak="0">
     <w:nsid w:val="57495A14"/>
     <w:multiLevelType w:val="multilevel"/>
     <w:tmpl w:val="37006094"/>
@@ -19053,7 +19800,7 @@
       </w:pPr>
     </w:lvl>
   </w:abstractNum>
-  <w:abstractNum w:abstractNumId="32" w15:restartNumberingAfterBreak="0">
+  <w:abstractNum w:abstractNumId="33" w15:restartNumberingAfterBreak="0">
     <w:nsid w:val="59945146"/>
     <w:multiLevelType w:val="singleLevel"/>
     <w:tmpl w:val="0407000F"/>
@@ -19070,7 +19817,7 @@
       </w:pPr>
     </w:lvl>
   </w:abstractNum>
-  <w:abstractNum w:abstractNumId="33" w15:restartNumberingAfterBreak="0">
+  <w:abstractNum w:abstractNumId="34" w15:restartNumberingAfterBreak="0">
     <w:nsid w:val="5B951FFE"/>
     <w:multiLevelType w:val="singleLevel"/>
     <w:tmpl w:val="1AB4F454"/>
@@ -19092,7 +19839,7 @@
       </w:rPr>
     </w:lvl>
   </w:abstractNum>
-  <w:abstractNum w:abstractNumId="34" w15:restartNumberingAfterBreak="0">
+  <w:abstractNum w:abstractNumId="35" w15:restartNumberingAfterBreak="0">
     <w:nsid w:val="5C8828E7"/>
     <w:multiLevelType w:val="hybridMultilevel"/>
     <w:tmpl w:val="E2F8CD60"/>
@@ -19205,7 +19952,7 @@
       </w:rPr>
     </w:lvl>
   </w:abstractNum>
-  <w:abstractNum w:abstractNumId="35" w15:restartNumberingAfterBreak="0">
+  <w:abstractNum w:abstractNumId="36" w15:restartNumberingAfterBreak="0">
     <w:nsid w:val="5FEA57DD"/>
     <w:multiLevelType w:val="hybridMultilevel"/>
     <w:tmpl w:val="FB2A2CF2"/>
@@ -19318,7 +20065,7 @@
       </w:rPr>
     </w:lvl>
   </w:abstractNum>
-  <w:abstractNum w:abstractNumId="36" w15:restartNumberingAfterBreak="0">
+  <w:abstractNum w:abstractNumId="37" w15:restartNumberingAfterBreak="0">
     <w:nsid w:val="602A6434"/>
     <w:multiLevelType w:val="multilevel"/>
     <w:tmpl w:val="0407001F"/>
@@ -19404,7 +20151,7 @@
       </w:pPr>
     </w:lvl>
   </w:abstractNum>
-  <w:abstractNum w:abstractNumId="37" w15:restartNumberingAfterBreak="0">
+  <w:abstractNum w:abstractNumId="38" w15:restartNumberingAfterBreak="0">
     <w:nsid w:val="62AE773C"/>
     <w:multiLevelType w:val="multilevel"/>
     <w:tmpl w:val="0407001D"/>
@@ -19517,7 +20264,7 @@
       </w:pPr>
     </w:lvl>
   </w:abstractNum>
-  <w:abstractNum w:abstractNumId="38" w15:restartNumberingAfterBreak="0">
+  <w:abstractNum w:abstractNumId="39" w15:restartNumberingAfterBreak="0">
     <w:nsid w:val="674A5C90"/>
     <w:multiLevelType w:val="hybridMultilevel"/>
     <w:tmpl w:val="C81A1630"/>
@@ -19606,7 +20353,7 @@
       </w:pPr>
     </w:lvl>
   </w:abstractNum>
-  <w:abstractNum w:abstractNumId="39" w15:restartNumberingAfterBreak="0">
+  <w:abstractNum w:abstractNumId="40" w15:restartNumberingAfterBreak="0">
     <w:nsid w:val="6AA57A17"/>
     <w:multiLevelType w:val="singleLevel"/>
     <w:tmpl w:val="1AB4F454"/>
@@ -19628,7 +20375,7 @@
       </w:rPr>
     </w:lvl>
   </w:abstractNum>
-  <w:abstractNum w:abstractNumId="40" w15:restartNumberingAfterBreak="0">
+  <w:abstractNum w:abstractNumId="41" w15:restartNumberingAfterBreak="0">
     <w:nsid w:val="6C362613"/>
     <w:multiLevelType w:val="singleLevel"/>
     <w:tmpl w:val="0407000F"/>
@@ -19645,7 +20392,7 @@
       </w:pPr>
     </w:lvl>
   </w:abstractNum>
-  <w:abstractNum w:abstractNumId="41" w15:restartNumberingAfterBreak="0">
+  <w:abstractNum w:abstractNumId="42" w15:restartNumberingAfterBreak="0">
     <w:nsid w:val="70180DE8"/>
     <w:multiLevelType w:val="hybridMultilevel"/>
     <w:tmpl w:val="3B5CC268"/>
@@ -19734,7 +20481,7 @@
       </w:pPr>
     </w:lvl>
   </w:abstractNum>
-  <w:abstractNum w:abstractNumId="42" w15:restartNumberingAfterBreak="0">
+  <w:abstractNum w:abstractNumId="43" w15:restartNumberingAfterBreak="0">
     <w:nsid w:val="70DF772D"/>
     <w:multiLevelType w:val="singleLevel"/>
     <w:tmpl w:val="0407000F"/>
@@ -19751,7 +20498,7 @@
       </w:pPr>
     </w:lvl>
   </w:abstractNum>
-  <w:abstractNum w:abstractNumId="43" w15:restartNumberingAfterBreak="0">
+  <w:abstractNum w:abstractNumId="44" w15:restartNumberingAfterBreak="0">
     <w:nsid w:val="75411D43"/>
     <w:multiLevelType w:val="singleLevel"/>
     <w:tmpl w:val="1AB4F454"/>
@@ -19773,7 +20520,7 @@
       </w:rPr>
     </w:lvl>
   </w:abstractNum>
-  <w:abstractNum w:abstractNumId="44" w15:restartNumberingAfterBreak="0">
+  <w:abstractNum w:abstractNumId="45" w15:restartNumberingAfterBreak="0">
     <w:nsid w:val="78B33B6C"/>
     <w:multiLevelType w:val="singleLevel"/>
     <w:tmpl w:val="1AB4F454"/>
@@ -19795,7 +20542,93 @@
       </w:rPr>
     </w:lvl>
   </w:abstractNum>
-  <w:abstractNum w:abstractNumId="45" w15:restartNumberingAfterBreak="0">
+  <w:abstractNum w:abstractNumId="46" w15:restartNumberingAfterBreak="0">
+    <w:nsid w:val="7D4167A4"/>
+    <w:multiLevelType w:val="hybridMultilevel"/>
+    <w:tmpl w:val="7C5AF5CE"/>
+    <w:lvl w:ilvl="0" w:tplc="0407000F">
+      <w:start w:val="1"/>
+      <w:numFmt w:val="decimal"/>
+      <w:lvlText w:val="%1."/>
+      <w:lvlJc w:val="left"/>
+      <w:pPr>
+        <w:ind w:left="720" w:hanging="360"/>
+      </w:pPr>
+    </w:lvl>
+    <w:lvl w:ilvl="1" w:tplc="04070019" w:tentative="1">
+      <w:start w:val="1"/>
+      <w:numFmt w:val="lowerLetter"/>
+      <w:lvlText w:val="%2."/>
+      <w:lvlJc w:val="left"/>
+      <w:pPr>
+        <w:ind w:left="1440" w:hanging="360"/>
+      </w:pPr>
+    </w:lvl>
+    <w:lvl w:ilvl="2" w:tplc="0407001B" w:tentative="1">
+      <w:start w:val="1"/>
+      <w:numFmt w:val="lowerRoman"/>
+      <w:lvlText w:val="%3."/>
+      <w:lvlJc w:val="right"/>
+      <w:pPr>
+        <w:ind w:left="2160" w:hanging="180"/>
+      </w:pPr>
+    </w:lvl>
+    <w:lvl w:ilvl="3" w:tplc="0407000F" w:tentative="1">
+      <w:start w:val="1"/>
+      <w:numFmt w:val="decimal"/>
+      <w:lvlText w:val="%4."/>
+      <w:lvlJc w:val="left"/>
+      <w:pPr>
+        <w:ind w:left="2880" w:hanging="360"/>
+      </w:pPr>
+    </w:lvl>
+    <w:lvl w:ilvl="4" w:tplc="04070019" w:tentative="1">
+      <w:start w:val="1"/>
+      <w:numFmt w:val="lowerLetter"/>
+      <w:lvlText w:val="%5."/>
+      <w:lvlJc w:val="left"/>
+      <w:pPr>
+        <w:ind w:left="3600" w:hanging="360"/>
+      </w:pPr>
+    </w:lvl>
+    <w:lvl w:ilvl="5" w:tplc="0407001B" w:tentative="1">
+      <w:start w:val="1"/>
+      <w:numFmt w:val="lowerRoman"/>
+      <w:lvlText w:val="%6."/>
+      <w:lvlJc w:val="right"/>
+      <w:pPr>
+        <w:ind w:left="4320" w:hanging="180"/>
+      </w:pPr>
+    </w:lvl>
+    <w:lvl w:ilvl="6" w:tplc="0407000F" w:tentative="1">
+      <w:start w:val="1"/>
+      <w:numFmt w:val="decimal"/>
+      <w:lvlText w:val="%7."/>
+      <w:lvlJc w:val="left"/>
+      <w:pPr>
+        <w:ind w:left="5040" w:hanging="360"/>
+      </w:pPr>
+    </w:lvl>
+    <w:lvl w:ilvl="7" w:tplc="04070019" w:tentative="1">
+      <w:start w:val="1"/>
+      <w:numFmt w:val="lowerLetter"/>
+      <w:lvlText w:val="%8."/>
+      <w:lvlJc w:val="left"/>
+      <w:pPr>
+        <w:ind w:left="5760" w:hanging="360"/>
+      </w:pPr>
+    </w:lvl>
+    <w:lvl w:ilvl="8" w:tplc="0407001B" w:tentative="1">
+      <w:start w:val="1"/>
+      <w:numFmt w:val="lowerRoman"/>
+      <w:lvlText w:val="%9."/>
+      <w:lvlJc w:val="right"/>
+      <w:pPr>
+        <w:ind w:left="6480" w:hanging="180"/>
+      </w:pPr>
+    </w:lvl>
+  </w:abstractNum>
+  <w:abstractNum w:abstractNumId="47" w15:restartNumberingAfterBreak="0">
     <w:nsid w:val="7D8A6FE6"/>
     <w:multiLevelType w:val="multilevel"/>
     <w:tmpl w:val="F5123CA6"/>
@@ -19918,7 +20751,7 @@
     </w:lvl>
   </w:abstractNum>
   <w:num w:numId="1">
-    <w:abstractNumId w:val="45"/>
+    <w:abstractNumId w:val="47"/>
   </w:num>
   <w:num w:numId="2">
     <w:abstractNumId w:val="6"/>
@@ -19951,109 +20784,115 @@
     <w:abstractNumId w:val="0"/>
   </w:num>
   <w:num w:numId="12">
+    <w:abstractNumId w:val="45"/>
+  </w:num>
+  <w:num w:numId="13">
     <w:abstractNumId w:val="44"/>
   </w:num>
-  <w:num w:numId="13">
+  <w:num w:numId="14">
+    <w:abstractNumId w:val="29"/>
+  </w:num>
+  <w:num w:numId="15">
+    <w:abstractNumId w:val="17"/>
+  </w:num>
+  <w:num w:numId="16">
+    <w:abstractNumId w:val="19"/>
+  </w:num>
+  <w:num w:numId="17">
+    <w:abstractNumId w:val="15"/>
+  </w:num>
+  <w:num w:numId="18">
+    <w:abstractNumId w:val="40"/>
+  </w:num>
+  <w:num w:numId="19">
+    <w:abstractNumId w:val="38"/>
+  </w:num>
+  <w:num w:numId="20">
+    <w:abstractNumId w:val="16"/>
+  </w:num>
+  <w:num w:numId="21">
+    <w:abstractNumId w:val="13"/>
+  </w:num>
+  <w:num w:numId="22">
+    <w:abstractNumId w:val="33"/>
+  </w:num>
+  <w:num w:numId="23">
     <w:abstractNumId w:val="43"/>
   </w:num>
-  <w:num w:numId="14">
-    <w:abstractNumId w:val="28"/>
-  </w:num>
-  <w:num w:numId="15">
-    <w:abstractNumId w:val="16"/>
-  </w:num>
-  <w:num w:numId="16">
-    <w:abstractNumId w:val="18"/>
-  </w:num>
-  <w:num w:numId="17">
-    <w:abstractNumId w:val="14"/>
-  </w:num>
-  <w:num w:numId="18">
-    <w:abstractNumId w:val="39"/>
-  </w:num>
-  <w:num w:numId="19">
-    <w:abstractNumId w:val="37"/>
-  </w:num>
-  <w:num w:numId="20">
-    <w:abstractNumId w:val="15"/>
-  </w:num>
-  <w:num w:numId="21">
-    <w:abstractNumId w:val="12"/>
-  </w:num>
-  <w:num w:numId="22">
-    <w:abstractNumId w:val="32"/>
-  </w:num>
-  <w:num w:numId="23">
-    <w:abstractNumId w:val="42"/>
-  </w:num>
   <w:num w:numId="24">
-    <w:abstractNumId w:val="40"/>
+    <w:abstractNumId w:val="41"/>
   </w:num>
   <w:num w:numId="25">
-    <w:abstractNumId w:val="20"/>
+    <w:abstractNumId w:val="21"/>
   </w:num>
   <w:num w:numId="26">
-    <w:abstractNumId w:val="26"/>
+    <w:abstractNumId w:val="27"/>
   </w:num>
   <w:num w:numId="27">
     <w:abstractNumId w:val="10"/>
   </w:num>
   <w:num w:numId="28">
-    <w:abstractNumId w:val="24"/>
+    <w:abstractNumId w:val="25"/>
   </w:num>
   <w:num w:numId="29">
-    <w:abstractNumId w:val="33"/>
+    <w:abstractNumId w:val="34"/>
   </w:num>
   <w:num w:numId="30">
-    <w:abstractNumId w:val="30"/>
+    <w:abstractNumId w:val="31"/>
   </w:num>
   <w:num w:numId="31">
-    <w:abstractNumId w:val="31"/>
+    <w:abstractNumId w:val="32"/>
   </w:num>
   <w:num w:numId="32">
     <w:abstractNumId w:val="11"/>
   </w:num>
   <w:num w:numId="33">
+    <w:abstractNumId w:val="37"/>
+  </w:num>
+  <w:num w:numId="34">
+    <w:abstractNumId w:val="28"/>
+  </w:num>
+  <w:num w:numId="35">
+    <w:abstractNumId w:val="26"/>
+  </w:num>
+  <w:num w:numId="36">
+    <w:abstractNumId w:val="14"/>
+  </w:num>
+  <w:num w:numId="37">
+    <w:abstractNumId w:val="24"/>
+  </w:num>
+  <w:num w:numId="38">
+    <w:abstractNumId w:val="30"/>
+  </w:num>
+  <w:num w:numId="39">
+    <w:abstractNumId w:val="20"/>
+  </w:num>
+  <w:num w:numId="40">
+    <w:abstractNumId w:val="42"/>
+  </w:num>
+  <w:num w:numId="41">
+    <w:abstractNumId w:val="18"/>
+  </w:num>
+  <w:num w:numId="42">
     <w:abstractNumId w:val="36"/>
   </w:num>
-  <w:num w:numId="34">
-    <w:abstractNumId w:val="27"/>
+  <w:num w:numId="43">
+    <w:abstractNumId w:val="35"/>
   </w:num>
-  <w:num w:numId="35">
-    <w:abstractNumId w:val="25"/>
+  <w:num w:numId="44">
+    <w:abstractNumId w:val="22"/>
   </w:num>
-  <w:num w:numId="36">
-    <w:abstractNumId w:val="13"/>
-  </w:num>
-  <w:num w:numId="37">
+  <w:num w:numId="45">
     <w:abstractNumId w:val="23"/>
   </w:num>
-  <w:num w:numId="38">
-    <w:abstractNumId w:val="29"/>
+  <w:num w:numId="46">
+    <w:abstractNumId w:val="39"/>
   </w:num>
-  <w:num w:numId="39">
-    <w:abstractNumId w:val="19"/>
+  <w:num w:numId="47">
+    <w:abstractNumId w:val="46"/>
   </w:num>
-  <w:num w:numId="40">
-    <w:abstractNumId w:val="41"/>
-  </w:num>
-  <w:num w:numId="41">
-    <w:abstractNumId w:val="17"/>
-  </w:num>
-  <w:num w:numId="42">
-    <w:abstractNumId w:val="35"/>
-  </w:num>
-  <w:num w:numId="43">
-    <w:abstractNumId w:val="34"/>
-  </w:num>
-  <w:num w:numId="44">
-    <w:abstractNumId w:val="21"/>
-  </w:num>
-  <w:num w:numId="45">
-    <w:abstractNumId w:val="22"/>
-  </w:num>
-  <w:num w:numId="46">
-    <w:abstractNumId w:val="38"/>
+  <w:num w:numId="48">
+    <w:abstractNumId w:val="12"/>
   </w:num>
   <w:numIdMacAtCleanup w:val="30"/>
 </w:numbering>
@@ -21937,7 +22776,7 @@
 </file>
 
 <file path=customXml/itemProps1.xml><?xml version="1.0" encoding="utf-8"?>
-<ds:datastoreItem xmlns:ds="http://schemas.openxmlformats.org/officeDocument/2006/customXml" ds:itemID="{7BBC9155-83C0-4F68-9B62-F29DCE2F1269}">
+<ds:datastoreItem xmlns:ds="http://schemas.openxmlformats.org/officeDocument/2006/customXml" ds:itemID="{E7BE85DB-46CF-4330-9085-A60B3275F5D5}">
   <ds:schemaRefs>
     <ds:schemaRef ds:uri="http://schemas.openxmlformats.org/officeDocument/2006/bibliography"/>
   </ds:schemaRefs>

</xml_diff>

<commit_message>
Kapitel nummern alle korrigiert
</commit_message>
<xml_diff>
--- a/Continuous Integration Thesis.docx
+++ b/Continuous Integration Thesis.docx
@@ -3959,7 +3959,25 @@
         <w:t>DTS Monaco</w:t>
       </w:r>
       <w:r>
-        <w:t xml:space="preserve">, auf welche in Kapitel &lt;X&gt; genauer eingegangen wird, </w:t>
+        <w:t xml:space="preserve">, </w:t>
+      </w:r>
+      <w:r>
+        <w:t xml:space="preserve">auf </w:t>
+      </w:r>
+      <w:r>
+        <w:t>welche</w:t>
+      </w:r>
+      <w:r>
+        <w:t>s</w:t>
+      </w:r>
+      <w:r>
+        <w:t xml:space="preserve"> in Kapitel </w:t>
+      </w:r>
+      <w:r>
+        <w:t>3.1.1</w:t>
+      </w:r>
+      <w:r>
+        <w:t xml:space="preserve"> eingegangen wird, </w:t>
       </w:r>
       <w:r>
         <w:t>zu automatisieren</w:t>
@@ -4140,7 +4158,15 @@
         <w:t xml:space="preserve"> </w:t>
       </w:r>
       <w:r>
-        <w:t xml:space="preserve">realisiert, ein Python Modul auf welches in Kapitel </w:t>
+        <w:t xml:space="preserve">realisiert, ein Python Modul auf welches in </w:t>
+      </w:r>
+      <w:bookmarkStart w:id="14" w:name="_GoBack"/>
+      <w:r>
+        <w:t>Kapitel</w:t>
+      </w:r>
+      <w:bookmarkEnd w:id="14"/>
+      <w:r>
+        <w:t xml:space="preserve"> </w:t>
       </w:r>
       <w:r>
         <w:t>4.1.6</w:t>
@@ -4211,12 +4237,12 @@
       <w:pPr>
         <w:pStyle w:val="berschrift1"/>
       </w:pPr>
-      <w:bookmarkStart w:id="14" w:name="_Toc508977969"/>
+      <w:bookmarkStart w:id="15" w:name="_Toc508977969"/>
       <w:r>
         <w:lastRenderedPageBreak/>
         <w:t>Stand der Technik</w:t>
       </w:r>
-      <w:bookmarkEnd w:id="14"/>
+      <w:bookmarkEnd w:id="15"/>
     </w:p>
     <w:p>
       <w:r>
@@ -4261,11 +4287,11 @@
       <w:pPr>
         <w:pStyle w:val="berschrift2"/>
       </w:pPr>
-      <w:bookmarkStart w:id="15" w:name="_Toc508977970"/>
+      <w:bookmarkStart w:id="16" w:name="_Toc508977970"/>
       <w:r>
         <w:t>Wichtige Datenstrukturen und Programme</w:t>
       </w:r>
-      <w:bookmarkEnd w:id="15"/>
+      <w:bookmarkEnd w:id="16"/>
     </w:p>
     <w:p>
       <w:r>
@@ -4285,7 +4311,7 @@
       <w:pPr>
         <w:pStyle w:val="berschrift3"/>
       </w:pPr>
-      <w:bookmarkStart w:id="16" w:name="_Toc508977971"/>
+      <w:bookmarkStart w:id="17" w:name="_Toc508977971"/>
       <w:r>
         <w:t xml:space="preserve">DTS Monaco von </w:t>
       </w:r>
@@ -4293,7 +4319,7 @@
       <w:r>
         <w:t>Softing</w:t>
       </w:r>
-      <w:bookmarkEnd w:id="16"/>
+      <w:bookmarkEnd w:id="17"/>
       <w:proofErr w:type="spellEnd"/>
     </w:p>
     <w:p>
@@ -4453,12 +4479,12 @@
       <w:pPr>
         <w:pStyle w:val="berschrift3"/>
       </w:pPr>
-      <w:bookmarkStart w:id="17" w:name="_Toc508977972"/>
+      <w:bookmarkStart w:id="18" w:name="_Toc508977972"/>
       <w:r>
         <w:lastRenderedPageBreak/>
         <w:t>Ivy</w:t>
       </w:r>
-      <w:bookmarkEnd w:id="17"/>
+      <w:bookmarkEnd w:id="18"/>
     </w:p>
     <w:p>
       <w:r>
@@ -4469,7 +4495,7 @@
       <w:pPr>
         <w:pStyle w:val="berschrift3"/>
       </w:pPr>
-      <w:bookmarkStart w:id="18" w:name="_Toc508977973"/>
+      <w:bookmarkStart w:id="19" w:name="_Toc508977973"/>
       <w:proofErr w:type="spellStart"/>
       <w:r>
         <w:t>Vector</w:t>
@@ -4482,7 +4508,7 @@
       <w:r>
         <w:t>CANdelaStudio</w:t>
       </w:r>
-      <w:bookmarkEnd w:id="18"/>
+      <w:bookmarkEnd w:id="19"/>
       <w:proofErr w:type="spellEnd"/>
     </w:p>
     <w:p>
@@ -4600,11 +4626,11 @@
       <w:pPr>
         <w:pStyle w:val="berschrift3"/>
       </w:pPr>
-      <w:bookmarkStart w:id="19" w:name="_Toc508977974"/>
+      <w:bookmarkStart w:id="20" w:name="_Toc508977974"/>
       <w:r>
         <w:t>ODX Dateien</w:t>
       </w:r>
-      <w:bookmarkEnd w:id="19"/>
+      <w:bookmarkEnd w:id="20"/>
       <w:r>
         <w:t xml:space="preserve"> </w:t>
       </w:r>
@@ -4826,7 +4852,7 @@
       <w:pPr>
         <w:pStyle w:val="berschrift3"/>
       </w:pPr>
-      <w:bookmarkStart w:id="20" w:name="_Toc508977975"/>
+      <w:bookmarkStart w:id="21" w:name="_Toc508977975"/>
       <w:r>
         <w:lastRenderedPageBreak/>
         <w:t>SMR</w:t>
@@ -4840,7 +4866,7 @@
       <w:r>
         <w:t xml:space="preserve"> Dateien</w:t>
       </w:r>
-      <w:bookmarkEnd w:id="20"/>
+      <w:bookmarkEnd w:id="21"/>
     </w:p>
     <w:p>
       <w:r>
@@ -4906,11 +4932,11 @@
       <w:pPr>
         <w:pStyle w:val="berschrift3"/>
       </w:pPr>
-      <w:bookmarkStart w:id="21" w:name="_Toc508977976"/>
+      <w:bookmarkStart w:id="22" w:name="_Toc508977976"/>
       <w:r>
         <w:t>PDX Dateien</w:t>
       </w:r>
-      <w:bookmarkEnd w:id="21"/>
+      <w:bookmarkEnd w:id="22"/>
     </w:p>
     <w:p>
       <w:r>
@@ -4921,11 +4947,11 @@
       <w:pPr>
         <w:pStyle w:val="berschrift3"/>
       </w:pPr>
-      <w:bookmarkStart w:id="22" w:name="_Toc508977977"/>
+      <w:bookmarkStart w:id="23" w:name="_Toc508977977"/>
       <w:r>
         <w:t>CDD Dateien</w:t>
       </w:r>
-      <w:bookmarkEnd w:id="22"/>
+      <w:bookmarkEnd w:id="23"/>
     </w:p>
     <w:p>
       <w:r>
@@ -4937,21 +4963,21 @@
       <w:pPr>
         <w:pStyle w:val="berschrift2"/>
       </w:pPr>
-      <w:bookmarkStart w:id="23" w:name="_Toc508977978"/>
+      <w:bookmarkStart w:id="24" w:name="_Toc508977978"/>
       <w:r>
         <w:t>Der Ablauf der Diagnosetoolkette</w:t>
       </w:r>
-      <w:bookmarkEnd w:id="23"/>
+      <w:bookmarkEnd w:id="24"/>
     </w:p>
     <w:p>
       <w:pPr>
         <w:pStyle w:val="berschrift3"/>
       </w:pPr>
-      <w:bookmarkStart w:id="24" w:name="_Toc508977979"/>
+      <w:bookmarkStart w:id="25" w:name="_Toc508977979"/>
       <w:r>
         <w:t>Das Erstellen eines Steuergeräte-Diagnose-Templates</w:t>
       </w:r>
-      <w:bookmarkEnd w:id="24"/>
+      <w:bookmarkEnd w:id="25"/>
     </w:p>
     <w:p>
       <w:r>
@@ -5113,7 +5139,7 @@
       <w:pPr>
         <w:pStyle w:val="berschrift2"/>
       </w:pPr>
-      <w:bookmarkStart w:id="25" w:name="_Toc508977980"/>
+      <w:bookmarkStart w:id="26" w:name="_Toc508977980"/>
       <w:r>
         <w:lastRenderedPageBreak/>
         <w:t xml:space="preserve">Spezifizieren </w:t>
@@ -5122,7 +5148,7 @@
       <w:r>
         <w:t>des Templates</w:t>
       </w:r>
-      <w:bookmarkEnd w:id="25"/>
+      <w:bookmarkEnd w:id="26"/>
       <w:proofErr w:type="gramEnd"/>
     </w:p>
     <w:p>
@@ -5200,11 +5226,11 @@
       <w:pPr>
         <w:pStyle w:val="berschrift3"/>
       </w:pPr>
-      <w:bookmarkStart w:id="26" w:name="_Toc508977981"/>
+      <w:bookmarkStart w:id="27" w:name="_Toc508977981"/>
       <w:r>
         <w:t>Exportieren einer PDX Datei aus einer spezifizierten CDD</w:t>
       </w:r>
-      <w:bookmarkEnd w:id="26"/>
+      <w:bookmarkEnd w:id="27"/>
     </w:p>
     <w:p>
       <w:r>
@@ -5247,11 +5273,11 @@
       <w:pPr>
         <w:pStyle w:val="berschrift3"/>
       </w:pPr>
-      <w:bookmarkStart w:id="27" w:name="_Toc508977982"/>
+      <w:bookmarkStart w:id="28" w:name="_Toc508977982"/>
       <w:r>
         <w:t>Hochladen der CDD und der PDX in das Diagnoseportal</w:t>
       </w:r>
-      <w:bookmarkEnd w:id="27"/>
+      <w:bookmarkEnd w:id="28"/>
     </w:p>
     <w:p>
       <w:r>
@@ -5281,8 +5307,6 @@
       <w:r>
         <w:t xml:space="preserve"> liegen zu jedem Steuergerät die passende CDD-Datei sowie dessen PDX-Datei. Somit sind sämtliche Diagnoserelevanten Dateien aller Steuergeräte zu jeder Zeit zentral auf einem Server zu finden. </w:t>
       </w:r>
-      <w:bookmarkStart w:id="28" w:name="_GoBack"/>
-      <w:bookmarkEnd w:id="28"/>
     </w:p>
     <w:p/>
     <w:p/>
@@ -13294,7 +13318,13 @@
         <w:rPr>
           <w:szCs w:val="24"/>
         </w:rPr>
-        <w:t>4.2</w:t>
+        <w:t>6</w:t>
+      </w:r>
+      <w:r>
+        <w:rPr>
+          <w:szCs w:val="24"/>
+        </w:rPr>
+        <w:t>.2</w:t>
       </w:r>
       <w:r>
         <w:rPr>
@@ -14909,7 +14939,7 @@
         <w:t>Um zu verstehen wie das Programm welches den praktischen Teil der vorliegenden Arbeit darstellt funktioniert, ist es am sinnvollsten den Programmauflauf von Beginn bis zum Ende zu beleuchten. Da dieser Programmablauf durch</w:t>
       </w:r>
       <w:r>
-        <w:t xml:space="preserve"> die in Kapitel 4.1.6.</w:t>
+        <w:t xml:space="preserve"> die in Kapitel 6.1.7 beschriebenen</w:t>
       </w:r>
       <w:r>
         <w:t xml:space="preserve"> </w:t>
@@ -15678,7 +15708,13 @@
         <w:rPr>
           <w:szCs w:val="24"/>
         </w:rPr>
-        <w:t xml:space="preserve">erzeugt wie in Kapitel 4.1.6 beschrieben einen </w:t>
+        <w:t>erzeugt wie in Kapitel 6.1.7</w:t>
+      </w:r>
+      <w:r>
+        <w:rPr>
+          <w:szCs w:val="24"/>
+        </w:rPr>
+        <w:t xml:space="preserve"> beschrieben einen </w:t>
       </w:r>
       <w:r>
         <w:rPr>
@@ -15924,7 +15960,13 @@
         <w:rPr>
           <w:szCs w:val="24"/>
         </w:rPr>
-        <w:t xml:space="preserve"> (vgl. Kapitel 4.1.6) noch läuft bzw. die Webansicht verfügbar ist. Wenn dies jedoch nicht mehr der Fall ist, so sind diese Informationen immer noch in den eben beschriebenen Infodateien verfügbar.</w:t>
+        <w:t xml:space="preserve"> (siehe Kapitel 6.1.7</w:t>
+      </w:r>
+      <w:r>
+        <w:rPr>
+          <w:szCs w:val="24"/>
+        </w:rPr>
+        <w:t>) noch läuft bzw. die Webansicht verfügbar ist. Wenn dies jedoch nicht mehr der Fall ist, so sind diese Informationen immer noch in den eben beschriebenen Infodateien verfügbar.</w:t>
       </w:r>
     </w:p>
     <w:p>
@@ -17891,7 +17933,13 @@
         <w:t>Task</w:t>
       </w:r>
       <w:r>
-        <w:t>-Informationen (Name, Zeitpunkt, Status) abgespeichert. Der Aufbau dieser Datei ist auf der Abbildung aus Kapitel 4.2.1 zu sehen.</w:t>
+        <w:t>-Informationen (Name, Zeitpunkt, Status) abgespeichert. Der Aufbau dieser Datei ist</w:t>
+      </w:r>
+      <w:r>
+        <w:t xml:space="preserve"> auf der Abbildung aus Kapitel 6</w:t>
+      </w:r>
+      <w:r>
+        <w:t>.2.1 zu sehen.</w:t>
       </w:r>
     </w:p>
     <w:p>
@@ -17915,7 +17963,13 @@
         </w:numPr>
       </w:pPr>
       <w:r>
-        <w:t>Auf ODX-Dateien wurde in Kapitel 4.1.7.2 bereits kurz eingegangen. Wichtig zu wissen ist, dass diese Dateien Daten enthalten, welche für die Durchführung einer Simulation bzw. der Erstellung eines Kurztests zwingend notwendig sind.</w:t>
+        <w:t xml:space="preserve">Auf ODX-Dateien wurde in Kapitel </w:t>
+      </w:r>
+      <w:r>
+        <w:t>3.1.4</w:t>
+      </w:r>
+      <w:r>
+        <w:t xml:space="preserve"> bereits kurz eingegangen. Wichtig zu wissen ist, dass diese Dateien Daten enthalten, welche für die Durchführung einer Simulation bzw. der Erstellung eines Kurztests zwingend notwendig sind.</w:t>
       </w:r>
     </w:p>
     <w:p>
@@ -17933,13 +17987,11 @@
         <w:t xml:space="preserve">Nachdem alle </w:t>
       </w:r>
       <w:r>
-        <w:t xml:space="preserve">Verzeichnisse und Dateien vollständig erstellt wurden, ist der Aufbau der gesamten Ordnerstruktur </w:t>
-      </w:r>
-      <w:proofErr w:type="spellStart"/>
-      <w:r>
-        <w:t>and</w:t>
-      </w:r>
-      <w:proofErr w:type="spellEnd"/>
+        <w:t>Verzeichnisse und Dateien vollständig erstellt wurden, ist der Aufbau</w:t>
+      </w:r>
+      <w:r>
+        <w:t xml:space="preserve"> der gesamten Ordnerstruktur an</w:t>
+      </w:r>
       <w:r>
         <w:t xml:space="preserve"> dieser Stelle abgeschlossen.</w:t>
       </w:r>
@@ -18022,7 +18074,19 @@
         <w:t xml:space="preserve">in Abbildung </w:t>
       </w:r>
       <w:r>
-        <w:t xml:space="preserve">&lt;X&gt; aus Kapitel 4.1.6 schon zu sehen war. Den </w:t>
+        <w:t>&lt;X&gt; aus Kapite</w:t>
+      </w:r>
+      <w:r>
+        <w:t>l 6.1.7</w:t>
+      </w:r>
+      <w:r>
+        <w:t xml:space="preserve"> </w:t>
+      </w:r>
+      <w:r>
+        <w:t>bereits</w:t>
+      </w:r>
+      <w:r>
+        <w:t xml:space="preserve"> zu sehen war. Den </w:t>
       </w:r>
       <w:r>
         <w:rPr>
@@ -18131,7 +18195,16 @@
         <w:t>Luigi</w:t>
       </w:r>
       <w:r>
-        <w:t xml:space="preserve"> erreicht. In Kapitel 4.1.6 wurde kurz angedeutet, dass genau für diesen Zweck die Parameter eines </w:t>
+        <w:t xml:space="preserve"> erreicht. In Kapitel 6.1.7</w:t>
+      </w:r>
+      <w:r>
+        <w:t xml:space="preserve"> wurde</w:t>
+      </w:r>
+      <w:r>
+        <w:t xml:space="preserve"> bereits</w:t>
+      </w:r>
+      <w:r>
+        <w:t xml:space="preserve"> angedeutet, dass genau für diesen Zweck die Parameter eines </w:t>
       </w:r>
       <w:r>
         <w:rPr>
@@ -19233,7 +19306,10 @@
         <w:t xml:space="preserve"> Benutzeroberflächen programmatisch zu bedienen</w:t>
       </w:r>
       <w:r>
-        <w:t xml:space="preserve"> (siehe Kapitel 4.1.6).</w:t>
+        <w:t xml:space="preserve"> (siehe Kapitel 6</w:t>
+      </w:r>
+      <w:r>
+        <w:t>.1.6).</w:t>
       </w:r>
     </w:p>
     <w:p>
@@ -20551,7 +20627,13 @@
         <w:t>)</w:t>
       </w:r>
       <w:r>
-        <w:t xml:space="preserve"> Hilfsfunktion, welche bereits in Kapitel 4.2.2 kurz erläutert wurde, wieder in ein </w:t>
+        <w:t xml:space="preserve"> Hilfsfunkt</w:t>
+      </w:r>
+      <w:r>
+        <w:t>ion, welche bereits in Kapitel 6</w:t>
+      </w:r>
+      <w:r>
+        <w:t xml:space="preserve">.2.2 kurz erläutert wurde, wieder in ein </w:t>
       </w:r>
       <w:proofErr w:type="spellStart"/>
       <w:r>
@@ -21322,7 +21404,13 @@
         <w:t xml:space="preserve">Die Funktionsweise der genannten Funktionen basiert auf </w:t>
       </w:r>
       <w:r>
-        <w:t xml:space="preserve">dem Prinzip, welches in Kapitel 4.2.6 erläutert wurde. Es sei an dieser Stelle jedoch erwähnt, dass jede Funktion zu Beginn stets mit der bereits beschriebenen Hilfsfunktion check </w:t>
+        <w:t>d</w:t>
+      </w:r>
+      <w:r>
+        <w:t>em Prinzip, welches in Kapitel 6</w:t>
+      </w:r>
+      <w:r>
+        <w:t xml:space="preserve">.2.6 erläutert wurde. Es sei an dieser Stelle jedoch erwähnt, dass jede Funktion zu Beginn stets mit der bereits beschriebenen Hilfsfunktion check </w:t>
       </w:r>
       <w:proofErr w:type="spellStart"/>
       <w:r>
@@ -21655,10 +21743,16 @@
         <w:t xml:space="preserve"> wie bereits in Kapitel </w:t>
       </w:r>
       <w:r>
-        <w:t xml:space="preserve">4.2.8 sowie </w:t>
-      </w:r>
-      <w:r>
-        <w:t>4.2.9</w:t>
+        <w:t>6</w:t>
+      </w:r>
+      <w:r>
+        <w:t xml:space="preserve">.2.8 sowie </w:t>
+      </w:r>
+      <w:r>
+        <w:t>6</w:t>
+      </w:r>
+      <w:r>
+        <w:t>.2.9</w:t>
       </w:r>
       <w:r>
         <w:t xml:space="preserve"> beschrieben, in der Simulationsdatei im </w:t>
@@ -21670,7 +21764,13 @@
         <w:t>DTS Monaco</w:t>
       </w:r>
       <w:r>
-        <w:t xml:space="preserve">-Verzeichnis zu finden sind. In Kapitel 4.2 wurde der Inhalt dieser Simulationsdatei beispielhaft anhand eines einzigen </w:t>
+        <w:t>-Verzeich</w:t>
+      </w:r>
+      <w:r>
+        <w:t>nis zu finden sind. In Kapitel 6</w:t>
+      </w:r>
+      <w:r>
+        <w:t xml:space="preserve">.2 wurde der Inhalt dieser Simulationsdatei beispielhaft anhand eines einzigen </w:t>
       </w:r>
       <w:r>
         <w:t>Diagnosedienstes</w:t>
@@ -21734,7 +21834,13 @@
         <w:t>Reports</w:t>
       </w:r>
       <w:r>
-        <w:t xml:space="preserve"> (also die Ergebnisse) der Kurztests in einem XML-Dokument gespeichert werden (nachzulesen in Kapitel 4.2 bzw. 4.2.11)</w:t>
+        <w:t xml:space="preserve"> (also die Ergebnisse) der Kurztests in einem XML-Dokument gespeichert werden </w:t>
+      </w:r>
+      <w:r>
+        <w:t>(nachzulesen in Kapitel 6.2 bzw. 6</w:t>
+      </w:r>
+      <w:r>
+        <w:t>.2.11)</w:t>
       </w:r>
       <w:r>
         <w:t xml:space="preserve">, müssen die benötigten Informationen aus diesen </w:t>
@@ -22168,7 +22274,10 @@
     </w:p>
     <w:p>
       <w:r>
-        <w:t xml:space="preserve">Nachdem in den Kapiteln 4.2.1 bis 4.2.13 alle </w:t>
+        <w:t>Nachdem in den Kapiteln 6.2.1 bis 6</w:t>
+      </w:r>
+      <w:r>
+        <w:t xml:space="preserve">.2.13 alle </w:t>
       </w:r>
       <w:r>
         <w:rPr>
@@ -22347,7 +22456,13 @@
         <w:t xml:space="preserve"> </w:t>
       </w:r>
       <w:r>
-        <w:t xml:space="preserve">Liste zusammengefasst. Die nachfolgenden Tasks, also diejenigen die in direktem Bezug zu einem speziellen Steuergerät stehen, werden wie in Kapitel 4.2.5 veranschaulicht, mithilfe der jeweiligen Steuergerätenamen als </w:t>
+        <w:t>Liste zusammengefasst. Die nachfolgenden Tasks, also diejenigen die in direktem Bezug zu einem speziellen Steuergerät</w:t>
+      </w:r>
+      <w:r>
+        <w:t xml:space="preserve"> stehen, werden wie in Kapitel 6</w:t>
+      </w:r>
+      <w:r>
+        <w:t xml:space="preserve">.2.5 veranschaulicht, mithilfe der jeweiligen Steuergerätenamen als </w:t>
       </w:r>
       <w:proofErr w:type="spellStart"/>
       <w:proofErr w:type="gramStart"/>
@@ -28817,7 +28932,7 @@
 </file>
 
 <file path=customXml/itemProps1.xml><?xml version="1.0" encoding="utf-8"?>
-<ds:datastoreItem xmlns:ds="http://schemas.openxmlformats.org/officeDocument/2006/customXml" ds:itemID="{C2E6D414-9E48-479D-B7BC-1138FE5D783F}">
+<ds:datastoreItem xmlns:ds="http://schemas.openxmlformats.org/officeDocument/2006/customXml" ds:itemID="{8ECD69C0-521D-4CDA-ACFA-878938ECA1DF}">
   <ds:schemaRefs>
     <ds:schemaRef ds:uri="http://schemas.openxmlformats.org/officeDocument/2006/bibliography"/>
   </ds:schemaRefs>

</xml_diff>

<commit_message>
kleine Ergänzungen / Verbesserung Kapitel 3
</commit_message>
<xml_diff>
--- a/Continuous Integration Thesis.docx
+++ b/Continuous Integration Thesis.docx
@@ -851,7 +851,6 @@
           <w:szCs w:val="22"/>
         </w:rPr>
       </w:pPr>
-      <w:bookmarkStart w:id="6" w:name="_GoBack"/>
       <w:r>
         <w:t>Abkürzungsverzeichnis</w:t>
       </w:r>
@@ -874,7 +873,6 @@
         <w:fldChar w:fldCharType="end"/>
       </w:r>
     </w:p>
-    <w:bookmarkEnd w:id="6"/>
     <w:p>
       <w:pPr>
         <w:pStyle w:val="Verzeichnis1"/>
@@ -3308,14 +3306,14 @@
         <w:lastRenderedPageBreak/>
         <w:fldChar w:fldCharType="end"/>
       </w:r>
-      <w:bookmarkStart w:id="7" w:name="_Toc509311204"/>
+      <w:bookmarkStart w:id="6" w:name="_Toc509311204"/>
       <w:r>
         <w:t>Abbildungsverzeichni</w:t>
       </w:r>
       <w:r>
         <w:t>s</w:t>
       </w:r>
-      <w:bookmarkEnd w:id="7"/>
+      <w:bookmarkEnd w:id="6"/>
     </w:p>
     <w:p>
       <w:pPr>
@@ -3325,12 +3323,12 @@
           <w:numId w:val="0"/>
         </w:numPr>
       </w:pPr>
-      <w:bookmarkStart w:id="8" w:name="_Toc509311205"/>
+      <w:bookmarkStart w:id="7" w:name="_Toc509311205"/>
       <w:r>
         <w:lastRenderedPageBreak/>
         <w:t>Abkürzungsverzeichnis</w:t>
       </w:r>
-      <w:bookmarkEnd w:id="8"/>
+      <w:bookmarkEnd w:id="7"/>
     </w:p>
     <w:p>
       <w:pPr>
@@ -3657,40 +3655,40 @@
           <w:numId w:val="0"/>
         </w:numPr>
       </w:pPr>
-      <w:bookmarkStart w:id="9" w:name="_Toc509311206"/>
+      <w:bookmarkStart w:id="8" w:name="_Toc509311206"/>
       <w:r>
         <w:lastRenderedPageBreak/>
         <w:t>Vorwort</w:t>
       </w:r>
-      <w:bookmarkEnd w:id="9"/>
+      <w:bookmarkEnd w:id="8"/>
     </w:p>
     <w:p>
       <w:pPr>
         <w:pStyle w:val="berschrift1"/>
       </w:pPr>
-      <w:bookmarkStart w:id="10" w:name="_Ref490562273"/>
-      <w:bookmarkStart w:id="11" w:name="_Toc509311207"/>
+      <w:bookmarkStart w:id="9" w:name="_Ref490562273"/>
+      <w:bookmarkStart w:id="10" w:name="_Toc509311207"/>
       <w:r>
         <w:lastRenderedPageBreak/>
         <w:t>Überblick</w:t>
       </w:r>
+      <w:bookmarkEnd w:id="9"/>
       <w:bookmarkEnd w:id="10"/>
-      <w:bookmarkEnd w:id="11"/>
     </w:p>
     <w:p>
       <w:pPr>
         <w:pStyle w:val="berschrift1"/>
       </w:pPr>
-      <w:bookmarkStart w:id="12" w:name="_Ref491749133"/>
-      <w:bookmarkStart w:id="13" w:name="_Ref491749190"/>
-      <w:bookmarkStart w:id="14" w:name="_Toc509311208"/>
+      <w:bookmarkStart w:id="11" w:name="_Ref491749133"/>
+      <w:bookmarkStart w:id="12" w:name="_Ref491749190"/>
+      <w:bookmarkStart w:id="13" w:name="_Toc509311208"/>
       <w:r>
         <w:lastRenderedPageBreak/>
         <w:t>Ziele</w:t>
       </w:r>
+      <w:bookmarkEnd w:id="11"/>
       <w:bookmarkEnd w:id="12"/>
       <w:bookmarkEnd w:id="13"/>
-      <w:bookmarkEnd w:id="14"/>
     </w:p>
     <w:p>
       <w:r>
@@ -4275,249 +4273,273 @@
       <w:pPr>
         <w:pStyle w:val="berschrift1"/>
       </w:pPr>
-      <w:bookmarkStart w:id="15" w:name="_Toc509311209"/>
+      <w:bookmarkStart w:id="14" w:name="_Toc509311209"/>
       <w:r>
         <w:lastRenderedPageBreak/>
         <w:t>Stand der Technik</w:t>
       </w:r>
+      <w:bookmarkEnd w:id="14"/>
+    </w:p>
+    <w:p>
+      <w:r>
+        <w:t xml:space="preserve">Dieses Kapitel beleuchtet die Diagnosetoolkette von Daimler und erläutert deren Funktion. Außerdem wird darauf eingegangen wie die Mitarbeiter mit der Toolkette arbeiten und wie sie diese weiterentwickeln. Alle Beschreibungen der Toolkette beziehen sich auf deren aktuellen Stand (10.03.2018). Es ist wichtig zu verstehen, wie genau mit der Toolkette gearbeitet wird um im Anschluss daran das Konzept der </w:t>
+      </w:r>
+      <w:proofErr w:type="spellStart"/>
+      <w:r>
+        <w:rPr>
+          <w:i/>
+        </w:rPr>
+        <w:t>Continuous</w:t>
+      </w:r>
+      <w:proofErr w:type="spellEnd"/>
+      <w:r>
+        <w:rPr>
+          <w:i/>
+        </w:rPr>
+        <w:t xml:space="preserve"> Integration</w:t>
+      </w:r>
+      <w:r>
+        <w:t xml:space="preserve"> theoretisch auf diese anwenden zu können. In Kapitel </w:t>
+      </w:r>
+      <w:r>
+        <w:t>4</w:t>
+      </w:r>
+      <w:r>
+        <w:t xml:space="preserve"> </w:t>
+      </w:r>
+      <w:r>
+        <w:t>wird</w:t>
+      </w:r>
+      <w:r>
+        <w:t xml:space="preserve"> auf die Vor- und Nachteile der </w:t>
+      </w:r>
+      <w:proofErr w:type="spellStart"/>
+      <w:r>
+        <w:rPr>
+          <w:i/>
+        </w:rPr>
+        <w:t>Continuous</w:t>
+      </w:r>
+      <w:proofErr w:type="spellEnd"/>
+      <w:r>
+        <w:rPr>
+          <w:i/>
+        </w:rPr>
+        <w:t xml:space="preserve"> Integration</w:t>
+      </w:r>
+      <w:r>
+        <w:t xml:space="preserve"> eingegangen. Diese sollten auch hinsichtlich einer möglichen Anwendung der CI auf die Diagnosetoolkette gegeneinander abgewogen werden. Nur wenn nach gründlicher Betrachtung die Vorteile überwiegen, macht es Sinn das Konzept der CI auch </w:t>
+      </w:r>
+      <w:r>
+        <w:t>tatsächlich</w:t>
+      </w:r>
+      <w:r>
+        <w:t xml:space="preserve"> auf die Diagnoseto</w:t>
+      </w:r>
+      <w:r>
+        <w:t>o</w:t>
+      </w:r>
+      <w:r>
+        <w:t>lkette anzuwenden.</w:t>
+      </w:r>
+    </w:p>
+    <w:p>
+      <w:pPr>
+        <w:pStyle w:val="berschrift2"/>
+      </w:pPr>
+      <w:bookmarkStart w:id="15" w:name="_Toc509311210"/>
+      <w:r>
+        <w:t>Wichtige Datenstrukturen und Programme</w:t>
+      </w:r>
       <w:bookmarkEnd w:id="15"/>
     </w:p>
     <w:p>
       <w:r>
-        <w:t xml:space="preserve">Dieses Kapitel beleuchtet die Diagnosetoolkette von Daimler und erläutert deren Funktion. Außerdem wird darauf eingegangen wie die Mitarbeiter mit der Toolkette arbeiten und wie sie diese weiterentwickeln. Alle Beschreibungen der Toolkette beziehen sich auf deren aktuellen Stand (10.03.2018). Es ist wichtig zu verstehen, wie genau mit der Toolkette gearbeitet wird um im Anschluss daran das Konzept der </w:t>
-      </w:r>
-      <w:proofErr w:type="spellStart"/>
-      <w:r>
-        <w:rPr>
-          <w:i/>
-        </w:rPr>
-        <w:t>Continuous</w:t>
-      </w:r>
-      <w:proofErr w:type="spellEnd"/>
-      <w:r>
-        <w:rPr>
-          <w:i/>
-        </w:rPr>
-        <w:t xml:space="preserve"> Integration</w:t>
-      </w:r>
-      <w:r>
-        <w:t xml:space="preserve"> theoretisch auf diese anwenden zu können. In Kapitel 3.1 und 3.2 wurde bereits auf die Vor- und Nachteile der </w:t>
-      </w:r>
-      <w:proofErr w:type="spellStart"/>
-      <w:r>
-        <w:rPr>
-          <w:i/>
-        </w:rPr>
-        <w:t>Continuous</w:t>
-      </w:r>
-      <w:proofErr w:type="spellEnd"/>
-      <w:r>
-        <w:rPr>
-          <w:i/>
-        </w:rPr>
-        <w:t xml:space="preserve"> Integration</w:t>
-      </w:r>
-      <w:r>
-        <w:t xml:space="preserve"> eingegangen. Diese sollten auch hinsichtlich einer möglichen Anwendung der CI auf die Diagnosetoolkette gegeneinander abgewogen werden. Nur wenn nach gründlicher Betrachtung die Vorteile überwiegen, macht es Sinn das Konzept der CI auch praktisch auf die Diagnosetollkette anzuwenden.</w:t>
-      </w:r>
-    </w:p>
-    <w:p>
-      <w:pPr>
-        <w:pStyle w:val="berschrift2"/>
-      </w:pPr>
-      <w:bookmarkStart w:id="16" w:name="_Toc509311210"/>
-      <w:r>
-        <w:t>Wichtige Datenstrukturen und Programme</w:t>
+        <w:t>Innerhalb der Toolkette wird mit verschiedenen</w:t>
+      </w:r>
+      <w:r>
+        <w:t xml:space="preserve"> Programmen und</w:t>
+      </w:r>
+      <w:r>
+        <w:t xml:space="preserve"> Datentypen bzw. Datenstrukturen gearbeitet, auf welche im Folgenden eingegangen wird.</w:t>
+      </w:r>
+      <w:r>
+        <w:t xml:space="preserve"> </w:t>
+      </w:r>
+    </w:p>
+    <w:p>
+      <w:pPr>
+        <w:pStyle w:val="berschrift3"/>
+      </w:pPr>
+      <w:bookmarkStart w:id="16" w:name="_Toc509311211"/>
+      <w:r>
+        <w:t xml:space="preserve">DTS Monaco von </w:t>
+      </w:r>
+      <w:proofErr w:type="spellStart"/>
+      <w:r>
+        <w:t>Softing</w:t>
       </w:r>
       <w:bookmarkEnd w:id="16"/>
-    </w:p>
-    <w:p>
-      <w:r>
-        <w:t>Innerhalb der Toolkette wird mit verschiedenen</w:t>
-      </w:r>
-      <w:r>
-        <w:t xml:space="preserve"> Programmen und</w:t>
-      </w:r>
-      <w:r>
-        <w:t xml:space="preserve"> Datentypen bzw. Datenstrukturen gearbeitet, auf welche im Folgenden eingegangen wird.</w:t>
+      <w:proofErr w:type="spellEnd"/>
+    </w:p>
+    <w:p>
+      <w:r>
+        <w:rPr>
+          <w:i/>
+        </w:rPr>
+        <w:t xml:space="preserve">DTS Monaco </w:t>
+      </w:r>
+      <w:r>
+        <w:t xml:space="preserve">ist eine von der Firma </w:t>
+      </w:r>
+      <w:proofErr w:type="spellStart"/>
+      <w:r>
+        <w:rPr>
+          <w:i/>
+        </w:rPr>
+        <w:t>Softing</w:t>
+      </w:r>
+      <w:proofErr w:type="spellEnd"/>
+      <w:r>
+        <w:t xml:space="preserve"> entwickelte Anwendung, welche zur Produktfamilie DTS (</w:t>
+      </w:r>
+      <w:proofErr w:type="spellStart"/>
+      <w:r>
+        <w:rPr>
+          <w:i/>
+        </w:rPr>
+        <w:t>Diagnostic</w:t>
+      </w:r>
+      <w:proofErr w:type="spellEnd"/>
+      <w:r>
+        <w:rPr>
+          <w:i/>
+        </w:rPr>
+        <w:t xml:space="preserve"> Tool Set</w:t>
+      </w:r>
+      <w:r>
+        <w:t xml:space="preserve">) gehört. Das </w:t>
+      </w:r>
+      <w:r>
+        <w:rPr>
+          <w:i/>
+        </w:rPr>
+        <w:t>Tool</w:t>
+      </w:r>
+      <w:r>
+        <w:t xml:space="preserve"> ermöglicht unter anderem das interaktive Testen von Diagnose- und Steuerungsfunktionen bei der Entwicklung von Fahrzeugsteuergeräten. Außerdem lassen sich komplexe Diagnoseabläufe Ausführen und damit überprüfen. Auf diese We</w:t>
+      </w:r>
+      <w:r>
+        <w:t xml:space="preserve">ise lassen sich mögliche Fehler, welche z.B. durch falsche </w:t>
+      </w:r>
+      <w:proofErr w:type="spellStart"/>
+      <w:r>
+        <w:t>Bedatung</w:t>
+      </w:r>
+      <w:proofErr w:type="spellEnd"/>
+      <w:r>
+        <w:t xml:space="preserve"> der Steuergeräte verursacht werden, </w:t>
+      </w:r>
+      <w:r>
+        <w:t>frühzeitig erkennen und beheben</w:t>
+      </w:r>
+      <w:r>
+        <w:t xml:space="preserve"> (vgl. </w:t>
+      </w:r>
+      <w:proofErr w:type="spellStart"/>
+      <w:r>
+        <w:t>Softing</w:t>
+      </w:r>
+      <w:proofErr w:type="spellEnd"/>
+      <w:r>
+        <w:t>, Seite „DTS 8 Monaco“)</w:t>
+      </w:r>
+      <w:r>
+        <w:t xml:space="preserve">. Außerdem hervorzuheben ist die Möglichkeit, </w:t>
+      </w:r>
+      <w:r>
+        <w:t>diese Daten</w:t>
+      </w:r>
+      <w:r>
+        <w:t xml:space="preserve"> gegen </w:t>
+      </w:r>
+      <w:r>
+        <w:t xml:space="preserve">eine sogenannte </w:t>
+      </w:r>
+      <w:r>
+        <w:rPr>
+          <w:i/>
+        </w:rPr>
+        <w:t>Simulation</w:t>
+      </w:r>
+      <w:r>
+        <w:t xml:space="preserve"> zu testen. Dabei werden die Diagnosedienste, welche von einem Steuergerät ausgeführt werden können, simuliert und getestet. G</w:t>
+      </w:r>
+      <w:r>
+        <w:t xml:space="preserve">enau </w:t>
+      </w:r>
+      <w:r>
+        <w:t>diese Simulationen wurden durch das im praktischen Teil entwickelte Programm automatisiert, worauf in Kapitel 6 ausführlich eingegangen wird.</w:t>
       </w:r>
       <w:r>
         <w:t xml:space="preserve"> </w:t>
       </w:r>
     </w:p>
     <w:p>
+      <w:r>
+        <w:t xml:space="preserve">Die Benutzeroberfläche von </w:t>
+      </w:r>
+      <w:r>
+        <w:rPr>
+          <w:i/>
+        </w:rPr>
+        <w:t>DTS Monaco</w:t>
+      </w:r>
+      <w:r>
+        <w:rPr>
+          <w:i/>
+        </w:rPr>
+        <w:t xml:space="preserve"> </w:t>
+      </w:r>
+      <w:r>
+        <w:t xml:space="preserve">ist sehr komplex und lässt sich nach </w:t>
+      </w:r>
+      <w:r>
+        <w:t>Belieben</w:t>
+      </w:r>
+      <w:r>
+        <w:t xml:space="preserve"> durch den Nutzer umstellen, sodass sie an dessen Bedürfnisse angepasst werden kann. Dazu muss </w:t>
+      </w:r>
+      <w:r>
+        <w:rPr>
+          <w:i/>
+        </w:rPr>
+        <w:t>DTS Monaco</w:t>
+      </w:r>
+      <w:r>
+        <w:t xml:space="preserve"> im Konfigurationsmodus gestartet werden, wodurch sich die verschiedenen zur Verfügung stehenden </w:t>
+      </w:r>
+      <w:r>
+        <w:rPr>
+          <w:i/>
+        </w:rPr>
+        <w:t>Layouts</w:t>
+      </w:r>
+      <w:r>
+        <w:rPr>
+          <w:i/>
+        </w:rPr>
+        <w:t xml:space="preserve"> </w:t>
+      </w:r>
+      <w:r>
+        <w:t>frei platzieren lassen.</w:t>
+      </w:r>
+    </w:p>
+    <w:p>
       <w:pPr>
         <w:pStyle w:val="berschrift3"/>
       </w:pPr>
-      <w:bookmarkStart w:id="17" w:name="_Toc509311211"/>
-      <w:r>
-        <w:t xml:space="preserve">DTS Monaco von </w:t>
-      </w:r>
-      <w:proofErr w:type="spellStart"/>
-      <w:r>
-        <w:t>Softing</w:t>
-      </w:r>
-      <w:bookmarkEnd w:id="17"/>
-      <w:proofErr w:type="spellEnd"/>
-    </w:p>
-    <w:p>
-      <w:r>
-        <w:rPr>
-          <w:i/>
-        </w:rPr>
-        <w:t xml:space="preserve">DTS Monaco </w:t>
-      </w:r>
-      <w:r>
-        <w:t xml:space="preserve">ist eine von der Firma </w:t>
-      </w:r>
-      <w:proofErr w:type="spellStart"/>
-      <w:r>
-        <w:rPr>
-          <w:i/>
-        </w:rPr>
-        <w:t>Softing</w:t>
-      </w:r>
-      <w:proofErr w:type="spellEnd"/>
-      <w:r>
-        <w:t xml:space="preserve"> entwickelte Anwendung, welche zur Produktfamilie DTS (</w:t>
-      </w:r>
-      <w:proofErr w:type="spellStart"/>
-      <w:r>
-        <w:rPr>
-          <w:i/>
-        </w:rPr>
-        <w:t>Diagnostic</w:t>
-      </w:r>
-      <w:proofErr w:type="spellEnd"/>
-      <w:r>
-        <w:rPr>
-          <w:i/>
-        </w:rPr>
-        <w:t xml:space="preserve"> Tool Set</w:t>
-      </w:r>
-      <w:r>
-        <w:t xml:space="preserve">) gehört. Das </w:t>
-      </w:r>
-      <w:r>
-        <w:rPr>
-          <w:i/>
-        </w:rPr>
-        <w:t>Tool</w:t>
-      </w:r>
-      <w:r>
-        <w:t xml:space="preserve"> ermöglicht unter anderem das interaktive Testen von Diagnose- und Steuerungsfunktionen bei der Entwicklung von Fahrzeugsteuergeräten. Außerdem lassen sich komplexe Diagnoseabläufe Ausführen und damit überprüfen. Auf diese We</w:t>
-      </w:r>
-      <w:r>
-        <w:t xml:space="preserve">ise lassen sich mögliche Fehler, welche z.B. durch falsche </w:t>
-      </w:r>
-      <w:proofErr w:type="spellStart"/>
-      <w:r>
-        <w:t>Bedatung</w:t>
-      </w:r>
-      <w:proofErr w:type="spellEnd"/>
-      <w:r>
-        <w:t xml:space="preserve"> der Steuergeräte verursacht werden, </w:t>
-      </w:r>
-      <w:r>
-        <w:t>frühzeitig erkennen und beheben</w:t>
-      </w:r>
-      <w:r>
-        <w:t xml:space="preserve"> (vgl. </w:t>
-      </w:r>
-      <w:proofErr w:type="spellStart"/>
-      <w:r>
-        <w:t>Softing</w:t>
-      </w:r>
-      <w:proofErr w:type="spellEnd"/>
-      <w:r>
-        <w:t>, Seite „DTS 8 Monaco“)</w:t>
-      </w:r>
-      <w:r>
-        <w:t xml:space="preserve">. Außerdem hervorzuheben ist die Möglichkeit, </w:t>
-      </w:r>
-      <w:r>
-        <w:t>diese Daten</w:t>
-      </w:r>
-      <w:r>
-        <w:t xml:space="preserve"> gegen </w:t>
-      </w:r>
-      <w:r>
-        <w:t xml:space="preserve">eine sogenannte </w:t>
-      </w:r>
-      <w:r>
-        <w:rPr>
-          <w:i/>
-        </w:rPr>
-        <w:t>Simulation</w:t>
-      </w:r>
-      <w:r>
-        <w:t xml:space="preserve"> zu testen. Dabei werden die Diagnosedienste, welche von einem Steuergerät ausgeführt werden können, simuliert und getestet. G</w:t>
-      </w:r>
-      <w:r>
-        <w:t xml:space="preserve">enau </w:t>
-      </w:r>
-      <w:r>
-        <w:t>diese Simulationen wurden durch das im praktischen Teil entwickelte Programm automatisiert, worauf in Kapitel 6 ausführlich eingegangen wird.</w:t>
-      </w:r>
-      <w:r>
-        <w:t xml:space="preserve"> </w:t>
-      </w:r>
-    </w:p>
-    <w:p>
-      <w:r>
-        <w:t xml:space="preserve">Die Benutzeroberfläche von </w:t>
-      </w:r>
-      <w:r>
-        <w:rPr>
-          <w:i/>
-        </w:rPr>
-        <w:t>DTS Monaco</w:t>
-      </w:r>
-      <w:r>
-        <w:rPr>
-          <w:i/>
-        </w:rPr>
-        <w:t xml:space="preserve"> </w:t>
-      </w:r>
-      <w:r>
-        <w:t xml:space="preserve">ist sehr komplex und lässt sich nach </w:t>
-      </w:r>
-      <w:r>
-        <w:t>Belieben</w:t>
-      </w:r>
-      <w:r>
-        <w:t xml:space="preserve"> durch den Nutzer umstellen, sodass sie an dessen Bedürfnisse angepasst werden kann. Dazu muss </w:t>
-      </w:r>
-      <w:r>
-        <w:rPr>
-          <w:i/>
-        </w:rPr>
-        <w:t>DTS Monaco</w:t>
-      </w:r>
-      <w:r>
-        <w:t xml:space="preserve"> im Konfigurationsmodus gestartet werden, wodurch sich die verschiedenen zur Verfügung stehenden </w:t>
-      </w:r>
-      <w:r>
-        <w:rPr>
-          <w:i/>
-        </w:rPr>
-        <w:t>Layouts</w:t>
-      </w:r>
-      <w:r>
-        <w:rPr>
-          <w:i/>
-        </w:rPr>
-        <w:t xml:space="preserve"> </w:t>
-      </w:r>
-      <w:r>
-        <w:t>frei platzieren lassen.</w:t>
-      </w:r>
-    </w:p>
-    <w:p>
-      <w:pPr>
-        <w:pStyle w:val="berschrift3"/>
-      </w:pPr>
-      <w:bookmarkStart w:id="18" w:name="_Toc509311212"/>
+      <w:bookmarkStart w:id="17" w:name="_Toc509311212"/>
       <w:proofErr w:type="spellStart"/>
       <w:r>
         <w:lastRenderedPageBreak/>
@@ -4537,376 +4559,376 @@
       <w:r>
         <w:t>y</w:t>
       </w:r>
+      <w:bookmarkEnd w:id="17"/>
+      <w:proofErr w:type="spellEnd"/>
+    </w:p>
+    <w:p>
+      <w:r>
+        <w:t>&lt;TODO&gt;</w:t>
+      </w:r>
+    </w:p>
+    <w:p>
+      <w:pPr>
+        <w:pStyle w:val="berschrift3"/>
+      </w:pPr>
+      <w:bookmarkStart w:id="18" w:name="_Toc509311213"/>
+      <w:proofErr w:type="spellStart"/>
+      <w:r>
+        <w:t>Vector</w:t>
+      </w:r>
+      <w:proofErr w:type="spellEnd"/>
+      <w:r>
+        <w:t xml:space="preserve"> </w:t>
+      </w:r>
+      <w:proofErr w:type="spellStart"/>
+      <w:r>
+        <w:t>CANdelaStudio</w:t>
+      </w:r>
       <w:bookmarkEnd w:id="18"/>
       <w:proofErr w:type="spellEnd"/>
     </w:p>
     <w:p>
       <w:r>
-        <w:t>&lt;TODO&gt;</w:t>
+        <w:t xml:space="preserve">Das von der Firma </w:t>
+      </w:r>
+      <w:proofErr w:type="spellStart"/>
+      <w:r>
+        <w:rPr>
+          <w:i/>
+        </w:rPr>
+        <w:t>Vector</w:t>
+      </w:r>
+      <w:proofErr w:type="spellEnd"/>
+      <w:r>
+        <w:t xml:space="preserve"> entwickelte Softwaretool </w:t>
+      </w:r>
+      <w:proofErr w:type="spellStart"/>
+      <w:r>
+        <w:rPr>
+          <w:i/>
+        </w:rPr>
+        <w:t>CANdelaStudio</w:t>
+      </w:r>
+      <w:proofErr w:type="spellEnd"/>
+      <w:r>
+        <w:t xml:space="preserve"> wird dazu verwendet, Steuergeräte Diagnose-Spezifikationen und Diagnose-Daten zu erstellen und zu bearbeiten. Diese Daten werden im XML-Format gespeichert und stehen dem Anwender später z.B. für Diagnosetests innerhalb anderer Anwendungen, auf welche an dieser Stelle nicht weiter eingegangen wird, zur Verfügung. (vgl. </w:t>
+      </w:r>
+      <w:proofErr w:type="spellStart"/>
+      <w:r>
+        <w:t>Vector</w:t>
+      </w:r>
+      <w:proofErr w:type="spellEnd"/>
+      <w:r>
+        <w:t xml:space="preserve"> </w:t>
+      </w:r>
+      <w:proofErr w:type="spellStart"/>
+      <w:r>
+        <w:t>Informatics</w:t>
+      </w:r>
+      <w:proofErr w:type="spellEnd"/>
+      <w:r>
+        <w:t>, 16.03.2018, Seite 3)</w:t>
+      </w:r>
+    </w:p>
+    <w:p>
+      <w:r>
+        <w:t xml:space="preserve">Mit </w:t>
+      </w:r>
+      <w:proofErr w:type="spellStart"/>
+      <w:r>
+        <w:rPr>
+          <w:i/>
+        </w:rPr>
+        <w:t>CANdelaStudio</w:t>
+      </w:r>
+      <w:proofErr w:type="spellEnd"/>
+      <w:r>
+        <w:t xml:space="preserve"> werden </w:t>
+      </w:r>
+      <w:r>
+        <w:t xml:space="preserve">sogenannte </w:t>
+      </w:r>
+      <w:r>
+        <w:rPr>
+          <w:i/>
+        </w:rPr>
+        <w:t>Templates</w:t>
+      </w:r>
+      <w:r>
+        <w:rPr>
+          <w:i/>
+        </w:rPr>
+        <w:t xml:space="preserve"> </w:t>
+      </w:r>
+      <w:r>
+        <w:t xml:space="preserve">erstellt, welche als Steuergeräte-Schnittstelle dienen. In diesen Templates werden Diagnosedienste festgeschrieben, zu welchen das jeweilige Steuergerät in der Lage sein muss. </w:t>
+      </w:r>
+      <w:r>
+        <w:t>Ein Steuergerät kann beispielsweise nach der Hersteller-ID bzw. dessen Namen angefragt werden, woraufhin es eine Entsprechende Antwort liefern sollte.</w:t>
+      </w:r>
+      <w:r>
+        <w:t xml:space="preserve"> Die Antwort, sowie die Anfrage selbst, sind dem Steuergerät durch dessen </w:t>
+      </w:r>
+      <w:proofErr w:type="spellStart"/>
+      <w:r>
+        <w:t>Bedatung</w:t>
+      </w:r>
+      <w:proofErr w:type="spellEnd"/>
+      <w:r>
+        <w:t xml:space="preserve"> bekannt. Dadurch zeigt sich, dass die </w:t>
+      </w:r>
+      <w:proofErr w:type="spellStart"/>
+      <w:r>
+        <w:t>Bedatung</w:t>
+      </w:r>
+      <w:proofErr w:type="spellEnd"/>
+      <w:r>
+        <w:t xml:space="preserve"> enorm wichtig für die Diagnose an Steuergeräten ist. Wenn sie unvollständig oder fehlerhaft ist, kann eine Kommunikation mit dem Steuergerät</w:t>
+      </w:r>
+      <w:r>
+        <w:t xml:space="preserve"> und damit die Diagnose</w:t>
+      </w:r>
+      <w:r>
+        <w:t xml:space="preserve"> </w:t>
+      </w:r>
+      <w:r>
+        <w:t xml:space="preserve">an selbigem </w:t>
+      </w:r>
+      <w:r>
+        <w:t>im schlimmsten Fall unmöglich werden.</w:t>
       </w:r>
     </w:p>
     <w:p>
       <w:pPr>
         <w:pStyle w:val="berschrift3"/>
       </w:pPr>
-      <w:bookmarkStart w:id="19" w:name="_Toc509311213"/>
-      <w:proofErr w:type="spellStart"/>
-      <w:r>
+      <w:bookmarkStart w:id="19" w:name="_Toc509311214"/>
+      <w:r>
+        <w:t>ODX Dateien</w:t>
+      </w:r>
+      <w:bookmarkEnd w:id="19"/>
+      <w:r>
+        <w:t xml:space="preserve"> </w:t>
+      </w:r>
+    </w:p>
+    <w:p>
+      <w:pPr>
+        <w:rPr>
+          <w:szCs w:val="24"/>
+        </w:rPr>
+      </w:pPr>
+      <w:r>
+        <w:rPr>
+          <w:szCs w:val="24"/>
+        </w:rPr>
+        <w:t xml:space="preserve">ODX ist die Abkürzung für </w:t>
+      </w:r>
+      <w:r>
+        <w:rPr>
+          <w:i/>
+          <w:szCs w:val="24"/>
+        </w:rPr>
+        <w:t xml:space="preserve">Open </w:t>
+      </w:r>
+      <w:proofErr w:type="spellStart"/>
+      <w:r>
+        <w:rPr>
+          <w:i/>
+          <w:szCs w:val="24"/>
+        </w:rPr>
+        <w:t>Diagnostic</w:t>
+      </w:r>
+      <w:proofErr w:type="spellEnd"/>
+      <w:r>
+        <w:rPr>
+          <w:i/>
+          <w:szCs w:val="24"/>
+        </w:rPr>
+        <w:t xml:space="preserve"> Data Exchange</w:t>
+      </w:r>
+      <w:r>
+        <w:rPr>
+          <w:szCs w:val="24"/>
+        </w:rPr>
+        <w:t xml:space="preserve"> und ist ein Dateiformat, das auf der Auszeichnungssprache XML (</w:t>
+      </w:r>
+      <w:r>
+        <w:rPr>
+          <w:i/>
+          <w:szCs w:val="24"/>
+        </w:rPr>
+        <w:t>Extensible Markup Language</w:t>
+      </w:r>
+      <w:r>
+        <w:rPr>
+          <w:szCs w:val="24"/>
+        </w:rPr>
+        <w:t xml:space="preserve">) basiert. In ODX-Dateien werden alle Informationen hierarchisch abgespeichert, welche bei der </w:t>
+      </w:r>
+      <w:proofErr w:type="spellStart"/>
+      <w:r>
+        <w:rPr>
+          <w:szCs w:val="24"/>
+        </w:rPr>
+        <w:t>Bedatung</w:t>
+      </w:r>
+      <w:proofErr w:type="spellEnd"/>
+      <w:r>
+        <w:rPr>
+          <w:szCs w:val="24"/>
+        </w:rPr>
+        <w:t xml:space="preserve"> der einzelnen Steuergeräte</w:t>
+      </w:r>
+      <w:r>
+        <w:rPr>
+          <w:szCs w:val="24"/>
+        </w:rPr>
+        <w:t xml:space="preserve"> relevant sind. Es gibt verschiedene Kategorien von ODX-Daten, welche durch verschiedene Endungen zu erkennen sind. Jede dieser Kategorien ist für eine andere Art von Daten gedacht, wobei hier und im Folgenden stets das ODX-D Format gemeint ist, wenn nicht explizit ein anders vermerkt wird. In diesen ODX-D Dateien werden Diagnosedaten gespeichert. (vgl. </w:t>
+      </w:r>
+      <w:proofErr w:type="spellStart"/>
+      <w:r>
+        <w:rPr>
+          <w:szCs w:val="24"/>
+        </w:rPr>
         <w:t>Vector</w:t>
       </w:r>
       <w:proofErr w:type="spellEnd"/>
       <w:r>
+        <w:rPr>
+          <w:szCs w:val="24"/>
+        </w:rPr>
         <w:t xml:space="preserve"> </w:t>
       </w:r>
       <w:proofErr w:type="spellStart"/>
       <w:r>
-        <w:t>CANdelaStudio</w:t>
-      </w:r>
-      <w:bookmarkEnd w:id="19"/>
-      <w:proofErr w:type="spellEnd"/>
-    </w:p>
-    <w:p>
-      <w:r>
-        <w:t xml:space="preserve">Das von der Firma </w:t>
-      </w:r>
-      <w:proofErr w:type="spellStart"/>
-      <w:r>
-        <w:rPr>
-          <w:i/>
-        </w:rPr>
-        <w:t>Vector</w:t>
-      </w:r>
-      <w:proofErr w:type="spellEnd"/>
-      <w:r>
-        <w:t xml:space="preserve"> entwickelte Softwaretool </w:t>
-      </w:r>
-      <w:proofErr w:type="spellStart"/>
-      <w:r>
-        <w:rPr>
-          <w:i/>
-        </w:rPr>
-        <w:t>CANdelaStudio</w:t>
-      </w:r>
-      <w:proofErr w:type="spellEnd"/>
-      <w:r>
-        <w:t xml:space="preserve"> wird dazu verwendet, Steuergeräte Diagnose-Spezifikationen und Diagnose-Daten zu erstellen und zu bearbeiten. Diese Daten werden im XML-Format gespeichert und stehen dem Anwender später z.B. für Diagnosetests innerhalb anderer Anwendungen, auf welche an dieser Stelle nicht weiter eingegangen wird, zur Verfügung. (vgl. </w:t>
-      </w:r>
-      <w:proofErr w:type="spellStart"/>
-      <w:r>
-        <w:t>Vector</w:t>
-      </w:r>
-      <w:proofErr w:type="spellEnd"/>
-      <w:r>
+        <w:rPr>
+          <w:szCs w:val="24"/>
+        </w:rPr>
+        <w:t>Informatics</w:t>
+      </w:r>
+      <w:proofErr w:type="spellEnd"/>
+      <w:r>
+        <w:rPr>
+          <w:szCs w:val="24"/>
+        </w:rPr>
+        <w:t xml:space="preserve">, Seite „Lösungen für ODX“, </w:t>
+      </w:r>
+      <w:r>
+        <w:rPr>
+          <w:szCs w:val="24"/>
+        </w:rPr>
+        <w:t>07.03.</w:t>
+      </w:r>
+      <w:r>
+        <w:rPr>
+          <w:szCs w:val="24"/>
+        </w:rPr>
+        <w:t>2018)</w:t>
+      </w:r>
+    </w:p>
+    <w:p>
+      <w:pPr>
+        <w:rPr>
+          <w:i/>
+          <w:szCs w:val="24"/>
+        </w:rPr>
+      </w:pPr>
+    </w:p>
+    <w:p>
+      <w:pPr>
+        <w:rPr>
+          <w:szCs w:val="24"/>
+        </w:rPr>
+      </w:pPr>
+      <w:r>
+        <w:rPr>
+          <w:szCs w:val="24"/>
+        </w:rPr>
+        <w:t>Im Verlauf des Projekts spielen ODX Daten eine wichtige Rolle</w:t>
+      </w:r>
+      <w:r>
+        <w:rPr>
+          <w:szCs w:val="24"/>
+        </w:rPr>
+        <w:t xml:space="preserve">. </w:t>
+      </w:r>
+      <w:r>
+        <w:rPr>
+          <w:i/>
+          <w:szCs w:val="24"/>
+        </w:rPr>
+        <w:t>DTS Monaco</w:t>
+      </w:r>
+      <w:r>
+        <w:rPr>
+          <w:i/>
+          <w:szCs w:val="24"/>
+        </w:rPr>
         <w:t xml:space="preserve"> </w:t>
       </w:r>
-      <w:proofErr w:type="spellStart"/>
-      <w:r>
-        <w:t>Informatics</w:t>
-      </w:r>
-      <w:proofErr w:type="spellEnd"/>
-      <w:r>
-        <w:t>, 16.03.2018, Seite 3)</w:t>
-      </w:r>
-    </w:p>
-    <w:p>
-      <w:r>
-        <w:t xml:space="preserve">Mit </w:t>
-      </w:r>
-      <w:proofErr w:type="spellStart"/>
-      <w:r>
-        <w:rPr>
-          <w:i/>
-        </w:rPr>
-        <w:t>CANdelaStudio</w:t>
-      </w:r>
-      <w:proofErr w:type="spellEnd"/>
-      <w:r>
-        <w:t xml:space="preserve"> werden </w:t>
-      </w:r>
-      <w:r>
-        <w:t xml:space="preserve">sogenannte </w:t>
-      </w:r>
-      <w:r>
-        <w:rPr>
-          <w:i/>
-        </w:rPr>
-        <w:t>Templates</w:t>
-      </w:r>
-      <w:r>
-        <w:rPr>
-          <w:i/>
+      <w:r>
+        <w:rPr>
+          <w:szCs w:val="24"/>
+        </w:rPr>
+        <w:t>wird durch das Durchlaufen von Simulationen und das Erstellen von Kurztests auf dessen Funktionsweise</w:t>
+      </w:r>
+      <w:r>
+        <w:rPr>
+          <w:szCs w:val="24"/>
         </w:rPr>
         <w:t xml:space="preserve"> </w:t>
       </w:r>
       <w:r>
-        <w:t xml:space="preserve">erstellt, welche als Steuergeräte-Schnittstelle dienen. In diesen Templates werden Diagnosedienste festgeschrieben, zu welchen das jeweilige Steuergerät in der Lage sein muss. </w:t>
-      </w:r>
-      <w:r>
-        <w:t>Ein Steuergerät kann beispielsweise nach der Hersteller-ID bzw. dessen Namen angefragt werden, woraufhin es eine Entsprechende Antwort liefern sollte.</w:t>
-      </w:r>
-      <w:r>
-        <w:t xml:space="preserve"> Die Antwort, sowie die Anfrage selbst, sind dem Steuergerät durch dessen </w:t>
-      </w:r>
-      <w:proofErr w:type="spellStart"/>
-      <w:r>
+        <w:rPr>
+          <w:szCs w:val="24"/>
+        </w:rPr>
+        <w:t>getestet.</w:t>
+      </w:r>
+      <w:r>
+        <w:rPr>
+          <w:szCs w:val="24"/>
+        </w:rPr>
+        <w:t xml:space="preserve"> Ebenso wird bei diesem Vorgang die </w:t>
+      </w:r>
+      <w:proofErr w:type="spellStart"/>
+      <w:r>
+        <w:rPr>
+          <w:szCs w:val="24"/>
+        </w:rPr>
         <w:t>Bedatung</w:t>
       </w:r>
       <w:proofErr w:type="spellEnd"/>
       <w:r>
-        <w:t xml:space="preserve"> bekannt. Dadurch zeigt sich, dass die </w:t>
-      </w:r>
-      <w:proofErr w:type="spellStart"/>
-      <w:r>
-        <w:t>Bedatung</w:t>
-      </w:r>
-      <w:proofErr w:type="spellEnd"/>
-      <w:r>
-        <w:t xml:space="preserve"> enorm wichtig für die Diagnose an Steuergeräten ist. Wenn sie unvollständig oder fehlerhaft ist, kann eine Kommunikation mit dem Steuergerät</w:t>
-      </w:r>
-      <w:r>
-        <w:t xml:space="preserve"> und damit die Diagnose</w:t>
-      </w:r>
-      <w:r>
-        <w:t xml:space="preserve"> </w:t>
-      </w:r>
-      <w:r>
-        <w:t xml:space="preserve">an selbigem </w:t>
-      </w:r>
-      <w:r>
-        <w:t>im schlimmsten Fall unmöglich werden.</w:t>
+        <w:rPr>
+          <w:szCs w:val="24"/>
+        </w:rPr>
+        <w:t xml:space="preserve"> selbst, also die Informationen der ODX-Dateien geprüft.</w:t>
+      </w:r>
+      <w:r>
+        <w:rPr>
+          <w:szCs w:val="24"/>
+        </w:rPr>
+        <w:t xml:space="preserve"> Um diese Simulationen bzw. die Kurztests durchzuführen, benötigt das </w:t>
+      </w:r>
+      <w:r>
+        <w:rPr>
+          <w:i/>
+          <w:szCs w:val="24"/>
+        </w:rPr>
+        <w:t>Tool</w:t>
+      </w:r>
+      <w:r>
+        <w:rPr>
+          <w:szCs w:val="24"/>
+        </w:rPr>
+        <w:t xml:space="preserve"> verschiedene Daten von den jeweiligen Steuergeräten, mit welchen dies geschehen soll. Ein Teil genau dieser Daten sind in den ODX Dateien der jeweiligen Steuergeräte zu finden.</w:t>
       </w:r>
     </w:p>
     <w:p>
       <w:pPr>
         <w:pStyle w:val="berschrift3"/>
       </w:pPr>
-      <w:bookmarkStart w:id="20" w:name="_Toc509311214"/>
-      <w:r>
-        <w:t>ODX Dateien</w:t>
-      </w:r>
-      <w:bookmarkEnd w:id="20"/>
-      <w:r>
-        <w:t xml:space="preserve"> </w:t>
-      </w:r>
-    </w:p>
-    <w:p>
-      <w:pPr>
-        <w:rPr>
-          <w:szCs w:val="24"/>
-        </w:rPr>
-      </w:pPr>
-      <w:r>
-        <w:rPr>
-          <w:szCs w:val="24"/>
-        </w:rPr>
-        <w:t xml:space="preserve">ODX ist die Abkürzung für </w:t>
-      </w:r>
-      <w:r>
-        <w:rPr>
-          <w:i/>
-          <w:szCs w:val="24"/>
-        </w:rPr>
-        <w:t xml:space="preserve">Open </w:t>
-      </w:r>
-      <w:proofErr w:type="spellStart"/>
-      <w:r>
-        <w:rPr>
-          <w:i/>
-          <w:szCs w:val="24"/>
-        </w:rPr>
-        <w:t>Diagnostic</w:t>
-      </w:r>
-      <w:proofErr w:type="spellEnd"/>
-      <w:r>
-        <w:rPr>
-          <w:i/>
-          <w:szCs w:val="24"/>
-        </w:rPr>
-        <w:t xml:space="preserve"> Data Exchange</w:t>
-      </w:r>
-      <w:r>
-        <w:rPr>
-          <w:szCs w:val="24"/>
-        </w:rPr>
-        <w:t xml:space="preserve"> und ist ein Dateiformat, das auf der Auszeichnungssprache XML (</w:t>
-      </w:r>
-      <w:r>
-        <w:rPr>
-          <w:i/>
-          <w:szCs w:val="24"/>
-        </w:rPr>
-        <w:t>Extensible Markup Language</w:t>
-      </w:r>
-      <w:r>
-        <w:rPr>
-          <w:szCs w:val="24"/>
-        </w:rPr>
-        <w:t xml:space="preserve">) basiert. In ODX-Dateien werden alle Informationen hierarchisch abgespeichert, welche bei der </w:t>
-      </w:r>
-      <w:proofErr w:type="spellStart"/>
-      <w:r>
-        <w:rPr>
-          <w:szCs w:val="24"/>
-        </w:rPr>
-        <w:t>Bedatung</w:t>
-      </w:r>
-      <w:proofErr w:type="spellEnd"/>
-      <w:r>
-        <w:rPr>
-          <w:szCs w:val="24"/>
-        </w:rPr>
-        <w:t xml:space="preserve"> der einzelnen Steuergeräte</w:t>
-      </w:r>
-      <w:r>
-        <w:rPr>
-          <w:szCs w:val="24"/>
-        </w:rPr>
-        <w:t xml:space="preserve"> relevant sind. Es gibt verschiedene Kategorien von ODX-Daten, welche durch verschiedene Endungen zu erkennen sind. Jede dieser Kategorien ist für eine andere Art von Daten gedacht, wobei hier und im Folgenden stets das ODX-D Format gemeint ist, wenn nicht explizit ein anders vermerkt wird. In diesen ODX-D Dateien werden Diagnosedaten gespeichert. (vgl. </w:t>
-      </w:r>
-      <w:proofErr w:type="spellStart"/>
-      <w:r>
-        <w:rPr>
-          <w:szCs w:val="24"/>
-        </w:rPr>
-        <w:t>Vector</w:t>
-      </w:r>
-      <w:proofErr w:type="spellEnd"/>
-      <w:r>
-        <w:rPr>
-          <w:szCs w:val="24"/>
-        </w:rPr>
-        <w:t xml:space="preserve"> </w:t>
-      </w:r>
-      <w:proofErr w:type="spellStart"/>
-      <w:r>
-        <w:rPr>
-          <w:szCs w:val="24"/>
-        </w:rPr>
-        <w:t>Informatics</w:t>
-      </w:r>
-      <w:proofErr w:type="spellEnd"/>
-      <w:r>
-        <w:rPr>
-          <w:szCs w:val="24"/>
-        </w:rPr>
-        <w:t xml:space="preserve">, Seite „Lösungen für ODX“, </w:t>
-      </w:r>
-      <w:r>
-        <w:rPr>
-          <w:szCs w:val="24"/>
-        </w:rPr>
-        <w:t>07.03.</w:t>
-      </w:r>
-      <w:r>
-        <w:rPr>
-          <w:szCs w:val="24"/>
-        </w:rPr>
-        <w:t>2018)</w:t>
-      </w:r>
-    </w:p>
-    <w:p>
-      <w:pPr>
-        <w:rPr>
-          <w:i/>
-          <w:szCs w:val="24"/>
-        </w:rPr>
-      </w:pPr>
-    </w:p>
-    <w:p>
-      <w:pPr>
-        <w:rPr>
-          <w:szCs w:val="24"/>
-        </w:rPr>
-      </w:pPr>
-      <w:r>
-        <w:rPr>
-          <w:szCs w:val="24"/>
-        </w:rPr>
-        <w:t>Im Verlauf des Projekts spielen ODX Daten eine wichtige Rolle</w:t>
-      </w:r>
-      <w:r>
-        <w:rPr>
-          <w:szCs w:val="24"/>
-        </w:rPr>
-        <w:t xml:space="preserve">. </w:t>
-      </w:r>
-      <w:r>
-        <w:rPr>
-          <w:i/>
-          <w:szCs w:val="24"/>
-        </w:rPr>
-        <w:t>DTS Monaco</w:t>
-      </w:r>
-      <w:r>
-        <w:rPr>
-          <w:i/>
-          <w:szCs w:val="24"/>
-        </w:rPr>
-        <w:t xml:space="preserve"> </w:t>
-      </w:r>
-      <w:r>
-        <w:rPr>
-          <w:szCs w:val="24"/>
-        </w:rPr>
-        <w:t>wird durch das Durchlaufen von Simulationen und das Erstellen von Kurztests auf dessen Funktionsweise</w:t>
-      </w:r>
-      <w:r>
-        <w:rPr>
-          <w:szCs w:val="24"/>
-        </w:rPr>
-        <w:t xml:space="preserve"> </w:t>
-      </w:r>
-      <w:r>
-        <w:rPr>
-          <w:szCs w:val="24"/>
-        </w:rPr>
-        <w:t>getestet.</w:t>
-      </w:r>
-      <w:r>
-        <w:rPr>
-          <w:szCs w:val="24"/>
-        </w:rPr>
-        <w:t xml:space="preserve"> Ebenso wird bei diesem Vorgang die </w:t>
-      </w:r>
-      <w:proofErr w:type="spellStart"/>
-      <w:r>
-        <w:rPr>
-          <w:szCs w:val="24"/>
-        </w:rPr>
-        <w:t>Bedatung</w:t>
-      </w:r>
-      <w:proofErr w:type="spellEnd"/>
-      <w:r>
-        <w:rPr>
-          <w:szCs w:val="24"/>
-        </w:rPr>
-        <w:t xml:space="preserve"> selbst, also die Informationen der ODX-Dateien geprüft.</w:t>
-      </w:r>
-      <w:r>
-        <w:rPr>
-          <w:szCs w:val="24"/>
-        </w:rPr>
-        <w:t xml:space="preserve"> Um diese Simulationen bzw. die Kurztests durchzuführen, benötigt das </w:t>
-      </w:r>
-      <w:r>
-        <w:rPr>
-          <w:i/>
-          <w:szCs w:val="24"/>
-        </w:rPr>
-        <w:t>Tool</w:t>
-      </w:r>
-      <w:r>
-        <w:rPr>
-          <w:szCs w:val="24"/>
-        </w:rPr>
-        <w:t xml:space="preserve"> verschiedene Daten von den jeweiligen Steuergeräten, mit welchen dies geschehen soll. Ein Teil genau dieser Daten sind in den ODX Dateien der jeweiligen Steuergeräte zu finden.</w:t>
-      </w:r>
-    </w:p>
-    <w:p>
-      <w:pPr>
-        <w:pStyle w:val="berschrift3"/>
-      </w:pPr>
-      <w:bookmarkStart w:id="21" w:name="_Toc509311215"/>
+      <w:bookmarkStart w:id="20" w:name="_Toc509311215"/>
       <w:r>
         <w:lastRenderedPageBreak/>
         <w:t>SMR</w:t>
@@ -4920,73 +4942,88 @@
       <w:r>
         <w:t xml:space="preserve"> Dateien</w:t>
       </w:r>
+      <w:bookmarkEnd w:id="20"/>
+    </w:p>
+    <w:p>
+      <w:r>
+        <w:t>SMR-D (</w:t>
+      </w:r>
+      <w:proofErr w:type="spellStart"/>
+      <w:r>
+        <w:rPr>
+          <w:i/>
+        </w:rPr>
+        <w:t>Softing</w:t>
+      </w:r>
+      <w:proofErr w:type="spellEnd"/>
+      <w:r>
+        <w:rPr>
+          <w:i/>
+        </w:rPr>
+        <w:t xml:space="preserve"> Modular </w:t>
+      </w:r>
+      <w:proofErr w:type="spellStart"/>
+      <w:r>
+        <w:rPr>
+          <w:i/>
+        </w:rPr>
+        <w:t>Runtime</w:t>
+      </w:r>
+      <w:proofErr w:type="spellEnd"/>
+      <w:r>
+        <w:rPr>
+          <w:i/>
+        </w:rPr>
+        <w:t xml:space="preserve"> - </w:t>
+      </w:r>
+      <w:proofErr w:type="spellStart"/>
+      <w:r>
+        <w:rPr>
+          <w:i/>
+        </w:rPr>
+        <w:t>Diagnostic</w:t>
+      </w:r>
+      <w:proofErr w:type="spellEnd"/>
+      <w:r>
+        <w:t xml:space="preserve">) ist ein proprietäres Dateiformat, welches im Grunde genommen genau </w:t>
+      </w:r>
+      <w:r>
+        <w:t>dieselben</w:t>
+      </w:r>
+      <w:r>
+        <w:t xml:space="preserve"> Informationen enthält, wie die jeweils zugehörige ODX-Datei. Anders als diese ist die SMR-D-Datei allerdings nicht im XML Format aufgebaut, sondern wird komplett verschlüsselt. Wird sie also beispielsweise in einem Textprogramm geöffnet, so sind die Informationen nicht lesbar. Das ist deshalb beabsichtigt, weil Fremdfirmen, welche diese SMR-D-Dateien bei der Entwicklung für die Daimler AG benutzen müssen, die darin enthaltenen Daten nicht lesen dürfen. Diese Daten sind äußerst empfindlich und nur für interne Mitarbeiter bestimmt. Die SMR-D-Dateien sind deutlich kleiner als ihre zugehörigen ODX-Dateien und dadurch auch viel schneller </w:t>
+      </w:r>
+      <w:proofErr w:type="spellStart"/>
+      <w:r>
+        <w:t>verarbeitbar</w:t>
+      </w:r>
+      <w:proofErr w:type="spellEnd"/>
+      <w:r>
+        <w:t xml:space="preserve">. </w:t>
+      </w:r>
+    </w:p>
+    <w:p>
+      <w:pPr>
+        <w:pStyle w:val="berschrift3"/>
+      </w:pPr>
+      <w:bookmarkStart w:id="21" w:name="_Toc509311216"/>
+      <w:r>
+        <w:t>PDX Dateien</w:t>
+      </w:r>
       <w:bookmarkEnd w:id="21"/>
     </w:p>
     <w:p>
       <w:r>
-        <w:t>SMR-D (</w:t>
-      </w:r>
-      <w:proofErr w:type="spellStart"/>
-      <w:r>
-        <w:rPr>
-          <w:i/>
-        </w:rPr>
-        <w:t>Softing</w:t>
-      </w:r>
-      <w:proofErr w:type="spellEnd"/>
-      <w:r>
-        <w:rPr>
-          <w:i/>
-        </w:rPr>
-        <w:t xml:space="preserve"> Modular </w:t>
-      </w:r>
-      <w:proofErr w:type="spellStart"/>
-      <w:r>
-        <w:rPr>
-          <w:i/>
-        </w:rPr>
-        <w:t>Runtime</w:t>
-      </w:r>
-      <w:proofErr w:type="spellEnd"/>
-      <w:r>
-        <w:rPr>
-          <w:i/>
-        </w:rPr>
-        <w:t xml:space="preserve"> - </w:t>
-      </w:r>
-      <w:proofErr w:type="spellStart"/>
-      <w:r>
-        <w:rPr>
-          <w:i/>
-        </w:rPr>
-        <w:t>Diagnostic</w:t>
-      </w:r>
-      <w:proofErr w:type="spellEnd"/>
-      <w:r>
-        <w:t xml:space="preserve">) ist ein proprietäres Dateiformat, welches im Grunde genommen genau </w:t>
-      </w:r>
-      <w:r>
-        <w:t>dieselben</w:t>
-      </w:r>
-      <w:r>
-        <w:t xml:space="preserve"> Informationen enthält, wie die jeweils zugehörige ODX-Datei. Anders als diese ist die SMR-D-Datei allerdings nicht im XML Format aufgebaut, sondern wird komplett verschlüsselt. Wird sie also beispielsweise in einem Textprogramm geöffnet, so sind die Informationen nicht lesbar. Das ist deshalb beabsichtigt, weil Fremdfirmen, welche diese SMR-D-Dateien bei der Entwicklung für die Daimler AG benutzen müssen, die darin enthaltenen Daten nicht lesen dürfen. Diese Daten sind äußerst empfindlich und nur für interne Mitarbeiter bestimmt. Die SMR-D-Dateien sind deutlich kleiner als ihre zugehörigen ODX-Dateien und dadurch auch viel schneller </w:t>
-      </w:r>
-      <w:proofErr w:type="spellStart"/>
-      <w:r>
-        <w:t>verarbeitbar</w:t>
-      </w:r>
-      <w:proofErr w:type="spellEnd"/>
-      <w:r>
-        <w:t xml:space="preserve">. </w:t>
+        <w:t>&lt;TODO&gt;</w:t>
       </w:r>
     </w:p>
     <w:p>
       <w:pPr>
         <w:pStyle w:val="berschrift3"/>
       </w:pPr>
-      <w:bookmarkStart w:id="22" w:name="_Toc509311216"/>
-      <w:r>
-        <w:t>PDX Dateien</w:t>
+      <w:bookmarkStart w:id="22" w:name="_Toc509311217"/>
+      <w:r>
+        <w:t>CDD Dateien</w:t>
       </w:r>
       <w:bookmarkEnd w:id="22"/>
     </w:p>
@@ -4995,125 +5032,403 @@
         <w:t>&lt;TODO&gt;</w:t>
       </w:r>
     </w:p>
+    <w:p/>
+    <w:p>
+      <w:pPr>
+        <w:pStyle w:val="berschrift2"/>
+      </w:pPr>
+      <w:bookmarkStart w:id="23" w:name="_Toc509311218"/>
+      <w:r>
+        <w:t>Der Ablauf der Diagnosetoolkette</w:t>
+      </w:r>
+      <w:bookmarkEnd w:id="23"/>
+    </w:p>
     <w:p>
       <w:pPr>
         <w:pStyle w:val="berschrift3"/>
       </w:pPr>
-      <w:bookmarkStart w:id="23" w:name="_Toc509311217"/>
-      <w:r>
-        <w:t>CDD Dateien</w:t>
-      </w:r>
-      <w:bookmarkEnd w:id="23"/>
-    </w:p>
-    <w:p>
-      <w:r>
-        <w:t>&lt;TODO&gt;</w:t>
-      </w:r>
-    </w:p>
-    <w:p/>
+      <w:bookmarkStart w:id="24" w:name="_Toc509311219"/>
+      <w:r>
+        <w:t>Das Erstellen eines Steuergeräte-Diagnose-Templates</w:t>
+      </w:r>
+      <w:bookmarkEnd w:id="24"/>
+    </w:p>
+    <w:p>
+      <w:r>
+        <w:t>Der Erste Schritt der Diagnosetoolkette besteht darin, ein</w:t>
+      </w:r>
+      <w:r>
+        <w:t xml:space="preserve"> sogenanntes</w:t>
+      </w:r>
+      <w:r>
+        <w:t xml:space="preserve"> </w:t>
+      </w:r>
+      <w:r>
+        <w:rPr>
+          <w:i/>
+        </w:rPr>
+        <w:t>Template</w:t>
+      </w:r>
+      <w:r>
+        <w:rPr>
+          <w:i/>
+        </w:rPr>
+        <w:t xml:space="preserve"> </w:t>
+      </w:r>
+      <w:r>
+        <w:t>zu erstelle</w:t>
+      </w:r>
+      <w:r>
+        <w:t xml:space="preserve">n, welches als </w:t>
+      </w:r>
+      <w:proofErr w:type="spellStart"/>
+      <w:r>
+        <w:t>Basis</w:t>
+      </w:r>
+      <w:r>
+        <w:t>b</w:t>
+      </w:r>
+      <w:r>
+        <w:t>edatung</w:t>
+      </w:r>
+      <w:proofErr w:type="spellEnd"/>
+      <w:r>
+        <w:t xml:space="preserve"> für alle Steuergeräte dient. In diesem </w:t>
+      </w:r>
+      <w:r>
+        <w:rPr>
+          <w:i/>
+        </w:rPr>
+        <w:t>Template</w:t>
+      </w:r>
+      <w:r>
+        <w:t xml:space="preserve"> werden Diagnosedienste eingetragen, zu denen jedes Steuergerät in der Lage ist, weshalb es generell für </w:t>
+      </w:r>
+      <w:r>
+        <w:t>alle</w:t>
+      </w:r>
+      <w:r>
+        <w:rPr>
+          <w:i/>
+        </w:rPr>
+        <w:t xml:space="preserve"> </w:t>
+      </w:r>
+      <w:r>
+        <w:t>Fahrzeugs</w:t>
+      </w:r>
+      <w:r>
+        <w:t xml:space="preserve">teuergeräte benutzt </w:t>
+      </w:r>
+      <w:r>
+        <w:t>werden kann</w:t>
+      </w:r>
+      <w:r>
+        <w:t xml:space="preserve">. Das Erstellen dieses </w:t>
+      </w:r>
+      <w:r>
+        <w:rPr>
+          <w:i/>
+        </w:rPr>
+        <w:t>Templates</w:t>
+      </w:r>
+      <w:r>
+        <w:rPr>
+          <w:i/>
+        </w:rPr>
+        <w:t xml:space="preserve"> </w:t>
+      </w:r>
+      <w:r>
+        <w:t xml:space="preserve">geschieht mithilfe des </w:t>
+      </w:r>
+      <w:r>
+        <w:rPr>
+          <w:i/>
+        </w:rPr>
+        <w:t>Tools</w:t>
+      </w:r>
+      <w:r>
+        <w:t xml:space="preserve"> </w:t>
+      </w:r>
+      <w:proofErr w:type="spellStart"/>
+      <w:r>
+        <w:rPr>
+          <w:i/>
+        </w:rPr>
+        <w:t>CANdelaStudio</w:t>
+      </w:r>
+      <w:proofErr w:type="spellEnd"/>
+      <w:r>
+        <w:t xml:space="preserve"> (siehe Kapitel 3</w:t>
+      </w:r>
+      <w:r>
+        <w:t xml:space="preserve">.1.3), wobei die </w:t>
+      </w:r>
+      <w:r>
+        <w:t>Diagnosedienste</w:t>
+      </w:r>
+      <w:r>
+        <w:t xml:space="preserve"> der Steuergeräte</w:t>
+      </w:r>
+      <w:r>
+        <w:t xml:space="preserve">, welche in das </w:t>
+      </w:r>
+      <w:r>
+        <w:rPr>
+          <w:i/>
+        </w:rPr>
+        <w:t>Template</w:t>
+      </w:r>
+      <w:r>
+        <w:rPr>
+          <w:i/>
+        </w:rPr>
+        <w:t xml:space="preserve"> </w:t>
+      </w:r>
+      <w:r>
+        <w:t>eingetragen werden,</w:t>
+      </w:r>
+      <w:r>
+        <w:t xml:space="preserve"> im XML Format abgespeichert werden. Die </w:t>
+      </w:r>
+      <w:r>
+        <w:rPr>
+          <w:i/>
+        </w:rPr>
+        <w:t>Templates</w:t>
+      </w:r>
+      <w:r>
+        <w:t xml:space="preserve"> werden vor ihrem Einsatz natürlich getestet, was zum jetzigen Zeitpunkt nicht vollautomatisiert geschieht.  Diese Tests werden beispiel</w:t>
+      </w:r>
+      <w:r>
+        <w:t>sweise mithilfe des in Kapitel 3</w:t>
+      </w:r>
+      <w:r>
+        <w:t xml:space="preserve">.1.2 beschriebenen Tools </w:t>
+      </w:r>
+      <w:proofErr w:type="spellStart"/>
+      <w:r>
+        <w:rPr>
+          <w:i/>
+        </w:rPr>
+        <w:t>Iviy</w:t>
+      </w:r>
+      <w:proofErr w:type="spellEnd"/>
+      <w:r>
+        <w:t xml:space="preserve"> durchgeführt</w:t>
+      </w:r>
+      <w:r>
+        <w:t>, wobei aber nur der reine Aufbau des Templates, nicht aber dessen Daten geprüft werden</w:t>
+      </w:r>
+      <w:r>
+        <w:t xml:space="preserve">. Eine weitere Möglichkeit stellt an das Testen des </w:t>
+      </w:r>
+      <w:r>
+        <w:rPr>
+          <w:i/>
+        </w:rPr>
+        <w:t>Templates</w:t>
+      </w:r>
+      <w:r>
+        <w:t xml:space="preserve"> gegen eine </w:t>
+      </w:r>
+      <w:r>
+        <w:rPr>
+          <w:i/>
+        </w:rPr>
+        <w:t>Simulation innerhalb von DTS Monaco</w:t>
+      </w:r>
+      <w:r>
+        <w:t xml:space="preserve"> dar, was bisher ebenso manuell durchgeführt wird.</w:t>
+      </w:r>
+      <w:r>
+        <w:t xml:space="preserve"> Der Vorteil dieser Art des Testens besteht darin, dass dafür Simulationen mithilfe von DTS Monaco durchgeführt werden, welche auch tatsächlich die Daten der Steuergeräte testen. Wie genau diese Si</w:t>
+      </w:r>
+      <w:r>
+        <w:lastRenderedPageBreak/>
+        <w:t>mulationen ablaufen und welche Dateien bzw. Informationen dazu benötigt werden, wird in Kapitel 6.2 ausführlich erläutert.</w:t>
+      </w:r>
+      <w:r>
+        <w:t xml:space="preserve"> Abgespeichert wird das Template</w:t>
+      </w:r>
+      <w:r>
+        <w:t xml:space="preserve"> nach dessen Fertigstellung</w:t>
+      </w:r>
+      <w:r>
+        <w:t xml:space="preserve"> im CDD Format von </w:t>
+      </w:r>
+      <w:proofErr w:type="spellStart"/>
+      <w:r>
+        <w:rPr>
+          <w:i/>
+        </w:rPr>
+        <w:t>CANdelaStudio</w:t>
+      </w:r>
+      <w:proofErr w:type="spellEnd"/>
+      <w:r>
+        <w:t>, auf das in Kapitel 3</w:t>
+      </w:r>
+      <w:r>
+        <w:t>.1.7 kurz eingegangen wurde.</w:t>
+      </w:r>
+    </w:p>
     <w:p>
       <w:pPr>
         <w:pStyle w:val="berschrift2"/>
       </w:pPr>
-      <w:bookmarkStart w:id="24" w:name="_Toc509311218"/>
-      <w:r>
-        <w:t>Der Ablauf der Diagnosetoolkette</w:t>
-      </w:r>
-      <w:bookmarkEnd w:id="24"/>
+      <w:bookmarkStart w:id="25" w:name="_Toc509311220"/>
+      <w:r>
+        <w:t>Spezifizieren des Templates</w:t>
+      </w:r>
+      <w:bookmarkEnd w:id="25"/>
+    </w:p>
+    <w:p>
+      <w:r>
+        <w:t xml:space="preserve">Da das Template wie beschrieben die Basis für die </w:t>
+      </w:r>
+      <w:proofErr w:type="spellStart"/>
+      <w:r>
+        <w:t>Bedatung</w:t>
+      </w:r>
+      <w:proofErr w:type="spellEnd"/>
+      <w:r>
+        <w:t xml:space="preserve"> der Steuergeräte bildet, enthält es keine Daten zu Steuergeräte-spezifischen Diagnosediensten. Diese müssen für jedes Steuergerät separat festgelegt werden. Dieser Schritt wird von Mitarbeitern („</w:t>
+      </w:r>
+      <w:proofErr w:type="spellStart"/>
+      <w:r>
+        <w:t>Bedatern</w:t>
+      </w:r>
+      <w:proofErr w:type="spellEnd"/>
+      <w:r>
+        <w:t xml:space="preserve">“) erledigt, welche das aktuelle </w:t>
+      </w:r>
+      <w:r>
+        <w:rPr>
+          <w:i/>
+        </w:rPr>
+        <w:t>Template</w:t>
+      </w:r>
+      <w:r>
+        <w:t xml:space="preserve"> um d</w:t>
+      </w:r>
+      <w:r>
+        <w:t>ie jeweiligen ECU-spezifischen Diagnosed</w:t>
+      </w:r>
+      <w:r>
+        <w:t xml:space="preserve">ienste erweitern. Ebenso wie das Template selbst müssen auch </w:t>
+      </w:r>
+      <w:r>
+        <w:t xml:space="preserve">diese </w:t>
+      </w:r>
+      <w:r>
+        <w:t>spezifizierten</w:t>
+      </w:r>
+      <w:r>
+        <w:t xml:space="preserve"> CDD Dateien gründlich geprüft werden, weil sie als Diagnoseschnittstelle zu den Steuergeräten absolut Fehlerfrei sein müssen. Genau wie beim </w:t>
+      </w:r>
+      <w:r>
+        <w:rPr>
+          <w:i/>
+        </w:rPr>
+        <w:t>Template</w:t>
+      </w:r>
+      <w:r>
+        <w:t xml:space="preserve"> werden diese Dateien mithilfe von z.B. </w:t>
+      </w:r>
+      <w:proofErr w:type="spellStart"/>
+      <w:r>
+        <w:rPr>
+          <w:i/>
+        </w:rPr>
+        <w:t>Iv</w:t>
+      </w:r>
+      <w:r>
+        <w:rPr>
+          <w:i/>
+        </w:rPr>
+        <w:t>i</w:t>
+      </w:r>
+      <w:r>
+        <w:rPr>
+          <w:i/>
+        </w:rPr>
+        <w:t>y</w:t>
+      </w:r>
+      <w:proofErr w:type="spellEnd"/>
+      <w:r>
+        <w:t xml:space="preserve"> oder </w:t>
+      </w:r>
+      <w:r>
+        <w:rPr>
+          <w:i/>
+        </w:rPr>
+        <w:t>DTS Monaco</w:t>
+      </w:r>
+      <w:r>
+        <w:t xml:space="preserve"> geprüft. Es wird nicht nur sichergestellt, dass der Aufbau der Datenstruktur valide ist, sondern auch ob die </w:t>
+      </w:r>
+      <w:proofErr w:type="spellStart"/>
+      <w:r>
+        <w:t>Bedatung</w:t>
+      </w:r>
+      <w:proofErr w:type="spellEnd"/>
+      <w:r>
+        <w:t xml:space="preserve"> der einzelnen Diagnosedienste korrekt und vollständig ist. </w:t>
+      </w:r>
+      <w:r>
+        <w:t xml:space="preserve">Die Dateien werden zum jetzigen Zeitpunkt manuell mit den beschriebenen </w:t>
+      </w:r>
+      <w:r>
+        <w:rPr>
+          <w:i/>
+        </w:rPr>
+        <w:t>Tools</w:t>
+      </w:r>
+      <w:r>
+        <w:rPr>
+          <w:i/>
+        </w:rPr>
+        <w:t xml:space="preserve"> </w:t>
+      </w:r>
+      <w:r>
+        <w:t xml:space="preserve">überprüft. Das nimmt zum einen sehr viel Zeit in Anspruch und zum anderen können sich bei der Durchführung der Tests auch </w:t>
+      </w:r>
+      <w:proofErr w:type="gramStart"/>
+      <w:r>
+        <w:t>leichter</w:t>
+      </w:r>
+      <w:proofErr w:type="gramEnd"/>
+      <w:r>
+        <w:t xml:space="preserve"> Fehler einschleichen. </w:t>
+      </w:r>
     </w:p>
     <w:p>
       <w:pPr>
         <w:pStyle w:val="berschrift3"/>
       </w:pPr>
-      <w:bookmarkStart w:id="25" w:name="_Toc509311219"/>
-      <w:r>
-        <w:t>Das Erstellen eines Steuergeräte-Diagnose-Templates</w:t>
-      </w:r>
-      <w:bookmarkEnd w:id="25"/>
-    </w:p>
-    <w:p>
-      <w:r>
-        <w:t xml:space="preserve">Der Erste Schritt der Diagnosetoolkette besteht darin, ein </w:t>
-      </w:r>
-      <w:r>
-        <w:rPr>
-          <w:i/>
-        </w:rPr>
-        <w:t>Template</w:t>
-      </w:r>
-      <w:r>
-        <w:rPr>
-          <w:i/>
-        </w:rPr>
-        <w:t xml:space="preserve"> </w:t>
-      </w:r>
-      <w:r>
-        <w:t>zu erstelle</w:t>
-      </w:r>
-      <w:r>
-        <w:t xml:space="preserve">n, welches als </w:t>
-      </w:r>
-      <w:proofErr w:type="spellStart"/>
-      <w:r>
-        <w:t>Basis</w:t>
-      </w:r>
-      <w:r>
-        <w:t>b</w:t>
-      </w:r>
-      <w:r>
-        <w:t>edatung</w:t>
-      </w:r>
-      <w:proofErr w:type="spellEnd"/>
-      <w:r>
-        <w:t xml:space="preserve"> für alle Steuergeräte dient. In diesem </w:t>
-      </w:r>
-      <w:r>
-        <w:rPr>
-          <w:i/>
-        </w:rPr>
-        <w:t>Template</w:t>
-      </w:r>
-      <w:r>
-        <w:t xml:space="preserve"> werden Diagnosedienste eingetragen, zu denen jedes Steuergerät in der Lage ist, weshalb es generell für </w:t>
-      </w:r>
-      <w:r>
-        <w:rPr>
-          <w:i/>
-        </w:rPr>
-        <w:t>alle</w:t>
-      </w:r>
-      <w:r>
-        <w:rPr>
-          <w:i/>
-        </w:rPr>
-        <w:t xml:space="preserve"> </w:t>
-      </w:r>
-      <w:r>
-        <w:t xml:space="preserve">dieser Steuergeräte benutzt wird. Das Erstellen dieses </w:t>
-      </w:r>
-      <w:r>
-        <w:rPr>
-          <w:i/>
-        </w:rPr>
-        <w:t>Templates</w:t>
-      </w:r>
-      <w:r>
-        <w:rPr>
-          <w:i/>
-        </w:rPr>
-        <w:t xml:space="preserve"> </w:t>
-      </w:r>
-      <w:r>
-        <w:t xml:space="preserve">geschieht mithilfe des </w:t>
-      </w:r>
-      <w:r>
-        <w:rPr>
-          <w:i/>
-        </w:rPr>
-        <w:t>Tools</w:t>
-      </w:r>
-      <w:r>
-        <w:t xml:space="preserve"> </w:t>
+      <w:bookmarkStart w:id="26" w:name="_Toc509311221"/>
+      <w:r>
+        <w:t>Exportieren einer PDX Datei aus einer spezifizierten CDD</w:t>
+      </w:r>
+      <w:bookmarkEnd w:id="26"/>
+    </w:p>
+    <w:p>
+      <w:r>
+        <w:t>Die im vorangegangenen Schritt erstellte CDD-Datei, in der wie erwähnt sämtliche Diagnosedienste des jeweiligen Steuergerätes eingetragen wurden, muss im nächsten Schritt in</w:t>
+      </w:r>
+      <w:r>
+        <w:t xml:space="preserve"> eine PDX Datei (siehe Kapitel 3</w:t>
+      </w:r>
+      <w:r>
+        <w:t xml:space="preserve">.1.6) umgewandelt werden. Bevor das geschieht, wird die CDD meist ein letztes Mal </w:t>
+      </w:r>
+      <w:r>
+        <w:t xml:space="preserve">überprüft </w:t>
+      </w:r>
+      <w:r>
+        <w:t>und anschließend mit</w:t>
+      </w:r>
+      <w:r>
+        <w:t xml:space="preserve">hilfe von </w:t>
       </w:r>
       <w:proofErr w:type="spellStart"/>
       <w:r>
@@ -5124,254 +5439,58 @@
       </w:r>
       <w:proofErr w:type="spellEnd"/>
       <w:r>
-        <w:t xml:space="preserve"> (siehe Kapitel 3</w:t>
-      </w:r>
-      <w:r>
-        <w:t xml:space="preserve">.1.3), wobei die Standartdienste der Steuergeräte im XML Format abgespeichert werden. Die </w:t>
-      </w:r>
-      <w:r>
-        <w:rPr>
-          <w:i/>
-        </w:rPr>
-        <w:t>Templates</w:t>
-      </w:r>
-      <w:r>
-        <w:t xml:space="preserve"> werden vor ihrem Einsatz natürlich getestet, was zum jetzigen Zeitpunkt nicht vollautomatisiert geschieht.  Diese Tests werden beispiel</w:t>
-      </w:r>
-      <w:r>
-        <w:t>sweise mithilfe des in Kapitel 3</w:t>
-      </w:r>
-      <w:r>
-        <w:t xml:space="preserve">.1.2 beschriebenen Tools </w:t>
-      </w:r>
-      <w:proofErr w:type="spellStart"/>
-      <w:r>
-        <w:rPr>
-          <w:i/>
-        </w:rPr>
-        <w:t>Iviy</w:t>
-      </w:r>
-      <w:proofErr w:type="spellEnd"/>
-      <w:r>
-        <w:t xml:space="preserve"> durchgeführt. Eine weitere Möglichkeit stellt an das Testen des </w:t>
-      </w:r>
-      <w:r>
-        <w:rPr>
-          <w:i/>
-        </w:rPr>
-        <w:t>Templates</w:t>
-      </w:r>
-      <w:r>
-        <w:t xml:space="preserve"> gegen eine </w:t>
-      </w:r>
-      <w:r>
-        <w:rPr>
-          <w:i/>
-        </w:rPr>
-        <w:t>Simulation innerhalb von DTS Monaco</w:t>
-      </w:r>
-      <w:r>
-        <w:t xml:space="preserve"> dar, was bisher ebenso manuell durchgeführt wird. Abgespeichert wird das Template im CDD Format von </w:t>
-      </w:r>
-      <w:proofErr w:type="spellStart"/>
-      <w:r>
-        <w:rPr>
-          <w:i/>
-        </w:rPr>
-        <w:t>CANdelaStudio</w:t>
-      </w:r>
-      <w:proofErr w:type="spellEnd"/>
-      <w:r>
-        <w:t>, auf das in Kapitel 3</w:t>
-      </w:r>
-      <w:r>
-        <w:t>.1.7 kurz eingegangen wurde.</w:t>
-      </w:r>
-    </w:p>
-    <w:p>
-      <w:pPr>
-        <w:pStyle w:val="berschrift2"/>
-      </w:pPr>
-      <w:bookmarkStart w:id="26" w:name="_Toc509311220"/>
-      <w:r>
-        <w:lastRenderedPageBreak/>
-        <w:t>Spezifizieren des Templates</w:t>
-      </w:r>
-      <w:bookmarkEnd w:id="26"/>
-    </w:p>
-    <w:p>
-      <w:r>
-        <w:t xml:space="preserve">Da das Template wie beschrieben die Basis für die </w:t>
-      </w:r>
-      <w:proofErr w:type="spellStart"/>
-      <w:r>
-        <w:t>Bedatung</w:t>
-      </w:r>
-      <w:proofErr w:type="spellEnd"/>
-      <w:r>
-        <w:t xml:space="preserve"> der Steuergeräte bildet, enthält es keine Daten zu Steuergeräte-spezifischen Diagnosediensten. Diese müssen für jedes Steuergerät separat festgelegt werden. Dieser Schritt wird von Mitarbeitern („</w:t>
-      </w:r>
-      <w:proofErr w:type="spellStart"/>
-      <w:r>
-        <w:t>Bedatern</w:t>
-      </w:r>
-      <w:proofErr w:type="spellEnd"/>
-      <w:r>
-        <w:t xml:space="preserve">“) erledigt, welche das aktuelle </w:t>
-      </w:r>
-      <w:r>
-        <w:rPr>
-          <w:i/>
-        </w:rPr>
-        <w:t>Template</w:t>
-      </w:r>
-      <w:r>
-        <w:t xml:space="preserve"> um die jeweiligen ECU-spezifischen Dienste erweitern. Ebenso wie das Template selbst müssen auch </w:t>
-      </w:r>
-      <w:r>
-        <w:t>spezifizierten</w:t>
-      </w:r>
-      <w:r>
-        <w:t xml:space="preserve"> CDD Dateien gründlich geprüft werden, weil sie als Diagnoseschnittstelle zu den Steuergeräten absolut Fehlerfrei sein müssen. Genau wie beim </w:t>
-      </w:r>
-      <w:r>
-        <w:rPr>
-          <w:i/>
-        </w:rPr>
-        <w:t>Template</w:t>
-      </w:r>
-      <w:r>
-        <w:t xml:space="preserve"> werden diese Dateien mithilfe von z.B. </w:t>
-      </w:r>
-      <w:proofErr w:type="spellStart"/>
-      <w:r>
-        <w:rPr>
-          <w:i/>
-        </w:rPr>
-        <w:t>Iv</w:t>
-      </w:r>
-      <w:r>
-        <w:rPr>
-          <w:i/>
-        </w:rPr>
-        <w:t>i</w:t>
-      </w:r>
-      <w:r>
-        <w:rPr>
-          <w:i/>
-        </w:rPr>
-        <w:t>y</w:t>
-      </w:r>
-      <w:proofErr w:type="spellEnd"/>
-      <w:r>
-        <w:t xml:space="preserve"> oder </w:t>
-      </w:r>
-      <w:r>
-        <w:rPr>
-          <w:i/>
-        </w:rPr>
-        <w:t>DTS Monaco</w:t>
-      </w:r>
-      <w:r>
-        <w:t xml:space="preserve"> geprüft. Es wird nicht nur sichergestellt, dass der Aufbau der Datenstruktur valide ist, sondern auch ob die </w:t>
-      </w:r>
-      <w:proofErr w:type="spellStart"/>
-      <w:r>
-        <w:t>Bedatung</w:t>
-      </w:r>
-      <w:proofErr w:type="spellEnd"/>
-      <w:r>
-        <w:t xml:space="preserve"> der einzelnen Diagnosedienste korrekt und vollständig ist. </w:t>
+        <w:t xml:space="preserve"> als PDX</w:t>
+      </w:r>
+      <w:r>
+        <w:t>-Datei</w:t>
+      </w:r>
+      <w:r>
+        <w:t xml:space="preserve"> exportiert.</w:t>
       </w:r>
     </w:p>
     <w:p>
       <w:pPr>
         <w:pStyle w:val="berschrift3"/>
       </w:pPr>
-      <w:bookmarkStart w:id="27" w:name="_Toc509311221"/>
-      <w:r>
-        <w:t>Exportieren einer PDX Datei aus einer spezifizierten CDD</w:t>
+      <w:bookmarkStart w:id="27" w:name="_Toc509311222"/>
+      <w:r>
+        <w:t>Hochladen der CDD und der PDX in das Diagnoseportal</w:t>
       </w:r>
       <w:bookmarkEnd w:id="27"/>
     </w:p>
     <w:p>
       <w:r>
-        <w:t>Die im vorangegangenen Schritt erstellte CDD-Datei, in der wie erwähnt sämtliche Diagnosedienste des jeweiligen Steuergerätes eingetragen wurden, muss im nächsten Schritt in</w:t>
-      </w:r>
-      <w:r>
-        <w:t xml:space="preserve"> eine PDX Datei (siehe Kapitel 3</w:t>
-      </w:r>
-      <w:r>
-        <w:t xml:space="preserve">.1.6) umgewandelt werden. Bevor das geschieht, wird die CDD meist ein letztes Mal </w:t>
-      </w:r>
-      <w:r>
-        <w:t xml:space="preserve">überprüft </w:t>
-      </w:r>
-      <w:r>
-        <w:t>und anschließend mit</w:t>
-      </w:r>
-      <w:r>
-        <w:t xml:space="preserve">hilfe von </w:t>
-      </w:r>
-      <w:proofErr w:type="spellStart"/>
-      <w:r>
-        <w:rPr>
-          <w:i/>
-        </w:rPr>
-        <w:t>CANdelaStudio</w:t>
-      </w:r>
-      <w:proofErr w:type="spellEnd"/>
-      <w:r>
-        <w:t xml:space="preserve"> als PDX</w:t>
-      </w:r>
-      <w:r>
-        <w:t>-Datei</w:t>
-      </w:r>
-      <w:r>
-        <w:t xml:space="preserve"> exportiert.</w:t>
-      </w:r>
-    </w:p>
-    <w:p>
-      <w:pPr>
-        <w:pStyle w:val="berschrift3"/>
-      </w:pPr>
-      <w:bookmarkStart w:id="28" w:name="_Toc509311222"/>
-      <w:r>
-        <w:t>Hochladen der CDD und der PDX in das Diagnoseportal</w:t>
-      </w:r>
+        <w:t xml:space="preserve">Sobald die PDX vorliegt wir sie zusammen mit der CDD aus der sie exportiert wurde in das Diagnoseportal </w:t>
+      </w:r>
+      <w:r>
+        <w:t>hochgeladen</w:t>
+      </w:r>
+      <w:r>
+        <w:t xml:space="preserve">. Das Diagnoseportal ist eine </w:t>
+      </w:r>
+      <w:r>
+        <w:t>Daimler-</w:t>
+      </w:r>
+      <w:r>
+        <w:t xml:space="preserve">Interne Online-Plattform, auf </w:t>
+      </w:r>
+      <w:r>
+        <w:t>welcher</w:t>
+      </w:r>
+      <w:r>
+        <w:t xml:space="preserve"> Daten abgelegt und heruntergeladen werden können. In Kapitel 6.2.2 wird auf das Diagnoseportal genauer eingegangen. </w:t>
+      </w:r>
+      <w:r>
+        <w:t>Im Diagnoseportal</w:t>
+      </w:r>
+      <w:r>
+        <w:t xml:space="preserve"> liegen zu jedem Steuergerät die passende CDD-Datei sowie dessen PDX-Datei. Somit sind sämtliche Diagnoserelevanten Dateien aller Steuergeräte zu jeder Zeit zentral auf einem Server zu finden. </w:t>
+      </w:r>
+    </w:p>
+    <w:p>
+      <w:bookmarkStart w:id="28" w:name="_GoBack"/>
       <w:bookmarkEnd w:id="28"/>
     </w:p>
-    <w:p>
-      <w:r>
-        <w:t xml:space="preserve">Sobald die PDX vorliegt wir sie zusammen mit der CDD aus der sie exportiert wurde in das Diagnoseportal </w:t>
-      </w:r>
-      <w:r>
-        <w:t>hochgeladen</w:t>
-      </w:r>
-      <w:r>
-        <w:t xml:space="preserve">. Das Diagnoseportal ist eine </w:t>
-      </w:r>
-      <w:r>
-        <w:t>Daimler-</w:t>
-      </w:r>
-      <w:r>
-        <w:t xml:space="preserve">Interne Online-Plattform, auf </w:t>
-      </w:r>
-      <w:r>
-        <w:t>welcher</w:t>
-      </w:r>
-      <w:r>
-        <w:t xml:space="preserve"> Daten abgelegt und heruntergeladen werden können. In Kapitel 6.2.2 wird auf das Diagnoseportal genauer eingegangen. </w:t>
-      </w:r>
-      <w:r>
-        <w:t>Im Diagnoseportal</w:t>
-      </w:r>
-      <w:r>
-        <w:t xml:space="preserve"> liegen zu jedem Steuergerät die passende CDD-Datei sowie dessen PDX-Datei. Somit sind sämtliche Diagnoserelevanten Dateien aller Steuergeräte zu jeder Zeit zentral auf einem Server zu finden. </w:t>
-      </w:r>
-    </w:p>
-    <w:p/>
-    <w:p/>
     <w:p>
       <w:pPr>
         <w:pStyle w:val="berschrift1"/>
@@ -7370,27 +7489,14 @@
                             <w:r>
                               <w:t xml:space="preserve">Abbildung </w:t>
                             </w:r>
-                            <w:r>
-                              <w:fldChar w:fldCharType="begin"/>
-                            </w:r>
-                            <w:r>
-                              <w:instrText xml:space="preserve"> SEQ Abbildung \* ARABIC </w:instrText>
-                            </w:r>
-                            <w:r>
-                              <w:fldChar w:fldCharType="separate"/>
-                            </w:r>
-                            <w:r>
-                              <w:rPr>
-                                <w:noProof/>
-                              </w:rPr>
-                              <w:t>1</w:t>
-                            </w:r>
-                            <w:r>
-                              <w:rPr>
-                                <w:noProof/>
-                              </w:rPr>
-                              <w:fldChar w:fldCharType="end"/>
-                            </w:r>
+                            <w:fldSimple w:instr=" SEQ Abbildung \* ARABIC ">
+                              <w:r>
+                                <w:rPr>
+                                  <w:noProof/>
+                                </w:rPr>
+                                <w:t>1</w:t>
+                              </w:r>
+                            </w:fldSimple>
                             <w:r>
                               <w:t xml:space="preserve">: </w:t>
                             </w:r>
@@ -7430,27 +7536,14 @@
                       <w:r>
                         <w:t xml:space="preserve">Abbildung </w:t>
                       </w:r>
-                      <w:r>
-                        <w:fldChar w:fldCharType="begin"/>
-                      </w:r>
-                      <w:r>
-                        <w:instrText xml:space="preserve"> SEQ Abbildung \* ARABIC </w:instrText>
-                      </w:r>
-                      <w:r>
-                        <w:fldChar w:fldCharType="separate"/>
-                      </w:r>
-                      <w:r>
-                        <w:rPr>
-                          <w:noProof/>
-                        </w:rPr>
-                        <w:t>1</w:t>
-                      </w:r>
-                      <w:r>
-                        <w:rPr>
-                          <w:noProof/>
-                        </w:rPr>
-                        <w:fldChar w:fldCharType="end"/>
-                      </w:r>
+                      <w:fldSimple w:instr=" SEQ Abbildung \* ARABIC ">
+                        <w:r>
+                          <w:rPr>
+                            <w:noProof/>
+                          </w:rPr>
+                          <w:t>1</w:t>
+                        </w:r>
+                      </w:fldSimple>
                       <w:r>
                         <w:t xml:space="preserve">: </w:t>
                       </w:r>
@@ -10405,27 +10498,14 @@
       <w:r>
         <w:t xml:space="preserve">Abbildung </w:t>
       </w:r>
-      <w:r>
-        <w:fldChar w:fldCharType="begin"/>
-      </w:r>
-      <w:r>
-        <w:instrText xml:space="preserve"> SEQ Abbildung \* ARABIC </w:instrText>
-      </w:r>
-      <w:r>
-        <w:fldChar w:fldCharType="separate"/>
-      </w:r>
-      <w:r>
-        <w:rPr>
-          <w:noProof/>
-        </w:rPr>
-        <w:t>2</w:t>
-      </w:r>
-      <w:r>
-        <w:rPr>
-          <w:noProof/>
-        </w:rPr>
-        <w:fldChar w:fldCharType="end"/>
-      </w:r>
+      <w:fldSimple w:instr=" SEQ Abbildung \* ARABIC ">
+        <w:r>
+          <w:rPr>
+            <w:noProof/>
+          </w:rPr>
+          <w:t>2</w:t>
+        </w:r>
+      </w:fldSimple>
       <w:r>
         <w:t xml:space="preserve">: Visualisierung eines Verteilten Versionskontrollsystems, Quelle: </w:t>
       </w:r>
@@ -11291,27 +11371,14 @@
       <w:r>
         <w:t xml:space="preserve">Abbildung </w:t>
       </w:r>
-      <w:r>
-        <w:fldChar w:fldCharType="begin"/>
-      </w:r>
-      <w:r>
-        <w:instrText xml:space="preserve"> SEQ Abbildung \* ARABIC </w:instrText>
-      </w:r>
-      <w:r>
-        <w:fldChar w:fldCharType="separate"/>
-      </w:r>
-      <w:r>
-        <w:rPr>
-          <w:noProof/>
-        </w:rPr>
-        <w:t>3</w:t>
-      </w:r>
-      <w:r>
-        <w:rPr>
-          <w:noProof/>
-        </w:rPr>
-        <w:fldChar w:fldCharType="end"/>
-      </w:r>
+      <w:fldSimple w:instr=" SEQ Abbildung \* ARABIC ">
+        <w:r>
+          <w:rPr>
+            <w:noProof/>
+          </w:rPr>
+          <w:t>3</w:t>
+        </w:r>
+      </w:fldSimple>
       <w:r>
         <w:t xml:space="preserve">: </w:t>
       </w:r>
@@ -14226,27 +14293,14 @@
       <w:r>
         <w:t xml:space="preserve">Abbildung </w:t>
       </w:r>
-      <w:r>
-        <w:fldChar w:fldCharType="begin"/>
-      </w:r>
-      <w:r>
-        <w:instrText xml:space="preserve"> SEQ Abbildung \* ARABIC </w:instrText>
-      </w:r>
-      <w:r>
-        <w:fldChar w:fldCharType="separate"/>
-      </w:r>
-      <w:r>
-        <w:rPr>
-          <w:noProof/>
-        </w:rPr>
-        <w:t>4</w:t>
-      </w:r>
-      <w:r>
-        <w:rPr>
-          <w:noProof/>
-        </w:rPr>
-        <w:fldChar w:fldCharType="end"/>
-      </w:r>
+      <w:fldSimple w:instr=" SEQ Abbildung \* ARABIC ">
+        <w:r>
+          <w:rPr>
+            <w:noProof/>
+          </w:rPr>
+          <w:t>4</w:t>
+        </w:r>
+      </w:fldSimple>
       <w:r>
         <w:t xml:space="preserve">: </w:t>
       </w:r>
@@ -14971,27 +15025,14 @@
       <w:r>
         <w:t xml:space="preserve">Abbildung </w:t>
       </w:r>
-      <w:r>
-        <w:fldChar w:fldCharType="begin"/>
-      </w:r>
-      <w:r>
-        <w:instrText xml:space="preserve"> SEQ Abbildung \* ARABIC </w:instrText>
-      </w:r>
-      <w:r>
-        <w:fldChar w:fldCharType="separate"/>
-      </w:r>
-      <w:r>
-        <w:rPr>
-          <w:noProof/>
-        </w:rPr>
-        <w:t>5</w:t>
-      </w:r>
-      <w:r>
-        <w:rPr>
-          <w:noProof/>
-        </w:rPr>
-        <w:fldChar w:fldCharType="end"/>
-      </w:r>
+      <w:fldSimple w:instr=" SEQ Abbildung \* ARABIC ">
+        <w:r>
+          <w:rPr>
+            <w:noProof/>
+          </w:rPr>
+          <w:t>5</w:t>
+        </w:r>
+      </w:fldSimple>
       <w:r>
         <w:t>: Skizzenhaftes Beispiel einer YAML-Datei</w:t>
       </w:r>
@@ -22841,13 +22882,7 @@
         <w:rPr>
           <w:lang w:val="en-US"/>
         </w:rPr>
-        <w:instrText xml:space="preserve"> HYPERLINK "http</w:instrText>
-      </w:r>
-      <w:r>
-        <w:rPr>
-          <w:lang w:val="en-US"/>
-        </w:rPr>
-        <w:instrText xml:space="preserve">s://de.wikipedia.org/w/index.php?title=Cloud_Computing&amp;oldid=173573628" </w:instrText>
+        <w:instrText xml:space="preserve"> HYPERLINK "https://de.wikipedia.org/w/index.php?title=Cloud_Computing&amp;oldid=173573628" </w:instrText>
       </w:r>
       <w:r>
         <w:fldChar w:fldCharType="separate"/>
@@ -22946,13 +22981,7 @@
         <w:rPr>
           <w:lang w:val="en-US"/>
         </w:rPr>
-        <w:instrText xml:space="preserve"> HYPERLINK "https://w</w:instrText>
-      </w:r>
-      <w:r>
-        <w:rPr>
-          <w:lang w:val="en-US"/>
-        </w:rPr>
-        <w:instrText xml:space="preserve">ww.python.org/doc/essays/blurb/" </w:instrText>
+        <w:instrText xml:space="preserve"> HYPERLINK "https://www.python.org/doc/essays/blurb/" </w:instrText>
       </w:r>
       <w:r>
         <w:fldChar w:fldCharType="separate"/>
@@ -28750,7 +28779,7 @@
 </file>
 
 <file path=customXml/itemProps1.xml><?xml version="1.0" encoding="utf-8"?>
-<ds:datastoreItem xmlns:ds="http://schemas.openxmlformats.org/officeDocument/2006/customXml" ds:itemID="{CE3F8BFB-3444-436B-A10D-66B260983C05}">
+<ds:datastoreItem xmlns:ds="http://schemas.openxmlformats.org/officeDocument/2006/customXml" ds:itemID="{9C90AFB0-844D-4F01-B7BC-7E5B5232B69D}">
   <ds:schemaRefs>
     <ds:schemaRef ds:uri="http://schemas.openxmlformats.org/officeDocument/2006/bibliography"/>
   </ds:schemaRefs>

</xml_diff>

<commit_message>
änderungen... ich weiß nicht mehr genau wo überall... aber kapitel 5 ("theoretische anwendung CI ..") ist gestirchen und in kapitel "Konzeption und umsetzung" hinzugefügt worden
</commit_message>
<xml_diff>
--- a/Continuous Integration Thesis.docx
+++ b/Continuous Integration Thesis.docx
@@ -141,6 +141,7 @@
                             </w:r>
                             <w:r>
                               <w:rPr>
+                                <w:b w:val="0"/>
                                 <w:noProof/>
                               </w:rPr>
                               <w:pict>
@@ -265,6 +266,7 @@
                       </w:r>
                       <w:r>
                         <w:rPr>
+                          <w:b w:val="0"/>
                           <w:noProof/>
                         </w:rPr>
                         <w:pict>
@@ -699,13 +701,13 @@
           <w:numId w:val="0"/>
         </w:numPr>
       </w:pPr>
-      <w:bookmarkStart w:id="0" w:name="_Ref491742389"/>
-      <w:bookmarkStart w:id="1" w:name="_Toc510014626"/>
+      <w:bookmarkStart w:id="0" w:name="_Toc510014626"/>
+      <w:bookmarkStart w:id="1" w:name="_Ref491742389"/>
       <w:r>
         <w:lastRenderedPageBreak/>
         <w:t>Ehrenwörtliche Erklärung</w:t>
       </w:r>
-      <w:bookmarkEnd w:id="1"/>
+      <w:bookmarkEnd w:id="0"/>
     </w:p>
     <w:p>
       <w:r>
@@ -769,7 +771,7 @@
         <w:lastRenderedPageBreak/>
         <w:t>Kurzfassung</w:t>
       </w:r>
-      <w:bookmarkEnd w:id="0"/>
+      <w:bookmarkEnd w:id="1"/>
       <w:bookmarkEnd w:id="2"/>
     </w:p>
     <w:p>
@@ -6277,42 +6279,36 @@
         <w:t xml:space="preserve">.1.2 beschriebenen Tools </w:t>
       </w:r>
       <w:proofErr w:type="spellStart"/>
-      <w:r>
-        <w:rPr>
-          <w:i/>
-        </w:rPr>
-        <w:t>Iviy</w:t>
-      </w:r>
-      <w:proofErr w:type="spellEnd"/>
+      <w:proofErr w:type="gramStart"/>
+      <w:r>
+        <w:rPr>
+          <w:i/>
+        </w:rPr>
+        <w:t>PROOVEtech:IVIY</w:t>
+      </w:r>
+      <w:proofErr w:type="spellEnd"/>
+      <w:proofErr w:type="gramEnd"/>
       <w:r>
         <w:t xml:space="preserve"> durchgeführt</w:t>
       </w:r>
       <w:r>
-        <w:t xml:space="preserve">, wobei aber nur der reine Aufbau </w:t>
+        <w:t>, wobei aber nur der reine Aufbau des Templates, nicht aber dessen Daten geprüft werden</w:t>
+      </w:r>
+      <w:r>
+        <w:t xml:space="preserve">. Eine weitere Möglichkeit stellt an das Testen </w:t>
       </w:r>
       <w:proofErr w:type="gramStart"/>
       <w:r>
-        <w:t>des Templates</w:t>
+        <w:t xml:space="preserve">des </w:t>
+      </w:r>
+      <w:r>
+        <w:rPr>
+          <w:i/>
+        </w:rPr>
+        <w:t>Templates</w:t>
       </w:r>
       <w:proofErr w:type="gramEnd"/>
       <w:r>
-        <w:t>, nicht aber dessen Daten geprüft werden</w:t>
-      </w:r>
-      <w:r>
-        <w:t xml:space="preserve">. Eine weitere Möglichkeit stellt an das Testen </w:t>
-      </w:r>
-      <w:proofErr w:type="gramStart"/>
-      <w:r>
-        <w:t xml:space="preserve">des </w:t>
-      </w:r>
-      <w:r>
-        <w:rPr>
-          <w:i/>
-        </w:rPr>
-        <w:t>Templates</w:t>
-      </w:r>
-      <w:proofErr w:type="gramEnd"/>
-      <w:r>
         <w:t xml:space="preserve"> gegen eine </w:t>
       </w:r>
       <w:r>
@@ -6353,7 +6349,7 @@
     </w:p>
     <w:p>
       <w:pPr>
-        <w:pStyle w:val="berschrift2"/>
+        <w:pStyle w:val="berschrift3"/>
       </w:pPr>
       <w:bookmarkStart w:id="25" w:name="_Toc510014646"/>
       <w:r>
@@ -10287,157 +10283,309 @@
       <w:bookmarkStart w:id="43" w:name="_Toc510014663"/>
       <w:r>
         <w:lastRenderedPageBreak/>
-        <w:t xml:space="preserve">Das Konzept der </w:t>
-      </w:r>
-      <w:proofErr w:type="spellStart"/>
-      <w:r>
+        <w:t>Konzeption und Umsetzung</w:t>
+      </w:r>
+      <w:bookmarkEnd w:id="43"/>
+    </w:p>
+    <w:p>
+      <w:r>
+        <w:t>D</w:t>
+      </w:r>
+      <w:r>
+        <w:t xml:space="preserve">ie Diagnosetoolkette von Daimler </w:t>
+      </w:r>
+      <w:r>
+        <w:t xml:space="preserve">unterscheidet sich stark </w:t>
+      </w:r>
+      <w:r>
+        <w:t>von einem</w:t>
+      </w:r>
+      <w:r>
+        <w:t xml:space="preserve"> typischen Softwareprodukt</w:t>
+      </w:r>
+      <w:r>
+        <w:t xml:space="preserve">. Das bedeutet, dass sich nicht </w:t>
+      </w:r>
+      <w:r>
+        <w:t xml:space="preserve">unbedingt </w:t>
+      </w:r>
+      <w:r>
+        <w:t xml:space="preserve">alle der 10 formulierten CI-Praktiken auf die Toolkette anwenden lassen. Die Toolkette besteht aus einer Verkettung von Programmen, mit welchen täglich gearbeitet wird. Diese Programme werden aber nicht von Daimler selbst entwickelt, sondern sie werden eingekauft, um mit ihnen zu arbeiten. Die in Kapitel 4 vorgestellten CI-Praktiken beziehen sich weitestgehend auf das </w:t>
+      </w:r>
+      <w:r>
+        <w:rPr>
+          <w:i/>
+        </w:rPr>
+        <w:t>Entwickeln</w:t>
+      </w:r>
+      <w:r>
+        <w:rPr>
+          <w:i/>
+        </w:rPr>
+        <w:t xml:space="preserve"> </w:t>
+      </w:r>
+      <w:r>
+        <w:t xml:space="preserve">von Software und nicht unbedingt auf die Nutzung eben solcher. Trotzdem lassen sich einige Aspekte der CI aufgreifen und damit die Diagnosetoolkette, bzw. die Arbeit mit dieser, verbessern.  </w:t>
+      </w:r>
+    </w:p>
+    <w:p>
+      <w:pPr>
+        <w:pStyle w:val="berschrift2"/>
+      </w:pPr>
+      <w:r>
+        <w:t>Anforderungen an das Programm</w:t>
+      </w:r>
+    </w:p>
+    <w:p>
+      <w:r>
+        <w:t xml:space="preserve">Wie bereits beschrieben, wird zu Beginn der Toolkette ein Steuergerätetemplate erstellt, welches die Grundlage der </w:t>
+      </w:r>
+      <w:proofErr w:type="spellStart"/>
+      <w:r>
+        <w:t>Bedatung</w:t>
+      </w:r>
+      <w:proofErr w:type="spellEnd"/>
+      <w:r>
+        <w:t xml:space="preserve"> aller Steuergeräte bildet. Dieses Template wird vom Ersteller gründlich getestet, bevor es verwendet wird. Allerdings werden diese Tests bisher manuell ausgeführt, indem das Template beispielsweise mit dem </w:t>
+      </w:r>
+      <w:r>
+        <w:rPr>
+          <w:i/>
+        </w:rPr>
+        <w:t>Tool</w:t>
+      </w:r>
+      <w:r>
+        <w:rPr>
+          <w:i/>
+        </w:rPr>
+        <w:t xml:space="preserve"> </w:t>
+      </w:r>
+      <w:proofErr w:type="spellStart"/>
+      <w:proofErr w:type="gramStart"/>
+      <w:r>
+        <w:rPr>
+          <w:i/>
+        </w:rPr>
+        <w:t>PROOVEtech:IVIY</w:t>
+      </w:r>
+      <w:proofErr w:type="spellEnd"/>
+      <w:proofErr w:type="gramEnd"/>
+      <w:r>
+        <w:rPr>
+          <w:i/>
+        </w:rPr>
+        <w:t xml:space="preserve"> </w:t>
+      </w:r>
+      <w:r>
+        <w:t xml:space="preserve">auf dessen valide Struktur geprüft wird. Diese Tests könnten zukünftig automatisiert werden, indem die einzelnen Testausführungen innerhalb des </w:t>
+      </w:r>
+      <w:r>
+        <w:rPr>
+          <w:i/>
+        </w:rPr>
+        <w:t>Tool</w:t>
+      </w:r>
+      <w:r>
+        <w:rPr>
+          <w:i/>
+        </w:rPr>
+        <w:t>s</w:t>
+      </w:r>
+      <w:r>
+        <w:t xml:space="preserve"> von einem Programm übernommen werden. Dadurch ergeben sich gleich mehrere Vorteile:</w:t>
+      </w:r>
+    </w:p>
+    <w:p>
+      <w:pPr>
+        <w:pStyle w:val="Listenabsatz"/>
+        <w:numPr>
+          <w:ilvl w:val="0"/>
+          <w:numId w:val="49"/>
+        </w:numPr>
+      </w:pPr>
+      <w:r>
+        <w:t>Entlastung des Mitarbeiters</w:t>
+      </w:r>
+    </w:p>
+    <w:p>
+      <w:pPr>
+        <w:pStyle w:val="Listenabsatz"/>
+        <w:numPr>
+          <w:ilvl w:val="1"/>
+          <w:numId w:val="49"/>
+        </w:numPr>
+      </w:pPr>
+      <w:r>
+        <w:t>Der Mitarbeiter, welcher die Tests bisher manuell ausführt, wird entlastet und hat folglich mehr Zeit für andere Aufgaben. Gerade wenn viele Tests anstehen, können diese sehr viel Zeit in Anspruch nehmen.</w:t>
+      </w:r>
+    </w:p>
+    <w:p>
+      <w:pPr>
+        <w:pStyle w:val="Listenabsatz"/>
+        <w:numPr>
+          <w:ilvl w:val="0"/>
+          <w:numId w:val="49"/>
+        </w:numPr>
+      </w:pPr>
+      <w:r>
+        <w:t>Einfachere Handhabung</w:t>
+      </w:r>
+    </w:p>
+    <w:p>
+      <w:pPr>
+        <w:pStyle w:val="Listenabsatz"/>
+        <w:numPr>
+          <w:ilvl w:val="1"/>
+          <w:numId w:val="49"/>
+        </w:numPr>
+      </w:pPr>
+      <w:r>
+        <w:t xml:space="preserve">Fehler, durch falsche Handhabung des </w:t>
+      </w:r>
+      <w:r>
+        <w:rPr>
+          <w:i/>
+        </w:rPr>
+        <w:t>Tools</w:t>
+      </w:r>
+      <w:r>
+        <w:rPr>
+          <w:i/>
+        </w:rPr>
+        <w:t>,</w:t>
+      </w:r>
+      <w:r>
+        <w:t xml:space="preserve"> können vermieden werden. Außerdem ist keine Expertise notwendig, um einen automatisierten Testvorgang anzustoßen. </w:t>
+      </w:r>
+    </w:p>
+    <w:p>
+      <w:pPr>
+        <w:pStyle w:val="Listenabsatz"/>
+        <w:ind w:left="1440"/>
+      </w:pPr>
+    </w:p>
+    <w:p>
+      <w:pPr>
+        <w:pStyle w:val="Listenabsatz"/>
+        <w:numPr>
+          <w:ilvl w:val="0"/>
+          <w:numId w:val="49"/>
+        </w:numPr>
+      </w:pPr>
+      <w:r>
+        <w:t xml:space="preserve">Schnellere Testausführung </w:t>
+      </w:r>
+    </w:p>
+    <w:p>
+      <w:pPr>
+        <w:pStyle w:val="Listenabsatz"/>
+        <w:numPr>
+          <w:ilvl w:val="1"/>
+          <w:numId w:val="49"/>
+        </w:numPr>
+      </w:pPr>
+      <w:r>
+        <w:t xml:space="preserve">Das GUI des </w:t>
+      </w:r>
+      <w:r>
+        <w:rPr>
+          <w:i/>
+        </w:rPr>
+        <w:t>Tool</w:t>
+      </w:r>
+      <w:r>
+        <w:rPr>
+          <w:i/>
+        </w:rPr>
+        <w:t>s</w:t>
+      </w:r>
+      <w:r>
+        <w:t>, welches den Test ausführt, wird von einem Programm gesteuert, was deutlich schneller ist, als eine manuelle Steuerung durch einen Mitarbeiter.</w:t>
+      </w:r>
+    </w:p>
+    <w:p/>
+    <w:p/>
+    <w:p>
+      <w:pPr>
+        <w:pStyle w:val="Listenabsatz"/>
+        <w:numPr>
+          <w:ilvl w:val="0"/>
+          <w:numId w:val="49"/>
+        </w:numPr>
+      </w:pPr>
+      <w:r>
+        <w:lastRenderedPageBreak/>
+        <w:t>Reproduzierbarkeit</w:t>
+      </w:r>
+    </w:p>
+    <w:p>
+      <w:pPr>
+        <w:pStyle w:val="Listenabsatz"/>
+        <w:numPr>
+          <w:ilvl w:val="1"/>
+          <w:numId w:val="49"/>
+        </w:numPr>
+      </w:pPr>
+      <w:r>
+        <w:t xml:space="preserve">Automatisierte Tests laufen stets </w:t>
+      </w:r>
+      <w:r>
+        <w:rPr>
+          <w:i/>
+        </w:rPr>
+        <w:t>absolut identisch</w:t>
+      </w:r>
+      <w:r>
+        <w:t xml:space="preserve"> ab, wodurch sie sehr verlässlich sind. Außerdem unterliegen Tests innerhalb eines Durchlaufs stets denselben Einstellungen des ausführenden </w:t>
+      </w:r>
+      <w:r>
+        <w:rPr>
+          <w:i/>
+        </w:rPr>
+        <w:t>Tools</w:t>
+      </w:r>
+      <w:r>
+        <w:t>.</w:t>
+      </w:r>
+    </w:p>
+    <w:p>
+      <w:r>
+        <w:t xml:space="preserve">Diese Vorteile bilden im Umkehrschluss auch einen Teil der Anforderungen an das entwickelte Programm. </w:t>
+      </w:r>
+    </w:p>
+    <w:p>
+      <w:r>
+        <w:t xml:space="preserve">Während der Untersuchung der Toolkette hat sich gezeigt, dass gerade diese Testvorgänge, von einer Automatisierung stark profitieren können. Das Steuergerätetemplate ist nur eine einzige Datei und kann daher relativ einfach manuell geprüft werden. Da dieses Template aber für jedes Steuergerät um spezielle Diagnosedienste erweitert wird, liegen schlussendlich über tausend individuelle Dateien vor, welche alle getestet werden müssen. Wenn diese Testvorgänge automatisiert werden, fallen die genannten Vorteile dieser Automatisierung durch die Menge an zu testenden Daten umso mehr ins Gewicht. </w:t>
+      </w:r>
+    </w:p>
+    <w:p>
+      <w:r>
+        <w:t xml:space="preserve">Bei der Entwicklung dieser Testvorgänge, lassen sich wiederum die beschriebenen Praktiken der </w:t>
+      </w:r>
+      <w:proofErr w:type="spellStart"/>
+      <w:r>
+        <w:rPr>
+          <w:i/>
+        </w:rPr>
         <w:t>Continuous</w:t>
       </w:r>
       <w:proofErr w:type="spellEnd"/>
       <w:r>
-        <w:t xml:space="preserve"> Integration im Hinblick auf die Entwicklung der Diagnosetoolkette</w:t>
-      </w:r>
-    </w:p>
-    <w:p>
-      <w:r>
-        <w:t>Nachdem</w:t>
-      </w:r>
-      <w:r>
-        <w:t xml:space="preserve"> auf den derzeitigen Stand der Technik und auf den Ablauf der Diagnosetoolkette in Kapitel 3 eingegangen wurde, beschäftigt sich dieses Kapitel damit, wie sich die in Kapitel 4 erläuterten Praktiken der CI theoretisch auf die Diagnosetoolkette anwenden lassen könnten.</w:t>
-      </w:r>
-    </w:p>
-    <w:p>
-      <w:r>
-        <w:t xml:space="preserve">Es sei an dieser Stelle angemerkt, dass sich die Diagnosetoolkette von Daimler von einem typischen Softwareprodukt stark unterscheidet. Das bedeutet, dass sich nicht alle der 10 formulierten CI-Praktiken auf die Toolkette anwenden lassen. Die Toolkette besteht aus einer Verkettung von Programmen, mit welchen täglich gearbeitet wird. Diese Programme werden aber nicht von Daimler selbst entwickelt, sondern sie werden eingekauft, um mit ihnen zu arbeiten. Die vorgestellten CI-Praktiken beziehen sich weitestgehend auf das </w:t>
-      </w:r>
-      <w:r>
-        <w:rPr>
-          <w:i/>
-        </w:rPr>
-        <w:t>Entwickeln</w:t>
-      </w:r>
-      <w:r>
-        <w:rPr>
-          <w:i/>
-        </w:rPr>
-        <w:t xml:space="preserve"> </w:t>
-      </w:r>
-      <w:r>
-        <w:t xml:space="preserve">von Software und nicht unbedingt auf </w:t>
-      </w:r>
-      <w:r>
-        <w:t>die Nutzung eben solcher.</w:t>
-      </w:r>
-      <w:r>
-        <w:t xml:space="preserve"> </w:t>
-      </w:r>
-    </w:p>
-    <w:p>
-      <w:r>
-        <w:t xml:space="preserve">Trotzdem lassen sich einige Aspekte der CI aufgreifen und damit die Diagnosetoolkette, bzw. die Arbeit mit dieser, verbessern. </w:t>
+        <w:rPr>
+          <w:i/>
+        </w:rPr>
+        <w:t xml:space="preserve"> Integration</w:t>
+      </w:r>
+      <w:r>
+        <w:t xml:space="preserve"> umsetzen.</w:t>
       </w:r>
       <w:bookmarkStart w:id="44" w:name="_GoBack"/>
       <w:bookmarkEnd w:id="44"/>
-      <w:r>
-        <w:t xml:space="preserve"> </w:t>
-      </w:r>
-    </w:p>
-    <w:p>
-      <w:pPr>
-        <w:pStyle w:val="berschrift1"/>
-      </w:pPr>
-      <w:r>
-        <w:lastRenderedPageBreak/>
-        <w:t>Konzeption und Umsetzung</w:t>
-      </w:r>
-      <w:bookmarkEnd w:id="43"/>
-    </w:p>
-    <w:p/>
-    <w:p>
-      <w:r>
-        <w:t xml:space="preserve">In diesem Kapitel wird die prototypische Umsetzung der CI auf einen Teil der Diagnosetoolkette ausführlich beschrieben. Das übergeordnete Ziel ist es, die </w:t>
-      </w:r>
-      <w:proofErr w:type="spellStart"/>
-      <w:r>
-        <w:t>Bedatung</w:t>
-      </w:r>
-      <w:proofErr w:type="spellEnd"/>
-      <w:r>
-        <w:t xml:space="preserve"> der jeweiligen Steuergeräte, durch Simulationen innerhalb des </w:t>
-      </w:r>
-      <w:r>
-        <w:rPr>
-          <w:i/>
-        </w:rPr>
-        <w:t>Tools</w:t>
-      </w:r>
-      <w:r>
-        <w:t xml:space="preserve"> „</w:t>
-      </w:r>
-      <w:r>
-        <w:rPr>
-          <w:i/>
-        </w:rPr>
-        <w:t>DTS Monaco</w:t>
-      </w:r>
-      <w:r>
-        <w:rPr>
-          <w:i/>
-        </w:rPr>
-        <w:t>“</w:t>
-      </w:r>
-      <w:r>
-        <w:t xml:space="preserve"> automatisiert zu testen. Dem Anwender sollen die Testergebnisse nach Beendigung dieser Simulationen in visuell und strukturell aufbereiteter Form zur Verfügung gestellt werden. Die feiner definierten Ziele sind in Kapitel 2 zu nachzulesen.</w:t>
-      </w:r>
     </w:p>
     <w:p>
       <w:pPr>
         <w:pStyle w:val="berschrift2"/>
       </w:pPr>
-      <w:r>
-        <w:t>Anforderungen an das Programm</w:t>
-      </w:r>
-    </w:p>
-    <w:p>
-      <w:r>
-        <w:t xml:space="preserve">&lt;TODO&gt; Anforderungen  </w:t>
-      </w:r>
-      <w:r>
-        <w:sym w:font="Wingdings" w:char="F0E0"/>
-      </w:r>
-      <w:r>
-        <w:t xml:space="preserve"> Was brauchen die Mitarbeiter Funktionale / nicht funktionale </w:t>
-      </w:r>
-      <w:proofErr w:type="spellStart"/>
-      <w:r>
-        <w:t>anforderungen</w:t>
-      </w:r>
-      <w:proofErr w:type="spellEnd"/>
-      <w:r>
-        <w:t xml:space="preserve"> ? Vorschlag zur Lösung wird beschrieben. Immer begründen WARUM man eine bestimmte Technologie benutzt habe </w:t>
-      </w:r>
-      <w:r>
-        <w:sym w:font="Wingdings" w:char="F0E0"/>
-      </w:r>
-      <w:r>
-        <w:t xml:space="preserve"> </w:t>
-      </w:r>
-      <w:proofErr w:type="spellStart"/>
-      <w:r>
-        <w:t>Andere</w:t>
-      </w:r>
-      <w:proofErr w:type="spellEnd"/>
-      <w:r>
-        <w:t xml:space="preserve"> Möglichkeiten suchen / alternativen</w:t>
-      </w:r>
-      <w:r>
-        <w:t>&lt;/TODO&gt;</w:t>
-      </w:r>
-    </w:p>
-    <w:p>
-      <w:pPr>
-        <w:pStyle w:val="berschrift2"/>
-      </w:pPr>
       <w:bookmarkStart w:id="45" w:name="_Toc510014664"/>
       <w:r>
         <w:t>Verwendete Tools</w:t>
@@ -10455,7 +10603,13 @@
     </w:p>
     <w:p>
       <w:r>
-        <w:t>In den folgenden Unterkapiteln wird genauer auf die Tools &amp; Softwaretechnologien eingegangen, welche zur Erstellung des Programms benutzt wurden.</w:t>
+        <w:t>In den folgenden Unterkapiteln wird genauer auf die Tools &amp; Softwaretechnologien eingegangen, welche zur Erstellung des Programms benutzt wurden</w:t>
+      </w:r>
+      <w:r>
+        <w:t xml:space="preserve"> und warum die Auswahl auf genau diese fiel</w:t>
+      </w:r>
+      <w:r>
+        <w:t>.</w:t>
       </w:r>
     </w:p>
     <w:p>
@@ -15801,7 +15955,7 @@
       </w:r>
       <w:r>
         <w:pict>
-          <v:shape id="_x0000_i1027" type="#_x0000_t75" style="width:6in;height:317.8pt" o:bordertopcolor="this" o:borderleftcolor="this" o:borderbottomcolor="this" o:borderrightcolor="this">
+          <v:shape id="_x0000_i1027" type="#_x0000_t75" style="width:432.3pt;height:317.9pt" o:bordertopcolor="this" o:borderleftcolor="this" o:borderbottomcolor="this" o:borderrightcolor="this">
             <v:imagedata r:id="rId14" o:title="DependencyGraph"/>
             <w10:bordertop type="single" width="4"/>
             <w10:borderleft type="single" width="4"/>
@@ -16191,7 +16345,7 @@
       </w:pPr>
       <w:r>
         <w:pict>
-          <v:shape id="_x0000_i1028" type="#_x0000_t75" style="width:6in;height:202.35pt" o:bordertopcolor="this" o:borderleftcolor="this" o:borderbottomcolor="this" o:borderrightcolor="this">
+          <v:shape id="_x0000_i1028" type="#_x0000_t75" style="width:432.25pt;height:202.35pt" o:bordertopcolor="this" o:borderleftcolor="this" o:borderbottomcolor="this" o:borderrightcolor="this">
             <v:imagedata r:id="rId15" o:title="luigiOverview"/>
             <w10:bordertop type="single" width="4"/>
             <w10:borderleft type="single" width="4"/>
@@ -16551,11 +16705,6 @@
       <w:bookmarkEnd w:id="57"/>
     </w:p>
     <w:p>
-      <w:pPr>
-        <w:rPr>
-          <w:szCs w:val="24"/>
-        </w:rPr>
-      </w:pPr>
       <w:r>
         <w:rPr>
           <w:szCs w:val="24"/>
@@ -16663,20 +16812,13 @@
         <w:t>zeigt:</w:t>
       </w:r>
     </w:p>
-    <w:p/>
-    <w:p>
-      <w:pPr>
-        <w:pStyle w:val="Beschriftung"/>
-        <w:keepNext/>
-        <w:rPr>
-          <w:noProof/>
-        </w:rPr>
-      </w:pPr>
-    </w:p>
-    <w:p>
+    <w:p>
+      <w:pPr>
+        <w:pStyle w:val="Abbildung"/>
+      </w:pPr>
       <w:r>
         <w:pict>
-          <v:shape id="_x0000_i1029" type="#_x0000_t75" style="width:6in;height:208.55pt" o:bordertopcolor="this" o:borderleftcolor="this" o:borderbottomcolor="this" o:borderrightcolor="this">
+          <v:shape id="_x0000_i1029" type="#_x0000_t75" style="width:360.5pt;height:174.1pt" o:bordertopcolor="this" o:borderleftcolor="this" o:borderbottomcolor="this" o:borderrightcolor="this">
             <v:imagedata r:id="rId16" o:title="Unbenannt"/>
             <w10:bordertop type="single" width="4"/>
             <w10:borderleft type="single" width="4"/>
@@ -16723,10 +16865,51 @@
     </w:p>
     <w:p>
       <w:r>
-        <w:t>Um zu verstehen wie das Programm welches den praktischen Teil der vorliegenden Arbeit darstellt funktioniert, ist es am sinnvollsten den Programmauflauf von Beginn bis zum Ende zu beleuchten. Da dieser Programmablauf durch</w:t>
-      </w:r>
-      <w:r>
-        <w:t xml:space="preserve"> die in Kapitel 6.1.7 beschriebenen</w:t>
+        <w:t xml:space="preserve">In den folgenden Kapiteln wird der praktische Teil dieser Arbeit, welche auf der beiliegenden CD enthalten ist, ausführlich beschrieben. Das übergeordnete Ziel ist es, die </w:t>
+      </w:r>
+      <w:proofErr w:type="spellStart"/>
+      <w:r>
+        <w:t>Bedatung</w:t>
+      </w:r>
+      <w:proofErr w:type="spellEnd"/>
+      <w:r>
+        <w:t xml:space="preserve"> der jeweiligen Steuergeräte, durch Simulationen innerhalb des </w:t>
+      </w:r>
+      <w:r>
+        <w:rPr>
+          <w:i/>
+        </w:rPr>
+        <w:t>Tools</w:t>
+      </w:r>
+      <w:r>
+        <w:t xml:space="preserve"> „</w:t>
+      </w:r>
+      <w:r>
+        <w:rPr>
+          <w:i/>
+        </w:rPr>
+        <w:t>DTS Monaco</w:t>
+      </w:r>
+      <w:r>
+        <w:rPr>
+          <w:i/>
+        </w:rPr>
+        <w:t>“</w:t>
+      </w:r>
+      <w:r>
+        <w:t xml:space="preserve"> automatisiert zu testen. Dem Anwender sollen die Testergebnisse nach Beendigung dieser Simulationen in visuell und strukturell aufbereiteter Form zur Verfügung gestellt werden. Die feiner definierten Ziele sind in Kapitel 2 zu nachzulesen.</w:t>
+      </w:r>
+    </w:p>
+    <w:p>
+      <w:r>
+        <w:t>Um zu verstehen wie das Programm funktioniert, ist es am sinnvollsten den Programmauflauf von Beginn bis zum Ende zu beleuchten. Da dieser Programmablauf durch</w:t>
+      </w:r>
+      <w:r>
+        <w:t xml:space="preserve"> die in </w:t>
+      </w:r>
+      <w:r>
+        <w:lastRenderedPageBreak/>
+        <w:t>Kapitel 6.1.7 beschriebenen</w:t>
       </w:r>
       <w:r>
         <w:t xml:space="preserve"> </w:t>
@@ -16756,7 +16939,6 @@
         <w:rPr>
           <w:i/>
         </w:rPr>
-        <w:lastRenderedPageBreak/>
         <w:t>Tasks</w:t>
       </w:r>
       <w:r>
@@ -17232,11 +17414,11 @@
         <w:t xml:space="preserve"> werden in XML Format abgespeichert. Für die Überprüfung der Ergebnisse wird wiederrum die Simulationsdatei benötigt</w:t>
       </w:r>
       <w:r>
-        <w:t xml:space="preserve">, denn wie bereits beschrieben sind die erwarteten Antworten aller zu testenden Diagnosedienste bereits vorab in dieser Simulationsdatei festgeschrieben worden. Es werden also die Ergebnisse des Kurztests mit den erwarteten Antworten verglichen. Eine Simulation gilt daher sinnvollerweise als Fehlerfrei, wenn die Erwartungen mit den </w:t>
+        <w:t xml:space="preserve">, denn wie bereits beschrieben sind die erwarteten Antworten aller zu testenden Diagnosedienste bereits vorab in dieser Simulationsdatei festgeschrieben worden. </w:t>
       </w:r>
       <w:r>
         <w:lastRenderedPageBreak/>
-        <w:t xml:space="preserve">Ergebnissen übereinstimmen. Während des Programmablaufs wird dieser Vorgang für jedes Steuergerät wiederholt </w:t>
+        <w:t xml:space="preserve">Es werden also die Ergebnisse des Kurztests mit den erwarteten Antworten verglichen. Eine Simulation gilt daher sinnvollerweise als Fehlerfrei, wenn die Erwartungen mit den Ergebnissen übereinstimmen. Während des Programmablaufs wird dieser Vorgang für jedes Steuergerät wiederholt </w:t>
       </w:r>
       <w:r>
         <w:t>und d</w:t>
@@ -17438,7 +17620,7 @@
       </w:pPr>
       <w:r>
         <w:pict>
-          <v:shape id="_x0000_i1030" type="#_x0000_t75" style="width:6in;height:109.25pt" o:bordertopcolor="this" o:borderleftcolor="this" o:borderbottomcolor="this" o:borderrightcolor="this">
+          <v:shape id="_x0000_i1030" type="#_x0000_t75" style="width:432.2pt;height:109.55pt" o:bordertopcolor="this" o:borderleftcolor="this" o:borderbottomcolor="this" o:borderrightcolor="this">
             <v:imagedata r:id="rId17" o:title="configSnipped"/>
             <w10:bordertop type="single" width="4"/>
             <w10:borderleft type="single" width="4"/>
@@ -17695,7 +17877,14 @@
         <w:rPr>
           <w:szCs w:val="24"/>
         </w:rPr>
-        <w:t xml:space="preserve"> ein Ordner für absolut essenzielle Dateien erstellt, welche später zwingend gebraucht werden. Jeder </w:t>
+        <w:t xml:space="preserve"> ein Ordner für absolut essenzielle Dateien </w:t>
+      </w:r>
+      <w:r>
+        <w:rPr>
+          <w:szCs w:val="24"/>
+        </w:rPr>
+        <w:lastRenderedPageBreak/>
+        <w:t xml:space="preserve">erstellt, welche später zwingend gebraucht werden. Jeder </w:t>
       </w:r>
       <w:r>
         <w:rPr>
@@ -17753,14 +17942,7 @@
         <w:rPr>
           <w:szCs w:val="24"/>
         </w:rPr>
-        <w:t xml:space="preserve"> beispielsweise Informationen über den Ver</w:t>
-      </w:r>
-      <w:r>
-        <w:rPr>
-          <w:szCs w:val="24"/>
-        </w:rPr>
-        <w:lastRenderedPageBreak/>
-        <w:t xml:space="preserve">lauf der </w:t>
+        <w:t xml:space="preserve"> beispielsweise Informationen über den Verlauf der </w:t>
       </w:r>
       <w:r>
         <w:rPr>
@@ -17871,7 +18053,7 @@
       </w:pPr>
       <w:r>
         <w:pict>
-          <v:shape id="_x0000_i1031" type="#_x0000_t75" style="width:194.9pt;height:130.35pt" o:bordertopcolor="this" o:borderleftcolor="this" o:borderbottomcolor="this" o:borderrightcolor="this">
+          <v:shape id="_x0000_i1031" type="#_x0000_t75" style="width:194.9pt;height:130.3pt" o:bordertopcolor="this" o:borderleftcolor="this" o:borderbottomcolor="this" o:borderrightcolor="this">
             <v:imagedata r:id="rId18" o:title="Unbenannt"/>
             <w10:bordertop type="single" width="4"/>
             <w10:borderleft type="single" width="4"/>
@@ -18104,7 +18286,15 @@
           <w:i/>
           <w:szCs w:val="24"/>
         </w:rPr>
-        <w:t>Windows-Session</w:t>
+        <w:t>Windows-</w:t>
+      </w:r>
+      <w:r>
+        <w:rPr>
+          <w:i/>
+          <w:szCs w:val="24"/>
+        </w:rPr>
+        <w:lastRenderedPageBreak/>
+        <w:t>Session</w:t>
       </w:r>
       <w:r>
         <w:rPr>
@@ -18156,44 +18346,1064 @@
         <w:rPr>
           <w:szCs w:val="24"/>
         </w:rPr>
-        <w:t xml:space="preserve">Modul beinhaltet viele Standardfunktionen, welche im Zusammenhang mit dem </w:t>
+        <w:t xml:space="preserve">Modul beinhaltet viele Standardfunktionen, welche im Zusammenhang mit dem Betriebssystem stehen. Das Passwort muss der Nutzer vorab in der </w:t>
+      </w:r>
+      <w:proofErr w:type="spellStart"/>
+      <w:r>
+        <w:rPr>
+          <w:i/>
+          <w:szCs w:val="24"/>
+        </w:rPr>
+        <w:t>Config</w:t>
+      </w:r>
+      <w:proofErr w:type="spellEnd"/>
+      <w:r>
+        <w:rPr>
+          <w:szCs w:val="24"/>
+        </w:rPr>
+        <w:t xml:space="preserve">-Datei (im Folgenden nur noch </w:t>
+      </w:r>
+      <w:proofErr w:type="spellStart"/>
+      <w:r>
+        <w:rPr>
+          <w:i/>
+          <w:szCs w:val="24"/>
+        </w:rPr>
+        <w:t>Config</w:t>
+      </w:r>
+      <w:proofErr w:type="spellEnd"/>
+      <w:r>
+        <w:rPr>
+          <w:szCs w:val="24"/>
+        </w:rPr>
+        <w:t xml:space="preserve"> genannt) abspeichern, sodass es automatisch ausgelesen werden kann. Das geschieht in der </w:t>
+      </w:r>
+      <w:proofErr w:type="spellStart"/>
+      <w:r>
+        <w:rPr>
+          <w:rFonts w:ascii="Courier New" w:hAnsi="Courier New" w:cs="Courier New"/>
+          <w:szCs w:val="24"/>
+        </w:rPr>
+        <w:t>parse_</w:t>
+      </w:r>
+      <w:proofErr w:type="gramStart"/>
+      <w:r>
+        <w:rPr>
+          <w:rFonts w:ascii="Courier New" w:hAnsi="Courier New" w:cs="Courier New"/>
+          <w:szCs w:val="24"/>
+        </w:rPr>
+        <w:t>data</w:t>
+      </w:r>
+      <w:proofErr w:type="spellEnd"/>
+      <w:r>
+        <w:rPr>
+          <w:rFonts w:ascii="Courier New" w:hAnsi="Courier New" w:cs="Courier New"/>
+          <w:szCs w:val="24"/>
+        </w:rPr>
+        <w:t>(</w:t>
+      </w:r>
+      <w:proofErr w:type="gramEnd"/>
+      <w:r>
+        <w:rPr>
+          <w:rFonts w:ascii="Courier New" w:hAnsi="Courier New" w:cs="Courier New"/>
+          <w:szCs w:val="24"/>
+        </w:rPr>
+        <w:t>)</w:t>
+      </w:r>
+      <w:r>
+        <w:rPr>
+          <w:szCs w:val="24"/>
+        </w:rPr>
+        <w:t xml:space="preserve"> Methode der Klasse </w:t>
+      </w:r>
+      <w:proofErr w:type="spellStart"/>
+      <w:r>
+        <w:rPr>
+          <w:rFonts w:ascii="Courier New" w:hAnsi="Courier New" w:cs="Courier New"/>
+          <w:szCs w:val="24"/>
+        </w:rPr>
+        <w:t>Config</w:t>
+      </w:r>
+      <w:proofErr w:type="spellEnd"/>
+      <w:r>
+        <w:rPr>
+          <w:rFonts w:ascii="Courier New" w:hAnsi="Courier New" w:cs="Courier New"/>
+          <w:szCs w:val="24"/>
+        </w:rPr>
+        <w:t xml:space="preserve">. </w:t>
+      </w:r>
+      <w:r>
+        <w:rPr>
+          <w:szCs w:val="24"/>
+        </w:rPr>
+        <w:t xml:space="preserve">Da die </w:t>
+      </w:r>
+      <w:proofErr w:type="spellStart"/>
+      <w:r>
+        <w:rPr>
+          <w:i/>
+          <w:szCs w:val="24"/>
+        </w:rPr>
+        <w:t>Config</w:t>
+      </w:r>
+      <w:proofErr w:type="spellEnd"/>
+      <w:r>
+        <w:rPr>
+          <w:i/>
+          <w:szCs w:val="24"/>
+        </w:rPr>
+        <w:t xml:space="preserve"> </w:t>
+      </w:r>
+      <w:r>
+        <w:rPr>
+          <w:szCs w:val="24"/>
+        </w:rPr>
+        <w:t xml:space="preserve">selbst im YAML-Format abgelegt ist, lassen sich alle Daten dieser Datei schnell über die </w:t>
+      </w:r>
+      <w:proofErr w:type="spellStart"/>
+      <w:proofErr w:type="gramStart"/>
+      <w:r>
+        <w:rPr>
+          <w:rFonts w:ascii="Courier New" w:hAnsi="Courier New" w:cs="Courier New"/>
+          <w:szCs w:val="24"/>
+        </w:rPr>
+        <w:t>load</w:t>
+      </w:r>
+      <w:proofErr w:type="spellEnd"/>
+      <w:r>
+        <w:rPr>
+          <w:rFonts w:ascii="Courier New" w:hAnsi="Courier New" w:cs="Courier New"/>
+          <w:szCs w:val="24"/>
+        </w:rPr>
+        <w:t>(</w:t>
+      </w:r>
+      <w:proofErr w:type="gramEnd"/>
+      <w:r>
+        <w:rPr>
+          <w:rFonts w:ascii="Courier New" w:hAnsi="Courier New" w:cs="Courier New"/>
+          <w:szCs w:val="24"/>
+        </w:rPr>
+        <w:t>)</w:t>
+      </w:r>
+      <w:r>
+        <w:rPr>
+          <w:szCs w:val="24"/>
+        </w:rPr>
+        <w:t xml:space="preserve">Funktion des </w:t>
+      </w:r>
+      <w:proofErr w:type="spellStart"/>
+      <w:r>
+        <w:rPr>
+          <w:i/>
+          <w:szCs w:val="24"/>
+        </w:rPr>
+        <w:t>ruamel_yaml</w:t>
+      </w:r>
+      <w:proofErr w:type="spellEnd"/>
+      <w:r>
+        <w:rPr>
+          <w:szCs w:val="24"/>
+        </w:rPr>
+        <w:t>-Moduls</w:t>
+      </w:r>
+      <w:r>
+        <w:rPr>
+          <w:szCs w:val="24"/>
+        </w:rPr>
+        <w:t xml:space="preserve"> auslesen. Auf diese Weise werden während des gesamten Ablaufs des Programms oft Daten aus YAML-Dateien gelesen oder in welche geschrieben, wobei in letzterem Fall statt der </w:t>
+      </w:r>
+      <w:proofErr w:type="spellStart"/>
+      <w:proofErr w:type="gramStart"/>
+      <w:r>
+        <w:rPr>
+          <w:rFonts w:ascii="Courier New" w:hAnsi="Courier New" w:cs="Courier New"/>
+          <w:szCs w:val="24"/>
+        </w:rPr>
+        <w:t>load</w:t>
+      </w:r>
+      <w:proofErr w:type="spellEnd"/>
+      <w:r>
+        <w:rPr>
+          <w:rFonts w:ascii="Courier New" w:hAnsi="Courier New" w:cs="Courier New"/>
+          <w:szCs w:val="24"/>
+        </w:rPr>
+        <w:t>(</w:t>
+      </w:r>
+      <w:proofErr w:type="gramEnd"/>
+      <w:r>
+        <w:rPr>
+          <w:rFonts w:ascii="Courier New" w:hAnsi="Courier New" w:cs="Courier New"/>
+          <w:szCs w:val="24"/>
+        </w:rPr>
+        <w:t>)</w:t>
+      </w:r>
+      <w:r>
+        <w:rPr>
+          <w:szCs w:val="24"/>
+        </w:rPr>
+        <w:t xml:space="preserve">- wird die </w:t>
+      </w:r>
+      <w:proofErr w:type="spellStart"/>
+      <w:r>
+        <w:rPr>
+          <w:rFonts w:ascii="Courier New" w:hAnsi="Courier New" w:cs="Courier New"/>
+          <w:szCs w:val="24"/>
+        </w:rPr>
+        <w:t>dump</w:t>
+      </w:r>
+      <w:proofErr w:type="spellEnd"/>
+      <w:r>
+        <w:rPr>
+          <w:rFonts w:ascii="Courier New" w:hAnsi="Courier New" w:cs="Courier New"/>
+          <w:szCs w:val="24"/>
+        </w:rPr>
+        <w:t>()</w:t>
+      </w:r>
+      <w:r>
+        <w:rPr>
+          <w:szCs w:val="24"/>
+        </w:rPr>
+        <w:t xml:space="preserve">-Funktion benutzt wird, welche ebenfalls im </w:t>
+      </w:r>
+      <w:proofErr w:type="spellStart"/>
+      <w:r>
+        <w:rPr>
+          <w:i/>
+          <w:szCs w:val="24"/>
+        </w:rPr>
+        <w:t>ruamel_yaml</w:t>
+      </w:r>
+      <w:proofErr w:type="spellEnd"/>
+      <w:r>
+        <w:rPr>
+          <w:szCs w:val="24"/>
+        </w:rPr>
+        <w:t xml:space="preserve">-Modul zur Verfügung steht. Um nicht bei jedem Lesen bzw. Schreiben einer solchen Datei die Routine neu zu implementieren, sind diese in </w:t>
+      </w:r>
+      <w:proofErr w:type="spellStart"/>
+      <w:r>
+        <w:rPr>
+          <w:rFonts w:ascii="Courier New" w:hAnsi="Courier New" w:cs="Courier New"/>
+          <w:szCs w:val="24"/>
+        </w:rPr>
+        <w:t>load_</w:t>
+      </w:r>
+      <w:proofErr w:type="gramStart"/>
+      <w:r>
+        <w:rPr>
+          <w:rFonts w:ascii="Courier New" w:hAnsi="Courier New" w:cs="Courier New"/>
+          <w:szCs w:val="24"/>
+        </w:rPr>
+        <w:t>yaml</w:t>
+      </w:r>
+      <w:proofErr w:type="spellEnd"/>
+      <w:r>
+        <w:rPr>
+          <w:rFonts w:ascii="Courier New" w:hAnsi="Courier New" w:cs="Courier New"/>
+          <w:szCs w:val="24"/>
+        </w:rPr>
+        <w:t>(</w:t>
+      </w:r>
+      <w:proofErr w:type="gramEnd"/>
+      <w:r>
+        <w:rPr>
+          <w:rFonts w:ascii="Courier New" w:hAnsi="Courier New" w:cs="Courier New"/>
+          <w:szCs w:val="24"/>
+        </w:rPr>
+        <w:t>)</w:t>
+      </w:r>
+      <w:r>
+        <w:rPr>
+          <w:szCs w:val="24"/>
+        </w:rPr>
+        <w:t xml:space="preserve"> bzw. </w:t>
+      </w:r>
+      <w:proofErr w:type="spellStart"/>
+      <w:r>
+        <w:rPr>
+          <w:rFonts w:ascii="Courier New" w:hAnsi="Courier New" w:cs="Courier New"/>
+          <w:szCs w:val="24"/>
+        </w:rPr>
+        <w:t>save_yaml</w:t>
+      </w:r>
+      <w:proofErr w:type="spellEnd"/>
+      <w:r>
+        <w:rPr>
+          <w:rFonts w:ascii="Courier New" w:hAnsi="Courier New" w:cs="Courier New"/>
+          <w:szCs w:val="24"/>
+        </w:rPr>
+        <w:t>()</w:t>
+      </w:r>
+      <w:r>
+        <w:rPr>
+          <w:szCs w:val="24"/>
+        </w:rPr>
+        <w:t xml:space="preserve"> ausgelagert.</w:t>
+      </w:r>
+    </w:p>
+    <w:p>
+      <w:pPr>
+        <w:rPr>
+          <w:szCs w:val="24"/>
+        </w:rPr>
+      </w:pPr>
+      <w:r>
+        <w:rPr>
+          <w:szCs w:val="24"/>
+        </w:rPr>
+        <w:t>Nachdem</w:t>
+      </w:r>
+      <w:r>
+        <w:rPr>
+          <w:szCs w:val="24"/>
+        </w:rPr>
+        <w:t xml:space="preserve"> nun also Login-Name sowie Passwort vorhanden sind, kann über einen sogenannten </w:t>
+      </w:r>
+      <w:proofErr w:type="spellStart"/>
+      <w:r>
+        <w:rPr>
+          <w:i/>
+          <w:szCs w:val="24"/>
+        </w:rPr>
+        <w:t>subprocess</w:t>
+      </w:r>
+      <w:proofErr w:type="spellEnd"/>
+      <w:r>
+        <w:rPr>
+          <w:szCs w:val="24"/>
+        </w:rPr>
+        <w:t xml:space="preserve"> ein Befehl über die Kommandozeile ausgeführt werden. Das Diagnoseportal hat glücklicherweise eine Kommandozeilen-Schnittstelle, die </w:t>
+      </w:r>
+      <w:r>
+        <w:rPr>
+          <w:szCs w:val="24"/>
+        </w:rPr>
+        <w:t xml:space="preserve">ausführlich dokumentiert ist, sodass es möglich ist alle vom Diagnoseportal (im Folgenden mit „DP“ abgekürzt) benötigten Daten über diese Schnittstelle zu beziehen. Der </w:t>
+      </w:r>
+      <w:proofErr w:type="spellStart"/>
+      <w:r>
+        <w:rPr>
+          <w:i/>
+          <w:szCs w:val="24"/>
+        </w:rPr>
+        <w:t>subprocess</w:t>
+      </w:r>
+      <w:proofErr w:type="spellEnd"/>
+      <w:r>
+        <w:rPr>
+          <w:szCs w:val="24"/>
+        </w:rPr>
+        <w:t xml:space="preserve"> wird also aufgerufen und bekommt mitgeteilt, dass er die </w:t>
+      </w:r>
+      <w:r>
+        <w:rPr>
+          <w:i/>
+          <w:szCs w:val="24"/>
+        </w:rPr>
+        <w:t>diagConCmd.exe</w:t>
+      </w:r>
+      <w:r>
+        <w:rPr>
+          <w:szCs w:val="24"/>
+        </w:rPr>
+        <w:t xml:space="preserve"> mitsamt dem Konsolenbefehl, welcher den </w:t>
+      </w:r>
+      <w:r>
+        <w:rPr>
+          <w:i/>
+          <w:szCs w:val="24"/>
+        </w:rPr>
+        <w:t>Login</w:t>
+      </w:r>
+      <w:r>
+        <w:rPr>
+          <w:szCs w:val="24"/>
+        </w:rPr>
+        <w:t xml:space="preserve"> startet, und den </w:t>
+      </w:r>
+      <w:r>
+        <w:rPr>
+          <w:i/>
+          <w:szCs w:val="24"/>
+        </w:rPr>
+        <w:t>Login</w:t>
+      </w:r>
+      <w:r>
+        <w:rPr>
+          <w:szCs w:val="24"/>
+        </w:rPr>
+        <w:t>-Daten als Startparameter ausführen soll:</w:t>
+      </w:r>
+    </w:p>
+    <w:p>
+      <w:pPr>
+        <w:rPr>
+          <w:szCs w:val="24"/>
+        </w:rPr>
+      </w:pPr>
+    </w:p>
+    <w:p>
+      <w:pPr>
+        <w:rPr>
+          <w:rFonts w:ascii="Courier New" w:hAnsi="Courier New" w:cs="Courier New"/>
+          <w:szCs w:val="24"/>
+          <w:lang w:val="en-US"/>
+        </w:rPr>
+      </w:pPr>
+    </w:p>
+    <w:p>
+      <w:pPr>
+        <w:rPr>
+          <w:rFonts w:ascii="Courier New" w:hAnsi="Courier New" w:cs="Courier New"/>
+          <w:szCs w:val="24"/>
+          <w:lang w:val="en-US"/>
+        </w:rPr>
+      </w:pPr>
+      <w:proofErr w:type="gramStart"/>
+      <w:r>
+        <w:rPr>
+          <w:rFonts w:ascii="Courier New" w:hAnsi="Courier New" w:cs="Courier New"/>
+          <w:szCs w:val="24"/>
+          <w:lang w:val="en-US"/>
+        </w:rPr>
+        <w:t>s</w:t>
+      </w:r>
+      <w:r>
+        <w:rPr>
+          <w:rFonts w:ascii="Courier New" w:hAnsi="Courier New" w:cs="Courier New"/>
+          <w:szCs w:val="24"/>
+          <w:lang w:val="en-US"/>
+        </w:rPr>
+        <w:t>ubprocess.call</w:t>
+      </w:r>
+      <w:proofErr w:type="gramEnd"/>
+      <w:r>
+        <w:rPr>
+          <w:rFonts w:ascii="Courier New" w:hAnsi="Courier New" w:cs="Courier New"/>
+          <w:szCs w:val="24"/>
+          <w:lang w:val="en-US"/>
+        </w:rPr>
+        <w:t xml:space="preserve">(executable='pfad/zur/diagConCmd.exe', </w:t>
+      </w:r>
+      <w:proofErr w:type="spellStart"/>
+      <w:r>
+        <w:rPr>
+          <w:rFonts w:ascii="Courier New" w:hAnsi="Courier New" w:cs="Courier New"/>
+          <w:szCs w:val="24"/>
+          <w:lang w:val="en-US"/>
+        </w:rPr>
+        <w:t>args</w:t>
+      </w:r>
+      <w:proofErr w:type="spellEnd"/>
+      <w:r>
+        <w:rPr>
+          <w:rFonts w:ascii="Courier New" w:hAnsi="Courier New" w:cs="Courier New"/>
+          <w:szCs w:val="24"/>
+          <w:lang w:val="en-US"/>
+        </w:rPr>
+        <w:t>=[</w:t>
+      </w:r>
+    </w:p>
+    <w:p>
+      <w:pPr>
+        <w:ind w:left="357"/>
+        <w:rPr>
+          <w:rFonts w:ascii="Courier New" w:hAnsi="Courier New" w:cs="Courier New"/>
+          <w:szCs w:val="24"/>
+        </w:rPr>
+      </w:pPr>
+      <w:r>
+        <w:rPr>
+          <w:rFonts w:ascii="Courier New" w:hAnsi="Courier New" w:cs="Courier New"/>
+          <w:szCs w:val="24"/>
+        </w:rPr>
+        <w:t>'start',</w:t>
+      </w:r>
+    </w:p>
+    <w:p>
+      <w:pPr>
+        <w:ind w:left="357"/>
+        <w:rPr>
+          <w:rFonts w:ascii="Courier New" w:hAnsi="Courier New" w:cs="Courier New"/>
+          <w:szCs w:val="24"/>
+        </w:rPr>
+      </w:pPr>
+      <w:r>
+        <w:rPr>
+          <w:rFonts w:ascii="Courier New" w:hAnsi="Courier New" w:cs="Courier New"/>
+          <w:szCs w:val="24"/>
+        </w:rPr>
+        <w:t>'</w:t>
+      </w:r>
+      <w:r>
+        <w:rPr>
+          <w:rFonts w:ascii="Courier New" w:hAnsi="Courier New" w:cs="Courier New"/>
+          <w:szCs w:val="24"/>
+        </w:rPr>
+        <w:t>-login</w:t>
+      </w:r>
+      <w:r>
+        <w:rPr>
+          <w:rFonts w:ascii="Courier New" w:hAnsi="Courier New" w:cs="Courier New"/>
+          <w:szCs w:val="24"/>
+        </w:rPr>
+        <w:t>'</w:t>
+      </w:r>
+      <w:r>
+        <w:rPr>
+          <w:rFonts w:ascii="Courier New" w:hAnsi="Courier New" w:cs="Courier New"/>
+          <w:szCs w:val="24"/>
+        </w:rPr>
+        <w:t>,</w:t>
+      </w:r>
+    </w:p>
+    <w:p>
+      <w:pPr>
+        <w:ind w:left="357"/>
+        <w:rPr>
+          <w:rFonts w:ascii="Courier New" w:hAnsi="Courier New" w:cs="Courier New"/>
+          <w:szCs w:val="24"/>
+        </w:rPr>
+      </w:pPr>
+      <w:r>
+        <w:rPr>
+          <w:rFonts w:ascii="Courier New" w:hAnsi="Courier New" w:cs="Courier New"/>
+          <w:szCs w:val="24"/>
+        </w:rPr>
+        <w:t xml:space="preserve">'-user', </w:t>
+      </w:r>
+      <w:proofErr w:type="spellStart"/>
+      <w:proofErr w:type="gramStart"/>
+      <w:r>
+        <w:rPr>
+          <w:rFonts w:ascii="Courier New" w:hAnsi="Courier New" w:cs="Courier New"/>
+          <w:szCs w:val="24"/>
+        </w:rPr>
+        <w:t>os.getLogin</w:t>
+      </w:r>
+      <w:proofErr w:type="spellEnd"/>
+      <w:proofErr w:type="gramEnd"/>
+      <w:r>
+        <w:rPr>
+          <w:rFonts w:ascii="Courier New" w:hAnsi="Courier New" w:cs="Courier New"/>
+          <w:szCs w:val="24"/>
+        </w:rPr>
+        <w:t>(),</w:t>
+      </w:r>
+    </w:p>
+    <w:p>
+      <w:pPr>
+        <w:ind w:left="357"/>
+        <w:rPr>
+          <w:rFonts w:ascii="Courier New" w:hAnsi="Courier New" w:cs="Courier New"/>
+          <w:szCs w:val="24"/>
+        </w:rPr>
+      </w:pPr>
+      <w:r>
+        <w:rPr>
+          <w:rFonts w:ascii="Courier New" w:hAnsi="Courier New" w:cs="Courier New"/>
+          <w:szCs w:val="24"/>
+        </w:rPr>
+        <w:t xml:space="preserve">'-password', </w:t>
+      </w:r>
+      <w:proofErr w:type="spellStart"/>
+      <w:r>
+        <w:rPr>
+          <w:rFonts w:ascii="Courier New" w:hAnsi="Courier New" w:cs="Courier New"/>
+          <w:szCs w:val="24"/>
+        </w:rPr>
+        <w:t>passwort_aus_der_config_datei</w:t>
+      </w:r>
+      <w:proofErr w:type="spellEnd"/>
+      <w:r>
+        <w:rPr>
+          <w:rFonts w:ascii="Courier New" w:hAnsi="Courier New" w:cs="Courier New"/>
+          <w:szCs w:val="24"/>
+        </w:rPr>
+        <w:t>]</w:t>
+      </w:r>
+      <w:r>
+        <w:rPr>
+          <w:rFonts w:ascii="Courier New" w:hAnsi="Courier New" w:cs="Courier New"/>
+          <w:szCs w:val="24"/>
+        </w:rPr>
+        <w:t>)</w:t>
+      </w:r>
+    </w:p>
+    <w:p>
+      <w:pPr>
+        <w:ind w:left="357"/>
+        <w:rPr>
+          <w:rFonts w:ascii="Courier New" w:hAnsi="Courier New" w:cs="Courier New"/>
+          <w:szCs w:val="24"/>
+        </w:rPr>
+      </w:pPr>
+    </w:p>
+    <w:p>
+      <w:pPr>
+        <w:rPr>
+          <w:szCs w:val="24"/>
+        </w:rPr>
+      </w:pPr>
+      <w:r>
+        <w:rPr>
+          <w:szCs w:val="24"/>
+        </w:rPr>
+        <w:t xml:space="preserve">Der </w:t>
+      </w:r>
+      <w:r>
+        <w:rPr>
+          <w:i/>
+          <w:szCs w:val="24"/>
+        </w:rPr>
+        <w:t>Login</w:t>
+      </w:r>
+      <w:r>
+        <w:rPr>
+          <w:szCs w:val="24"/>
+        </w:rPr>
+        <w:t>-</w:t>
+      </w:r>
+      <w:r>
+        <w:rPr>
+          <w:szCs w:val="24"/>
+        </w:rPr>
+        <w:t>Versuch</w:t>
+      </w:r>
+      <w:r>
+        <w:rPr>
+          <w:szCs w:val="24"/>
+        </w:rPr>
+        <w:t xml:space="preserve"> gibt als Rückgabewert den Wert 0 zurück, wenn er erfolgreich war, sodass anhand dieses Wertes einfach festgelegt werden kann, ob die aufrufende </w:t>
+      </w:r>
+      <w:r>
+        <w:rPr>
+          <w:i/>
+          <w:szCs w:val="24"/>
+        </w:rPr>
+        <w:t>Task</w:t>
+      </w:r>
+      <w:r>
+        <w:rPr>
+          <w:szCs w:val="24"/>
+        </w:rPr>
+        <w:t xml:space="preserve"> erfolgreich war oder nicht.</w:t>
+      </w:r>
+    </w:p>
+    <w:p>
+      <w:pPr>
+        <w:pStyle w:val="berschrift3"/>
+        <w:rPr>
+          <w:rFonts w:ascii="Times New Roman" w:hAnsi="Times New Roman"/>
+        </w:rPr>
+      </w:pPr>
+      <w:bookmarkStart w:id="64" w:name="_Toc510014676"/>
+      <w:r>
+        <w:t>Das D</w:t>
+      </w:r>
+      <w:r>
+        <w:t xml:space="preserve">ownloaden </w:t>
+      </w:r>
+      <w:r>
+        <w:t xml:space="preserve">und parsen </w:t>
+      </w:r>
+      <w:r>
+        <w:t xml:space="preserve">der </w:t>
+      </w:r>
+      <w:proofErr w:type="spellStart"/>
+      <w:r>
+        <w:t>Metaview</w:t>
+      </w:r>
+      <w:bookmarkEnd w:id="64"/>
+      <w:proofErr w:type="spellEnd"/>
+    </w:p>
+    <w:p>
+      <w:pPr>
+        <w:rPr>
+          <w:szCs w:val="24"/>
+        </w:rPr>
+      </w:pPr>
+      <w:r>
+        <w:rPr>
+          <w:szCs w:val="24"/>
+        </w:rPr>
+        <w:t xml:space="preserve">Nachdem der </w:t>
+      </w:r>
+      <w:r>
+        <w:rPr>
+          <w:i/>
+          <w:szCs w:val="24"/>
+        </w:rPr>
+        <w:t>Login</w:t>
+      </w:r>
+      <w:r>
+        <w:rPr>
+          <w:szCs w:val="24"/>
+        </w:rPr>
+        <w:t xml:space="preserve"> in das DP erfolgreich verlief, lassen sich alle dort gelagerten Dateien herunterladen bzw. diejenigen für die der Nutzer/Mitarbeiter freigeschaltet ist. Um wissen</w:t>
+      </w:r>
+      <w:r>
+        <w:rPr>
+          <w:szCs w:val="24"/>
+        </w:rPr>
+        <w:t xml:space="preserve"> zu können</w:t>
+      </w:r>
+      <w:r>
+        <w:rPr>
+          <w:szCs w:val="24"/>
+        </w:rPr>
+        <w:t xml:space="preserve"> welche </w:t>
+      </w:r>
+      <w:r>
+        <w:rPr>
+          <w:szCs w:val="24"/>
+        </w:rPr>
+        <w:t>ECU-Daten</w:t>
+      </w:r>
+      <w:r>
+        <w:rPr>
+          <w:szCs w:val="24"/>
+        </w:rPr>
+        <w:t xml:space="preserve"> überhaupt nötig sind, muss zunächst einmal die </w:t>
+      </w:r>
+      <w:proofErr w:type="spellStart"/>
+      <w:r>
+        <w:rPr>
+          <w:i/>
+          <w:szCs w:val="24"/>
+        </w:rPr>
+        <w:t>Metaview</w:t>
+      </w:r>
+      <w:proofErr w:type="spellEnd"/>
+      <w:r>
+        <w:rPr>
+          <w:i/>
+          <w:szCs w:val="24"/>
+        </w:rPr>
+        <w:t xml:space="preserve"> </w:t>
       </w:r>
       <w:r>
         <w:rPr>
           <w:szCs w:val="24"/>
         </w:rPr>
         <w:lastRenderedPageBreak/>
-        <w:t xml:space="preserve">Betriebssystem stehen. Das Passwort muss der Nutzer vorab in der </w:t>
-      </w:r>
-      <w:proofErr w:type="spellStart"/>
-      <w:r>
-        <w:rPr>
-          <w:i/>
-          <w:szCs w:val="24"/>
-        </w:rPr>
-        <w:t>Config</w:t>
-      </w:r>
-      <w:proofErr w:type="spellEnd"/>
-      <w:r>
-        <w:rPr>
-          <w:szCs w:val="24"/>
-        </w:rPr>
-        <w:t xml:space="preserve">-Datei (im Folgenden nur noch </w:t>
-      </w:r>
-      <w:proofErr w:type="spellStart"/>
-      <w:r>
-        <w:rPr>
-          <w:i/>
-          <w:szCs w:val="24"/>
-        </w:rPr>
-        <w:t>Config</w:t>
-      </w:r>
-      <w:proofErr w:type="spellEnd"/>
-      <w:r>
-        <w:rPr>
-          <w:szCs w:val="24"/>
-        </w:rPr>
-        <w:t xml:space="preserve"> genannt) abspeichern, sodass es automatisch ausgelesen werden kann. Das geschieht in der </w:t>
+        <w:t xml:space="preserve">heruntergeladen werden. In ihr sind </w:t>
+      </w:r>
+      <w:r>
+        <w:rPr>
+          <w:szCs w:val="24"/>
+        </w:rPr>
+        <w:t>die Namen</w:t>
+      </w:r>
+      <w:r>
+        <w:rPr>
+          <w:szCs w:val="24"/>
+        </w:rPr>
+        <w:t xml:space="preserve"> </w:t>
+      </w:r>
+      <w:r>
+        <w:rPr>
+          <w:szCs w:val="24"/>
+        </w:rPr>
+        <w:t xml:space="preserve">aller </w:t>
+      </w:r>
+      <w:r>
+        <w:rPr>
+          <w:szCs w:val="24"/>
+        </w:rPr>
+        <w:t>Steuergeräte im XML-Format gespeichert</w:t>
+      </w:r>
+      <w:r>
+        <w:rPr>
+          <w:szCs w:val="24"/>
+        </w:rPr>
+        <w:t xml:space="preserve"> und nach Fahrzeugtyp (PKW, Van, </w:t>
+      </w:r>
+      <w:proofErr w:type="spellStart"/>
+      <w:r>
+        <w:rPr>
+          <w:szCs w:val="24"/>
+        </w:rPr>
+        <w:t>etc</w:t>
+      </w:r>
+      <w:proofErr w:type="spellEnd"/>
+      <w:r>
+        <w:rPr>
+          <w:szCs w:val="24"/>
+        </w:rPr>
+        <w:t>)</w:t>
+      </w:r>
+      <w:r>
+        <w:rPr>
+          <w:szCs w:val="24"/>
+        </w:rPr>
+        <w:t>,</w:t>
+      </w:r>
+      <w:r>
+        <w:rPr>
+          <w:szCs w:val="24"/>
+        </w:rPr>
+        <w:t xml:space="preserve"> </w:t>
+      </w:r>
+      <w:r>
+        <w:rPr>
+          <w:szCs w:val="24"/>
+        </w:rPr>
+        <w:t>B</w:t>
+      </w:r>
+      <w:r>
+        <w:rPr>
+          <w:szCs w:val="24"/>
+        </w:rPr>
+        <w:t xml:space="preserve">aureihe </w:t>
+      </w:r>
+      <w:r>
+        <w:rPr>
+          <w:szCs w:val="24"/>
+        </w:rPr>
+        <w:t xml:space="preserve">und Derivat </w:t>
+      </w:r>
+      <w:r>
+        <w:rPr>
+          <w:szCs w:val="24"/>
+        </w:rPr>
+        <w:t xml:space="preserve">sortiert. Der </w:t>
+      </w:r>
+      <w:r>
+        <w:rPr>
+          <w:i/>
+          <w:szCs w:val="24"/>
+        </w:rPr>
+        <w:t>Download</w:t>
+      </w:r>
+      <w:r>
+        <w:rPr>
+          <w:szCs w:val="24"/>
+        </w:rPr>
+        <w:t xml:space="preserve"> wird genau wie der </w:t>
+      </w:r>
+      <w:r>
+        <w:rPr>
+          <w:i/>
+          <w:szCs w:val="24"/>
+        </w:rPr>
+        <w:t>Login</w:t>
+      </w:r>
+      <w:r>
+        <w:rPr>
+          <w:szCs w:val="24"/>
+        </w:rPr>
+        <w:t xml:space="preserve"> über einen </w:t>
+      </w:r>
+      <w:proofErr w:type="spellStart"/>
+      <w:r>
+        <w:rPr>
+          <w:i/>
+          <w:szCs w:val="24"/>
+        </w:rPr>
+        <w:t>subprocess</w:t>
+      </w:r>
+      <w:proofErr w:type="spellEnd"/>
+      <w:r>
+        <w:rPr>
+          <w:szCs w:val="24"/>
+        </w:rPr>
+        <w:t xml:space="preserve"> bewerkstelligt, welcher sich der </w:t>
+      </w:r>
+      <w:r>
+        <w:rPr>
+          <w:i/>
+          <w:szCs w:val="24"/>
+        </w:rPr>
+        <w:t xml:space="preserve">diagConCmd.exe </w:t>
+      </w:r>
+      <w:r>
+        <w:rPr>
+          <w:szCs w:val="24"/>
+        </w:rPr>
+        <w:t xml:space="preserve">bedient. Die </w:t>
+      </w:r>
+      <w:proofErr w:type="spellStart"/>
+      <w:r>
+        <w:rPr>
+          <w:i/>
+          <w:szCs w:val="24"/>
+        </w:rPr>
+        <w:t>Metaview</w:t>
+      </w:r>
+      <w:proofErr w:type="spellEnd"/>
+      <w:r>
+        <w:rPr>
+          <w:szCs w:val="24"/>
+        </w:rPr>
+        <w:t xml:space="preserve"> wird direkt in den Ordner, welcher in dem in 4.2.1 beschriebenen Task </w:t>
+      </w:r>
+      <w:proofErr w:type="spellStart"/>
+      <w:proofErr w:type="gramStart"/>
+      <w:r>
+        <w:rPr>
+          <w:rFonts w:ascii="Courier New" w:hAnsi="Courier New" w:cs="Courier New"/>
+          <w:szCs w:val="24"/>
+        </w:rPr>
+        <w:t>CreateImportantFilesDirectory</w:t>
+      </w:r>
+      <w:proofErr w:type="spellEnd"/>
+      <w:r>
+        <w:rPr>
+          <w:rFonts w:ascii="Courier New" w:hAnsi="Courier New" w:cs="Courier New"/>
+          <w:szCs w:val="24"/>
+        </w:rPr>
+        <w:t>(</w:t>
+      </w:r>
+      <w:proofErr w:type="gramEnd"/>
+      <w:r>
+        <w:rPr>
+          <w:rFonts w:ascii="Courier New" w:hAnsi="Courier New" w:cs="Courier New"/>
+          <w:szCs w:val="24"/>
+        </w:rPr>
+        <w:t>)</w:t>
+      </w:r>
+      <w:r>
+        <w:rPr>
+          <w:szCs w:val="24"/>
+        </w:rPr>
+        <w:t xml:space="preserve"> erstellt wurde.</w:t>
+      </w:r>
+    </w:p>
+    <w:p>
+      <w:pPr>
+        <w:rPr>
+          <w:szCs w:val="24"/>
+        </w:rPr>
+      </w:pPr>
+      <w:r>
+        <w:rPr>
+          <w:szCs w:val="24"/>
+        </w:rPr>
+        <w:t xml:space="preserve">Sobald der </w:t>
+      </w:r>
+      <w:r>
+        <w:rPr>
+          <w:i/>
+          <w:szCs w:val="24"/>
+        </w:rPr>
+        <w:t>Download</w:t>
+      </w:r>
+      <w:r>
+        <w:rPr>
+          <w:szCs w:val="24"/>
+        </w:rPr>
+        <w:t xml:space="preserve"> erfolgreich abgeschlossen wurde, </w:t>
+      </w:r>
+      <w:r>
+        <w:rPr>
+          <w:szCs w:val="24"/>
+        </w:rPr>
+        <w:t>können die Namen aller Steuergeräte, sowie deren Fahrzeugtyp, Baureihe und Derivat aus</w:t>
+      </w:r>
+      <w:r>
+        <w:rPr>
+          <w:szCs w:val="24"/>
+        </w:rPr>
+        <w:t xml:space="preserve"> d</w:t>
+      </w:r>
+      <w:r>
+        <w:rPr>
+          <w:szCs w:val="24"/>
+        </w:rPr>
+        <w:t>er</w:t>
+      </w:r>
+      <w:r>
+        <w:rPr>
+          <w:szCs w:val="24"/>
+        </w:rPr>
+        <w:t xml:space="preserve"> </w:t>
+      </w:r>
+      <w:proofErr w:type="spellStart"/>
+      <w:r>
+        <w:rPr>
+          <w:i/>
+          <w:szCs w:val="24"/>
+        </w:rPr>
+        <w:t>Metaview</w:t>
+      </w:r>
+      <w:proofErr w:type="spellEnd"/>
+      <w:r>
+        <w:rPr>
+          <w:i/>
+          <w:szCs w:val="24"/>
+        </w:rPr>
+        <w:t xml:space="preserve"> </w:t>
+      </w:r>
+      <w:r>
+        <w:rPr>
+          <w:szCs w:val="24"/>
+        </w:rPr>
+        <w:t xml:space="preserve">bezogen werden (Im Folgenden wird bei der Umwandlung bzw. dem herausfiltern von Daten von </w:t>
+      </w:r>
+      <w:r>
+        <w:rPr>
+          <w:i/>
+          <w:szCs w:val="24"/>
+        </w:rPr>
+        <w:t xml:space="preserve">parsen </w:t>
+      </w:r>
+      <w:r>
+        <w:rPr>
+          <w:szCs w:val="24"/>
+        </w:rPr>
+        <w:t xml:space="preserve">gesprochen). Dieser Vorgang wird von dem </w:t>
+      </w:r>
+      <w:r>
+        <w:rPr>
+          <w:i/>
+          <w:szCs w:val="24"/>
+        </w:rPr>
+        <w:t xml:space="preserve">Task </w:t>
+      </w:r>
+      <w:proofErr w:type="spellStart"/>
+      <w:proofErr w:type="gramStart"/>
+      <w:r>
+        <w:rPr>
+          <w:rFonts w:ascii="Courier New" w:hAnsi="Courier New" w:cs="Courier New"/>
+          <w:szCs w:val="24"/>
+        </w:rPr>
+        <w:t>ParseMetaView</w:t>
+      </w:r>
+      <w:proofErr w:type="spellEnd"/>
+      <w:r>
+        <w:rPr>
+          <w:rFonts w:ascii="Courier New" w:hAnsi="Courier New" w:cs="Courier New"/>
+          <w:szCs w:val="24"/>
+        </w:rPr>
+        <w:t>(</w:t>
+      </w:r>
+      <w:proofErr w:type="gramEnd"/>
+      <w:r>
+        <w:rPr>
+          <w:rFonts w:ascii="Courier New" w:hAnsi="Courier New" w:cs="Courier New"/>
+          <w:szCs w:val="24"/>
+        </w:rPr>
+        <w:t xml:space="preserve">) </w:t>
+      </w:r>
+      <w:r>
+        <w:rPr>
+          <w:szCs w:val="24"/>
+        </w:rPr>
+        <w:t xml:space="preserve">angestoßen. In diesem </w:t>
+      </w:r>
+      <w:r>
+        <w:rPr>
+          <w:i/>
+          <w:szCs w:val="24"/>
+        </w:rPr>
+        <w:t xml:space="preserve">Task </w:t>
+      </w:r>
+      <w:r>
+        <w:rPr>
+          <w:szCs w:val="24"/>
+        </w:rPr>
+        <w:t xml:space="preserve">wird der Funktion </w:t>
       </w:r>
       <w:proofErr w:type="spellStart"/>
       <w:r>
@@ -18209,7 +19419,7 @@
           <w:rFonts w:ascii="Courier New" w:hAnsi="Courier New" w:cs="Courier New"/>
           <w:szCs w:val="24"/>
         </w:rPr>
-        <w:t>data</w:t>
+        <w:t>file</w:t>
       </w:r>
       <w:proofErr w:type="spellEnd"/>
       <w:r>
@@ -18231,51 +19441,254 @@
         <w:rPr>
           <w:szCs w:val="24"/>
         </w:rPr>
-        <w:t xml:space="preserve"> Methode der Klasse </w:t>
-      </w:r>
-      <w:proofErr w:type="spellStart"/>
-      <w:r>
-        <w:rPr>
-          <w:rFonts w:ascii="Courier New" w:hAnsi="Courier New" w:cs="Courier New"/>
-          <w:szCs w:val="24"/>
-        </w:rPr>
-        <w:t>Config</w:t>
-      </w:r>
-      <w:proofErr w:type="spellEnd"/>
-      <w:r>
-        <w:rPr>
-          <w:rFonts w:ascii="Courier New" w:hAnsi="Courier New" w:cs="Courier New"/>
-          <w:szCs w:val="24"/>
-        </w:rPr>
-        <w:t xml:space="preserve">. </w:t>
-      </w:r>
-      <w:r>
-        <w:rPr>
-          <w:szCs w:val="24"/>
-        </w:rPr>
-        <w:t xml:space="preserve">Da die </w:t>
-      </w:r>
-      <w:proofErr w:type="spellStart"/>
-      <w:r>
-        <w:rPr>
-          <w:i/>
-          <w:szCs w:val="24"/>
-        </w:rPr>
-        <w:t>Config</w:t>
-      </w:r>
-      <w:proofErr w:type="spellEnd"/>
-      <w:r>
-        <w:rPr>
-          <w:i/>
+        <w:t>die</w:t>
+      </w:r>
+      <w:r>
+        <w:rPr>
+          <w:rFonts w:ascii="Courier New" w:hAnsi="Courier New" w:cs="Courier New"/>
           <w:szCs w:val="24"/>
         </w:rPr>
         <w:t xml:space="preserve"> </w:t>
       </w:r>
-      <w:r>
-        <w:rPr>
-          <w:szCs w:val="24"/>
-        </w:rPr>
-        <w:t xml:space="preserve">selbst im YAML-Format abgelegt ist, lassen sich alle Daten dieser Datei schnell über die </w:t>
+      <w:proofErr w:type="spellStart"/>
+      <w:r>
+        <w:rPr>
+          <w:szCs w:val="24"/>
+        </w:rPr>
+        <w:t>Metaview</w:t>
+      </w:r>
+      <w:proofErr w:type="spellEnd"/>
+      <w:r>
+        <w:rPr>
+          <w:rFonts w:ascii="Courier New" w:hAnsi="Courier New" w:cs="Courier New"/>
+          <w:szCs w:val="24"/>
+        </w:rPr>
+        <w:t xml:space="preserve"> </w:t>
+      </w:r>
+      <w:r>
+        <w:rPr>
+          <w:szCs w:val="24"/>
+        </w:rPr>
+        <w:t xml:space="preserve">übergeben, welche diese </w:t>
+      </w:r>
+      <w:r>
+        <w:rPr>
+          <w:szCs w:val="24"/>
+        </w:rPr>
+        <w:t xml:space="preserve">über das </w:t>
+      </w:r>
+      <w:proofErr w:type="spellStart"/>
+      <w:r>
+        <w:rPr>
+          <w:i/>
+          <w:szCs w:val="24"/>
+        </w:rPr>
+        <w:t>etree</w:t>
+      </w:r>
+      <w:proofErr w:type="spellEnd"/>
+      <w:r>
+        <w:rPr>
+          <w:szCs w:val="24"/>
+        </w:rPr>
+        <w:t xml:space="preserve">-Modul in ein </w:t>
+      </w:r>
+      <w:proofErr w:type="spellStart"/>
+      <w:r>
+        <w:rPr>
+          <w:szCs w:val="24"/>
+        </w:rPr>
+        <w:t>E</w:t>
+      </w:r>
+      <w:r>
+        <w:rPr>
+          <w:i/>
+          <w:szCs w:val="24"/>
+        </w:rPr>
+        <w:t>lementTree</w:t>
+      </w:r>
+      <w:proofErr w:type="spellEnd"/>
+      <w:r>
+        <w:rPr>
+          <w:szCs w:val="24"/>
+        </w:rPr>
+        <w:t xml:space="preserve">-Element umwandelt, wodurch das gesamte XML-Dokument als Baumstruktur abgespeichert wird. Das hat den Vorteil, dass sich dieses Element anschließend mit den Werkzeugen, welche das </w:t>
+      </w:r>
+      <w:proofErr w:type="spellStart"/>
+      <w:r>
+        <w:rPr>
+          <w:i/>
+          <w:szCs w:val="24"/>
+        </w:rPr>
+        <w:t>etree</w:t>
+      </w:r>
+      <w:proofErr w:type="spellEnd"/>
+      <w:r>
+        <w:rPr>
+          <w:szCs w:val="24"/>
+        </w:rPr>
+        <w:t xml:space="preserve">-Modul mit sich bringt, durchsuchen und bearbeiten lässt. Dieses Element wird </w:t>
+      </w:r>
+      <w:r>
+        <w:rPr>
+          <w:szCs w:val="24"/>
+        </w:rPr>
+        <w:t xml:space="preserve">rekursiv </w:t>
+      </w:r>
+      <w:r>
+        <w:rPr>
+          <w:szCs w:val="24"/>
+        </w:rPr>
+        <w:t>durchlaufen</w:t>
+      </w:r>
+      <w:r>
+        <w:rPr>
+          <w:szCs w:val="24"/>
+        </w:rPr>
+        <w:t xml:space="preserve"> </w:t>
+      </w:r>
+      <w:r>
+        <w:rPr>
+          <w:szCs w:val="24"/>
+        </w:rPr>
+        <w:t>und</w:t>
+      </w:r>
+      <w:r>
+        <w:rPr>
+          <w:szCs w:val="24"/>
+        </w:rPr>
+        <w:t xml:space="preserve"> entsprechende Informationen </w:t>
+      </w:r>
+      <w:r>
+        <w:rPr>
+          <w:szCs w:val="24"/>
+        </w:rPr>
+        <w:t>werden ausgelesen</w:t>
+      </w:r>
+      <w:r>
+        <w:rPr>
+          <w:szCs w:val="24"/>
+        </w:rPr>
+        <w:t xml:space="preserve"> und währenddessen in ein </w:t>
+      </w:r>
+      <w:proofErr w:type="spellStart"/>
+      <w:r>
+        <w:rPr>
+          <w:i/>
+          <w:szCs w:val="24"/>
+        </w:rPr>
+        <w:t>Dictionary</w:t>
+      </w:r>
+      <w:proofErr w:type="spellEnd"/>
+      <w:r>
+        <w:rPr>
+          <w:szCs w:val="24"/>
+        </w:rPr>
+        <w:t xml:space="preserve"> </w:t>
+      </w:r>
+      <w:r>
+        <w:rPr>
+          <w:szCs w:val="24"/>
+        </w:rPr>
+        <w:t>ge</w:t>
+      </w:r>
+      <w:r>
+        <w:rPr>
+          <w:szCs w:val="24"/>
+        </w:rPr>
+        <w:t>speichert.</w:t>
+      </w:r>
+      <w:r>
+        <w:rPr>
+          <w:szCs w:val="24"/>
+        </w:rPr>
+        <w:t xml:space="preserve"> Bei diesem Vorgang wird sichergestellt, dass jedes ECU nur ein einziges Mal im </w:t>
+      </w:r>
+      <w:proofErr w:type="spellStart"/>
+      <w:r>
+        <w:rPr>
+          <w:i/>
+          <w:szCs w:val="24"/>
+        </w:rPr>
+        <w:t>Dictionary</w:t>
+      </w:r>
+      <w:proofErr w:type="spellEnd"/>
+      <w:r>
+        <w:rPr>
+          <w:i/>
+          <w:szCs w:val="24"/>
+        </w:rPr>
+        <w:t xml:space="preserve"> </w:t>
+      </w:r>
+      <w:r>
+        <w:rPr>
+          <w:szCs w:val="24"/>
+        </w:rPr>
+        <w:t>vorkommt</w:t>
+      </w:r>
+      <w:r>
+        <w:rPr>
+          <w:szCs w:val="24"/>
+        </w:rPr>
+        <w:t>.</w:t>
+      </w:r>
+    </w:p>
+    <w:p>
+      <w:pPr>
+        <w:rPr>
+          <w:szCs w:val="24"/>
+        </w:rPr>
+      </w:pPr>
+      <w:r>
+        <w:rPr>
+          <w:szCs w:val="24"/>
+        </w:rPr>
+        <w:t xml:space="preserve">Sobald das </w:t>
+      </w:r>
+      <w:proofErr w:type="spellStart"/>
+      <w:r>
+        <w:rPr>
+          <w:szCs w:val="24"/>
+        </w:rPr>
+        <w:t>Dictionary</w:t>
+      </w:r>
+      <w:proofErr w:type="spellEnd"/>
+      <w:r>
+        <w:rPr>
+          <w:szCs w:val="24"/>
+        </w:rPr>
+        <w:t xml:space="preserve"> vollständig </w:t>
+      </w:r>
+      <w:r>
+        <w:rPr>
+          <w:szCs w:val="24"/>
+        </w:rPr>
+        <w:t xml:space="preserve">erstellt ist und damit alle verfügbaren ECU Namen beinhaltet, müssen diese lediglich noch in eine flache Liste gespeichert werden, die in den folgenden </w:t>
+      </w:r>
+      <w:r>
+        <w:rPr>
+          <w:i/>
+          <w:szCs w:val="24"/>
+        </w:rPr>
+        <w:t>Tasks</w:t>
+      </w:r>
+      <w:r>
+        <w:rPr>
+          <w:szCs w:val="24"/>
+        </w:rPr>
+        <w:t xml:space="preserve"> benutzt werden kann. Dies wird von dem </w:t>
+      </w:r>
+      <w:r>
+        <w:rPr>
+          <w:i/>
+          <w:szCs w:val="24"/>
+        </w:rPr>
+        <w:t>Task</w:t>
+      </w:r>
+      <w:r>
+        <w:rPr>
+          <w:szCs w:val="24"/>
+        </w:rPr>
+        <w:t xml:space="preserve"> </w:t>
       </w:r>
       <w:proofErr w:type="spellStart"/>
       <w:proofErr w:type="gramStart"/>
@@ -18284,7 +19697,7 @@
           <w:rFonts w:ascii="Courier New" w:hAnsi="Courier New" w:cs="Courier New"/>
           <w:szCs w:val="24"/>
         </w:rPr>
-        <w:t>load</w:t>
+        <w:t>GetEcuNames</w:t>
       </w:r>
       <w:proofErr w:type="spellEnd"/>
       <w:r>
@@ -18306,37 +19719,23 @@
         <w:rPr>
           <w:szCs w:val="24"/>
         </w:rPr>
-        <w:t xml:space="preserve">Funktion des </w:t>
-      </w:r>
-      <w:proofErr w:type="spellStart"/>
-      <w:r>
-        <w:rPr>
-          <w:i/>
-          <w:szCs w:val="24"/>
-        </w:rPr>
-        <w:t>ruamel_yaml</w:t>
-      </w:r>
-      <w:proofErr w:type="spellEnd"/>
-      <w:r>
-        <w:rPr>
-          <w:szCs w:val="24"/>
-        </w:rPr>
-        <w:t>-Moduls</w:t>
-      </w:r>
-      <w:r>
-        <w:rPr>
-          <w:szCs w:val="24"/>
-        </w:rPr>
-        <w:t xml:space="preserve"> auslesen. Auf diese Weise werden während des gesamten Ablaufs des Programms oft Daten aus YAML-Dateien gelesen oder in welche geschrieben, wobei in letzterem Fall statt der </w:t>
-      </w:r>
-      <w:proofErr w:type="spellStart"/>
+        <w:t xml:space="preserve"> erledigt. Diese ruft die Funktion </w:t>
+      </w:r>
+      <w:proofErr w:type="spellStart"/>
+      <w:r>
+        <w:rPr>
+          <w:rFonts w:ascii="Courier New" w:hAnsi="Courier New" w:cs="Courier New"/>
+          <w:szCs w:val="24"/>
+        </w:rPr>
+        <w:t>get_all_ecu_</w:t>
+      </w:r>
       <w:proofErr w:type="gramStart"/>
       <w:r>
         <w:rPr>
           <w:rFonts w:ascii="Courier New" w:hAnsi="Courier New" w:cs="Courier New"/>
           <w:szCs w:val="24"/>
         </w:rPr>
-        <w:t>load</w:t>
+        <w:t>names</w:t>
       </w:r>
       <w:proofErr w:type="spellEnd"/>
       <w:r>
@@ -18358,1520 +19757,247 @@
         <w:rPr>
           <w:szCs w:val="24"/>
         </w:rPr>
-        <w:t xml:space="preserve">- wird die </w:t>
-      </w:r>
-      <w:proofErr w:type="spellStart"/>
-      <w:r>
-        <w:rPr>
-          <w:rFonts w:ascii="Courier New" w:hAnsi="Courier New" w:cs="Courier New"/>
-          <w:szCs w:val="24"/>
-        </w:rPr>
-        <w:t>dump</w:t>
-      </w:r>
-      <w:proofErr w:type="spellEnd"/>
-      <w:r>
-        <w:rPr>
-          <w:rFonts w:ascii="Courier New" w:hAnsi="Courier New" w:cs="Courier New"/>
-          <w:szCs w:val="24"/>
+        <w:t xml:space="preserve"> der Klasse </w:t>
+      </w:r>
+      <w:proofErr w:type="spellStart"/>
+      <w:r>
+        <w:rPr>
+          <w:rFonts w:ascii="Courier New" w:hAnsi="Courier New" w:cs="Courier New"/>
+          <w:szCs w:val="24"/>
+        </w:rPr>
+        <w:t>DiagConParser</w:t>
+      </w:r>
+      <w:proofErr w:type="spellEnd"/>
+      <w:r>
+        <w:rPr>
+          <w:szCs w:val="24"/>
+        </w:rPr>
+        <w:t xml:space="preserve"> auf, welche ganz einfach alle ECU-Namen aus dem kurz zuvor erstellten </w:t>
+      </w:r>
+      <w:proofErr w:type="spellStart"/>
+      <w:r>
+        <w:rPr>
+          <w:i/>
+          <w:szCs w:val="24"/>
+        </w:rPr>
+        <w:t>Dictionary</w:t>
+      </w:r>
+      <w:proofErr w:type="spellEnd"/>
+      <w:r>
+        <w:rPr>
+          <w:i/>
+          <w:szCs w:val="24"/>
+        </w:rPr>
+        <w:t xml:space="preserve"> </w:t>
+      </w:r>
+      <w:r>
+        <w:rPr>
+          <w:szCs w:val="24"/>
+        </w:rPr>
+        <w:t xml:space="preserve">der </w:t>
+      </w:r>
+      <w:proofErr w:type="spellStart"/>
+      <w:r>
+        <w:rPr>
+          <w:szCs w:val="24"/>
+        </w:rPr>
+        <w:t>Metaview</w:t>
+      </w:r>
+      <w:proofErr w:type="spellEnd"/>
+      <w:r>
+        <w:rPr>
+          <w:szCs w:val="24"/>
+        </w:rPr>
+        <w:t xml:space="preserve"> ausließt. Da jeder ECU-Name nur ein einziges Mal vorhanden ist und stets als </w:t>
+      </w:r>
+      <w:r>
+        <w:rPr>
+          <w:i/>
+          <w:szCs w:val="24"/>
+        </w:rPr>
+        <w:t>Key</w:t>
+      </w:r>
+      <w:r>
+        <w:rPr>
+          <w:szCs w:val="24"/>
+        </w:rPr>
+        <w:t xml:space="preserve"> des </w:t>
+      </w:r>
+      <w:proofErr w:type="spellStart"/>
+      <w:r>
+        <w:rPr>
+          <w:i/>
+          <w:szCs w:val="24"/>
+        </w:rPr>
+        <w:t>Dictionary</w:t>
+      </w:r>
+      <w:r>
+        <w:rPr>
+          <w:i/>
+          <w:szCs w:val="24"/>
+        </w:rPr>
+        <w:t>s</w:t>
+      </w:r>
+      <w:proofErr w:type="spellEnd"/>
+      <w:r>
+        <w:rPr>
+          <w:szCs w:val="24"/>
+        </w:rPr>
+        <w:t xml:space="preserve"> in derselben, obersten Ebene vorliegt, können diese ganz einfach über die </w:t>
+      </w:r>
+      <w:proofErr w:type="spellStart"/>
+      <w:proofErr w:type="gramStart"/>
+      <w:r>
+        <w:rPr>
+          <w:rFonts w:ascii="Courier New" w:hAnsi="Courier New" w:cs="Courier New"/>
+          <w:szCs w:val="24"/>
+        </w:rPr>
+        <w:t>keys</w:t>
+      </w:r>
+      <w:proofErr w:type="spellEnd"/>
+      <w:r>
+        <w:rPr>
+          <w:rFonts w:ascii="Courier New" w:hAnsi="Courier New" w:cs="Courier New"/>
+          <w:szCs w:val="24"/>
+        </w:rPr>
+        <w:t>(</w:t>
+      </w:r>
+      <w:proofErr w:type="gramEnd"/>
+      <w:r>
+        <w:rPr>
+          <w:rFonts w:ascii="Courier New" w:hAnsi="Courier New" w:cs="Courier New"/>
+          <w:szCs w:val="24"/>
+        </w:rPr>
+        <w:t>)</w:t>
+      </w:r>
+      <w:r>
+        <w:rPr>
+          <w:szCs w:val="24"/>
+        </w:rPr>
+        <w:t xml:space="preserve"> Funktion ausgegeben und in eine Liste gespeichert werden. Bevor diese Liste letzten Endes noch in eine YAML-Datei geschrieben wird, wird überprüft ob sie überhaupt Einträge beinhaltet. Ist das der Fall, wird die YAML-Datei erstellt und der </w:t>
+      </w:r>
+      <w:r>
+        <w:rPr>
+          <w:i/>
+          <w:szCs w:val="24"/>
+        </w:rPr>
+        <w:t>Task</w:t>
+      </w:r>
+      <w:r>
+        <w:rPr>
+          <w:szCs w:val="24"/>
+        </w:rPr>
+        <w:t xml:space="preserve"> kann als abgeschlossen betrachtet werden.</w:t>
+      </w:r>
+    </w:p>
+    <w:p>
+      <w:pPr>
+        <w:pStyle w:val="berschrift3"/>
+      </w:pPr>
+      <w:r>
+        <w:t xml:space="preserve"> </w:t>
+      </w:r>
+      <w:bookmarkStart w:id="65" w:name="_Toc510014677"/>
+      <w:r>
+        <w:t xml:space="preserve">Das Erstellen der </w:t>
+      </w:r>
+      <w:r>
+        <w:t>ECU Verzeichnisse innerhalb des Working Directorys</w:t>
+      </w:r>
+      <w:bookmarkEnd w:id="65"/>
+    </w:p>
+    <w:p>
+      <w:r>
+        <w:t>Im nächsten Schritt muss für jedes ECU ein eigener Ordner erstellt werden, in dem Simulation</w:t>
+      </w:r>
+      <w:r>
+        <w:t>s</w:t>
+      </w:r>
+      <w:r>
+        <w:t xml:space="preserve">relevante Daten, deren Ergebnisse sowie alle anderen mit dem Steuergerät in Verbindung stehenden Informationen abspeichern zu können. Das war eine wichtige Zielvorgabe, weil Ergebnisse des automatisierten Tests von </w:t>
+      </w:r>
+      <w:r>
+        <w:rPr>
+          <w:i/>
+        </w:rPr>
+        <w:t>DTS Monaco</w:t>
+      </w:r>
+      <w:r>
+        <w:t xml:space="preserve"> am Ende in einer logischen, leicht verständlichen Struktur vorliegen sollten um eine spätere Analyse einfach möglich zu machen.</w:t>
+      </w:r>
+    </w:p>
+    <w:p>
+      <w:r>
+        <w:lastRenderedPageBreak/>
+        <w:t xml:space="preserve">Der </w:t>
+      </w:r>
+      <w:r>
+        <w:rPr>
+          <w:i/>
+        </w:rPr>
+        <w:t>Task</w:t>
+      </w:r>
+      <w:r>
+        <w:t xml:space="preserve"> </w:t>
+      </w:r>
+      <w:proofErr w:type="spellStart"/>
+      <w:proofErr w:type="gramStart"/>
+      <w:r>
+        <w:rPr>
+          <w:rFonts w:ascii="Courier New" w:hAnsi="Courier New" w:cs="Courier New"/>
+        </w:rPr>
+        <w:t>CreateDirectories</w:t>
+      </w:r>
+      <w:proofErr w:type="spellEnd"/>
+      <w:r>
+        <w:rPr>
+          <w:rFonts w:ascii="Courier New" w:hAnsi="Courier New" w:cs="Courier New"/>
+        </w:rPr>
+        <w:t>(</w:t>
+      </w:r>
+      <w:proofErr w:type="gramEnd"/>
+      <w:r>
+        <w:rPr>
+          <w:rFonts w:ascii="Courier New" w:hAnsi="Courier New" w:cs="Courier New"/>
+        </w:rPr>
+        <w:t>)</w:t>
+      </w:r>
+      <w:r>
+        <w:t xml:space="preserve"> ruft die </w:t>
+      </w:r>
+      <w:proofErr w:type="spellStart"/>
+      <w:r>
+        <w:rPr>
+          <w:rFonts w:ascii="Courier New" w:hAnsi="Courier New" w:cs="Courier New"/>
+        </w:rPr>
+        <w:t>create_directories</w:t>
+      </w:r>
+      <w:proofErr w:type="spellEnd"/>
+      <w:r>
+        <w:rPr>
+          <w:rFonts w:ascii="Courier New" w:hAnsi="Courier New" w:cs="Courier New"/>
         </w:rPr>
         <w:t>()</w:t>
       </w:r>
       <w:r>
-        <w:rPr>
-          <w:szCs w:val="24"/>
-        </w:rPr>
-        <w:t xml:space="preserve">-Funktion benutzt wird, welche ebenfalls im </w:t>
-      </w:r>
-      <w:proofErr w:type="spellStart"/>
-      <w:r>
-        <w:rPr>
-          <w:i/>
-          <w:szCs w:val="24"/>
-        </w:rPr>
-        <w:t>ruamel_yaml</w:t>
-      </w:r>
-      <w:proofErr w:type="spellEnd"/>
-      <w:r>
-        <w:rPr>
-          <w:szCs w:val="24"/>
-        </w:rPr>
-        <w:t xml:space="preserve">-Modul zur Verfügung steht. Um nicht bei jedem Lesen bzw. Schreiben einer solchen Datei die Routine neu zu implementieren, sind diese in </w:t>
-      </w:r>
-      <w:proofErr w:type="spellStart"/>
-      <w:r>
-        <w:rPr>
-          <w:rFonts w:ascii="Courier New" w:hAnsi="Courier New" w:cs="Courier New"/>
-          <w:szCs w:val="24"/>
-        </w:rPr>
-        <w:t>load_</w:t>
-      </w:r>
-      <w:proofErr w:type="gramStart"/>
-      <w:r>
-        <w:rPr>
-          <w:rFonts w:ascii="Courier New" w:hAnsi="Courier New" w:cs="Courier New"/>
-          <w:szCs w:val="24"/>
-        </w:rPr>
-        <w:t>yaml</w:t>
-      </w:r>
-      <w:proofErr w:type="spellEnd"/>
-      <w:r>
-        <w:rPr>
-          <w:rFonts w:ascii="Courier New" w:hAnsi="Courier New" w:cs="Courier New"/>
-          <w:szCs w:val="24"/>
-        </w:rPr>
-        <w:t>(</w:t>
-      </w:r>
-      <w:proofErr w:type="gramEnd"/>
-      <w:r>
-        <w:rPr>
-          <w:rFonts w:ascii="Courier New" w:hAnsi="Courier New" w:cs="Courier New"/>
-          <w:szCs w:val="24"/>
-        </w:rPr>
-        <w:t>)</w:t>
-      </w:r>
-      <w:r>
-        <w:rPr>
-          <w:szCs w:val="24"/>
-        </w:rPr>
-        <w:t xml:space="preserve"> bzw. </w:t>
-      </w:r>
-      <w:proofErr w:type="spellStart"/>
-      <w:r>
-        <w:rPr>
-          <w:rFonts w:ascii="Courier New" w:hAnsi="Courier New" w:cs="Courier New"/>
-          <w:szCs w:val="24"/>
-        </w:rPr>
-        <w:t>save_yaml</w:t>
-      </w:r>
-      <w:proofErr w:type="spellEnd"/>
-      <w:r>
-        <w:rPr>
-          <w:rFonts w:ascii="Courier New" w:hAnsi="Courier New" w:cs="Courier New"/>
-          <w:szCs w:val="24"/>
+        <w:t xml:space="preserve">-Methode der </w:t>
+      </w:r>
+      <w:proofErr w:type="spellStart"/>
+      <w:r>
+        <w:rPr>
+          <w:rFonts w:ascii="Courier New" w:hAnsi="Courier New" w:cs="Courier New"/>
+        </w:rPr>
+        <w:t>BasicFunctions</w:t>
+      </w:r>
+      <w:proofErr w:type="spellEnd"/>
+      <w:r>
+        <w:rPr>
+          <w:rFonts w:ascii="Courier New" w:hAnsi="Courier New" w:cs="Courier New"/>
         </w:rPr>
         <w:t>()</w:t>
       </w:r>
       <w:r>
-        <w:rPr>
-          <w:szCs w:val="24"/>
-        </w:rPr>
-        <w:t xml:space="preserve"> ausgelagert.</w:t>
-      </w:r>
-    </w:p>
-    <w:p>
-      <w:pPr>
-        <w:rPr>
-          <w:szCs w:val="24"/>
-        </w:rPr>
-      </w:pPr>
-      <w:r>
-        <w:rPr>
-          <w:szCs w:val="24"/>
-        </w:rPr>
-        <w:t>Nachdem</w:t>
-      </w:r>
-      <w:r>
-        <w:rPr>
-          <w:szCs w:val="24"/>
-        </w:rPr>
-        <w:t xml:space="preserve"> nun also Login-Name sowie Passwort vorhanden sind, kann über einen sogenannten </w:t>
-      </w:r>
-      <w:proofErr w:type="spellStart"/>
-      <w:r>
-        <w:rPr>
-          <w:i/>
-          <w:szCs w:val="24"/>
-        </w:rPr>
-        <w:t>subprocess</w:t>
-      </w:r>
-      <w:proofErr w:type="spellEnd"/>
-      <w:r>
-        <w:rPr>
-          <w:szCs w:val="24"/>
-        </w:rPr>
-        <w:t xml:space="preserve"> ein Befehl über die Kommandozeile ausgeführt werden. Das Diagnoseportal hat glücklicherweise eine Kommandozeilen-Schnittstelle, die </w:t>
-      </w:r>
-      <w:r>
-        <w:rPr>
-          <w:szCs w:val="24"/>
-        </w:rPr>
-        <w:t xml:space="preserve">ausführlich dokumentiert ist, sodass es möglich ist alle vom Diagnoseportal (im Folgenden mit „DP“ abgekürzt) benötigten Daten über diese Schnittstelle zu beziehen. Der </w:t>
-      </w:r>
-      <w:proofErr w:type="spellStart"/>
-      <w:r>
-        <w:rPr>
-          <w:i/>
-          <w:szCs w:val="24"/>
-        </w:rPr>
-        <w:t>subprocess</w:t>
-      </w:r>
-      <w:proofErr w:type="spellEnd"/>
-      <w:r>
-        <w:rPr>
-          <w:szCs w:val="24"/>
-        </w:rPr>
-        <w:t xml:space="preserve"> wird also aufgerufen und bekommt mitgeteilt, dass er die </w:t>
-      </w:r>
-      <w:r>
-        <w:rPr>
-          <w:i/>
-          <w:szCs w:val="24"/>
-        </w:rPr>
-        <w:t>diagConCmd.exe</w:t>
-      </w:r>
-      <w:r>
-        <w:rPr>
-          <w:szCs w:val="24"/>
-        </w:rPr>
-        <w:t xml:space="preserve"> mitsamt dem Konsolenbefehl, welcher den </w:t>
-      </w:r>
-      <w:r>
-        <w:rPr>
-          <w:i/>
-          <w:szCs w:val="24"/>
-        </w:rPr>
-        <w:t>Login</w:t>
-      </w:r>
-      <w:r>
-        <w:rPr>
-          <w:szCs w:val="24"/>
-        </w:rPr>
-        <w:t xml:space="preserve"> startet, und den </w:t>
-      </w:r>
-      <w:r>
-        <w:rPr>
-          <w:i/>
-          <w:szCs w:val="24"/>
-        </w:rPr>
-        <w:t>Login</w:t>
-      </w:r>
-      <w:r>
-        <w:rPr>
-          <w:szCs w:val="24"/>
-        </w:rPr>
-        <w:t>-Daten als Startparameter ausführen soll:</w:t>
-      </w:r>
-    </w:p>
-    <w:p>
-      <w:pPr>
-        <w:rPr>
-          <w:szCs w:val="24"/>
-        </w:rPr>
-      </w:pPr>
-    </w:p>
-    <w:p>
-      <w:pPr>
-        <w:rPr>
-          <w:rFonts w:ascii="Courier New" w:hAnsi="Courier New" w:cs="Courier New"/>
-          <w:szCs w:val="24"/>
-          <w:lang w:val="en-US"/>
-        </w:rPr>
-      </w:pPr>
-    </w:p>
-    <w:p>
-      <w:pPr>
-        <w:rPr>
-          <w:rFonts w:ascii="Courier New" w:hAnsi="Courier New" w:cs="Courier New"/>
-          <w:szCs w:val="24"/>
-          <w:lang w:val="en-US"/>
-        </w:rPr>
-      </w:pPr>
-      <w:proofErr w:type="spellStart"/>
-      <w:proofErr w:type="gramStart"/>
-      <w:r>
-        <w:rPr>
-          <w:rFonts w:ascii="Courier New" w:hAnsi="Courier New" w:cs="Courier New"/>
-          <w:szCs w:val="24"/>
-          <w:lang w:val="en-US"/>
-        </w:rPr>
-        <w:t>s</w:t>
-      </w:r>
-      <w:r>
-        <w:rPr>
-          <w:rFonts w:ascii="Courier New" w:hAnsi="Courier New" w:cs="Courier New"/>
-          <w:szCs w:val="24"/>
-          <w:lang w:val="en-US"/>
-        </w:rPr>
-        <w:t>ubprocess.call</w:t>
-      </w:r>
-      <w:proofErr w:type="spellEnd"/>
-      <w:proofErr w:type="gramEnd"/>
-      <w:r>
-        <w:rPr>
-          <w:rFonts w:ascii="Courier New" w:hAnsi="Courier New" w:cs="Courier New"/>
-          <w:szCs w:val="24"/>
-          <w:lang w:val="en-US"/>
-        </w:rPr>
-        <w:t>(executable='</w:t>
-      </w:r>
-      <w:proofErr w:type="spellStart"/>
-      <w:r>
-        <w:rPr>
-          <w:rFonts w:ascii="Courier New" w:hAnsi="Courier New" w:cs="Courier New"/>
-          <w:szCs w:val="24"/>
-          <w:lang w:val="en-US"/>
-        </w:rPr>
-        <w:t>pfad</w:t>
-      </w:r>
-      <w:proofErr w:type="spellEnd"/>
-      <w:r>
-        <w:rPr>
-          <w:rFonts w:ascii="Courier New" w:hAnsi="Courier New" w:cs="Courier New"/>
-          <w:szCs w:val="24"/>
-          <w:lang w:val="en-US"/>
-        </w:rPr>
-        <w:t>/</w:t>
-      </w:r>
-      <w:proofErr w:type="spellStart"/>
-      <w:r>
-        <w:rPr>
-          <w:rFonts w:ascii="Courier New" w:hAnsi="Courier New" w:cs="Courier New"/>
-          <w:szCs w:val="24"/>
-          <w:lang w:val="en-US"/>
-        </w:rPr>
-        <w:t>zur</w:t>
-      </w:r>
-      <w:proofErr w:type="spellEnd"/>
-      <w:r>
-        <w:rPr>
-          <w:rFonts w:ascii="Courier New" w:hAnsi="Courier New" w:cs="Courier New"/>
-          <w:szCs w:val="24"/>
-          <w:lang w:val="en-US"/>
-        </w:rPr>
-        <w:t xml:space="preserve">/diagConCmd.exe', </w:t>
-      </w:r>
-      <w:proofErr w:type="spellStart"/>
-      <w:r>
-        <w:rPr>
-          <w:rFonts w:ascii="Courier New" w:hAnsi="Courier New" w:cs="Courier New"/>
-          <w:szCs w:val="24"/>
-          <w:lang w:val="en-US"/>
-        </w:rPr>
-        <w:t>args</w:t>
-      </w:r>
-      <w:proofErr w:type="spellEnd"/>
-      <w:r>
-        <w:rPr>
-          <w:rFonts w:ascii="Courier New" w:hAnsi="Courier New" w:cs="Courier New"/>
-          <w:szCs w:val="24"/>
-          <w:lang w:val="en-US"/>
-        </w:rPr>
-        <w:t>=[</w:t>
-      </w:r>
-    </w:p>
-    <w:p>
-      <w:pPr>
-        <w:ind w:left="357"/>
-        <w:rPr>
-          <w:rFonts w:ascii="Courier New" w:hAnsi="Courier New" w:cs="Courier New"/>
-          <w:szCs w:val="24"/>
-        </w:rPr>
-      </w:pPr>
-      <w:r>
-        <w:rPr>
-          <w:rFonts w:ascii="Courier New" w:hAnsi="Courier New" w:cs="Courier New"/>
-          <w:szCs w:val="24"/>
-        </w:rPr>
-        <w:t>'</w:t>
-      </w:r>
-      <w:proofErr w:type="spellStart"/>
-      <w:r>
-        <w:rPr>
-          <w:rFonts w:ascii="Courier New" w:hAnsi="Courier New" w:cs="Courier New"/>
-          <w:szCs w:val="24"/>
-        </w:rPr>
-        <w:t>start</w:t>
-      </w:r>
-      <w:proofErr w:type="spellEnd"/>
-      <w:r>
-        <w:rPr>
-          <w:rFonts w:ascii="Courier New" w:hAnsi="Courier New" w:cs="Courier New"/>
-          <w:szCs w:val="24"/>
-        </w:rPr>
-        <w:t>',</w:t>
-      </w:r>
-    </w:p>
-    <w:p>
-      <w:pPr>
-        <w:ind w:left="357"/>
-        <w:rPr>
-          <w:rFonts w:ascii="Courier New" w:hAnsi="Courier New" w:cs="Courier New"/>
-          <w:szCs w:val="24"/>
-        </w:rPr>
-      </w:pPr>
-      <w:r>
-        <w:rPr>
-          <w:rFonts w:ascii="Courier New" w:hAnsi="Courier New" w:cs="Courier New"/>
-          <w:szCs w:val="24"/>
-        </w:rPr>
-        <w:t>'</w:t>
-      </w:r>
-      <w:r>
-        <w:rPr>
-          <w:rFonts w:ascii="Courier New" w:hAnsi="Courier New" w:cs="Courier New"/>
-          <w:szCs w:val="24"/>
-        </w:rPr>
-        <w:t>-login</w:t>
-      </w:r>
-      <w:r>
-        <w:rPr>
-          <w:rFonts w:ascii="Courier New" w:hAnsi="Courier New" w:cs="Courier New"/>
-          <w:szCs w:val="24"/>
-        </w:rPr>
-        <w:t>'</w:t>
-      </w:r>
-      <w:r>
-        <w:rPr>
-          <w:rFonts w:ascii="Courier New" w:hAnsi="Courier New" w:cs="Courier New"/>
-          <w:szCs w:val="24"/>
-        </w:rPr>
-        <w:t>,</w:t>
-      </w:r>
-    </w:p>
-    <w:p>
-      <w:pPr>
-        <w:ind w:left="357"/>
-        <w:rPr>
-          <w:rFonts w:ascii="Courier New" w:hAnsi="Courier New" w:cs="Courier New"/>
-          <w:szCs w:val="24"/>
-        </w:rPr>
-      </w:pPr>
-      <w:r>
-        <w:rPr>
-          <w:rFonts w:ascii="Courier New" w:hAnsi="Courier New" w:cs="Courier New"/>
-          <w:szCs w:val="24"/>
-        </w:rPr>
-        <w:t xml:space="preserve">'-user', </w:t>
-      </w:r>
-      <w:proofErr w:type="spellStart"/>
-      <w:proofErr w:type="gramStart"/>
-      <w:r>
-        <w:rPr>
-          <w:rFonts w:ascii="Courier New" w:hAnsi="Courier New" w:cs="Courier New"/>
-          <w:szCs w:val="24"/>
-        </w:rPr>
-        <w:t>os.getLogin</w:t>
-      </w:r>
-      <w:proofErr w:type="spellEnd"/>
-      <w:proofErr w:type="gramEnd"/>
-      <w:r>
-        <w:rPr>
-          <w:rFonts w:ascii="Courier New" w:hAnsi="Courier New" w:cs="Courier New"/>
-          <w:szCs w:val="24"/>
-        </w:rPr>
-        <w:t>(),</w:t>
-      </w:r>
-    </w:p>
-    <w:p>
-      <w:pPr>
-        <w:ind w:left="357"/>
-        <w:rPr>
-          <w:rFonts w:ascii="Courier New" w:hAnsi="Courier New" w:cs="Courier New"/>
-          <w:szCs w:val="24"/>
-        </w:rPr>
-      </w:pPr>
-      <w:r>
-        <w:rPr>
-          <w:rFonts w:ascii="Courier New" w:hAnsi="Courier New" w:cs="Courier New"/>
-          <w:szCs w:val="24"/>
-        </w:rPr>
-        <w:t xml:space="preserve">'-password', </w:t>
-      </w:r>
-      <w:proofErr w:type="spellStart"/>
-      <w:r>
-        <w:rPr>
-          <w:rFonts w:ascii="Courier New" w:hAnsi="Courier New" w:cs="Courier New"/>
-          <w:szCs w:val="24"/>
-        </w:rPr>
-        <w:t>passwort_aus_der_config_datei</w:t>
-      </w:r>
-      <w:proofErr w:type="spellEnd"/>
-      <w:r>
-        <w:rPr>
-          <w:rFonts w:ascii="Courier New" w:hAnsi="Courier New" w:cs="Courier New"/>
-          <w:szCs w:val="24"/>
-        </w:rPr>
-        <w:t>]</w:t>
-      </w:r>
-      <w:r>
-        <w:rPr>
-          <w:rFonts w:ascii="Courier New" w:hAnsi="Courier New" w:cs="Courier New"/>
-          <w:szCs w:val="24"/>
-        </w:rPr>
-        <w:t>)</w:t>
-      </w:r>
-    </w:p>
-    <w:p>
-      <w:pPr>
-        <w:ind w:left="357"/>
-        <w:rPr>
-          <w:rFonts w:ascii="Courier New" w:hAnsi="Courier New" w:cs="Courier New"/>
-          <w:szCs w:val="24"/>
-        </w:rPr>
-      </w:pPr>
-    </w:p>
-    <w:p>
-      <w:pPr>
-        <w:rPr>
-          <w:szCs w:val="24"/>
-        </w:rPr>
-      </w:pPr>
-      <w:r>
-        <w:rPr>
-          <w:szCs w:val="24"/>
-        </w:rPr>
-        <w:t xml:space="preserve">Der </w:t>
-      </w:r>
-      <w:r>
-        <w:rPr>
-          <w:i/>
-          <w:szCs w:val="24"/>
-        </w:rPr>
-        <w:t>Login</w:t>
-      </w:r>
-      <w:r>
-        <w:rPr>
-          <w:szCs w:val="24"/>
-        </w:rPr>
-        <w:t>-</w:t>
-      </w:r>
-      <w:r>
-        <w:rPr>
-          <w:szCs w:val="24"/>
-        </w:rPr>
-        <w:t>Versuch</w:t>
-      </w:r>
-      <w:r>
-        <w:rPr>
-          <w:szCs w:val="24"/>
-        </w:rPr>
-        <w:t xml:space="preserve"> gibt als Rückgabewert den Wert 0 zurück, wenn er erfolgreich war, sodass anhand dieses Wertes einfach festgelegt werden kann, ob die aufrufende </w:t>
-      </w:r>
-      <w:r>
-        <w:rPr>
-          <w:i/>
-          <w:szCs w:val="24"/>
-        </w:rPr>
-        <w:t>Task</w:t>
-      </w:r>
-      <w:r>
-        <w:rPr>
-          <w:szCs w:val="24"/>
-        </w:rPr>
-        <w:t xml:space="preserve"> erfolgreich war oder nicht.</w:t>
-      </w:r>
-    </w:p>
-    <w:p>
-      <w:pPr>
-        <w:pStyle w:val="berschrift3"/>
-        <w:rPr>
-          <w:rFonts w:ascii="Times New Roman" w:hAnsi="Times New Roman"/>
-        </w:rPr>
-      </w:pPr>
-      <w:bookmarkStart w:id="64" w:name="_Toc510014676"/>
-      <w:r>
-        <w:t>Das D</w:t>
-      </w:r>
-      <w:r>
-        <w:t xml:space="preserve">ownloaden </w:t>
-      </w:r>
-      <w:r>
-        <w:t xml:space="preserve">und parsen </w:t>
-      </w:r>
-      <w:r>
-        <w:t xml:space="preserve">der </w:t>
-      </w:r>
-      <w:proofErr w:type="spellStart"/>
-      <w:r>
-        <w:t>Metaview</w:t>
-      </w:r>
-      <w:bookmarkEnd w:id="64"/>
-      <w:proofErr w:type="spellEnd"/>
-    </w:p>
-    <w:p>
-      <w:pPr>
-        <w:rPr>
-          <w:szCs w:val="24"/>
-        </w:rPr>
-      </w:pPr>
-      <w:r>
-        <w:rPr>
-          <w:szCs w:val="24"/>
-        </w:rPr>
-        <w:t xml:space="preserve">Nachdem der </w:t>
-      </w:r>
-      <w:r>
-        <w:rPr>
-          <w:i/>
-          <w:szCs w:val="24"/>
-        </w:rPr>
-        <w:t>Login</w:t>
-      </w:r>
-      <w:r>
-        <w:rPr>
-          <w:szCs w:val="24"/>
-        </w:rPr>
-        <w:t xml:space="preserve"> in das DP erfolgreich verlief, lassen sich alle dort gelagerten Dateien herunterladen bzw. diejenigen für die der Nutzer/Mitarbeiter freigeschaltet ist. Um wissen</w:t>
-      </w:r>
-      <w:r>
-        <w:rPr>
-          <w:szCs w:val="24"/>
-        </w:rPr>
-        <w:t xml:space="preserve"> zu können</w:t>
-      </w:r>
-      <w:r>
-        <w:rPr>
-          <w:szCs w:val="24"/>
-        </w:rPr>
-        <w:t xml:space="preserve"> welche </w:t>
-      </w:r>
-      <w:r>
-        <w:rPr>
-          <w:szCs w:val="24"/>
-        </w:rPr>
-        <w:t>ECU-Daten</w:t>
-      </w:r>
-      <w:r>
-        <w:rPr>
-          <w:szCs w:val="24"/>
-        </w:rPr>
-        <w:t xml:space="preserve"> überhaupt nötig sind, muss zunächst einmal die </w:t>
-      </w:r>
-      <w:proofErr w:type="spellStart"/>
-      <w:r>
-        <w:rPr>
-          <w:i/>
-          <w:szCs w:val="24"/>
-        </w:rPr>
-        <w:t>Metaview</w:t>
-      </w:r>
-      <w:proofErr w:type="spellEnd"/>
-      <w:r>
-        <w:rPr>
-          <w:i/>
-          <w:szCs w:val="24"/>
-        </w:rPr>
-        <w:t xml:space="preserve"> </w:t>
-      </w:r>
-      <w:r>
-        <w:rPr>
-          <w:szCs w:val="24"/>
-        </w:rPr>
-        <w:t xml:space="preserve">heruntergeladen werden. In ihr sind </w:t>
-      </w:r>
-      <w:r>
-        <w:rPr>
-          <w:szCs w:val="24"/>
-        </w:rPr>
-        <w:t>die Namen</w:t>
-      </w:r>
-      <w:r>
-        <w:rPr>
-          <w:szCs w:val="24"/>
-        </w:rPr>
-        <w:t xml:space="preserve"> </w:t>
-      </w:r>
-      <w:r>
-        <w:rPr>
-          <w:szCs w:val="24"/>
-        </w:rPr>
-        <w:t xml:space="preserve">aller </w:t>
-      </w:r>
-      <w:r>
-        <w:rPr>
-          <w:szCs w:val="24"/>
-        </w:rPr>
-        <w:t>Steuergeräte im XML-Format gespeichert</w:t>
-      </w:r>
-      <w:r>
-        <w:rPr>
-          <w:szCs w:val="24"/>
-        </w:rPr>
-        <w:t xml:space="preserve"> und nach Fahrzeugtyp (PKW, Van, </w:t>
-      </w:r>
-      <w:proofErr w:type="spellStart"/>
-      <w:r>
-        <w:rPr>
-          <w:szCs w:val="24"/>
-        </w:rPr>
-        <w:t>etc</w:t>
-      </w:r>
-      <w:proofErr w:type="spellEnd"/>
-      <w:r>
-        <w:rPr>
-          <w:szCs w:val="24"/>
-        </w:rPr>
-        <w:t>)</w:t>
-      </w:r>
-      <w:r>
-        <w:rPr>
-          <w:szCs w:val="24"/>
-        </w:rPr>
-        <w:t>,</w:t>
-      </w:r>
-      <w:r>
-        <w:rPr>
-          <w:szCs w:val="24"/>
-        </w:rPr>
-        <w:t xml:space="preserve"> </w:t>
-      </w:r>
-      <w:r>
-        <w:rPr>
-          <w:szCs w:val="24"/>
-        </w:rPr>
-        <w:t>B</w:t>
-      </w:r>
-      <w:r>
-        <w:rPr>
-          <w:szCs w:val="24"/>
-        </w:rPr>
-        <w:t xml:space="preserve">aureihe </w:t>
-      </w:r>
-      <w:r>
-        <w:rPr>
-          <w:szCs w:val="24"/>
-        </w:rPr>
-        <w:t xml:space="preserve">und Derivat </w:t>
-      </w:r>
-      <w:r>
-        <w:rPr>
-          <w:szCs w:val="24"/>
-        </w:rPr>
-        <w:t xml:space="preserve">sortiert. Der </w:t>
-      </w:r>
-      <w:r>
-        <w:rPr>
-          <w:i/>
-          <w:szCs w:val="24"/>
-        </w:rPr>
-        <w:lastRenderedPageBreak/>
-        <w:t>Download</w:t>
-      </w:r>
-      <w:r>
-        <w:rPr>
-          <w:szCs w:val="24"/>
-        </w:rPr>
-        <w:t xml:space="preserve"> wird genau wie der </w:t>
-      </w:r>
-      <w:r>
-        <w:rPr>
-          <w:i/>
-          <w:szCs w:val="24"/>
-        </w:rPr>
-        <w:t>Login</w:t>
-      </w:r>
-      <w:r>
-        <w:rPr>
-          <w:szCs w:val="24"/>
-        </w:rPr>
-        <w:t xml:space="preserve"> über einen </w:t>
-      </w:r>
-      <w:proofErr w:type="spellStart"/>
-      <w:r>
-        <w:rPr>
-          <w:i/>
-          <w:szCs w:val="24"/>
-        </w:rPr>
-        <w:t>subprocess</w:t>
-      </w:r>
-      <w:proofErr w:type="spellEnd"/>
-      <w:r>
-        <w:rPr>
-          <w:szCs w:val="24"/>
-        </w:rPr>
-        <w:t xml:space="preserve"> bewerkstelligt, welcher sich der </w:t>
-      </w:r>
-      <w:r>
-        <w:rPr>
-          <w:i/>
-          <w:szCs w:val="24"/>
-        </w:rPr>
-        <w:t xml:space="preserve">diagConCmd.exe </w:t>
-      </w:r>
-      <w:r>
-        <w:rPr>
-          <w:szCs w:val="24"/>
-        </w:rPr>
-        <w:t xml:space="preserve">bedient. Die </w:t>
-      </w:r>
-      <w:proofErr w:type="spellStart"/>
-      <w:r>
-        <w:rPr>
-          <w:i/>
-          <w:szCs w:val="24"/>
-        </w:rPr>
-        <w:t>Metaview</w:t>
-      </w:r>
-      <w:proofErr w:type="spellEnd"/>
-      <w:r>
-        <w:rPr>
-          <w:szCs w:val="24"/>
-        </w:rPr>
-        <w:t xml:space="preserve"> wird direkt in den Ordner, welcher in dem in 4.2.1 beschriebenen Task </w:t>
-      </w:r>
-      <w:proofErr w:type="spellStart"/>
-      <w:proofErr w:type="gramStart"/>
-      <w:r>
-        <w:rPr>
-          <w:rFonts w:ascii="Courier New" w:hAnsi="Courier New" w:cs="Courier New"/>
-          <w:szCs w:val="24"/>
-        </w:rPr>
-        <w:t>CreateImportantFilesDirectory</w:t>
-      </w:r>
-      <w:proofErr w:type="spellEnd"/>
-      <w:r>
-        <w:rPr>
-          <w:rFonts w:ascii="Courier New" w:hAnsi="Courier New" w:cs="Courier New"/>
-          <w:szCs w:val="24"/>
-        </w:rPr>
-        <w:t>(</w:t>
-      </w:r>
-      <w:proofErr w:type="gramEnd"/>
-      <w:r>
-        <w:rPr>
-          <w:rFonts w:ascii="Courier New" w:hAnsi="Courier New" w:cs="Courier New"/>
-          <w:szCs w:val="24"/>
-        </w:rPr>
-        <w:t>)</w:t>
-      </w:r>
-      <w:r>
-        <w:rPr>
-          <w:szCs w:val="24"/>
-        </w:rPr>
-        <w:t xml:space="preserve"> erstellt wurde.</w:t>
-      </w:r>
-    </w:p>
-    <w:p>
-      <w:pPr>
-        <w:rPr>
-          <w:szCs w:val="24"/>
-        </w:rPr>
-      </w:pPr>
-      <w:r>
-        <w:rPr>
-          <w:szCs w:val="24"/>
-        </w:rPr>
-        <w:t xml:space="preserve">Sobald der </w:t>
-      </w:r>
-      <w:r>
-        <w:rPr>
-          <w:i/>
-          <w:szCs w:val="24"/>
-        </w:rPr>
-        <w:t>Download</w:t>
-      </w:r>
-      <w:r>
-        <w:rPr>
-          <w:szCs w:val="24"/>
-        </w:rPr>
-        <w:t xml:space="preserve"> erfolgreich abgeschlossen wurde, </w:t>
-      </w:r>
-      <w:r>
-        <w:rPr>
-          <w:szCs w:val="24"/>
-        </w:rPr>
-        <w:t>können die Namen aller Steuergeräte, sowie deren Fahrzeugtyp, Baureihe und Derivat aus</w:t>
-      </w:r>
-      <w:r>
-        <w:rPr>
-          <w:szCs w:val="24"/>
-        </w:rPr>
-        <w:t xml:space="preserve"> d</w:t>
-      </w:r>
-      <w:r>
-        <w:rPr>
-          <w:szCs w:val="24"/>
-        </w:rPr>
-        <w:t>er</w:t>
-      </w:r>
-      <w:r>
-        <w:rPr>
-          <w:szCs w:val="24"/>
-        </w:rPr>
-        <w:t xml:space="preserve"> </w:t>
-      </w:r>
-      <w:proofErr w:type="spellStart"/>
-      <w:r>
-        <w:rPr>
-          <w:i/>
-          <w:szCs w:val="24"/>
-        </w:rPr>
-        <w:t>Metaview</w:t>
-      </w:r>
-      <w:proofErr w:type="spellEnd"/>
-      <w:r>
-        <w:rPr>
-          <w:i/>
-          <w:szCs w:val="24"/>
-        </w:rPr>
-        <w:t xml:space="preserve"> </w:t>
-      </w:r>
-      <w:r>
-        <w:rPr>
-          <w:szCs w:val="24"/>
-        </w:rPr>
-        <w:t xml:space="preserve">bezogen werden (Im Folgenden wird bei der Umwandlung bzw. dem herausfiltern von Daten von </w:t>
-      </w:r>
-      <w:r>
-        <w:rPr>
-          <w:i/>
-          <w:szCs w:val="24"/>
-        </w:rPr>
-        <w:t xml:space="preserve">parsen </w:t>
-      </w:r>
-      <w:r>
-        <w:rPr>
-          <w:szCs w:val="24"/>
-        </w:rPr>
-        <w:t xml:space="preserve">gesprochen). Dieser Vorgang wird von dem </w:t>
-      </w:r>
-      <w:r>
-        <w:rPr>
-          <w:i/>
-          <w:szCs w:val="24"/>
-        </w:rPr>
-        <w:t xml:space="preserve">Task </w:t>
-      </w:r>
-      <w:proofErr w:type="spellStart"/>
-      <w:proofErr w:type="gramStart"/>
-      <w:r>
-        <w:rPr>
-          <w:rFonts w:ascii="Courier New" w:hAnsi="Courier New" w:cs="Courier New"/>
-          <w:szCs w:val="24"/>
-        </w:rPr>
-        <w:t>ParseMetaView</w:t>
-      </w:r>
-      <w:proofErr w:type="spellEnd"/>
-      <w:r>
-        <w:rPr>
-          <w:rFonts w:ascii="Courier New" w:hAnsi="Courier New" w:cs="Courier New"/>
-          <w:szCs w:val="24"/>
-        </w:rPr>
-        <w:t>(</w:t>
-      </w:r>
-      <w:proofErr w:type="gramEnd"/>
-      <w:r>
-        <w:rPr>
-          <w:rFonts w:ascii="Courier New" w:hAnsi="Courier New" w:cs="Courier New"/>
-          <w:szCs w:val="24"/>
-        </w:rPr>
-        <w:t xml:space="preserve">) </w:t>
-      </w:r>
-      <w:r>
-        <w:rPr>
-          <w:szCs w:val="24"/>
-        </w:rPr>
-        <w:t xml:space="preserve">angestoßen. In diesem </w:t>
-      </w:r>
-      <w:r>
-        <w:rPr>
-          <w:i/>
-          <w:szCs w:val="24"/>
-        </w:rPr>
-        <w:t xml:space="preserve">Task </w:t>
-      </w:r>
-      <w:r>
-        <w:rPr>
-          <w:szCs w:val="24"/>
-        </w:rPr>
-        <w:t xml:space="preserve">wird der Funktion </w:t>
-      </w:r>
-      <w:proofErr w:type="spellStart"/>
-      <w:r>
-        <w:rPr>
-          <w:rFonts w:ascii="Courier New" w:hAnsi="Courier New" w:cs="Courier New"/>
-          <w:szCs w:val="24"/>
-        </w:rPr>
-        <w:t>parse_</w:t>
-      </w:r>
-      <w:proofErr w:type="gramStart"/>
-      <w:r>
-        <w:rPr>
-          <w:rFonts w:ascii="Courier New" w:hAnsi="Courier New" w:cs="Courier New"/>
-          <w:szCs w:val="24"/>
-        </w:rPr>
-        <w:t>file</w:t>
-      </w:r>
-      <w:proofErr w:type="spellEnd"/>
-      <w:r>
-        <w:rPr>
-          <w:rFonts w:ascii="Courier New" w:hAnsi="Courier New" w:cs="Courier New"/>
-          <w:szCs w:val="24"/>
-        </w:rPr>
-        <w:t>(</w:t>
-      </w:r>
-      <w:proofErr w:type="gramEnd"/>
-      <w:r>
-        <w:rPr>
-          <w:rFonts w:ascii="Courier New" w:hAnsi="Courier New" w:cs="Courier New"/>
-          <w:szCs w:val="24"/>
-        </w:rPr>
-        <w:t>)</w:t>
-      </w:r>
-      <w:r>
-        <w:rPr>
-          <w:szCs w:val="24"/>
-        </w:rPr>
-        <w:t>die</w:t>
-      </w:r>
-      <w:r>
-        <w:rPr>
-          <w:rFonts w:ascii="Courier New" w:hAnsi="Courier New" w:cs="Courier New"/>
-          <w:szCs w:val="24"/>
-        </w:rPr>
-        <w:t xml:space="preserve"> </w:t>
-      </w:r>
-      <w:proofErr w:type="spellStart"/>
-      <w:r>
-        <w:rPr>
-          <w:szCs w:val="24"/>
-        </w:rPr>
-        <w:t>Metaview</w:t>
-      </w:r>
-      <w:proofErr w:type="spellEnd"/>
-      <w:r>
-        <w:rPr>
-          <w:rFonts w:ascii="Courier New" w:hAnsi="Courier New" w:cs="Courier New"/>
-          <w:szCs w:val="24"/>
-        </w:rPr>
-        <w:t xml:space="preserve"> </w:t>
-      </w:r>
-      <w:r>
-        <w:rPr>
-          <w:szCs w:val="24"/>
-        </w:rPr>
-        <w:t xml:space="preserve">übergeben, welche diese </w:t>
-      </w:r>
-      <w:r>
-        <w:rPr>
-          <w:szCs w:val="24"/>
-        </w:rPr>
-        <w:t xml:space="preserve">über das </w:t>
-      </w:r>
-      <w:proofErr w:type="spellStart"/>
-      <w:r>
-        <w:rPr>
-          <w:i/>
-          <w:szCs w:val="24"/>
-        </w:rPr>
-        <w:t>etree</w:t>
-      </w:r>
-      <w:proofErr w:type="spellEnd"/>
-      <w:r>
-        <w:rPr>
-          <w:szCs w:val="24"/>
-        </w:rPr>
-        <w:t xml:space="preserve">-Modul in ein </w:t>
-      </w:r>
-      <w:proofErr w:type="spellStart"/>
-      <w:r>
-        <w:rPr>
-          <w:szCs w:val="24"/>
-        </w:rPr>
-        <w:t>E</w:t>
-      </w:r>
-      <w:r>
-        <w:rPr>
-          <w:i/>
-          <w:szCs w:val="24"/>
-        </w:rPr>
-        <w:t>lementTree</w:t>
-      </w:r>
-      <w:proofErr w:type="spellEnd"/>
-      <w:r>
-        <w:rPr>
-          <w:szCs w:val="24"/>
-        </w:rPr>
-        <w:t xml:space="preserve">-Element umwandelt, wodurch das gesamte XML-Dokument als Baumstruktur abgespeichert wird. Das hat den Vorteil, dass sich dieses Element anschließend mit den Werkzeugen, welche das </w:t>
-      </w:r>
-      <w:proofErr w:type="spellStart"/>
-      <w:r>
-        <w:rPr>
-          <w:i/>
-          <w:szCs w:val="24"/>
-        </w:rPr>
-        <w:t>etree</w:t>
-      </w:r>
-      <w:proofErr w:type="spellEnd"/>
-      <w:r>
-        <w:rPr>
-          <w:szCs w:val="24"/>
-        </w:rPr>
-        <w:t xml:space="preserve">-Modul mit sich bringt, durchsuchen und bearbeiten lässt. Dieses Element wird </w:t>
-      </w:r>
-      <w:r>
-        <w:rPr>
-          <w:szCs w:val="24"/>
-        </w:rPr>
-        <w:t xml:space="preserve">rekursiv </w:t>
-      </w:r>
-      <w:r>
-        <w:rPr>
-          <w:szCs w:val="24"/>
-        </w:rPr>
-        <w:t>durchlaufen</w:t>
-      </w:r>
-      <w:r>
-        <w:rPr>
-          <w:szCs w:val="24"/>
-        </w:rPr>
-        <w:t xml:space="preserve"> </w:t>
-      </w:r>
-      <w:r>
-        <w:rPr>
-          <w:szCs w:val="24"/>
-        </w:rPr>
-        <w:t>und</w:t>
-      </w:r>
-      <w:r>
-        <w:rPr>
-          <w:szCs w:val="24"/>
-        </w:rPr>
-        <w:t xml:space="preserve"> entsprechende Informationen </w:t>
-      </w:r>
-      <w:r>
-        <w:rPr>
-          <w:szCs w:val="24"/>
-        </w:rPr>
-        <w:t>werden ausgelesen</w:t>
-      </w:r>
-      <w:r>
-        <w:rPr>
-          <w:szCs w:val="24"/>
-        </w:rPr>
-        <w:t xml:space="preserve"> und währenddessen in ein </w:t>
-      </w:r>
-      <w:proofErr w:type="spellStart"/>
-      <w:r>
-        <w:rPr>
-          <w:i/>
-          <w:szCs w:val="24"/>
-        </w:rPr>
-        <w:t>Dictionary</w:t>
-      </w:r>
-      <w:proofErr w:type="spellEnd"/>
-      <w:r>
-        <w:rPr>
-          <w:szCs w:val="24"/>
-        </w:rPr>
-        <w:t xml:space="preserve"> </w:t>
-      </w:r>
-      <w:r>
-        <w:rPr>
-          <w:szCs w:val="24"/>
-        </w:rPr>
-        <w:t>ge</w:t>
-      </w:r>
-      <w:r>
-        <w:rPr>
-          <w:szCs w:val="24"/>
-        </w:rPr>
-        <w:t>speichert.</w:t>
-      </w:r>
-      <w:r>
-        <w:rPr>
-          <w:szCs w:val="24"/>
-        </w:rPr>
-        <w:t xml:space="preserve"> Bei diesem Vorgang wird sichergestellt, dass jedes ECU nur ein einziges Mal im </w:t>
-      </w:r>
-      <w:proofErr w:type="spellStart"/>
-      <w:r>
-        <w:rPr>
-          <w:i/>
-          <w:szCs w:val="24"/>
-        </w:rPr>
-        <w:t>Dictionary</w:t>
-      </w:r>
-      <w:proofErr w:type="spellEnd"/>
-      <w:r>
-        <w:rPr>
-          <w:i/>
-          <w:szCs w:val="24"/>
-        </w:rPr>
-        <w:t xml:space="preserve"> </w:t>
-      </w:r>
-      <w:r>
-        <w:rPr>
-          <w:szCs w:val="24"/>
-        </w:rPr>
-        <w:t>vorkommt</w:t>
-      </w:r>
-      <w:r>
-        <w:rPr>
-          <w:szCs w:val="24"/>
-        </w:rPr>
-        <w:t>.</w:t>
-      </w:r>
-    </w:p>
-    <w:p>
-      <w:pPr>
-        <w:rPr>
-          <w:szCs w:val="24"/>
-        </w:rPr>
-      </w:pPr>
-      <w:r>
-        <w:rPr>
-          <w:szCs w:val="24"/>
-        </w:rPr>
-        <w:t xml:space="preserve">Sobald das </w:t>
-      </w:r>
-      <w:proofErr w:type="spellStart"/>
-      <w:r>
-        <w:rPr>
-          <w:szCs w:val="24"/>
-        </w:rPr>
-        <w:t>Dictionary</w:t>
-      </w:r>
-      <w:proofErr w:type="spellEnd"/>
-      <w:r>
-        <w:rPr>
-          <w:szCs w:val="24"/>
-        </w:rPr>
-        <w:t xml:space="preserve"> vollständig </w:t>
-      </w:r>
-      <w:r>
-        <w:rPr>
-          <w:szCs w:val="24"/>
-        </w:rPr>
-        <w:t xml:space="preserve">erstellt ist und damit alle verfügbaren ECU Namen beinhaltet, müssen diese lediglich noch in eine flache Liste gespeichert werden, die in den folgenden </w:t>
-      </w:r>
-      <w:r>
-        <w:rPr>
-          <w:i/>
-          <w:szCs w:val="24"/>
-        </w:rPr>
-        <w:t>Tasks</w:t>
-      </w:r>
-      <w:r>
-        <w:rPr>
-          <w:szCs w:val="24"/>
-        </w:rPr>
-        <w:t xml:space="preserve"> benutzt werden kann. Dies wird von dem </w:t>
-      </w:r>
-      <w:r>
-        <w:rPr>
-          <w:i/>
-          <w:szCs w:val="24"/>
-        </w:rPr>
-        <w:t>Task</w:t>
-      </w:r>
-      <w:r>
-        <w:rPr>
-          <w:szCs w:val="24"/>
-        </w:rPr>
-        <w:t xml:space="preserve"> </w:t>
-      </w:r>
-      <w:proofErr w:type="spellStart"/>
-      <w:proofErr w:type="gramStart"/>
-      <w:r>
-        <w:rPr>
-          <w:rFonts w:ascii="Courier New" w:hAnsi="Courier New" w:cs="Courier New"/>
-          <w:szCs w:val="24"/>
-        </w:rPr>
-        <w:t>GetEcuNames</w:t>
-      </w:r>
-      <w:proofErr w:type="spellEnd"/>
-      <w:r>
-        <w:rPr>
-          <w:rFonts w:ascii="Courier New" w:hAnsi="Courier New" w:cs="Courier New"/>
-          <w:szCs w:val="24"/>
-        </w:rPr>
-        <w:t>(</w:t>
-      </w:r>
-      <w:proofErr w:type="gramEnd"/>
-      <w:r>
-        <w:rPr>
-          <w:rFonts w:ascii="Courier New" w:hAnsi="Courier New" w:cs="Courier New"/>
-          <w:szCs w:val="24"/>
-        </w:rPr>
-        <w:t>)</w:t>
-      </w:r>
-      <w:r>
-        <w:rPr>
-          <w:szCs w:val="24"/>
-        </w:rPr>
-        <w:t xml:space="preserve"> erledigt. Diese ruft die Funktion </w:t>
-      </w:r>
-      <w:proofErr w:type="spellStart"/>
-      <w:r>
-        <w:rPr>
-          <w:rFonts w:ascii="Courier New" w:hAnsi="Courier New" w:cs="Courier New"/>
-          <w:szCs w:val="24"/>
-        </w:rPr>
-        <w:t>get_all_ecu_</w:t>
-      </w:r>
-      <w:proofErr w:type="gramStart"/>
-      <w:r>
-        <w:rPr>
-          <w:rFonts w:ascii="Courier New" w:hAnsi="Courier New" w:cs="Courier New"/>
-          <w:szCs w:val="24"/>
-        </w:rPr>
-        <w:t>names</w:t>
-      </w:r>
-      <w:proofErr w:type="spellEnd"/>
-      <w:r>
-        <w:rPr>
-          <w:rFonts w:ascii="Courier New" w:hAnsi="Courier New" w:cs="Courier New"/>
-          <w:szCs w:val="24"/>
-        </w:rPr>
-        <w:t>(</w:t>
-      </w:r>
-      <w:proofErr w:type="gramEnd"/>
-      <w:r>
-        <w:rPr>
-          <w:rFonts w:ascii="Courier New" w:hAnsi="Courier New" w:cs="Courier New"/>
-          <w:szCs w:val="24"/>
-        </w:rPr>
-        <w:t>)</w:t>
-      </w:r>
-      <w:r>
-        <w:rPr>
-          <w:szCs w:val="24"/>
-        </w:rPr>
-        <w:t xml:space="preserve"> der Klasse </w:t>
-      </w:r>
-      <w:proofErr w:type="spellStart"/>
-      <w:r>
-        <w:rPr>
-          <w:rFonts w:ascii="Courier New" w:hAnsi="Courier New" w:cs="Courier New"/>
-          <w:szCs w:val="24"/>
-        </w:rPr>
-        <w:t>DiagConParser</w:t>
-      </w:r>
-      <w:proofErr w:type="spellEnd"/>
-      <w:r>
-        <w:rPr>
-          <w:szCs w:val="24"/>
-        </w:rPr>
-        <w:t xml:space="preserve"> auf, welche ganz einfach alle ECU-Namen aus dem kurz zuvor erstellten </w:t>
-      </w:r>
-      <w:proofErr w:type="spellStart"/>
-      <w:r>
-        <w:rPr>
-          <w:i/>
-          <w:szCs w:val="24"/>
-        </w:rPr>
-        <w:t>Dictionary</w:t>
-      </w:r>
-      <w:proofErr w:type="spellEnd"/>
-      <w:r>
-        <w:rPr>
-          <w:i/>
-          <w:szCs w:val="24"/>
-        </w:rPr>
-        <w:t xml:space="preserve"> </w:t>
-      </w:r>
-      <w:r>
-        <w:rPr>
-          <w:szCs w:val="24"/>
-        </w:rPr>
-        <w:t xml:space="preserve">der </w:t>
-      </w:r>
-      <w:proofErr w:type="spellStart"/>
-      <w:r>
-        <w:rPr>
-          <w:szCs w:val="24"/>
-        </w:rPr>
-        <w:t>Metaview</w:t>
-      </w:r>
-      <w:proofErr w:type="spellEnd"/>
-      <w:r>
-        <w:rPr>
-          <w:szCs w:val="24"/>
-        </w:rPr>
-        <w:t xml:space="preserve"> ausließt. Da jeder ECU-Name nur ein einziges Mal vorhanden ist und stets als </w:t>
-      </w:r>
-      <w:r>
-        <w:rPr>
-          <w:i/>
-          <w:szCs w:val="24"/>
-        </w:rPr>
-        <w:t>Key</w:t>
-      </w:r>
-      <w:r>
-        <w:rPr>
-          <w:szCs w:val="24"/>
-        </w:rPr>
-        <w:t xml:space="preserve"> des </w:t>
-      </w:r>
-      <w:proofErr w:type="spellStart"/>
-      <w:r>
-        <w:rPr>
-          <w:i/>
-          <w:szCs w:val="24"/>
-        </w:rPr>
-        <w:t>Dictionary</w:t>
-      </w:r>
-      <w:r>
-        <w:rPr>
-          <w:i/>
-          <w:szCs w:val="24"/>
-        </w:rPr>
-        <w:t>s</w:t>
-      </w:r>
-      <w:proofErr w:type="spellEnd"/>
-      <w:r>
-        <w:rPr>
-          <w:szCs w:val="24"/>
-        </w:rPr>
-        <w:t xml:space="preserve"> in derselben, obersten Ebene vorliegt, können diese ganz einfach über die </w:t>
-      </w:r>
-      <w:proofErr w:type="spellStart"/>
-      <w:proofErr w:type="gramStart"/>
-      <w:r>
-        <w:rPr>
-          <w:rFonts w:ascii="Courier New" w:hAnsi="Courier New" w:cs="Courier New"/>
-          <w:szCs w:val="24"/>
-        </w:rPr>
-        <w:t>keys</w:t>
-      </w:r>
-      <w:proofErr w:type="spellEnd"/>
-      <w:r>
-        <w:rPr>
-          <w:rFonts w:ascii="Courier New" w:hAnsi="Courier New" w:cs="Courier New"/>
-          <w:szCs w:val="24"/>
-        </w:rPr>
-        <w:t>(</w:t>
-      </w:r>
-      <w:proofErr w:type="gramEnd"/>
-      <w:r>
-        <w:rPr>
-          <w:rFonts w:ascii="Courier New" w:hAnsi="Courier New" w:cs="Courier New"/>
-          <w:szCs w:val="24"/>
-        </w:rPr>
-        <w:t>)</w:t>
-      </w:r>
-      <w:r>
-        <w:rPr>
-          <w:szCs w:val="24"/>
-        </w:rPr>
-        <w:t xml:space="preserve"> Funktion ausgegeben und in eine Liste gespeichert werden. Bevor diese Liste letzten Endes noch in eine YAML-Datei geschrieben wird, wird überprüft ob sie überhaupt Einträge beinhaltet. Ist das der Fall, wird die YAML-Datei erstellt und der </w:t>
-      </w:r>
-      <w:r>
-        <w:rPr>
-          <w:i/>
-          <w:szCs w:val="24"/>
-        </w:rPr>
-        <w:t>Task</w:t>
-      </w:r>
-      <w:r>
-        <w:rPr>
-          <w:szCs w:val="24"/>
-        </w:rPr>
-        <w:t xml:space="preserve"> kann als abgeschlossen betrachtet werden.</w:t>
-      </w:r>
-    </w:p>
-    <w:p>
-      <w:pPr>
-        <w:pStyle w:val="berschrift3"/>
-      </w:pPr>
-      <w:r>
-        <w:t xml:space="preserve"> </w:t>
-      </w:r>
-      <w:bookmarkStart w:id="65" w:name="_Toc510014677"/>
-      <w:r>
-        <w:t xml:space="preserve">Das Erstellen der </w:t>
-      </w:r>
-      <w:r>
-        <w:t>ECU Verzeichnisse innerhalb des Working Directorys</w:t>
-      </w:r>
-      <w:bookmarkEnd w:id="65"/>
-    </w:p>
-    <w:p>
-      <w:r>
-        <w:t>Im nächsten Schritt muss für jedes ECU ein eigener Ordner erstellt werden, in dem Simulation</w:t>
-      </w:r>
-      <w:r>
-        <w:t>s</w:t>
-      </w:r>
-      <w:r>
-        <w:t xml:space="preserve">relevante Daten, deren Ergebnisse sowie alle anderen mit dem Steuergerät in Verbindung stehenden Informationen abspeichern zu können. Das war eine wichtige Zielvorgabe, weil Ergebnisse des automatisierten Tests von </w:t>
-      </w:r>
-      <w:r>
-        <w:rPr>
-          <w:i/>
-        </w:rPr>
-        <w:t>DTS Monaco</w:t>
-      </w:r>
-      <w:r>
-        <w:t xml:space="preserve"> am Ende in einer logischen, leicht verständlichen Struktur vorliegen sollten um eine spätere Analyse einfach möglich zu machen.</w:t>
-      </w:r>
-    </w:p>
-    <w:p>
-      <w:r>
-        <w:t xml:space="preserve">Der </w:t>
-      </w:r>
-      <w:r>
-        <w:rPr>
-          <w:i/>
-        </w:rPr>
-        <w:t>Task</w:t>
-      </w:r>
-      <w:r>
-        <w:t xml:space="preserve"> </w:t>
-      </w:r>
-      <w:proofErr w:type="spellStart"/>
-      <w:proofErr w:type="gramStart"/>
-      <w:r>
-        <w:rPr>
-          <w:rFonts w:ascii="Courier New" w:hAnsi="Courier New" w:cs="Courier New"/>
-        </w:rPr>
-        <w:t>CreateDirectories</w:t>
-      </w:r>
-      <w:proofErr w:type="spellEnd"/>
-      <w:r>
-        <w:rPr>
-          <w:rFonts w:ascii="Courier New" w:hAnsi="Courier New" w:cs="Courier New"/>
-        </w:rPr>
-        <w:t>(</w:t>
-      </w:r>
-      <w:proofErr w:type="gramEnd"/>
-      <w:r>
-        <w:rPr>
-          <w:rFonts w:ascii="Courier New" w:hAnsi="Courier New" w:cs="Courier New"/>
-        </w:rPr>
-        <w:t>)</w:t>
-      </w:r>
-      <w:r>
-        <w:t xml:space="preserve"> ruft die </w:t>
-      </w:r>
-      <w:proofErr w:type="spellStart"/>
-      <w:r>
-        <w:rPr>
-          <w:rFonts w:ascii="Courier New" w:hAnsi="Courier New" w:cs="Courier New"/>
-        </w:rPr>
-        <w:t>create_directories</w:t>
-      </w:r>
-      <w:proofErr w:type="spellEnd"/>
-      <w:r>
-        <w:rPr>
-          <w:rFonts w:ascii="Courier New" w:hAnsi="Courier New" w:cs="Courier New"/>
-        </w:rPr>
-        <w:t>()</w:t>
-      </w:r>
-      <w:r>
-        <w:t xml:space="preserve">-Methode der </w:t>
-      </w:r>
-      <w:proofErr w:type="spellStart"/>
-      <w:r>
-        <w:rPr>
-          <w:rFonts w:ascii="Courier New" w:hAnsi="Courier New" w:cs="Courier New"/>
-        </w:rPr>
-        <w:t>BasicFunctions</w:t>
-      </w:r>
-      <w:proofErr w:type="spellEnd"/>
-      <w:r>
-        <w:rPr>
-          <w:rFonts w:ascii="Courier New" w:hAnsi="Courier New" w:cs="Courier New"/>
-        </w:rPr>
-        <w:t>()</w:t>
-      </w:r>
-      <w:r>
-        <w:t xml:space="preserve">-Klasse auf, welche genau diese Aufgabe übernimmt. Dieser </w:t>
-      </w:r>
-      <w:r>
-        <w:lastRenderedPageBreak/>
-        <w:t xml:space="preserve">Methode wird die im vorherigen Schritt erstelle Liste mit allen ECU-Namen übergeben, sowie der Pfad </w:t>
+        <w:t xml:space="preserve">-Klasse auf, welche genau diese Aufgabe übernimmt. Dieser Methode wird die im vorherigen Schritt erstelle Liste mit allen ECU-Namen übergeben, sowie der Pfad </w:t>
       </w:r>
       <w:r>
         <w:t>in dem die Verzeichnisse erstellt werden sollen. Anschließend wird über diese Liste iteriert und für jeden Eintrag (welcher wie bereits mehrfach erwähnt einen ECU-Namen repräsentiert) ein gleichnamiger Ordner erstellt, wenn dieser nicht bereits existiert. Im selben Zug werden noch weitere Verzeichnisse</w:t>
@@ -20073,7 +20199,7 @@
       <w:r>
         <w:lastRenderedPageBreak/>
         <w:pict>
-          <v:shape id="_x0000_i1032" type="#_x0000_t75" style="width:266.9pt;height:331.45pt" o:bordertopcolor="this" o:borderleftcolor="this" o:borderbottomcolor="this" o:borderrightcolor="this">
+          <v:shape id="_x0000_i1032" type="#_x0000_t75" style="width:266.85pt;height:331.4pt" o:bordertopcolor="this" o:borderleftcolor="this" o:borderbottomcolor="this" o:borderrightcolor="this">
             <v:imagedata r:id="rId19" o:title="ECUdirExpanded"/>
             <w10:bordertop type="single" width="4"/>
             <w10:borderleft type="single" width="4"/>
@@ -20252,7 +20378,7 @@
       <w:r>
         <w:lastRenderedPageBreak/>
         <w:pict>
-          <v:shape id="_x0000_i1033" type="#_x0000_t75" style="width:6in;height:273.1pt" o:bordertopcolor="this" o:borderleftcolor="this" o:borderbottomcolor="this" o:borderrightcolor="this">
+          <v:shape id="_x0000_i1033" type="#_x0000_t75" style="width:431.75pt;height:273.05pt" o:bordertopcolor="this" o:borderleftcolor="this" o:borderbottomcolor="this" o:borderrightcolor="this">
             <v:imagedata r:id="rId20" o:title="DependencygraphWithFailedTasks"/>
             <w10:bordertop type="single" width="4"/>
             <w10:borderleft type="single" width="4"/>
@@ -20608,7 +20734,6 @@
           <w:sz w:val="20"/>
         </w:rPr>
       </w:pPr>
-      <w:proofErr w:type="spellStart"/>
       <w:r>
         <w:rPr>
           <w:rFonts w:ascii="Courier New" w:hAnsi="Courier New" w:cs="Courier New"/>
@@ -20621,15 +20746,7 @@
           <w:rFonts w:ascii="Courier New" w:hAnsi="Courier New" w:cs="Courier New"/>
           <w:sz w:val="20"/>
         </w:rPr>
-        <w:t>cu_liste</w:t>
-      </w:r>
-      <w:proofErr w:type="spellEnd"/>
-      <w:r>
-        <w:rPr>
-          <w:rFonts w:ascii="Courier New" w:hAnsi="Courier New" w:cs="Courier New"/>
-          <w:sz w:val="20"/>
-        </w:rPr>
-        <w:t xml:space="preserve"> = ['ecu1', 'ecu2 ']</w:t>
+        <w:t>cu_liste = ['ecu1', 'ecu2 ']</w:t>
       </w:r>
     </w:p>
     <w:p>
@@ -20641,7 +20758,6 @@
           <w:lang w:val="en-US"/>
         </w:rPr>
       </w:pPr>
-      <w:proofErr w:type="spellStart"/>
       <w:r>
         <w:rPr>
           <w:rFonts w:ascii="Courier New" w:hAnsi="Courier New" w:cs="Courier New"/>
@@ -20656,16 +20772,7 @@
           <w:sz w:val="20"/>
           <w:lang w:val="en-US"/>
         </w:rPr>
-        <w:t>_liste</w:t>
-      </w:r>
-      <w:proofErr w:type="spellEnd"/>
-      <w:r>
-        <w:rPr>
-          <w:rFonts w:ascii="Courier New" w:hAnsi="Courier New" w:cs="Courier New"/>
-          <w:sz w:val="20"/>
-          <w:lang w:val="en-US"/>
-        </w:rPr>
-        <w:t xml:space="preserve"> = [</w:t>
+        <w:t>_liste = [</w:t>
       </w:r>
       <w:proofErr w:type="spellStart"/>
       <w:r>
@@ -21926,7 +22033,6 @@
           <w:lang w:val="en-US"/>
         </w:rPr>
       </w:pPr>
-      <w:proofErr w:type="spellStart"/>
       <w:r>
         <w:rPr>
           <w:rFonts w:ascii="Courier New" w:hAnsi="Courier New" w:cs="Courier New"/>
@@ -21934,9 +22040,10 @@
           <w:szCs w:val="22"/>
           <w:lang w:val="en-US"/>
         </w:rPr>
-        <w:t>Warning_dialog_window</w:t>
-      </w:r>
-      <w:proofErr w:type="spellEnd"/>
+        <w:t xml:space="preserve">Warning_dialog_window = </w:t>
+      </w:r>
+      <w:proofErr w:type="spellStart"/>
+      <w:proofErr w:type="gramStart"/>
       <w:r>
         <w:rPr>
           <w:rFonts w:ascii="Courier New" w:hAnsi="Courier New" w:cs="Courier New"/>
@@ -21944,10 +22051,10 @@
           <w:szCs w:val="22"/>
           <w:lang w:val="en-US"/>
         </w:rPr>
-        <w:t xml:space="preserve"> = </w:t>
-      </w:r>
-      <w:proofErr w:type="spellStart"/>
-      <w:proofErr w:type="gramStart"/>
+        <w:t>application.window</w:t>
+      </w:r>
+      <w:proofErr w:type="spellEnd"/>
+      <w:proofErr w:type="gramEnd"/>
       <w:r>
         <w:rPr>
           <w:rFonts w:ascii="Courier New" w:hAnsi="Courier New" w:cs="Courier New"/>
@@ -21955,17 +22062,6 @@
           <w:szCs w:val="22"/>
           <w:lang w:val="en-US"/>
         </w:rPr>
-        <w:t>application.window</w:t>
-      </w:r>
-      <w:proofErr w:type="spellEnd"/>
-      <w:proofErr w:type="gramEnd"/>
-      <w:r>
-        <w:rPr>
-          <w:rFonts w:ascii="Courier New" w:hAnsi="Courier New" w:cs="Courier New"/>
-          <w:sz w:val="22"/>
-          <w:szCs w:val="22"/>
-          <w:lang w:val="en-US"/>
-        </w:rPr>
         <w:t>(title=“Warning-Title“)</w:t>
       </w:r>
     </w:p>
@@ -22750,7 +22846,7 @@
       </w:pPr>
       <w:r>
         <w:pict>
-          <v:shape id="_x0000_i1034" type="#_x0000_t75" style="width:180pt;height:93.1pt" o:bordertopcolor="this" o:borderleftcolor="this" o:borderbottomcolor="this" o:borderrightcolor="this">
+          <v:shape id="_x0000_i1034" type="#_x0000_t75" style="width:180.05pt;height:93.05pt" o:bordertopcolor="this" o:borderleftcolor="this" o:borderbottomcolor="this" o:borderrightcolor="this">
             <v:imagedata r:id="rId21" o:title="Unbenannt"/>
             <w10:bordertop type="single" width="4"/>
             <w10:borderleft type="single" width="4"/>
@@ -25346,19 +25442,11 @@
       <w:r>
         <w:t xml:space="preserve"> (26. </w:t>
       </w:r>
-      <w:proofErr w:type="spellStart"/>
       <w:r>
         <w:rPr>
           <w:lang w:val="en-US"/>
         </w:rPr>
-        <w:t>Februar</w:t>
-      </w:r>
-      <w:proofErr w:type="spellEnd"/>
-      <w:r>
-        <w:rPr>
-          <w:lang w:val="en-US"/>
-        </w:rPr>
-        <w:t xml:space="preserve"> 2018)</w:t>
+        <w:t>Februar 2018)</w:t>
       </w:r>
     </w:p>
     <w:p>
@@ -25630,7 +25718,6 @@
         </w:rPr>
         <w:t xml:space="preserve"> </w:t>
       </w:r>
-      <w:proofErr w:type="spellStart"/>
       <w:r>
         <w:rPr>
           <w:b/>
@@ -25638,7 +25725,6 @@
         </w:rPr>
         <w:t>Git</w:t>
       </w:r>
-      <w:proofErr w:type="spellEnd"/>
       <w:r>
         <w:rPr>
           <w:lang w:val="en-US"/>
@@ -26063,21 +26149,7 @@
         <w:rPr>
           <w:lang w:val="en-US"/>
         </w:rPr>
-        <w:t xml:space="preserve"> (20. </w:t>
-      </w:r>
-      <w:proofErr w:type="spellStart"/>
-      <w:r>
-        <w:rPr>
-          <w:lang w:val="en-US"/>
-        </w:rPr>
-        <w:t>Juni</w:t>
-      </w:r>
-      <w:proofErr w:type="spellEnd"/>
-      <w:r>
-        <w:rPr>
-          <w:lang w:val="en-US"/>
-        </w:rPr>
-        <w:t xml:space="preserve"> 2016): </w:t>
+        <w:t xml:space="preserve"> (20. Juni 2016): </w:t>
       </w:r>
       <w:proofErr w:type="spellStart"/>
       <w:r>
@@ -29101,9 +29173,9 @@
     </w:lvl>
   </w:abstractNum>
   <w:abstractNum w:abstractNumId="42" w15:restartNumberingAfterBreak="0">
-    <w:nsid w:val="70180DE8"/>
+    <w:nsid w:val="6DE41600"/>
     <w:multiLevelType w:val="hybridMultilevel"/>
-    <w:tmpl w:val="3B5CC268"/>
+    <w:tmpl w:val="217E2178"/>
     <w:lvl w:ilvl="0" w:tplc="0407000F">
       <w:start w:val="1"/>
       <w:numFmt w:val="decimal"/>
@@ -29190,6 +29262,95 @@
     </w:lvl>
   </w:abstractNum>
   <w:abstractNum w:abstractNumId="43" w15:restartNumberingAfterBreak="0">
+    <w:nsid w:val="70180DE8"/>
+    <w:multiLevelType w:val="hybridMultilevel"/>
+    <w:tmpl w:val="3B5CC268"/>
+    <w:lvl w:ilvl="0" w:tplc="0407000F">
+      <w:start w:val="1"/>
+      <w:numFmt w:val="decimal"/>
+      <w:lvlText w:val="%1."/>
+      <w:lvlJc w:val="left"/>
+      <w:pPr>
+        <w:ind w:left="720" w:hanging="360"/>
+      </w:pPr>
+    </w:lvl>
+    <w:lvl w:ilvl="1" w:tplc="04070001">
+      <w:start w:val="1"/>
+      <w:numFmt w:val="bullet"/>
+      <w:lvlText w:val=""/>
+      <w:lvlJc w:val="left"/>
+      <w:pPr>
+        <w:ind w:left="1440" w:hanging="360"/>
+      </w:pPr>
+      <w:rPr>
+        <w:rFonts w:ascii="Symbol" w:hAnsi="Symbol" w:hint="default"/>
+      </w:rPr>
+    </w:lvl>
+    <w:lvl w:ilvl="2" w:tplc="0407001B" w:tentative="1">
+      <w:start w:val="1"/>
+      <w:numFmt w:val="lowerRoman"/>
+      <w:lvlText w:val="%3."/>
+      <w:lvlJc w:val="right"/>
+      <w:pPr>
+        <w:ind w:left="2160" w:hanging="180"/>
+      </w:pPr>
+    </w:lvl>
+    <w:lvl w:ilvl="3" w:tplc="0407000F" w:tentative="1">
+      <w:start w:val="1"/>
+      <w:numFmt w:val="decimal"/>
+      <w:lvlText w:val="%4."/>
+      <w:lvlJc w:val="left"/>
+      <w:pPr>
+        <w:ind w:left="2880" w:hanging="360"/>
+      </w:pPr>
+    </w:lvl>
+    <w:lvl w:ilvl="4" w:tplc="04070019" w:tentative="1">
+      <w:start w:val="1"/>
+      <w:numFmt w:val="lowerLetter"/>
+      <w:lvlText w:val="%5."/>
+      <w:lvlJc w:val="left"/>
+      <w:pPr>
+        <w:ind w:left="3600" w:hanging="360"/>
+      </w:pPr>
+    </w:lvl>
+    <w:lvl w:ilvl="5" w:tplc="0407001B" w:tentative="1">
+      <w:start w:val="1"/>
+      <w:numFmt w:val="lowerRoman"/>
+      <w:lvlText w:val="%6."/>
+      <w:lvlJc w:val="right"/>
+      <w:pPr>
+        <w:ind w:left="4320" w:hanging="180"/>
+      </w:pPr>
+    </w:lvl>
+    <w:lvl w:ilvl="6" w:tplc="0407000F" w:tentative="1">
+      <w:start w:val="1"/>
+      <w:numFmt w:val="decimal"/>
+      <w:lvlText w:val="%7."/>
+      <w:lvlJc w:val="left"/>
+      <w:pPr>
+        <w:ind w:left="5040" w:hanging="360"/>
+      </w:pPr>
+    </w:lvl>
+    <w:lvl w:ilvl="7" w:tplc="04070019" w:tentative="1">
+      <w:start w:val="1"/>
+      <w:numFmt w:val="lowerLetter"/>
+      <w:lvlText w:val="%8."/>
+      <w:lvlJc w:val="left"/>
+      <w:pPr>
+        <w:ind w:left="5760" w:hanging="360"/>
+      </w:pPr>
+    </w:lvl>
+    <w:lvl w:ilvl="8" w:tplc="0407001B" w:tentative="1">
+      <w:start w:val="1"/>
+      <w:numFmt w:val="lowerRoman"/>
+      <w:lvlText w:val="%9."/>
+      <w:lvlJc w:val="right"/>
+      <w:pPr>
+        <w:ind w:left="6480" w:hanging="180"/>
+      </w:pPr>
+    </w:lvl>
+  </w:abstractNum>
+  <w:abstractNum w:abstractNumId="44" w15:restartNumberingAfterBreak="0">
     <w:nsid w:val="70DF772D"/>
     <w:multiLevelType w:val="singleLevel"/>
     <w:tmpl w:val="0407000F"/>
@@ -29206,7 +29367,7 @@
       </w:pPr>
     </w:lvl>
   </w:abstractNum>
-  <w:abstractNum w:abstractNumId="44" w15:restartNumberingAfterBreak="0">
+  <w:abstractNum w:abstractNumId="45" w15:restartNumberingAfterBreak="0">
     <w:nsid w:val="75411D43"/>
     <w:multiLevelType w:val="singleLevel"/>
     <w:tmpl w:val="1AB4F454"/>
@@ -29228,7 +29389,7 @@
       </w:rPr>
     </w:lvl>
   </w:abstractNum>
-  <w:abstractNum w:abstractNumId="45" w15:restartNumberingAfterBreak="0">
+  <w:abstractNum w:abstractNumId="46" w15:restartNumberingAfterBreak="0">
     <w:nsid w:val="78B33B6C"/>
     <w:multiLevelType w:val="singleLevel"/>
     <w:tmpl w:val="1AB4F454"/>
@@ -29250,7 +29411,7 @@
       </w:rPr>
     </w:lvl>
   </w:abstractNum>
-  <w:abstractNum w:abstractNumId="46" w15:restartNumberingAfterBreak="0">
+  <w:abstractNum w:abstractNumId="47" w15:restartNumberingAfterBreak="0">
     <w:nsid w:val="7D4167A4"/>
     <w:multiLevelType w:val="hybridMultilevel"/>
     <w:tmpl w:val="7C5AF5CE"/>
@@ -29336,7 +29497,7 @@
       </w:pPr>
     </w:lvl>
   </w:abstractNum>
-  <w:abstractNum w:abstractNumId="47" w15:restartNumberingAfterBreak="0">
+  <w:abstractNum w:abstractNumId="48" w15:restartNumberingAfterBreak="0">
     <w:nsid w:val="7D8A6FE6"/>
     <w:multiLevelType w:val="multilevel"/>
     <w:tmpl w:val="F5123CA6"/>
@@ -29459,7 +29620,7 @@
     </w:lvl>
   </w:abstractNum>
   <w:num w:numId="1">
-    <w:abstractNumId w:val="47"/>
+    <w:abstractNumId w:val="48"/>
   </w:num>
   <w:num w:numId="2">
     <w:abstractNumId w:val="6"/>
@@ -29492,10 +29653,10 @@
     <w:abstractNumId w:val="0"/>
   </w:num>
   <w:num w:numId="12">
-    <w:abstractNumId w:val="45"/>
+    <w:abstractNumId w:val="46"/>
   </w:num>
   <w:num w:numId="13">
-    <w:abstractNumId w:val="44"/>
+    <w:abstractNumId w:val="45"/>
   </w:num>
   <w:num w:numId="14">
     <w:abstractNumId w:val="29"/>
@@ -29525,7 +29686,7 @@
     <w:abstractNumId w:val="33"/>
   </w:num>
   <w:num w:numId="23">
-    <w:abstractNumId w:val="43"/>
+    <w:abstractNumId w:val="44"/>
   </w:num>
   <w:num w:numId="24">
     <w:abstractNumId w:val="41"/>
@@ -29576,7 +29737,7 @@
     <w:abstractNumId w:val="20"/>
   </w:num>
   <w:num w:numId="40">
-    <w:abstractNumId w:val="42"/>
+    <w:abstractNumId w:val="43"/>
   </w:num>
   <w:num w:numId="41">
     <w:abstractNumId w:val="18"/>
@@ -29597,10 +29758,13 @@
     <w:abstractNumId w:val="39"/>
   </w:num>
   <w:num w:numId="47">
-    <w:abstractNumId w:val="46"/>
+    <w:abstractNumId w:val="47"/>
   </w:num>
   <w:num w:numId="48">
     <w:abstractNumId w:val="12"/>
+  </w:num>
+  <w:num w:numId="49">
+    <w:abstractNumId w:val="42"/>
   </w:num>
   <w:numIdMacAtCleanup w:val="30"/>
 </w:numbering>
@@ -31496,7 +31660,7 @@
 </file>
 
 <file path=customXml/itemProps1.xml><?xml version="1.0" encoding="utf-8"?>
-<ds:datastoreItem xmlns:ds="http://schemas.openxmlformats.org/officeDocument/2006/customXml" ds:itemID="{9AFF53F5-42C6-4946-9223-1916EA0F8434}">
+<ds:datastoreItem xmlns:ds="http://schemas.openxmlformats.org/officeDocument/2006/customXml" ds:itemID="{57FCEFE9-F1BE-41A4-8350-63DAF90B8B19}">
   <ds:schemaRefs>
     <ds:schemaRef ds:uri="http://schemas.openxmlformats.org/officeDocument/2006/bibliography"/>
   </ds:schemaRefs>

</xml_diff>